<commit_message>
Updated .docx file and updated grammar files to not include the list type anymore
</commit_message>
<xml_diff>
--- a/doc/ParaC-Luna-Klatzer.docx
+++ b/doc/ParaC-Luna-Klatzer.docx
@@ -11561,7 +11561,7 @@
     </w:p>
     <w:p>
       <w:pPr>
-        <w:ind w:firstLine="0"/>
+        <w:ind w:left="113" w:firstLine="0"/>
       </w:pPr>
       <w:r>
         <w:t>The Para-C Core Language is the fundamental language and base from where language extensions will derive from. It is an optimised and updated version of the C11-Standard, which implements improved concepts and handling for better management and usability</w:t>
@@ -11605,17 +11605,17 @@
         <w:pStyle w:val="Heading2"/>
       </w:pPr>
       <w:bookmarkStart w:id="6" w:name="_Implementation_of_Para-C"/>
-      <w:bookmarkStart w:id="7" w:name="_Hlk72147223"/>
-      <w:bookmarkStart w:id="8" w:name="_Toc78033533"/>
+      <w:bookmarkStart w:id="7" w:name="_Toc78033533"/>
+      <w:bookmarkStart w:id="8" w:name="_Hlk72147223"/>
       <w:bookmarkEnd w:id="6"/>
       <w:r>
         <w:t>Implementation</w:t>
       </w:r>
-      <w:bookmarkEnd w:id="8"/>
-    </w:p>
-    <w:p>
-      <w:pPr>
-        <w:ind w:firstLine="0"/>
+      <w:bookmarkEnd w:id="7"/>
+    </w:p>
+    <w:p>
+      <w:pPr>
+        <w:ind w:left="113" w:firstLine="0"/>
         <w:rPr>
           <w:i/>
           <w:iCs/>
@@ -11699,10 +11699,10 @@
         <w:t xml:space="preserve"> there is no limitation to use another one, but unexpected results can likely occur.</w:t>
       </w:r>
     </w:p>
-    <w:bookmarkEnd w:id="7"/>
-    <w:p>
-      <w:pPr>
-        <w:ind w:firstLine="0"/>
+    <w:bookmarkEnd w:id="8"/>
+    <w:p>
+      <w:pPr>
+        <w:ind w:left="113" w:firstLine="0"/>
       </w:pPr>
       <w:r>
         <w:t>The</w:t>
@@ -11846,7 +11846,7 @@
     </w:p>
     <w:p>
       <w:pPr>
-        <w:ind w:left="284" w:firstLine="0"/>
+        <w:ind w:left="226" w:firstLine="0"/>
         <w:rPr>
           <w:i/>
           <w:iCs/>
@@ -11862,7 +11862,7 @@
     </w:p>
     <w:p>
       <w:pPr>
-        <w:ind w:left="284" w:firstLine="0"/>
+        <w:ind w:left="226" w:firstLine="0"/>
       </w:pPr>
       <w:r>
         <w:t xml:space="preserve">The </w:t>
@@ -11890,6 +11890,7 @@
           <w:ilvl w:val="0"/>
           <w:numId w:val="13"/>
         </w:numPr>
+        <w:ind w:left="662"/>
       </w:pPr>
       <w:r>
         <w:t>Core Library</w:t>
@@ -11917,6 +11918,7 @@
           <w:ilvl w:val="0"/>
           <w:numId w:val="13"/>
         </w:numPr>
+        <w:ind w:left="662"/>
       </w:pPr>
       <w:r>
         <w:t xml:space="preserve">Built-In Library </w:t>
@@ -11935,6 +11937,7 @@
           <w:ilvl w:val="0"/>
           <w:numId w:val="13"/>
         </w:numPr>
+        <w:ind w:left="662"/>
       </w:pPr>
       <w:r>
         <w:t xml:space="preserve">Extension Library </w:t>
@@ -12021,7 +12024,11 @@
         <w:t>imported</w:t>
       </w:r>
       <w:r>
-        <w:t>. In the case of language extensions, they will have two libraries, one Para-C and one in the target language that is integrated</w:t>
+        <w:t xml:space="preserve">. In the </w:t>
+      </w:r>
+      <w:r>
+        <w:lastRenderedPageBreak/>
+        <w:t>case of language extensions, they will have two libraries, one Para-C and one in the target language that is integrated</w:t>
       </w:r>
       <w:r>
         <w:t>)</w:t>
@@ -12029,10 +12036,9 @@
     </w:p>
     <w:p>
       <w:pPr>
-        <w:ind w:left="284" w:firstLine="0"/>
-      </w:pPr>
-      <w:r>
-        <w:lastRenderedPageBreak/>
+        <w:ind w:left="226" w:firstLine="0"/>
+      </w:pPr>
+      <w:r>
         <w:t xml:space="preserve">The base modules and any </w:t>
       </w:r>
       <w:r>
@@ -12078,7 +12084,7 @@
     </w:p>
     <w:p>
       <w:pPr>
-        <w:ind w:left="284" w:firstLine="0"/>
+        <w:ind w:left="226" w:firstLine="0"/>
       </w:pPr>
       <w:r>
         <w:t>Any</w:t>
@@ -12176,7 +12182,7 @@
     </w:p>
     <w:p>
       <w:pPr>
-        <w:ind w:left="284" w:firstLine="0"/>
+        <w:ind w:left="226" w:firstLine="0"/>
         <w:rPr>
           <w:i/>
           <w:iCs/>
@@ -12228,7 +12234,7 @@
     </w:p>
     <w:p>
       <w:pPr>
-        <w:ind w:left="284" w:firstLine="0"/>
+        <w:ind w:left="226" w:firstLine="0"/>
       </w:pPr>
       <w:r>
         <w:t xml:space="preserve">If </w:t>
@@ -12281,7 +12287,7 @@
     </w:p>
     <w:p>
       <w:pPr>
-        <w:ind w:left="284" w:firstLine="0"/>
+        <w:ind w:left="226" w:firstLine="0"/>
       </w:pPr>
       <w:r>
         <w:t>One of the fundamental goals of Para-C is to allow usage of C libraries and content to make Para-C usable as an addition to already written C code or manage C code. This means that inside Para-C with a pragma the user can specify the usage of explicit C-code that should be not mixed with Para-C components.</w:t>
@@ -12315,7 +12321,7 @@
     </w:p>
     <w:p>
       <w:pPr>
-        <w:ind w:left="284" w:firstLine="0"/>
+        <w:ind w:left="226" w:firstLine="0"/>
       </w:pPr>
       <w:r>
         <w:t>This means though that the Compiler will need to manage the C and Para-C code and correctly utilise both of them, which will automatically bring certain restrictions. These include when calling a Para-C function inside C:</w:t>
@@ -12328,6 +12334,7 @@
           <w:ilvl w:val="0"/>
           <w:numId w:val="27"/>
         </w:numPr>
+        <w:ind w:left="946"/>
       </w:pPr>
       <w:r>
         <w:t>Exceptions are not usable and the compiler will automatically raise an exception when used, even if it’s an imported function. (This will be implemented through later versions, but is restricted for now)</w:t>
@@ -12340,8 +12347,10 @@
           <w:ilvl w:val="0"/>
           <w:numId w:val="27"/>
         </w:numPr>
-      </w:pPr>
-      <w:r>
+        <w:ind w:left="946"/>
+      </w:pPr>
+      <w:r>
+        <w:lastRenderedPageBreak/>
         <w:t>Only variables of default C types</w:t>
       </w:r>
       <w:r>
@@ -12376,7 +12385,6 @@
         <w:ind w:firstLine="284"/>
       </w:pPr>
       <w:r>
-        <w:lastRenderedPageBreak/>
         <w:t>These include when calling a C function inside Para-C:</w:t>
       </w:r>
     </w:p>
@@ -12387,6 +12395,7 @@
           <w:ilvl w:val="0"/>
           <w:numId w:val="28"/>
         </w:numPr>
+        <w:ind w:left="804"/>
       </w:pPr>
       <w:r>
         <w:t>Exceptions can not be utilised in the C code, meaning that a crash will not be handled over an exception, but an entire program failure.</w:t>
@@ -12399,6 +12408,7 @@
           <w:ilvl w:val="0"/>
           <w:numId w:val="28"/>
         </w:numPr>
+        <w:ind w:left="804"/>
       </w:pPr>
       <w:r>
         <w:t>Variables passed will be converted to C types, meaning that they will lose their handling and properties (</w:t>
@@ -12437,6 +12447,7 @@
           <w:ilvl w:val="0"/>
           <w:numId w:val="28"/>
         </w:numPr>
+        <w:ind w:left="804"/>
       </w:pPr>
       <w:r>
         <w:t xml:space="preserve">The any-type will be a simple struct, meaning that </w:t>
@@ -12469,6 +12480,7 @@
           <w:ilvl w:val="0"/>
           <w:numId w:val="28"/>
         </w:numPr>
+        <w:ind w:left="804"/>
       </w:pPr>
       <w:r>
         <w:t>Lambda-Functions will be not allowed to be passed or utilised in C-code.</w:t>
@@ -12481,6 +12493,7 @@
           <w:ilvl w:val="0"/>
           <w:numId w:val="28"/>
         </w:numPr>
+        <w:ind w:left="804"/>
       </w:pPr>
       <w:r>
         <w:t xml:space="preserve">Conversion using “as” is entirely restricted. Though conversion functions can be imported from </w:t>
@@ -12509,7 +12522,7 @@
     </w:p>
     <w:p>
       <w:pPr>
-        <w:ind w:left="284" w:firstLine="0"/>
+        <w:ind w:left="226" w:firstLine="0"/>
         <w:rPr>
           <w:i/>
           <w:iCs/>
@@ -12535,7 +12548,7 @@
     </w:p>
     <w:p>
       <w:pPr>
-        <w:ind w:left="284" w:firstLine="0"/>
+        <w:ind w:left="226" w:firstLine="0"/>
       </w:pPr>
       <w:r>
         <w:t>In Para-C the implementation of name mangling means that file names are also relative to their name and place, meaning that namings are here important due to the association. Therefore, it should be noted that the name of a file is the name before the first Dot(.) in the name, since the</w:t>
@@ -12552,7 +12565,7 @@
     </w:p>
     <w:p>
       <w:pPr>
-        <w:ind w:left="284" w:firstLine="0"/>
+        <w:ind w:left="226" w:firstLine="0"/>
         <w:rPr>
           <w:i/>
           <w:iCs/>
@@ -12587,7 +12600,7 @@
           <w:ilvl w:val="0"/>
           <w:numId w:val="31"/>
         </w:numPr>
-        <w:ind w:left="709" w:hanging="425"/>
+        <w:ind w:left="651" w:hanging="425"/>
       </w:pPr>
       <w:r>
         <w:rPr>
@@ -12616,7 +12629,7 @@
           <w:ilvl w:val="0"/>
           <w:numId w:val="31"/>
         </w:numPr>
-        <w:ind w:left="709" w:hanging="425"/>
+        <w:ind w:left="651" w:hanging="425"/>
         <w:rPr>
           <w:rStyle w:val="Emphasis"/>
           <w:rFonts w:ascii="Consolas" w:hAnsi="Consolas"/>
@@ -12672,7 +12685,7 @@
     </w:p>
     <w:p>
       <w:pPr>
-        <w:ind w:left="284" w:firstLine="0"/>
+        <w:ind w:left="226" w:firstLine="0"/>
         <w:rPr>
           <w:i/>
           <w:iCs/>
@@ -12688,7 +12701,7 @@
     </w:p>
     <w:p>
       <w:pPr>
-        <w:ind w:left="284" w:firstLine="0"/>
+        <w:ind w:left="226" w:firstLine="0"/>
       </w:pPr>
       <w:r>
         <w:t>In Para-C the Project structure bases on a module</w:t>
@@ -12739,7 +12752,7 @@
     </w:p>
     <w:p>
       <w:pPr>
-        <w:ind w:left="284" w:firstLine="0"/>
+        <w:ind w:left="226" w:firstLine="0"/>
       </w:pPr>
       <w:r>
         <w:t>A p</w:t>
@@ -12758,7 +12771,7 @@
       <w:pPr>
         <w:shd w:val="clear" w:color="auto" w:fill="DFDFDF" w:themeFill="background2" w:themeFillShade="E6"/>
         <w:spacing w:after="0" w:line="240" w:lineRule="auto"/>
-        <w:ind w:left="568" w:firstLine="0"/>
+        <w:ind w:left="510" w:firstLine="0"/>
         <w:rPr>
           <w:rFonts w:ascii="Consolas" w:hAnsi="Consolas"/>
           <w:shd w:val="clear" w:color="auto" w:fill="DFDFDF" w:themeFill="background2" w:themeFillShade="E6"/>
@@ -12776,7 +12789,7 @@
       <w:pPr>
         <w:shd w:val="clear" w:color="auto" w:fill="DFDFDF" w:themeFill="background2" w:themeFillShade="E6"/>
         <w:spacing w:after="0" w:line="240" w:lineRule="auto"/>
-        <w:ind w:left="568" w:firstLine="0"/>
+        <w:ind w:left="510" w:firstLine="0"/>
         <w:rPr>
           <w:rFonts w:ascii="Consolas" w:hAnsi="Consolas"/>
           <w:shd w:val="clear" w:color="auto" w:fill="DFDFDF" w:themeFill="background2" w:themeFillShade="E6"/>
@@ -12794,7 +12807,7 @@
       <w:pPr>
         <w:shd w:val="clear" w:color="auto" w:fill="DFDFDF" w:themeFill="background2" w:themeFillShade="E6"/>
         <w:spacing w:after="0" w:line="240" w:lineRule="auto"/>
-        <w:ind w:left="568" w:firstLine="0"/>
+        <w:ind w:left="510" w:firstLine="0"/>
         <w:rPr>
           <w:rFonts w:ascii="Consolas" w:hAnsi="Consolas"/>
           <w:shd w:val="clear" w:color="auto" w:fill="DFDFDF" w:themeFill="background2" w:themeFillShade="E6"/>
@@ -12812,7 +12825,7 @@
       <w:pPr>
         <w:shd w:val="clear" w:color="auto" w:fill="DFDFDF" w:themeFill="background2" w:themeFillShade="E6"/>
         <w:spacing w:after="0" w:line="240" w:lineRule="auto"/>
-        <w:ind w:left="568" w:firstLine="0"/>
+        <w:ind w:left="510" w:firstLine="0"/>
         <w:rPr>
           <w:rFonts w:ascii="Consolas" w:hAnsi="Consolas"/>
           <w:shd w:val="clear" w:color="auto" w:fill="DFDFDF" w:themeFill="background2" w:themeFillShade="E6"/>
@@ -12830,7 +12843,7 @@
       <w:pPr>
         <w:shd w:val="clear" w:color="auto" w:fill="DFDFDF" w:themeFill="background2" w:themeFillShade="E6"/>
         <w:spacing w:after="0" w:line="240" w:lineRule="auto"/>
-        <w:ind w:left="568" w:firstLine="0"/>
+        <w:ind w:left="510" w:firstLine="0"/>
         <w:rPr>
           <w:rFonts w:ascii="Consolas" w:hAnsi="Consolas"/>
           <w:shd w:val="clear" w:color="auto" w:fill="DFDFDF" w:themeFill="background2" w:themeFillShade="E6"/>
@@ -12848,7 +12861,7 @@
       <w:pPr>
         <w:shd w:val="clear" w:color="auto" w:fill="DFDFDF" w:themeFill="background2" w:themeFillShade="E6"/>
         <w:spacing w:after="0" w:line="240" w:lineRule="auto"/>
-        <w:ind w:left="568" w:firstLine="0"/>
+        <w:ind w:left="510" w:firstLine="0"/>
         <w:rPr>
           <w:rFonts w:ascii="Consolas" w:hAnsi="Consolas"/>
           <w:shd w:val="clear" w:color="auto" w:fill="DFDFDF" w:themeFill="background2" w:themeFillShade="E6"/>
@@ -12866,7 +12879,7 @@
       <w:pPr>
         <w:shd w:val="clear" w:color="auto" w:fill="DFDFDF" w:themeFill="background2" w:themeFillShade="E6"/>
         <w:spacing w:after="0" w:line="240" w:lineRule="auto"/>
-        <w:ind w:left="568" w:firstLine="0"/>
+        <w:ind w:left="510" w:firstLine="0"/>
         <w:rPr>
           <w:rFonts w:ascii="Consolas" w:hAnsi="Consolas"/>
           <w:shd w:val="clear" w:color="auto" w:fill="DFDFDF" w:themeFill="background2" w:themeFillShade="E6"/>
@@ -12884,7 +12897,7 @@
       <w:pPr>
         <w:shd w:val="clear" w:color="auto" w:fill="DFDFDF" w:themeFill="background2" w:themeFillShade="E6"/>
         <w:spacing w:line="240" w:lineRule="auto"/>
-        <w:ind w:left="568" w:firstLine="0"/>
+        <w:ind w:left="510" w:firstLine="0"/>
         <w:rPr>
           <w:rFonts w:ascii="Consolas" w:hAnsi="Consolas"/>
           <w:shd w:val="clear" w:color="auto" w:fill="DFDFDF" w:themeFill="background2" w:themeFillShade="E6"/>
@@ -12900,7 +12913,7 @@
     </w:p>
     <w:p>
       <w:pPr>
-        <w:ind w:left="284" w:firstLine="0"/>
+        <w:ind w:left="226" w:firstLine="0"/>
       </w:pPr>
       <w:r>
         <w:t xml:space="preserve">Here the src folder will contain all source files and data required for the program. Inside the parac-config.json the entry-file was set to </w:t>
@@ -12954,18 +12967,18 @@
         <w:pStyle w:val="Heading3"/>
       </w:pPr>
       <w:bookmarkStart w:id="16" w:name="_Using_the_parac-config.json"/>
-      <w:bookmarkStart w:id="17" w:name="_Hlk72598768"/>
-      <w:bookmarkStart w:id="18" w:name="_Toc78033540"/>
+      <w:bookmarkStart w:id="17" w:name="_Toc78033540"/>
+      <w:bookmarkStart w:id="18" w:name="_Hlk72598768"/>
       <w:bookmarkEnd w:id="16"/>
       <w:r>
         <w:t>Project Configuration</w:t>
       </w:r>
-      <w:bookmarkEnd w:id="18"/>
-    </w:p>
-    <w:bookmarkEnd w:id="17"/>
-    <w:p>
-      <w:pPr>
-        <w:ind w:firstLine="0"/>
+      <w:bookmarkEnd w:id="17"/>
+    </w:p>
+    <w:bookmarkEnd w:id="18"/>
+    <w:p>
+      <w:pPr>
+        <w:ind w:left="226" w:firstLine="0"/>
       </w:pPr>
       <w:r>
         <w:t>The parac-config.json file is the project configuration implementation, which will use CMake in the background. All specified options will be passed to the compiler, which will change behaviour based on the configuration and create the output.</w:t>
@@ -12973,7 +12986,7 @@
     </w:p>
     <w:p>
       <w:pPr>
-        <w:ind w:firstLine="0"/>
+        <w:ind w:firstLine="226"/>
         <w:rPr>
           <w:b/>
           <w:bCs/>
@@ -12984,7 +12997,6 @@
           <w:b/>
           <w:bCs/>
         </w:rPr>
-        <w:lastRenderedPageBreak/>
         <w:t>Possible Configuration:</w:t>
       </w:r>
     </w:p>
@@ -13003,6 +13015,7 @@
           <w:iCs/>
           <w:shd w:val="clear" w:color="auto" w:fill="DFDFDF" w:themeFill="background2" w:themeFillShade="E6"/>
         </w:rPr>
+        <w:lastRenderedPageBreak/>
         <w:t>name</w:t>
       </w:r>
       <w:r>
@@ -13611,7 +13624,7 @@
     </w:p>
     <w:p>
       <w:pPr>
-        <w:ind w:left="284" w:firstLine="0"/>
+        <w:ind w:left="226" w:firstLine="0"/>
       </w:pPr>
       <w:r>
         <w:t xml:space="preserve">Unlike in C, the compiler </w:t>
@@ -13625,7 +13638,7 @@
     </w:p>
     <w:p>
       <w:pPr>
-        <w:ind w:left="284" w:firstLine="0"/>
+        <w:ind w:left="226" w:firstLine="0"/>
       </w:pPr>
       <w:r>
         <w:t xml:space="preserve">This entry-point file can be either set in the </w:t>
@@ -13671,7 +13684,7 @@
     </w:p>
     <w:p>
       <w:pPr>
-        <w:ind w:left="284" w:firstLine="0"/>
+        <w:ind w:left="226" w:firstLine="0"/>
       </w:pPr>
       <w:r>
         <w:t xml:space="preserve">An entry-point in the program is the function that should be called on runtime, to start the entire program. It is not necessarily needed, for example in library code, where the code is imported into another program. </w:t>
@@ -13679,7 +13692,7 @@
     </w:p>
     <w:p>
       <w:pPr>
-        <w:ind w:left="284" w:firstLine="0"/>
+        <w:ind w:left="226" w:firstLine="0"/>
       </w:pPr>
       <w:r>
         <w:t xml:space="preserve">Para-C will also allow pre-compilation of library code, where the user wants to use them in a C-environment and avoid Para-C mangling and runtime handling. </w:t>
@@ -13697,7 +13710,7 @@
     </w:p>
     <w:p>
       <w:pPr>
-        <w:ind w:left="284" w:firstLine="0"/>
+        <w:ind w:left="226" w:firstLine="0"/>
       </w:pPr>
       <w:r>
         <w:t xml:space="preserve">In Para-C declaring the entry-point with the C-standard </w:t>
@@ -13747,7 +13760,7 @@
     </w:p>
     <w:p>
       <w:pPr>
-        <w:ind w:left="284" w:firstLine="0"/>
+        <w:ind w:left="226" w:firstLine="0"/>
       </w:pPr>
       <w:r>
         <w:t>Example:</w:t>
@@ -13757,7 +13770,7 @@
       <w:pPr>
         <w:shd w:val="clear" w:color="auto" w:fill="DFDFDF" w:themeFill="background2" w:themeFillShade="E6"/>
         <w:spacing w:after="0" w:line="240" w:lineRule="auto"/>
-        <w:ind w:left="284" w:firstLine="0"/>
+        <w:ind w:left="226" w:firstLine="0"/>
         <w:rPr>
           <w:rFonts w:ascii="Consolas" w:hAnsi="Consolas"/>
           <w:shd w:val="clear" w:color="auto" w:fill="DFDFDF" w:themeFill="background2" w:themeFillShade="E6"/>
@@ -13775,7 +13788,7 @@
       <w:pPr>
         <w:shd w:val="clear" w:color="auto" w:fill="DFDFDF" w:themeFill="background2" w:themeFillShade="E6"/>
         <w:spacing w:after="0" w:line="240" w:lineRule="auto"/>
-        <w:ind w:left="284" w:firstLine="0"/>
+        <w:ind w:left="226" w:firstLine="0"/>
         <w:rPr>
           <w:rFonts w:ascii="Consolas" w:hAnsi="Consolas"/>
           <w:shd w:val="clear" w:color="auto" w:fill="DFDFDF" w:themeFill="background2" w:themeFillShade="E6"/>
@@ -13793,7 +13806,7 @@
       <w:pPr>
         <w:shd w:val="clear" w:color="auto" w:fill="DFDFDF" w:themeFill="background2" w:themeFillShade="E6"/>
         <w:spacing w:after="0" w:line="240" w:lineRule="auto"/>
-        <w:ind w:left="284" w:firstLine="0"/>
+        <w:ind w:left="226" w:firstLine="0"/>
         <w:rPr>
           <w:rFonts w:ascii="Consolas" w:hAnsi="Consolas"/>
           <w:shd w:val="clear" w:color="auto" w:fill="DFDFDF" w:themeFill="background2" w:themeFillShade="E6"/>
@@ -13812,7 +13825,7 @@
       <w:pPr>
         <w:shd w:val="clear" w:color="auto" w:fill="DFDFDF" w:themeFill="background2" w:themeFillShade="E6"/>
         <w:spacing w:line="240" w:lineRule="auto"/>
-        <w:ind w:left="284" w:firstLine="0"/>
+        <w:ind w:left="226" w:firstLine="0"/>
         <w:rPr>
           <w:rFonts w:ascii="Consolas" w:hAnsi="Consolas"/>
           <w:shd w:val="clear" w:color="auto" w:fill="DFDFDF" w:themeFill="background2" w:themeFillShade="E6"/>
@@ -13828,7 +13841,7 @@
     </w:p>
     <w:p>
       <w:pPr>
-        <w:ind w:left="284" w:firstLine="0"/>
+        <w:ind w:left="226" w:firstLine="0"/>
       </w:pPr>
       <w:r>
         <w:t xml:space="preserve">Entry, in this case, is a new keyword like </w:t>
@@ -13869,7 +13882,7 @@
     </w:p>
     <w:p>
       <w:pPr>
-        <w:ind w:left="284" w:firstLine="0"/>
+        <w:ind w:left="226" w:firstLine="0"/>
         <w:rPr>
           <w:i/>
           <w:iCs/>
@@ -13920,7 +13933,7 @@
     </w:p>
     <w:p>
       <w:pPr>
-        <w:ind w:left="284" w:firstLine="0"/>
+        <w:ind w:left="226" w:firstLine="0"/>
       </w:pPr>
       <w:r>
         <w:t xml:space="preserve">The reason for this seemingly odd decision is partly based on the Para-C language structure, which automatically builds in exception-catching and additional return functionality. The PBL, therefore, provides the entry-point function, which runs the specified entry-point function with additional wrapping and checking that is hidden from the user code. Because of that defining the entry-point does not require the method name to be explicitly Main, meaning a name like </w:t>
@@ -14208,8 +14221,6 @@
       </w:r>
       <w:bookmarkEnd w:id="39"/>
     </w:p>
-    <w:p/>
-    <w:p/>
     <w:p>
       <w:pPr>
         <w:pStyle w:val="Heading2"/>
@@ -14252,7 +14263,7 @@
     </w:p>
     <w:p>
       <w:pPr>
-        <w:ind w:left="284" w:firstLine="0"/>
+        <w:ind w:left="226" w:firstLine="0"/>
       </w:pPr>
       <w:r>
         <w:t>The standard in-code importing system will not be different from C and will base on a standard header file. In this header, all publicly available identifiers can be specified, which are then either written in the header itself or the source file (</w:t>
@@ -14265,18 +14276,15 @@
         <w:t>.para</w:t>
       </w:r>
       <w:r>
-        <w:t xml:space="preserve">). This </w:t>
-      </w:r>
+        <w:t>). This header can be either included inside your file or another header, which can then be included as well.</w:t>
+      </w:r>
+    </w:p>
+    <w:p>
+      <w:pPr>
+        <w:ind w:left="226" w:firstLine="0"/>
+      </w:pPr>
       <w:r>
         <w:lastRenderedPageBreak/>
-        <w:t>header can be either included inside your file or another header, which can then be included as well.</w:t>
-      </w:r>
-    </w:p>
-    <w:p>
-      <w:pPr>
-        <w:ind w:left="284" w:firstLine="0"/>
-      </w:pPr>
-      <w:r>
         <w:t xml:space="preserve">The only difference Para-C is introducing is the way you handle variable names and name mangling. That means Para-C will introduce new syntax to handle specific cases and provide the option if needed to rename identifiers to avoid duplicate naming. </w:t>
       </w:r>
     </w:p>
@@ -14290,7 +14298,7 @@
     </w:p>
     <w:p>
       <w:pPr>
-        <w:ind w:left="426" w:firstLine="0"/>
+        <w:ind w:left="339" w:firstLine="0"/>
       </w:pPr>
       <w:r>
         <w:t xml:space="preserve">For Libraries in Para-C, the simple </w:t>
@@ -14342,7 +14350,7 @@
     </w:p>
     <w:p>
       <w:pPr>
-        <w:ind w:left="426" w:firstLine="0"/>
+        <w:ind w:left="339" w:firstLine="0"/>
       </w:pPr>
       <w:r>
         <w:t>Example:</w:t>
@@ -14357,7 +14365,7 @@
         </w:numPr>
         <w:shd w:val="clear" w:color="auto" w:fill="FFFFFF" w:themeFill="background1"/>
         <w:spacing w:after="100" w:afterAutospacing="1" w:line="240" w:lineRule="auto"/>
-        <w:ind w:left="1506"/>
+        <w:ind w:left="1419"/>
         <w:rPr>
           <w:rFonts w:ascii="Consolas" w:hAnsi="Consolas"/>
           <w:shd w:val="clear" w:color="auto" w:fill="DFDFDF" w:themeFill="background2" w:themeFillShade="E6"/>
@@ -14386,7 +14394,7 @@
         </w:numPr>
         <w:shd w:val="clear" w:color="auto" w:fill="FFFFFF" w:themeFill="background1"/>
         <w:spacing w:after="100" w:afterAutospacing="1" w:line="240" w:lineRule="auto"/>
-        <w:ind w:left="1506"/>
+        <w:ind w:left="1419"/>
         <w:rPr>
           <w:rFonts w:ascii="Consolas" w:hAnsi="Consolas"/>
           <w:shd w:val="clear" w:color="auto" w:fill="DFDFDF" w:themeFill="background2" w:themeFillShade="E6"/>
@@ -14407,7 +14415,7 @@
     </w:p>
     <w:p>
       <w:pPr>
-        <w:ind w:left="426" w:firstLine="0"/>
+        <w:ind w:left="339" w:firstLine="0"/>
       </w:pPr>
       <w:r>
         <w:t xml:space="preserve">This will, unlike in C, </w:t>
@@ -14425,7 +14433,7 @@
     </w:p>
     <w:p>
       <w:pPr>
-        <w:ind w:left="426" w:firstLine="0"/>
+        <w:ind w:left="339" w:firstLine="0"/>
       </w:pPr>
       <w:r>
         <w:t>To specify the header the namespace syntax (</w:t>
@@ -14462,7 +14470,7 @@
       <w:pPr>
         <w:shd w:val="clear" w:color="auto" w:fill="DFDFDF" w:themeFill="background2" w:themeFillShade="E6"/>
         <w:spacing w:after="100" w:afterAutospacing="1" w:line="240" w:lineRule="auto"/>
-        <w:ind w:left="426" w:firstLine="0"/>
+        <w:ind w:left="339" w:firstLine="0"/>
         <w:rPr>
           <w:rFonts w:ascii="Consolas" w:hAnsi="Consolas"/>
           <w:shd w:val="clear" w:color="auto" w:fill="DFDFDF" w:themeFill="background2" w:themeFillShade="E6"/>
@@ -14486,7 +14494,7 @@
     </w:p>
     <w:p>
       <w:pPr>
-        <w:ind w:left="426" w:firstLine="0"/>
+        <w:ind w:left="339" w:firstLine="0"/>
       </w:pPr>
       <w:r>
         <w:t>To specify what variable should be imported or recognised inside a file, a specific syntax can be used:</w:t>
@@ -14496,7 +14504,7 @@
       <w:pPr>
         <w:shd w:val="clear" w:color="auto" w:fill="DFDFDF" w:themeFill="background2" w:themeFillShade="E6"/>
         <w:spacing w:after="100" w:afterAutospacing="1" w:line="240" w:lineRule="auto"/>
-        <w:ind w:left="426" w:firstLine="0"/>
+        <w:ind w:left="339" w:firstLine="0"/>
         <w:rPr>
           <w:rFonts w:ascii="Consolas" w:hAnsi="Consolas"/>
           <w:shd w:val="clear" w:color="auto" w:fill="DFDFDF" w:themeFill="background2" w:themeFillShade="E6"/>
@@ -14554,7 +14562,7 @@
     </w:p>
     <w:p>
       <w:pPr>
-        <w:ind w:left="426" w:firstLine="0"/>
+        <w:ind w:left="339" w:firstLine="0"/>
       </w:pPr>
       <w:r>
         <w:t>In the case, the variable-name is already taken and the user wants to “rename it”, the following pre-processor directive can be used.</w:t>
@@ -14564,7 +14572,7 @@
       <w:pPr>
         <w:shd w:val="clear" w:color="auto" w:fill="DFDFDF" w:themeFill="background2" w:themeFillShade="E6"/>
         <w:spacing w:after="100" w:afterAutospacing="1" w:line="240" w:lineRule="auto"/>
-        <w:ind w:left="426" w:firstLine="0"/>
+        <w:ind w:left="339" w:firstLine="0"/>
         <w:rPr>
           <w:rFonts w:ascii="Consolas" w:hAnsi="Consolas"/>
           <w:shd w:val="clear" w:color="auto" w:fill="DFDFDF" w:themeFill="background2" w:themeFillShade="E6"/>
@@ -14608,11 +14616,14 @@
     </w:p>
     <w:p>
       <w:pPr>
-        <w:ind w:left="426" w:firstLine="0"/>
-      </w:pPr>
+        <w:ind w:left="339" w:firstLine="0"/>
+      </w:pPr>
+      <w:r>
+        <w:t>This will signalise the compiler that this new variable name will point to that mangled name and every occurrence should be replaced with the mangled name/the actual name in the included header. The mangled variable will still be imported in the C-</w:t>
+      </w:r>
       <w:r>
         <w:lastRenderedPageBreak/>
-        <w:t>This will signalise the compiler that this new variable name will point to that mangled name and every occurrence should be replaced with the mangled name/the actual name in the included header. The mangled variable will still be imported in the C-version of the code, but in the Para-C version, it will no longer interfere with existing variables.</w:t>
+        <w:t>version of the code, but in the Para-C version, it will no longer interfere with existing variables.</w:t>
       </w:r>
     </w:p>
     <w:p>
@@ -14650,7 +14661,7 @@
     </w:p>
     <w:p>
       <w:pPr>
-        <w:ind w:left="284" w:firstLine="0"/>
+        <w:ind w:left="226" w:firstLine="0"/>
       </w:pPr>
       <w:r>
         <w:t xml:space="preserve">Since Para-C is based on C, C code can be </w:t>
@@ -14700,7 +14711,7 @@
     </w:p>
     <w:p>
       <w:pPr>
-        <w:ind w:left="284" w:firstLine="0"/>
+        <w:ind w:left="226" w:firstLine="0"/>
       </w:pPr>
       <w:r>
         <w:t>To indicate a certain portion should be only native C, which will automatically turn off the compiler-generated types, exceptions and logic, the pragma can be used like this:</w:t>
@@ -14710,7 +14721,7 @@
       <w:pPr>
         <w:shd w:val="clear" w:color="auto" w:fill="DFDFDF" w:themeFill="background2" w:themeFillShade="E6"/>
         <w:spacing w:line="240" w:lineRule="auto"/>
-        <w:ind w:left="284" w:firstLine="0"/>
+        <w:ind w:left="226" w:firstLine="0"/>
         <w:rPr>
           <w:rFonts w:ascii="Consolas" w:hAnsi="Consolas"/>
           <w:shd w:val="clear" w:color="auto" w:fill="DFDFDF" w:themeFill="background2" w:themeFillShade="E6"/>
@@ -14726,7 +14737,7 @@
     </w:p>
     <w:p>
       <w:pPr>
-        <w:ind w:left="284" w:firstLine="0"/>
+        <w:ind w:left="226" w:firstLine="0"/>
       </w:pPr>
       <w:r>
         <w:t>Here the language is set to C, meaning everything after it will be compiled as if it was C</w:t>
@@ -14779,7 +14790,7 @@
       <w:pPr>
         <w:shd w:val="clear" w:color="auto" w:fill="DFDFDF" w:themeFill="background2" w:themeFillShade="E6"/>
         <w:spacing w:after="240" w:line="240" w:lineRule="auto"/>
-        <w:ind w:left="284" w:firstLine="0"/>
+        <w:ind w:left="226" w:firstLine="0"/>
         <w:rPr>
           <w:rFonts w:ascii="Consolas" w:hAnsi="Consolas"/>
           <w:shd w:val="clear" w:color="auto" w:fill="DFDFDF" w:themeFill="background2" w:themeFillShade="E6"/>
@@ -14795,7 +14806,7 @@
     </w:p>
     <w:p>
       <w:pPr>
-        <w:ind w:left="284" w:firstLine="0"/>
+        <w:ind w:left="226" w:firstLine="0"/>
         <w:rPr>
           <w:i/>
           <w:iCs/>
@@ -14864,18 +14875,14 @@
     </w:p>
     <w:p>
       <w:pPr>
-        <w:ind w:left="284" w:firstLine="0"/>
+        <w:ind w:left="226" w:firstLine="0"/>
         <w:rPr>
           <w:i/>
           <w:iCs/>
         </w:rPr>
       </w:pPr>
       <w:r>
-        <w:t xml:space="preserve">Since Para-C is based on C and backwards compatibility, C-code can be included in Para-C, by just either importing the library/header which should be available in the </w:t>
-      </w:r>
-      <w:r>
-        <w:lastRenderedPageBreak/>
-        <w:t>standard C-library or including the header file specified.</w:t>
+        <w:t>Since Para-C is based on C and backwards compatibility, C-code can be included in Para-C, by just either importing the library/header which should be available in the standard C-library or including the header file specified.</w:t>
       </w:r>
       <w:r>
         <w:t xml:space="preserve"> This comes with restrictions though, which are stated here </w:t>
@@ -14894,7 +14901,7 @@
     </w:p>
     <w:p>
       <w:pPr>
-        <w:ind w:left="284" w:firstLine="0"/>
+        <w:ind w:left="226" w:firstLine="0"/>
       </w:pPr>
       <w:r>
         <w:t xml:space="preserve">The headers from the C standard library will be prefixed with </w:t>
@@ -14908,9 +14915,10 @@
     </w:p>
     <w:p>
       <w:pPr>
-        <w:ind w:left="284" w:firstLine="0"/>
-      </w:pPr>
-      <w:r>
+        <w:ind w:left="226" w:firstLine="0"/>
+      </w:pPr>
+      <w:r>
+        <w:lastRenderedPageBreak/>
         <w:t>Example:</w:t>
       </w:r>
       <w:r>
@@ -14925,7 +14933,7 @@
       <w:pPr>
         <w:shd w:val="clear" w:color="auto" w:fill="DFDFDF" w:themeFill="background2" w:themeFillShade="E6"/>
         <w:spacing w:after="0" w:line="240" w:lineRule="auto"/>
-        <w:ind w:left="284" w:firstLine="0"/>
+        <w:ind w:left="226" w:firstLine="0"/>
         <w:rPr>
           <w:rFonts w:ascii="Consolas" w:hAnsi="Consolas"/>
           <w:shd w:val="clear" w:color="auto" w:fill="DFDFDF" w:themeFill="background2" w:themeFillShade="E6"/>
@@ -14957,7 +14965,7 @@
       <w:pPr>
         <w:shd w:val="clear" w:color="auto" w:fill="DFDFDF" w:themeFill="background2" w:themeFillShade="E6"/>
         <w:spacing w:line="240" w:lineRule="auto"/>
-        <w:ind w:left="284" w:firstLine="0"/>
+        <w:ind w:left="226" w:firstLine="0"/>
         <w:rPr>
           <w:rFonts w:ascii="Consolas" w:hAnsi="Consolas"/>
           <w:shd w:val="clear" w:color="auto" w:fill="DFDFDF" w:themeFill="background2" w:themeFillShade="E6"/>
@@ -14987,7 +14995,7 @@
     </w:p>
     <w:p>
       <w:pPr>
-        <w:ind w:left="284" w:firstLine="0"/>
+        <w:ind w:left="226" w:firstLine="0"/>
         <w:rPr>
           <w:i/>
           <w:iCs/>
@@ -15046,7 +15054,7 @@
     </w:p>
     <w:p>
       <w:pPr>
-        <w:ind w:left="426" w:firstLine="0"/>
+        <w:ind w:left="339" w:firstLine="0"/>
       </w:pPr>
       <w:r>
         <w:t xml:space="preserve">In the compiled code managing headers and dependencies will depend on the compiler-generated </w:t>
@@ -15099,7 +15107,7 @@
     </w:p>
     <w:p>
       <w:pPr>
-        <w:ind w:left="426" w:firstLine="0"/>
+        <w:ind w:left="339" w:firstLine="0"/>
       </w:pPr>
       <w:r>
         <w:t xml:space="preserve">That means the compiler will fetch all required imports, paths and additional data and insert them into the files. These will then be placed at the highest level of the project path hierarchy, meaning the directory of the defined </w:t>
@@ -15158,7 +15166,7 @@
     </w:p>
     <w:p>
       <w:pPr>
-        <w:ind w:left="426" w:firstLine="0"/>
+        <w:ind w:left="339" w:firstLine="0"/>
       </w:pPr>
       <w:r>
         <w:t>These files can be modified if the user intends to do so. However, it is discouraged to change</w:t>
@@ -15251,7 +15259,7 @@
     </w:p>
     <w:p>
       <w:pPr>
-        <w:ind w:left="426" w:firstLine="0"/>
+        <w:ind w:left="339" w:firstLine="0"/>
       </w:pPr>
       <w:r>
         <w:t xml:space="preserve">The </w:t>
@@ -15313,7 +15321,7 @@
     </w:p>
     <w:p>
       <w:pPr>
-        <w:ind w:left="426" w:firstLine="0"/>
+        <w:ind w:left="339" w:firstLine="0"/>
       </w:pPr>
       <w:r>
         <w:t xml:space="preserve">As already stated in </w:t>
@@ -15382,12 +15390,198 @@
     </w:p>
     <w:p>
       <w:pPr>
+        <w:ind w:left="226" w:firstLine="0"/>
+      </w:pPr>
+      <w:r>
+        <w:t>Inside Para-C, i</w:t>
+      </w:r>
+      <w:r>
+        <w:t xml:space="preserve">terables </w:t>
+      </w:r>
+      <w:r>
+        <w:t xml:space="preserve">such as arrays and dynamic lists are, unlike in C++ or C#, a combined type, due to the nature of lists, meaning that using </w:t>
+      </w:r>
+      <w:r>
+        <w:rPr>
+          <w:rStyle w:val="Emphasis"/>
+          <w:rFonts w:ascii="Consolas" w:hAnsi="Consolas"/>
+          <w:shd w:val="clear" w:color="auto" w:fill="E0E0E0" w:themeFill="accent2" w:themeFillTint="66"/>
+        </w:rPr>
+        <w:t>int[]</w:t>
+      </w:r>
+      <w:r>
+        <w:t xml:space="preserve"> will result automatically in a dynamic list/array, but if it is never resized it will never utilise the dynamic part practically making it a standard array.</w:t>
+      </w:r>
+    </w:p>
+    <w:p>
+      <w:pPr>
+        <w:ind w:left="226" w:firstLine="0"/>
+      </w:pPr>
+      <w:r>
+        <w:t>This also means that there is no need for conversion between lists and arrays since in both cases functions for the list can be applied without any need for conversion.</w:t>
+      </w:r>
+    </w:p>
+    <w:p>
+      <w:pPr>
+        <w:ind w:left="226" w:firstLine="0"/>
+      </w:pPr>
+      <w:r>
+        <w:t>When specifying the length of an iterable, the length will be used to predefine defaults, meaning that if length 7 is specified and only 3 items are passed, the left 4 will be the default value. This also occurs when passing no items, but passing a length.</w:t>
+      </w:r>
+    </w:p>
+    <w:p>
+      <w:pPr>
+        <w:ind w:left="226" w:firstLine="0"/>
+        <w:rPr>
+          <w:i/>
+          <w:iCs/>
+        </w:rPr>
+      </w:pPr>
+      <w:r>
+        <w:rPr>
+          <w:i/>
+          <w:iCs/>
+        </w:rPr>
+        <w:t>Example</w:t>
+      </w:r>
+      <w:r>
+        <w:rPr>
+          <w:i/>
+          <w:iCs/>
+        </w:rPr>
+        <w:t>s:</w:t>
+      </w:r>
+    </w:p>
+    <w:p>
+      <w:pPr>
+        <w:shd w:val="clear" w:color="auto" w:fill="DFDFDF" w:themeFill="background2" w:themeFillShade="E6"/>
+        <w:spacing w:after="0" w:line="240" w:lineRule="auto"/>
+        <w:ind w:left="226" w:firstLine="0"/>
+        <w:rPr>
+          <w:rFonts w:ascii="Consolas" w:hAnsi="Consolas"/>
+          <w:shd w:val="clear" w:color="auto" w:fill="DFDFDF" w:themeFill="background2" w:themeFillShade="E6"/>
+        </w:rPr>
+      </w:pPr>
+      <w:r>
+        <w:rPr>
+          <w:rFonts w:ascii="Consolas" w:hAnsi="Consolas"/>
+          <w:shd w:val="clear" w:color="auto" w:fill="DFDFDF" w:themeFill="background2" w:themeFillShade="E6"/>
+        </w:rPr>
+        <w:t>int x[3]; // Uninitialised, meaning that the length does not</w:t>
+      </w:r>
+      <w:r>
+        <w:rPr>
+          <w:rFonts w:ascii="Consolas" w:hAnsi="Consolas"/>
+          <w:shd w:val="clear" w:color="auto" w:fill="DFDFDF" w:themeFill="background2" w:themeFillShade="E6"/>
+        </w:rPr>
+        <w:t xml:space="preserve"> </w:t>
+      </w:r>
+      <w:r>
+        <w:rPr>
+          <w:rFonts w:ascii="Consolas" w:hAnsi="Consolas"/>
+          <w:shd w:val="clear" w:color="auto" w:fill="DFDFDF" w:themeFill="background2" w:themeFillShade="E6"/>
+        </w:rPr>
+        <w:t>matter</w:t>
+      </w:r>
+    </w:p>
+    <w:p>
+      <w:pPr>
+        <w:shd w:val="clear" w:color="auto" w:fill="DFDFDF" w:themeFill="background2" w:themeFillShade="E6"/>
+        <w:spacing w:after="0" w:line="240" w:lineRule="auto"/>
+        <w:ind w:left="226" w:firstLine="0"/>
+        <w:rPr>
+          <w:rFonts w:ascii="Consolas" w:hAnsi="Consolas"/>
+          <w:shd w:val="clear" w:color="auto" w:fill="DFDFDF" w:themeFill="background2" w:themeFillShade="E6"/>
+        </w:rPr>
+      </w:pPr>
+      <w:r>
+        <w:rPr>
+          <w:rFonts w:ascii="Consolas" w:hAnsi="Consolas"/>
+          <w:shd w:val="clear" w:color="auto" w:fill="DFDFDF" w:themeFill="background2" w:themeFillShade="E6"/>
+        </w:rPr>
+        <w:t>int x[</w:t>
+      </w:r>
+      <w:r>
+        <w:rPr>
+          <w:rFonts w:ascii="Consolas" w:hAnsi="Consolas"/>
+          <w:shd w:val="clear" w:color="auto" w:fill="DFDFDF" w:themeFill="background2" w:themeFillShade="E6"/>
+        </w:rPr>
+        <w:t>0</w:t>
+      </w:r>
+      <w:r>
+        <w:rPr>
+          <w:rFonts w:ascii="Consolas" w:hAnsi="Consolas"/>
+          <w:shd w:val="clear" w:color="auto" w:fill="DFDFDF" w:themeFill="background2" w:themeFillShade="E6"/>
+        </w:rPr>
+        <w:t>] = { };</w:t>
+      </w:r>
+      <w:r>
+        <w:rPr>
+          <w:rFonts w:ascii="Consolas" w:hAnsi="Consolas"/>
+          <w:shd w:val="clear" w:color="auto" w:fill="DFDFDF" w:themeFill="background2" w:themeFillShade="E6"/>
+        </w:rPr>
+        <w:t xml:space="preserve"> // Empty iterable </w:t>
+      </w:r>
+      <w:r>
+        <w:rPr>
+          <w:rFonts w:ascii="Consolas" w:hAnsi="Consolas"/>
+          <w:shd w:val="clear" w:color="auto" w:fill="DFDFDF" w:themeFill="background2" w:themeFillShade="E6"/>
+        </w:rPr>
+        <w:t>with length 0</w:t>
+      </w:r>
+    </w:p>
+    <w:p>
+      <w:pPr>
+        <w:shd w:val="clear" w:color="auto" w:fill="DFDFDF" w:themeFill="background2" w:themeFillShade="E6"/>
+        <w:spacing w:after="0" w:line="240" w:lineRule="auto"/>
+        <w:ind w:left="226" w:firstLine="0"/>
+        <w:rPr>
+          <w:rFonts w:ascii="Consolas" w:hAnsi="Consolas"/>
+          <w:shd w:val="clear" w:color="auto" w:fill="DFDFDF" w:themeFill="background2" w:themeFillShade="E6"/>
+        </w:rPr>
+      </w:pPr>
+      <w:r>
+        <w:rPr>
+          <w:rFonts w:ascii="Consolas" w:hAnsi="Consolas"/>
+          <w:shd w:val="clear" w:color="auto" w:fill="DFDFDF" w:themeFill="background2" w:themeFillShade="E6"/>
+        </w:rPr>
+        <w:t xml:space="preserve">int x[5] = { 1, 2, 3, 4, 5 }; // Creating item with length 5 (would result in the same without the length specifier) </w:t>
+      </w:r>
+    </w:p>
+    <w:p>
+      <w:pPr>
+        <w:shd w:val="clear" w:color="auto" w:fill="DFDFDF" w:themeFill="background2" w:themeFillShade="E6"/>
+        <w:spacing w:after="0" w:line="240" w:lineRule="auto"/>
+        <w:ind w:left="226" w:firstLine="0"/>
+        <w:rPr>
+          <w:rFonts w:ascii="Consolas" w:hAnsi="Consolas"/>
+          <w:shd w:val="clear" w:color="auto" w:fill="DFDFDF" w:themeFill="background2" w:themeFillShade="E6"/>
+        </w:rPr>
+      </w:pPr>
+      <w:r>
+        <w:rPr>
+          <w:rFonts w:ascii="Consolas" w:hAnsi="Consolas"/>
+          <w:shd w:val="clear" w:color="auto" w:fill="DFDFDF" w:themeFill="background2" w:themeFillShade="E6"/>
+        </w:rPr>
+        <w:t xml:space="preserve">int y[] = { 1, 2, 3, 4, 5}; // </w:t>
+      </w:r>
+      <w:r>
+        <w:rPr>
+          <w:rFonts w:ascii="Consolas" w:hAnsi="Consolas"/>
+          <w:shd w:val="clear" w:color="auto" w:fill="DFDFDF" w:themeFill="background2" w:themeFillShade="E6"/>
+        </w:rPr>
+        <w:t>Specifying no length, but passing 5 items, creating an iterable with 5 items and length 5</w:t>
+      </w:r>
+    </w:p>
+    <w:p>
+      <w:pPr>
         <w:pStyle w:val="Heading3"/>
       </w:pPr>
       <w:bookmarkStart w:id="59" w:name="_Typeof"/>
       <w:bookmarkStart w:id="60" w:name="_Toc78033571"/>
       <w:bookmarkEnd w:id="59"/>
       <w:r>
+        <w:lastRenderedPageBreak/>
         <w:t>Casting and Type-Conversion</w:t>
       </w:r>
       <w:bookmarkEnd w:id="60"/>
@@ -15439,7 +15633,7 @@
     </w:p>
     <w:p>
       <w:pPr>
-        <w:ind w:left="284" w:firstLine="0"/>
+        <w:ind w:left="284" w:firstLine="55"/>
         <w:rPr>
           <w:i/>
           <w:iCs/>
@@ -15588,7 +15782,6 @@
           <w:i/>
           <w:iCs/>
         </w:rPr>
-        <w:lastRenderedPageBreak/>
         <w:t>Example</w:t>
       </w:r>
       <w:r>
@@ -15761,12 +15954,13 @@
         <w:pStyle w:val="Heading4"/>
       </w:pPr>
       <w:r>
+        <w:lastRenderedPageBreak/>
         <w:t>Theory</w:t>
       </w:r>
     </w:p>
     <w:p>
       <w:pPr>
-        <w:ind w:left="426" w:firstLine="0"/>
+        <w:ind w:left="339" w:firstLine="0"/>
       </w:pPr>
       <w:r>
         <w:t xml:space="preserve">In C the </w:t>
@@ -15794,7 +15988,7 @@
     </w:p>
     <w:p>
       <w:pPr>
-        <w:ind w:left="426" w:firstLine="0"/>
+        <w:ind w:left="339" w:firstLine="0"/>
       </w:pPr>
       <w:r>
         <w:t xml:space="preserve">In Para-C this is solved through implementing a Compiler-managed type, which is dynamically allocated to the needs of the user. This means when creating an any-type the compiler will allocate memory and the any-type will fetch using a </w:t>
@@ -15822,10 +16016,9 @@
     </w:p>
     <w:p>
       <w:pPr>
-        <w:ind w:left="426" w:firstLine="0"/>
-      </w:pPr>
-      <w:r>
-        <w:lastRenderedPageBreak/>
+        <w:ind w:left="339" w:firstLine="0"/>
+      </w:pPr>
+      <w:r>
         <w:t>If the value gets overwritten, the program will simply attempt to reallocate the memory and increase its size, so that pointers to that value are continuing to work as wanted, preventing dangling pointers as well.</w:t>
       </w:r>
     </w:p>
@@ -15839,7 +16032,7 @@
     </w:p>
     <w:p>
       <w:pPr>
-        <w:ind w:left="426" w:firstLine="0"/>
+        <w:ind w:left="339" w:firstLine="0"/>
       </w:pPr>
       <w:r>
         <w:t xml:space="preserve">In the C-implementation, the function </w:t>
@@ -15866,7 +16059,13 @@
         <w:t>()</w:t>
       </w:r>
       <w:r>
-        <w:t xml:space="preserve"> will be used to allocate the needed memory for the variable. This means that new space of memory is allocated, which will be pointed to by the returned </w:t>
+        <w:t xml:space="preserve"> will be used to allocate the needed memory for the variable. This means that </w:t>
+      </w:r>
+      <w:r>
+        <w:t xml:space="preserve">a </w:t>
+      </w:r>
+      <w:r>
+        <w:t xml:space="preserve">new space of memory is allocated, which will be pointed to by the returned </w:t>
       </w:r>
       <w:r>
         <w:rPr>
@@ -15891,7 +16090,7 @@
     </w:p>
     <w:p>
       <w:pPr>
-        <w:ind w:left="426" w:firstLine="0"/>
+        <w:ind w:left="339" w:firstLine="0"/>
       </w:pPr>
       <w:r>
         <w:t>This also means that the any-type can represent an array or list, meaning:</w:t>
@@ -15901,7 +16100,7 @@
       <w:pPr>
         <w:shd w:val="clear" w:color="auto" w:fill="DFDFDF" w:themeFill="background2" w:themeFillShade="E6"/>
         <w:spacing w:after="0" w:line="240" w:lineRule="auto"/>
-        <w:ind w:left="426" w:firstLine="0"/>
+        <w:ind w:left="339" w:firstLine="0"/>
         <w:rPr>
           <w:rFonts w:ascii="Consolas" w:hAnsi="Consolas"/>
           <w:shd w:val="clear" w:color="auto" w:fill="DFDFDF" w:themeFill="background2" w:themeFillShade="E6"/>
@@ -15919,7 +16118,7 @@
       <w:pPr>
         <w:shd w:val="clear" w:color="auto" w:fill="DFDFDF" w:themeFill="background2" w:themeFillShade="E6"/>
         <w:spacing w:after="0" w:line="240" w:lineRule="auto"/>
-        <w:ind w:left="426" w:firstLine="0"/>
+        <w:ind w:left="339" w:firstLine="0"/>
         <w:rPr>
           <w:rFonts w:ascii="Consolas" w:hAnsi="Consolas"/>
           <w:shd w:val="clear" w:color="auto" w:fill="DFDFDF" w:themeFill="background2" w:themeFillShade="E6"/>
@@ -15965,7 +16164,7 @@
       <w:pPr>
         <w:shd w:val="clear" w:color="auto" w:fill="DFDFDF" w:themeFill="background2" w:themeFillShade="E6"/>
         <w:spacing w:line="240" w:lineRule="auto"/>
-        <w:ind w:left="426" w:firstLine="0"/>
+        <w:ind w:left="339" w:firstLine="0"/>
         <w:rPr>
           <w:rFonts w:ascii="Consolas" w:hAnsi="Consolas"/>
           <w:shd w:val="clear" w:color="auto" w:fill="DFDFDF" w:themeFill="background2" w:themeFillShade="E6"/>
@@ -15981,7 +16180,7 @@
     </w:p>
     <w:p>
       <w:pPr>
-        <w:ind w:left="426" w:firstLine="0"/>
+        <w:ind w:left="339" w:firstLine="0"/>
       </w:pPr>
       <w:r>
         <w:t>is valid. In this case, the array is converted to an array with two elements. This means the variable will be an array containing a list of any-type variables, which point to allocated memory, where the values were copied to.</w:t>
@@ -15990,7 +16189,7 @@
     <w:p>
       <w:pPr>
         <w:spacing w:after="0"/>
-        <w:ind w:left="426" w:firstLine="0"/>
+        <w:ind w:left="339" w:firstLine="0"/>
         <w:rPr>
           <w:b/>
           <w:bCs/>
@@ -16001,12 +16200,13 @@
           <w:b/>
           <w:bCs/>
         </w:rPr>
+        <w:lastRenderedPageBreak/>
         <w:t>Implementation Reference:</w:t>
       </w:r>
     </w:p>
     <w:p>
       <w:pPr>
-        <w:ind w:left="426" w:firstLine="0"/>
+        <w:ind w:left="339" w:firstLine="0"/>
         <w:rPr>
           <w:i/>
           <w:iCs/>
@@ -16024,7 +16224,7 @@
       <w:pPr>
         <w:shd w:val="clear" w:color="auto" w:fill="DFDFDF" w:themeFill="background2" w:themeFillShade="E6"/>
         <w:spacing w:line="240" w:lineRule="auto"/>
-        <w:ind w:left="426" w:firstLine="0"/>
+        <w:ind w:left="339" w:firstLine="0"/>
         <w:rPr>
           <w:rFonts w:ascii="Consolas" w:hAnsi="Consolas"/>
           <w:shd w:val="clear" w:color="auto" w:fill="DFDFDF" w:themeFill="background2" w:themeFillShade="E6"/>
@@ -16080,7 +16280,7 @@
     </w:p>
     <w:p>
       <w:pPr>
-        <w:ind w:left="426" w:firstLine="0"/>
+        <w:ind w:left="339" w:firstLine="0"/>
         <w:rPr>
           <w:i/>
           <w:iCs/>
@@ -16098,7 +16298,7 @@
       <w:pPr>
         <w:shd w:val="clear" w:color="auto" w:fill="DFDFDF" w:themeFill="background2" w:themeFillShade="E6"/>
         <w:spacing w:after="0" w:line="240" w:lineRule="auto"/>
-        <w:ind w:left="426" w:firstLine="0"/>
+        <w:ind w:left="339" w:firstLine="0"/>
         <w:rPr>
           <w:rFonts w:ascii="Consolas" w:hAnsi="Consolas"/>
           <w:shd w:val="clear" w:color="auto" w:fill="DFDFDF" w:themeFill="background2" w:themeFillShade="E6"/>
@@ -16116,7 +16316,7 @@
       <w:pPr>
         <w:shd w:val="clear" w:color="auto" w:fill="DFDFDF" w:themeFill="background2" w:themeFillShade="E6"/>
         <w:spacing w:after="0" w:line="240" w:lineRule="auto"/>
-        <w:ind w:left="426" w:firstLine="294"/>
+        <w:ind w:left="339" w:firstLine="294"/>
         <w:rPr>
           <w:rFonts w:ascii="Consolas" w:hAnsi="Consolas"/>
           <w:shd w:val="clear" w:color="auto" w:fill="DFDFDF" w:themeFill="background2" w:themeFillShade="E6"/>
@@ -16134,7 +16334,7 @@
       <w:pPr>
         <w:shd w:val="clear" w:color="auto" w:fill="DFDFDF" w:themeFill="background2" w:themeFillShade="E6"/>
         <w:spacing w:after="0" w:line="240" w:lineRule="auto"/>
-        <w:ind w:left="426" w:firstLine="294"/>
+        <w:ind w:left="339" w:firstLine="294"/>
         <w:rPr>
           <w:rFonts w:ascii="Consolas" w:hAnsi="Consolas"/>
           <w:shd w:val="clear" w:color="auto" w:fill="DFDFDF" w:themeFill="background2" w:themeFillShade="E6"/>
@@ -16152,7 +16352,7 @@
       <w:pPr>
         <w:shd w:val="clear" w:color="auto" w:fill="DFDFDF" w:themeFill="background2" w:themeFillShade="E6"/>
         <w:spacing w:after="0" w:line="240" w:lineRule="auto"/>
-        <w:ind w:left="426" w:firstLine="294"/>
+        <w:ind w:left="339" w:firstLine="294"/>
         <w:rPr>
           <w:rFonts w:ascii="Consolas" w:hAnsi="Consolas"/>
           <w:shd w:val="clear" w:color="auto" w:fill="DFDFDF" w:themeFill="background2" w:themeFillShade="E6"/>
@@ -16170,7 +16370,7 @@
       <w:pPr>
         <w:shd w:val="clear" w:color="auto" w:fill="DFDFDF" w:themeFill="background2" w:themeFillShade="E6"/>
         <w:spacing w:after="0" w:line="240" w:lineRule="auto"/>
-        <w:ind w:left="426" w:firstLine="294"/>
+        <w:ind w:left="339" w:firstLine="294"/>
         <w:rPr>
           <w:rFonts w:ascii="Consolas" w:hAnsi="Consolas"/>
           <w:shd w:val="clear" w:color="auto" w:fill="DFDFDF" w:themeFill="background2" w:themeFillShade="E6"/>
@@ -16188,7 +16388,7 @@
       <w:pPr>
         <w:shd w:val="clear" w:color="auto" w:fill="DFDFDF" w:themeFill="background2" w:themeFillShade="E6"/>
         <w:spacing w:after="0" w:line="240" w:lineRule="auto"/>
-        <w:ind w:left="426" w:firstLine="0"/>
+        <w:ind w:left="339" w:firstLine="0"/>
         <w:rPr>
           <w:rFonts w:ascii="Consolas" w:hAnsi="Consolas"/>
           <w:shd w:val="clear" w:color="auto" w:fill="DFDFDF" w:themeFill="background2" w:themeFillShade="E6"/>
@@ -16222,7 +16422,7 @@
       <w:pPr>
         <w:shd w:val="clear" w:color="auto" w:fill="DFDFDF" w:themeFill="background2" w:themeFillShade="E6"/>
         <w:spacing w:after="0" w:line="240" w:lineRule="auto"/>
-        <w:ind w:left="426" w:firstLine="294"/>
+        <w:ind w:left="339" w:firstLine="294"/>
         <w:rPr>
           <w:rFonts w:ascii="Consolas" w:hAnsi="Consolas"/>
           <w:shd w:val="clear" w:color="auto" w:fill="DFDFDF" w:themeFill="background2" w:themeFillShade="E6"/>
@@ -16254,7 +16454,7 @@
       <w:pPr>
         <w:shd w:val="clear" w:color="auto" w:fill="DFDFDF" w:themeFill="background2" w:themeFillShade="E6"/>
         <w:spacing w:after="0" w:line="240" w:lineRule="auto"/>
-        <w:ind w:left="426" w:firstLine="294"/>
+        <w:ind w:left="339" w:firstLine="294"/>
         <w:rPr>
           <w:rFonts w:ascii="Consolas" w:hAnsi="Consolas"/>
           <w:shd w:val="clear" w:color="auto" w:fill="DFDFDF" w:themeFill="background2" w:themeFillShade="E6"/>
@@ -16286,7 +16486,7 @@
       <w:pPr>
         <w:shd w:val="clear" w:color="auto" w:fill="DFDFDF" w:themeFill="background2" w:themeFillShade="E6"/>
         <w:spacing w:line="240" w:lineRule="auto"/>
-        <w:ind w:left="426" w:firstLine="294"/>
+        <w:ind w:left="339" w:firstLine="294"/>
         <w:rPr>
           <w:rFonts w:ascii="Consolas" w:hAnsi="Consolas"/>
           <w:shd w:val="clear" w:color="auto" w:fill="DFDFDF" w:themeFill="background2" w:themeFillShade="E6"/>
@@ -16328,13 +16528,6 @@
           <w:shd w:val="clear" w:color="auto" w:fill="DFDFDF" w:themeFill="background2" w:themeFillShade="E6"/>
         </w:rPr>
         <w:br/>
-      </w:r>
-      <w:r>
-        <w:rPr>
-          <w:rFonts w:ascii="Consolas" w:hAnsi="Consolas"/>
-          <w:shd w:val="clear" w:color="auto" w:fill="DFDFDF" w:themeFill="background2" w:themeFillShade="E6"/>
-        </w:rPr>
-        <w:lastRenderedPageBreak/>
         <w:t xml:space="preserve">    lvalue-&gt;built_in_type = built_in_type;</w:t>
       </w:r>
       <w:r>
@@ -16356,7 +16549,7 @@
     </w:p>
     <w:p>
       <w:pPr>
-        <w:ind w:left="426" w:firstLine="0"/>
+        <w:ind w:left="339" w:firstLine="0"/>
         <w:rPr>
           <w:i/>
           <w:iCs/>
@@ -16374,7 +16567,7 @@
       <w:pPr>
         <w:shd w:val="clear" w:color="auto" w:fill="DFDFDF" w:themeFill="background2" w:themeFillShade="E6"/>
         <w:spacing w:line="240" w:lineRule="auto"/>
-        <w:ind w:left="426" w:firstLine="0"/>
+        <w:ind w:left="339" w:firstLine="0"/>
         <w:rPr>
           <w:rFonts w:ascii="Consolas" w:hAnsi="Consolas"/>
           <w:shd w:val="clear" w:color="auto" w:fill="DFDFDF" w:themeFill="background2" w:themeFillShade="E6"/>
@@ -16454,7 +16647,7 @@
     </w:p>
     <w:p>
       <w:pPr>
-        <w:ind w:left="426" w:firstLine="0"/>
+        <w:ind w:left="339" w:firstLine="0"/>
       </w:pPr>
       <w:r>
         <w:t>The any-type can be initialised and passed to a function like any other type and will simply be overwritten if a different type is passed onto it.</w:t>
@@ -16462,7 +16655,7 @@
     </w:p>
     <w:p>
       <w:pPr>
-        <w:ind w:left="426" w:firstLine="0"/>
+        <w:ind w:left="339" w:firstLine="0"/>
         <w:rPr>
           <w:i/>
           <w:iCs/>
@@ -16489,29 +16682,37 @@
           <w:i/>
           <w:iCs/>
         </w:rPr>
-        <w:t>mean it will allow any variable! It needs to be specified whether an array or simple value since a normal any-type can only hold one single value at one moment.</w:t>
-      </w:r>
-    </w:p>
-    <w:p>
-      <w:pPr>
-        <w:ind w:left="426" w:firstLine="0"/>
+        <w:t xml:space="preserve">mean it will allow any variable! It needs to be specified </w:t>
+      </w:r>
+      <w:r>
         <w:rPr>
           <w:i/>
           <w:iCs/>
         </w:rPr>
-      </w:pPr>
-      <w:r>
+        <w:lastRenderedPageBreak/>
+        <w:t>whether an array or simple value since a normal any-type can only hold one single value at one moment.</w:t>
+      </w:r>
+    </w:p>
+    <w:p>
+      <w:pPr>
+        <w:ind w:left="339" w:firstLine="0"/>
         <w:rPr>
           <w:i/>
           <w:iCs/>
         </w:rPr>
-        <w:t xml:space="preserve">Simple </w:t>
-      </w:r>
+      </w:pPr>
       <w:r>
         <w:rPr>
           <w:i/>
           <w:iCs/>
         </w:rPr>
+        <w:t xml:space="preserve">Simple </w:t>
+      </w:r>
+      <w:r>
+        <w:rPr>
+          <w:i/>
+          <w:iCs/>
+        </w:rPr>
         <w:t>Example:</w:t>
       </w:r>
     </w:p>
@@ -16519,7 +16720,7 @@
       <w:pPr>
         <w:shd w:val="clear" w:color="auto" w:fill="DFDFDF" w:themeFill="background2" w:themeFillShade="E6"/>
         <w:spacing w:after="0" w:line="240" w:lineRule="auto"/>
-        <w:ind w:left="426" w:firstLine="0"/>
+        <w:ind w:left="339" w:firstLine="0"/>
         <w:rPr>
           <w:rFonts w:ascii="Consolas" w:hAnsi="Consolas"/>
           <w:shd w:val="clear" w:color="auto" w:fill="DFDFDF" w:themeFill="background2" w:themeFillShade="E6"/>
@@ -16537,7 +16738,7 @@
       <w:pPr>
         <w:shd w:val="clear" w:color="auto" w:fill="DFDFDF" w:themeFill="background2" w:themeFillShade="E6"/>
         <w:spacing w:after="0" w:line="240" w:lineRule="auto"/>
-        <w:ind w:left="426" w:firstLine="0"/>
+        <w:ind w:left="339" w:firstLine="0"/>
         <w:rPr>
           <w:rFonts w:ascii="Consolas" w:hAnsi="Consolas"/>
           <w:shd w:val="clear" w:color="auto" w:fill="DFDFDF" w:themeFill="background2" w:themeFillShade="E6"/>
@@ -16555,7 +16756,7 @@
       <w:pPr>
         <w:shd w:val="clear" w:color="auto" w:fill="DFDFDF" w:themeFill="background2" w:themeFillShade="E6"/>
         <w:spacing w:line="240" w:lineRule="auto"/>
-        <w:ind w:left="426" w:firstLine="0"/>
+        <w:ind w:left="339" w:firstLine="0"/>
         <w:rPr>
           <w:rFonts w:ascii="Consolas" w:hAnsi="Consolas"/>
           <w:shd w:val="clear" w:color="auto" w:fill="DFDFDF" w:themeFill="background2" w:themeFillShade="E6"/>
@@ -16576,6 +16777,7 @@
           <w:ilvl w:val="0"/>
           <w:numId w:val="30"/>
         </w:numPr>
+        <w:ind w:left="339"/>
       </w:pPr>
       <w:r>
         <w:t>The any-type can also be simply converted to another type and then passed to another variable:</w:t>
@@ -16585,7 +16787,7 @@
       <w:pPr>
         <w:shd w:val="clear" w:color="auto" w:fill="DFDFDF" w:themeFill="background2" w:themeFillShade="E6"/>
         <w:spacing w:after="0" w:line="240" w:lineRule="auto"/>
-        <w:ind w:left="426" w:firstLine="0"/>
+        <w:ind w:left="339" w:firstLine="0"/>
         <w:rPr>
           <w:rFonts w:ascii="Consolas" w:hAnsi="Consolas"/>
           <w:shd w:val="clear" w:color="auto" w:fill="DFDFDF" w:themeFill="background2" w:themeFillShade="E6"/>
@@ -16603,7 +16805,7 @@
       <w:pPr>
         <w:shd w:val="clear" w:color="auto" w:fill="DFDFDF" w:themeFill="background2" w:themeFillShade="E6"/>
         <w:spacing w:after="0" w:line="240" w:lineRule="auto"/>
-        <w:ind w:left="426" w:firstLine="0"/>
+        <w:ind w:left="339" w:firstLine="0"/>
         <w:rPr>
           <w:rFonts w:ascii="Consolas" w:hAnsi="Consolas"/>
           <w:shd w:val="clear" w:color="auto" w:fill="DFDFDF" w:themeFill="background2" w:themeFillShade="E6"/>
@@ -16621,7 +16823,7 @@
       <w:pPr>
         <w:shd w:val="clear" w:color="auto" w:fill="DFDFDF" w:themeFill="background2" w:themeFillShade="E6"/>
         <w:spacing w:line="240" w:lineRule="auto"/>
-        <w:ind w:left="426" w:firstLine="0"/>
+        <w:ind w:left="339" w:firstLine="0"/>
         <w:rPr>
           <w:rFonts w:ascii="Consolas" w:hAnsi="Consolas"/>
           <w:shd w:val="clear" w:color="auto" w:fill="DFDFDF" w:themeFill="background2" w:themeFillShade="E6"/>
@@ -16643,6 +16845,7 @@
           <w:numId w:val="30"/>
         </w:numPr>
         <w:spacing w:after="0"/>
+        <w:ind w:left="339"/>
       </w:pPr>
       <w:r>
         <w:t>If a</w:t>
@@ -16661,7 +16864,7 @@
       <w:pPr>
         <w:shd w:val="clear" w:color="auto" w:fill="DFDFDF" w:themeFill="background2" w:themeFillShade="E6"/>
         <w:spacing w:line="240" w:lineRule="auto"/>
-        <w:ind w:left="426" w:firstLine="0"/>
+        <w:ind w:left="339" w:firstLine="0"/>
         <w:rPr>
           <w:rFonts w:ascii="Consolas" w:hAnsi="Consolas"/>
           <w:shd w:val="clear" w:color="auto" w:fill="DFDFDF" w:themeFill="background2" w:themeFillShade="E6"/>
@@ -16705,7 +16908,7 @@
     </w:p>
     <w:p>
       <w:pPr>
-        <w:ind w:left="426" w:firstLine="0"/>
+        <w:ind w:left="339" w:firstLine="0"/>
       </w:pPr>
       <w:r>
         <w:t>Note that the any-array now contains allocated memory, meaning that the types are not strict anymore and so the following would be allowed:</w:t>
@@ -16715,7 +16918,7 @@
       <w:pPr>
         <w:shd w:val="clear" w:color="auto" w:fill="DFDFDF" w:themeFill="background2" w:themeFillShade="E6"/>
         <w:spacing w:line="240" w:lineRule="auto"/>
-        <w:ind w:left="426" w:firstLine="0"/>
+        <w:ind w:left="339" w:firstLine="0"/>
         <w:rPr>
           <w:rFonts w:ascii="Consolas" w:hAnsi="Consolas"/>
           <w:shd w:val="clear" w:color="auto" w:fill="DFDFDF" w:themeFill="background2" w:themeFillShade="E6"/>
@@ -16750,6 +16953,7 @@
           <w:ilvl w:val="0"/>
           <w:numId w:val="30"/>
         </w:numPr>
+        <w:ind w:left="339"/>
       </w:pPr>
       <w:r>
         <w:t xml:space="preserve">If the user wants to pass a </w:t>
@@ -16777,25 +16981,24 @@
       <w:pPr>
         <w:shd w:val="clear" w:color="auto" w:fill="DFDFDF" w:themeFill="background2" w:themeFillShade="E6"/>
         <w:spacing w:line="240" w:lineRule="auto"/>
-        <w:ind w:left="426" w:firstLine="0"/>
-        <w:rPr>
-          <w:rFonts w:ascii="Consolas" w:hAnsi="Consolas"/>
-          <w:shd w:val="clear" w:color="auto" w:fill="DFDFDF" w:themeFill="background2" w:themeFillShade="E6"/>
-        </w:rPr>
-      </w:pPr>
-      <w:r>
-        <w:rPr>
-          <w:rFonts w:ascii="Consolas" w:hAnsi="Consolas"/>
-          <w:shd w:val="clear" w:color="auto" w:fill="DFDFDF" w:themeFill="background2" w:themeFillShade="E6"/>
-        </w:rPr>
-        <w:lastRenderedPageBreak/>
+        <w:ind w:left="339" w:firstLine="0"/>
+        <w:rPr>
+          <w:rFonts w:ascii="Consolas" w:hAnsi="Consolas"/>
+          <w:shd w:val="clear" w:color="auto" w:fill="DFDFDF" w:themeFill="background2" w:themeFillShade="E6"/>
+        </w:rPr>
+      </w:pPr>
+      <w:r>
+        <w:rPr>
+          <w:rFonts w:ascii="Consolas" w:hAnsi="Consolas"/>
+          <w:shd w:val="clear" w:color="auto" w:fill="DFDFDF" w:themeFill="background2" w:themeFillShade="E6"/>
+        </w:rPr>
         <w:t>function(param as any);</w:t>
       </w:r>
     </w:p>
     <w:p>
       <w:pPr>
         <w:spacing w:after="0"/>
-        <w:ind w:left="426" w:firstLine="0"/>
+        <w:ind w:left="339" w:firstLine="0"/>
       </w:pPr>
       <w:r>
         <w:t>or for an array:</w:t>
@@ -16805,7 +17008,7 @@
       <w:pPr>
         <w:shd w:val="clear" w:color="auto" w:fill="DFDFDF" w:themeFill="background2" w:themeFillShade="E6"/>
         <w:spacing w:line="240" w:lineRule="auto"/>
-        <w:ind w:left="426" w:firstLine="0"/>
+        <w:ind w:left="339" w:firstLine="0"/>
         <w:rPr>
           <w:rFonts w:ascii="Consolas" w:hAnsi="Consolas"/>
           <w:shd w:val="clear" w:color="auto" w:fill="DFDFDF" w:themeFill="background2" w:themeFillShade="E6"/>
@@ -16822,7 +17025,7 @@
     <w:p>
       <w:pPr>
         <w:pStyle w:val="ListParagraph"/>
-        <w:ind w:left="426"/>
+        <w:ind w:left="339"/>
       </w:pPr>
       <w:r>
         <w:t xml:space="preserve">Since the any-type counts as a </w:t>
@@ -16844,7 +17047,7 @@
         <w:tabs>
           <w:tab w:val="left" w:pos="284"/>
         </w:tabs>
-        <w:ind w:left="360" w:firstLine="0"/>
+        <w:ind w:left="339" w:firstLine="0"/>
       </w:pPr>
       <w:r>
         <w:t xml:space="preserve">To fetch the current type, </w:t>
@@ -16899,7 +17102,7 @@
         <w:tabs>
           <w:tab w:val="left" w:pos="284"/>
         </w:tabs>
-        <w:ind w:left="360" w:firstLine="0"/>
+        <w:ind w:left="339" w:firstLine="0"/>
         <w:rPr>
           <w:i/>
           <w:iCs/>
@@ -16917,7 +17120,7 @@
       <w:pPr>
         <w:shd w:val="clear" w:color="auto" w:fill="DFDFDF" w:themeFill="background2" w:themeFillShade="E6"/>
         <w:spacing w:after="0" w:line="240" w:lineRule="auto"/>
-        <w:ind w:left="360" w:firstLine="0"/>
+        <w:ind w:left="339" w:firstLine="0"/>
         <w:rPr>
           <w:rFonts w:ascii="Consolas" w:hAnsi="Consolas"/>
           <w:shd w:val="clear" w:color="auto" w:fill="DFDFDF" w:themeFill="background2" w:themeFillShade="E6"/>
@@ -16949,7 +17152,7 @@
       <w:pPr>
         <w:shd w:val="clear" w:color="auto" w:fill="DFDFDF" w:themeFill="background2" w:themeFillShade="E6"/>
         <w:spacing w:line="240" w:lineRule="auto"/>
-        <w:ind w:left="360" w:firstLine="0"/>
+        <w:ind w:left="339" w:firstLine="0"/>
         <w:rPr>
           <w:rFonts w:ascii="Consolas" w:hAnsi="Consolas"/>
           <w:shd w:val="clear" w:color="auto" w:fill="DFDFDF" w:themeFill="background2" w:themeFillShade="E6"/>
@@ -16989,7 +17192,7 @@
         <w:tabs>
           <w:tab w:val="left" w:pos="284"/>
         </w:tabs>
-        <w:ind w:left="360" w:firstLine="0"/>
+        <w:ind w:left="339" w:firstLine="0"/>
         <w:rPr>
           <w:i/>
           <w:iCs/>
@@ -17007,7 +17210,7 @@
       <w:pPr>
         <w:shd w:val="clear" w:color="auto" w:fill="DFDFDF" w:themeFill="background2" w:themeFillShade="E6"/>
         <w:spacing w:after="0" w:line="240" w:lineRule="auto"/>
-        <w:ind w:left="360" w:firstLine="0"/>
+        <w:ind w:left="339" w:firstLine="0"/>
         <w:rPr>
           <w:rFonts w:ascii="Consolas" w:hAnsi="Consolas"/>
           <w:shd w:val="clear" w:color="auto" w:fill="DFDFDF" w:themeFill="background2" w:themeFillShade="E6"/>
@@ -17025,17 +17228,18 @@
       <w:pPr>
         <w:shd w:val="clear" w:color="auto" w:fill="DFDFDF" w:themeFill="background2" w:themeFillShade="E6"/>
         <w:spacing w:line="240" w:lineRule="auto"/>
-        <w:ind w:left="360" w:firstLine="0"/>
-        <w:rPr>
-          <w:rFonts w:ascii="Consolas" w:hAnsi="Consolas"/>
-          <w:shd w:val="clear" w:color="auto" w:fill="DFDFDF" w:themeFill="background2" w:themeFillShade="E6"/>
-        </w:rPr>
-      </w:pPr>
-      <w:r>
-        <w:rPr>
-          <w:rFonts w:ascii="Consolas" w:hAnsi="Consolas"/>
-          <w:shd w:val="clear" w:color="auto" w:fill="DFDFDF" w:themeFill="background2" w:themeFillShade="E6"/>
-        </w:rPr>
+        <w:ind w:left="339" w:firstLine="0"/>
+        <w:rPr>
+          <w:rFonts w:ascii="Consolas" w:hAnsi="Consolas"/>
+          <w:shd w:val="clear" w:color="auto" w:fill="DFDFDF" w:themeFill="background2" w:themeFillShade="E6"/>
+        </w:rPr>
+      </w:pPr>
+      <w:r>
+        <w:rPr>
+          <w:rFonts w:ascii="Consolas" w:hAnsi="Consolas"/>
+          <w:shd w:val="clear" w:color="auto" w:fill="DFDFDF" w:themeFill="background2" w:themeFillShade="E6"/>
+        </w:rPr>
+        <w:lastRenderedPageBreak/>
         <w:t>int variable_2 = “3” as typeof(variable); // =&gt; 3</w:t>
       </w:r>
     </w:p>
@@ -17188,7 +17392,6 @@
       <w:bookmarkStart w:id="70" w:name="_Toc78033579"/>
       <w:bookmarkEnd w:id="69"/>
       <w:r>
-        <w:lastRenderedPageBreak/>
         <w:t>Functions</w:t>
       </w:r>
       <w:bookmarkEnd w:id="70"/>
@@ -17251,6 +17454,7 @@
       </w:pPr>
       <w:bookmarkStart w:id="77" w:name="_Toc78033584"/>
       <w:r>
+        <w:lastRenderedPageBreak/>
         <w:t>Ellipsis</w:t>
       </w:r>
       <w:r>
@@ -17274,7 +17478,7 @@
     </w:p>
     <w:p>
       <w:pPr>
-        <w:ind w:left="142" w:firstLine="0"/>
+        <w:ind w:left="226" w:firstLine="0"/>
       </w:pPr>
       <w:r>
         <w:t xml:space="preserve">Para-C supports like other higher-level programming languages Lambda-Functions, which, as already explained in </w:t>
@@ -17384,7 +17588,6 @@
         <w:ind w:left="1004"/>
       </w:pPr>
       <w:r>
-        <w:lastRenderedPageBreak/>
         <w:t>Expression Lambda, which is equivalent to a simple function:</w:t>
       </w:r>
     </w:p>
@@ -17573,12 +17776,13 @@
         <w:pStyle w:val="Heading4"/>
       </w:pPr>
       <w:r>
+        <w:lastRenderedPageBreak/>
         <w:t>The lambda&lt;T&gt; type</w:t>
       </w:r>
     </w:p>
     <w:p>
       <w:pPr>
-        <w:ind w:left="284" w:firstLine="0"/>
+        <w:ind w:left="339" w:firstLine="0"/>
       </w:pPr>
       <w:r>
         <w:t xml:space="preserve">The </w:t>
@@ -17607,7 +17811,7 @@
     </w:p>
     <w:p>
       <w:pPr>
-        <w:ind w:left="284" w:firstLine="0"/>
+        <w:ind w:left="339" w:firstLine="0"/>
         <w:rPr>
           <w:i/>
           <w:iCs/>
@@ -17637,7 +17841,7 @@
     </w:p>
     <w:p>
       <w:pPr>
-        <w:ind w:left="284" w:firstLine="0"/>
+        <w:ind w:left="339" w:firstLine="0"/>
         <w:rPr>
           <w:rFonts w:ascii="Consolas" w:hAnsi="Consolas"/>
           <w:shd w:val="clear" w:color="auto" w:fill="DFDFDF" w:themeFill="background2" w:themeFillShade="E6"/>
@@ -17660,7 +17864,7 @@
     </w:p>
     <w:p>
       <w:pPr>
-        <w:ind w:left="284" w:firstLine="0"/>
+        <w:ind w:left="339" w:firstLine="0"/>
       </w:pPr>
       <w:r>
         <w:t>1. If wanted, the argument names can also be explicitly declared. This does not alter the functionality though, but only provides the option to name the arguments when calling the function (</w:t>
@@ -17695,7 +17899,7 @@
     </w:p>
     <w:p>
       <w:pPr>
-        <w:ind w:left="284" w:firstLine="0"/>
+        <w:ind w:left="339" w:firstLine="0"/>
         <w:rPr>
           <w:i/>
           <w:iCs/>
@@ -17711,7 +17915,7 @@
     </w:p>
     <w:p>
       <w:pPr>
-        <w:ind w:left="284" w:firstLine="0"/>
+        <w:ind w:left="339" w:firstLine="0"/>
         <w:rPr>
           <w:rFonts w:ascii="Consolas" w:hAnsi="Consolas"/>
           <w:shd w:val="clear" w:color="auto" w:fill="DFDFDF" w:themeFill="background2" w:themeFillShade="E6"/>
@@ -17748,7 +17952,7 @@
     </w:p>
     <w:p>
       <w:pPr>
-        <w:ind w:left="284" w:firstLine="0"/>
+        <w:ind w:left="339" w:firstLine="0"/>
         <w:rPr>
           <w:i/>
           <w:iCs/>
@@ -17777,7 +17981,6 @@
       <w:bookmarkStart w:id="80" w:name="_Toc78033586"/>
       <w:bookmarkEnd w:id="79"/>
       <w:r>
-        <w:lastRenderedPageBreak/>
         <w:t>In-Code</w:t>
       </w:r>
       <w:r>
@@ -17787,7 +17990,7 @@
     </w:p>
     <w:p>
       <w:pPr>
-        <w:ind w:firstLine="0"/>
+        <w:ind w:left="113" w:firstLine="0"/>
       </w:pPr>
       <w:r>
         <w:t>Para-C provides Exceptions similar to C++, but with a bit of pythonic</w:t>
@@ -17801,7 +18004,7 @@
     </w:p>
     <w:p>
       <w:pPr>
-        <w:ind w:firstLine="0"/>
+        <w:ind w:left="113" w:firstLine="0"/>
       </w:pPr>
       <w:r>
         <w:t xml:space="preserve">These are implemented using compiler-generated compile-types, which automatically implement the user-specified return types. These compile types contain the actual return type and the Para-C return type struct, which defines the exception return. </w:t>
@@ -17809,7 +18012,7 @@
     </w:p>
     <w:p>
       <w:pPr>
-        <w:ind w:firstLine="0"/>
+        <w:ind w:left="113" w:firstLine="0"/>
       </w:pPr>
       <w:r>
         <w:t xml:space="preserve">If an exception was raised, the struct will contain the exception and the </w:t>
@@ -17833,7 +18036,7 @@
     </w:p>
     <w:p>
       <w:pPr>
-        <w:ind w:left="284" w:firstLine="0"/>
+        <w:ind w:left="226" w:firstLine="0"/>
       </w:pPr>
       <w:r>
         <w:rPr>
@@ -17862,7 +18065,7 @@
     </w:p>
     <w:p>
       <w:pPr>
-        <w:ind w:left="284" w:firstLine="0"/>
+        <w:ind w:left="226" w:firstLine="0"/>
       </w:pPr>
       <w:r>
         <w:rPr>
@@ -17871,6 +18074,7 @@
           <w:iCs/>
           <w:shd w:val="clear" w:color="auto" w:fill="DFDFDF" w:themeFill="background2" w:themeFillShade="E6"/>
         </w:rPr>
+        <w:lastRenderedPageBreak/>
         <w:t>try</w:t>
       </w:r>
       <w:r>
@@ -17882,7 +18086,7 @@
     </w:p>
     <w:p>
       <w:pPr>
-        <w:ind w:left="284" w:firstLine="0"/>
+        <w:ind w:left="226" w:firstLine="0"/>
       </w:pPr>
       <w:r>
         <w:rPr>
@@ -17902,7 +18106,7 @@
     </w:p>
     <w:p>
       <w:pPr>
-        <w:ind w:left="284" w:firstLine="0"/>
+        <w:ind w:left="226" w:firstLine="0"/>
       </w:pPr>
       <w:r>
         <w:rPr>
@@ -17922,7 +18126,7 @@
     </w:p>
     <w:p>
       <w:pPr>
-        <w:ind w:left="284" w:firstLine="0"/>
+        <w:ind w:left="226" w:firstLine="0"/>
       </w:pPr>
       <w:r>
         <w:rPr>
@@ -17964,7 +18168,7 @@
     </w:p>
     <w:p>
       <w:pPr>
-        <w:ind w:left="284" w:firstLine="0"/>
+        <w:ind w:left="226" w:firstLine="0"/>
       </w:pPr>
       <w:r>
         <w:t xml:space="preserve">Raising an exception is </w:t>
@@ -17987,7 +18191,7 @@
     </w:p>
     <w:p>
       <w:pPr>
-        <w:ind w:left="284" w:firstLine="0"/>
+        <w:ind w:left="226" w:firstLine="0"/>
       </w:pPr>
       <w:r>
         <w:t>A simple error-struct only required the following basic structure:</w:t>
@@ -17997,18 +18201,17 @@
       <w:pPr>
         <w:shd w:val="clear" w:color="auto" w:fill="DFDFDF" w:themeFill="background2" w:themeFillShade="E6"/>
         <w:spacing w:after="0" w:line="240" w:lineRule="auto"/>
-        <w:ind w:left="360" w:firstLine="0"/>
-        <w:rPr>
-          <w:rFonts w:ascii="Consolas" w:hAnsi="Consolas"/>
-          <w:shd w:val="clear" w:color="auto" w:fill="DFDFDF" w:themeFill="background2" w:themeFillShade="E6"/>
-        </w:rPr>
-      </w:pPr>
-      <w:r>
-        <w:rPr>
-          <w:rFonts w:ascii="Consolas" w:hAnsi="Consolas"/>
-          <w:shd w:val="clear" w:color="auto" w:fill="DFDFDF" w:themeFill="background2" w:themeFillShade="E6"/>
-        </w:rPr>
-        <w:lastRenderedPageBreak/>
+        <w:ind w:left="302" w:firstLine="0"/>
+        <w:rPr>
+          <w:rFonts w:ascii="Consolas" w:hAnsi="Consolas"/>
+          <w:shd w:val="clear" w:color="auto" w:fill="DFDFDF" w:themeFill="background2" w:themeFillShade="E6"/>
+        </w:rPr>
+      </w:pPr>
+      <w:r>
+        <w:rPr>
+          <w:rFonts w:ascii="Consolas" w:hAnsi="Consolas"/>
+          <w:shd w:val="clear" w:color="auto" w:fill="DFDFDF" w:themeFill="background2" w:themeFillShade="E6"/>
+        </w:rPr>
         <w:t>struct CustomError {</w:t>
       </w:r>
     </w:p>
@@ -18016,7 +18219,7 @@
       <w:pPr>
         <w:shd w:val="clear" w:color="auto" w:fill="DFDFDF" w:themeFill="background2" w:themeFillShade="E6"/>
         <w:spacing w:after="0" w:line="240" w:lineRule="auto"/>
-        <w:ind w:left="360" w:firstLine="0"/>
+        <w:ind w:left="302" w:firstLine="0"/>
         <w:rPr>
           <w:rFonts w:ascii="Consolas" w:hAnsi="Consolas"/>
           <w:shd w:val="clear" w:color="auto" w:fill="DFDFDF" w:themeFill="background2" w:themeFillShade="E6"/>
@@ -18035,7 +18238,7 @@
       <w:pPr>
         <w:shd w:val="clear" w:color="auto" w:fill="DFDFDF" w:themeFill="background2" w:themeFillShade="E6"/>
         <w:spacing w:after="0" w:line="240" w:lineRule="auto"/>
-        <w:ind w:left="360" w:firstLine="0"/>
+        <w:ind w:left="302" w:firstLine="0"/>
         <w:rPr>
           <w:rFonts w:ascii="Consolas" w:hAnsi="Consolas"/>
           <w:shd w:val="clear" w:color="auto" w:fill="DFDFDF" w:themeFill="background2" w:themeFillShade="E6"/>
@@ -18054,7 +18257,7 @@
       <w:pPr>
         <w:shd w:val="clear" w:color="auto" w:fill="DFDFDF" w:themeFill="background2" w:themeFillShade="E6"/>
         <w:spacing w:line="240" w:lineRule="auto"/>
-        <w:ind w:left="360" w:firstLine="0"/>
+        <w:ind w:left="302" w:firstLine="0"/>
         <w:rPr>
           <w:rFonts w:ascii="Consolas" w:hAnsi="Consolas"/>
           <w:shd w:val="clear" w:color="auto" w:fill="DFDFDF" w:themeFill="background2" w:themeFillShade="E6"/>
@@ -18070,7 +18273,7 @@
     </w:p>
     <w:p>
       <w:pPr>
-        <w:ind w:left="284" w:firstLine="0"/>
+        <w:ind w:left="226" w:firstLine="0"/>
       </w:pPr>
       <w:r>
         <w:t>o</w:t>
@@ -18093,7 +18296,7 @@
       <w:pPr>
         <w:shd w:val="clear" w:color="auto" w:fill="DFDFDF" w:themeFill="background2" w:themeFillShade="E6"/>
         <w:spacing w:after="0" w:line="240" w:lineRule="auto"/>
-        <w:ind w:left="360" w:firstLine="0"/>
+        <w:ind w:left="302" w:firstLine="0"/>
         <w:rPr>
           <w:rFonts w:ascii="Consolas" w:hAnsi="Consolas"/>
           <w:shd w:val="clear" w:color="auto" w:fill="DFDFDF" w:themeFill="background2" w:themeFillShade="E6"/>
@@ -18111,7 +18314,7 @@
       <w:pPr>
         <w:shd w:val="clear" w:color="auto" w:fill="DFDFDF" w:themeFill="background2" w:themeFillShade="E6"/>
         <w:spacing w:after="0" w:line="240" w:lineRule="auto"/>
-        <w:ind w:left="360" w:firstLine="0"/>
+        <w:ind w:left="302" w:firstLine="0"/>
         <w:rPr>
           <w:rFonts w:ascii="Consolas" w:hAnsi="Consolas"/>
           <w:shd w:val="clear" w:color="auto" w:fill="DFDFDF" w:themeFill="background2" w:themeFillShade="E6"/>
@@ -18130,7 +18333,7 @@
       <w:pPr>
         <w:shd w:val="clear" w:color="auto" w:fill="DFDFDF" w:themeFill="background2" w:themeFillShade="E6"/>
         <w:spacing w:after="0" w:line="240" w:lineRule="auto"/>
-        <w:ind w:left="360" w:firstLine="0"/>
+        <w:ind w:left="302" w:firstLine="0"/>
         <w:rPr>
           <w:rFonts w:ascii="Consolas" w:hAnsi="Consolas"/>
           <w:shd w:val="clear" w:color="auto" w:fill="DFDFDF" w:themeFill="background2" w:themeFillShade="E6"/>
@@ -18149,7 +18352,7 @@
       <w:pPr>
         <w:shd w:val="clear" w:color="auto" w:fill="DFDFDF" w:themeFill="background2" w:themeFillShade="E6"/>
         <w:spacing w:line="240" w:lineRule="auto"/>
-        <w:ind w:left="360" w:firstLine="0"/>
+        <w:ind w:left="302" w:firstLine="0"/>
         <w:rPr>
           <w:rFonts w:ascii="Consolas" w:hAnsi="Consolas"/>
           <w:shd w:val="clear" w:color="auto" w:fill="DFDFDF" w:themeFill="background2" w:themeFillShade="E6"/>
@@ -18168,7 +18371,7 @@
         <w:tabs>
           <w:tab w:val="left" w:pos="284"/>
         </w:tabs>
-        <w:ind w:left="360" w:firstLine="0"/>
+        <w:ind w:left="302" w:firstLine="0"/>
       </w:pPr>
       <w:r>
         <w:t>If wanted</w:t>
@@ -18218,7 +18421,7 @@
         <w:tabs>
           <w:tab w:val="left" w:pos="284"/>
         </w:tabs>
-        <w:ind w:left="360" w:firstLine="0"/>
+        <w:ind w:left="226" w:firstLine="0"/>
       </w:pPr>
       <w:r>
         <w:t>To raise an exception, the error struct needs to be initialised and then using the raise keyword raised</w:t>
@@ -18232,9 +18435,10 @@
         <w:tabs>
           <w:tab w:val="left" w:pos="284"/>
         </w:tabs>
-        <w:ind w:left="360" w:firstLine="0"/>
-      </w:pPr>
-      <w:r>
+        <w:ind w:left="226" w:firstLine="0"/>
+      </w:pPr>
+      <w:r>
+        <w:lastRenderedPageBreak/>
         <w:t>Example with variable creation:</w:t>
       </w:r>
     </w:p>
@@ -18242,7 +18446,7 @@
       <w:pPr>
         <w:shd w:val="clear" w:color="auto" w:fill="DFDFDF" w:themeFill="background2" w:themeFillShade="E6"/>
         <w:spacing w:after="0" w:line="240" w:lineRule="auto"/>
-        <w:ind w:left="360" w:firstLine="0"/>
+        <w:ind w:left="226" w:firstLine="0"/>
         <w:rPr>
           <w:rFonts w:ascii="Consolas" w:hAnsi="Consolas"/>
           <w:shd w:val="clear" w:color="auto" w:fill="DFDFDF" w:themeFill="background2" w:themeFillShade="E6"/>
@@ -18260,7 +18464,7 @@
       <w:pPr>
         <w:shd w:val="clear" w:color="auto" w:fill="DFDFDF" w:themeFill="background2" w:themeFillShade="E6"/>
         <w:spacing w:after="0" w:line="240" w:lineRule="auto"/>
-        <w:ind w:left="360" w:firstLine="0"/>
+        <w:ind w:left="226" w:firstLine="0"/>
         <w:rPr>
           <w:rFonts w:ascii="Consolas" w:hAnsi="Consolas"/>
           <w:shd w:val="clear" w:color="auto" w:fill="DFDFDF" w:themeFill="background2" w:themeFillShade="E6"/>
@@ -18279,7 +18483,7 @@
       <w:pPr>
         <w:shd w:val="clear" w:color="auto" w:fill="DFDFDF" w:themeFill="background2" w:themeFillShade="E6"/>
         <w:spacing w:after="0" w:line="240" w:lineRule="auto"/>
-        <w:ind w:left="360" w:firstLine="0"/>
+        <w:ind w:left="226" w:firstLine="0"/>
         <w:rPr>
           <w:rFonts w:ascii="Consolas" w:hAnsi="Consolas"/>
           <w:shd w:val="clear" w:color="auto" w:fill="DFDFDF" w:themeFill="background2" w:themeFillShade="E6"/>
@@ -18298,7 +18502,7 @@
       <w:pPr>
         <w:shd w:val="clear" w:color="auto" w:fill="DFDFDF" w:themeFill="background2" w:themeFillShade="E6"/>
         <w:spacing w:after="0" w:line="240" w:lineRule="auto"/>
-        <w:ind w:left="360" w:firstLine="0"/>
+        <w:ind w:left="226" w:firstLine="0"/>
         <w:rPr>
           <w:rFonts w:ascii="Consolas" w:hAnsi="Consolas"/>
           <w:shd w:val="clear" w:color="auto" w:fill="DFDFDF" w:themeFill="background2" w:themeFillShade="E6"/>
@@ -18316,7 +18520,7 @@
       <w:pPr>
         <w:shd w:val="clear" w:color="auto" w:fill="DFDFDF" w:themeFill="background2" w:themeFillShade="E6"/>
         <w:spacing w:line="240" w:lineRule="auto"/>
-        <w:ind w:left="360" w:firstLine="0"/>
+        <w:ind w:left="226" w:firstLine="0"/>
         <w:rPr>
           <w:rFonts w:ascii="Consolas" w:hAnsi="Consolas"/>
           <w:shd w:val="clear" w:color="auto" w:fill="DFDFDF" w:themeFill="background2" w:themeFillShade="E6"/>
@@ -18335,7 +18539,7 @@
         <w:tabs>
           <w:tab w:val="left" w:pos="284"/>
         </w:tabs>
-        <w:ind w:left="360" w:firstLine="0"/>
+        <w:ind w:left="226" w:firstLine="0"/>
       </w:pPr>
       <w:r>
         <w:t xml:space="preserve">Example with </w:t>
@@ -18351,7 +18555,7 @@
       <w:pPr>
         <w:shd w:val="clear" w:color="auto" w:fill="DFDFDF" w:themeFill="background2" w:themeFillShade="E6"/>
         <w:spacing w:after="0" w:line="240" w:lineRule="auto"/>
-        <w:ind w:left="360" w:firstLine="0"/>
+        <w:ind w:left="226" w:firstLine="0"/>
         <w:rPr>
           <w:rFonts w:ascii="Consolas" w:hAnsi="Consolas"/>
           <w:shd w:val="clear" w:color="auto" w:fill="DFDFDF" w:themeFill="background2" w:themeFillShade="E6"/>
@@ -18369,7 +18573,7 @@
       <w:pPr>
         <w:shd w:val="clear" w:color="auto" w:fill="DFDFDF" w:themeFill="background2" w:themeFillShade="E6"/>
         <w:spacing w:after="0" w:line="240" w:lineRule="auto"/>
-        <w:ind w:left="360" w:firstLine="0"/>
+        <w:ind w:left="226" w:firstLine="0"/>
         <w:rPr>
           <w:rFonts w:ascii="Consolas" w:hAnsi="Consolas"/>
           <w:shd w:val="clear" w:color="auto" w:fill="DFDFDF" w:themeFill="background2" w:themeFillShade="E6"/>
@@ -18388,7 +18592,7 @@
       <w:pPr>
         <w:shd w:val="clear" w:color="auto" w:fill="DFDFDF" w:themeFill="background2" w:themeFillShade="E6"/>
         <w:spacing w:after="0" w:line="240" w:lineRule="auto"/>
-        <w:ind w:left="360" w:firstLine="0"/>
+        <w:ind w:left="226" w:firstLine="0"/>
         <w:rPr>
           <w:rFonts w:ascii="Consolas" w:hAnsi="Consolas"/>
           <w:shd w:val="clear" w:color="auto" w:fill="DFDFDF" w:themeFill="background2" w:themeFillShade="E6"/>
@@ -18407,7 +18611,7 @@
       <w:pPr>
         <w:shd w:val="clear" w:color="auto" w:fill="DFDFDF" w:themeFill="background2" w:themeFillShade="E6"/>
         <w:spacing w:line="240" w:lineRule="auto"/>
-        <w:ind w:left="360" w:firstLine="0"/>
+        <w:ind w:left="226" w:firstLine="0"/>
         <w:rPr>
           <w:rFonts w:ascii="Consolas" w:hAnsi="Consolas"/>
           <w:shd w:val="clear" w:color="auto" w:fill="DFDFDF" w:themeFill="background2" w:themeFillShade="E6"/>
@@ -18457,7 +18661,7 @@
     </w:p>
     <w:p>
       <w:pPr>
-        <w:ind w:firstLine="0"/>
+        <w:ind w:left="113" w:firstLine="0"/>
       </w:pPr>
       <w:r>
         <w:t>Inside Para-C special macros and reserved identifiers are used to store program-vital data, serve as functions an</w:t>
@@ -18473,7 +18677,6 @@
       </w:pPr>
       <w:bookmarkStart w:id="89" w:name="_Toc78033593"/>
       <w:r>
-        <w:lastRenderedPageBreak/>
         <w:t>Magic Values in the C source code</w:t>
       </w:r>
       <w:bookmarkEnd w:id="89"/>
@@ -18491,7 +18694,7 @@
     </w:p>
     <w:p>
       <w:pPr>
-        <w:ind w:firstLine="0"/>
+        <w:ind w:left="113" w:firstLine="0"/>
       </w:pPr>
       <w:r>
         <w:t>Since Para-C is written in C, style conventions won’t be different in the compiled code or PBL, except the user-specified ones, still inside Para-C naming conventions are a bit different from C for better differentiation of certain types:</w:t>
@@ -18504,6 +18707,7 @@
           <w:ilvl w:val="0"/>
           <w:numId w:val="15"/>
         </w:numPr>
+        <w:ind w:left="833"/>
       </w:pPr>
       <w:r>
         <w:t>Line-Length Limit is 79 characters for one line</w:t>
@@ -18516,6 +18720,7 @@
           <w:ilvl w:val="0"/>
           <w:numId w:val="15"/>
         </w:numPr>
+        <w:ind w:left="833"/>
       </w:pPr>
       <w:r>
         <w:t>4 Spaces per Indentation</w:t>
@@ -18528,6 +18733,7 @@
           <w:ilvl w:val="0"/>
           <w:numId w:val="15"/>
         </w:numPr>
+        <w:ind w:left="833"/>
       </w:pPr>
       <w:r>
         <w:t>Functions should be declared with the return type definition at the front and the name following in one line. The arguments can be split if it exceeds the line-length limit. Declaring the return type over the name is not allowed, even if it is commonly used around some C-developers.</w:t>
@@ -18536,6 +18742,7 @@
     <w:p>
       <w:pPr>
         <w:pStyle w:val="ListParagraph"/>
+        <w:ind w:left="833"/>
       </w:pPr>
       <w:r>
         <w:t>Example:</w:t>
@@ -18545,7 +18752,7 @@
       <w:pPr>
         <w:shd w:val="clear" w:color="auto" w:fill="DFDFDF" w:themeFill="background2" w:themeFillShade="E6"/>
         <w:spacing w:after="0" w:line="240" w:lineRule="auto"/>
-        <w:ind w:left="720" w:firstLine="0"/>
+        <w:ind w:left="833" w:firstLine="0"/>
         <w:rPr>
           <w:rFonts w:ascii="Consolas" w:hAnsi="Consolas"/>
           <w:shd w:val="clear" w:color="auto" w:fill="DFDFDF" w:themeFill="background2" w:themeFillShade="E6"/>
@@ -18563,17 +18770,18 @@
       <w:pPr>
         <w:shd w:val="clear" w:color="auto" w:fill="DFDFDF" w:themeFill="background2" w:themeFillShade="E6"/>
         <w:spacing w:after="0" w:line="240" w:lineRule="auto"/>
-        <w:ind w:left="720" w:firstLine="0"/>
-        <w:rPr>
-          <w:rFonts w:ascii="Consolas" w:hAnsi="Consolas"/>
-          <w:shd w:val="clear" w:color="auto" w:fill="DFDFDF" w:themeFill="background2" w:themeFillShade="E6"/>
-        </w:rPr>
-      </w:pPr>
-      <w:r>
-        <w:rPr>
-          <w:rFonts w:ascii="Consolas" w:hAnsi="Consolas"/>
-          <w:shd w:val="clear" w:color="auto" w:fill="DFDFDF" w:themeFill="background2" w:themeFillShade="E6"/>
-        </w:rPr>
+        <w:ind w:left="833" w:firstLine="0"/>
+        <w:rPr>
+          <w:rFonts w:ascii="Consolas" w:hAnsi="Consolas"/>
+          <w:shd w:val="clear" w:color="auto" w:fill="DFDFDF" w:themeFill="background2" w:themeFillShade="E6"/>
+        </w:rPr>
+      </w:pPr>
+      <w:r>
+        <w:rPr>
+          <w:rFonts w:ascii="Consolas" w:hAnsi="Consolas"/>
+          <w:shd w:val="clear" w:color="auto" w:fill="DFDFDF" w:themeFill="background2" w:themeFillShade="E6"/>
+        </w:rPr>
+        <w:lastRenderedPageBreak/>
         <w:t xml:space="preserve">    </w:t>
       </w:r>
       <w:r>
@@ -18595,7 +18803,7 @@
       <w:pPr>
         <w:shd w:val="clear" w:color="auto" w:fill="DFDFDF" w:themeFill="background2" w:themeFillShade="E6"/>
         <w:spacing w:after="0" w:line="240" w:lineRule="auto"/>
-        <w:ind w:left="720" w:firstLine="0"/>
+        <w:ind w:left="833" w:firstLine="0"/>
         <w:rPr>
           <w:rFonts w:ascii="Consolas" w:hAnsi="Consolas"/>
           <w:shd w:val="clear" w:color="auto" w:fill="DFDFDF" w:themeFill="background2" w:themeFillShade="E6"/>
@@ -18641,6 +18849,7 @@
       <w:pPr>
         <w:pStyle w:val="ListParagraph"/>
         <w:spacing w:before="120" w:after="0"/>
+        <w:ind w:left="833"/>
       </w:pPr>
       <w:r>
         <w:t>or</w:t>
@@ -18650,7 +18859,7 @@
       <w:pPr>
         <w:shd w:val="clear" w:color="auto" w:fill="DFDFDF" w:themeFill="background2" w:themeFillShade="E6"/>
         <w:spacing w:after="0" w:line="240" w:lineRule="auto"/>
-        <w:ind w:left="720" w:firstLine="0"/>
+        <w:ind w:left="833" w:firstLine="0"/>
         <w:rPr>
           <w:rFonts w:ascii="Consolas" w:hAnsi="Consolas"/>
           <w:shd w:val="clear" w:color="auto" w:fill="DFDFDF" w:themeFill="background2" w:themeFillShade="E6"/>
@@ -18668,7 +18877,7 @@
       <w:pPr>
         <w:shd w:val="clear" w:color="auto" w:fill="DFDFDF" w:themeFill="background2" w:themeFillShade="E6"/>
         <w:spacing w:after="0" w:line="240" w:lineRule="auto"/>
-        <w:ind w:left="720" w:firstLine="0"/>
+        <w:ind w:left="833" w:firstLine="0"/>
         <w:rPr>
           <w:rFonts w:ascii="Consolas" w:hAnsi="Consolas"/>
           <w:shd w:val="clear" w:color="auto" w:fill="DFDFDF" w:themeFill="background2" w:themeFillShade="E6"/>
@@ -18693,7 +18902,7 @@
       <w:pPr>
         <w:shd w:val="clear" w:color="auto" w:fill="DFDFDF" w:themeFill="background2" w:themeFillShade="E6"/>
         <w:spacing w:after="0" w:line="240" w:lineRule="auto"/>
-        <w:ind w:left="720" w:firstLine="0"/>
+        <w:ind w:left="833" w:firstLine="0"/>
         <w:rPr>
           <w:rFonts w:ascii="Consolas" w:hAnsi="Consolas"/>
           <w:shd w:val="clear" w:color="auto" w:fill="DFDFDF" w:themeFill="background2" w:themeFillShade="E6"/>
@@ -18711,7 +18920,7 @@
       <w:pPr>
         <w:shd w:val="clear" w:color="auto" w:fill="DFDFDF" w:themeFill="background2" w:themeFillShade="E6"/>
         <w:spacing w:after="0" w:line="240" w:lineRule="auto"/>
-        <w:ind w:left="720" w:firstLine="0"/>
+        <w:ind w:left="833" w:firstLine="0"/>
         <w:rPr>
           <w:rFonts w:ascii="Consolas" w:hAnsi="Consolas"/>
           <w:shd w:val="clear" w:color="auto" w:fill="DFDFDF" w:themeFill="background2" w:themeFillShade="E6"/>
@@ -18729,7 +18938,7 @@
       <w:pPr>
         <w:shd w:val="clear" w:color="auto" w:fill="DFDFDF" w:themeFill="background2" w:themeFillShade="E6"/>
         <w:spacing w:after="0" w:line="240" w:lineRule="auto"/>
-        <w:ind w:left="720" w:firstLine="0"/>
+        <w:ind w:left="833" w:firstLine="0"/>
         <w:rPr>
           <w:rFonts w:ascii="Consolas" w:hAnsi="Consolas"/>
           <w:shd w:val="clear" w:color="auto" w:fill="DFDFDF" w:themeFill="background2" w:themeFillShade="E6"/>
@@ -18754,7 +18963,7 @@
       <w:pPr>
         <w:shd w:val="clear" w:color="auto" w:fill="DFDFDF" w:themeFill="background2" w:themeFillShade="E6"/>
         <w:spacing w:after="0" w:line="240" w:lineRule="auto"/>
-        <w:ind w:left="720" w:firstLine="0"/>
+        <w:ind w:left="833" w:firstLine="0"/>
         <w:rPr>
           <w:rFonts w:ascii="Consolas" w:hAnsi="Consolas"/>
           <w:shd w:val="clear" w:color="auto" w:fill="DFDFDF" w:themeFill="background2" w:themeFillShade="E6"/>
@@ -18775,6 +18984,7 @@
           <w:ilvl w:val="0"/>
           <w:numId w:val="15"/>
         </w:numPr>
+        <w:ind w:left="833"/>
       </w:pPr>
       <w:r>
         <w:t xml:space="preserve">Arrays/Lists should be stretched evenly over multiple lines if the content exceeds the line-limit. </w:t>
@@ -18783,6 +18993,7 @@
     <w:p>
       <w:pPr>
         <w:pStyle w:val="ListParagraph"/>
+        <w:ind w:left="833"/>
       </w:pPr>
       <w:r>
         <w:t>Example:</w:t>
@@ -18792,7 +19003,7 @@
       <w:pPr>
         <w:shd w:val="clear" w:color="auto" w:fill="DFDFDF" w:themeFill="background2" w:themeFillShade="E6"/>
         <w:spacing w:after="0" w:line="240" w:lineRule="auto"/>
-        <w:ind w:left="720" w:firstLine="0"/>
+        <w:ind w:left="833" w:firstLine="0"/>
         <w:rPr>
           <w:rFonts w:ascii="Consolas" w:hAnsi="Consolas"/>
           <w:shd w:val="clear" w:color="auto" w:fill="DFDFDF" w:themeFill="background2" w:themeFillShade="E6"/>
@@ -18810,7 +19021,7 @@
       <w:pPr>
         <w:shd w:val="clear" w:color="auto" w:fill="DFDFDF" w:themeFill="background2" w:themeFillShade="E6"/>
         <w:spacing w:after="0" w:line="240" w:lineRule="auto"/>
-        <w:ind w:left="720" w:firstLine="0"/>
+        <w:ind w:left="833" w:firstLine="0"/>
         <w:rPr>
           <w:rFonts w:ascii="Consolas" w:hAnsi="Consolas"/>
           <w:shd w:val="clear" w:color="auto" w:fill="DFDFDF" w:themeFill="background2" w:themeFillShade="E6"/>
@@ -18828,7 +19039,7 @@
       <w:pPr>
         <w:shd w:val="clear" w:color="auto" w:fill="DFDFDF" w:themeFill="background2" w:themeFillShade="E6"/>
         <w:spacing w:after="0" w:line="240" w:lineRule="auto"/>
-        <w:ind w:left="720" w:firstLine="0"/>
+        <w:ind w:left="833" w:firstLine="0"/>
         <w:rPr>
           <w:rFonts w:ascii="Consolas" w:hAnsi="Consolas"/>
           <w:shd w:val="clear" w:color="auto" w:fill="DFDFDF" w:themeFill="background2" w:themeFillShade="E6"/>
@@ -18846,7 +19057,7 @@
       <w:pPr>
         <w:shd w:val="clear" w:color="auto" w:fill="DFDFDF" w:themeFill="background2" w:themeFillShade="E6"/>
         <w:spacing w:after="0" w:line="240" w:lineRule="auto"/>
-        <w:ind w:left="720" w:firstLine="0"/>
+        <w:ind w:left="833" w:firstLine="0"/>
         <w:rPr>
           <w:rFonts w:ascii="Consolas" w:hAnsi="Consolas"/>
           <w:shd w:val="clear" w:color="auto" w:fill="DFDFDF" w:themeFill="background2" w:themeFillShade="E6"/>
@@ -18864,6 +19075,7 @@
       <w:pPr>
         <w:pStyle w:val="ListParagraph"/>
         <w:spacing w:before="120" w:after="0"/>
+        <w:ind w:left="833"/>
       </w:pPr>
       <w:r>
         <w:t>or</w:t>
@@ -18873,7 +19085,7 @@
       <w:pPr>
         <w:shd w:val="clear" w:color="auto" w:fill="DFDFDF" w:themeFill="background2" w:themeFillShade="E6"/>
         <w:spacing w:after="0" w:line="240" w:lineRule="auto"/>
-        <w:ind w:left="720" w:firstLine="0"/>
+        <w:ind w:left="833" w:firstLine="0"/>
         <w:rPr>
           <w:rFonts w:ascii="Consolas" w:hAnsi="Consolas"/>
           <w:shd w:val="clear" w:color="auto" w:fill="DFDFDF" w:themeFill="background2" w:themeFillShade="E6"/>
@@ -18891,7 +19103,7 @@
       <w:pPr>
         <w:shd w:val="clear" w:color="auto" w:fill="DFDFDF" w:themeFill="background2" w:themeFillShade="E6"/>
         <w:spacing w:after="0" w:line="240" w:lineRule="auto"/>
-        <w:ind w:left="720" w:firstLine="0"/>
+        <w:ind w:left="833" w:firstLine="0"/>
         <w:rPr>
           <w:rFonts w:ascii="Consolas" w:hAnsi="Consolas"/>
           <w:shd w:val="clear" w:color="auto" w:fill="DFDFDF" w:themeFill="background2" w:themeFillShade="E6"/>
@@ -18909,7 +19121,7 @@
       <w:pPr>
         <w:shd w:val="clear" w:color="auto" w:fill="DFDFDF" w:themeFill="background2" w:themeFillShade="E6"/>
         <w:spacing w:after="0" w:line="240" w:lineRule="auto"/>
-        <w:ind w:left="720" w:firstLine="0"/>
+        <w:ind w:left="833" w:firstLine="0"/>
         <w:rPr>
           <w:rFonts w:ascii="Consolas" w:hAnsi="Consolas"/>
           <w:shd w:val="clear" w:color="auto" w:fill="DFDFDF" w:themeFill="background2" w:themeFillShade="E6"/>
@@ -18927,7 +19139,7 @@
       <w:pPr>
         <w:shd w:val="clear" w:color="auto" w:fill="DFDFDF" w:themeFill="background2" w:themeFillShade="E6"/>
         <w:spacing w:after="0" w:line="240" w:lineRule="auto"/>
-        <w:ind w:left="720" w:firstLine="0"/>
+        <w:ind w:left="833" w:firstLine="0"/>
         <w:rPr>
           <w:rFonts w:ascii="Consolas" w:hAnsi="Consolas"/>
           <w:shd w:val="clear" w:color="auto" w:fill="DFDFDF" w:themeFill="background2" w:themeFillShade="E6"/>
@@ -18945,18 +19157,17 @@
       <w:pPr>
         <w:shd w:val="clear" w:color="auto" w:fill="DFDFDF" w:themeFill="background2" w:themeFillShade="E6"/>
         <w:spacing w:after="0" w:line="240" w:lineRule="auto"/>
-        <w:ind w:left="720" w:firstLine="0"/>
-        <w:rPr>
-          <w:rFonts w:ascii="Consolas" w:hAnsi="Consolas"/>
-          <w:shd w:val="clear" w:color="auto" w:fill="DFDFDF" w:themeFill="background2" w:themeFillShade="E6"/>
-        </w:rPr>
-      </w:pPr>
-      <w:r>
-        <w:rPr>
-          <w:rFonts w:ascii="Consolas" w:hAnsi="Consolas"/>
-          <w:shd w:val="clear" w:color="auto" w:fill="DFDFDF" w:themeFill="background2" w:themeFillShade="E6"/>
-        </w:rPr>
-        <w:lastRenderedPageBreak/>
+        <w:ind w:left="833" w:firstLine="0"/>
+        <w:rPr>
+          <w:rFonts w:ascii="Consolas" w:hAnsi="Consolas"/>
+          <w:shd w:val="clear" w:color="auto" w:fill="DFDFDF" w:themeFill="background2" w:themeFillShade="E6"/>
+        </w:rPr>
+      </w:pPr>
+      <w:r>
+        <w:rPr>
+          <w:rFonts w:ascii="Consolas" w:hAnsi="Consolas"/>
+          <w:shd w:val="clear" w:color="auto" w:fill="DFDFDF" w:themeFill="background2" w:themeFillShade="E6"/>
+        </w:rPr>
         <w:t xml:space="preserve">    7,  8,  9,</w:t>
       </w:r>
     </w:p>
@@ -18964,7 +19175,7 @@
       <w:pPr>
         <w:shd w:val="clear" w:color="auto" w:fill="DFDFDF" w:themeFill="background2" w:themeFillShade="E6"/>
         <w:spacing w:after="0" w:line="240" w:lineRule="auto"/>
-        <w:ind w:left="720" w:firstLine="0"/>
+        <w:ind w:left="833" w:firstLine="0"/>
         <w:rPr>
           <w:rFonts w:ascii="Consolas" w:hAnsi="Consolas"/>
           <w:shd w:val="clear" w:color="auto" w:fill="DFDFDF" w:themeFill="background2" w:themeFillShade="E6"/>
@@ -18982,7 +19193,7 @@
       <w:pPr>
         <w:shd w:val="clear" w:color="auto" w:fill="DFDFDF" w:themeFill="background2" w:themeFillShade="E6"/>
         <w:spacing w:after="0" w:line="240" w:lineRule="auto"/>
-        <w:ind w:left="720" w:firstLine="0"/>
+        <w:ind w:left="833" w:firstLine="0"/>
         <w:rPr>
           <w:rFonts w:ascii="Consolas" w:hAnsi="Consolas"/>
           <w:shd w:val="clear" w:color="auto" w:fill="DFDFDF" w:themeFill="background2" w:themeFillShade="E6"/>
@@ -19004,6 +19215,7 @@
           <w:numId w:val="15"/>
         </w:numPr>
         <w:spacing w:before="120"/>
+        <w:ind w:left="833"/>
       </w:pPr>
       <w:r>
         <w:t>Indentation level should be around 4/5 to allow readability (Still there is no limitation other than the compiler limitations)</w:t>
@@ -19603,7 +19815,7 @@
     <w:p>
       <w:pPr>
         <w:spacing w:before="120"/>
-        <w:ind w:firstLine="0"/>
+        <w:ind w:left="113" w:firstLine="0"/>
         <w:rPr>
           <w:i/>
           <w:iCs/>
@@ -19614,6 +19826,7 @@
           <w:i/>
           <w:iCs/>
         </w:rPr>
+        <w:lastRenderedPageBreak/>
         <w:t>* Internal in this context means variables inside a file, function or structure that should be seen as “private”</w:t>
       </w:r>
       <w:r>
@@ -19636,7 +19849,7 @@
     </w:p>
     <w:p>
       <w:pPr>
-        <w:ind w:firstLine="0"/>
+        <w:ind w:left="113" w:firstLine="0"/>
       </w:pPr>
       <w:r>
         <w:t>Para-C applies, like C++, name mangling to its variables and identifiers, the only exception being pre-processor directives or defines, meaning that the user can generate two functions with the same name, but different parameter types (also called function overloading). To that, names that are included from other files will be wrapped with the specific file name and place to differentiate it from variables with the same name. This allows that imported names are renamed, or referenced using their parent header name (</w:t>
@@ -19698,11 +19911,7 @@
         <w:t xml:space="preserve"> the base for the Para-C programming language</w:t>
       </w:r>
       <w:r>
-        <w:t xml:space="preserve">. If </w:t>
-      </w:r>
-      <w:r>
-        <w:lastRenderedPageBreak/>
-        <w:t>Para-C functionality is used inside the code that does not exist inside C, the associated core file/library will be imported and used.</w:t>
+        <w:t>. If Para-C functionality is used inside the code that does not exist inside C, the associated core file/library will be imported and used.</w:t>
       </w:r>
     </w:p>
     <w:p>
@@ -19846,7 +20055,7 @@
     </w:p>
     <w:p>
       <w:pPr>
-        <w:ind w:firstLine="0"/>
+        <w:ind w:left="113" w:firstLine="0"/>
       </w:pPr>
       <w:r>
         <w:t xml:space="preserve">The PCL imports won’t be inserted into every file, but inserted into the project-wide header file </w:t>
@@ -19869,9 +20078,10 @@
     </w:p>
     <w:p>
       <w:pPr>
-        <w:ind w:firstLine="0"/>
-      </w:pPr>
-      <w:r>
+        <w:ind w:left="113" w:firstLine="0"/>
+      </w:pPr>
+      <w:r>
+        <w:lastRenderedPageBreak/>
         <w:t>For clarification reasons, the compiler will still log errors for imports for unknown identifiers inside Para-C even if they are imported in another file. That means if a library is imported in one file and another file wants to access it without importing it, it will fail due to the compiler not finding the import in the associated file.</w:t>
       </w:r>
     </w:p>
@@ -19900,7 +20110,7 @@
     </w:p>
     <w:p>
       <w:pPr>
-        <w:ind w:firstLine="0"/>
+        <w:ind w:left="113" w:firstLine="0"/>
       </w:pPr>
       <w:r>
         <w:t xml:space="preserve">The Para Language Extensions are extensions for integrating other programming languages into Para-C. Using </w:t>
@@ -19914,7 +20124,7 @@
     </w:p>
     <w:p>
       <w:pPr>
-        <w:ind w:firstLine="0"/>
+        <w:ind w:left="113" w:firstLine="0"/>
       </w:pPr>
       <w:r>
         <w:t>These Processes are compiled with the main program, meaning the binaries are created and able to be shipped with the entire Project. The only requirements are that the compiler or interpreter of the language is added and that the compiler knows how to embed the process into the Para-C program. This is done using the installable extensions and libraries inside the language.</w:t>
@@ -19926,14 +20136,13 @@
       </w:pPr>
       <w:bookmarkStart w:id="98" w:name="_Toc78033602"/>
       <w:r>
-        <w:lastRenderedPageBreak/>
         <w:t>Syntax</w:t>
       </w:r>
       <w:bookmarkEnd w:id="98"/>
     </w:p>
     <w:p>
       <w:pPr>
-        <w:ind w:firstLine="0"/>
+        <w:ind w:left="113" w:firstLine="0"/>
       </w:pPr>
       <w:r>
         <w:t xml:space="preserve">The Language Extension Syntax is relatively simple and consists of the </w:t>
@@ -19972,7 +20181,7 @@
     </w:p>
     <w:p>
       <w:pPr>
-        <w:ind w:left="284" w:firstLine="0"/>
+        <w:ind w:left="226" w:firstLine="0"/>
       </w:pPr>
       <w:r>
         <w:t xml:space="preserve">To </w:t>
@@ -20003,7 +20212,7 @@
       <w:pPr>
         <w:shd w:val="clear" w:color="auto" w:fill="DFDFDF" w:themeFill="background2" w:themeFillShade="E6"/>
         <w:spacing w:after="240" w:line="240" w:lineRule="auto"/>
-        <w:ind w:left="284" w:firstLine="0"/>
+        <w:ind w:left="226" w:firstLine="0"/>
         <w:rPr>
           <w:rFonts w:ascii="Consolas" w:hAnsi="Consolas"/>
           <w:i/>
@@ -20095,7 +20304,7 @@
     </w:p>
     <w:p>
       <w:pPr>
-        <w:ind w:left="284" w:firstLine="0"/>
+        <w:ind w:left="226" w:firstLine="0"/>
       </w:pPr>
       <w:r>
         <w:t>The identifier in this case is like a regular function that can be called inside the Para-C program. After that</w:t>
@@ -20118,9 +20327,10 @@
     </w:p>
     <w:p>
       <w:pPr>
-        <w:ind w:left="284" w:firstLine="0"/>
-      </w:pPr>
-      <w:r>
+        <w:ind w:left="226" w:firstLine="0"/>
+      </w:pPr>
+      <w:r>
+        <w:lastRenderedPageBreak/>
         <w:t>If inside the configuration no file was specified a lambda function</w:t>
       </w:r>
       <w:r>
@@ -20160,7 +20370,7 @@
       <w:pPr>
         <w:shd w:val="clear" w:color="auto" w:fill="DFDFDF" w:themeFill="background2" w:themeFillShade="E6"/>
         <w:spacing w:line="240" w:lineRule="auto"/>
-        <w:ind w:left="284" w:firstLine="0"/>
+        <w:ind w:left="226" w:firstLine="0"/>
         <w:rPr>
           <w:rFonts w:ascii="Consolas" w:hAnsi="Consolas"/>
           <w:shd w:val="clear" w:color="auto" w:fill="DFDFDF" w:themeFill="background2" w:themeFillShade="E6"/>
@@ -20217,7 +20427,7 @@
     </w:p>
     <w:p>
       <w:pPr>
-        <w:ind w:left="284" w:firstLine="0"/>
+        <w:ind w:left="226" w:firstLine="0"/>
       </w:pPr>
       <w:r>
         <w:t>Otherwise</w:t>
@@ -20264,7 +20474,7 @@
     </w:p>
     <w:p>
       <w:pPr>
-        <w:ind w:left="284" w:firstLine="0"/>
+        <w:ind w:left="226" w:firstLine="0"/>
         <w:rPr>
           <w:i/>
           <w:iCs/>
@@ -20296,7 +20506,7 @@
       <w:pPr>
         <w:shd w:val="clear" w:color="auto" w:fill="DFDFDF" w:themeFill="background2" w:themeFillShade="E6"/>
         <w:spacing w:after="0" w:line="240" w:lineRule="auto"/>
-        <w:ind w:left="284" w:firstLine="0"/>
+        <w:ind w:left="226" w:firstLine="0"/>
         <w:rPr>
           <w:rFonts w:ascii="Consolas" w:hAnsi="Consolas"/>
           <w:shd w:val="clear" w:color="auto" w:fill="DFDFDF" w:themeFill="background2" w:themeFillShade="E6"/>
@@ -20344,7 +20554,7 @@
       <w:pPr>
         <w:shd w:val="clear" w:color="auto" w:fill="DFDFDF" w:themeFill="background2" w:themeFillShade="E6"/>
         <w:spacing w:after="0" w:line="240" w:lineRule="auto"/>
-        <w:ind w:left="284" w:firstLine="0"/>
+        <w:ind w:left="226" w:firstLine="0"/>
         <w:rPr>
           <w:rFonts w:ascii="Consolas" w:hAnsi="Consolas"/>
           <w:shd w:val="clear" w:color="auto" w:fill="DFDFDF" w:themeFill="background2" w:themeFillShade="E6"/>
@@ -20382,7 +20592,7 @@
       <w:pPr>
         <w:shd w:val="clear" w:color="auto" w:fill="DFDFDF" w:themeFill="background2" w:themeFillShade="E6"/>
         <w:spacing w:after="0" w:line="240" w:lineRule="auto"/>
-        <w:ind w:left="284" w:firstLine="0"/>
+        <w:ind w:left="226" w:firstLine="0"/>
         <w:rPr>
           <w:rFonts w:ascii="Consolas" w:hAnsi="Consolas"/>
           <w:shd w:val="clear" w:color="auto" w:fill="DFDFDF" w:themeFill="background2" w:themeFillShade="E6"/>
@@ -20420,7 +20630,7 @@
       <w:pPr>
         <w:shd w:val="clear" w:color="auto" w:fill="DFDFDF" w:themeFill="background2" w:themeFillShade="E6"/>
         <w:spacing w:after="0" w:line="240" w:lineRule="auto"/>
-        <w:ind w:left="1004" w:hanging="720"/>
+        <w:ind w:left="946" w:hanging="720"/>
         <w:rPr>
           <w:rFonts w:ascii="Consolas" w:hAnsi="Consolas"/>
           <w:shd w:val="clear" w:color="auto" w:fill="DFDFDF" w:themeFill="background2" w:themeFillShade="E6"/>
@@ -20452,7 +20662,7 @@
       <w:pPr>
         <w:shd w:val="clear" w:color="auto" w:fill="DFDFDF" w:themeFill="background2" w:themeFillShade="E6"/>
         <w:spacing w:after="0" w:line="240" w:lineRule="auto"/>
-        <w:ind w:left="284" w:firstLine="0"/>
+        <w:ind w:left="226" w:firstLine="0"/>
         <w:rPr>
           <w:rFonts w:ascii="Consolas" w:hAnsi="Consolas"/>
           <w:shd w:val="clear" w:color="auto" w:fill="DFDFDF" w:themeFill="background2" w:themeFillShade="E6"/>
@@ -20477,7 +20687,7 @@
       <w:pPr>
         <w:shd w:val="clear" w:color="auto" w:fill="DFDFDF" w:themeFill="background2" w:themeFillShade="E6"/>
         <w:spacing w:line="240" w:lineRule="auto"/>
-        <w:ind w:left="284" w:firstLine="0"/>
+        <w:ind w:left="226" w:firstLine="0"/>
         <w:rPr>
           <w:rFonts w:ascii="Consolas" w:hAnsi="Consolas"/>
           <w:shd w:val="clear" w:color="auto" w:fill="DFDFDF" w:themeFill="background2" w:themeFillShade="E6"/>
@@ -20500,7 +20710,7 @@
     </w:p>
     <w:p>
       <w:pPr>
-        <w:ind w:left="284" w:firstLine="0"/>
+        <w:ind w:left="226" w:firstLine="0"/>
         <w:rPr>
           <w:i/>
           <w:iCs/>
@@ -20518,7 +20728,7 @@
       <w:pPr>
         <w:shd w:val="clear" w:color="auto" w:fill="DFDFDF" w:themeFill="background2" w:themeFillShade="E6"/>
         <w:spacing w:after="0" w:line="240" w:lineRule="auto"/>
-        <w:ind w:left="284" w:firstLine="0"/>
+        <w:ind w:left="226" w:firstLine="0"/>
         <w:rPr>
           <w:rFonts w:ascii="Consolas" w:hAnsi="Consolas"/>
           <w:shd w:val="clear" w:color="auto" w:fill="DFDFDF" w:themeFill="background2" w:themeFillShade="E6"/>
@@ -20578,7 +20788,7 @@
       <w:pPr>
         <w:shd w:val="clear" w:color="auto" w:fill="DFDFDF" w:themeFill="background2" w:themeFillShade="E6"/>
         <w:spacing w:after="0" w:line="240" w:lineRule="auto"/>
-        <w:ind w:left="284" w:firstLine="0"/>
+        <w:ind w:left="226" w:firstLine="0"/>
         <w:rPr>
           <w:rFonts w:ascii="Consolas" w:hAnsi="Consolas"/>
           <w:shd w:val="clear" w:color="auto" w:fill="DFDFDF" w:themeFill="background2" w:themeFillShade="E6"/>
@@ -20596,7 +20806,7 @@
       <w:pPr>
         <w:shd w:val="clear" w:color="auto" w:fill="DFDFDF" w:themeFill="background2" w:themeFillShade="E6"/>
         <w:spacing w:after="0" w:line="240" w:lineRule="auto"/>
-        <w:ind w:left="284" w:firstLine="0"/>
+        <w:ind w:left="226" w:firstLine="0"/>
         <w:rPr>
           <w:rFonts w:ascii="Consolas" w:hAnsi="Consolas"/>
           <w:shd w:val="clear" w:color="auto" w:fill="DFDFDF" w:themeFill="background2" w:themeFillShade="E6"/>
@@ -20614,7 +20824,7 @@
       <w:pPr>
         <w:shd w:val="clear" w:color="auto" w:fill="DFDFDF" w:themeFill="background2" w:themeFillShade="E6"/>
         <w:spacing w:after="0" w:line="240" w:lineRule="auto"/>
-        <w:ind w:left="284" w:firstLine="0"/>
+        <w:ind w:left="226" w:firstLine="0"/>
         <w:rPr>
           <w:rFonts w:ascii="Consolas" w:hAnsi="Consolas"/>
           <w:shd w:val="clear" w:color="auto" w:fill="DFDFDF" w:themeFill="background2" w:themeFillShade="E6"/>
@@ -20634,7 +20844,6 @@
       </w:pPr>
       <w:bookmarkStart w:id="100" w:name="_Toc78033604"/>
       <w:r>
-        <w:lastRenderedPageBreak/>
         <w:t>Calling a</w:t>
       </w:r>
       <w:r>
@@ -20650,7 +20859,7 @@
     </w:p>
     <w:p>
       <w:pPr>
-        <w:ind w:left="284" w:firstLine="0"/>
+        <w:ind w:left="226" w:firstLine="0"/>
       </w:pPr>
       <w:r>
         <w:t>To call a task, the following syntax is used:</w:t>
@@ -20660,7 +20869,7 @@
       <w:pPr>
         <w:shd w:val="clear" w:color="auto" w:fill="DFDFDF" w:themeFill="background2" w:themeFillShade="E6"/>
         <w:spacing w:after="240" w:line="240" w:lineRule="auto"/>
-        <w:ind w:left="284" w:firstLine="0"/>
+        <w:ind w:left="226" w:firstLine="0"/>
         <w:rPr>
           <w:rFonts w:ascii="Consolas" w:hAnsi="Consolas"/>
           <w:shd w:val="clear" w:color="auto" w:fill="DFDFDF" w:themeFill="background2" w:themeFillShade="E6"/>
@@ -20700,7 +20909,7 @@
         <w:tabs>
           <w:tab w:val="left" w:pos="284"/>
         </w:tabs>
-        <w:ind w:left="284" w:firstLine="0"/>
+        <w:ind w:left="226" w:firstLine="0"/>
       </w:pPr>
       <w:r>
         <w:t>To catch the return simply assign the value to a variable</w:t>
@@ -20771,7 +20980,7 @@
       <w:pPr>
         <w:shd w:val="clear" w:color="auto" w:fill="DFDFDF" w:themeFill="background2" w:themeFillShade="E6"/>
         <w:spacing w:after="240" w:line="240" w:lineRule="auto"/>
-        <w:ind w:left="284" w:firstLine="0"/>
+        <w:ind w:left="226" w:firstLine="0"/>
         <w:rPr>
           <w:rFonts w:ascii="Consolas" w:hAnsi="Consolas"/>
           <w:shd w:val="clear" w:color="auto" w:fill="DFDFDF" w:themeFill="background2" w:themeFillShade="E6"/>
@@ -20833,6 +21042,7 @@
       </w:pPr>
       <w:bookmarkStart w:id="101" w:name="_Toc78033605"/>
       <w:r>
+        <w:lastRenderedPageBreak/>
         <w:t>Process Management</w:t>
       </w:r>
       <w:bookmarkEnd w:id="101"/>
@@ -20877,7 +21087,7 @@
     </w:p>
     <w:p>
       <w:pPr>
-        <w:ind w:firstLine="0"/>
+        <w:ind w:left="113" w:firstLine="0"/>
       </w:pPr>
       <w:r>
         <w:t xml:space="preserve">The Para-C Pre-Processor is, like </w:t>
@@ -20926,7 +21136,7 @@
     </w:p>
     <w:p>
       <w:pPr>
-        <w:ind w:firstLine="0"/>
+        <w:ind w:left="113" w:firstLine="0"/>
       </w:pPr>
       <w:r>
         <w:t>The Pre-Processor utilises</w:t>
@@ -20982,7 +21192,7 @@
     </w:p>
     <w:p>
       <w:pPr>
-        <w:ind w:firstLine="0"/>
+        <w:ind w:left="113" w:firstLine="0"/>
       </w:pPr>
       <w:r>
         <w:t xml:space="preserve">To that, a major difference to the </w:t>
@@ -21119,73 +21329,73 @@
     </w:p>
     <w:p>
       <w:pPr>
-        <w:ind w:firstLine="0"/>
-      </w:pPr>
+        <w:ind w:left="113" w:firstLine="0"/>
+      </w:pPr>
+      <w:r>
+        <w:t xml:space="preserve">After finishing the parsing </w:t>
+      </w:r>
+      <w:r>
+        <w:t>and modification process</w:t>
+      </w:r>
+      <w:r>
+        <w:t xml:space="preserve">, </w:t>
+      </w:r>
+      <w:r>
+        <w:t xml:space="preserve">the pragmas </w:t>
+      </w:r>
+      <w:r>
+        <w:t xml:space="preserve">and the generated altered code </w:t>
+      </w:r>
+      <w:r>
+        <w:t xml:space="preserve">will </w:t>
+      </w:r>
+      <w:r>
+        <w:t xml:space="preserve">be passed to the Compiler. </w:t>
+      </w:r>
+      <w:r>
+        <w:t xml:space="preserve">Meaning that in the </w:t>
+      </w:r>
+      <w:r>
+        <w:t>Compiler, pre-processor</w:t>
+      </w:r>
+      <w:r>
+        <w:t xml:space="preserve"> directives will not be visible anymore</w:t>
+      </w:r>
+      <w:r>
+        <w:t xml:space="preserve"> and error logs</w:t>
+      </w:r>
+      <w:r>
+        <w:t xml:space="preserve"> will display</w:t>
+      </w:r>
+      <w:r>
+        <w:t xml:space="preserve"> the altered code, </w:t>
+      </w:r>
+      <w:r>
+        <w:t>meaning</w:t>
+      </w:r>
+      <w:r>
+        <w:t xml:space="preserve"> it will be visible how </w:t>
+      </w:r>
+      <w:r>
+        <w:t xml:space="preserve">the </w:t>
+      </w:r>
+      <w:r>
+        <w:t>pre-processor</w:t>
+      </w:r>
+      <w:r>
+        <w:t xml:space="preserve"> interpreted the specific directives and altered the code.</w:t>
+      </w:r>
+      <w:r>
+        <w:t xml:space="preserve"> </w:t>
+      </w:r>
+    </w:p>
+    <w:p>
+      <w:pPr>
+        <w:pStyle w:val="Heading2"/>
+      </w:pPr>
+      <w:bookmarkStart w:id="108" w:name="_Toc78033610"/>
       <w:r>
         <w:lastRenderedPageBreak/>
-        <w:t xml:space="preserve">After finishing the parsing </w:t>
-      </w:r>
-      <w:r>
-        <w:t>and modification process</w:t>
-      </w:r>
-      <w:r>
-        <w:t xml:space="preserve">, </w:t>
-      </w:r>
-      <w:r>
-        <w:t xml:space="preserve">the pragmas </w:t>
-      </w:r>
-      <w:r>
-        <w:t xml:space="preserve">and the generated altered code </w:t>
-      </w:r>
-      <w:r>
-        <w:t xml:space="preserve">will </w:t>
-      </w:r>
-      <w:r>
-        <w:t xml:space="preserve">be passed to the Compiler. </w:t>
-      </w:r>
-      <w:r>
-        <w:t xml:space="preserve">Meaning that in the </w:t>
-      </w:r>
-      <w:r>
-        <w:t>Compiler, pre-processor</w:t>
-      </w:r>
-      <w:r>
-        <w:t xml:space="preserve"> directives will not be visible anymore</w:t>
-      </w:r>
-      <w:r>
-        <w:t xml:space="preserve"> and error logs</w:t>
-      </w:r>
-      <w:r>
-        <w:t xml:space="preserve"> will display</w:t>
-      </w:r>
-      <w:r>
-        <w:t xml:space="preserve"> the altered code, </w:t>
-      </w:r>
-      <w:r>
-        <w:t>meaning</w:t>
-      </w:r>
-      <w:r>
-        <w:t xml:space="preserve"> it will be visible how </w:t>
-      </w:r>
-      <w:r>
-        <w:t xml:space="preserve">the </w:t>
-      </w:r>
-      <w:r>
-        <w:t>pre-processor</w:t>
-      </w:r>
-      <w:r>
-        <w:t xml:space="preserve"> interpreted the specific directives and altered the code.</w:t>
-      </w:r>
-      <w:r>
-        <w:t xml:space="preserve"> </w:t>
-      </w:r>
-    </w:p>
-    <w:p>
-      <w:pPr>
-        <w:pStyle w:val="Heading2"/>
-      </w:pPr>
-      <w:bookmarkStart w:id="108" w:name="_Toc78033610"/>
-      <w:r>
         <w:t>Usage of Pre-Processor Directives</w:t>
       </w:r>
       <w:bookmarkEnd w:id="108"/>
@@ -21214,7 +21424,7 @@
     </w:p>
     <w:p>
       <w:pPr>
-        <w:ind w:firstLine="0"/>
+        <w:ind w:left="113" w:firstLine="0"/>
       </w:pPr>
       <w:r>
         <w:t xml:space="preserve">The Para-C Compiler is the Compiler </w:t>
@@ -21314,7 +21524,7 @@
     </w:p>
     <w:p>
       <w:pPr>
-        <w:ind w:firstLine="0"/>
+        <w:ind w:left="113" w:firstLine="0"/>
         <w:rPr>
           <w:i/>
           <w:iCs/>
@@ -21351,20 +21561,19 @@
         <w:rPr>
           <w:noProof/>
         </w:rPr>
-        <w:lastRenderedPageBreak/>
         <mc:AlternateContent>
           <mc:Choice Requires="wps">
             <w:drawing>
-              <wp:anchor distT="0" distB="0" distL="114300" distR="114300" simplePos="0" relativeHeight="251661312" behindDoc="0" locked="0" layoutInCell="1" allowOverlap="1" wp14:anchorId="110097C4" wp14:editId="615FE1CE">
+              <wp:anchor distT="0" distB="0" distL="114300" distR="114300" simplePos="0" relativeHeight="251661312" behindDoc="0" locked="0" layoutInCell="1" allowOverlap="1" wp14:anchorId="110097C4" wp14:editId="5C9974AC">
                 <wp:simplePos x="0" y="0"/>
                 <wp:positionH relativeFrom="column">
-                  <wp:posOffset>0</wp:posOffset>
+                  <wp:posOffset>106045</wp:posOffset>
                 </wp:positionH>
                 <wp:positionV relativeFrom="paragraph">
-                  <wp:posOffset>2171065</wp:posOffset>
+                  <wp:posOffset>2170430</wp:posOffset>
                 </wp:positionV>
-                <wp:extent cx="5757545" cy="635"/>
-                <wp:effectExtent l="0" t="0" r="0" b="0"/>
+                <wp:extent cx="5703570" cy="635"/>
+                <wp:effectExtent l="0" t="0" r="0" b="8890"/>
                 <wp:wrapTopAndBottom/>
                 <wp:docPr id="1" name="Text Box 1"/>
                 <wp:cNvGraphicFramePr/>
@@ -21375,7 +21584,7 @@
                       <wps:spPr>
                         <a:xfrm>
                           <a:off x="0" y="0"/>
-                          <a:ext cx="5757545" cy="635"/>
+                          <a:ext cx="5703570" cy="635"/>
                         </a:xfrm>
                         <a:prstGeom prst="rect">
                           <a:avLst/>
@@ -21440,6 +21649,9 @@
                     </wps:wsp>
                   </a:graphicData>
                 </a:graphic>
+                <wp14:sizeRelH relativeFrom="margin">
+                  <wp14:pctWidth>0</wp14:pctWidth>
+                </wp14:sizeRelH>
               </wp:anchor>
             </w:drawing>
           </mc:Choice>
@@ -21449,7 +21661,7 @@
                 <v:stroke joinstyle="miter"/>
                 <v:path gradientshapeok="t" o:connecttype="rect"/>
               </v:shapetype>
-              <v:shape id="Text Box 1" o:spid="_x0000_s1026" type="#_x0000_t202" style="position:absolute;left:0;text-align:left;margin-left:0;margin-top:170.95pt;width:453.35pt;height:.05pt;z-index:251661312;visibility:visible;mso-wrap-style:square;mso-wrap-distance-left:9pt;mso-wrap-distance-top:0;mso-wrap-distance-right:9pt;mso-wrap-distance-bottom:0;mso-position-horizontal:absolute;mso-position-horizontal-relative:text;mso-position-vertical:absolute;mso-position-vertical-relative:text;v-text-anchor:top" o:gfxdata="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" stroked="f">
+              <v:shape id="Text Box 1" o:spid="_x0000_s1026" type="#_x0000_t202" style="position:absolute;left:0;text-align:left;margin-left:8.35pt;margin-top:170.9pt;width:449.1pt;height:.05pt;z-index:251661312;visibility:visible;mso-wrap-style:square;mso-width-percent:0;mso-wrap-distance-left:9pt;mso-wrap-distance-top:0;mso-wrap-distance-right:9pt;mso-wrap-distance-bottom:0;mso-position-horizontal:absolute;mso-position-horizontal-relative:text;mso-position-vertical:absolute;mso-position-vertical-relative:text;mso-width-percent:0;mso-width-relative:margin;v-text-anchor:top" o:gfxdata="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" stroked="f">
                 <v:textbox style="mso-fit-shape-to-text:t" inset="0,0,0,0">
                   <w:txbxContent>
                     <w:p>
@@ -21574,7 +21786,7 @@
     </w:p>
     <w:p>
       <w:pPr>
-        <w:ind w:firstLine="0"/>
+        <w:ind w:left="113" w:firstLine="0"/>
       </w:pPr>
       <w:r>
         <w:t>The Structure of the Compiler is made up of multiple components and modules, which have specified jobs assigned e.g. components will not interact with each other and the compiler will use the components to put all pieces together, which in the end make up the finished program.</w:t>
@@ -21582,9 +21794,17 @@
     </w:p>
     <w:p>
       <w:pPr>
-        <w:ind w:firstLine="0"/>
-      </w:pPr>
-      <w:r>
+        <w:ind w:left="113" w:firstLine="0"/>
+        <w:rPr>
+          <w:i/>
+          <w:iCs/>
+        </w:rPr>
+      </w:pPr>
+      <w:r>
+        <w:rPr>
+          <w:i/>
+          <w:iCs/>
+        </w:rPr>
         <w:t>The different modules are:</w:t>
       </w:r>
     </w:p>
@@ -21597,6 +21817,7 @@
         </w:numPr>
       </w:pPr>
       <w:r>
+        <w:lastRenderedPageBreak/>
         <w:t xml:space="preserve">The Pre-Processor, which will alter the code based on the </w:t>
       </w:r>
       <w:r>
@@ -21886,7 +22107,7 @@
     </w:p>
     <w:p>
       <w:pPr>
-        <w:ind w:left="284" w:firstLine="0"/>
+        <w:ind w:left="226" w:firstLine="0"/>
       </w:pPr>
       <w:r>
         <w:t xml:space="preserve">The </w:t>
@@ -21919,7 +22140,6 @@
           <w:iCs/>
           <w:shd w:val="clear" w:color="auto" w:fill="DFDFDF" w:themeFill="background2" w:themeFillShade="E6"/>
         </w:rPr>
-        <w:lastRenderedPageBreak/>
         <w:t>ParaC.g4</w:t>
       </w:r>
       <w:r>
@@ -21949,7 +22169,7 @@
     </w:p>
     <w:p>
       <w:pPr>
-        <w:ind w:left="284" w:firstLine="0"/>
+        <w:ind w:left="226" w:firstLine="0"/>
       </w:pPr>
       <w:r>
         <w:t xml:space="preserve">The Lexer and Parser will start by </w:t>
@@ -21991,7 +22211,7 @@
         <w:tabs>
           <w:tab w:val="left" w:pos="284"/>
         </w:tabs>
-        <w:ind w:left="284" w:firstLine="0"/>
+        <w:ind w:left="226" w:firstLine="0"/>
       </w:pPr>
       <w:r>
         <w:t xml:space="preserve">The basic structure of the Parsing Tree is based on the </w:t>
@@ -22026,7 +22246,11 @@
         <w:t>translationUnit</w:t>
       </w:r>
       <w:r>
-        <w:t xml:space="preserve">, which describes the actual code that will be processed in the compiler. The </w:t>
+        <w:t xml:space="preserve">, which describes the actual code that </w:t>
+      </w:r>
+      <w:r>
+        <w:lastRenderedPageBreak/>
+        <w:t xml:space="preserve">will be processed in the compiler. The </w:t>
       </w:r>
       <w:r>
         <w:rPr>
@@ -22074,7 +22298,7 @@
     </w:p>
     <w:p>
       <w:pPr>
-        <w:ind w:left="284" w:firstLine="0"/>
+        <w:ind w:left="226" w:firstLine="0"/>
       </w:pPr>
       <w:r>
         <w:t>Since the C Pre-Processor is syntax-wise different than the standard C language, mainly notic</w:t>
@@ -22182,18 +22406,14 @@
     </w:p>
     <w:p>
       <w:pPr>
-        <w:ind w:left="284" w:firstLine="0"/>
+        <w:ind w:left="226" w:firstLine="0"/>
         <w:rPr>
           <w:i/>
           <w:iCs/>
         </w:rPr>
       </w:pPr>
       <w:r>
-        <w:t xml:space="preserve">The Semantic Analyser (Single-File) is the first step after the parsing process, which will introduce logical checking on the file and validate whether statements are valid or not. This is limited though in certain cases, specifically identifiers, which are not </w:t>
-      </w:r>
-      <w:r>
-        <w:lastRenderedPageBreak/>
-        <w:t xml:space="preserve">defined inside the file, since there can be the case of an identifier being imported and so the Single-File Analyser can not check for the existence in other files. (This step is moved to the </w:t>
+        <w:t xml:space="preserve">The Semantic Analyser (Single-File) is the first step after the parsing process, which will introduce logical checking on the file and validate whether statements are valid or not. This is limited though in certain cases, specifically identifiers, which are not defined inside the file, since there can be the case of an identifier being imported and so the Single-File Analyser can not check for the existence in other files. (This step is moved to the </w:t>
       </w:r>
       <w:hyperlink w:anchor="_File_Linker" w:history="1">
         <w:r>
@@ -22241,7 +22461,7 @@
         <w:tabs>
           <w:tab w:val="left" w:pos="284"/>
         </w:tabs>
-        <w:ind w:left="284" w:firstLine="0"/>
+        <w:ind w:left="226" w:firstLine="0"/>
       </w:pPr>
       <w:r>
         <w:t xml:space="preserve">The Semantic Analysis will go </w:t>
@@ -22326,6 +22546,7 @@
       <w:bookmarkStart w:id="125" w:name="_Toc78033621"/>
       <w:bookmarkEnd w:id="124"/>
       <w:r>
+        <w:lastRenderedPageBreak/>
         <w:t>File Linker</w:t>
       </w:r>
       <w:bookmarkEnd w:id="125"/>
@@ -22386,7 +22607,7 @@
     </w:p>
     <w:p>
       <w:pPr>
-        <w:ind w:firstLine="0"/>
+        <w:ind w:left="113" w:firstLine="0"/>
       </w:pPr>
       <w:r>
         <w:t xml:space="preserve">The Compiler while running will check for basic information and will report on possibly problematic issues such as logical issues, possible loss of data or problematic usages of certain types. While running these will be counted and at the end of the run logged as a summary of the process. </w:t>
@@ -22394,7 +22615,7 @@
     </w:p>
     <w:p>
       <w:pPr>
-        <w:ind w:firstLine="0"/>
+        <w:ind w:left="113" w:firstLine="0"/>
       </w:pPr>
       <w:r>
         <w:t>To that, syntax warnings for non-fatal f</w:t>
@@ -22449,7 +22670,7 @@
     </w:p>
     <w:p>
       <w:pPr>
-        <w:ind w:firstLine="0"/>
+        <w:ind w:left="113" w:firstLine="0"/>
       </w:pPr>
       <w:r>
         <w:t>Exceptions inside Para-C are categorised into two categories:</w:t>
@@ -22462,9 +22683,9 @@
           <w:ilvl w:val="0"/>
           <w:numId w:val="17"/>
         </w:numPr>
-      </w:pPr>
-      <w:r>
-        <w:lastRenderedPageBreak/>
+        <w:ind w:left="833"/>
+      </w:pPr>
+      <w:r>
         <w:t>Non-Fatal Exceptions, which do not interfere with continuing to check the file and</w:t>
       </w:r>
     </w:p>
@@ -22475,6 +22696,7 @@
           <w:ilvl w:val="0"/>
           <w:numId w:val="17"/>
         </w:numPr>
+        <w:ind w:left="833"/>
       </w:pPr>
       <w:r>
         <w:t>Fatal Exceptions, which can not be ignored and cause the compiler to interrupt the process and exit.</w:t>
@@ -22482,7 +22704,7 @@
     </w:p>
     <w:p>
       <w:pPr>
-        <w:ind w:firstLine="0"/>
+        <w:ind w:left="113" w:firstLine="0"/>
       </w:pPr>
       <w:r>
         <w:t xml:space="preserve">If only Non-Fatal Exceptions get noticed by the compiler, the compilation will finish with a summary containing a counter for all errors and warnings while running the compilation. </w:t>
@@ -22490,7 +22712,7 @@
     </w:p>
     <w:p>
       <w:pPr>
-        <w:ind w:firstLine="0"/>
+        <w:ind w:left="113" w:firstLine="0"/>
         <w:rPr>
           <w:i/>
           <w:iCs/>
@@ -22507,7 +22729,15 @@
           <w:i/>
           <w:iCs/>
         </w:rPr>
-        <w:t xml:space="preserve">Note that the actual return code used with exit() is 1 for errors. This is due to the structure </w:t>
+        <w:t xml:space="preserve">Note that the </w:t>
+      </w:r>
+      <w:r>
+        <w:rPr>
+          <w:i/>
+          <w:iCs/>
+        </w:rPr>
+        <w:lastRenderedPageBreak/>
+        <w:t xml:space="preserve">actual return code used with exit() is 1 for errors. This is due to the structure </w:t>
       </w:r>
       <w:r>
         <w:rPr>
@@ -22843,194 +23073,194 @@
           <w:rStyle w:val="Emphasis"/>
           <w:rFonts w:ascii="Consolas" w:hAnsi="Consolas"/>
         </w:rPr>
+        <w:t>20</w:t>
+      </w:r>
+      <w:r>
+        <w:rPr>
+          <w:rStyle w:val="Emphasis"/>
+          <w:rFonts w:ascii="Consolas" w:hAnsi="Consolas"/>
+        </w:rPr>
+        <w:t>2</w:t>
+      </w:r>
+      <w:r>
+        <w:t xml:space="preserve"> – </w:t>
+      </w:r>
+      <w:r>
+        <w:t>FilePermissionError</w:t>
+      </w:r>
+      <w:r>
+        <w:t xml:space="preserve">: </w:t>
+      </w:r>
+      <w:r>
+        <w:t>Failed to access</w:t>
+      </w:r>
+      <w:r>
+        <w:t xml:space="preserve"> (read, write) to</w:t>
+      </w:r>
+      <w:r>
+        <w:t xml:space="preserve"> existing file due to </w:t>
+      </w:r>
+      <w:r>
+        <w:t>missing</w:t>
+      </w:r>
+      <w:r>
+        <w:t xml:space="preserve"> permissions</w:t>
+      </w:r>
+    </w:p>
+    <w:p>
+      <w:pPr>
+        <w:ind w:left="360" w:firstLine="0"/>
+      </w:pPr>
+      <w:r>
+        <w:rPr>
+          <w:rStyle w:val="Emphasis"/>
+          <w:rFonts w:ascii="Consolas" w:hAnsi="Consolas"/>
+        </w:rPr>
+        <w:t>20</w:t>
+      </w:r>
+      <w:r>
+        <w:rPr>
+          <w:rStyle w:val="Emphasis"/>
+          <w:rFonts w:ascii="Consolas" w:hAnsi="Consolas"/>
+        </w:rPr>
+        <w:t>3</w:t>
+      </w:r>
+      <w:r>
+        <w:t xml:space="preserve"> – </w:t>
+      </w:r>
+      <w:r>
+        <w:t>FileNotFoundError</w:t>
+      </w:r>
+      <w:r>
+        <w:t xml:space="preserve">: </w:t>
+      </w:r>
+      <w:r>
+        <w:t xml:space="preserve">The </w:t>
+      </w:r>
+      <w:r>
+        <w:t>File was not found</w:t>
+      </w:r>
+      <w:r>
+        <w:t xml:space="preserve"> </w:t>
+      </w:r>
+      <w:r>
+        <w:t xml:space="preserve">and does not exist! </w:t>
+      </w:r>
+      <w:r>
+        <w:t xml:space="preserve">If the file can’t be seen it will be treated as </w:t>
+      </w:r>
+      <w:r>
+        <w:t>well as</w:t>
+      </w:r>
+      <w:r>
+        <w:t xml:space="preserve"> FileNotFound</w:t>
+      </w:r>
+      <w:r>
+        <w:t>.</w:t>
+      </w:r>
+    </w:p>
+    <w:p>
+      <w:pPr>
+        <w:ind w:left="360" w:firstLine="0"/>
+      </w:pPr>
+      <w:r>
+        <w:rPr>
+          <w:rStyle w:val="Emphasis"/>
+          <w:rFonts w:ascii="Consolas" w:hAnsi="Consolas"/>
+        </w:rPr>
+        <w:t>20</w:t>
+      </w:r>
+      <w:r>
+        <w:rPr>
+          <w:rStyle w:val="Emphasis"/>
+          <w:rFonts w:ascii="Consolas" w:hAnsi="Consolas"/>
+        </w:rPr>
+        <w:t>4</w:t>
+      </w:r>
+      <w:r>
+        <w:t xml:space="preserve"> – </w:t>
+      </w:r>
+      <w:r>
+        <w:t>IsDirectoryError</w:t>
+      </w:r>
+      <w:r>
+        <w:t xml:space="preserve">: </w:t>
+      </w:r>
+      <w:r>
+        <w:t>F</w:t>
+      </w:r>
+      <w:r>
+        <w:t>ile is a directory</w:t>
+      </w:r>
+    </w:p>
+    <w:p>
+      <w:pPr>
+        <w:ind w:left="360" w:firstLine="0"/>
+      </w:pPr>
+      <w:r>
+        <w:rPr>
+          <w:rStyle w:val="Emphasis"/>
+          <w:rFonts w:ascii="Consolas" w:hAnsi="Consolas"/>
+        </w:rPr>
+        <w:t>205</w:t>
+      </w:r>
+      <w:r>
+        <w:t xml:space="preserve"> – </w:t>
+      </w:r>
+      <w:r>
+        <w:t>InvalidArgumentsError</w:t>
+      </w:r>
+      <w:r>
+        <w:t>: The passed flags or arguments are invalid and can’t be processed.</w:t>
+      </w:r>
+    </w:p>
+    <w:p>
+      <w:pPr>
+        <w:ind w:left="360" w:firstLine="0"/>
+      </w:pPr>
+      <w:r>
+        <w:rPr>
+          <w:rStyle w:val="Emphasis"/>
+          <w:rFonts w:ascii="Consolas" w:hAnsi="Consolas"/>
+        </w:rPr>
+        <w:t>20</w:t>
+      </w:r>
+      <w:r>
+        <w:rPr>
+          <w:rStyle w:val="Emphasis"/>
+          <w:rFonts w:ascii="Consolas" w:hAnsi="Consolas"/>
+        </w:rPr>
+        <w:t>6</w:t>
+      </w:r>
+      <w:r>
+        <w:t xml:space="preserve"> – </w:t>
+      </w:r>
+      <w:r>
+        <w:t>ConfigNotFoundError</w:t>
+      </w:r>
+      <w:r>
+        <w:t xml:space="preserve">: </w:t>
+      </w:r>
+      <w:r>
+        <w:t>The c</w:t>
+      </w:r>
+      <w:r>
+        <w:t>onfiguration file for the project was not found</w:t>
+      </w:r>
+      <w:r>
+        <w:t>.</w:t>
+      </w:r>
+    </w:p>
+    <w:p>
+      <w:pPr>
+        <w:ind w:left="360" w:firstLine="0"/>
+      </w:pPr>
+      <w:r>
+        <w:rPr>
+          <w:rStyle w:val="Emphasis"/>
+          <w:rFonts w:ascii="Consolas" w:hAnsi="Consolas"/>
+        </w:rPr>
         <w:lastRenderedPageBreak/>
-        <w:t>20</w:t>
-      </w:r>
-      <w:r>
-        <w:rPr>
-          <w:rStyle w:val="Emphasis"/>
-          <w:rFonts w:ascii="Consolas" w:hAnsi="Consolas"/>
-        </w:rPr>
-        <w:t>2</w:t>
-      </w:r>
-      <w:r>
-        <w:t xml:space="preserve"> – </w:t>
-      </w:r>
-      <w:r>
-        <w:t>FilePermissionError</w:t>
-      </w:r>
-      <w:r>
-        <w:t xml:space="preserve">: </w:t>
-      </w:r>
-      <w:r>
-        <w:t>Failed to access</w:t>
-      </w:r>
-      <w:r>
-        <w:t xml:space="preserve"> (read, write) to</w:t>
-      </w:r>
-      <w:r>
-        <w:t xml:space="preserve"> existing file due to </w:t>
-      </w:r>
-      <w:r>
-        <w:t>missing</w:t>
-      </w:r>
-      <w:r>
-        <w:t xml:space="preserve"> permissions</w:t>
-      </w:r>
-    </w:p>
-    <w:p>
-      <w:pPr>
-        <w:ind w:left="360" w:firstLine="0"/>
-      </w:pPr>
-      <w:r>
-        <w:rPr>
-          <w:rStyle w:val="Emphasis"/>
-          <w:rFonts w:ascii="Consolas" w:hAnsi="Consolas"/>
-        </w:rPr>
-        <w:t>20</w:t>
-      </w:r>
-      <w:r>
-        <w:rPr>
-          <w:rStyle w:val="Emphasis"/>
-          <w:rFonts w:ascii="Consolas" w:hAnsi="Consolas"/>
-        </w:rPr>
-        <w:t>3</w:t>
-      </w:r>
-      <w:r>
-        <w:t xml:space="preserve"> – </w:t>
-      </w:r>
-      <w:r>
-        <w:t>FileNotFoundError</w:t>
-      </w:r>
-      <w:r>
-        <w:t xml:space="preserve">: </w:t>
-      </w:r>
-      <w:r>
-        <w:t xml:space="preserve">The </w:t>
-      </w:r>
-      <w:r>
-        <w:t>File was not found</w:t>
-      </w:r>
-      <w:r>
-        <w:t xml:space="preserve"> </w:t>
-      </w:r>
-      <w:r>
-        <w:t xml:space="preserve">and does not exist! </w:t>
-      </w:r>
-      <w:r>
-        <w:t xml:space="preserve">If the file can’t be seen it will be treated as </w:t>
-      </w:r>
-      <w:r>
-        <w:t>well as</w:t>
-      </w:r>
-      <w:r>
-        <w:t xml:space="preserve"> FileNotFound</w:t>
-      </w:r>
-      <w:r>
-        <w:t>.</w:t>
-      </w:r>
-    </w:p>
-    <w:p>
-      <w:pPr>
-        <w:ind w:left="360" w:firstLine="0"/>
-      </w:pPr>
-      <w:r>
-        <w:rPr>
-          <w:rStyle w:val="Emphasis"/>
-          <w:rFonts w:ascii="Consolas" w:hAnsi="Consolas"/>
-        </w:rPr>
-        <w:t>20</w:t>
-      </w:r>
-      <w:r>
-        <w:rPr>
-          <w:rStyle w:val="Emphasis"/>
-          <w:rFonts w:ascii="Consolas" w:hAnsi="Consolas"/>
-        </w:rPr>
-        <w:t>4</w:t>
-      </w:r>
-      <w:r>
-        <w:t xml:space="preserve"> – </w:t>
-      </w:r>
-      <w:r>
-        <w:t>IsDirectoryError</w:t>
-      </w:r>
-      <w:r>
-        <w:t xml:space="preserve">: </w:t>
-      </w:r>
-      <w:r>
-        <w:t>F</w:t>
-      </w:r>
-      <w:r>
-        <w:t>ile is a directory</w:t>
-      </w:r>
-    </w:p>
-    <w:p>
-      <w:pPr>
-        <w:ind w:left="360" w:firstLine="0"/>
-      </w:pPr>
-      <w:r>
-        <w:rPr>
-          <w:rStyle w:val="Emphasis"/>
-          <w:rFonts w:ascii="Consolas" w:hAnsi="Consolas"/>
-        </w:rPr>
-        <w:t>205</w:t>
-      </w:r>
-      <w:r>
-        <w:t xml:space="preserve"> – </w:t>
-      </w:r>
-      <w:r>
-        <w:t>InvalidArgumentsError</w:t>
-      </w:r>
-      <w:r>
-        <w:t>: The passed flags or arguments are invalid and can’t be processed.</w:t>
-      </w:r>
-    </w:p>
-    <w:p>
-      <w:pPr>
-        <w:ind w:left="360" w:firstLine="0"/>
-      </w:pPr>
-      <w:r>
-        <w:rPr>
-          <w:rStyle w:val="Emphasis"/>
-          <w:rFonts w:ascii="Consolas" w:hAnsi="Consolas"/>
-        </w:rPr>
-        <w:t>20</w:t>
-      </w:r>
-      <w:r>
-        <w:rPr>
-          <w:rStyle w:val="Emphasis"/>
-          <w:rFonts w:ascii="Consolas" w:hAnsi="Consolas"/>
-        </w:rPr>
-        <w:t>6</w:t>
-      </w:r>
-      <w:r>
-        <w:t xml:space="preserve"> – </w:t>
-      </w:r>
-      <w:r>
-        <w:t>ConfigNotFoundError</w:t>
-      </w:r>
-      <w:r>
-        <w:t xml:space="preserve">: </w:t>
-      </w:r>
-      <w:r>
-        <w:t>The c</w:t>
-      </w:r>
-      <w:r>
-        <w:t>onfiguration file for the project was not found</w:t>
-      </w:r>
-      <w:r>
-        <w:t>.</w:t>
-      </w:r>
-    </w:p>
-    <w:p>
-      <w:pPr>
-        <w:ind w:left="360" w:firstLine="0"/>
-      </w:pPr>
-      <w:r>
-        <w:rPr>
-          <w:rStyle w:val="Emphasis"/>
-          <w:rFonts w:ascii="Consolas" w:hAnsi="Consolas"/>
-        </w:rPr>
         <w:t>207</w:t>
       </w:r>
       <w:r>
@@ -23392,7 +23622,6 @@
           <w:rStyle w:val="Emphasis"/>
           <w:rFonts w:ascii="Consolas" w:hAnsi="Consolas"/>
         </w:rPr>
-        <w:lastRenderedPageBreak/>
         <w:t>901</w:t>
       </w:r>
       <w:r>
@@ -23488,6 +23717,7 @@
           <w:iCs/>
           <w:shd w:val="clear" w:color="auto" w:fill="DFDFDF" w:themeFill="background2" w:themeFillShade="E6"/>
         </w:rPr>
+        <w:lastRenderedPageBreak/>
         <w:t>double</w:t>
       </w:r>
       <w:r>
@@ -23740,7 +23970,6 @@
           <w:iCs/>
           <w:shd w:val="clear" w:color="auto" w:fill="DFDFDF" w:themeFill="background2" w:themeFillShade="E6"/>
         </w:rPr>
-        <w:lastRenderedPageBreak/>
         <w:t>switch</w:t>
       </w:r>
       <w:r>
@@ -23866,6 +24095,7 @@
           <w:iCs/>
           <w:shd w:val="clear" w:color="auto" w:fill="DFDFDF" w:themeFill="background2" w:themeFillShade="E6"/>
         </w:rPr>
+        <w:lastRenderedPageBreak/>
         <w:t>goto</w:t>
       </w:r>
       <w:r>
@@ -24063,7 +24293,6 @@
           <w:iCs/>
           <w:shd w:val="clear" w:color="auto" w:fill="DFDFDF" w:themeFill="background2" w:themeFillShade="E6"/>
         </w:rPr>
-        <w:lastRenderedPageBreak/>
         <w:t>if</w:t>
       </w:r>
       <w:r>
@@ -24183,7 +24412,11 @@
         <w:t>union</w:t>
       </w:r>
       <w:r>
-        <w:t xml:space="preserve"> – Union Keyword used to create a union. The union can contain multiple types and will reuse the same storage for all types, meaning that the biggest type inside the union will define the size of it. If initialised only one value can be used at the same time.</w:t>
+        <w:t xml:space="preserve"> – Union Keyword used to create a union. The union can contain multiple types and will reuse the same storage for all types, meaning that the biggest type </w:t>
+      </w:r>
+      <w:r>
+        <w:lastRenderedPageBreak/>
+        <w:t>inside the union will define the size of it. If initialised only one value can be used at the same time.</w:t>
       </w:r>
     </w:p>
     <w:p>
@@ -24360,11 +24593,7 @@
         <w:t>finally</w:t>
       </w:r>
       <w:r>
-        <w:t xml:space="preserve"> – Keyword used to start a finally code-block, which will be called after all the previous code is executed (including try and except statements). The only </w:t>
-      </w:r>
-      <w:r>
-        <w:lastRenderedPageBreak/>
-        <w:t>exception is if the exception was not included in the except cases or another exception was raised inside an except code-block</w:t>
+        <w:t xml:space="preserve"> – Keyword used to start a finally code-block, which will be called after all the previous code is executed (including try and except statements). The only exception is if the exception was not included in the except cases or another exception was raised inside an except code-block</w:t>
       </w:r>
     </w:p>
     <w:p>
@@ -24459,6 +24688,7 @@
       </w:pPr>
       <w:bookmarkStart w:id="139" w:name="_Toc78033631"/>
       <w:r>
+        <w:lastRenderedPageBreak/>
         <w:t>Special Symbols</w:t>
       </w:r>
       <w:bookmarkEnd w:id="139"/>
@@ -25152,7 +25382,6 @@
               <w:ind w:firstLine="0"/>
             </w:pPr>
             <w:r>
-              <w:lastRenderedPageBreak/>
               <w:t>Pre-processor Directive</w:t>
             </w:r>
           </w:p>
@@ -25406,6 +25635,7 @@
       <w:bookmarkStart w:id="141" w:name="_Toc78033632"/>
       <w:bookmarkEnd w:id="140"/>
       <w:r>
+        <w:lastRenderedPageBreak/>
         <w:t>Pre-Processor Directives</w:t>
       </w:r>
       <w:bookmarkEnd w:id="141"/>
@@ -25791,7 +26021,6 @@
               <w:ind w:firstLine="0"/>
             </w:pPr>
             <w:r>
-              <w:lastRenderedPageBreak/>
               <w:t>#error</w:t>
             </w:r>
           </w:p>
@@ -25913,6 +26142,7 @@
       </w:pPr>
       <w:bookmarkStart w:id="142" w:name="_Toc78033633"/>
       <w:r>
+        <w:lastRenderedPageBreak/>
         <w:t xml:space="preserve">Core </w:t>
       </w:r>
       <w:r>
@@ -27737,7 +27967,7 @@
   <w:abstractNum w:abstractNumId="20" w15:restartNumberingAfterBreak="0">
     <w:nsid w:val="607A61EA"/>
     <w:multiLevelType w:val="multilevel"/>
-    <w:tmpl w:val="E736874C"/>
+    <w:tmpl w:val="336E67BA"/>
     <w:lvl w:ilvl="0">
       <w:numFmt w:val="decimal"/>
       <w:pStyle w:val="Heading1"/>
@@ -27798,6 +28028,7 @@
       <w:numFmt w:val="decimal"/>
       <w:pStyle w:val="Heading5"/>
       <w:isLgl/>
+      <w:suff w:val="space"/>
       <w:lvlText w:val="%1.%2.%3.%4.%5"/>
       <w:lvlJc w:val="left"/>
       <w:pPr>
@@ -28204,6 +28435,92 @@
     </w:lvl>
   </w:abstractNum>
   <w:abstractNum w:abstractNumId="24" w15:restartNumberingAfterBreak="0">
+    <w:nsid w:val="70F40D9A"/>
+    <w:multiLevelType w:val="hybridMultilevel"/>
+    <w:tmpl w:val="17BC106E"/>
+    <w:lvl w:ilvl="0" w:tplc="0C07000F">
+      <w:start w:val="1"/>
+      <w:numFmt w:val="decimal"/>
+      <w:lvlText w:val="%1."/>
+      <w:lvlJc w:val="left"/>
+      <w:pPr>
+        <w:ind w:left="586" w:hanging="360"/>
+      </w:pPr>
+    </w:lvl>
+    <w:lvl w:ilvl="1" w:tplc="08090019" w:tentative="1">
+      <w:start w:val="1"/>
+      <w:numFmt w:val="lowerLetter"/>
+      <w:lvlText w:val="%2."/>
+      <w:lvlJc w:val="left"/>
+      <w:pPr>
+        <w:ind w:left="1306" w:hanging="360"/>
+      </w:pPr>
+    </w:lvl>
+    <w:lvl w:ilvl="2" w:tplc="0809001B" w:tentative="1">
+      <w:start w:val="1"/>
+      <w:numFmt w:val="lowerRoman"/>
+      <w:lvlText w:val="%3."/>
+      <w:lvlJc w:val="right"/>
+      <w:pPr>
+        <w:ind w:left="2026" w:hanging="180"/>
+      </w:pPr>
+    </w:lvl>
+    <w:lvl w:ilvl="3" w:tplc="0809000F" w:tentative="1">
+      <w:start w:val="1"/>
+      <w:numFmt w:val="decimal"/>
+      <w:lvlText w:val="%4."/>
+      <w:lvlJc w:val="left"/>
+      <w:pPr>
+        <w:ind w:left="2746" w:hanging="360"/>
+      </w:pPr>
+    </w:lvl>
+    <w:lvl w:ilvl="4" w:tplc="08090019" w:tentative="1">
+      <w:start w:val="1"/>
+      <w:numFmt w:val="lowerLetter"/>
+      <w:lvlText w:val="%5."/>
+      <w:lvlJc w:val="left"/>
+      <w:pPr>
+        <w:ind w:left="3466" w:hanging="360"/>
+      </w:pPr>
+    </w:lvl>
+    <w:lvl w:ilvl="5" w:tplc="0809001B" w:tentative="1">
+      <w:start w:val="1"/>
+      <w:numFmt w:val="lowerRoman"/>
+      <w:lvlText w:val="%6."/>
+      <w:lvlJc w:val="right"/>
+      <w:pPr>
+        <w:ind w:left="4186" w:hanging="180"/>
+      </w:pPr>
+    </w:lvl>
+    <w:lvl w:ilvl="6" w:tplc="0809000F" w:tentative="1">
+      <w:start w:val="1"/>
+      <w:numFmt w:val="decimal"/>
+      <w:lvlText w:val="%7."/>
+      <w:lvlJc w:val="left"/>
+      <w:pPr>
+        <w:ind w:left="4906" w:hanging="360"/>
+      </w:pPr>
+    </w:lvl>
+    <w:lvl w:ilvl="7" w:tplc="08090019" w:tentative="1">
+      <w:start w:val="1"/>
+      <w:numFmt w:val="lowerLetter"/>
+      <w:lvlText w:val="%8."/>
+      <w:lvlJc w:val="left"/>
+      <w:pPr>
+        <w:ind w:left="5626" w:hanging="360"/>
+      </w:pPr>
+    </w:lvl>
+    <w:lvl w:ilvl="8" w:tplc="0809001B" w:tentative="1">
+      <w:start w:val="1"/>
+      <w:numFmt w:val="lowerRoman"/>
+      <w:lvlText w:val="%9."/>
+      <w:lvlJc w:val="right"/>
+      <w:pPr>
+        <w:ind w:left="6346" w:hanging="180"/>
+      </w:pPr>
+    </w:lvl>
+  </w:abstractNum>
+  <w:abstractNum w:abstractNumId="25" w15:restartNumberingAfterBreak="0">
     <w:nsid w:val="7908010E"/>
     <w:multiLevelType w:val="hybridMultilevel"/>
     <w:tmpl w:val="3CA84BAC"/>
@@ -28316,7 +28633,7 @@
       </w:rPr>
     </w:lvl>
   </w:abstractNum>
-  <w:abstractNum w:abstractNumId="25" w15:restartNumberingAfterBreak="0">
+  <w:abstractNum w:abstractNumId="26" w15:restartNumberingAfterBreak="0">
     <w:nsid w:val="7B29322E"/>
     <w:multiLevelType w:val="hybridMultilevel"/>
     <w:tmpl w:val="AA3C35A8"/>
@@ -28429,7 +28746,7 @@
       </w:rPr>
     </w:lvl>
   </w:abstractNum>
-  <w:abstractNum w:abstractNumId="26" w15:restartNumberingAfterBreak="0">
+  <w:abstractNum w:abstractNumId="27" w15:restartNumberingAfterBreak="0">
     <w:nsid w:val="7B7171F4"/>
     <w:multiLevelType w:val="hybridMultilevel"/>
     <w:tmpl w:val="BF9EAD80"/>
@@ -28718,16 +29035,16 @@
     </w:lvlOverride>
   </w:num>
   <w:num w:numId="26">
-    <w:abstractNumId w:val="24"/>
+    <w:abstractNumId w:val="25"/>
   </w:num>
   <w:num w:numId="27">
     <w:abstractNumId w:val="15"/>
   </w:num>
   <w:num w:numId="28">
-    <w:abstractNumId w:val="26"/>
+    <w:abstractNumId w:val="27"/>
   </w:num>
   <w:num w:numId="29">
-    <w:abstractNumId w:val="25"/>
+    <w:abstractNumId w:val="26"/>
   </w:num>
   <w:num w:numId="30">
     <w:abstractNumId w:val="12"/>
@@ -28765,6 +29082,9 @@
   </w:num>
   <w:num w:numId="33">
     <w:abstractNumId w:val="18"/>
+  </w:num>
+  <w:num w:numId="34">
+    <w:abstractNumId w:val="24"/>
   </w:num>
   <w:numIdMacAtCleanup w:val="23"/>
 </w:numbering>
@@ -29169,7 +29489,7 @@
   <w:style w:type="paragraph" w:default="1" w:styleId="Normal">
     <w:name w:val="Normal"/>
     <w:qFormat/>
-    <w:rsid w:val="00BF577B"/>
+    <w:rsid w:val="000E74E2"/>
     <w:pPr>
       <w:spacing w:after="120" w:line="360" w:lineRule="auto"/>
     </w:pPr>
@@ -31509,7 +31829,7 @@
     <w:charset w:val="00"/>
     <w:family w:val="roman"/>
     <w:pitch w:val="variable"/>
-    <w:sig w:usb0="E0002AFF" w:usb1="C0007843" w:usb2="00000009" w:usb3="00000000" w:csb0="000001FF" w:csb1="00000000"/>
+    <w:sig w:usb0="E0002EFF" w:usb1="C000785B" w:usb2="00000009" w:usb3="00000000" w:csb0="000001FF" w:csb1="00000000"/>
   </w:font>
   <w:font w:name="Courier New">
     <w:panose1 w:val="02070309020205020404"/>
@@ -31545,7 +31865,7 @@
     <w:charset w:val="00"/>
     <w:family w:val="swiss"/>
     <w:pitch w:val="variable"/>
-    <w:sig w:usb0="E0002AFF" w:usb1="C0007843" w:usb2="00000009" w:usb3="00000000" w:csb0="000001FF" w:csb1="00000000"/>
+    <w:sig w:usb0="E0002EFF" w:usb1="C000785B" w:usb2="00000009" w:usb3="00000000" w:csb0="000001FF" w:csb1="00000000"/>
   </w:font>
   <w:font w:name="SimHei">
     <w:altName w:val="黑体"/>
@@ -31580,14 +31900,14 @@
     <w:charset w:val="00"/>
     <w:family w:val="swiss"/>
     <w:pitch w:val="variable"/>
-    <w:sig w:usb0="E0002AFF" w:usb1="4000ACFF" w:usb2="00000001" w:usb3="00000000" w:csb0="000001FF" w:csb1="00000000"/>
+    <w:sig w:usb0="E4002EFF" w:usb1="C000247B" w:usb2="00000009" w:usb3="00000000" w:csb0="000001FF" w:csb1="00000000"/>
   </w:font>
   <w:font w:name="Calibri Light">
     <w:panose1 w:val="020F0302020204030204"/>
     <w:charset w:val="00"/>
     <w:family w:val="swiss"/>
     <w:pitch w:val="variable"/>
-    <w:sig w:usb0="A00002EF" w:usb1="4000207B" w:usb2="00000000" w:usb3="00000000" w:csb0="0000009F" w:csb1="00000000"/>
+    <w:sig w:usb0="E4002EFF" w:usb1="C000247B" w:usb2="00000009" w:usb3="00000000" w:csb0="000001FF" w:csb1="00000000"/>
   </w:font>
 </w:fonts>
 </file>
@@ -31621,6 +31941,7 @@
     <w:rsid w:val="00583CEA"/>
     <w:rsid w:val="00596E0A"/>
     <w:rsid w:val="005D4BF7"/>
+    <w:rsid w:val="005D73C3"/>
     <w:rsid w:val="00600C0E"/>
     <w:rsid w:val="006B3C80"/>
     <w:rsid w:val="00725696"/>

</xml_diff>

<commit_message>
Updated in ParaC-Luna-Klatzer.docx iterable section
</commit_message>
<xml_diff>
--- a/doc/ParaC-Luna-Klatzer.docx
+++ b/doc/ParaC-Luna-Klatzer.docx
@@ -15384,22 +15384,43 @@
       </w:pPr>
       <w:bookmarkStart w:id="58" w:name="_Toc78033570"/>
       <w:r>
-        <w:t>Iterables (Arrays and dynamic Lists)</w:t>
+        <w:t>Iterable</w:t>
       </w:r>
       <w:bookmarkEnd w:id="58"/>
+      <w:r>
+        <w:t xml:space="preserve"> Type</w:t>
+      </w:r>
     </w:p>
     <w:p>
       <w:pPr>
         <w:ind w:left="226" w:firstLine="0"/>
       </w:pPr>
       <w:r>
-        <w:t>Inside Para-C, i</w:t>
-      </w:r>
-      <w:r>
-        <w:t xml:space="preserve">terables </w:t>
-      </w:r>
-      <w:r>
-        <w:t xml:space="preserve">such as arrays and dynamic lists are, unlike in C++ or C#, a combined type, due to the nature of lists, meaning that using </w:t>
+        <w:t xml:space="preserve">Inside Para-C, </w:t>
+      </w:r>
+      <w:r>
+        <w:t xml:space="preserve">the iterable type is a combination of </w:t>
+      </w:r>
+      <w:r>
+        <w:t xml:space="preserve">a </w:t>
+      </w:r>
+      <w:r>
+        <w:t>standard C</w:t>
+      </w:r>
+      <w:r>
+        <w:t xml:space="preserve"> array and </w:t>
+      </w:r>
+      <w:r>
+        <w:t xml:space="preserve">a </w:t>
+      </w:r>
+      <w:r>
+        <w:t>dynamic list</w:t>
+      </w:r>
+      <w:r>
+        <w:t>. This means,</w:t>
+      </w:r>
+      <w:r>
+        <w:t xml:space="preserve"> using </w:t>
       </w:r>
       <w:r>
         <w:rPr>
@@ -15407,10 +15428,22 @@
           <w:rFonts w:ascii="Consolas" w:hAnsi="Consolas"/>
           <w:shd w:val="clear" w:color="auto" w:fill="E0E0E0" w:themeFill="accent2" w:themeFillTint="66"/>
         </w:rPr>
-        <w:t>int[]</w:t>
-      </w:r>
-      <w:r>
-        <w:t xml:space="preserve"> will result automatically in a dynamic list/array, but if it is never resized it will never utilise the dynamic part practically making it a standard array.</w:t>
+        <w:t>type identifier[]</w:t>
+      </w:r>
+      <w:r>
+        <w:t xml:space="preserve"> w</w:t>
+      </w:r>
+      <w:r>
+        <w:t xml:space="preserve">ill result automatically in a dynamic list/array, but if it is never resized it will practically </w:t>
+      </w:r>
+      <w:r>
+        <w:t>be</w:t>
+      </w:r>
+      <w:r>
+        <w:t xml:space="preserve"> a standard arra</w:t>
+      </w:r>
+      <w:r>
+        <w:t>y.</w:t>
       </w:r>
     </w:p>
     <w:p>
@@ -15499,28 +15532,7 @@
           <w:rFonts w:ascii="Consolas" w:hAnsi="Consolas"/>
           <w:shd w:val="clear" w:color="auto" w:fill="DFDFDF" w:themeFill="background2" w:themeFillShade="E6"/>
         </w:rPr>
-        <w:t>int x[</w:t>
-      </w:r>
-      <w:r>
-        <w:rPr>
-          <w:rFonts w:ascii="Consolas" w:hAnsi="Consolas"/>
-          <w:shd w:val="clear" w:color="auto" w:fill="DFDFDF" w:themeFill="background2" w:themeFillShade="E6"/>
-        </w:rPr>
-        <w:t>0</w:t>
-      </w:r>
-      <w:r>
-        <w:rPr>
-          <w:rFonts w:ascii="Consolas" w:hAnsi="Consolas"/>
-          <w:shd w:val="clear" w:color="auto" w:fill="DFDFDF" w:themeFill="background2" w:themeFillShade="E6"/>
-        </w:rPr>
-        <w:t>] = { };</w:t>
-      </w:r>
-      <w:r>
-        <w:rPr>
-          <w:rFonts w:ascii="Consolas" w:hAnsi="Consolas"/>
-          <w:shd w:val="clear" w:color="auto" w:fill="DFDFDF" w:themeFill="background2" w:themeFillShade="E6"/>
-        </w:rPr>
-        <w:t xml:space="preserve"> // Empty iterable </w:t>
+        <w:t xml:space="preserve">int x[0] = { }; // Empty iterable </w:t>
       </w:r>
       <w:r>
         <w:rPr>
@@ -31980,6 +31992,7 @@
     <w:rsid w:val="00DC4F84"/>
     <w:rsid w:val="00DE300B"/>
     <w:rsid w:val="00EC3CC1"/>
+    <w:rsid w:val="00F2089C"/>
     <w:rsid w:val="00F2508F"/>
     <w:rsid w:val="00FC41B0"/>
   </w:rsids>

</xml_diff>

<commit_message>
Added more workflows, updated path issues and fixed multiple bugs in pytest
</commit_message>
<xml_diff>
--- a/doc/ParaC-Luna-Klatzer.docx
+++ b/doc/ParaC-Luna-Klatzer.docx
@@ -147,7 +147,7 @@
           <w:noProof/>
           <w:lang w:val="de-AT"/>
         </w:rPr>
-        <w:t>24.07.2021</w:t>
+        <w:t>26.07.2021</w:t>
       </w:r>
       <w:r>
         <w:rPr>
@@ -12503,7 +12503,21 @@
           <w:rStyle w:val="Emphasis"/>
           <w:rFonts w:ascii="Consolas" w:hAnsi="Consolas"/>
         </w:rPr>
-        <w:t>type-conversion.h</w:t>
+        <w:t>type</w:t>
+      </w:r>
+      <w:r>
+        <w:rPr>
+          <w:rStyle w:val="Emphasis"/>
+          <w:rFonts w:ascii="Consolas" w:hAnsi="Consolas"/>
+        </w:rPr>
+        <w:t>s</w:t>
+      </w:r>
+      <w:r>
+        <w:rPr>
+          <w:rStyle w:val="Emphasis"/>
+          <w:rFonts w:ascii="Consolas" w:hAnsi="Consolas"/>
+        </w:rPr>
+        <w:t>.h</w:t>
       </w:r>
       <w:r>
         <w:rPr>
@@ -12551,16 +12565,46 @@
         <w:ind w:left="226" w:firstLine="0"/>
       </w:pPr>
       <w:r>
-        <w:t>In Para-C the implementation of name mangling means that file names are also relative to their name and place, meaning that namings are here important due to the association. Therefore, it should be noted that the name of a file is the name before the first Dot(.) in the name, since the</w:t>
-      </w:r>
-      <w:r>
-        <w:t xml:space="preserve"> </w:t>
-      </w:r>
-      <w:r>
-        <w:t>Dot(.) is a reserved token in a relative path. If no Dot(.) is in the file, the compiler will log a warning, but use the entire file name.</w:t>
-      </w:r>
-      <w:r>
-        <w:t xml:space="preserve"> Spaces are not allowed in the file name but are in the preceding directories.</w:t>
+        <w:t>In Para-C the implementation of name mangling means that file names are also relative to their name and place</w:t>
+      </w:r>
+      <w:r>
+        <w:t xml:space="preserve">. The relative name of a file is represented by their parents and its name without the file extensions. The root path or project path will be the starting point, meaning that a file inside that directory will have the relative name </w:t>
+      </w:r>
+      <w:r>
+        <w:rPr>
+          <w:rStyle w:val="Emphasis"/>
+          <w:rFonts w:ascii="Consolas" w:hAnsi="Consolas"/>
+          <w:shd w:val="clear" w:color="auto" w:fill="E0E0E0" w:themeFill="accent2" w:themeFillTint="66"/>
+        </w:rPr>
+        <w:t>&lt;filen</w:t>
+      </w:r>
+      <w:r>
+        <w:rPr>
+          <w:rStyle w:val="Emphasis"/>
+          <w:rFonts w:ascii="Consolas" w:hAnsi="Consolas"/>
+          <w:shd w:val="clear" w:color="auto" w:fill="E0E0E0" w:themeFill="accent2" w:themeFillTint="66"/>
+        </w:rPr>
+        <w:t>ame</w:t>
+      </w:r>
+      <w:r>
+        <w:rPr>
+          <w:rStyle w:val="Emphasis"/>
+          <w:rFonts w:ascii="Consolas" w:hAnsi="Consolas"/>
+          <w:shd w:val="clear" w:color="auto" w:fill="E0E0E0" w:themeFill="accent2" w:themeFillTint="66"/>
+        </w:rPr>
+        <w:t>&gt;</w:t>
+      </w:r>
+      <w:r>
+        <w:t xml:space="preserve"> and any file in a directory will have the name of the directory (parent). S</w:t>
+      </w:r>
+      <w:r>
+        <w:t xml:space="preserve">paces are not allowed in </w:t>
+      </w:r>
+      <w:r>
+        <w:t>any file or directory name</w:t>
+      </w:r>
+      <w:r>
+        <w:t>.</w:t>
       </w:r>
     </w:p>
     <w:p>
@@ -12771,7 +12815,7 @@
       <w:pPr>
         <w:shd w:val="clear" w:color="auto" w:fill="DFDFDF" w:themeFill="background2" w:themeFillShade="E6"/>
         <w:spacing w:after="0" w:line="240" w:lineRule="auto"/>
-        <w:ind w:left="510" w:firstLine="0"/>
+        <w:ind w:left="226" w:firstLine="0"/>
         <w:rPr>
           <w:rFonts w:ascii="Consolas" w:hAnsi="Consolas"/>
           <w:shd w:val="clear" w:color="auto" w:fill="DFDFDF" w:themeFill="background2" w:themeFillShade="E6"/>
@@ -12789,7 +12833,7 @@
       <w:pPr>
         <w:shd w:val="clear" w:color="auto" w:fill="DFDFDF" w:themeFill="background2" w:themeFillShade="E6"/>
         <w:spacing w:after="0" w:line="240" w:lineRule="auto"/>
-        <w:ind w:left="510" w:firstLine="0"/>
+        <w:ind w:left="226" w:firstLine="0"/>
         <w:rPr>
           <w:rFonts w:ascii="Consolas" w:hAnsi="Consolas"/>
           <w:shd w:val="clear" w:color="auto" w:fill="DFDFDF" w:themeFill="background2" w:themeFillShade="E6"/>
@@ -12807,7 +12851,7 @@
       <w:pPr>
         <w:shd w:val="clear" w:color="auto" w:fill="DFDFDF" w:themeFill="background2" w:themeFillShade="E6"/>
         <w:spacing w:after="0" w:line="240" w:lineRule="auto"/>
-        <w:ind w:left="510" w:firstLine="0"/>
+        <w:ind w:left="226" w:firstLine="0"/>
         <w:rPr>
           <w:rFonts w:ascii="Consolas" w:hAnsi="Consolas"/>
           <w:shd w:val="clear" w:color="auto" w:fill="DFDFDF" w:themeFill="background2" w:themeFillShade="E6"/>
@@ -12825,7 +12869,7 @@
       <w:pPr>
         <w:shd w:val="clear" w:color="auto" w:fill="DFDFDF" w:themeFill="background2" w:themeFillShade="E6"/>
         <w:spacing w:after="0" w:line="240" w:lineRule="auto"/>
-        <w:ind w:left="510" w:firstLine="0"/>
+        <w:ind w:left="226" w:firstLine="0"/>
         <w:rPr>
           <w:rFonts w:ascii="Consolas" w:hAnsi="Consolas"/>
           <w:shd w:val="clear" w:color="auto" w:fill="DFDFDF" w:themeFill="background2" w:themeFillShade="E6"/>
@@ -12843,7 +12887,7 @@
       <w:pPr>
         <w:shd w:val="clear" w:color="auto" w:fill="DFDFDF" w:themeFill="background2" w:themeFillShade="E6"/>
         <w:spacing w:after="0" w:line="240" w:lineRule="auto"/>
-        <w:ind w:left="510" w:firstLine="0"/>
+        <w:ind w:left="226" w:firstLine="0"/>
         <w:rPr>
           <w:rFonts w:ascii="Consolas" w:hAnsi="Consolas"/>
           <w:shd w:val="clear" w:color="auto" w:fill="DFDFDF" w:themeFill="background2" w:themeFillShade="E6"/>
@@ -12861,7 +12905,7 @@
       <w:pPr>
         <w:shd w:val="clear" w:color="auto" w:fill="DFDFDF" w:themeFill="background2" w:themeFillShade="E6"/>
         <w:spacing w:after="0" w:line="240" w:lineRule="auto"/>
-        <w:ind w:left="510" w:firstLine="0"/>
+        <w:ind w:left="226" w:firstLine="0"/>
         <w:rPr>
           <w:rFonts w:ascii="Consolas" w:hAnsi="Consolas"/>
           <w:shd w:val="clear" w:color="auto" w:fill="DFDFDF" w:themeFill="background2" w:themeFillShade="E6"/>
@@ -12879,7 +12923,7 @@
       <w:pPr>
         <w:shd w:val="clear" w:color="auto" w:fill="DFDFDF" w:themeFill="background2" w:themeFillShade="E6"/>
         <w:spacing w:after="0" w:line="240" w:lineRule="auto"/>
-        <w:ind w:left="510" w:firstLine="0"/>
+        <w:ind w:left="226" w:firstLine="0"/>
         <w:rPr>
           <w:rFonts w:ascii="Consolas" w:hAnsi="Consolas"/>
           <w:shd w:val="clear" w:color="auto" w:fill="DFDFDF" w:themeFill="background2" w:themeFillShade="E6"/>
@@ -12897,7 +12941,7 @@
       <w:pPr>
         <w:shd w:val="clear" w:color="auto" w:fill="DFDFDF" w:themeFill="background2" w:themeFillShade="E6"/>
         <w:spacing w:line="240" w:lineRule="auto"/>
-        <w:ind w:left="510" w:firstLine="0"/>
+        <w:ind w:left="226" w:firstLine="0"/>
         <w:rPr>
           <w:rFonts w:ascii="Consolas" w:hAnsi="Consolas"/>
           <w:shd w:val="clear" w:color="auto" w:fill="DFDFDF" w:themeFill="background2" w:themeFillShade="E6"/>
@@ -14138,44 +14182,33 @@
       <w:pPr>
         <w:pStyle w:val="Heading2"/>
       </w:pPr>
-      <w:bookmarkStart w:id="31" w:name="_Toc78033553"/>
-      <w:r>
-        <w:t>Precedence and associativity of operators</w:t>
+      <w:bookmarkStart w:id="31" w:name="_Toc78033554"/>
+      <w:r>
+        <w:t>Lexical Conventions</w:t>
       </w:r>
       <w:bookmarkEnd w:id="31"/>
     </w:p>
-    <w:p/>
     <w:p>
       <w:pPr>
         <w:pStyle w:val="Heading2"/>
       </w:pPr>
-      <w:bookmarkStart w:id="32" w:name="_Toc78033554"/>
-      <w:r>
-        <w:t>Lexical Conventions</w:t>
-      </w:r>
+      <w:bookmarkStart w:id="32" w:name="_File_structure"/>
+      <w:bookmarkStart w:id="33" w:name="_Toc78033555"/>
       <w:bookmarkEnd w:id="32"/>
-    </w:p>
-    <w:p>
-      <w:pPr>
-        <w:pStyle w:val="Heading2"/>
-      </w:pPr>
-      <w:bookmarkStart w:id="33" w:name="_File_structure"/>
-      <w:bookmarkStart w:id="34" w:name="_Toc78033555"/>
+      <w:r>
+        <w:t>Statements</w:t>
+      </w:r>
       <w:bookmarkEnd w:id="33"/>
-      <w:r>
-        <w:t>Statements</w:t>
+    </w:p>
+    <w:p>
+      <w:pPr>
+        <w:pStyle w:val="Heading3"/>
+      </w:pPr>
+      <w:bookmarkStart w:id="34" w:name="_Toc78033556"/>
+      <w:r>
+        <w:t>Selection Statements</w:t>
       </w:r>
       <w:bookmarkEnd w:id="34"/>
-    </w:p>
-    <w:p>
-      <w:pPr>
-        <w:pStyle w:val="Heading3"/>
-      </w:pPr>
-      <w:bookmarkStart w:id="35" w:name="_Toc78033556"/>
-      <w:r>
-        <w:t>Selection Statements</w:t>
-      </w:r>
-      <w:bookmarkEnd w:id="35"/>
     </w:p>
     <w:p>
       <w:pPr>
@@ -14185,19 +14218,29 @@
           <w:numId w:val="11"/>
         </w:numPr>
       </w:pPr>
-      <w:bookmarkStart w:id="36" w:name="_Toc78033557"/>
+      <w:bookmarkStart w:id="35" w:name="_Toc78033557"/>
       <w:r>
         <w:t>Iteration Statements</w:t>
       </w:r>
+      <w:bookmarkEnd w:id="35"/>
+    </w:p>
+    <w:p>
+      <w:pPr>
+        <w:pStyle w:val="Heading3"/>
+      </w:pPr>
+      <w:bookmarkStart w:id="36" w:name="_Toc78033558"/>
+      <w:r>
+        <w:t>Compound Statement</w:t>
+      </w:r>
       <w:bookmarkEnd w:id="36"/>
     </w:p>
     <w:p>
       <w:pPr>
         <w:pStyle w:val="Heading3"/>
       </w:pPr>
-      <w:bookmarkStart w:id="37" w:name="_Toc78033558"/>
-      <w:r>
-        <w:t>Compound Statement</w:t>
+      <w:bookmarkStart w:id="37" w:name="_Toc78033559"/>
+      <w:r>
+        <w:t>Expression Statement</w:t>
       </w:r>
       <w:bookmarkEnd w:id="37"/>
     </w:p>
@@ -14205,42 +14248,43 @@
       <w:pPr>
         <w:pStyle w:val="Heading3"/>
       </w:pPr>
-      <w:bookmarkStart w:id="38" w:name="_Toc78033559"/>
-      <w:r>
-        <w:t>Expression Statement</w:t>
+      <w:bookmarkStart w:id="38" w:name="_Toc78033560"/>
+      <w:r>
+        <w:t>Null Statement</w:t>
       </w:r>
       <w:bookmarkEnd w:id="38"/>
     </w:p>
     <w:p>
       <w:pPr>
+        <w:pStyle w:val="Heading2"/>
+      </w:pPr>
+      <w:bookmarkStart w:id="39" w:name="_Toc78033561"/>
+      <w:r>
+        <w:t>Operators</w:t>
+      </w:r>
+      <w:bookmarkEnd w:id="39"/>
+    </w:p>
+    <w:p/>
+    <w:p>
+      <w:pPr>
         <w:pStyle w:val="Heading3"/>
       </w:pPr>
-      <w:bookmarkStart w:id="39" w:name="_Toc78033560"/>
-      <w:r>
-        <w:t>Null Statement</w:t>
-      </w:r>
-      <w:bookmarkEnd w:id="39"/>
-    </w:p>
+      <w:bookmarkStart w:id="40" w:name="_Toc78033562"/>
+      <w:bookmarkStart w:id="41" w:name="_Toc78033553"/>
+      <w:r>
+        <w:t>Precedence and associativity of operators</w:t>
+      </w:r>
+      <w:bookmarkEnd w:id="41"/>
+    </w:p>
+    <w:p/>
     <w:p>
       <w:pPr>
         <w:pStyle w:val="Heading2"/>
       </w:pPr>
-      <w:bookmarkStart w:id="40" w:name="_Toc78033561"/>
-      <w:r>
-        <w:t>Operators</w:t>
+      <w:r>
+        <w:t>Namespaces and file management</w:t>
       </w:r>
       <w:bookmarkEnd w:id="40"/>
-    </w:p>
-    <w:p/>
-    <w:p>
-      <w:pPr>
-        <w:pStyle w:val="Heading2"/>
-      </w:pPr>
-      <w:bookmarkStart w:id="41" w:name="_Toc78033562"/>
-      <w:r>
-        <w:t>Namespaces and file management</w:t>
-      </w:r>
-      <w:bookmarkEnd w:id="41"/>
     </w:p>
     <w:p>
       <w:pPr>
@@ -19559,7 +19603,7 @@
               <w:contextualSpacing/>
             </w:pPr>
             <w:r>
-              <w:t>PascalCase</w:t>
+              <w:t>snake_case</w:t>
             </w:r>
           </w:p>
         </w:tc>
@@ -19574,7 +19618,10 @@
               <w:contextualSpacing/>
             </w:pPr>
             <w:r>
-              <w:t>_PascalCase</w:t>
+              <w:t>_</w:t>
+            </w:r>
+            <w:r>
+              <w:t xml:space="preserve"> snake_case</w:t>
             </w:r>
           </w:p>
         </w:tc>
@@ -21564,11 +21611,11 @@
         <w:t>There are tools though that merge these into a single executable, to make shipping the code easier.</w:t>
       </w:r>
     </w:p>
+    <w:bookmarkStart w:id="112" w:name="_Toc78033613"/>
     <w:p>
       <w:pPr>
         <w:pStyle w:val="Heading2"/>
       </w:pPr>
-      <w:bookmarkStart w:id="112" w:name="_Toc78033613"/>
       <w:r>
         <w:rPr>
           <w:noProof/>
@@ -31976,6 +32023,7 @@
     <w:rsid w:val="00A82F9F"/>
     <w:rsid w:val="00AC066C"/>
     <w:rsid w:val="00AF32F7"/>
+    <w:rsid w:val="00B076EA"/>
     <w:rsid w:val="00B14D6C"/>
     <w:rsid w:val="00B15449"/>
     <w:rsid w:val="00B46866"/>
@@ -31991,10 +32039,12 @@
     <w:rsid w:val="00DC0CC3"/>
     <w:rsid w:val="00DC4F84"/>
     <w:rsid w:val="00DE300B"/>
+    <w:rsid w:val="00DF7B74"/>
     <w:rsid w:val="00EC3CC1"/>
     <w:rsid w:val="00F2089C"/>
     <w:rsid w:val="00F2508F"/>
     <w:rsid w:val="00FC41B0"/>
+    <w:rsid w:val="00FF1A70"/>
   </w:rsids>
   <m:mathPr>
     <m:mathFont m:val="Cambria Math"/>

</xml_diff>

<commit_message>
Added statements main structure and added if-statement
</commit_message>
<xml_diff>
--- a/doc/ParaC-Luna-Klatzer.docx
+++ b/doc/ParaC-Luna-Klatzer.docx
@@ -147,7 +147,7 @@
           <w:noProof/>
           <w:lang w:val="de-AT"/>
         </w:rPr>
-        <w:t>26.07.2021</w:t>
+        <w:t>28.07.2021</w:t>
       </w:r>
       <w:r>
         <w:rPr>
@@ -19621,7 +19621,10 @@
               <w:t>_</w:t>
             </w:r>
             <w:r>
-              <w:t xml:space="preserve"> snake_case</w:t>
+              <w:t xml:space="preserve"> </w:t>
+            </w:r>
+            <w:r>
+              <w:t>snake_case</w:t>
             </w:r>
           </w:p>
         </w:tc>
@@ -19838,6 +19841,9 @@
               <w:contextualSpacing/>
             </w:pPr>
             <w:r>
+              <w:t xml:space="preserve">Built-In </w:t>
+            </w:r>
+            <w:r>
               <w:t>Types</w:t>
             </w:r>
           </w:p>
@@ -19853,7 +19859,7 @@
               <w:contextualSpacing/>
             </w:pPr>
             <w:r>
-              <w:t>alllowercase (this does not apply to returns or specific types of return)</w:t>
+              <w:t xml:space="preserve">alllowercase </w:t>
             </w:r>
           </w:p>
         </w:tc>
@@ -19867,6 +19873,62 @@
               <w:ind w:firstLine="0"/>
               <w:contextualSpacing/>
             </w:pPr>
+            <w:r>
+              <w:t>(Forbidden)</w:t>
+            </w:r>
+          </w:p>
+        </w:tc>
+      </w:tr>
+      <w:tr>
+        <w:trPr>
+          <w:trHeight w:val="431"/>
+        </w:trPr>
+        <w:tc>
+          <w:tcPr>
+            <w:tcW w:w="3256" w:type="dxa"/>
+          </w:tcPr>
+          <w:p>
+            <w:pPr>
+              <w:spacing w:after="0" w:line="240" w:lineRule="auto"/>
+              <w:ind w:firstLine="0"/>
+              <w:contextualSpacing/>
+            </w:pPr>
+            <w:r>
+              <w:t>Typedef</w:t>
+            </w:r>
+            <w:r>
+              <w:t xml:space="preserve"> Types</w:t>
+            </w:r>
+          </w:p>
+        </w:tc>
+        <w:tc>
+          <w:tcPr>
+            <w:tcW w:w="4394" w:type="dxa"/>
+          </w:tcPr>
+          <w:p>
+            <w:pPr>
+              <w:spacing w:after="0" w:line="240" w:lineRule="auto"/>
+              <w:ind w:firstLine="0"/>
+              <w:contextualSpacing/>
+            </w:pPr>
+            <w:r>
+              <w:t>PascalCase</w:t>
+            </w:r>
+          </w:p>
+        </w:tc>
+        <w:tc>
+          <w:tcPr>
+            <w:tcW w:w="2126" w:type="dxa"/>
+          </w:tcPr>
+          <w:p>
+            <w:pPr>
+              <w:spacing w:after="0" w:line="240" w:lineRule="auto"/>
+              <w:ind w:firstLine="0"/>
+              <w:contextualSpacing/>
+            </w:pPr>
+            <w:r>
+              <w:t>(Forbidden)</w:t>
+            </w:r>
           </w:p>
         </w:tc>
       </w:tr>
@@ -32030,6 +32092,7 @@
     <w:rsid w:val="00B46866"/>
     <w:rsid w:val="00BC3A18"/>
     <w:rsid w:val="00BC5A97"/>
+    <w:rsid w:val="00C04513"/>
     <w:rsid w:val="00C16120"/>
     <w:rsid w:val="00C17087"/>
     <w:rsid w:val="00C5194B"/>

</xml_diff>

<commit_message>
Updated Para-C-Luna-Klatzer.docx and added deprecated comment to ExtensionTaskLambda
</commit_message>
<xml_diff>
--- a/doc/ParaC-Luna-Klatzer.docx
+++ b/doc/ParaC-Luna-Klatzer.docx
@@ -147,7 +147,7 @@
           <w:noProof/>
           <w:lang w:val="de-AT"/>
         </w:rPr>
-        <w:t>28.07.2021</w:t>
+        <w:t>29.08.2021</w:t>
       </w:r>
       <w:r>
         <w:rPr>
@@ -11334,7 +11334,13 @@
         <w:rPr>
           <w:rStyle w:val="Emphasis"/>
         </w:rPr>
-        <w:t>Standard text:</w:t>
+        <w:t>Standard text</w:t>
+      </w:r>
+      <w:r>
+        <w:rPr>
+          <w:rStyle w:val="Emphasis"/>
+        </w:rPr>
+        <w:t>:</w:t>
       </w:r>
     </w:p>
     <w:p>
@@ -11387,14 +11393,6 @@
         </w:rPr>
         <w:t>Consolas on white background</w:t>
       </w:r>
-      <w:r>
-        <w:rPr>
-          <w:rStyle w:val="Emphasis"/>
-          <w:i w:val="0"/>
-          <w:iCs w:val="0"/>
-        </w:rPr>
-        <w:t xml:space="preserve"> </w:t>
-      </w:r>
     </w:p>
     <w:p>
       <w:pPr>
@@ -11539,6 +11537,198 @@
       <w:bookmarkEnd w:id="3"/>
       <w:r>
         <w:lastRenderedPageBreak/>
+        <w:t>Theory – Processes and Integration of Executables</w:t>
+      </w:r>
+    </w:p>
+    <w:p>
+      <w:pPr>
+        <w:ind w:firstLine="0"/>
+      </w:pPr>
+      <w:r>
+        <w:t>This section is intended as the baseline of the theory of how the so-called processes will be implemented in the language and how they will work and how they can be utilised. It will be the core feature, which will be worked on, besides the core language features to allow for the handling of such tasks with new data types.</w:t>
+      </w:r>
+    </w:p>
+    <w:p>
+      <w:pPr>
+        <w:pStyle w:val="Heading2"/>
+      </w:pPr>
+      <w:r>
+        <w:t>Simple Tasks</w:t>
+      </w:r>
+    </w:p>
+    <w:p>
+      <w:pPr>
+        <w:ind w:firstLine="0"/>
+      </w:pPr>
+      <w:r>
+        <w:t>The base idea for Para-C are Tasks, which can be spawned with specific arguments, called and then awaited, before receiving the return data from the spawned task.</w:t>
+      </w:r>
+      <w:r>
+        <w:t xml:space="preserve"> </w:t>
+      </w:r>
+    </w:p>
+    <w:p>
+      <w:pPr>
+        <w:ind w:firstLine="0"/>
+      </w:pPr>
+      <w:r>
+        <w:t>That means that the data first must be passed, like a function, to the Task and then properly passed onto the process as arguments. This can be likely done over command-line arguments, which will just then include all arguments as parameters to the executable. (or to leave them untouched simple file transfer)</w:t>
+      </w:r>
+    </w:p>
+    <w:p>
+      <w:pPr>
+        <w:ind w:firstLine="0"/>
+      </w:pPr>
+      <w:r>
+        <w:t>The data, in this case, will be restricted to the base types, which should be implemented in every higher-level/mid-level language:</w:t>
+      </w:r>
+    </w:p>
+    <w:p>
+      <w:pPr>
+        <w:pStyle w:val="ListParagraph"/>
+        <w:numPr>
+          <w:ilvl w:val="0"/>
+          <w:numId w:val="35"/>
+        </w:numPr>
+      </w:pPr>
+      <w:r>
+        <w:t>Numerics (Integer, Floating-Point Number, Long…)</w:t>
+      </w:r>
+    </w:p>
+    <w:p>
+      <w:pPr>
+        <w:pStyle w:val="ListParagraph"/>
+        <w:numPr>
+          <w:ilvl w:val="0"/>
+          <w:numId w:val="35"/>
+        </w:numPr>
+      </w:pPr>
+      <w:r>
+        <w:t>Chars (ASCII, UTF-8)</w:t>
+      </w:r>
+    </w:p>
+    <w:p>
+      <w:pPr>
+        <w:pStyle w:val="ListParagraph"/>
+        <w:numPr>
+          <w:ilvl w:val="0"/>
+          <w:numId w:val="35"/>
+        </w:numPr>
+      </w:pPr>
+      <w:r>
+        <w:t>Iterables (Arrays, Lists, Strings)</w:t>
+      </w:r>
+    </w:p>
+    <w:p>
+      <w:pPr>
+        <w:pStyle w:val="ListParagraph"/>
+        <w:numPr>
+          <w:ilvl w:val="0"/>
+          <w:numId w:val="35"/>
+        </w:numPr>
+      </w:pPr>
+      <w:r>
+        <w:t>Key-Value Storage (Dictionaries) – Only exception, which can be not supported everywhere.</w:t>
+      </w:r>
+    </w:p>
+    <w:p>
+      <w:pPr>
+        <w:ind w:firstLine="0"/>
+      </w:pPr>
+      <w:r>
+        <w:t xml:space="preserve">These data types will then be passed in a standardised format, likely JSON-like to allow for easier readability (and not reinvent the wheel). This means these arguments will then be passed onto the Executable (with a language other than Para-C), which will be compiled/run using the specific Para-C library, which will add the support for such passing and fetching of data. </w:t>
+      </w:r>
+    </w:p>
+    <w:p>
+      <w:pPr>
+        <w:ind w:firstLine="0"/>
+        <w:rPr>
+          <w:i/>
+          <w:iCs/>
+        </w:rPr>
+      </w:pPr>
+      <w:r>
+        <w:rPr>
+          <w:i/>
+          <w:iCs/>
+        </w:rPr>
+        <w:t xml:space="preserve">Note: </w:t>
+      </w:r>
+      <w:r>
+        <w:rPr>
+          <w:i/>
+          <w:iCs/>
+        </w:rPr>
+        <w:t xml:space="preserve">In this case, it’s still unclear whether Para-C will add also modules that will add additional source code to the program of the user, or leave it untouched, but force the </w:t>
+      </w:r>
+      <w:r>
+        <w:rPr>
+          <w:i/>
+          <w:iCs/>
+        </w:rPr>
+        <w:t>user to call a “init” function (would require file transfer storage).</w:t>
+      </w:r>
+    </w:p>
+    <w:p>
+      <w:pPr>
+        <w:ind w:firstLine="0"/>
+      </w:pPr>
+      <w:r>
+        <w:t xml:space="preserve">After the data is passed and the user received the data for the process, the process will simply run until the user decides to exit the program. Here a special task-return function </w:t>
+      </w:r>
+      <w:r>
+        <w:lastRenderedPageBreak/>
+        <w:t xml:space="preserve">will need to be called, which will return the user-defined arguments and pass them into a file, which can then be fetched by the Para-C program. </w:t>
+      </w:r>
+    </w:p>
+    <w:p>
+      <w:pPr>
+        <w:ind w:firstLine="0"/>
+      </w:pPr>
+      <w:r>
+        <w:t>After the process is finished, the C-code under the Para-C code will continue to run and then continue fetching the data from the finished process. This data will then be converted and passed onto the compiler-generated type</w:t>
+      </w:r>
+      <w:r>
+        <w:t>, which was generated from the configuration of the Processes.</w:t>
+      </w:r>
+    </w:p>
+    <w:p>
+      <w:pPr>
+        <w:pStyle w:val="Heading2"/>
+      </w:pPr>
+      <w:r>
+        <w:t>Specifying Arguments and Returns</w:t>
+      </w:r>
+    </w:p>
+    <w:p>
+      <w:pPr>
+        <w:ind w:firstLine="0"/>
+      </w:pPr>
+      <w:r>
+        <w:t>Specifying Arguments and Returns is a major issue that will need to be addressed with the implementation. Due to the issue of many languages not allowing the integration of dynamic passing and dynamic allocation of memory without restrictions into the language, the user will be forced to specify the arguments that will be passed. (Behind those libraries, this will also require specific allocation of memory for C and C++, special conversion from strings for languages like C# or Java and generally just management of arguments and return data)</w:t>
+      </w:r>
+    </w:p>
+    <w:p>
+      <w:pPr>
+        <w:ind w:firstLine="0"/>
+      </w:pPr>
+      <w:r>
+        <w:t xml:space="preserve">One major idea on how to manage this is to manage arguments and parameters is to use language extensions with the compiler. The main idea is to create mini compiler extensions, which will create dynamic source code files for these languages and create functions that will manage how the data should be received and parsed. This can allow that the return types of those functions can be simply set and no dynamic creation is required. </w:t>
+      </w:r>
+    </w:p>
+    <w:p>
+      <w:pPr>
+        <w:ind w:firstLine="0"/>
+      </w:pPr>
+      <w:r>
+        <w:t>Though this could complicate the process of integrating already compiled executables, which is an intended feature, though it might be required for the integration with Para-C, that the source code must be available. This is undecided though and further decisions will have to be taken when the implementation starts.</w:t>
+      </w:r>
+    </w:p>
+    <w:p>
+      <w:pPr>
+        <w:pStyle w:val="Heading1"/>
+      </w:pPr>
+      <w:r>
         <w:t xml:space="preserve">The Para-C </w:t>
       </w:r>
       <w:r>
@@ -11564,7 +11754,11 @@
         <w:ind w:left="113" w:firstLine="0"/>
       </w:pPr>
       <w:r>
-        <w:t>The Para-C Core Language is the fundamental language and base from where language extensions will derive from. It is an optimised and updated version of the C11-Standard, which implements improved concepts and handling for better management and usability</w:t>
+        <w:t xml:space="preserve">The Para-C Core Language is the fundamental language and base from where language extensions will derive from. It is an optimised and updated version of the </w:t>
+      </w:r>
+      <w:r>
+        <w:lastRenderedPageBreak/>
+        <w:t>C11-Standard, which implements improved concepts and handling for better management and usability</w:t>
       </w:r>
       <w:r>
         <w:t xml:space="preserve">. It is usable using the Para-C Compiler, which will transpile the Para-C code into C-code or directly binary executable. </w:t>
@@ -12024,54 +12218,51 @@
         <w:t>imported</w:t>
       </w:r>
       <w:r>
-        <w:t xml:space="preserve">. In the </w:t>
-      </w:r>
+        <w:t>. In the case of language extensions, they will have two libraries, one Para-C and one in the target language that is integrated</w:t>
+      </w:r>
+      <w:r>
+        <w:t>)</w:t>
+      </w:r>
+    </w:p>
+    <w:p>
+      <w:pPr>
+        <w:ind w:left="226" w:firstLine="0"/>
+      </w:pPr>
+      <w:r>
+        <w:t xml:space="preserve">The base modules and any </w:t>
+      </w:r>
+      <w:r>
+        <w:t xml:space="preserve">additionally </w:t>
+      </w:r>
+      <w:r>
+        <w:t xml:space="preserve">used structure </w:t>
+      </w:r>
+      <w:r>
+        <w:t>will be imported into the projec</w:t>
+      </w:r>
+      <w:r>
+        <w:t xml:space="preserve">t at the top of the file. These imports will be separated from the C-imports of the user </w:t>
+      </w:r>
+      <w:r>
+        <w:t xml:space="preserve">which are not associated with the </w:t>
+      </w:r>
+      <w:r>
+        <w:t xml:space="preserve">Parac </w:t>
+      </w:r>
+      <w:r>
+        <w:t>Built-In Library</w:t>
+      </w:r>
+      <w:r>
+        <w:t xml:space="preserve">. </w:t>
+      </w:r>
+    </w:p>
+    <w:p>
+      <w:pPr>
+        <w:pStyle w:val="Heading3"/>
+      </w:pPr>
+      <w:bookmarkStart w:id="10" w:name="_Toc78033535"/>
       <w:r>
         <w:lastRenderedPageBreak/>
-        <w:t>case of language extensions, they will have two libraries, one Para-C and one in the target language that is integrated</w:t>
-      </w:r>
-      <w:r>
-        <w:t>)</w:t>
-      </w:r>
-    </w:p>
-    <w:p>
-      <w:pPr>
-        <w:ind w:left="226" w:firstLine="0"/>
-      </w:pPr>
-      <w:r>
-        <w:t xml:space="preserve">The base modules and any </w:t>
-      </w:r>
-      <w:r>
-        <w:t xml:space="preserve">additionally </w:t>
-      </w:r>
-      <w:r>
-        <w:t xml:space="preserve">used structure </w:t>
-      </w:r>
-      <w:r>
-        <w:t>will be imported into the projec</w:t>
-      </w:r>
-      <w:r>
-        <w:t xml:space="preserve">t at the top of the file. These imports will be separated from the C-imports of the user </w:t>
-      </w:r>
-      <w:r>
-        <w:t xml:space="preserve">which are not associated with the </w:t>
-      </w:r>
-      <w:r>
-        <w:t xml:space="preserve">Parac </w:t>
-      </w:r>
-      <w:r>
-        <w:t>Built-In Library</w:t>
-      </w:r>
-      <w:r>
-        <w:t xml:space="preserve">. </w:t>
-      </w:r>
-    </w:p>
-    <w:p>
-      <w:pPr>
-        <w:pStyle w:val="Heading3"/>
-      </w:pPr>
-      <w:bookmarkStart w:id="10" w:name="_Toc78033535"/>
-      <w:r>
         <w:t xml:space="preserve">Identifiers and </w:t>
       </w:r>
       <w:r>
@@ -12350,7 +12541,6 @@
         <w:ind w:left="946"/>
       </w:pPr>
       <w:r>
-        <w:lastRenderedPageBreak/>
         <w:t>Only variables of default C types</w:t>
       </w:r>
       <w:r>
@@ -12411,6 +12601,7 @@
         <w:ind w:left="804"/>
       </w:pPr>
       <w:r>
+        <w:lastRenderedPageBreak/>
         <w:t>Variables passed will be converted to C types, meaning that they will lose their handling and properties (</w:t>
       </w:r>
       <w:r>
@@ -12706,7 +12897,6 @@
       </w:pPr>
       <w:bookmarkStart w:id="14" w:name="_Toc78033538"/>
       <w:r>
-        <w:lastRenderedPageBreak/>
         <w:t>Program Structure</w:t>
       </w:r>
       <w:bookmarkEnd w:id="14"/>
@@ -12740,7 +12930,15 @@
           <w:i/>
           <w:iCs/>
         </w:rPr>
-        <w:t>Note: To compile or run a program in Para-C, a project setup or configuration is not required since the compiler will compile either way based on an entry file. Still, for organised libraries or programs, it is recommended to use the provided tools to properly manage it.</w:t>
+        <w:t xml:space="preserve">Note: To compile or run a program in Para-C, a project setup or configuration is not required since the compiler will compile either way based on an entry file. Still, for </w:t>
+      </w:r>
+      <w:r>
+        <w:rPr>
+          <w:i/>
+          <w:iCs/>
+        </w:rPr>
+        <w:lastRenderedPageBreak/>
+        <w:t>organised libraries or programs, it is recommended to use the provided tools to properly manage it.</w:t>
       </w:r>
     </w:p>
     <w:p>
@@ -13059,7 +13257,6 @@
           <w:iCs/>
           <w:shd w:val="clear" w:color="auto" w:fill="DFDFDF" w:themeFill="background2" w:themeFillShade="E6"/>
         </w:rPr>
-        <w:lastRenderedPageBreak/>
         <w:t>name</w:t>
       </w:r>
       <w:r>
@@ -13287,6 +13484,7 @@
           <w:iCs/>
           <w:shd w:val="clear" w:color="auto" w:fill="DFDFDF" w:themeFill="background2" w:themeFillShade="E6"/>
         </w:rPr>
+        <w:lastRenderedPageBreak/>
         <w:t>license</w:t>
       </w:r>
       <w:r>
@@ -13620,7 +13818,6 @@
       </w:pPr>
       <w:bookmarkStart w:id="19" w:name="_Toc78033541"/>
       <w:r>
-        <w:lastRenderedPageBreak/>
         <w:t>Declarations and Definitions</w:t>
       </w:r>
       <w:bookmarkEnd w:id="19"/>
@@ -13677,7 +13874,11 @@
         <w:t>in</w:t>
       </w:r>
       <w:r>
-        <w:t xml:space="preserve"> Para-C is not designed to be able to compile files without an entry-point or reference on how the program should be run. This is because the compiler goes out from the entry-point file and from there handles all name mangling and imports. This means that to compile a project or file, the entry-file must be explicitly marked as an entry-point. All files and headers used will be compiled as well, but unused files will be ignored even if they are in the same folder, due to uncertainty about how to handle them.</w:t>
+        <w:t xml:space="preserve"> Para-C is not designed to be able to compile files without an entry-point or reference on how the program should be run. This is because the compiler goes out from the entry-point file and from there handles all name mangling and imports. This means that to compile a project or file, the entry-file must be </w:t>
+      </w:r>
+      <w:r>
+        <w:lastRenderedPageBreak/>
+        <w:t>explicitly marked as an entry-point. All files and headers used will be compiled as well, but unused files will be ignored even if they are in the same folder, due to uncertainty about how to handle them.</w:t>
       </w:r>
     </w:p>
     <w:p>
@@ -13861,7 +14062,6 @@
           <w:rFonts w:ascii="Consolas" w:hAnsi="Consolas"/>
           <w:shd w:val="clear" w:color="auto" w:fill="DFDFDF" w:themeFill="background2" w:themeFillShade="E6"/>
         </w:rPr>
-        <w:lastRenderedPageBreak/>
         <w:t xml:space="preserve">    // code</w:t>
       </w:r>
     </w:p>
@@ -13937,6 +14137,7 @@
           <w:i/>
           <w:iCs/>
         </w:rPr>
+        <w:lastRenderedPageBreak/>
         <w:t>Note: All functions are automatically wrapped using a status return to integrate exception returns and calling</w:t>
       </w:r>
       <w:r>
@@ -14147,7 +14348,6 @@
         </w:numPr>
       </w:pPr>
       <w:r>
-        <w:lastRenderedPageBreak/>
         <w:t>Comments ar</w:t>
       </w:r>
       <w:r>
@@ -14184,6 +14384,7 @@
       </w:pPr>
       <w:bookmarkStart w:id="31" w:name="_Toc78033553"/>
       <w:r>
+        <w:lastRenderedPageBreak/>
         <w:t>Precedence and associativity of operators</w:t>
       </w:r>
       <w:bookmarkEnd w:id="31"/>
@@ -14328,15 +14529,15 @@
         <w:ind w:left="226" w:firstLine="0"/>
       </w:pPr>
       <w:r>
+        <w:t xml:space="preserve">The only difference Para-C is introducing is the way you handle variable names and name mangling. That means Para-C will introduce new syntax to handle specific cases and provide the option if needed to rename identifiers to avoid duplicate naming. </w:t>
+      </w:r>
+    </w:p>
+    <w:p>
+      <w:pPr>
+        <w:pStyle w:val="Heading4"/>
+      </w:pPr>
+      <w:r>
         <w:lastRenderedPageBreak/>
-        <w:t xml:space="preserve">The only difference Para-C is introducing is the way you handle variable names and name mangling. That means Para-C will introduce new syntax to handle specific cases and provide the option if needed to rename identifiers to avoid duplicate naming. </w:t>
-      </w:r>
-    </w:p>
-    <w:p>
-      <w:pPr>
-        <w:pStyle w:val="Heading4"/>
-      </w:pPr>
-      <w:r>
         <w:t>Importing entire headers</w:t>
       </w:r>
     </w:p>
@@ -14663,11 +14864,7 @@
         <w:ind w:left="339" w:firstLine="0"/>
       </w:pPr>
       <w:r>
-        <w:t>This will signalise the compiler that this new variable name will point to that mangled name and every occurrence should be replaced with the mangled name/the actual name in the included header. The mangled variable will still be imported in the C-</w:t>
-      </w:r>
-      <w:r>
-        <w:lastRenderedPageBreak/>
-        <w:t>version of the code, but in the Para-C version, it will no longer interfere with existing variables.</w:t>
+        <w:t>This will signalise the compiler that this new variable name will point to that mangled name and every occurrence should be replaced with the mangled name/the actual name in the included header. The mangled variable will still be imported in the C-version of the code, but in the Para-C version, it will no longer interfere with existing variables.</w:t>
       </w:r>
     </w:p>
     <w:p>
@@ -14680,6 +14877,7 @@
       <w:bookmarkEnd w:id="47"/>
       <w:bookmarkEnd w:id="48"/>
       <w:r>
+        <w:lastRenderedPageBreak/>
         <w:t>Namespaces</w:t>
       </w:r>
       <w:bookmarkEnd w:id="49"/>
@@ -14962,7 +15160,6 @@
         <w:ind w:left="226" w:firstLine="0"/>
       </w:pPr>
       <w:r>
-        <w:lastRenderedPageBreak/>
         <w:t>Example:</w:t>
       </w:r>
       <w:r>
@@ -15050,6 +15247,7 @@
           <w:i/>
           <w:iCs/>
         </w:rPr>
+        <w:lastRenderedPageBreak/>
         <w:t xml:space="preserve">Note: </w:t>
       </w:r>
       <w:r>
@@ -15359,7 +15557,6 @@
         <w:pStyle w:val="Heading4"/>
       </w:pPr>
       <w:r>
-        <w:lastRenderedPageBreak/>
         <w:t>Management of Para-C/C inclusions</w:t>
       </w:r>
     </w:p>
@@ -15391,7 +15588,11 @@
         <w:t>stdio.h</w:t>
       </w:r>
       <w:r>
-        <w:t xml:space="preserve"> in the C section will be different from the inclusion in the Para-C section. These will be only in the compilation separated, but in the finished compilation, the header will be used in both examples as one single import, due to the fact both are now C</w:t>
+        <w:t xml:space="preserve"> in the C section will be different from the inclusion in the Para-C section. These will be only in the compilation separated, but </w:t>
+      </w:r>
+      <w:r>
+        <w:lastRenderedPageBreak/>
+        <w:t>in the finished compilation, the header will be used in both examples as one single import, due to the fact both are now C</w:t>
       </w:r>
       <w:r>
         <w:t xml:space="preserve"> code</w:t>
@@ -15637,7 +15838,6 @@
       <w:bookmarkStart w:id="60" w:name="_Toc78033571"/>
       <w:bookmarkEnd w:id="59"/>
       <w:r>
-        <w:lastRenderedPageBreak/>
         <w:t>Casting and Type-Conversion</w:t>
       </w:r>
       <w:bookmarkEnd w:id="60"/>
@@ -15708,6 +15908,7 @@
         <w:pStyle w:val="Heading5"/>
       </w:pPr>
       <w:r>
+        <w:lastRenderedPageBreak/>
         <w:t>Overview</w:t>
       </w:r>
     </w:p>
@@ -16010,7 +16211,6 @@
         <w:pStyle w:val="Heading4"/>
       </w:pPr>
       <w:r>
-        <w:lastRenderedPageBreak/>
         <w:t>Theory</w:t>
       </w:r>
     </w:p>
@@ -16039,7 +16239,11 @@
         <w:t>point</w:t>
       </w:r>
       <w:r>
-        <w:t xml:space="preserve"> to any value. This restricts the usage though, due to the usage of a pointer and a value, meaning that the user needs to watch out for the lifetime of both variables. This often can result in cases, where the value gets destroyed before the pointer, meaning the pointer becomes a dangling pointer, which will raise an error when trying to be used to access the already destroyed value.</w:t>
+        <w:t xml:space="preserve"> to any value. This restricts the usage though, due to the usage of a pointer and a value, meaning that the user needs to watch out for the lifetime of both variables. This often can result in cases, where the value gets destroyed before the pointer, meaning the pointer becomes a dangling </w:t>
+      </w:r>
+      <w:r>
+        <w:lastRenderedPageBreak/>
+        <w:t>pointer, which will raise an error when trying to be used to access the already destroyed value.</w:t>
       </w:r>
     </w:p>
     <w:p>
@@ -16115,13 +16319,7 @@
         <w:t>()</w:t>
       </w:r>
       <w:r>
-        <w:t xml:space="preserve"> will be used to allocate the needed memory for the variable. This means that </w:t>
-      </w:r>
-      <w:r>
-        <w:t xml:space="preserve">a </w:t>
-      </w:r>
-      <w:r>
-        <w:t xml:space="preserve">new space of memory is allocated, which will be pointed to by the returned </w:t>
+        <w:t xml:space="preserve"> will be used to allocate the needed memory for the variable. This means that new space of memory is allocated, which will be pointed to by the returned </w:t>
       </w:r>
       <w:r>
         <w:rPr>
@@ -16256,7 +16454,6 @@
           <w:b/>
           <w:bCs/>
         </w:rPr>
-        <w:lastRenderedPageBreak/>
         <w:t>Implementation Reference:</w:t>
       </w:r>
     </w:p>
@@ -16323,6 +16520,13 @@
           <w:shd w:val="clear" w:color="auto" w:fill="DFDFDF" w:themeFill="background2" w:themeFillShade="E6"/>
         </w:rPr>
         <w:br/>
+      </w:r>
+      <w:r>
+        <w:rPr>
+          <w:rFonts w:ascii="Consolas" w:hAnsi="Consolas"/>
+          <w:shd w:val="clear" w:color="auto" w:fill="DFDFDF" w:themeFill="background2" w:themeFillShade="E6"/>
+        </w:rPr>
+        <w:lastRenderedPageBreak/>
         <w:t xml:space="preserve">    size_t byte_size;</w:t>
       </w:r>
       <w:r>
@@ -16738,15 +16942,7 @@
           <w:i/>
           <w:iCs/>
         </w:rPr>
-        <w:t xml:space="preserve">mean it will allow any variable! It needs to be specified </w:t>
-      </w:r>
-      <w:r>
-        <w:rPr>
-          <w:i/>
-          <w:iCs/>
-        </w:rPr>
-        <w:lastRenderedPageBreak/>
-        <w:t>whether an array or simple value since a normal any-type can only hold one single value at one moment.</w:t>
+        <w:t>mean it will allow any variable! It needs to be specified whether an array or simple value since a normal any-type can only hold one single value at one moment.</w:t>
       </w:r>
     </w:p>
     <w:p>
@@ -16836,6 +17032,7 @@
         <w:ind w:left="339"/>
       </w:pPr>
       <w:r>
+        <w:lastRenderedPageBreak/>
         <w:t>The any-type can also be simply converted to another type and then passed to another variable:</w:t>
       </w:r>
     </w:p>
@@ -17295,7 +17492,6 @@
           <w:rFonts w:ascii="Consolas" w:hAnsi="Consolas"/>
           <w:shd w:val="clear" w:color="auto" w:fill="DFDFDF" w:themeFill="background2" w:themeFillShade="E6"/>
         </w:rPr>
-        <w:lastRenderedPageBreak/>
         <w:t>int variable_2 = “3” as typeof(variable); // =&gt; 3</w:t>
       </w:r>
     </w:p>
@@ -17351,6 +17547,7 @@
       </w:pPr>
       <w:bookmarkStart w:id="64" w:name="_Toc78033574"/>
       <w:r>
+        <w:lastRenderedPageBreak/>
         <w:t>T</w:t>
       </w:r>
       <w:r>
@@ -17510,24 +17707,24 @@
       </w:pPr>
       <w:bookmarkStart w:id="77" w:name="_Toc78033584"/>
       <w:r>
+        <w:t>Ellipsis</w:t>
+      </w:r>
+      <w:r>
+        <w:t xml:space="preserve"> Argument</w:t>
+      </w:r>
+      <w:r>
+        <w:t>s</w:t>
+      </w:r>
+      <w:bookmarkEnd w:id="77"/>
+    </w:p>
+    <w:p/>
+    <w:p>
+      <w:pPr>
+        <w:pStyle w:val="Heading3"/>
+      </w:pPr>
+      <w:bookmarkStart w:id="78" w:name="_Toc78033585"/>
+      <w:r>
         <w:lastRenderedPageBreak/>
-        <w:t>Ellipsis</w:t>
-      </w:r>
-      <w:r>
-        <w:t xml:space="preserve"> Argument</w:t>
-      </w:r>
-      <w:r>
-        <w:t>s</w:t>
-      </w:r>
-      <w:bookmarkEnd w:id="77"/>
-    </w:p>
-    <w:p/>
-    <w:p>
-      <w:pPr>
-        <w:pStyle w:val="Heading3"/>
-      </w:pPr>
-      <w:bookmarkStart w:id="78" w:name="_Toc78033585"/>
-      <w:r>
         <w:t>Lambda Functions</w:t>
       </w:r>
       <w:bookmarkEnd w:id="78"/>
@@ -17832,37 +18029,40 @@
         <w:pStyle w:val="Heading4"/>
       </w:pPr>
       <w:r>
+        <w:t>The lambda&lt;T&gt; type</w:t>
+      </w:r>
+    </w:p>
+    <w:p>
+      <w:pPr>
+        <w:ind w:left="339" w:firstLine="0"/>
+      </w:pPr>
+      <w:r>
+        <w:t xml:space="preserve">The </w:t>
+      </w:r>
+      <w:r>
+        <w:rPr>
+          <w:rFonts w:ascii="Consolas" w:hAnsi="Consolas"/>
+        </w:rPr>
+        <w:t>lambda&lt;T&gt;</w:t>
+      </w:r>
+      <w:r>
+        <w:t xml:space="preserve"> </w:t>
+      </w:r>
+      <w:r>
+        <w:t xml:space="preserve">type is the type that is returned when creating a lambda function. This type represents a basic struct that contains the information for the parameter types. The return-type is though always </w:t>
+      </w:r>
+      <w:r>
+        <w:rPr>
+          <w:rFonts w:ascii="Consolas" w:hAnsi="Consolas"/>
+        </w:rPr>
+        <w:t>any</w:t>
+      </w:r>
+      <w:r>
+        <w:t xml:space="preserve"> meaning that it depends on the actual </w:t>
+      </w:r>
+      <w:r>
         <w:lastRenderedPageBreak/>
-        <w:t>The lambda&lt;T&gt; type</w:t>
-      </w:r>
-    </w:p>
-    <w:p>
-      <w:pPr>
-        <w:ind w:left="339" w:firstLine="0"/>
-      </w:pPr>
-      <w:r>
-        <w:t xml:space="preserve">The </w:t>
-      </w:r>
-      <w:r>
-        <w:rPr>
-          <w:rFonts w:ascii="Consolas" w:hAnsi="Consolas"/>
-        </w:rPr>
-        <w:t>lambda&lt;T&gt;</w:t>
-      </w:r>
-      <w:r>
-        <w:t xml:space="preserve"> </w:t>
-      </w:r>
-      <w:r>
-        <w:t xml:space="preserve">type is the type that is returned when creating a lambda function. This type represents a basic struct that contains the information for the parameter types. The return-type is though always </w:t>
-      </w:r>
-      <w:r>
-        <w:rPr>
-          <w:rFonts w:ascii="Consolas" w:hAnsi="Consolas"/>
-        </w:rPr>
-        <w:t>any</w:t>
-      </w:r>
-      <w:r>
-        <w:t xml:space="preserve"> meaning that it depends on the actual lambda which value is returned since it will allow any value. This is for ease and better functionality when passing so that different return types can be allowed.</w:t>
+        <w:t>lambda which value is returned since it will allow any value. This is for ease and better functionality when passing so that different return types can be allowed.</w:t>
       </w:r>
     </w:p>
     <w:p>
@@ -18130,7 +18330,6 @@
           <w:iCs/>
           <w:shd w:val="clear" w:color="auto" w:fill="DFDFDF" w:themeFill="background2" w:themeFillShade="E6"/>
         </w:rPr>
-        <w:lastRenderedPageBreak/>
         <w:t>try</w:t>
       </w:r>
       <w:r>
@@ -18171,6 +18370,7 @@
           <w:iCs/>
           <w:shd w:val="clear" w:color="auto" w:fill="DFDFDF" w:themeFill="background2" w:themeFillShade="E6"/>
         </w:rPr>
+        <w:lastRenderedPageBreak/>
         <w:t>finally</w:t>
       </w:r>
       <w:r>
@@ -18494,7 +18694,6 @@
         <w:ind w:left="226" w:firstLine="0"/>
       </w:pPr>
       <w:r>
-        <w:lastRenderedPageBreak/>
         <w:t>Example with variable creation:</w:t>
       </w:r>
     </w:p>
@@ -18587,6 +18786,7 @@
           <w:rFonts w:ascii="Consolas" w:hAnsi="Consolas"/>
           <w:shd w:val="clear" w:color="auto" w:fill="DFDFDF" w:themeFill="background2" w:themeFillShade="E6"/>
         </w:rPr>
+        <w:lastRenderedPageBreak/>
         <w:t>raise e;</w:t>
       </w:r>
     </w:p>
@@ -18837,7 +19037,6 @@
           <w:rFonts w:ascii="Consolas" w:hAnsi="Consolas"/>
           <w:shd w:val="clear" w:color="auto" w:fill="DFDFDF" w:themeFill="background2" w:themeFillShade="E6"/>
         </w:rPr>
-        <w:lastRenderedPageBreak/>
         <w:t xml:space="preserve">    </w:t>
       </w:r>
       <w:r>
@@ -18969,6 +19168,7 @@
           <w:rFonts w:ascii="Consolas" w:hAnsi="Consolas"/>
           <w:shd w:val="clear" w:color="auto" w:fill="DFDFDF" w:themeFill="background2" w:themeFillShade="E6"/>
         </w:rPr>
+        <w:lastRenderedPageBreak/>
         <w:t xml:space="preserve">    int arg2,</w:t>
       </w:r>
     </w:p>
@@ -19043,7 +19243,13 @@
         <w:ind w:left="833"/>
       </w:pPr>
       <w:r>
-        <w:t xml:space="preserve">Arrays/Lists should be stretched evenly over multiple lines if the content exceeds the line-limit. </w:t>
+        <w:t>Arrays/Lists should be stretched evenly over multiple lines if the content exceeds the line</w:t>
+      </w:r>
+      <w:r>
+        <w:t xml:space="preserve"> </w:t>
+      </w:r>
+      <w:r>
+        <w:t xml:space="preserve">limit. </w:t>
       </w:r>
     </w:p>
     <w:p>
@@ -19894,10 +20100,7 @@
               <w:contextualSpacing/>
             </w:pPr>
             <w:r>
-              <w:t>Typedef</w:t>
-            </w:r>
-            <w:r>
-              <w:t xml:space="preserve"> Types</w:t>
+              <w:t>Typedef Types</w:t>
             </w:r>
           </w:p>
         </w:tc>
@@ -19947,7 +20150,6 @@
           <w:i/>
           <w:iCs/>
         </w:rPr>
-        <w:lastRenderedPageBreak/>
         <w:t>* Internal in this context means variables inside a file, function or structure that should be seen as “private”</w:t>
       </w:r>
       <w:r>
@@ -19964,6 +20166,7 @@
       </w:pPr>
       <w:bookmarkStart w:id="92" w:name="_Toc78033596"/>
       <w:r>
+        <w:lastRenderedPageBreak/>
         <w:t>Name Mangling</w:t>
       </w:r>
       <w:bookmarkEnd w:id="92"/>
@@ -20202,16 +20405,16 @@
         <w:ind w:left="113" w:firstLine="0"/>
       </w:pPr>
       <w:r>
+        <w:t>For clarification reasons, the compiler will still log errors for imports for unknown identifiers inside Para-C even if they are imported in another file. That means if a library is imported in one file and another file wants to access it without importing it, it will fail due to the compiler not finding the import in the associated file.</w:t>
+      </w:r>
+    </w:p>
+    <w:p>
+      <w:pPr>
+        <w:pStyle w:val="Heading1"/>
+      </w:pPr>
+      <w:bookmarkStart w:id="96" w:name="_Toc78033600"/>
+      <w:r>
         <w:lastRenderedPageBreak/>
-        <w:t>For clarification reasons, the compiler will still log errors for imports for unknown identifiers inside Para-C even if they are imported in another file. That means if a library is imported in one file and another file wants to access it without importing it, it will fail due to the compiler not finding the import in the associated file.</w:t>
-      </w:r>
-    </w:p>
-    <w:p>
-      <w:pPr>
-        <w:pStyle w:val="Heading1"/>
-      </w:pPr>
-      <w:bookmarkStart w:id="96" w:name="_Toc78033600"/>
-      <w:r>
         <w:t xml:space="preserve">The Para </w:t>
       </w:r>
       <w:r>
@@ -20451,7 +20654,6 @@
         <w:ind w:left="226" w:firstLine="0"/>
       </w:pPr>
       <w:r>
-        <w:lastRenderedPageBreak/>
         <w:t>If inside the configuration no file was specified a lambda function</w:t>
       </w:r>
       <w:r>
@@ -20551,6 +20753,7 @@
         <w:ind w:left="226" w:firstLine="0"/>
       </w:pPr>
       <w:r>
+        <w:lastRenderedPageBreak/>
         <w:t>Otherwise</w:t>
       </w:r>
       <w:r>
@@ -21163,7 +21366,6 @@
       </w:pPr>
       <w:bookmarkStart w:id="101" w:name="_Toc78033605"/>
       <w:r>
-        <w:lastRenderedPageBreak/>
         <w:t>Process Management</w:t>
       </w:r>
       <w:bookmarkEnd w:id="101"/>
@@ -21248,6 +21450,7 @@
       <w:bookmarkStart w:id="107" w:name="_Toc78033609"/>
       <w:bookmarkEnd w:id="106"/>
       <w:r>
+        <w:lastRenderedPageBreak/>
         <w:t>Algorithm</w:t>
       </w:r>
       <w:r>
@@ -21516,7 +21719,6 @@
       </w:pPr>
       <w:bookmarkStart w:id="108" w:name="_Toc78033610"/>
       <w:r>
-        <w:lastRenderedPageBreak/>
         <w:t>Usage of Pre-Processor Directives</w:t>
       </w:r>
       <w:bookmarkEnd w:id="108"/>
@@ -21670,7 +21872,15 @@
           <w:i/>
           <w:iCs/>
         </w:rPr>
-        <w:t>There are tools though that merge these into a single executable, to make shipping the code easier.</w:t>
+        <w:t xml:space="preserve">There </w:t>
+      </w:r>
+      <w:r>
+        <w:rPr>
+          <w:i/>
+          <w:iCs/>
+        </w:rPr>
+        <w:lastRenderedPageBreak/>
+        <w:t>are tools though that merge these into a single executable, to make shipping the code easier.</w:t>
       </w:r>
     </w:p>
     <w:bookmarkStart w:id="112" w:name="_Toc78033613"/>
@@ -21938,7 +22148,6 @@
         </w:numPr>
       </w:pPr>
       <w:r>
-        <w:lastRenderedPageBreak/>
         <w:t xml:space="preserve">The Pre-Processor, which will alter the code based on the </w:t>
       </w:r>
       <w:r>
@@ -22212,6 +22421,7 @@
       <w:bookmarkStart w:id="114" w:name="_Toc78033614"/>
       <w:bookmarkEnd w:id="113"/>
       <w:r>
+        <w:lastRenderedPageBreak/>
         <w:t>Lexer and Parser</w:t>
       </w:r>
       <w:bookmarkEnd w:id="114"/>
@@ -22367,11 +22577,7 @@
         <w:t>translationUnit</w:t>
       </w:r>
       <w:r>
-        <w:t xml:space="preserve">, which describes the actual code that </w:t>
-      </w:r>
-      <w:r>
-        <w:lastRenderedPageBreak/>
-        <w:t xml:space="preserve">will be processed in the compiler. The </w:t>
+        <w:t xml:space="preserve">, which describes the actual code that will be processed in the compiler. The </w:t>
       </w:r>
       <w:r>
         <w:rPr>
@@ -22508,6 +22714,7 @@
       <w:bookmarkEnd w:id="118"/>
       <w:bookmarkEnd w:id="119"/>
       <w:r>
+        <w:lastRenderedPageBreak/>
         <w:t xml:space="preserve">Single-File </w:t>
       </w:r>
       <w:r>
@@ -22667,7 +22874,6 @@
       <w:bookmarkStart w:id="125" w:name="_Toc78033621"/>
       <w:bookmarkEnd w:id="124"/>
       <w:r>
-        <w:lastRenderedPageBreak/>
         <w:t>File Linker</w:t>
       </w:r>
       <w:bookmarkEnd w:id="125"/>
@@ -22760,7 +22966,11 @@
         <w:t xml:space="preserve"> be reported, as a help to avoid causing inconsistent writing and style. </w:t>
       </w:r>
       <w:r>
-        <w:t>This also includes the partly</w:t>
+        <w:t xml:space="preserve">This also includes </w:t>
+      </w:r>
+      <w:r>
+        <w:lastRenderedPageBreak/>
+        <w:t>the partly</w:t>
       </w:r>
       <w:r>
         <w:t xml:space="preserve"> </w:t>
@@ -22850,15 +23060,7 @@
           <w:i/>
           <w:iCs/>
         </w:rPr>
-        <w:t xml:space="preserve">Note that the </w:t>
-      </w:r>
-      <w:r>
-        <w:rPr>
-          <w:i/>
-          <w:iCs/>
-        </w:rPr>
-        <w:lastRenderedPageBreak/>
-        <w:t xml:space="preserve">actual return code used with exit() is 1 for errors. This is due to the structure </w:t>
+        <w:t xml:space="preserve">Note that the actual return code used with exit() is 1 for errors. This is due to the structure </w:t>
       </w:r>
       <w:r>
         <w:rPr>
@@ -23082,6 +23284,7 @@
           <w:rStyle w:val="Emphasis"/>
           <w:rFonts w:ascii="Consolas" w:hAnsi="Consolas"/>
         </w:rPr>
+        <w:lastRenderedPageBreak/>
         <w:t>102</w:t>
       </w:r>
       <w:r>
@@ -23381,7 +23584,6 @@
           <w:rStyle w:val="Emphasis"/>
           <w:rFonts w:ascii="Consolas" w:hAnsi="Consolas"/>
         </w:rPr>
-        <w:lastRenderedPageBreak/>
         <w:t>207</w:t>
       </w:r>
       <w:r>
@@ -23651,6 +23853,7 @@
           <w:rStyle w:val="Emphasis"/>
           <w:rFonts w:ascii="Consolas" w:hAnsi="Consolas"/>
         </w:rPr>
+        <w:lastRenderedPageBreak/>
         <w:t>600</w:t>
       </w:r>
       <w:r>
@@ -23838,7 +24041,6 @@
           <w:iCs/>
           <w:shd w:val="clear" w:color="auto" w:fill="DFDFDF" w:themeFill="background2" w:themeFillShade="E6"/>
         </w:rPr>
-        <w:lastRenderedPageBreak/>
         <w:t>double</w:t>
       </w:r>
       <w:r>
@@ -23981,6 +24183,7 @@
           <w:iCs/>
           <w:shd w:val="clear" w:color="auto" w:fill="DFDFDF" w:themeFill="background2" w:themeFillShade="E6"/>
         </w:rPr>
+        <w:lastRenderedPageBreak/>
         <w:t>else</w:t>
       </w:r>
       <w:r>
@@ -24216,7 +24419,6 @@
           <w:iCs/>
           <w:shd w:val="clear" w:color="auto" w:fill="DFDFDF" w:themeFill="background2" w:themeFillShade="E6"/>
         </w:rPr>
-        <w:lastRenderedPageBreak/>
         <w:t>goto</w:t>
       </w:r>
       <w:r>
@@ -24325,7 +24527,11 @@
         <w:t>volatile</w:t>
       </w:r>
       <w:r>
-        <w:t xml:space="preserve"> – Keyword used to signalise that the keyword can be changed in an unspecified way by the hardware. This also means that the compiler will not do any optimisations based on the logic of the program, since the value might change during runtime even if the compiler does not see that.</w:t>
+        <w:t xml:space="preserve"> – Keyword used to signalise that the keyword can be changed in an unspecified way by the hardware. This also means that the compiler will not do any </w:t>
+      </w:r>
+      <w:r>
+        <w:lastRenderedPageBreak/>
+        <w:t>optimisations based on the logic of the program, since the value might change during runtime even if the compiler does not see that.</w:t>
       </w:r>
     </w:p>
     <w:p>
@@ -24533,11 +24739,7 @@
         <w:t>union</w:t>
       </w:r>
       <w:r>
-        <w:t xml:space="preserve"> – Union Keyword used to create a union. The union can contain multiple types and will reuse the same storage for all types, meaning that the biggest type </w:t>
-      </w:r>
-      <w:r>
-        <w:lastRenderedPageBreak/>
-        <w:t>inside the union will define the size of it. If initialised only one value can be used at the same time.</w:t>
+        <w:t xml:space="preserve"> – Union Keyword used to create a union. The union can contain multiple types and will reuse the same storage for all types, meaning that the biggest type inside the union will define the size of it. If initialised only one value can be used at the same time.</w:t>
       </w:r>
     </w:p>
     <w:p>
@@ -24651,6 +24853,7 @@
           <w:iCs/>
           <w:shd w:val="clear" w:color="auto" w:fill="DFDFDF" w:themeFill="background2" w:themeFillShade="E6"/>
         </w:rPr>
+        <w:lastRenderedPageBreak/>
         <w:t>r</w:t>
       </w:r>
       <w:r>
@@ -24809,7 +25012,6 @@
       </w:pPr>
       <w:bookmarkStart w:id="139" w:name="_Toc78033631"/>
       <w:r>
-        <w:lastRenderedPageBreak/>
         <w:t>Special Symbols</w:t>
       </w:r>
       <w:bookmarkEnd w:id="139"/>
@@ -25087,6 +25289,7 @@
               <w:ind w:firstLine="0"/>
             </w:pPr>
             <w:r>
+              <w:lastRenderedPageBreak/>
               <w:t>Special</w:t>
             </w:r>
             <w:r>
@@ -25756,7 +25959,6 @@
       <w:bookmarkStart w:id="141" w:name="_Toc78033632"/>
       <w:bookmarkEnd w:id="140"/>
       <w:r>
-        <w:lastRenderedPageBreak/>
         <w:t>Pre-Processor Directives</w:t>
       </w:r>
       <w:bookmarkEnd w:id="141"/>
@@ -25990,6 +26192,7 @@
               <w:ind w:firstLine="0"/>
             </w:pPr>
             <w:r>
+              <w:lastRenderedPageBreak/>
               <w:t>#</w:t>
             </w:r>
             <w:r>
@@ -26263,7 +26466,6 @@
       </w:pPr>
       <w:bookmarkStart w:id="142" w:name="_Toc78033633"/>
       <w:r>
-        <w:lastRenderedPageBreak/>
         <w:t xml:space="preserve">Core </w:t>
       </w:r>
       <w:r>
@@ -26298,6 +26500,7 @@
       <w:bookmarkStart w:id="143" w:name="_Toc74898134"/>
       <w:bookmarkStart w:id="144" w:name="_Toc78033634"/>
       <w:r>
+        <w:lastRenderedPageBreak/>
         <w:t>Importing</w:t>
       </w:r>
       <w:bookmarkEnd w:id="143"/>
@@ -27295,6 +27498,119 @@
     </w:lvl>
   </w:abstractNum>
   <w:abstractNum w:abstractNumId="13" w15:restartNumberingAfterBreak="0">
+    <w:nsid w:val="120E4A80"/>
+    <w:multiLevelType w:val="hybridMultilevel"/>
+    <w:tmpl w:val="C3FADB40"/>
+    <w:lvl w:ilvl="0" w:tplc="08090001">
+      <w:start w:val="1"/>
+      <w:numFmt w:val="bullet"/>
+      <w:lvlText w:val=""/>
+      <w:lvlJc w:val="left"/>
+      <w:pPr>
+        <w:ind w:left="720" w:hanging="360"/>
+      </w:pPr>
+      <w:rPr>
+        <w:rFonts w:ascii="Symbol" w:hAnsi="Symbol" w:hint="default"/>
+      </w:rPr>
+    </w:lvl>
+    <w:lvl w:ilvl="1" w:tplc="08090003" w:tentative="1">
+      <w:start w:val="1"/>
+      <w:numFmt w:val="bullet"/>
+      <w:lvlText w:val="o"/>
+      <w:lvlJc w:val="left"/>
+      <w:pPr>
+        <w:ind w:left="1440" w:hanging="360"/>
+      </w:pPr>
+      <w:rPr>
+        <w:rFonts w:ascii="Courier New" w:hAnsi="Courier New" w:cs="Courier New" w:hint="default"/>
+      </w:rPr>
+    </w:lvl>
+    <w:lvl w:ilvl="2" w:tplc="08090005" w:tentative="1">
+      <w:start w:val="1"/>
+      <w:numFmt w:val="bullet"/>
+      <w:lvlText w:val=""/>
+      <w:lvlJc w:val="left"/>
+      <w:pPr>
+        <w:ind w:left="2160" w:hanging="360"/>
+      </w:pPr>
+      <w:rPr>
+        <w:rFonts w:ascii="Wingdings" w:hAnsi="Wingdings" w:hint="default"/>
+      </w:rPr>
+    </w:lvl>
+    <w:lvl w:ilvl="3" w:tplc="08090001" w:tentative="1">
+      <w:start w:val="1"/>
+      <w:numFmt w:val="bullet"/>
+      <w:lvlText w:val=""/>
+      <w:lvlJc w:val="left"/>
+      <w:pPr>
+        <w:ind w:left="2880" w:hanging="360"/>
+      </w:pPr>
+      <w:rPr>
+        <w:rFonts w:ascii="Symbol" w:hAnsi="Symbol" w:hint="default"/>
+      </w:rPr>
+    </w:lvl>
+    <w:lvl w:ilvl="4" w:tplc="08090003" w:tentative="1">
+      <w:start w:val="1"/>
+      <w:numFmt w:val="bullet"/>
+      <w:lvlText w:val="o"/>
+      <w:lvlJc w:val="left"/>
+      <w:pPr>
+        <w:ind w:left="3600" w:hanging="360"/>
+      </w:pPr>
+      <w:rPr>
+        <w:rFonts w:ascii="Courier New" w:hAnsi="Courier New" w:cs="Courier New" w:hint="default"/>
+      </w:rPr>
+    </w:lvl>
+    <w:lvl w:ilvl="5" w:tplc="08090005" w:tentative="1">
+      <w:start w:val="1"/>
+      <w:numFmt w:val="bullet"/>
+      <w:lvlText w:val=""/>
+      <w:lvlJc w:val="left"/>
+      <w:pPr>
+        <w:ind w:left="4320" w:hanging="360"/>
+      </w:pPr>
+      <w:rPr>
+        <w:rFonts w:ascii="Wingdings" w:hAnsi="Wingdings" w:hint="default"/>
+      </w:rPr>
+    </w:lvl>
+    <w:lvl w:ilvl="6" w:tplc="08090001" w:tentative="1">
+      <w:start w:val="1"/>
+      <w:numFmt w:val="bullet"/>
+      <w:lvlText w:val=""/>
+      <w:lvlJc w:val="left"/>
+      <w:pPr>
+        <w:ind w:left="5040" w:hanging="360"/>
+      </w:pPr>
+      <w:rPr>
+        <w:rFonts w:ascii="Symbol" w:hAnsi="Symbol" w:hint="default"/>
+      </w:rPr>
+    </w:lvl>
+    <w:lvl w:ilvl="7" w:tplc="08090003" w:tentative="1">
+      <w:start w:val="1"/>
+      <w:numFmt w:val="bullet"/>
+      <w:lvlText w:val="o"/>
+      <w:lvlJc w:val="left"/>
+      <w:pPr>
+        <w:ind w:left="5760" w:hanging="360"/>
+      </w:pPr>
+      <w:rPr>
+        <w:rFonts w:ascii="Courier New" w:hAnsi="Courier New" w:cs="Courier New" w:hint="default"/>
+      </w:rPr>
+    </w:lvl>
+    <w:lvl w:ilvl="8" w:tplc="08090005" w:tentative="1">
+      <w:start w:val="1"/>
+      <w:numFmt w:val="bullet"/>
+      <w:lvlText w:val=""/>
+      <w:lvlJc w:val="left"/>
+      <w:pPr>
+        <w:ind w:left="6480" w:hanging="360"/>
+      </w:pPr>
+      <w:rPr>
+        <w:rFonts w:ascii="Wingdings" w:hAnsi="Wingdings" w:hint="default"/>
+      </w:rPr>
+    </w:lvl>
+  </w:abstractNum>
+  <w:abstractNum w:abstractNumId="14" w15:restartNumberingAfterBreak="0">
     <w:nsid w:val="17460035"/>
     <w:multiLevelType w:val="hybridMultilevel"/>
     <w:tmpl w:val="99A024A2"/>
@@ -27407,7 +27723,7 @@
       </w:rPr>
     </w:lvl>
   </w:abstractNum>
-  <w:abstractNum w:abstractNumId="14" w15:restartNumberingAfterBreak="0">
+  <w:abstractNum w:abstractNumId="15" w15:restartNumberingAfterBreak="0">
     <w:nsid w:val="27621264"/>
     <w:multiLevelType w:val="hybridMultilevel"/>
     <w:tmpl w:val="84CCEA98"/>
@@ -27520,7 +27836,7 @@
       </w:rPr>
     </w:lvl>
   </w:abstractNum>
-  <w:abstractNum w:abstractNumId="15" w15:restartNumberingAfterBreak="0">
+  <w:abstractNum w:abstractNumId="16" w15:restartNumberingAfterBreak="0">
     <w:nsid w:val="27E66A95"/>
     <w:multiLevelType w:val="hybridMultilevel"/>
     <w:tmpl w:val="55620CEA"/>
@@ -27633,7 +27949,7 @@
       </w:rPr>
     </w:lvl>
   </w:abstractNum>
-  <w:abstractNum w:abstractNumId="16" w15:restartNumberingAfterBreak="0">
+  <w:abstractNum w:abstractNumId="17" w15:restartNumberingAfterBreak="0">
     <w:nsid w:val="39C20758"/>
     <w:multiLevelType w:val="hybridMultilevel"/>
     <w:tmpl w:val="D7F680F6"/>
@@ -27746,7 +28062,7 @@
       </w:rPr>
     </w:lvl>
   </w:abstractNum>
-  <w:abstractNum w:abstractNumId="17" w15:restartNumberingAfterBreak="0">
+  <w:abstractNum w:abstractNumId="18" w15:restartNumberingAfterBreak="0">
     <w:nsid w:val="3BBE1632"/>
     <w:multiLevelType w:val="hybridMultilevel"/>
     <w:tmpl w:val="79065938"/>
@@ -27859,7 +28175,7 @@
       </w:rPr>
     </w:lvl>
   </w:abstractNum>
-  <w:abstractNum w:abstractNumId="18" w15:restartNumberingAfterBreak="0">
+  <w:abstractNum w:abstractNumId="19" w15:restartNumberingAfterBreak="0">
     <w:nsid w:val="539676B6"/>
     <w:multiLevelType w:val="hybridMultilevel"/>
     <w:tmpl w:val="DAD47B22"/>
@@ -27972,7 +28288,7 @@
       </w:rPr>
     </w:lvl>
   </w:abstractNum>
-  <w:abstractNum w:abstractNumId="19" w15:restartNumberingAfterBreak="0">
+  <w:abstractNum w:abstractNumId="20" w15:restartNumberingAfterBreak="0">
     <w:nsid w:val="568331F1"/>
     <w:multiLevelType w:val="hybridMultilevel"/>
     <w:tmpl w:val="2B362480"/>
@@ -28085,7 +28401,7 @@
       </w:rPr>
     </w:lvl>
   </w:abstractNum>
-  <w:abstractNum w:abstractNumId="20" w15:restartNumberingAfterBreak="0">
+  <w:abstractNum w:abstractNumId="21" w15:restartNumberingAfterBreak="0">
     <w:nsid w:val="607A61EA"/>
     <w:multiLevelType w:val="multilevel"/>
     <w:tmpl w:val="336E67BA"/>
@@ -28216,7 +28532,7 @@
       </w:rPr>
     </w:lvl>
   </w:abstractNum>
-  <w:abstractNum w:abstractNumId="21" w15:restartNumberingAfterBreak="0">
+  <w:abstractNum w:abstractNumId="22" w15:restartNumberingAfterBreak="0">
     <w:nsid w:val="607B24F2"/>
     <w:multiLevelType w:val="hybridMultilevel"/>
     <w:tmpl w:val="008C7DD4"/>
@@ -28329,7 +28645,7 @@
       </w:rPr>
     </w:lvl>
   </w:abstractNum>
-  <w:abstractNum w:abstractNumId="22" w15:restartNumberingAfterBreak="0">
+  <w:abstractNum w:abstractNumId="23" w15:restartNumberingAfterBreak="0">
     <w:nsid w:val="62325C17"/>
     <w:multiLevelType w:val="hybridMultilevel"/>
     <w:tmpl w:val="5CBAC7E2"/>
@@ -28442,7 +28758,7 @@
       </w:rPr>
     </w:lvl>
   </w:abstractNum>
-  <w:abstractNum w:abstractNumId="23" w15:restartNumberingAfterBreak="0">
+  <w:abstractNum w:abstractNumId="24" w15:restartNumberingAfterBreak="0">
     <w:nsid w:val="647F308F"/>
     <w:multiLevelType w:val="hybridMultilevel"/>
     <w:tmpl w:val="F3B2BE4A"/>
@@ -28555,7 +28871,7 @@
       </w:rPr>
     </w:lvl>
   </w:abstractNum>
-  <w:abstractNum w:abstractNumId="24" w15:restartNumberingAfterBreak="0">
+  <w:abstractNum w:abstractNumId="25" w15:restartNumberingAfterBreak="0">
     <w:nsid w:val="70F40D9A"/>
     <w:multiLevelType w:val="hybridMultilevel"/>
     <w:tmpl w:val="17BC106E"/>
@@ -28641,7 +28957,7 @@
       </w:pPr>
     </w:lvl>
   </w:abstractNum>
-  <w:abstractNum w:abstractNumId="25" w15:restartNumberingAfterBreak="0">
+  <w:abstractNum w:abstractNumId="26" w15:restartNumberingAfterBreak="0">
     <w:nsid w:val="7908010E"/>
     <w:multiLevelType w:val="hybridMultilevel"/>
     <w:tmpl w:val="3CA84BAC"/>
@@ -28754,7 +29070,7 @@
       </w:rPr>
     </w:lvl>
   </w:abstractNum>
-  <w:abstractNum w:abstractNumId="26" w15:restartNumberingAfterBreak="0">
+  <w:abstractNum w:abstractNumId="27" w15:restartNumberingAfterBreak="0">
     <w:nsid w:val="7B29322E"/>
     <w:multiLevelType w:val="hybridMultilevel"/>
     <w:tmpl w:val="AA3C35A8"/>
@@ -28867,7 +29183,7 @@
       </w:rPr>
     </w:lvl>
   </w:abstractNum>
-  <w:abstractNum w:abstractNumId="27" w15:restartNumberingAfterBreak="0">
+  <w:abstractNum w:abstractNumId="28" w15:restartNumberingAfterBreak="0">
     <w:nsid w:val="7B7171F4"/>
     <w:multiLevelType w:val="hybridMultilevel"/>
     <w:tmpl w:val="BF9EAD80"/>
@@ -29011,34 +29327,34 @@
     <w:abstractNumId w:val="0"/>
   </w:num>
   <w:num w:numId="11">
+    <w:abstractNumId w:val="21"/>
+  </w:num>
+  <w:num w:numId="12">
+    <w:abstractNumId w:val="21"/>
+  </w:num>
+  <w:num w:numId="13">
+    <w:abstractNumId w:val="23"/>
+  </w:num>
+  <w:num w:numId="14">
+    <w:abstractNumId w:val="14"/>
+  </w:num>
+  <w:num w:numId="15">
+    <w:abstractNumId w:val="17"/>
+  </w:num>
+  <w:num w:numId="16">
+    <w:abstractNumId w:val="24"/>
+  </w:num>
+  <w:num w:numId="17">
     <w:abstractNumId w:val="20"/>
   </w:num>
-  <w:num w:numId="12">
-    <w:abstractNumId w:val="20"/>
+  <w:num w:numId="18">
+    <w:abstractNumId w:val="18"/>
   </w:num>
-  <w:num w:numId="13">
+  <w:num w:numId="19">
     <w:abstractNumId w:val="22"/>
   </w:num>
-  <w:num w:numId="14">
-    <w:abstractNumId w:val="13"/>
-  </w:num>
-  <w:num w:numId="15">
-    <w:abstractNumId w:val="16"/>
-  </w:num>
-  <w:num w:numId="16">
-    <w:abstractNumId w:val="23"/>
-  </w:num>
-  <w:num w:numId="17">
-    <w:abstractNumId w:val="19"/>
-  </w:num>
-  <w:num w:numId="18">
-    <w:abstractNumId w:val="17"/>
-  </w:num>
-  <w:num w:numId="19">
+  <w:num w:numId="20">
     <w:abstractNumId w:val="21"/>
-  </w:num>
-  <w:num w:numId="20">
-    <w:abstractNumId w:val="20"/>
     <w:lvlOverride w:ilvl="0"/>
     <w:lvlOverride w:ilvl="1">
       <w:startOverride w:val="1"/>
@@ -29066,7 +29382,7 @@
     </w:lvlOverride>
   </w:num>
   <w:num w:numId="21">
-    <w:abstractNumId w:val="20"/>
+    <w:abstractNumId w:val="21"/>
     <w:lvlOverride w:ilvl="0"/>
     <w:lvlOverride w:ilvl="1">
       <w:startOverride w:val="1"/>
@@ -29094,7 +29410,7 @@
     </w:lvlOverride>
   </w:num>
   <w:num w:numId="22">
-    <w:abstractNumId w:val="20"/>
+    <w:abstractNumId w:val="21"/>
     <w:lvlOverride w:ilvl="0"/>
     <w:lvlOverride w:ilvl="1">
       <w:startOverride w:val="1"/>
@@ -29125,10 +29441,10 @@
     <w:abstractNumId w:val="11"/>
   </w:num>
   <w:num w:numId="24">
-    <w:abstractNumId w:val="14"/>
+    <w:abstractNumId w:val="15"/>
   </w:num>
   <w:num w:numId="25">
-    <w:abstractNumId w:val="20"/>
+    <w:abstractNumId w:val="21"/>
     <w:lvlOverride w:ilvl="0"/>
     <w:lvlOverride w:ilvl="1">
       <w:startOverride w:val="1"/>
@@ -29156,16 +29472,16 @@
     </w:lvlOverride>
   </w:num>
   <w:num w:numId="26">
-    <w:abstractNumId w:val="25"/>
+    <w:abstractNumId w:val="26"/>
   </w:num>
   <w:num w:numId="27">
-    <w:abstractNumId w:val="15"/>
+    <w:abstractNumId w:val="16"/>
   </w:num>
   <w:num w:numId="28">
-    <w:abstractNumId w:val="27"/>
+    <w:abstractNumId w:val="28"/>
   </w:num>
   <w:num w:numId="29">
-    <w:abstractNumId w:val="26"/>
+    <w:abstractNumId w:val="27"/>
   </w:num>
   <w:num w:numId="30">
     <w:abstractNumId w:val="12"/>
@@ -29174,7 +29490,7 @@
     <w:abstractNumId w:val="10"/>
   </w:num>
   <w:num w:numId="32">
-    <w:abstractNumId w:val="20"/>
+    <w:abstractNumId w:val="21"/>
     <w:lvlOverride w:ilvl="0"/>
     <w:lvlOverride w:ilvl="1">
       <w:startOverride w:val="1"/>
@@ -29202,10 +29518,13 @@
     </w:lvlOverride>
   </w:num>
   <w:num w:numId="33">
-    <w:abstractNumId w:val="18"/>
+    <w:abstractNumId w:val="19"/>
   </w:num>
   <w:num w:numId="34">
-    <w:abstractNumId w:val="24"/>
+    <w:abstractNumId w:val="25"/>
+  </w:num>
+  <w:num w:numId="35">
+    <w:abstractNumId w:val="13"/>
   </w:num>
   <w:numIdMacAtCleanup w:val="23"/>
 </w:numbering>
@@ -32080,6 +32399,7 @@
     <w:rsid w:val="00943BD1"/>
     <w:rsid w:val="00951222"/>
     <w:rsid w:val="00984DA9"/>
+    <w:rsid w:val="009D7B2B"/>
     <w:rsid w:val="009E2609"/>
     <w:rsid w:val="009F51CB"/>
     <w:rsid w:val="00A34471"/>

</xml_diff>

<commit_message>
Removed extensionTaskLambda, updated test files and updated Para-C-Luna-Klatzer.docx appropriately to the change.
</commit_message>
<xml_diff>
--- a/doc/ParaC-Luna-Klatzer.docx
+++ b/doc/ParaC-Luna-Klatzer.docx
@@ -147,7 +147,7 @@
           <w:noProof/>
           <w:lang w:val="de-AT"/>
         </w:rPr>
-        <w:t>29.08.2021</w:t>
+        <w:t>30.08.2021</w:t>
       </w:r>
       <w:r>
         <w:rPr>
@@ -11691,6 +11691,206 @@
       <w:r>
         <w:t>, which was generated from the configuration of the Processes.</w:t>
       </w:r>
+      <w:r>
+        <w:rPr>
+          <w:noProof/>
+        </w:rPr>
+        <mc:AlternateContent>
+          <mc:Choice Requires="wps">
+            <w:drawing>
+              <wp:anchor distT="0" distB="0" distL="114300" distR="114300" simplePos="0" relativeHeight="251664384" behindDoc="0" locked="0" layoutInCell="1" allowOverlap="1" wp14:anchorId="249D7563" wp14:editId="41504668">
+                <wp:simplePos x="0" y="0"/>
+                <wp:positionH relativeFrom="column">
+                  <wp:posOffset>0</wp:posOffset>
+                </wp:positionH>
+                <wp:positionV relativeFrom="paragraph">
+                  <wp:posOffset>3051810</wp:posOffset>
+                </wp:positionV>
+                <wp:extent cx="5996305" cy="635"/>
+                <wp:effectExtent l="0" t="0" r="0" b="0"/>
+                <wp:wrapTopAndBottom/>
+                <wp:docPr id="4" name="Text Box 4"/>
+                <wp:cNvGraphicFramePr/>
+                <a:graphic xmlns:a="http://schemas.openxmlformats.org/drawingml/2006/main">
+                  <a:graphicData uri="http://schemas.microsoft.com/office/word/2010/wordprocessingShape">
+                    <wps:wsp>
+                      <wps:cNvSpPr txBox="1"/>
+                      <wps:spPr>
+                        <a:xfrm>
+                          <a:off x="0" y="0"/>
+                          <a:ext cx="5996305" cy="635"/>
+                        </a:xfrm>
+                        <a:prstGeom prst="rect">
+                          <a:avLst/>
+                        </a:prstGeom>
+                        <a:solidFill>
+                          <a:prstClr val="white"/>
+                        </a:solidFill>
+                        <a:ln>
+                          <a:noFill/>
+                        </a:ln>
+                      </wps:spPr>
+                      <wps:txbx>
+                        <w:txbxContent>
+                          <w:p>
+                            <w:pPr>
+                              <w:pStyle w:val="Caption"/>
+                              <w:rPr>
+                                <w:noProof/>
+                                <w:sz w:val="24"/>
+                                <w:szCs w:val="24"/>
+                              </w:rPr>
+                            </w:pPr>
+                            <w:r>
+                              <w:t xml:space="preserve">Figure </w:t>
+                            </w:r>
+                            <w:r>
+                              <w:fldChar w:fldCharType="begin"/>
+                            </w:r>
+                            <w:r>
+                              <w:instrText xml:space="preserve"> SEQ Figure \* ARABIC </w:instrText>
+                            </w:r>
+                            <w:r>
+                              <w:fldChar w:fldCharType="separate"/>
+                            </w:r>
+                            <w:r>
+                              <w:rPr>
+                                <w:noProof/>
+                              </w:rPr>
+                              <w:t>1</w:t>
+                            </w:r>
+                            <w:r>
+                              <w:fldChar w:fldCharType="end"/>
+                            </w:r>
+                            <w:r>
+                              <w:t xml:space="preserve"> - Process Flow-Chart</w:t>
+                            </w:r>
+                          </w:p>
+                        </w:txbxContent>
+                      </wps:txbx>
+                      <wps:bodyPr rot="0" spcFirstLastPara="0" vertOverflow="overflow" horzOverflow="overflow" vert="horz" wrap="square" lIns="0" tIns="0" rIns="0" bIns="0" numCol="1" spcCol="0" rtlCol="0" fromWordArt="0" anchor="t" anchorCtr="0" forceAA="0" compatLnSpc="1">
+                        <a:prstTxWarp prst="textNoShape">
+                          <a:avLst/>
+                        </a:prstTxWarp>
+                        <a:spAutoFit/>
+                      </wps:bodyPr>
+                    </wps:wsp>
+                  </a:graphicData>
+                </a:graphic>
+              </wp:anchor>
+            </w:drawing>
+          </mc:Choice>
+          <mc:Fallback>
+            <w:pict>
+              <v:shapetype w14:anchorId="249D7563" id="_x0000_t202" coordsize="21600,21600" o:spt="202" path="m,l,21600r21600,l21600,xe">
+                <v:stroke joinstyle="miter"/>
+                <v:path gradientshapeok="t" o:connecttype="rect"/>
+              </v:shapetype>
+              <v:shape id="Text Box 4" o:spid="_x0000_s1026" type="#_x0000_t202" style="position:absolute;margin-left:0;margin-top:240.3pt;width:472.15pt;height:.05pt;z-index:251664384;visibility:visible;mso-wrap-style:square;mso-wrap-distance-left:9pt;mso-wrap-distance-top:0;mso-wrap-distance-right:9pt;mso-wrap-distance-bottom:0;mso-position-horizontal:absolute;mso-position-horizontal-relative:text;mso-position-vertical:absolute;mso-position-vertical-relative:text;v-text-anchor:top" o:gfxdata="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" stroked="f">
+                <v:textbox style="mso-fit-shape-to-text:t" inset="0,0,0,0">
+                  <w:txbxContent>
+                    <w:p>
+                      <w:pPr>
+                        <w:pStyle w:val="Caption"/>
+                        <w:rPr>
+                          <w:noProof/>
+                          <w:sz w:val="24"/>
+                          <w:szCs w:val="24"/>
+                        </w:rPr>
+                      </w:pPr>
+                      <w:r>
+                        <w:t xml:space="preserve">Figure </w:t>
+                      </w:r>
+                      <w:r>
+                        <w:fldChar w:fldCharType="begin"/>
+                      </w:r>
+                      <w:r>
+                        <w:instrText xml:space="preserve"> SEQ Figure \* ARABIC </w:instrText>
+                      </w:r>
+                      <w:r>
+                        <w:fldChar w:fldCharType="separate"/>
+                      </w:r>
+                      <w:r>
+                        <w:rPr>
+                          <w:noProof/>
+                        </w:rPr>
+                        <w:t>1</w:t>
+                      </w:r>
+                      <w:r>
+                        <w:fldChar w:fldCharType="end"/>
+                      </w:r>
+                      <w:r>
+                        <w:t xml:space="preserve"> - Process Flow-Chart</w:t>
+                      </w:r>
+                    </w:p>
+                  </w:txbxContent>
+                </v:textbox>
+                <w10:wrap type="topAndBottom"/>
+              </v:shape>
+            </w:pict>
+          </mc:Fallback>
+        </mc:AlternateContent>
+      </w:r>
+      <w:r>
+        <w:rPr>
+          <w:noProof/>
+        </w:rPr>
+        <w:drawing>
+          <wp:anchor distT="0" distB="0" distL="114300" distR="114300" simplePos="0" relativeHeight="251662336" behindDoc="0" locked="0" layoutInCell="1" allowOverlap="1" wp14:anchorId="5CBB6576" wp14:editId="481DE45C">
+            <wp:simplePos x="0" y="0"/>
+            <wp:positionH relativeFrom="column">
+              <wp:posOffset>0</wp:posOffset>
+            </wp:positionH>
+            <wp:positionV relativeFrom="paragraph">
+              <wp:posOffset>-3485</wp:posOffset>
+            </wp:positionV>
+            <wp:extent cx="5996762" cy="2998381"/>
+            <wp:effectExtent l="0" t="0" r="4445" b="0"/>
+            <wp:wrapTopAndBottom/>
+            <wp:docPr id="3" name="Picture 3"/>
+            <wp:cNvGraphicFramePr>
+              <a:graphicFrameLocks xmlns:a="http://schemas.openxmlformats.org/drawingml/2006/main" noChangeAspect="1"/>
+            </wp:cNvGraphicFramePr>
+            <a:graphic xmlns:a="http://schemas.openxmlformats.org/drawingml/2006/main">
+              <a:graphicData uri="http://schemas.openxmlformats.org/drawingml/2006/picture">
+                <pic:pic xmlns:pic="http://schemas.openxmlformats.org/drawingml/2006/picture">
+                  <pic:nvPicPr>
+                    <pic:cNvPr id="3" name="Picture 3"/>
+                    <pic:cNvPicPr/>
+                  </pic:nvPicPr>
+                  <pic:blipFill>
+                    <a:blip r:embed="rId9">
+                      <a:extLst>
+                        <a:ext uri="{28A0092B-C50C-407E-A947-70E740481C1C}">
+                          <a14:useLocalDpi xmlns:a14="http://schemas.microsoft.com/office/drawing/2010/main" val="0"/>
+                        </a:ext>
+                      </a:extLst>
+                    </a:blip>
+                    <a:stretch>
+                      <a:fillRect/>
+                    </a:stretch>
+                  </pic:blipFill>
+                  <pic:spPr>
+                    <a:xfrm>
+                      <a:off x="0" y="0"/>
+                      <a:ext cx="5996762" cy="2998381"/>
+                    </a:xfrm>
+                    <a:prstGeom prst="rect">
+                      <a:avLst/>
+                    </a:prstGeom>
+                  </pic:spPr>
+                </pic:pic>
+              </a:graphicData>
+            </a:graphic>
+            <wp14:sizeRelH relativeFrom="margin">
+              <wp14:pctWidth>0</wp14:pctWidth>
+            </wp14:sizeRelH>
+            <wp14:sizeRelV relativeFrom="margin">
+              <wp14:pctHeight>0</wp14:pctHeight>
+            </wp14:sizeRelV>
+          </wp:anchor>
+        </w:drawing>
+      </w:r>
     </w:p>
     <w:p>
       <w:pPr>
@@ -11713,7 +11913,11 @@
         <w:ind w:firstLine="0"/>
       </w:pPr>
       <w:r>
-        <w:t xml:space="preserve">One major idea on how to manage this is to manage arguments and parameters is to use language extensions with the compiler. The main idea is to create mini compiler extensions, which will create dynamic source code files for these languages and create functions that will manage how the data should be received and parsed. This can allow that the return types of those functions can be simply set and no dynamic creation is required. </w:t>
+        <w:t xml:space="preserve">One major idea on how to manage this is to manage arguments and parameters is to use language extensions with the compiler. The main idea is to create mini compiler extensions, which will create dynamic source code files for these languages and create functions that will manage how the data should be received and parsed. This can allow </w:t>
+      </w:r>
+      <w:r>
+        <w:lastRenderedPageBreak/>
+        <w:t xml:space="preserve">that the return types of those functions can be simply set and no dynamic creation is required. </w:t>
       </w:r>
     </w:p>
     <w:p>
@@ -11726,9 +11930,213 @@
     </w:p>
     <w:p>
       <w:pPr>
+        <w:pStyle w:val="Heading2"/>
+      </w:pPr>
+      <w:r>
+        <w:t>Multi-Threading</w:t>
+      </w:r>
+    </w:p>
+    <w:p>
+      <w:pPr>
+        <w:ind w:firstLine="0"/>
+      </w:pPr>
+      <w:r>
+        <w:rPr>
+          <w:noProof/>
+        </w:rPr>
+        <mc:AlternateContent>
+          <mc:Choice Requires="wps">
+            <w:drawing>
+              <wp:anchor distT="0" distB="0" distL="114300" distR="114300" simplePos="0" relativeHeight="251667456" behindDoc="0" locked="0" layoutInCell="1" allowOverlap="1" wp14:anchorId="376B1CC4" wp14:editId="1BD433A8">
+                <wp:simplePos x="0" y="0"/>
+                <wp:positionH relativeFrom="column">
+                  <wp:posOffset>0</wp:posOffset>
+                </wp:positionH>
+                <wp:positionV relativeFrom="paragraph">
+                  <wp:posOffset>4743450</wp:posOffset>
+                </wp:positionV>
+                <wp:extent cx="5731510" cy="635"/>
+                <wp:effectExtent l="0" t="0" r="0" b="0"/>
+                <wp:wrapTopAndBottom/>
+                <wp:docPr id="6" name="Text Box 6"/>
+                <wp:cNvGraphicFramePr/>
+                <a:graphic xmlns:a="http://schemas.openxmlformats.org/drawingml/2006/main">
+                  <a:graphicData uri="http://schemas.microsoft.com/office/word/2010/wordprocessingShape">
+                    <wps:wsp>
+                      <wps:cNvSpPr txBox="1"/>
+                      <wps:spPr>
+                        <a:xfrm>
+                          <a:off x="0" y="0"/>
+                          <a:ext cx="5731510" cy="635"/>
+                        </a:xfrm>
+                        <a:prstGeom prst="rect">
+                          <a:avLst/>
+                        </a:prstGeom>
+                        <a:solidFill>
+                          <a:prstClr val="white"/>
+                        </a:solidFill>
+                        <a:ln>
+                          <a:noFill/>
+                        </a:ln>
+                      </wps:spPr>
+                      <wps:txbx>
+                        <w:txbxContent>
+                          <w:p>
+                            <w:pPr>
+                              <w:pStyle w:val="Caption"/>
+                              <w:rPr>
+                                <w:noProof/>
+                                <w:sz w:val="24"/>
+                                <w:szCs w:val="24"/>
+                              </w:rPr>
+                            </w:pPr>
+                            <w:r>
+                              <w:t xml:space="preserve">Figure </w:t>
+                            </w:r>
+                            <w:r>
+                              <w:fldChar w:fldCharType="begin"/>
+                            </w:r>
+                            <w:r>
+                              <w:instrText xml:space="preserve"> SEQ Figure \* ARABIC </w:instrText>
+                            </w:r>
+                            <w:r>
+                              <w:fldChar w:fldCharType="separate"/>
+                            </w:r>
+                            <w:r>
+                              <w:rPr>
+                                <w:noProof/>
+                              </w:rPr>
+                              <w:t>2</w:t>
+                            </w:r>
+                            <w:r>
+                              <w:fldChar w:fldCharType="end"/>
+                            </w:r>
+                            <w:r>
+                              <w:t xml:space="preserve"> - Multi-Threading in a flow-chart</w:t>
+                            </w:r>
+                          </w:p>
+                        </w:txbxContent>
+                      </wps:txbx>
+                      <wps:bodyPr rot="0" spcFirstLastPara="0" vertOverflow="overflow" horzOverflow="overflow" vert="horz" wrap="square" lIns="0" tIns="0" rIns="0" bIns="0" numCol="1" spcCol="0" rtlCol="0" fromWordArt="0" anchor="t" anchorCtr="0" forceAA="0" compatLnSpc="1">
+                        <a:prstTxWarp prst="textNoShape">
+                          <a:avLst/>
+                        </a:prstTxWarp>
+                        <a:spAutoFit/>
+                      </wps:bodyPr>
+                    </wps:wsp>
+                  </a:graphicData>
+                </a:graphic>
+              </wp:anchor>
+            </w:drawing>
+          </mc:Choice>
+          <mc:Fallback>
+            <w:pict>
+              <v:shape w14:anchorId="376B1CC4" id="Text Box 6" o:spid="_x0000_s1027" type="#_x0000_t202" style="position:absolute;margin-left:0;margin-top:373.5pt;width:451.3pt;height:.05pt;z-index:251667456;visibility:visible;mso-wrap-style:square;mso-wrap-distance-left:9pt;mso-wrap-distance-top:0;mso-wrap-distance-right:9pt;mso-wrap-distance-bottom:0;mso-position-horizontal:absolute;mso-position-horizontal-relative:text;mso-position-vertical:absolute;mso-position-vertical-relative:text;v-text-anchor:top" o:gfxdata="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" stroked="f">
+                <v:textbox style="mso-fit-shape-to-text:t" inset="0,0,0,0">
+                  <w:txbxContent>
+                    <w:p>
+                      <w:pPr>
+                        <w:pStyle w:val="Caption"/>
+                        <w:rPr>
+                          <w:noProof/>
+                          <w:sz w:val="24"/>
+                          <w:szCs w:val="24"/>
+                        </w:rPr>
+                      </w:pPr>
+                      <w:r>
+                        <w:t xml:space="preserve">Figure </w:t>
+                      </w:r>
+                      <w:r>
+                        <w:fldChar w:fldCharType="begin"/>
+                      </w:r>
+                      <w:r>
+                        <w:instrText xml:space="preserve"> SEQ Figure \* ARABIC </w:instrText>
+                      </w:r>
+                      <w:r>
+                        <w:fldChar w:fldCharType="separate"/>
+                      </w:r>
+                      <w:r>
+                        <w:rPr>
+                          <w:noProof/>
+                        </w:rPr>
+                        <w:t>2</w:t>
+                      </w:r>
+                      <w:r>
+                        <w:fldChar w:fldCharType="end"/>
+                      </w:r>
+                      <w:r>
+                        <w:t xml:space="preserve"> - Multi-Threading in a flow-chart</w:t>
+                      </w:r>
+                    </w:p>
+                  </w:txbxContent>
+                </v:textbox>
+                <w10:wrap type="topAndBottom"/>
+              </v:shape>
+            </w:pict>
+          </mc:Fallback>
+        </mc:AlternateContent>
+      </w:r>
+      <w:r>
+        <w:rPr>
+          <w:noProof/>
+        </w:rPr>
+        <w:drawing>
+          <wp:anchor distT="0" distB="0" distL="114300" distR="114300" simplePos="0" relativeHeight="251665408" behindDoc="0" locked="0" layoutInCell="1" allowOverlap="1" wp14:anchorId="79E63EF4" wp14:editId="4D0C80F7">
+            <wp:simplePos x="0" y="0"/>
+            <wp:positionH relativeFrom="column">
+              <wp:posOffset>0</wp:posOffset>
+            </wp:positionH>
+            <wp:positionV relativeFrom="paragraph">
+              <wp:posOffset>5715</wp:posOffset>
+            </wp:positionV>
+            <wp:extent cx="5731510" cy="4680585"/>
+            <wp:effectExtent l="0" t="0" r="2540" b="5715"/>
+            <wp:wrapTopAndBottom/>
+            <wp:docPr id="5" name="Picture 5"/>
+            <wp:cNvGraphicFramePr>
+              <a:graphicFrameLocks xmlns:a="http://schemas.openxmlformats.org/drawingml/2006/main" noChangeAspect="1"/>
+            </wp:cNvGraphicFramePr>
+            <a:graphic xmlns:a="http://schemas.openxmlformats.org/drawingml/2006/main">
+              <a:graphicData uri="http://schemas.openxmlformats.org/drawingml/2006/picture">
+                <pic:pic xmlns:pic="http://schemas.openxmlformats.org/drawingml/2006/picture">
+                  <pic:nvPicPr>
+                    <pic:cNvPr id="5" name="Picture 5"/>
+                    <pic:cNvPicPr/>
+                  </pic:nvPicPr>
+                  <pic:blipFill>
+                    <a:blip r:embed="rId10">
+                      <a:extLst>
+                        <a:ext uri="{28A0092B-C50C-407E-A947-70E740481C1C}">
+                          <a14:useLocalDpi xmlns:a14="http://schemas.microsoft.com/office/drawing/2010/main" val="0"/>
+                        </a:ext>
+                      </a:extLst>
+                    </a:blip>
+                    <a:stretch>
+                      <a:fillRect/>
+                    </a:stretch>
+                  </pic:blipFill>
+                  <pic:spPr>
+                    <a:xfrm>
+                      <a:off x="0" y="0"/>
+                      <a:ext cx="5731510" cy="4680585"/>
+                    </a:xfrm>
+                    <a:prstGeom prst="rect">
+                      <a:avLst/>
+                    </a:prstGeom>
+                  </pic:spPr>
+                </pic:pic>
+              </a:graphicData>
+            </a:graphic>
+          </wp:anchor>
+        </w:drawing>
+      </w:r>
+    </w:p>
+    <w:p>
+      <w:pPr>
         <w:pStyle w:val="Heading1"/>
       </w:pPr>
       <w:r>
+        <w:lastRenderedPageBreak/>
         <w:t xml:space="preserve">The Para-C </w:t>
       </w:r>
       <w:r>
@@ -11754,11 +12162,7 @@
         <w:ind w:left="113" w:firstLine="0"/>
       </w:pPr>
       <w:r>
-        <w:t xml:space="preserve">The Para-C Core Language is the fundamental language and base from where language extensions will derive from. It is an optimised and updated version of the </w:t>
-      </w:r>
-      <w:r>
-        <w:lastRenderedPageBreak/>
-        <w:t>C11-Standard, which implements improved concepts and handling for better management and usability</w:t>
+        <w:t>The Para-C Core Language is the fundamental language and base from where language extensions will derive from. It is an optimised and updated version of the C11-Standard, which implements improved concepts and handling for better management and usability</w:t>
       </w:r>
       <w:r>
         <w:t xml:space="preserve">. It is usable using the Para-C Compiler, which will transpile the Para-C code into C-code or directly binary executable. </w:t>
@@ -12218,7 +12622,11 @@
         <w:t>imported</w:t>
       </w:r>
       <w:r>
-        <w:t>. In the case of language extensions, they will have two libraries, one Para-C and one in the target language that is integrated</w:t>
+        <w:t xml:space="preserve">. In the </w:t>
+      </w:r>
+      <w:r>
+        <w:lastRenderedPageBreak/>
+        <w:t>case of language extensions, they will have two libraries, one Para-C and one in the target language that is integrated</w:t>
       </w:r>
       <w:r>
         <w:t>)</w:t>
@@ -12262,7 +12670,6 @@
       </w:pPr>
       <w:bookmarkStart w:id="10" w:name="_Toc78033535"/>
       <w:r>
-        <w:lastRenderedPageBreak/>
         <w:t xml:space="preserve">Identifiers and </w:t>
       </w:r>
       <w:r>
@@ -12541,6 +12948,7 @@
         <w:ind w:left="946"/>
       </w:pPr>
       <w:r>
+        <w:lastRenderedPageBreak/>
         <w:t>Only variables of default C types</w:t>
       </w:r>
       <w:r>
@@ -12601,7 +13009,6 @@
         <w:ind w:left="804"/>
       </w:pPr>
       <w:r>
-        <w:lastRenderedPageBreak/>
         <w:t>Variables passed will be converted to C types, meaning that they will lose their handling and properties (</w:t>
       </w:r>
       <w:r>
@@ -12897,6 +13304,7 @@
       </w:pPr>
       <w:bookmarkStart w:id="14" w:name="_Toc78033538"/>
       <w:r>
+        <w:lastRenderedPageBreak/>
         <w:t>Program Structure</w:t>
       </w:r>
       <w:bookmarkEnd w:id="14"/>
@@ -12930,15 +13338,7 @@
           <w:i/>
           <w:iCs/>
         </w:rPr>
-        <w:t xml:space="preserve">Note: To compile or run a program in Para-C, a project setup or configuration is not required since the compiler will compile either way based on an entry file. Still, for </w:t>
-      </w:r>
-      <w:r>
-        <w:rPr>
-          <w:i/>
-          <w:iCs/>
-        </w:rPr>
-        <w:lastRenderedPageBreak/>
-        <w:t>organised libraries or programs, it is recommended to use the provided tools to properly manage it.</w:t>
+        <w:t>Note: To compile or run a program in Para-C, a project setup or configuration is not required since the compiler will compile either way based on an entry file. Still, for organised libraries or programs, it is recommended to use the provided tools to properly manage it.</w:t>
       </w:r>
     </w:p>
     <w:p>
@@ -13257,6 +13657,7 @@
           <w:iCs/>
           <w:shd w:val="clear" w:color="auto" w:fill="DFDFDF" w:themeFill="background2" w:themeFillShade="E6"/>
         </w:rPr>
+        <w:lastRenderedPageBreak/>
         <w:t>name</w:t>
       </w:r>
       <w:r>
@@ -13484,7 +13885,6 @@
           <w:iCs/>
           <w:shd w:val="clear" w:color="auto" w:fill="DFDFDF" w:themeFill="background2" w:themeFillShade="E6"/>
         </w:rPr>
-        <w:lastRenderedPageBreak/>
         <w:t>license</w:t>
       </w:r>
       <w:r>
@@ -13818,6 +14218,7 @@
       </w:pPr>
       <w:bookmarkStart w:id="19" w:name="_Toc78033541"/>
       <w:r>
+        <w:lastRenderedPageBreak/>
         <w:t>Declarations and Definitions</w:t>
       </w:r>
       <w:bookmarkEnd w:id="19"/>
@@ -13874,11 +14275,7 @@
         <w:t>in</w:t>
       </w:r>
       <w:r>
-        <w:t xml:space="preserve"> Para-C is not designed to be able to compile files without an entry-point or reference on how the program should be run. This is because the compiler goes out from the entry-point file and from there handles all name mangling and imports. This means that to compile a project or file, the entry-file must be </w:t>
-      </w:r>
-      <w:r>
-        <w:lastRenderedPageBreak/>
-        <w:t>explicitly marked as an entry-point. All files and headers used will be compiled as well, but unused files will be ignored even if they are in the same folder, due to uncertainty about how to handle them.</w:t>
+        <w:t xml:space="preserve"> Para-C is not designed to be able to compile files without an entry-point or reference on how the program should be run. This is because the compiler goes out from the entry-point file and from there handles all name mangling and imports. This means that to compile a project or file, the entry-file must be explicitly marked as an entry-point. All files and headers used will be compiled as well, but unused files will be ignored even if they are in the same folder, due to uncertainty about how to handle them.</w:t>
       </w:r>
     </w:p>
     <w:p>
@@ -14062,6 +14459,7 @@
           <w:rFonts w:ascii="Consolas" w:hAnsi="Consolas"/>
           <w:shd w:val="clear" w:color="auto" w:fill="DFDFDF" w:themeFill="background2" w:themeFillShade="E6"/>
         </w:rPr>
+        <w:lastRenderedPageBreak/>
         <w:t xml:space="preserve">    // code</w:t>
       </w:r>
     </w:p>
@@ -14137,7 +14535,6 @@
           <w:i/>
           <w:iCs/>
         </w:rPr>
-        <w:lastRenderedPageBreak/>
         <w:t>Note: All functions are automatically wrapped using a status return to integrate exception returns and calling</w:t>
       </w:r>
       <w:r>
@@ -14348,6 +14745,7 @@
         </w:numPr>
       </w:pPr>
       <w:r>
+        <w:lastRenderedPageBreak/>
         <w:t>Comments ar</w:t>
       </w:r>
       <w:r>
@@ -14384,7 +14782,6 @@
       </w:pPr>
       <w:bookmarkStart w:id="31" w:name="_Toc78033553"/>
       <w:r>
-        <w:lastRenderedPageBreak/>
         <w:t>Precedence and associativity of operators</w:t>
       </w:r>
       <w:bookmarkEnd w:id="31"/>
@@ -14529,6 +14926,7 @@
         <w:ind w:left="226" w:firstLine="0"/>
       </w:pPr>
       <w:r>
+        <w:lastRenderedPageBreak/>
         <w:t xml:space="preserve">The only difference Para-C is introducing is the way you handle variable names and name mangling. That means Para-C will introduce new syntax to handle specific cases and provide the option if needed to rename identifiers to avoid duplicate naming. </w:t>
       </w:r>
     </w:p>
@@ -14537,7 +14935,6 @@
         <w:pStyle w:val="Heading4"/>
       </w:pPr>
       <w:r>
-        <w:lastRenderedPageBreak/>
         <w:t>Importing entire headers</w:t>
       </w:r>
     </w:p>
@@ -14864,7 +15261,11 @@
         <w:ind w:left="339" w:firstLine="0"/>
       </w:pPr>
       <w:r>
-        <w:t>This will signalise the compiler that this new variable name will point to that mangled name and every occurrence should be replaced with the mangled name/the actual name in the included header. The mangled variable will still be imported in the C-version of the code, but in the Para-C version, it will no longer interfere with existing variables.</w:t>
+        <w:t>This will signalise the compiler that this new variable name will point to that mangled name and every occurrence should be replaced with the mangled name/the actual name in the included header. The mangled variable will still be imported in the C-</w:t>
+      </w:r>
+      <w:r>
+        <w:lastRenderedPageBreak/>
+        <w:t>version of the code, but in the Para-C version, it will no longer interfere with existing variables.</w:t>
       </w:r>
     </w:p>
     <w:p>
@@ -14877,7 +15278,6 @@
       <w:bookmarkEnd w:id="47"/>
       <w:bookmarkEnd w:id="48"/>
       <w:r>
-        <w:lastRenderedPageBreak/>
         <w:t>Namespaces</w:t>
       </w:r>
       <w:bookmarkEnd w:id="49"/>
@@ -15160,6 +15560,7 @@
         <w:ind w:left="226" w:firstLine="0"/>
       </w:pPr>
       <w:r>
+        <w:lastRenderedPageBreak/>
         <w:t>Example:</w:t>
       </w:r>
       <w:r>
@@ -15247,7 +15648,6 @@
           <w:i/>
           <w:iCs/>
         </w:rPr>
-        <w:lastRenderedPageBreak/>
         <w:t xml:space="preserve">Note: </w:t>
       </w:r>
       <w:r>
@@ -15557,6 +15957,7 @@
         <w:pStyle w:val="Heading4"/>
       </w:pPr>
       <w:r>
+        <w:lastRenderedPageBreak/>
         <w:t>Management of Para-C/C inclusions</w:t>
       </w:r>
     </w:p>
@@ -15588,11 +15989,7 @@
         <w:t>stdio.h</w:t>
       </w:r>
       <w:r>
-        <w:t xml:space="preserve"> in the C section will be different from the inclusion in the Para-C section. These will be only in the compilation separated, but </w:t>
-      </w:r>
-      <w:r>
-        <w:lastRenderedPageBreak/>
-        <w:t>in the finished compilation, the header will be used in both examples as one single import, due to the fact both are now C</w:t>
+        <w:t xml:space="preserve"> in the C section will be different from the inclusion in the Para-C section. These will be only in the compilation separated, but in the finished compilation, the header will be used in both examples as one single import, due to the fact both are now C</w:t>
       </w:r>
       <w:r>
         <w:t xml:space="preserve"> code</w:t>
@@ -15838,6 +16235,7 @@
       <w:bookmarkStart w:id="60" w:name="_Toc78033571"/>
       <w:bookmarkEnd w:id="59"/>
       <w:r>
+        <w:lastRenderedPageBreak/>
         <w:t>Casting and Type-Conversion</w:t>
       </w:r>
       <w:bookmarkEnd w:id="60"/>
@@ -15908,7 +16306,6 @@
         <w:pStyle w:val="Heading5"/>
       </w:pPr>
       <w:r>
-        <w:lastRenderedPageBreak/>
         <w:t>Overview</w:t>
       </w:r>
     </w:p>
@@ -16211,6 +16608,7 @@
         <w:pStyle w:val="Heading4"/>
       </w:pPr>
       <w:r>
+        <w:lastRenderedPageBreak/>
         <w:t>Theory</w:t>
       </w:r>
     </w:p>
@@ -16239,11 +16637,7 @@
         <w:t>point</w:t>
       </w:r>
       <w:r>
-        <w:t xml:space="preserve"> to any value. This restricts the usage though, due to the usage of a pointer and a value, meaning that the user needs to watch out for the lifetime of both variables. This often can result in cases, where the value gets destroyed before the pointer, meaning the pointer becomes a dangling </w:t>
-      </w:r>
-      <w:r>
-        <w:lastRenderedPageBreak/>
-        <w:t>pointer, which will raise an error when trying to be used to access the already destroyed value.</w:t>
+        <w:t xml:space="preserve"> to any value. This restricts the usage though, due to the usage of a pointer and a value, meaning that the user needs to watch out for the lifetime of both variables. This often can result in cases, where the value gets destroyed before the pointer, meaning the pointer becomes a dangling pointer, which will raise an error when trying to be used to access the already destroyed value.</w:t>
       </w:r>
     </w:p>
     <w:p>
@@ -16454,6 +16848,7 @@
           <w:b/>
           <w:bCs/>
         </w:rPr>
+        <w:lastRenderedPageBreak/>
         <w:t>Implementation Reference:</w:t>
       </w:r>
     </w:p>
@@ -16520,13 +16915,6 @@
           <w:shd w:val="clear" w:color="auto" w:fill="DFDFDF" w:themeFill="background2" w:themeFillShade="E6"/>
         </w:rPr>
         <w:br/>
-      </w:r>
-      <w:r>
-        <w:rPr>
-          <w:rFonts w:ascii="Consolas" w:hAnsi="Consolas"/>
-          <w:shd w:val="clear" w:color="auto" w:fill="DFDFDF" w:themeFill="background2" w:themeFillShade="E6"/>
-        </w:rPr>
-        <w:lastRenderedPageBreak/>
         <w:t xml:space="preserve">    size_t byte_size;</w:t>
       </w:r>
       <w:r>
@@ -16942,7 +17330,15 @@
           <w:i/>
           <w:iCs/>
         </w:rPr>
-        <w:t>mean it will allow any variable! It needs to be specified whether an array or simple value since a normal any-type can only hold one single value at one moment.</w:t>
+        <w:t xml:space="preserve">mean it will allow any variable! It needs to be specified </w:t>
+      </w:r>
+      <w:r>
+        <w:rPr>
+          <w:i/>
+          <w:iCs/>
+        </w:rPr>
+        <w:lastRenderedPageBreak/>
+        <w:t>whether an array or simple value since a normal any-type can only hold one single value at one moment.</w:t>
       </w:r>
     </w:p>
     <w:p>
@@ -17032,7 +17428,6 @@
         <w:ind w:left="339"/>
       </w:pPr>
       <w:r>
-        <w:lastRenderedPageBreak/>
         <w:t>The any-type can also be simply converted to another type and then passed to another variable:</w:t>
       </w:r>
     </w:p>
@@ -17492,6 +17887,7 @@
           <w:rFonts w:ascii="Consolas" w:hAnsi="Consolas"/>
           <w:shd w:val="clear" w:color="auto" w:fill="DFDFDF" w:themeFill="background2" w:themeFillShade="E6"/>
         </w:rPr>
+        <w:lastRenderedPageBreak/>
         <w:t>int variable_2 = “3” as typeof(variable); // =&gt; 3</w:t>
       </w:r>
     </w:p>
@@ -17547,7 +17943,6 @@
       </w:pPr>
       <w:bookmarkStart w:id="64" w:name="_Toc78033574"/>
       <w:r>
-        <w:lastRenderedPageBreak/>
         <w:t>T</w:t>
       </w:r>
       <w:r>
@@ -17707,6 +18102,7 @@
       </w:pPr>
       <w:bookmarkStart w:id="77" w:name="_Toc78033584"/>
       <w:r>
+        <w:lastRenderedPageBreak/>
         <w:t>Ellipsis</w:t>
       </w:r>
       <w:r>
@@ -17724,7 +18120,6 @@
       </w:pPr>
       <w:bookmarkStart w:id="78" w:name="_Toc78033585"/>
       <w:r>
-        <w:lastRenderedPageBreak/>
         <w:t>Lambda Functions</w:t>
       </w:r>
       <w:bookmarkEnd w:id="78"/>
@@ -18029,6 +18424,7 @@
         <w:pStyle w:val="Heading4"/>
       </w:pPr>
       <w:r>
+        <w:lastRenderedPageBreak/>
         <w:t>The lambda&lt;T&gt; type</w:t>
       </w:r>
     </w:p>
@@ -18058,11 +18454,7 @@
         <w:t>any</w:t>
       </w:r>
       <w:r>
-        <w:t xml:space="preserve"> meaning that it depends on the actual </w:t>
-      </w:r>
-      <w:r>
-        <w:lastRenderedPageBreak/>
-        <w:t>lambda which value is returned since it will allow any value. This is for ease and better functionality when passing so that different return types can be allowed.</w:t>
+        <w:t xml:space="preserve"> meaning that it depends on the actual lambda which value is returned since it will allow any value. This is for ease and better functionality when passing so that different return types can be allowed.</w:t>
       </w:r>
     </w:p>
     <w:p>
@@ -18330,6 +18722,7 @@
           <w:iCs/>
           <w:shd w:val="clear" w:color="auto" w:fill="DFDFDF" w:themeFill="background2" w:themeFillShade="E6"/>
         </w:rPr>
+        <w:lastRenderedPageBreak/>
         <w:t>try</w:t>
       </w:r>
       <w:r>
@@ -18370,7 +18763,6 @@
           <w:iCs/>
           <w:shd w:val="clear" w:color="auto" w:fill="DFDFDF" w:themeFill="background2" w:themeFillShade="E6"/>
         </w:rPr>
-        <w:lastRenderedPageBreak/>
         <w:t>finally</w:t>
       </w:r>
       <w:r>
@@ -18694,6 +19086,7 @@
         <w:ind w:left="226" w:firstLine="0"/>
       </w:pPr>
       <w:r>
+        <w:lastRenderedPageBreak/>
         <w:t>Example with variable creation:</w:t>
       </w:r>
     </w:p>
@@ -18786,7 +19179,6 @@
           <w:rFonts w:ascii="Consolas" w:hAnsi="Consolas"/>
           <w:shd w:val="clear" w:color="auto" w:fill="DFDFDF" w:themeFill="background2" w:themeFillShade="E6"/>
         </w:rPr>
-        <w:lastRenderedPageBreak/>
         <w:t>raise e;</w:t>
       </w:r>
     </w:p>
@@ -19037,6 +19429,7 @@
           <w:rFonts w:ascii="Consolas" w:hAnsi="Consolas"/>
           <w:shd w:val="clear" w:color="auto" w:fill="DFDFDF" w:themeFill="background2" w:themeFillShade="E6"/>
         </w:rPr>
+        <w:lastRenderedPageBreak/>
         <w:t xml:space="preserve">    </w:t>
       </w:r>
       <w:r>
@@ -19168,7 +19561,6 @@
           <w:rFonts w:ascii="Consolas" w:hAnsi="Consolas"/>
           <w:shd w:val="clear" w:color="auto" w:fill="DFDFDF" w:themeFill="background2" w:themeFillShade="E6"/>
         </w:rPr>
-        <w:lastRenderedPageBreak/>
         <w:t xml:space="preserve">    int arg2,</w:t>
       </w:r>
     </w:p>
@@ -20150,6 +20542,7 @@
           <w:i/>
           <w:iCs/>
         </w:rPr>
+        <w:lastRenderedPageBreak/>
         <w:t>* Internal in this context means variables inside a file, function or structure that should be seen as “private”</w:t>
       </w:r>
       <w:r>
@@ -20166,7 +20559,6 @@
       </w:pPr>
       <w:bookmarkStart w:id="92" w:name="_Toc78033596"/>
       <w:r>
-        <w:lastRenderedPageBreak/>
         <w:t>Name Mangling</w:t>
       </w:r>
       <w:bookmarkEnd w:id="92"/>
@@ -20405,6 +20797,7 @@
         <w:ind w:left="113" w:firstLine="0"/>
       </w:pPr>
       <w:r>
+        <w:lastRenderedPageBreak/>
         <w:t>For clarification reasons, the compiler will still log errors for imports for unknown identifiers inside Para-C even if they are imported in another file. That means if a library is imported in one file and another file wants to access it without importing it, it will fail due to the compiler not finding the import in the associated file.</w:t>
       </w:r>
     </w:p>
@@ -20414,7 +20807,6 @@
       </w:pPr>
       <w:bookmarkStart w:id="96" w:name="_Toc78033600"/>
       <w:r>
-        <w:lastRenderedPageBreak/>
         <w:t xml:space="preserve">The Para </w:t>
       </w:r>
       <w:r>
@@ -20616,77 +21008,41 @@
         </w:rPr>
         <w:t>}</w:t>
       </w:r>
-      <w:r>
-        <w:rPr>
-          <w:rFonts w:ascii="Consolas" w:hAnsi="Consolas"/>
+    </w:p>
+    <w:p>
+      <w:pPr>
+        <w:ind w:left="226" w:firstLine="0"/>
+      </w:pPr>
+      <w:r>
+        <w:t>The identifier in this case is like a regular function that can be called inside the Para-C program. After that</w:t>
+      </w:r>
+      <w:r>
+        <w:t>,</w:t>
+      </w:r>
+      <w:r>
+        <w:t xml:space="preserve"> the arguments, which will be passed onto the called file or code, and the configuration, which defines how the compiler should treat the extension</w:t>
+      </w:r>
+      <w:r>
+        <w:t xml:space="preserve"> </w:t>
+      </w:r>
+      <w:r>
+        <w:t>task</w:t>
+      </w:r>
+      <w:r>
+        <w:t>, are declared.</w:t>
+      </w:r>
+      <w:r>
+        <w:t xml:space="preserve"> This also includes its return arguments, though how they will be specified is not decided </w:t>
+      </w:r>
+      <w:r>
+        <w:rPr>
           <w:i/>
           <w:iCs/>
-          <w:shd w:val="clear" w:color="auto" w:fill="DFDFDF" w:themeFill="background2" w:themeFillShade="E6"/>
-        </w:rPr>
-        <w:t xml:space="preserve"> &lt;Optional: lambda&gt;</w:t>
-      </w:r>
-    </w:p>
-    <w:p>
-      <w:pPr>
-        <w:ind w:left="226" w:firstLine="0"/>
-      </w:pPr>
-      <w:r>
-        <w:t>The identifier in this case is like a regular function that can be called inside the Para-C program. After that</w:t>
-      </w:r>
-      <w:r>
-        <w:t>,</w:t>
-      </w:r>
-      <w:r>
-        <w:t xml:space="preserve"> the arguments, which will be passed onto the called file or code, and the configuration, which defines how the compiler should treat the extension</w:t>
-      </w:r>
-      <w:r>
-        <w:t xml:space="preserve"> </w:t>
-      </w:r>
-      <w:r>
-        <w:t>task</w:t>
-      </w:r>
-      <w:r>
-        <w:t>, are declared.</w:t>
-      </w:r>
-    </w:p>
-    <w:p>
-      <w:pPr>
-        <w:ind w:left="226" w:firstLine="0"/>
-      </w:pPr>
-      <w:r>
-        <w:t>If inside the configuration no file was specified a lambda function</w:t>
-      </w:r>
-      <w:r>
-        <w:t xml:space="preserve"> (</w:t>
-      </w:r>
-      <w:r>
-        <w:rPr>
-          <w:i/>
-          <w:iCs/>
-        </w:rPr>
-        <w:t>See</w:t>
-      </w:r>
-      <w:r>
-        <w:t xml:space="preserve"> </w:t>
-      </w:r>
-      <w:hyperlink w:anchor="_Lambda_Functions" w:history="1">
-        <w:r>
-          <w:rPr>
-            <w:rStyle w:val="Hyperlink"/>
-            <w:i/>
-            <w:iCs/>
-          </w:rPr>
-          <w:t>Lambda Functions</w:t>
-        </w:r>
-      </w:hyperlink>
-      <w:r>
-        <w:t>)</w:t>
-      </w:r>
-      <w:r>
-        <w:t xml:space="preserve"> needs to be created which directly adds the code to the program. This lambda block is then turned into a function in the specified language</w:t>
-      </w:r>
-      <w:r>
-        <w:t>, which will be stored inside a compiler-generated file in the output folder.</w:t>
+        </w:rPr>
+        <w:t>yet</w:t>
+      </w:r>
+      <w:r>
+        <w:t>.</w:t>
       </w:r>
     </w:p>
     <w:p>
@@ -20706,6 +21062,7 @@
           <w:iCs/>
           <w:shd w:val="clear" w:color="auto" w:fill="DFDFDF" w:themeFill="background2" w:themeFillShade="E6"/>
         </w:rPr>
+        <w:lastRenderedPageBreak/>
         <w:t>ext</w:t>
       </w:r>
       <w:r>
@@ -20740,61 +21097,6 @@
         </w:rPr>
         <w:t xml:space="preserve">{config} </w:t>
       </w:r>
-      <w:r>
-        <w:rPr>
-          <w:rFonts w:ascii="Consolas" w:hAnsi="Consolas"/>
-          <w:shd w:val="clear" w:color="auto" w:fill="DFDFDF" w:themeFill="background2" w:themeFillShade="E6"/>
-        </w:rPr>
-        <w:t>&lt;lambda&gt;</w:t>
-      </w:r>
-    </w:p>
-    <w:p>
-      <w:pPr>
-        <w:ind w:left="226" w:firstLine="0"/>
-      </w:pPr>
-      <w:r>
-        <w:lastRenderedPageBreak/>
-        <w:t>Otherwise</w:t>
-      </w:r>
-      <w:r>
-        <w:t>,</w:t>
-      </w:r>
-      <w:r>
-        <w:t xml:space="preserve"> if a file should be imported</w:t>
-      </w:r>
-      <w:r>
-        <w:t>/</w:t>
-      </w:r>
-      <w:r>
-        <w:t>used, it will need</w:t>
-      </w:r>
-      <w:r>
-        <w:t xml:space="preserve"> to be specified</w:t>
-      </w:r>
-      <w:r>
-        <w:t xml:space="preserve"> in the parameters,</w:t>
-      </w:r>
-      <w:r>
-        <w:t xml:space="preserve"> including the entry-point</w:t>
-      </w:r>
-      <w:r>
-        <w:t xml:space="preserve"> function</w:t>
-      </w:r>
-      <w:r>
-        <w:t>.</w:t>
-      </w:r>
-      <w:r>
-        <w:t xml:space="preserve"> (Depends on implementation and extension. Every extension can / will have </w:t>
-      </w:r>
-      <w:r>
-        <w:t>its</w:t>
-      </w:r>
-      <w:r>
-        <w:t xml:space="preserve"> way of managing this, due to the logical differences in languages)</w:t>
-      </w:r>
-      <w:r>
-        <w:t xml:space="preserve"> If no file is used, they will default to NULL.</w:t>
-      </w:r>
     </w:p>
     <w:p>
       <w:pPr>
@@ -20816,236 +21118,7 @@
           <w:i/>
           <w:iCs/>
         </w:rPr>
-        <w:t xml:space="preserve"> (lambda)</w:t>
-      </w:r>
-      <w:r>
-        <w:rPr>
-          <w:i/>
-          <w:iCs/>
-        </w:rPr>
         <w:t>:</w:t>
-      </w:r>
-    </w:p>
-    <w:p>
-      <w:pPr>
-        <w:shd w:val="clear" w:color="auto" w:fill="DFDFDF" w:themeFill="background2" w:themeFillShade="E6"/>
-        <w:spacing w:after="0" w:line="240" w:lineRule="auto"/>
-        <w:ind w:left="226" w:firstLine="0"/>
-        <w:rPr>
-          <w:rFonts w:ascii="Consolas" w:hAnsi="Consolas"/>
-          <w:shd w:val="clear" w:color="auto" w:fill="DFDFDF" w:themeFill="background2" w:themeFillShade="E6"/>
-        </w:rPr>
-      </w:pPr>
-      <w:r>
-        <w:rPr>
-          <w:rFonts w:ascii="Consolas" w:hAnsi="Consolas"/>
-          <w:i/>
-          <w:iCs/>
-          <w:shd w:val="clear" w:color="auto" w:fill="DFDFDF" w:themeFill="background2" w:themeFillShade="E6"/>
-        </w:rPr>
-        <w:t>e</w:t>
-      </w:r>
-      <w:r>
-        <w:rPr>
-          <w:rFonts w:ascii="Consolas" w:hAnsi="Consolas"/>
-          <w:shd w:val="clear" w:color="auto" w:fill="DFDFDF" w:themeFill="background2" w:themeFillShade="E6"/>
-        </w:rPr>
-        <w:t xml:space="preserve">xttask </w:t>
-      </w:r>
-      <w:r>
-        <w:rPr>
-          <w:rFonts w:ascii="Consolas" w:hAnsi="Consolas"/>
-          <w:shd w:val="clear" w:color="auto" w:fill="DFDFDF" w:themeFill="background2" w:themeFillShade="E6"/>
-        </w:rPr>
-        <w:t>python TestFunc1</w:t>
-      </w:r>
-      <w:r>
-        <w:rPr>
-          <w:rFonts w:ascii="Consolas" w:hAnsi="Consolas"/>
-          <w:shd w:val="clear" w:color="auto" w:fill="DFDFDF" w:themeFill="background2" w:themeFillShade="E6"/>
-        </w:rPr>
-        <w:t xml:space="preserve">(int x, int y, int z) </w:t>
-      </w:r>
-      <w:r>
-        <w:rPr>
-          <w:rFonts w:ascii="Consolas" w:hAnsi="Consolas"/>
-          <w:shd w:val="clear" w:color="auto" w:fill="DFDFDF" w:themeFill="background2" w:themeFillShade="E6"/>
-        </w:rPr>
-        <w:t>{</w:t>
-      </w:r>
-    </w:p>
-    <w:p>
-      <w:pPr>
-        <w:shd w:val="clear" w:color="auto" w:fill="DFDFDF" w:themeFill="background2" w:themeFillShade="E6"/>
-        <w:spacing w:after="0" w:line="240" w:lineRule="auto"/>
-        <w:ind w:left="226" w:firstLine="0"/>
-        <w:rPr>
-          <w:rFonts w:ascii="Consolas" w:hAnsi="Consolas"/>
-          <w:shd w:val="clear" w:color="auto" w:fill="DFDFDF" w:themeFill="background2" w:themeFillShade="E6"/>
-        </w:rPr>
-      </w:pPr>
-      <w:r>
-        <w:rPr>
-          <w:rFonts w:ascii="Consolas" w:hAnsi="Consolas"/>
-          <w:shd w:val="clear" w:color="auto" w:fill="DFDFDF" w:themeFill="background2" w:themeFillShade="E6"/>
-        </w:rPr>
-        <w:t xml:space="preserve">    </w:t>
-      </w:r>
-      <w:r>
-        <w:rPr>
-          <w:rFonts w:ascii="Consolas" w:hAnsi="Consolas"/>
-          <w:shd w:val="clear" w:color="auto" w:fill="DFDFDF" w:themeFill="background2" w:themeFillShade="E6"/>
-        </w:rPr>
-        <w:t xml:space="preserve">file: </w:t>
-      </w:r>
-      <w:r>
-        <w:rPr>
-          <w:shd w:val="clear" w:color="auto" w:fill="DFDFDF" w:themeFill="background2" w:themeFillShade="E6"/>
-        </w:rPr>
-        <w:t>NULL</w:t>
-      </w:r>
-      <w:r>
-        <w:rPr>
-          <w:rFonts w:ascii="Consolas" w:hAnsi="Consolas"/>
-          <w:shd w:val="clear" w:color="auto" w:fill="DFDFDF" w:themeFill="background2" w:themeFillShade="E6"/>
-        </w:rPr>
-        <w:t>,</w:t>
-      </w:r>
-    </w:p>
-    <w:p>
-      <w:pPr>
-        <w:shd w:val="clear" w:color="auto" w:fill="DFDFDF" w:themeFill="background2" w:themeFillShade="E6"/>
-        <w:spacing w:after="0" w:line="240" w:lineRule="auto"/>
-        <w:ind w:left="226" w:firstLine="0"/>
-        <w:rPr>
-          <w:rFonts w:ascii="Consolas" w:hAnsi="Consolas"/>
-          <w:shd w:val="clear" w:color="auto" w:fill="DFDFDF" w:themeFill="background2" w:themeFillShade="E6"/>
-        </w:rPr>
-      </w:pPr>
-      <w:r>
-        <w:rPr>
-          <w:rFonts w:ascii="Consolas" w:hAnsi="Consolas"/>
-          <w:shd w:val="clear" w:color="auto" w:fill="DFDFDF" w:themeFill="background2" w:themeFillShade="E6"/>
-        </w:rPr>
-        <w:t xml:space="preserve">    </w:t>
-      </w:r>
-      <w:r>
-        <w:rPr>
-          <w:rFonts w:ascii="Consolas" w:hAnsi="Consolas"/>
-          <w:shd w:val="clear" w:color="auto" w:fill="DFDFDF" w:themeFill="background2" w:themeFillShade="E6"/>
-        </w:rPr>
-        <w:t xml:space="preserve">file_entry: </w:t>
-      </w:r>
-      <w:r>
-        <w:rPr>
-          <w:shd w:val="clear" w:color="auto" w:fill="DFDFDF" w:themeFill="background2" w:themeFillShade="E6"/>
-        </w:rPr>
-        <w:t>NULL</w:t>
-      </w:r>
-      <w:r>
-        <w:rPr>
-          <w:rFonts w:ascii="Consolas" w:hAnsi="Consolas"/>
-          <w:shd w:val="clear" w:color="auto" w:fill="DFDFDF" w:themeFill="background2" w:themeFillShade="E6"/>
-        </w:rPr>
-        <w:t>,</w:t>
-      </w:r>
-    </w:p>
-    <w:p>
-      <w:pPr>
-        <w:shd w:val="clear" w:color="auto" w:fill="DFDFDF" w:themeFill="background2" w:themeFillShade="E6"/>
-        <w:spacing w:after="0" w:line="240" w:lineRule="auto"/>
-        <w:ind w:left="946" w:hanging="720"/>
-        <w:rPr>
-          <w:rFonts w:ascii="Consolas" w:hAnsi="Consolas"/>
-          <w:shd w:val="clear" w:color="auto" w:fill="DFDFDF" w:themeFill="background2" w:themeFillShade="E6"/>
-        </w:rPr>
-      </w:pPr>
-      <w:r>
-        <w:rPr>
-          <w:rFonts w:ascii="Consolas" w:hAnsi="Consolas"/>
-          <w:shd w:val="clear" w:color="auto" w:fill="DFDFDF" w:themeFill="background2" w:themeFillShade="E6"/>
-        </w:rPr>
-        <w:t xml:space="preserve">} =&gt; </w:t>
-      </w:r>
-      <w:r>
-        <w:rPr>
-          <w:rFonts w:ascii="Consolas" w:hAnsi="Consolas"/>
-          <w:shd w:val="clear" w:color="auto" w:fill="DFDFDF" w:themeFill="background2" w:themeFillShade="E6"/>
-        </w:rPr>
-        <w:t xml:space="preserve">@python </w:t>
-      </w:r>
-      <w:r>
-        <w:rPr>
-          <w:rFonts w:ascii="Consolas" w:hAnsi="Consolas"/>
-          <w:shd w:val="clear" w:color="auto" w:fill="DFDFDF" w:themeFill="background2" w:themeFillShade="E6"/>
-        </w:rPr>
-        <w:t xml:space="preserve">{ </w:t>
-      </w:r>
-    </w:p>
-    <w:p>
-      <w:pPr>
-        <w:shd w:val="clear" w:color="auto" w:fill="DFDFDF" w:themeFill="background2" w:themeFillShade="E6"/>
-        <w:spacing w:after="0" w:line="240" w:lineRule="auto"/>
-        <w:ind w:left="226" w:firstLine="0"/>
-        <w:rPr>
-          <w:rFonts w:ascii="Consolas" w:hAnsi="Consolas"/>
-          <w:shd w:val="clear" w:color="auto" w:fill="DFDFDF" w:themeFill="background2" w:themeFillShade="E6"/>
-        </w:rPr>
-      </w:pPr>
-      <w:r>
-        <w:rPr>
-          <w:rFonts w:ascii="Consolas" w:hAnsi="Consolas"/>
-          <w:shd w:val="clear" w:color="auto" w:fill="DFDFDF" w:themeFill="background2" w:themeFillShade="E6"/>
-        </w:rPr>
-        <w:t xml:space="preserve">    </w:t>
-      </w:r>
-      <w:r>
-        <w:rPr>
-          <w:rFonts w:ascii="Consolas" w:hAnsi="Consolas"/>
-          <w:shd w:val="clear" w:color="auto" w:fill="DFDFDF" w:themeFill="background2" w:themeFillShade="E6"/>
-        </w:rPr>
-        <w:t>// Insert code of the language</w:t>
-      </w:r>
-    </w:p>
-    <w:p>
-      <w:pPr>
-        <w:shd w:val="clear" w:color="auto" w:fill="DFDFDF" w:themeFill="background2" w:themeFillShade="E6"/>
-        <w:spacing w:line="240" w:lineRule="auto"/>
-        <w:ind w:left="226" w:firstLine="0"/>
-        <w:rPr>
-          <w:rFonts w:ascii="Consolas" w:hAnsi="Consolas"/>
-          <w:shd w:val="clear" w:color="auto" w:fill="DFDFDF" w:themeFill="background2" w:themeFillShade="E6"/>
-        </w:rPr>
-      </w:pPr>
-      <w:r>
-        <w:rPr>
-          <w:rFonts w:ascii="Consolas" w:hAnsi="Consolas"/>
-          <w:shd w:val="clear" w:color="auto" w:fill="DFDFDF" w:themeFill="background2" w:themeFillShade="E6"/>
-        </w:rPr>
-        <w:t>}</w:t>
-      </w:r>
-      <w:r>
-        <w:rPr>
-          <w:rFonts w:ascii="Consolas" w:hAnsi="Consolas"/>
-          <w:shd w:val="clear" w:color="auto" w:fill="DFDFDF" w:themeFill="background2" w:themeFillShade="E6"/>
-        </w:rPr>
-        <w:t xml:space="preserve"> @end</w:t>
-      </w:r>
-    </w:p>
-    <w:p>
-      <w:pPr>
-        <w:ind w:left="226" w:firstLine="0"/>
-        <w:rPr>
-          <w:i/>
-          <w:iCs/>
-        </w:rPr>
-      </w:pPr>
-      <w:r>
-        <w:rPr>
-          <w:i/>
-          <w:iCs/>
-        </w:rPr>
-        <w:t>Example (included file):</w:t>
       </w:r>
     </w:p>
     <w:p>
@@ -21358,6 +21431,60 @@
           <w:shd w:val="clear" w:color="auto" w:fill="DFDFDF" w:themeFill="background2" w:themeFillShade="E6"/>
         </w:rPr>
         <w:t xml:space="preserve"> spawn &lt;func_name&gt;(&lt;args&gt;);</w:t>
+      </w:r>
+    </w:p>
+    <w:p>
+      <w:pPr>
+        <w:tabs>
+          <w:tab w:val="left" w:pos="284"/>
+        </w:tabs>
+        <w:ind w:left="226" w:firstLine="0"/>
+        <w:rPr>
+          <w:i/>
+          <w:iCs/>
+        </w:rPr>
+      </w:pPr>
+      <w:r>
+        <w:rPr>
+          <w:i/>
+          <w:iCs/>
+        </w:rPr>
+        <w:t>Note that this is only syntax sugar and behind the actual type is a compiler-generated type, which will specifically put the return types into the type. This is to avoid adding complicated memory management, which allows for multi-dynamic types.</w:t>
+      </w:r>
+      <w:r>
+        <w:rPr>
+          <w:i/>
+          <w:iCs/>
+        </w:rPr>
+        <w:t xml:space="preserve"> (It</w:t>
+      </w:r>
+      <w:r>
+        <w:rPr>
+          <w:i/>
+          <w:iCs/>
+        </w:rPr>
+        <w:t xml:space="preserve"> is</w:t>
+      </w:r>
+      <w:r>
+        <w:rPr>
+          <w:i/>
+          <w:iCs/>
+        </w:rPr>
+        <w:t xml:space="preserve"> also considered </w:t>
+      </w:r>
+      <w:r>
+        <w:rPr>
+          <w:i/>
+          <w:iCs/>
+        </w:rPr>
+        <w:t>to add</w:t>
+      </w:r>
+      <w:r>
+        <w:rPr>
+          <w:i/>
+          <w:iCs/>
+        </w:rPr>
+        <w:t xml:space="preserve"> the configuration to the project config, though it is uncertain at the moment)</w:t>
       </w:r>
     </w:p>
     <w:p>
@@ -22073,7 +22200,7 @@
                     </pic:cNvPicPr>
                   </pic:nvPicPr>
                   <pic:blipFill>
-                    <a:blip r:embed="rId9" cstate="print">
+                    <a:blip r:embed="rId11" cstate="print">
                       <a:extLst>
                         <a:ext uri="{28A0092B-C50C-407E-A947-70E740481C1C}">
                           <a14:useLocalDpi xmlns:a14="http://schemas.microsoft.com/office/drawing/2010/main" val="0"/>
@@ -26632,9 +26759,9 @@
       <w:bookmarkEnd w:id="162"/>
     </w:p>
     <w:sectPr>
-      <w:headerReference w:type="default" r:id="rId10"/>
-      <w:headerReference w:type="first" r:id="rId11"/>
-      <w:footerReference w:type="first" r:id="rId12"/>
+      <w:headerReference w:type="default" r:id="rId12"/>
+      <w:headerReference w:type="first" r:id="rId13"/>
+      <w:footerReference w:type="first" r:id="rId14"/>
       <w:footnotePr>
         <w:pos w:val="beneathText"/>
       </w:footnotePr>
@@ -32269,7 +32396,7 @@
     <w:charset w:val="00"/>
     <w:family w:val="roman"/>
     <w:pitch w:val="variable"/>
-    <w:sig w:usb0="E0002EFF" w:usb1="C000785B" w:usb2="00000009" w:usb3="00000000" w:csb0="000001FF" w:csb1="00000000"/>
+    <w:sig w:usb0="E0002AFF" w:usb1="C0007843" w:usb2="00000009" w:usb3="00000000" w:csb0="000001FF" w:csb1="00000000"/>
   </w:font>
   <w:font w:name="Courier New">
     <w:panose1 w:val="02070309020205020404"/>
@@ -32305,7 +32432,7 @@
     <w:charset w:val="00"/>
     <w:family w:val="swiss"/>
     <w:pitch w:val="variable"/>
-    <w:sig w:usb0="E0002EFF" w:usb1="C000785B" w:usb2="00000009" w:usb3="00000000" w:csb0="000001FF" w:csb1="00000000"/>
+    <w:sig w:usb0="E0002AFF" w:usb1="C0007843" w:usb2="00000009" w:usb3="00000000" w:csb0="000001FF" w:csb1="00000000"/>
   </w:font>
   <w:font w:name="SimHei">
     <w:altName w:val="黑体"/>
@@ -32340,14 +32467,14 @@
     <w:charset w:val="00"/>
     <w:family w:val="swiss"/>
     <w:pitch w:val="variable"/>
-    <w:sig w:usb0="E4002EFF" w:usb1="C000247B" w:usb2="00000009" w:usb3="00000000" w:csb0="000001FF" w:csb1="00000000"/>
+    <w:sig w:usb0="E00002FF" w:usb1="4000ACFF" w:usb2="00000001" w:usb3="00000000" w:csb0="0000019F" w:csb1="00000000"/>
   </w:font>
   <w:font w:name="Calibri Light">
     <w:panose1 w:val="020F0302020204030204"/>
     <w:charset w:val="00"/>
     <w:family w:val="swiss"/>
     <w:pitch w:val="variable"/>
-    <w:sig w:usb0="E4002EFF" w:usb1="C000247B" w:usb2="00000009" w:usb3="00000000" w:csb0="000001FF" w:csb1="00000000"/>
+    <w:sig w:usb0="A00002EF" w:usb1="4000207B" w:usb2="00000000" w:usb3="00000000" w:csb0="0000009F" w:csb1="00000000"/>
   </w:font>
 </w:fonts>
 </file>
@@ -32396,6 +32523,7 @@
     <w:rsid w:val="00890105"/>
     <w:rsid w:val="00930981"/>
     <w:rsid w:val="009343C0"/>
+    <w:rsid w:val="00936B9E"/>
     <w:rsid w:val="00943BD1"/>
     <w:rsid w:val="00951222"/>
     <w:rsid w:val="00984DA9"/>

</xml_diff>

<commit_message>
Added Error-Handling for SyntaxErrors
</commit_message>
<xml_diff>
--- a/doc/ParaC-Luna-Klatzer.docx
+++ b/doc/ParaC-Luna-Klatzer.docx
@@ -147,7 +147,7 @@
           <w:noProof/>
           <w:lang w:val="de-AT"/>
         </w:rPr>
-        <w:t>30.08.2021</w:t>
+        <w:t>04.09.2021</w:t>
       </w:r>
       <w:r>
         <w:rPr>
@@ -19384,7 +19384,13 @@
         <w:ind w:left="833"/>
       </w:pPr>
       <w:r>
-        <w:t>Functions should be declared with the return type definition at the front and the name following in one line. The arguments can be split if it exceeds the line-length limit. Declaring the return type over the name is not allowed, even if it is commonly used around some C-developers.</w:t>
+        <w:t xml:space="preserve">Functions should be declared with the return type definition at the front and the name following in </w:t>
+      </w:r>
+      <w:r>
+        <w:t>a single</w:t>
+      </w:r>
+      <w:r>
+        <w:t xml:space="preserve"> line. The arguments can be split if it exceeds the line-length limit. Declaring the return type over the name is not allowed, even if it is commonly used around some C-developers.</w:t>
       </w:r>
     </w:p>
     <w:p>
@@ -19411,7 +19417,21 @@
           <w:rFonts w:ascii="Consolas" w:hAnsi="Consolas"/>
           <w:shd w:val="clear" w:color="auto" w:fill="DFDFDF" w:themeFill="background2" w:themeFillShade="E6"/>
         </w:rPr>
-        <w:t>void MyFunction(</w:t>
+        <w:t xml:space="preserve">void </w:t>
+      </w:r>
+      <w:r>
+        <w:rPr>
+          <w:rFonts w:ascii="Consolas" w:hAnsi="Consolas"/>
+          <w:shd w:val="clear" w:color="auto" w:fill="DFDFDF" w:themeFill="background2" w:themeFillShade="E6"/>
+        </w:rPr>
+        <w:t>my_function</w:t>
+      </w:r>
+      <w:r>
+        <w:rPr>
+          <w:rFonts w:ascii="Consolas" w:hAnsi="Consolas"/>
+          <w:shd w:val="clear" w:color="auto" w:fill="DFDFDF" w:themeFill="background2" w:themeFillShade="E6"/>
+        </w:rPr>
+        <w:t>(</w:t>
       </w:r>
     </w:p>
     <w:p>
@@ -19518,7 +19538,21 @@
           <w:rFonts w:ascii="Consolas" w:hAnsi="Consolas"/>
           <w:shd w:val="clear" w:color="auto" w:fill="DFDFDF" w:themeFill="background2" w:themeFillShade="E6"/>
         </w:rPr>
-        <w:t>void MyFunction(</w:t>
+        <w:t xml:space="preserve">void </w:t>
+      </w:r>
+      <w:r>
+        <w:rPr>
+          <w:rFonts w:ascii="Consolas" w:hAnsi="Consolas"/>
+          <w:shd w:val="clear" w:color="auto" w:fill="DFDFDF" w:themeFill="background2" w:themeFillShade="E6"/>
+        </w:rPr>
+        <w:t>my_function</w:t>
+      </w:r>
+      <w:r>
+        <w:rPr>
+          <w:rFonts w:ascii="Consolas" w:hAnsi="Consolas"/>
+          <w:shd w:val="clear" w:color="auto" w:fill="DFDFDF" w:themeFill="background2" w:themeFillShade="E6"/>
+        </w:rPr>
+        <w:t>(</w:t>
       </w:r>
     </w:p>
     <w:p>
@@ -23887,6 +23921,21 @@
     </w:p>
     <w:p>
       <w:pPr>
+        <w:ind w:left="360" w:firstLine="0"/>
+      </w:pPr>
+      <w:r>
+        <w:rPr>
+          <w:rStyle w:val="Emphasis"/>
+          <w:rFonts w:ascii="Consolas" w:hAnsi="Consolas"/>
+        </w:rPr>
+        <w:t>401</w:t>
+      </w:r>
+      <w:r>
+        <w:t xml:space="preserve"> – SyntaxError: A syntax issue occurred while processing that is a direct result of the user failing to input valid code.</w:t>
+      </w:r>
+    </w:p>
+    <w:p>
+      <w:pPr>
         <w:pStyle w:val="ListParagraph"/>
         <w:numPr>
           <w:ilvl w:val="0"/>
@@ -23956,6 +24005,7 @@
         <w:rPr>
           <w:rFonts w:ascii="Arial Nova" w:hAnsi="Arial Nova"/>
         </w:rPr>
+        <w:lastRenderedPageBreak/>
         <w:t>6** Linker Error</w:t>
       </w:r>
       <w:r>
@@ -23980,7 +24030,6 @@
           <w:rStyle w:val="Emphasis"/>
           <w:rFonts w:ascii="Consolas" w:hAnsi="Consolas"/>
         </w:rPr>
-        <w:lastRenderedPageBreak/>
         <w:t>600</w:t>
       </w:r>
       <w:r>
@@ -26589,156 +26638,6 @@
     </w:tbl>
     <w:p>
       <w:pPr>
-        <w:pStyle w:val="Heading1"/>
-      </w:pPr>
-      <w:bookmarkStart w:id="142" w:name="_Toc78033633"/>
-      <w:r>
-        <w:t xml:space="preserve">Core </w:t>
-      </w:r>
-      <w:r>
-        <w:t>Language Reference</w:t>
-      </w:r>
-      <w:bookmarkEnd w:id="142"/>
-    </w:p>
-    <w:p>
-      <w:pPr>
-        <w:ind w:firstLine="0"/>
-      </w:pPr>
-      <w:r>
-        <w:t>This part of the document serves as the reference for all keywords, identifiers, functions etc.</w:t>
-      </w:r>
-      <w:r>
-        <w:t xml:space="preserve"> and changes</w:t>
-      </w:r>
-      <w:r>
-        <w:t xml:space="preserve"> in Para-C</w:t>
-      </w:r>
-      <w:r>
-        <w:t>.</w:t>
-      </w:r>
-      <w:r>
-        <w:t xml:space="preserve"> The main focus will be to provide examples and information on functionality, changes and syntax.</w:t>
-      </w:r>
-    </w:p>
-    <w:p>
-      <w:pPr>
-        <w:pStyle w:val="Heading2"/>
-      </w:pPr>
-      <w:bookmarkStart w:id="143" w:name="_Toc74898134"/>
-      <w:bookmarkStart w:id="144" w:name="_Toc78033634"/>
-      <w:r>
-        <w:lastRenderedPageBreak/>
-        <w:t>Importing</w:t>
-      </w:r>
-      <w:bookmarkEnd w:id="143"/>
-      <w:bookmarkEnd w:id="144"/>
-      <w:r>
-        <w:t xml:space="preserve"> </w:t>
-      </w:r>
-    </w:p>
-    <w:p>
-      <w:pPr>
-        <w:pStyle w:val="Heading2"/>
-      </w:pPr>
-      <w:bookmarkStart w:id="145" w:name="_Toc74898135"/>
-      <w:bookmarkStart w:id="146" w:name="_Toc78033635"/>
-      <w:r>
-        <w:t>Entry-File Specifier</w:t>
-      </w:r>
-      <w:bookmarkEnd w:id="145"/>
-      <w:bookmarkEnd w:id="146"/>
-    </w:p>
-    <w:p>
-      <w:pPr>
-        <w:pStyle w:val="Heading2"/>
-      </w:pPr>
-      <w:bookmarkStart w:id="147" w:name="_Toc74898136"/>
-      <w:bookmarkStart w:id="148" w:name="_Toc78033636"/>
-      <w:r>
-        <w:t>Pre-Processor Directives</w:t>
-      </w:r>
-      <w:bookmarkEnd w:id="147"/>
-      <w:bookmarkEnd w:id="148"/>
-    </w:p>
-    <w:p>
-      <w:pPr>
-        <w:pStyle w:val="Heading2"/>
-      </w:pPr>
-      <w:bookmarkStart w:id="149" w:name="_Toc74898137"/>
-      <w:bookmarkStart w:id="150" w:name="_Toc78033637"/>
-      <w:r>
-        <w:t>Functions</w:t>
-      </w:r>
-      <w:bookmarkEnd w:id="149"/>
-      <w:bookmarkEnd w:id="150"/>
-    </w:p>
-    <w:p>
-      <w:pPr>
-        <w:pStyle w:val="Heading2"/>
-      </w:pPr>
-      <w:bookmarkStart w:id="151" w:name="_Toc74898138"/>
-      <w:bookmarkStart w:id="152" w:name="_Toc78033638"/>
-      <w:r>
-        <w:t>Variables and Scopes</w:t>
-      </w:r>
-      <w:bookmarkEnd w:id="151"/>
-      <w:bookmarkEnd w:id="152"/>
-    </w:p>
-    <w:p>
-      <w:pPr>
-        <w:pStyle w:val="Heading2"/>
-      </w:pPr>
-      <w:bookmarkStart w:id="153" w:name="_Toc74898139"/>
-      <w:bookmarkStart w:id="154" w:name="_Toc78033639"/>
-      <w:r>
-        <w:t>Datatypes</w:t>
-      </w:r>
-      <w:bookmarkEnd w:id="153"/>
-      <w:bookmarkEnd w:id="154"/>
-    </w:p>
-    <w:p>
-      <w:pPr>
-        <w:pStyle w:val="Heading2"/>
-      </w:pPr>
-      <w:bookmarkStart w:id="155" w:name="_Toc74898140"/>
-      <w:bookmarkStart w:id="156" w:name="_Toc78033640"/>
-      <w:r>
-        <w:t>Exceptions</w:t>
-      </w:r>
-      <w:bookmarkEnd w:id="155"/>
-      <w:bookmarkEnd w:id="156"/>
-    </w:p>
-    <w:p>
-      <w:pPr>
-        <w:pStyle w:val="Heading2"/>
-      </w:pPr>
-      <w:bookmarkStart w:id="157" w:name="_Toc74898141"/>
-      <w:bookmarkStart w:id="158" w:name="_Toc78033641"/>
-      <w:r>
-        <w:t>IO-Interaction</w:t>
-      </w:r>
-      <w:bookmarkEnd w:id="157"/>
-      <w:bookmarkEnd w:id="158"/>
-    </w:p>
-    <w:p>
-      <w:pPr>
-        <w:pStyle w:val="Heading2"/>
-      </w:pPr>
-      <w:bookmarkStart w:id="159" w:name="_Toc74898142"/>
-      <w:bookmarkStart w:id="160" w:name="_Toc78033642"/>
-      <w:r>
-        <w:t>Para-C specific Macros</w:t>
-      </w:r>
-      <w:bookmarkEnd w:id="159"/>
-      <w:bookmarkEnd w:id="160"/>
-    </w:p>
-    <w:p>
-      <w:pPr>
-        <w:ind w:firstLine="0"/>
-      </w:pPr>
-    </w:p>
-    <w:p>
-      <w:pPr>
         <w:pStyle w:val="Abschnittstitel"/>
         <w:rPr>
           <w:rStyle w:val="FootnoteReference"/>
@@ -26746,17 +26645,17 @@
           <w:vertAlign w:val="baseline"/>
         </w:rPr>
       </w:pPr>
-      <w:bookmarkStart w:id="161" w:name="_Toc71660374"/>
-      <w:bookmarkStart w:id="162" w:name="_Toc78033643"/>
+      <w:bookmarkStart w:id="142" w:name="_Toc71660374"/>
+      <w:bookmarkStart w:id="143" w:name="_Toc78033643"/>
       <w:r>
         <w:lastRenderedPageBreak/>
         <w:t>E</w:t>
       </w:r>
-      <w:bookmarkEnd w:id="161"/>
+      <w:bookmarkEnd w:id="142"/>
       <w:r>
         <w:t>ndnotes</w:t>
       </w:r>
-      <w:bookmarkEnd w:id="162"/>
+      <w:bookmarkEnd w:id="143"/>
     </w:p>
     <w:sectPr>
       <w:headerReference w:type="default" r:id="rId12"/>
@@ -32396,7 +32295,7 @@
     <w:charset w:val="00"/>
     <w:family w:val="roman"/>
     <w:pitch w:val="variable"/>
-    <w:sig w:usb0="E0002AFF" w:usb1="C0007843" w:usb2="00000009" w:usb3="00000000" w:csb0="000001FF" w:csb1="00000000"/>
+    <w:sig w:usb0="E0002EFF" w:usb1="C000785B" w:usb2="00000009" w:usb3="00000000" w:csb0="000001FF" w:csb1="00000000"/>
   </w:font>
   <w:font w:name="Courier New">
     <w:panose1 w:val="02070309020205020404"/>
@@ -32432,7 +32331,7 @@
     <w:charset w:val="00"/>
     <w:family w:val="swiss"/>
     <w:pitch w:val="variable"/>
-    <w:sig w:usb0="E0002AFF" w:usb1="C0007843" w:usb2="00000009" w:usb3="00000000" w:csb0="000001FF" w:csb1="00000000"/>
+    <w:sig w:usb0="E0002EFF" w:usb1="C000785B" w:usb2="00000009" w:usb3="00000000" w:csb0="000001FF" w:csb1="00000000"/>
   </w:font>
   <w:font w:name="SimHei">
     <w:altName w:val="黑体"/>
@@ -32467,14 +32366,14 @@
     <w:charset w:val="00"/>
     <w:family w:val="swiss"/>
     <w:pitch w:val="variable"/>
-    <w:sig w:usb0="E00002FF" w:usb1="4000ACFF" w:usb2="00000001" w:usb3="00000000" w:csb0="0000019F" w:csb1="00000000"/>
+    <w:sig w:usb0="E4002EFF" w:usb1="C000247B" w:usb2="00000009" w:usb3="00000000" w:csb0="000001FF" w:csb1="00000000"/>
   </w:font>
   <w:font w:name="Calibri Light">
     <w:panose1 w:val="020F0302020204030204"/>
     <w:charset w:val="00"/>
     <w:family w:val="swiss"/>
     <w:pitch w:val="variable"/>
-    <w:sig w:usb0="A00002EF" w:usb1="4000207B" w:usb2="00000000" w:usb3="00000000" w:csb0="0000009F" w:csb1="00000000"/>
+    <w:sig w:usb0="E4002EFF" w:usb1="C000247B" w:usb2="00000009" w:usb3="00000000" w:csb0="000001FF" w:csb1="00000000"/>
   </w:font>
 </w:fonts>
 </file>
@@ -32500,6 +32399,7 @@
     <w:rsid w:val="001F2544"/>
     <w:rsid w:val="002F3546"/>
     <w:rsid w:val="003708B4"/>
+    <w:rsid w:val="003761BF"/>
     <w:rsid w:val="00405F80"/>
     <w:rsid w:val="004A6B73"/>
     <w:rsid w:val="004B3160"/>

</xml_diff>

<commit_message>
Updated the docs for functions, updated the ParaC.g4 file to fit the recent language changes and updated the ParaC-Luna-Klatzer.docx file (See CHANGELOG.md for info)
</commit_message>
<xml_diff>
--- a/doc/ParaC-Luna-Klatzer.docx
+++ b/doc/ParaC-Luna-Klatzer.docx
@@ -147,7 +147,7 @@
           <w:noProof/>
           <w:lang w:val="de-AT"/>
         </w:rPr>
-        <w:t>04.09.2021</w:t>
+        <w:t>30.09.2021</w:t>
       </w:r>
       <w:r>
         <w:rPr>
@@ -12888,292 +12888,42 @@
         <w:ind w:left="226" w:firstLine="0"/>
       </w:pPr>
       <w:r>
-        <w:t>One of the fundamental goals of Para-C is to allow usage of C libraries and content to make Para-C usable as an addition to already written C code or manage C code. This means that inside Para-C with a pragma the user can specify the usage of explicit C-code that should be not mixed with Para-C components.</w:t>
-      </w:r>
-      <w:r>
-        <w:t xml:space="preserve"> (</w:t>
-      </w:r>
-      <w:r>
-        <w:rPr>
-          <w:i/>
-          <w:iCs/>
-        </w:rPr>
-        <w:t>For more info see</w:t>
-      </w:r>
-      <w:r>
-        <w:t xml:space="preserve"> </w:t>
-      </w:r>
-      <w:hyperlink w:anchor="_Language_Separation_1" w:history="1">
-        <w:r>
-          <w:rPr>
-            <w:rStyle w:val="Hyperlink"/>
-            <w:i/>
-            <w:iCs/>
-          </w:rPr>
-          <w:t>Language Separation</w:t>
-        </w:r>
-      </w:hyperlink>
-      <w:r>
-        <w:t>).</w:t>
-      </w:r>
+        <w:t>One of the fundamental goals of Para-C is to allow usage of C libraries and content to make Para-C usable as an addition to already written C code or manage C code. This means that inside Para-C</w:t>
+      </w:r>
+      <w:r>
+        <w:t>, C-headers can be imported without experiencing any issues, with the only exception being that validating the C syntax and files is passed onto the GCC Compiler</w:t>
+      </w:r>
+      <w:r>
+        <w:t>, meaning a normal compilation will not validate the included headers and the user must make sure they are functional.</w:t>
+      </w:r>
+    </w:p>
+    <w:p>
+      <w:pPr>
+        <w:pStyle w:val="Heading3"/>
+      </w:pPr>
+      <w:bookmarkStart w:id="13" w:name="_Toc78033537"/>
+      <w:r>
+        <w:t>Relative file names</w:t>
+      </w:r>
+      <w:bookmarkEnd w:id="13"/>
     </w:p>
     <w:p>
       <w:pPr>
         <w:ind w:left="226" w:firstLine="0"/>
       </w:pPr>
       <w:r>
-        <w:t>This means though that the Compiler will need to manage the C and Para-C code and correctly utilise both of them, which will automatically bring certain restrictions. These include when calling a Para-C function inside C:</w:t>
-      </w:r>
-    </w:p>
-    <w:p>
-      <w:pPr>
-        <w:pStyle w:val="ListParagraph"/>
-        <w:numPr>
-          <w:ilvl w:val="0"/>
-          <w:numId w:val="27"/>
-        </w:numPr>
-        <w:ind w:left="946"/>
-      </w:pPr>
-      <w:r>
-        <w:t>Exceptions are not usable and the compiler will automatically raise an exception when used, even if it’s an imported function. (This will be implemented through later versions, but is restricted for now)</w:t>
-      </w:r>
-    </w:p>
-    <w:p>
-      <w:pPr>
-        <w:pStyle w:val="ListParagraph"/>
-        <w:numPr>
-          <w:ilvl w:val="0"/>
-          <w:numId w:val="27"/>
-        </w:numPr>
-        <w:ind w:left="946"/>
-      </w:pPr>
-      <w:r>
+        <w:t>In Para-C the implementation of name mangling means that file names are also relative to their name and place</w:t>
+      </w:r>
+      <w:r>
+        <w:t xml:space="preserve">. The relative name of a file is represented by their parents and its name without the file extensions. The root path or project path will be the starting point, meaning that a file inside that directory will have the relative name </w:t>
+      </w:r>
+      <w:r>
+        <w:rPr>
+          <w:rStyle w:val="Emphasis"/>
+          <w:rFonts w:ascii="Consolas" w:hAnsi="Consolas"/>
+          <w:shd w:val="clear" w:color="auto" w:fill="E0E0E0" w:themeFill="accent2" w:themeFillTint="66"/>
+        </w:rPr>
         <w:lastRenderedPageBreak/>
-        <w:t>Only variables of default C types</w:t>
-      </w:r>
-      <w:r>
-        <w:t xml:space="preserve"> (excluding struct)</w:t>
-      </w:r>
-      <w:r>
-        <w:t xml:space="preserve"> that are passed </w:t>
-      </w:r>
-      <w:r>
-        <w:rPr>
-          <w:i/>
-          <w:iCs/>
-        </w:rPr>
-        <w:t xml:space="preserve">are going to </w:t>
-      </w:r>
-      <w:r>
-        <w:rPr>
-          <w:i/>
-          <w:iCs/>
-        </w:rPr>
-        <w:t>be</w:t>
-      </w:r>
-      <w:r>
-        <w:t xml:space="preserve"> converted</w:t>
-      </w:r>
-      <w:r>
-        <w:t>, meaning that self-defined types and objects can not be used. (This will be implemented through later versions, but is restricted for now)</w:t>
-      </w:r>
-    </w:p>
-    <w:p>
-      <w:pPr>
-        <w:ind w:firstLine="284"/>
-      </w:pPr>
-      <w:r>
-        <w:t>These include when calling a C function inside Para-C:</w:t>
-      </w:r>
-    </w:p>
-    <w:p>
-      <w:pPr>
-        <w:pStyle w:val="ListParagraph"/>
-        <w:numPr>
-          <w:ilvl w:val="0"/>
-          <w:numId w:val="28"/>
-        </w:numPr>
-        <w:ind w:left="804"/>
-      </w:pPr>
-      <w:r>
-        <w:t>Exceptions can not be utilised in the C code, meaning that a crash will not be handled over an exception, but an entire program failure.</w:t>
-      </w:r>
-    </w:p>
-    <w:p>
-      <w:pPr>
-        <w:pStyle w:val="ListParagraph"/>
-        <w:numPr>
-          <w:ilvl w:val="0"/>
-          <w:numId w:val="28"/>
-        </w:numPr>
-        <w:ind w:left="804"/>
-      </w:pPr>
-      <w:r>
-        <w:t>Variables passed will be converted to C types, meaning that they will lose their handling and properties (</w:t>
-      </w:r>
-      <w:r>
-        <w:rPr>
-          <w:i/>
-          <w:iCs/>
-        </w:rPr>
-        <w:t>For info about properties see</w:t>
-      </w:r>
-      <w:r>
-        <w:t xml:space="preserve"> </w:t>
-      </w:r>
-      <w:hyperlink w:anchor="_Properties_of_types" w:history="1">
-        <w:r>
-          <w:rPr>
-            <w:rStyle w:val="Hyperlink"/>
-            <w:i/>
-            <w:iCs/>
-          </w:rPr>
-          <w:t>Properties of types</w:t>
-        </w:r>
-      </w:hyperlink>
-      <w:r>
-        <w:t xml:space="preserve">). Structs as Simple Classes can not be </w:t>
-      </w:r>
-      <w:r>
-        <w:t>used, due to their missing implementation (Might be implemented later using function pointers, but will be restricted for now)</w:t>
-      </w:r>
-    </w:p>
-    <w:p>
-      <w:pPr>
-        <w:pStyle w:val="ListParagraph"/>
-        <w:numPr>
-          <w:ilvl w:val="0"/>
-          <w:numId w:val="28"/>
-        </w:numPr>
-        <w:ind w:left="804"/>
-      </w:pPr>
-      <w:r>
-        <w:t xml:space="preserve">The any-type will be a simple struct, meaning that </w:t>
-      </w:r>
-      <w:r>
-        <w:rPr>
-          <w:rStyle w:val="Emphasis"/>
-          <w:rFonts w:ascii="Consolas" w:hAnsi="Consolas"/>
-        </w:rPr>
-        <w:t>typeof</w:t>
-      </w:r>
-      <w:r>
-        <w:t xml:space="preserve"> will be disabled entirely, except for declarations that are native to C. This means that the any-keyword will contain a simple </w:t>
-      </w:r>
-      <w:r>
-        <w:rPr>
-          <w:rStyle w:val="Emphasis"/>
-          <w:rFonts w:ascii="Consolas" w:hAnsi="Consolas"/>
-        </w:rPr>
-        <w:t>void*</w:t>
-      </w:r>
-      <w:r>
-        <w:t xml:space="preserve"> pointer. No any-type can be initialised in the C-code anymore, but only utilised.</w:t>
-      </w:r>
-    </w:p>
-    <w:p>
-      <w:pPr>
-        <w:pStyle w:val="ListParagraph"/>
-        <w:numPr>
-          <w:ilvl w:val="0"/>
-          <w:numId w:val="28"/>
-        </w:numPr>
-        <w:ind w:left="804"/>
-      </w:pPr>
-      <w:r>
-        <w:t>Lambda-Functions will be not allowed to be passed or utilised in C-code.</w:t>
-      </w:r>
-    </w:p>
-    <w:p>
-      <w:pPr>
-        <w:pStyle w:val="ListParagraph"/>
-        <w:numPr>
-          <w:ilvl w:val="0"/>
-          <w:numId w:val="28"/>
-        </w:numPr>
-        <w:ind w:left="804"/>
-      </w:pPr>
-      <w:r>
-        <w:t xml:space="preserve">Conversion using “as” is entirely restricted. Though conversion functions can be imported from </w:t>
-      </w:r>
-      <w:r>
-        <w:rPr>
-          <w:rStyle w:val="Emphasis"/>
-          <w:rFonts w:ascii="Consolas" w:hAnsi="Consolas"/>
-        </w:rPr>
-        <w:t>type</w:t>
-      </w:r>
-      <w:r>
-        <w:rPr>
-          <w:rStyle w:val="Emphasis"/>
-          <w:rFonts w:ascii="Consolas" w:hAnsi="Consolas"/>
-        </w:rPr>
-        <w:t>s</w:t>
-      </w:r>
-      <w:r>
-        <w:rPr>
-          <w:rStyle w:val="Emphasis"/>
-          <w:rFonts w:ascii="Consolas" w:hAnsi="Consolas"/>
-        </w:rPr>
-        <w:t>.h</w:t>
-      </w:r>
-      <w:r>
-        <w:rPr>
-          <w:i/>
-          <w:iCs/>
-        </w:rPr>
-        <w:t>, which can be included in the C-code</w:t>
-      </w:r>
-      <w:r>
-        <w:rPr>
-          <w:i/>
-          <w:iCs/>
-        </w:rPr>
-        <w:t>. (This header will only be available for the C-code sections in the program)</w:t>
-      </w:r>
-    </w:p>
-    <w:p>
-      <w:pPr>
-        <w:ind w:left="226" w:firstLine="0"/>
-        <w:rPr>
-          <w:i/>
-          <w:iCs/>
-        </w:rPr>
-      </w:pPr>
-      <w:r>
-        <w:rPr>
-          <w:i/>
-          <w:iCs/>
-        </w:rPr>
-        <w:t>These restrictions might change with the change of implementation and functionality.</w:t>
-      </w:r>
-    </w:p>
-    <w:p>
-      <w:pPr>
-        <w:pStyle w:val="Heading3"/>
-      </w:pPr>
-      <w:bookmarkStart w:id="13" w:name="_Toc78033537"/>
-      <w:r>
-        <w:t>Relative file names</w:t>
-      </w:r>
-      <w:bookmarkEnd w:id="13"/>
-    </w:p>
-    <w:p>
-      <w:pPr>
-        <w:ind w:left="226" w:firstLine="0"/>
-      </w:pPr>
-      <w:r>
-        <w:t>In Para-C the implementation of name mangling means that file names are also relative to their name and place</w:t>
-      </w:r>
-      <w:r>
-        <w:t xml:space="preserve">. The relative name of a file is represented by their parents and its name without the file extensions. The root path or project path will be the starting point, meaning that a file inside that directory will have the relative name </w:t>
-      </w:r>
-      <w:r>
-        <w:rPr>
-          <w:rStyle w:val="Emphasis"/>
-          <w:rFonts w:ascii="Consolas" w:hAnsi="Consolas"/>
-          <w:shd w:val="clear" w:color="auto" w:fill="E0E0E0" w:themeFill="accent2" w:themeFillTint="66"/>
-        </w:rPr>
         <w:t>&lt;filen</w:t>
       </w:r>
       <w:r>
@@ -13304,7 +13054,6 @@
       </w:pPr>
       <w:bookmarkStart w:id="14" w:name="_Toc78033538"/>
       <w:r>
-        <w:lastRenderedPageBreak/>
         <w:t>Program Structure</w:t>
       </w:r>
       <w:bookmarkEnd w:id="14"/>
@@ -13613,6 +13362,7 @@
       <w:bookmarkStart w:id="18" w:name="_Hlk72598768"/>
       <w:bookmarkEnd w:id="16"/>
       <w:r>
+        <w:lastRenderedPageBreak/>
         <w:t>Project Configuration</w:t>
       </w:r>
       <w:bookmarkEnd w:id="17"/>
@@ -13657,7 +13407,6 @@
           <w:iCs/>
           <w:shd w:val="clear" w:color="auto" w:fill="DFDFDF" w:themeFill="background2" w:themeFillShade="E6"/>
         </w:rPr>
-        <w:lastRenderedPageBreak/>
         <w:t>name</w:t>
       </w:r>
       <w:r>
@@ -14004,7 +13753,16 @@
           <w:iCs/>
           <w:shd w:val="clear" w:color="auto" w:fill="DFDFDF" w:themeFill="background2" w:themeFillShade="E6"/>
         </w:rPr>
-        <w:t>compiler-version</w:t>
+        <w:t>parac</w:t>
+      </w:r>
+      <w:r>
+        <w:rPr>
+          <w:rFonts w:ascii="Consolas" w:hAnsi="Consolas"/>
+          <w:i/>
+          <w:iCs/>
+          <w:shd w:val="clear" w:color="auto" w:fill="DFDFDF" w:themeFill="background2" w:themeFillShade="E6"/>
+        </w:rPr>
+        <w:t>-version</w:t>
       </w:r>
       <w:r>
         <w:rPr>
@@ -14196,6 +13954,7 @@
           <w:iCs/>
           <w:shd w:val="clear" w:color="auto" w:fill="DFDFDF" w:themeFill="background2" w:themeFillShade="E6"/>
         </w:rPr>
+        <w:lastRenderedPageBreak/>
         <w:t>c-compiler-options</w:t>
       </w:r>
       <w:r>
@@ -14218,7 +13977,6 @@
       </w:pPr>
       <w:bookmarkStart w:id="19" w:name="_Toc78033541"/>
       <w:r>
-        <w:lastRenderedPageBreak/>
         <w:t>Declarations and Definitions</w:t>
       </w:r>
       <w:bookmarkEnd w:id="19"/>
@@ -14405,6 +14163,7 @@
         <w:ind w:left="226" w:firstLine="0"/>
       </w:pPr>
       <w:r>
+        <w:lastRenderedPageBreak/>
         <w:t>Example:</w:t>
       </w:r>
     </w:p>
@@ -14459,7 +14218,6 @@
           <w:rFonts w:ascii="Consolas" w:hAnsi="Consolas"/>
           <w:shd w:val="clear" w:color="auto" w:fill="DFDFDF" w:themeFill="background2" w:themeFillShade="E6"/>
         </w:rPr>
-        <w:lastRenderedPageBreak/>
         <w:t xml:space="preserve">    // code</w:t>
       </w:r>
     </w:p>
@@ -14671,6 +14429,7 @@
       </w:pPr>
       <w:bookmarkStart w:id="29" w:name="_Toc78033551"/>
       <w:r>
+        <w:lastRenderedPageBreak/>
         <w:t>Additional Notes</w:t>
       </w:r>
       <w:bookmarkEnd w:id="29"/>
@@ -14745,7 +14504,6 @@
         </w:numPr>
       </w:pPr>
       <w:r>
-        <w:lastRenderedPageBreak/>
         <w:t>Comments ar</w:t>
       </w:r>
       <w:r>
@@ -14918,7 +14676,11 @@
         <w:t>.para</w:t>
       </w:r>
       <w:r>
-        <w:t>). This header can be either included inside your file or another header, which can then be included as well.</w:t>
+        <w:t xml:space="preserve">). This </w:t>
+      </w:r>
+      <w:r>
+        <w:lastRenderedPageBreak/>
+        <w:t>header can be either included inside your file or another header, which can then be included as well.</w:t>
       </w:r>
     </w:p>
     <w:p>
@@ -14926,7 +14688,6 @@
         <w:ind w:left="226" w:firstLine="0"/>
       </w:pPr>
       <w:r>
-        <w:lastRenderedPageBreak/>
         <w:t xml:space="preserve">The only difference Para-C is introducing is the way you handle variable names and name mangling. That means Para-C will introduce new syntax to handle specific cases and provide the option if needed to rename identifiers to avoid duplicate naming. </w:t>
       </w:r>
     </w:p>
@@ -15261,11 +15022,8 @@
         <w:ind w:left="339" w:firstLine="0"/>
       </w:pPr>
       <w:r>
-        <w:t>This will signalise the compiler that this new variable name will point to that mangled name and every occurrence should be replaced with the mangled name/the actual name in the included header. The mangled variable will still be imported in the C-</w:t>
-      </w:r>
-      <w:r>
         <w:lastRenderedPageBreak/>
-        <w:t>version of the code, but in the Para-C version, it will no longer interfere with existing variables.</w:t>
+        <w:t>This will signalise the compiler that this new variable name will point to that mangled name and every occurrence should be replaced with the mangled name/the actual name in the included header. The mangled variable will still be imported in the C-version of the code, but in the Para-C version, it will no longer interfere with existing variables.</w:t>
       </w:r>
     </w:p>
     <w:p>
@@ -15285,78 +15043,94 @@
     <w:p>
       <w:pPr>
         <w:pStyle w:val="Heading3"/>
-        <w:numPr>
-          <w:ilvl w:val="2"/>
-          <w:numId w:val="20"/>
-        </w:numPr>
       </w:pPr>
       <w:bookmarkStart w:id="50" w:name="_Language_Separation_1"/>
-      <w:bookmarkStart w:id="51" w:name="_Toc78033565"/>
+      <w:bookmarkStart w:id="51" w:name="_Toc71660363"/>
+      <w:bookmarkStart w:id="52" w:name="_Toc78033566"/>
       <w:bookmarkEnd w:id="50"/>
       <w:r>
-        <w:t>Language Separation</w:t>
+        <w:t>Including</w:t>
+      </w:r>
+      <w:r>
+        <w:t xml:space="preserve"> C-</w:t>
       </w:r>
       <w:bookmarkEnd w:id="51"/>
       <w:r>
+        <w:t>libraries or headers</w:t>
+      </w:r>
+      <w:bookmarkEnd w:id="52"/>
+    </w:p>
+    <w:p>
+      <w:pPr>
+        <w:ind w:left="226" w:firstLine="0"/>
+        <w:rPr>
+          <w:i/>
+          <w:iCs/>
+        </w:rPr>
+      </w:pPr>
+      <w:r>
+        <w:t>Since Para-C is based on C and backwards compatibility, C-code can be included in Para-C, by just either importing the library/header which should be available in the standard C-library or including the header file specified.</w:t>
+      </w:r>
+    </w:p>
+    <w:p>
+      <w:pPr>
+        <w:ind w:left="226" w:firstLine="0"/>
+      </w:pPr>
+      <w:r>
+        <w:t xml:space="preserve">The headers from the C standard library will be prefixed with </w:t>
+      </w:r>
+      <w:r>
+        <w:rPr>
+          <w:rFonts w:ascii="Consolas" w:hAnsi="Consolas"/>
+        </w:rPr>
+        <w:t>c-</w:t>
+      </w:r>
+    </w:p>
+    <w:p>
+      <w:pPr>
+        <w:ind w:left="226" w:firstLine="0"/>
+      </w:pPr>
+      <w:r>
+        <w:t>Example:</w:t>
+      </w:r>
+      <w:r>
+        <w:rPr>
+          <w:rFonts w:ascii="Consolas" w:hAnsi="Consolas"/>
+          <w:shd w:val="clear" w:color="auto" w:fill="DFDFDF" w:themeFill="background2" w:themeFillShade="E6"/>
+        </w:rPr>
         <w:t xml:space="preserve"> </w:t>
       </w:r>
     </w:p>
     <w:p>
       <w:pPr>
+        <w:shd w:val="clear" w:color="auto" w:fill="DFDFDF" w:themeFill="background2" w:themeFillShade="E6"/>
+        <w:spacing w:after="0" w:line="240" w:lineRule="auto"/>
         <w:ind w:left="226" w:firstLine="0"/>
-      </w:pPr>
-      <w:r>
-        <w:t xml:space="preserve">Since Para-C is based on C, C code can be </w:t>
-      </w:r>
-      <w:r>
-        <w:t>used</w:t>
-      </w:r>
-      <w:r>
-        <w:t xml:space="preserve"> as well</w:t>
-      </w:r>
-      <w:r>
-        <w:t xml:space="preserve"> in the </w:t>
-      </w:r>
-      <w:r>
-        <w:rPr>
-          <w:rFonts w:ascii="Consolas" w:hAnsi="Consolas"/>
-        </w:rPr>
-        <w:t>.parac</w:t>
-      </w:r>
-      <w:r>
-        <w:t xml:space="preserve"> files. For that, the Compiler will just require specific hinting for the language and the compiler will correctly process them. For that, a </w:t>
-      </w:r>
-      <w:r>
-        <w:rPr>
-          <w:rFonts w:ascii="Consolas" w:hAnsi="Consolas"/>
-        </w:rPr>
-        <w:t>#pragma</w:t>
-      </w:r>
-      <w:r>
-        <w:rPr>
-          <w:rFonts w:ascii="Consolas" w:hAnsi="Consolas"/>
-        </w:rPr>
-        <w:t xml:space="preserve"> </w:t>
-      </w:r>
-      <w:r>
-        <w:t xml:space="preserve">pre-processor statement will be used to indicate certain code is a specific language. Para-C uses here the </w:t>
-      </w:r>
-      <w:r>
-        <w:rPr>
-          <w:rFonts w:ascii="Consolas" w:hAnsi="Consolas"/>
-        </w:rPr>
-        <w:t>PARAC</w:t>
-      </w:r>
-      <w:r>
-        <w:t xml:space="preserve"> prefix to identify its pragmas. </w:t>
-      </w:r>
-    </w:p>
-    <w:p>
-      <w:pPr>
-        <w:ind w:left="226" w:firstLine="0"/>
-      </w:pPr>
-      <w:r>
-        <w:t>To indicate a certain portion should be only native C, which will automatically turn off the compiler-generated types, exceptions and logic, the pragma can be used like this:</w:t>
+        <w:rPr>
+          <w:rFonts w:ascii="Consolas" w:hAnsi="Consolas"/>
+          <w:shd w:val="clear" w:color="auto" w:fill="DFDFDF" w:themeFill="background2" w:themeFillShade="E6"/>
+        </w:rPr>
+      </w:pPr>
+      <w:r>
+        <w:rPr>
+          <w:rFonts w:ascii="Consolas" w:hAnsi="Consolas"/>
+          <w:shd w:val="clear" w:color="auto" w:fill="DFDFDF" w:themeFill="background2" w:themeFillShade="E6"/>
+        </w:rPr>
+        <w:t>#include &lt;</w:t>
+      </w:r>
+      <w:r>
+        <w:rPr>
+          <w:rFonts w:ascii="Consolas" w:hAnsi="Consolas"/>
+          <w:shd w:val="clear" w:color="auto" w:fill="DFDFDF" w:themeFill="background2" w:themeFillShade="E6"/>
+        </w:rPr>
+        <w:t>c-</w:t>
+      </w:r>
+      <w:r>
+        <w:rPr>
+          <w:rFonts w:ascii="Consolas" w:hAnsi="Consolas"/>
+          <w:shd w:val="clear" w:color="auto" w:fill="DFDFDF" w:themeFill="background2" w:themeFillShade="E6"/>
+        </w:rPr>
+        <w:t>stdio.h&gt;</w:t>
       </w:r>
     </w:p>
     <w:p>
@@ -15374,313 +15148,32 @@
           <w:rFonts w:ascii="Consolas" w:hAnsi="Consolas"/>
           <w:shd w:val="clear" w:color="auto" w:fill="DFDFDF" w:themeFill="background2" w:themeFillShade="E6"/>
         </w:rPr>
-        <w:t>#pragma PARAC lang C</w:t>
-      </w:r>
-    </w:p>
-    <w:p>
-      <w:pPr>
-        <w:ind w:left="226" w:firstLine="0"/>
-      </w:pPr>
-      <w:r>
-        <w:t>Here the language is set to C, meaning everything after it will be compiled as if it was C</w:t>
-      </w:r>
-      <w:r>
-        <w:t>. This will also allow the usage and inclusion of Para-C code</w:t>
-      </w:r>
-      <w:r>
-        <w:t xml:space="preserve"> and headers.</w:t>
-      </w:r>
-      <w:r>
-        <w:t xml:space="preserve"> (</w:t>
-      </w:r>
-      <w:r>
-        <w:rPr>
-          <w:i/>
-          <w:iCs/>
-        </w:rPr>
-        <w:t>Watch out for compatibility while using it!</w:t>
-      </w:r>
-      <w:r>
-        <w:rPr>
-          <w:i/>
-          <w:iCs/>
-        </w:rPr>
-        <w:t xml:space="preserve"> See for info</w:t>
-      </w:r>
-      <w:r>
-        <w:rPr>
-          <w:i/>
-          <w:iCs/>
-        </w:rPr>
-        <w:t xml:space="preserve"> </w:t>
-      </w:r>
-      <w:hyperlink w:anchor="_Managing_C_code" w:history="1">
-        <w:r>
-          <w:rPr>
-            <w:rStyle w:val="Hyperlink"/>
-            <w:i/>
-            <w:iCs/>
-          </w:rPr>
-          <w:t>Managing C code inside Para-C</w:t>
-        </w:r>
-      </w:hyperlink>
-      <w:r>
-        <w:t>). To set back to Parac, use:</w:t>
-      </w:r>
-    </w:p>
-    <w:p>
-      <w:pPr>
-        <w:shd w:val="clear" w:color="auto" w:fill="DFDFDF" w:themeFill="background2" w:themeFillShade="E6"/>
-        <w:spacing w:after="240" w:line="240" w:lineRule="auto"/>
-        <w:ind w:left="226" w:firstLine="0"/>
-        <w:rPr>
-          <w:rFonts w:ascii="Consolas" w:hAnsi="Consolas"/>
-          <w:shd w:val="clear" w:color="auto" w:fill="DFDFDF" w:themeFill="background2" w:themeFillShade="E6"/>
-        </w:rPr>
-      </w:pPr>
-      <w:r>
-        <w:rPr>
-          <w:rFonts w:ascii="Consolas" w:hAnsi="Consolas"/>
-          <w:shd w:val="clear" w:color="auto" w:fill="DFDFDF" w:themeFill="background2" w:themeFillShade="E6"/>
-        </w:rPr>
-        <w:t>#pragma PARAC lang PARAC</w:t>
-      </w:r>
-    </w:p>
-    <w:p>
-      <w:pPr>
-        <w:ind w:left="226" w:firstLine="0"/>
-        <w:rPr>
-          <w:i/>
-          <w:iCs/>
-        </w:rPr>
-      </w:pPr>
-      <w:r>
-        <w:rPr>
-          <w:i/>
-          <w:iCs/>
-        </w:rPr>
-        <w:t xml:space="preserve">Note: </w:t>
-      </w:r>
-      <w:r>
-        <w:rPr>
-          <w:i/>
-          <w:iCs/>
-        </w:rPr>
-        <w:t xml:space="preserve">The included headers from C code sections will not be available in Para-C code, meaning that in the Para-C part these need to be specifically </w:t>
-      </w:r>
-      <w:r>
-        <w:rPr>
-          <w:i/>
-          <w:iCs/>
-        </w:rPr>
-        <w:t xml:space="preserve">included </w:t>
-      </w:r>
-      <w:r>
-        <w:rPr>
-          <w:i/>
-          <w:iCs/>
-        </w:rPr>
-        <w:t>again.</w:t>
-      </w:r>
-      <w:r>
-        <w:rPr>
-          <w:i/>
-          <w:iCs/>
-        </w:rPr>
-        <w:t xml:space="preserve"> This is to avoid compatibility issues and that the compiler can correctly separate C-processing and Para-C processing. </w:t>
-      </w:r>
-      <w:r>
-        <w:rPr>
-          <w:i/>
-          <w:iCs/>
-        </w:rPr>
-        <w:t xml:space="preserve">This also applies to Para-C header inclusions in the C-section. </w:t>
+        <w:t>#include &lt;</w:t>
+      </w:r>
+      <w:r>
+        <w:rPr>
+          <w:rFonts w:ascii="Consolas" w:hAnsi="Consolas"/>
+          <w:shd w:val="clear" w:color="auto" w:fill="DFDFDF" w:themeFill="background2" w:themeFillShade="E6"/>
+        </w:rPr>
+        <w:t>c-</w:t>
+      </w:r>
+      <w:r>
+        <w:rPr>
+          <w:rFonts w:ascii="Consolas" w:hAnsi="Consolas"/>
+          <w:shd w:val="clear" w:color="auto" w:fill="DFDFDF" w:themeFill="background2" w:themeFillShade="E6"/>
+        </w:rPr>
+        <w:t>stdbool.h&gt;</w:t>
       </w:r>
     </w:p>
     <w:p>
       <w:pPr>
         <w:pStyle w:val="Heading3"/>
       </w:pPr>
-      <w:bookmarkStart w:id="52" w:name="_Toc71660363"/>
-      <w:bookmarkStart w:id="53" w:name="_Toc78033566"/>
-      <w:r>
-        <w:t>Including</w:t>
-      </w:r>
-      <w:r>
-        <w:t xml:space="preserve"> C-</w:t>
-      </w:r>
-      <w:bookmarkEnd w:id="52"/>
-      <w:r>
-        <w:t>libraries or headers</w:t>
+      <w:bookmarkStart w:id="53" w:name="_Toc78033567"/>
+      <w:r>
+        <w:t>Compiled code management</w:t>
       </w:r>
       <w:bookmarkEnd w:id="53"/>
-    </w:p>
-    <w:p>
-      <w:pPr>
-        <w:ind w:left="226" w:firstLine="0"/>
-        <w:rPr>
-          <w:i/>
-          <w:iCs/>
-        </w:rPr>
-      </w:pPr>
-      <w:r>
-        <w:t>Since Para-C is based on C and backwards compatibility, C-code can be included in Para-C, by just either importing the library/header which should be available in the standard C-library or including the header file specified.</w:t>
-      </w:r>
-      <w:r>
-        <w:t xml:space="preserve"> This comes with restrictions though, which are stated here </w:t>
-      </w:r>
-      <w:hyperlink w:anchor="_Managing_C_code" w:history="1">
-        <w:r>
-          <w:rPr>
-            <w:rStyle w:val="Hyperlink"/>
-          </w:rPr>
-          <w:t>Managing C code inside Para-C</w:t>
-        </w:r>
-      </w:hyperlink>
-      <w:r>
-        <w:t>.</w:t>
-      </w:r>
-    </w:p>
-    <w:p>
-      <w:pPr>
-        <w:ind w:left="226" w:firstLine="0"/>
-      </w:pPr>
-      <w:r>
-        <w:t xml:space="preserve">The headers from the C standard library will be prefixed with </w:t>
-      </w:r>
-      <w:r>
-        <w:rPr>
-          <w:rFonts w:ascii="Consolas" w:hAnsi="Consolas"/>
-        </w:rPr>
-        <w:t>c-</w:t>
-      </w:r>
-    </w:p>
-    <w:p>
-      <w:pPr>
-        <w:ind w:left="226" w:firstLine="0"/>
-      </w:pPr>
-      <w:r>
-        <w:lastRenderedPageBreak/>
-        <w:t>Example:</w:t>
-      </w:r>
-      <w:r>
-        <w:rPr>
-          <w:rFonts w:ascii="Consolas" w:hAnsi="Consolas"/>
-          <w:shd w:val="clear" w:color="auto" w:fill="DFDFDF" w:themeFill="background2" w:themeFillShade="E6"/>
-        </w:rPr>
-        <w:t xml:space="preserve"> </w:t>
-      </w:r>
-    </w:p>
-    <w:p>
-      <w:pPr>
-        <w:shd w:val="clear" w:color="auto" w:fill="DFDFDF" w:themeFill="background2" w:themeFillShade="E6"/>
-        <w:spacing w:after="0" w:line="240" w:lineRule="auto"/>
-        <w:ind w:left="226" w:firstLine="0"/>
-        <w:rPr>
-          <w:rFonts w:ascii="Consolas" w:hAnsi="Consolas"/>
-          <w:shd w:val="clear" w:color="auto" w:fill="DFDFDF" w:themeFill="background2" w:themeFillShade="E6"/>
-        </w:rPr>
-      </w:pPr>
-      <w:r>
-        <w:rPr>
-          <w:rFonts w:ascii="Consolas" w:hAnsi="Consolas"/>
-          <w:shd w:val="clear" w:color="auto" w:fill="DFDFDF" w:themeFill="background2" w:themeFillShade="E6"/>
-        </w:rPr>
-        <w:t>#include &lt;</w:t>
-      </w:r>
-      <w:r>
-        <w:rPr>
-          <w:rFonts w:ascii="Consolas" w:hAnsi="Consolas"/>
-          <w:shd w:val="clear" w:color="auto" w:fill="DFDFDF" w:themeFill="background2" w:themeFillShade="E6"/>
-        </w:rPr>
-        <w:t>c-</w:t>
-      </w:r>
-      <w:r>
-        <w:rPr>
-          <w:rFonts w:ascii="Consolas" w:hAnsi="Consolas"/>
-          <w:shd w:val="clear" w:color="auto" w:fill="DFDFDF" w:themeFill="background2" w:themeFillShade="E6"/>
-        </w:rPr>
-        <w:t>stdio.h&gt;</w:t>
-      </w:r>
-    </w:p>
-    <w:p>
-      <w:pPr>
-        <w:shd w:val="clear" w:color="auto" w:fill="DFDFDF" w:themeFill="background2" w:themeFillShade="E6"/>
-        <w:spacing w:line="240" w:lineRule="auto"/>
-        <w:ind w:left="226" w:firstLine="0"/>
-        <w:rPr>
-          <w:rFonts w:ascii="Consolas" w:hAnsi="Consolas"/>
-          <w:shd w:val="clear" w:color="auto" w:fill="DFDFDF" w:themeFill="background2" w:themeFillShade="E6"/>
-        </w:rPr>
-      </w:pPr>
-      <w:r>
-        <w:rPr>
-          <w:rFonts w:ascii="Consolas" w:hAnsi="Consolas"/>
-          <w:shd w:val="clear" w:color="auto" w:fill="DFDFDF" w:themeFill="background2" w:themeFillShade="E6"/>
-        </w:rPr>
-        <w:t>#include &lt;</w:t>
-      </w:r>
-      <w:r>
-        <w:rPr>
-          <w:rFonts w:ascii="Consolas" w:hAnsi="Consolas"/>
-          <w:shd w:val="clear" w:color="auto" w:fill="DFDFDF" w:themeFill="background2" w:themeFillShade="E6"/>
-        </w:rPr>
-        <w:t>c-</w:t>
-      </w:r>
-      <w:r>
-        <w:rPr>
-          <w:rFonts w:ascii="Consolas" w:hAnsi="Consolas"/>
-          <w:shd w:val="clear" w:color="auto" w:fill="DFDFDF" w:themeFill="background2" w:themeFillShade="E6"/>
-        </w:rPr>
-        <w:t>stdbool.h&gt;</w:t>
-      </w:r>
-    </w:p>
-    <w:p>
-      <w:pPr>
-        <w:ind w:left="226" w:firstLine="0"/>
-        <w:rPr>
-          <w:i/>
-          <w:iCs/>
-        </w:rPr>
-      </w:pPr>
-      <w:r>
-        <w:rPr>
-          <w:i/>
-          <w:iCs/>
-        </w:rPr>
-        <w:t xml:space="preserve">Note: </w:t>
-      </w:r>
-      <w:r>
-        <w:rPr>
-          <w:i/>
-          <w:iCs/>
-        </w:rPr>
-        <w:t xml:space="preserve">The included headers from C code sections will not be available in Para-C code, meaning that in the Para-C part these need to be specifically </w:t>
-      </w:r>
-      <w:r>
-        <w:rPr>
-          <w:i/>
-          <w:iCs/>
-        </w:rPr>
-        <w:t xml:space="preserve">included </w:t>
-      </w:r>
-      <w:r>
-        <w:rPr>
-          <w:i/>
-          <w:iCs/>
-        </w:rPr>
-        <w:t>again.</w:t>
-      </w:r>
-    </w:p>
-    <w:p>
-      <w:pPr>
-        <w:pStyle w:val="Heading3"/>
-      </w:pPr>
-      <w:bookmarkStart w:id="54" w:name="_Toc78033567"/>
-      <w:r>
-        <w:t>Compiled code management</w:t>
-      </w:r>
-      <w:bookmarkEnd w:id="54"/>
     </w:p>
     <w:p>
       <w:pPr>
@@ -15850,7 +15343,11 @@
         <w:t>file</w:t>
       </w:r>
       <w:r>
-        <w:t xml:space="preserve"> for general configuration or use the normal </w:t>
+        <w:t xml:space="preserve"> for </w:t>
+      </w:r>
+      <w:r>
+        <w:lastRenderedPageBreak/>
+        <w:t xml:space="preserve">general configuration or use the normal </w:t>
       </w:r>
       <w:r>
         <w:rPr>
@@ -15954,81 +15451,35 @@
     </w:p>
     <w:p>
       <w:pPr>
-        <w:pStyle w:val="Heading4"/>
-      </w:pPr>
-      <w:r>
-        <w:lastRenderedPageBreak/>
-        <w:t>Management of Para-C/C inclusions</w:t>
-      </w:r>
-    </w:p>
-    <w:p>
-      <w:pPr>
-        <w:ind w:left="339" w:firstLine="0"/>
-      </w:pPr>
-      <w:r>
-        <w:t xml:space="preserve">As already stated in </w:t>
-      </w:r>
-      <w:hyperlink w:anchor="_Language_Separation_1" w:history="1">
-        <w:r>
-          <w:rPr>
-            <w:rStyle w:val="Hyperlink"/>
-          </w:rPr>
-          <w:t>Language Separation</w:t>
-        </w:r>
-      </w:hyperlink>
-      <w:r>
-        <w:t>, C and Para-C inclusions</w:t>
-      </w:r>
-      <w:r>
-        <w:t xml:space="preserve"> are going to be separated to make the compiler be able to correctly manage these two. This means that the inclusion of for example </w:t>
-      </w:r>
-      <w:r>
-        <w:rPr>
-          <w:rFonts w:ascii="Consolas" w:hAnsi="Consolas"/>
-        </w:rPr>
-        <w:t>stdio.h</w:t>
-      </w:r>
-      <w:r>
-        <w:t xml:space="preserve"> in the C section will be different from the inclusion in the Para-C section. These will be only in the compilation separated, but in the finished compilation, the header will be used in both examples as one single import, due to the fact both are now C</w:t>
-      </w:r>
-      <w:r>
-        <w:t xml:space="preserve"> code</w:t>
-      </w:r>
-      <w:r>
-        <w:t>.</w:t>
-      </w:r>
-    </w:p>
-    <w:p>
-      <w:pPr>
         <w:pStyle w:val="Heading2"/>
       </w:pPr>
-      <w:bookmarkStart w:id="55" w:name="_Toc78033568"/>
+      <w:bookmarkStart w:id="54" w:name="_Toc78033568"/>
       <w:r>
         <w:t>Declaration and Types</w:t>
       </w:r>
+      <w:bookmarkEnd w:id="54"/>
+    </w:p>
+    <w:p>
+      <w:pPr>
+        <w:pStyle w:val="Heading3"/>
+      </w:pPr>
+      <w:bookmarkStart w:id="55" w:name="_Properties_of_types"/>
+      <w:bookmarkStart w:id="56" w:name="_Toc78033569"/>
       <w:bookmarkEnd w:id="55"/>
+      <w:r>
+        <w:t>Properties of Types</w:t>
+      </w:r>
+      <w:bookmarkEnd w:id="56"/>
     </w:p>
     <w:p>
       <w:pPr>
         <w:pStyle w:val="Heading3"/>
       </w:pPr>
-      <w:bookmarkStart w:id="56" w:name="_Properties_of_types"/>
-      <w:bookmarkStart w:id="57" w:name="_Toc78033569"/>
-      <w:bookmarkEnd w:id="56"/>
-      <w:r>
-        <w:t>Properties of Types</w:t>
+      <w:bookmarkStart w:id="57" w:name="_Toc78033570"/>
+      <w:r>
+        <w:t>Iterable</w:t>
       </w:r>
       <w:bookmarkEnd w:id="57"/>
-    </w:p>
-    <w:p>
-      <w:pPr>
-        <w:pStyle w:val="Heading3"/>
-      </w:pPr>
-      <w:bookmarkStart w:id="58" w:name="_Toc78033570"/>
-      <w:r>
-        <w:t>Iterable</w:t>
-      </w:r>
-      <w:bookmarkEnd w:id="58"/>
       <w:r>
         <w:t xml:space="preserve"> Type</w:t>
       </w:r>
@@ -16070,7 +15521,23 @@
           <w:rFonts w:ascii="Consolas" w:hAnsi="Consolas"/>
           <w:shd w:val="clear" w:color="auto" w:fill="E0E0E0" w:themeFill="accent2" w:themeFillTint="66"/>
         </w:rPr>
-        <w:t>type identifier[]</w:t>
+        <w:t>type</w:t>
+      </w:r>
+      <w:r>
+        <w:rPr>
+          <w:rStyle w:val="Emphasis"/>
+          <w:rFonts w:ascii="Consolas" w:hAnsi="Consolas"/>
+          <w:shd w:val="clear" w:color="auto" w:fill="E0E0E0" w:themeFill="accent2" w:themeFillTint="66"/>
+        </w:rPr>
+        <w:t>[]</w:t>
+      </w:r>
+      <w:r>
+        <w:rPr>
+          <w:rStyle w:val="Emphasis"/>
+          <w:rFonts w:ascii="Consolas" w:hAnsi="Consolas"/>
+          <w:shd w:val="clear" w:color="auto" w:fill="E0E0E0" w:themeFill="accent2" w:themeFillTint="66"/>
+        </w:rPr>
+        <w:t xml:space="preserve"> identifier</w:t>
       </w:r>
       <w:r>
         <w:t xml:space="preserve"> w</w:t>
@@ -16142,7 +15609,35 @@
           <w:rFonts w:ascii="Consolas" w:hAnsi="Consolas"/>
           <w:shd w:val="clear" w:color="auto" w:fill="DFDFDF" w:themeFill="background2" w:themeFillShade="E6"/>
         </w:rPr>
-        <w:t>int x[3]; // Uninitialised, meaning that the length does not</w:t>
+        <w:t>int</w:t>
+      </w:r>
+      <w:r>
+        <w:rPr>
+          <w:rFonts w:ascii="Consolas" w:hAnsi="Consolas"/>
+          <w:shd w:val="clear" w:color="auto" w:fill="DFDFDF" w:themeFill="background2" w:themeFillShade="E6"/>
+        </w:rPr>
+        <w:t>[3]</w:t>
+      </w:r>
+      <w:r>
+        <w:rPr>
+          <w:rFonts w:ascii="Consolas" w:hAnsi="Consolas"/>
+          <w:shd w:val="clear" w:color="auto" w:fill="DFDFDF" w:themeFill="background2" w:themeFillShade="E6"/>
+        </w:rPr>
+        <w:t xml:space="preserve"> x</w:t>
+      </w:r>
+      <w:r>
+        <w:rPr>
+          <w:rFonts w:ascii="Consolas" w:hAnsi="Consolas"/>
+          <w:shd w:val="clear" w:color="auto" w:fill="DFDFDF" w:themeFill="background2" w:themeFillShade="E6"/>
+        </w:rPr>
+        <w:t>;</w:t>
+      </w:r>
+      <w:r>
+        <w:rPr>
+          <w:rFonts w:ascii="Consolas" w:hAnsi="Consolas"/>
+          <w:shd w:val="clear" w:color="auto" w:fill="DFDFDF" w:themeFill="background2" w:themeFillShade="E6"/>
+        </w:rPr>
+        <w:t>// Uninitialised, meaning that the length does not</w:t>
       </w:r>
       <w:r>
         <w:rPr>
@@ -16174,7 +15669,21 @@
           <w:rFonts w:ascii="Consolas" w:hAnsi="Consolas"/>
           <w:shd w:val="clear" w:color="auto" w:fill="DFDFDF" w:themeFill="background2" w:themeFillShade="E6"/>
         </w:rPr>
-        <w:t xml:space="preserve">int x[0] = { }; // Empty iterable </w:t>
+        <w:t>int</w:t>
+      </w:r>
+      <w:r>
+        <w:rPr>
+          <w:rFonts w:ascii="Consolas" w:hAnsi="Consolas"/>
+          <w:shd w:val="clear" w:color="auto" w:fill="DFDFDF" w:themeFill="background2" w:themeFillShade="E6"/>
+        </w:rPr>
+        <w:t>[0]</w:t>
+      </w:r>
+      <w:r>
+        <w:rPr>
+          <w:rFonts w:ascii="Consolas" w:hAnsi="Consolas"/>
+          <w:shd w:val="clear" w:color="auto" w:fill="DFDFDF" w:themeFill="background2" w:themeFillShade="E6"/>
+        </w:rPr>
+        <w:t xml:space="preserve"> x = { }; // Empty iterable </w:t>
       </w:r>
       <w:r>
         <w:rPr>
@@ -16199,7 +15708,21 @@
           <w:rFonts w:ascii="Consolas" w:hAnsi="Consolas"/>
           <w:shd w:val="clear" w:color="auto" w:fill="DFDFDF" w:themeFill="background2" w:themeFillShade="E6"/>
         </w:rPr>
-        <w:t xml:space="preserve">int x[5] = { 1, 2, 3, 4, 5 }; // Creating item with length 5 (would result in the same without the length specifier) </w:t>
+        <w:t>int</w:t>
+      </w:r>
+      <w:r>
+        <w:rPr>
+          <w:rFonts w:ascii="Consolas" w:hAnsi="Consolas"/>
+          <w:shd w:val="clear" w:color="auto" w:fill="DFDFDF" w:themeFill="background2" w:themeFillShade="E6"/>
+        </w:rPr>
+        <w:t>[5]</w:t>
+      </w:r>
+      <w:r>
+        <w:rPr>
+          <w:rFonts w:ascii="Consolas" w:hAnsi="Consolas"/>
+          <w:shd w:val="clear" w:color="auto" w:fill="DFDFDF" w:themeFill="background2" w:themeFillShade="E6"/>
+        </w:rPr>
+        <w:t xml:space="preserve"> x = { 1, 2, 3, 4, 5 }; // Creating item with length 5 (would result in the same without the length specifier) </w:t>
       </w:r>
     </w:p>
     <w:p>
@@ -16217,7 +15740,21 @@
           <w:rFonts w:ascii="Consolas" w:hAnsi="Consolas"/>
           <w:shd w:val="clear" w:color="auto" w:fill="DFDFDF" w:themeFill="background2" w:themeFillShade="E6"/>
         </w:rPr>
-        <w:t xml:space="preserve">int y[] = { 1, 2, 3, 4, 5}; // </w:t>
+        <w:t>int</w:t>
+      </w:r>
+      <w:r>
+        <w:rPr>
+          <w:rFonts w:ascii="Consolas" w:hAnsi="Consolas"/>
+          <w:shd w:val="clear" w:color="auto" w:fill="DFDFDF" w:themeFill="background2" w:themeFillShade="E6"/>
+        </w:rPr>
+        <w:t>[]</w:t>
+      </w:r>
+      <w:r>
+        <w:rPr>
+          <w:rFonts w:ascii="Consolas" w:hAnsi="Consolas"/>
+          <w:shd w:val="clear" w:color="auto" w:fill="DFDFDF" w:themeFill="background2" w:themeFillShade="E6"/>
+        </w:rPr>
+        <w:t xml:space="preserve"> y = { 1, 2, 3, 4, 5}; // </w:t>
       </w:r>
       <w:r>
         <w:rPr>
@@ -16231,14 +15768,14 @@
       <w:pPr>
         <w:pStyle w:val="Heading3"/>
       </w:pPr>
-      <w:bookmarkStart w:id="59" w:name="_Typeof"/>
-      <w:bookmarkStart w:id="60" w:name="_Toc78033571"/>
-      <w:bookmarkEnd w:id="59"/>
+      <w:bookmarkStart w:id="58" w:name="_Typeof"/>
+      <w:bookmarkStart w:id="59" w:name="_Toc78033571"/>
+      <w:bookmarkEnd w:id="58"/>
       <w:r>
         <w:lastRenderedPageBreak/>
         <w:t>Casting and Type-Conversion</w:t>
       </w:r>
-      <w:bookmarkEnd w:id="60"/>
+      <w:bookmarkEnd w:id="59"/>
     </w:p>
     <w:p>
       <w:pPr>
@@ -16276,11 +15813,11 @@
         </w:rPr>
         <w:t>s</w:t>
       </w:r>
-      <w:bookmarkStart w:id="61" w:name="_Hlk77378785"/>
+      <w:bookmarkStart w:id="60" w:name="_Hlk77378785"/>
       <w:r>
         <w:t>“</w:t>
       </w:r>
-      <w:bookmarkEnd w:id="61"/>
+      <w:bookmarkEnd w:id="60"/>
       <w:r>
         <w:t xml:space="preserve"> expression</w:t>
       </w:r>
@@ -16581,11 +16118,11 @@
           <w:numId w:val="25"/>
         </w:numPr>
       </w:pPr>
-      <w:bookmarkStart w:id="62" w:name="_Toc78033572"/>
+      <w:bookmarkStart w:id="61" w:name="_Toc78033572"/>
       <w:r>
         <w:t>The Any-type</w:t>
       </w:r>
-      <w:bookmarkEnd w:id="62"/>
+      <w:bookmarkEnd w:id="61"/>
     </w:p>
     <w:p>
       <w:pPr>
@@ -16759,7 +16296,21 @@
           <w:rFonts w:ascii="Consolas" w:hAnsi="Consolas"/>
           <w:shd w:val="clear" w:color="auto" w:fill="DFDFDF" w:themeFill="background2" w:themeFillShade="E6"/>
         </w:rPr>
-        <w:t>int array[] = { 2, 3 };</w:t>
+        <w:t>int</w:t>
+      </w:r>
+      <w:r>
+        <w:rPr>
+          <w:rFonts w:ascii="Consolas" w:hAnsi="Consolas"/>
+          <w:shd w:val="clear" w:color="auto" w:fill="DFDFDF" w:themeFill="background2" w:themeFillShade="E6"/>
+        </w:rPr>
+        <w:t>[]</w:t>
+      </w:r>
+      <w:r>
+        <w:rPr>
+          <w:rFonts w:ascii="Consolas" w:hAnsi="Consolas"/>
+          <w:shd w:val="clear" w:color="auto" w:fill="DFDFDF" w:themeFill="background2" w:themeFillShade="E6"/>
+        </w:rPr>
+        <w:t xml:space="preserve"> array = { 2, 3 };</w:t>
       </w:r>
     </w:p>
     <w:p>
@@ -16777,7 +16328,7 @@
           <w:rFonts w:ascii="Consolas" w:hAnsi="Consolas"/>
           <w:shd w:val="clear" w:color="auto" w:fill="DFDFDF" w:themeFill="background2" w:themeFillShade="E6"/>
         </w:rPr>
-        <w:t>any variable</w:t>
+        <w:t>any</w:t>
       </w:r>
       <w:r>
         <w:rPr>
@@ -16791,7 +16342,7 @@
           <w:rFonts w:ascii="Consolas" w:hAnsi="Consolas"/>
           <w:shd w:val="clear" w:color="auto" w:fill="DFDFDF" w:themeFill="background2" w:themeFillShade="E6"/>
         </w:rPr>
-        <w:t xml:space="preserve"> = array</w:t>
+        <w:t xml:space="preserve"> variable = array</w:t>
       </w:r>
       <w:r>
         <w:rPr>
@@ -17523,14 +17074,28 @@
           <w:rFonts w:ascii="Consolas" w:hAnsi="Consolas"/>
           <w:shd w:val="clear" w:color="auto" w:fill="DFDFDF" w:themeFill="background2" w:themeFillShade="E6"/>
         </w:rPr>
-        <w:t xml:space="preserve">any </w:t>
-      </w:r>
-      <w:r>
-        <w:rPr>
-          <w:rFonts w:ascii="Consolas" w:hAnsi="Consolas"/>
-          <w:shd w:val="clear" w:color="auto" w:fill="DFDFDF" w:themeFill="background2" w:themeFillShade="E6"/>
-        </w:rPr>
-        <w:t>&lt;name&gt;[]</w:t>
+        <w:t>any</w:t>
+      </w:r>
+      <w:r>
+        <w:rPr>
+          <w:rFonts w:ascii="Consolas" w:hAnsi="Consolas"/>
+          <w:shd w:val="clear" w:color="auto" w:fill="DFDFDF" w:themeFill="background2" w:themeFillShade="E6"/>
+        </w:rPr>
+        <w:t>[]</w:t>
+      </w:r>
+      <w:r>
+        <w:rPr>
+          <w:rFonts w:ascii="Consolas" w:hAnsi="Consolas"/>
+          <w:shd w:val="clear" w:color="auto" w:fill="DFDFDF" w:themeFill="background2" w:themeFillShade="E6"/>
+        </w:rPr>
+        <w:t xml:space="preserve"> </w:t>
+      </w:r>
+      <w:r>
+        <w:rPr>
+          <w:rFonts w:ascii="Consolas" w:hAnsi="Consolas"/>
+          <w:shd w:val="clear" w:color="auto" w:fill="DFDFDF" w:themeFill="background2" w:themeFillShade="E6"/>
+        </w:rPr>
+        <w:t>&lt;name&gt;</w:t>
       </w:r>
       <w:r>
         <w:rPr>
@@ -17895,14 +17460,14 @@
       <w:pPr>
         <w:pStyle w:val="Heading3"/>
       </w:pPr>
-      <w:bookmarkStart w:id="63" w:name="_Toc78033573"/>
+      <w:bookmarkStart w:id="62" w:name="_Toc78033573"/>
       <w:r>
         <w:t>T</w:t>
       </w:r>
       <w:r>
         <w:t>ypeof</w:t>
       </w:r>
-      <w:bookmarkEnd w:id="63"/>
+      <w:bookmarkEnd w:id="62"/>
       <w:r>
         <w:t xml:space="preserve"> </w:t>
       </w:r>
@@ -17941,14 +17506,14 @@
       <w:pPr>
         <w:pStyle w:val="Heading3"/>
       </w:pPr>
-      <w:bookmarkStart w:id="64" w:name="_Toc78033574"/>
+      <w:bookmarkStart w:id="63" w:name="_Toc78033574"/>
       <w:r>
         <w:t>T</w:t>
       </w:r>
       <w:r>
         <w:t>ypedef</w:t>
       </w:r>
-      <w:bookmarkEnd w:id="64"/>
+      <w:bookmarkEnd w:id="63"/>
     </w:p>
     <w:p>
       <w:pPr>
@@ -17977,11 +17542,11 @@
       <w:pPr>
         <w:pStyle w:val="Heading3"/>
       </w:pPr>
-      <w:bookmarkStart w:id="65" w:name="_Toc78033575"/>
+      <w:bookmarkStart w:id="64" w:name="_Toc78033575"/>
       <w:r>
         <w:t>Sizeof</w:t>
       </w:r>
-      <w:bookmarkEnd w:id="65"/>
+      <w:bookmarkEnd w:id="64"/>
     </w:p>
     <w:p>
       <w:pPr>
@@ -18003,10 +17568,21 @@
       <w:pPr>
         <w:pStyle w:val="Heading3"/>
       </w:pPr>
-      <w:bookmarkStart w:id="66" w:name="_Toc78033576"/>
+      <w:bookmarkStart w:id="65" w:name="_Toc78033576"/>
       <w:r>
         <w:t>Pointers</w:t>
       </w:r>
+      <w:bookmarkEnd w:id="65"/>
+    </w:p>
+    <w:p/>
+    <w:p>
+      <w:pPr>
+        <w:pStyle w:val="Heading2"/>
+      </w:pPr>
+      <w:bookmarkStart w:id="66" w:name="_Toc78033577"/>
+      <w:r>
+        <w:t>Structures and Simple Classes</w:t>
+      </w:r>
       <w:bookmarkEnd w:id="66"/>
     </w:p>
     <w:p/>
@@ -18014,9 +17590,9 @@
       <w:pPr>
         <w:pStyle w:val="Heading2"/>
       </w:pPr>
-      <w:bookmarkStart w:id="67" w:name="_Toc78033577"/>
-      <w:r>
-        <w:t>Structures and Simple Classes</w:t>
+      <w:bookmarkStart w:id="67" w:name="_Toc78033578"/>
+      <w:r>
+        <w:t>Enumerators</w:t>
       </w:r>
       <w:bookmarkEnd w:id="67"/>
     </w:p>
@@ -18025,22 +17601,25 @@
       <w:pPr>
         <w:pStyle w:val="Heading2"/>
       </w:pPr>
-      <w:bookmarkStart w:id="68" w:name="_Toc78033578"/>
-      <w:r>
-        <w:t>Enumerators</w:t>
-      </w:r>
+      <w:bookmarkStart w:id="68" w:name="_Functions"/>
+      <w:bookmarkStart w:id="69" w:name="_Toc78033579"/>
       <w:bookmarkEnd w:id="68"/>
+      <w:r>
+        <w:t>Functions</w:t>
+      </w:r>
+      <w:bookmarkEnd w:id="69"/>
     </w:p>
     <w:p/>
     <w:p>
       <w:pPr>
-        <w:pStyle w:val="Heading2"/>
-      </w:pPr>
-      <w:bookmarkStart w:id="69" w:name="_Functions"/>
-      <w:bookmarkStart w:id="70" w:name="_Toc78033579"/>
-      <w:bookmarkEnd w:id="69"/>
-      <w:r>
-        <w:t>Functions</w:t>
+        <w:pStyle w:val="Heading3"/>
+      </w:pPr>
+      <w:bookmarkStart w:id="70" w:name="_Toc78033580"/>
+      <w:r>
+        <w:t>Function Overloadin</w:t>
+      </w:r>
+      <w:r>
+        <w:t>g</w:t>
       </w:r>
       <w:bookmarkEnd w:id="70"/>
     </w:p>
@@ -18049,12 +17628,9 @@
       <w:pPr>
         <w:pStyle w:val="Heading3"/>
       </w:pPr>
-      <w:bookmarkStart w:id="71" w:name="_Toc78033580"/>
-      <w:r>
-        <w:t>Function Overloadin</w:t>
-      </w:r>
-      <w:r>
-        <w:t>g</w:t>
+      <w:bookmarkStart w:id="71" w:name="_Toc78033581"/>
+      <w:r>
+        <w:t>Simple-Functions</w:t>
       </w:r>
       <w:bookmarkEnd w:id="71"/>
     </w:p>
@@ -18063,44 +17639,33 @@
       <w:pPr>
         <w:pStyle w:val="Heading3"/>
       </w:pPr>
-      <w:bookmarkStart w:id="72" w:name="_Toc78033581"/>
-      <w:r>
-        <w:t>Simple-Functions</w:t>
-      </w:r>
+      <w:bookmarkStart w:id="72" w:name="_Decorators"/>
+      <w:bookmarkStart w:id="73" w:name="_Toc78033582"/>
       <w:bookmarkEnd w:id="72"/>
+      <w:r>
+        <w:t>Decorators</w:t>
+      </w:r>
+      <w:bookmarkEnd w:id="73"/>
     </w:p>
     <w:p/>
     <w:p>
       <w:pPr>
         <w:pStyle w:val="Heading3"/>
       </w:pPr>
-      <w:bookmarkStart w:id="73" w:name="_Decorators"/>
-      <w:bookmarkStart w:id="74" w:name="_Toc78033582"/>
-      <w:bookmarkEnd w:id="73"/>
-      <w:r>
-        <w:t>Decorators</w:t>
-      </w:r>
+      <w:bookmarkStart w:id="74" w:name="_Named_Arguments"/>
+      <w:bookmarkStart w:id="75" w:name="_Toc78033583"/>
       <w:bookmarkEnd w:id="74"/>
+      <w:r>
+        <w:t>Named Arguments</w:t>
+      </w:r>
+      <w:bookmarkEnd w:id="75"/>
     </w:p>
     <w:p/>
     <w:p>
       <w:pPr>
         <w:pStyle w:val="Heading3"/>
       </w:pPr>
-      <w:bookmarkStart w:id="75" w:name="_Named_Arguments"/>
-      <w:bookmarkStart w:id="76" w:name="_Toc78033583"/>
-      <w:bookmarkEnd w:id="75"/>
-      <w:r>
-        <w:t>Named Arguments</w:t>
-      </w:r>
-      <w:bookmarkEnd w:id="76"/>
-    </w:p>
-    <w:p/>
-    <w:p>
-      <w:pPr>
-        <w:pStyle w:val="Heading3"/>
-      </w:pPr>
-      <w:bookmarkStart w:id="77" w:name="_Toc78033584"/>
+      <w:bookmarkStart w:id="76" w:name="_Toc78033584"/>
       <w:r>
         <w:lastRenderedPageBreak/>
         <w:t>Ellipsis</w:t>
@@ -18111,18 +17676,18 @@
       <w:r>
         <w:t>s</w:t>
       </w:r>
+      <w:bookmarkEnd w:id="76"/>
+    </w:p>
+    <w:p/>
+    <w:p>
+      <w:pPr>
+        <w:pStyle w:val="Heading3"/>
+      </w:pPr>
+      <w:bookmarkStart w:id="77" w:name="_Toc78033585"/>
+      <w:r>
+        <w:t>Lambda Functions</w:t>
+      </w:r>
       <w:bookmarkEnd w:id="77"/>
-    </w:p>
-    <w:p/>
-    <w:p>
-      <w:pPr>
-        <w:pStyle w:val="Heading3"/>
-      </w:pPr>
-      <w:bookmarkStart w:id="78" w:name="_Toc78033585"/>
-      <w:r>
-        <w:t>Lambda Functions</w:t>
-      </w:r>
-      <w:bookmarkEnd w:id="78"/>
     </w:p>
     <w:p>
       <w:pPr>
@@ -18625,62 +18190,62 @@
       <w:pPr>
         <w:pStyle w:val="Heading2"/>
       </w:pPr>
-      <w:bookmarkStart w:id="79" w:name="_Lambda_Functions"/>
-      <w:bookmarkStart w:id="80" w:name="_Toc78033586"/>
+      <w:bookmarkStart w:id="78" w:name="_Lambda_Functions"/>
+      <w:bookmarkStart w:id="79" w:name="_Toc78033586"/>
+      <w:bookmarkEnd w:id="78"/>
+      <w:r>
+        <w:t>In-Code</w:t>
+      </w:r>
+      <w:r>
+        <w:t xml:space="preserve"> Exceptions</w:t>
+      </w:r>
       <w:bookmarkEnd w:id="79"/>
-      <w:r>
-        <w:t>In-Code</w:t>
-      </w:r>
-      <w:r>
-        <w:t xml:space="preserve"> Exceptions</w:t>
+    </w:p>
+    <w:p>
+      <w:pPr>
+        <w:ind w:left="113" w:firstLine="0"/>
+      </w:pPr>
+      <w:r>
+        <w:t>Para-C provides Exceptions similar to C++, but with a bit of pythonic</w:t>
+      </w:r>
+      <w:r>
+        <w:t>-like</w:t>
+      </w:r>
+      <w:r>
+        <w:t xml:space="preserve"> syntax-sugar added. </w:t>
+      </w:r>
+    </w:p>
+    <w:p>
+      <w:pPr>
+        <w:ind w:left="113" w:firstLine="0"/>
+      </w:pPr>
+      <w:r>
+        <w:t xml:space="preserve">These are implemented using compiler-generated compile-types, which automatically implement the user-specified return types. These compile types contain the actual return type and the Para-C return type struct, which defines the exception return. </w:t>
+      </w:r>
+    </w:p>
+    <w:p>
+      <w:pPr>
+        <w:ind w:left="113" w:firstLine="0"/>
+      </w:pPr>
+      <w:r>
+        <w:t xml:space="preserve">If an exception was raised, the struct will contain the exception and the </w:t>
+      </w:r>
+      <w:r>
+        <w:t xml:space="preserve">call stack. </w:t>
+      </w:r>
+      <w:r>
+        <w:t>The call-stack will be in this case a compiler-generated variable that keeps track of the current stack, by passing itself to every function and being updated there.</w:t>
+      </w:r>
+    </w:p>
+    <w:p>
+      <w:pPr>
+        <w:pStyle w:val="Heading3"/>
+      </w:pPr>
+      <w:bookmarkStart w:id="80" w:name="_Toc78033587"/>
+      <w:r>
+        <w:t>Keywords</w:t>
       </w:r>
       <w:bookmarkEnd w:id="80"/>
-    </w:p>
-    <w:p>
-      <w:pPr>
-        <w:ind w:left="113" w:firstLine="0"/>
-      </w:pPr>
-      <w:r>
-        <w:t>Para-C provides Exceptions similar to C++, but with a bit of pythonic</w:t>
-      </w:r>
-      <w:r>
-        <w:t>-like</w:t>
-      </w:r>
-      <w:r>
-        <w:t xml:space="preserve"> syntax-sugar added. </w:t>
-      </w:r>
-    </w:p>
-    <w:p>
-      <w:pPr>
-        <w:ind w:left="113" w:firstLine="0"/>
-      </w:pPr>
-      <w:r>
-        <w:t xml:space="preserve">These are implemented using compiler-generated compile-types, which automatically implement the user-specified return types. These compile types contain the actual return type and the Para-C return type struct, which defines the exception return. </w:t>
-      </w:r>
-    </w:p>
-    <w:p>
-      <w:pPr>
-        <w:ind w:left="113" w:firstLine="0"/>
-      </w:pPr>
-      <w:r>
-        <w:t xml:space="preserve">If an exception was raised, the struct will contain the exception and the </w:t>
-      </w:r>
-      <w:r>
-        <w:t xml:space="preserve">call stack. </w:t>
-      </w:r>
-      <w:r>
-        <w:t>The call-stack will be in this case a compiler-generated variable that keeps track of the current stack, by passing itself to every function and being updated there.</w:t>
-      </w:r>
-    </w:p>
-    <w:p>
-      <w:pPr>
-        <w:pStyle w:val="Heading3"/>
-      </w:pPr>
-      <w:bookmarkStart w:id="81" w:name="_Toc78033587"/>
-      <w:r>
-        <w:t>Keywords</w:t>
-      </w:r>
-      <w:bookmarkEnd w:id="81"/>
     </w:p>
     <w:p>
       <w:pPr>
@@ -18802,7 +18367,7 @@
       <w:pPr>
         <w:pStyle w:val="Heading3"/>
       </w:pPr>
-      <w:bookmarkStart w:id="82" w:name="_Toc78033588"/>
+      <w:bookmarkStart w:id="81" w:name="_Toc78033588"/>
       <w:r>
         <w:t xml:space="preserve">Creating </w:t>
       </w:r>
@@ -18812,7 +18377,7 @@
       <w:r>
         <w:t xml:space="preserve"> Exceptions</w:t>
       </w:r>
-      <w:bookmarkEnd w:id="82"/>
+      <w:bookmarkEnd w:id="81"/>
     </w:p>
     <w:p>
       <w:pPr>
@@ -19058,11 +18623,11 @@
       <w:pPr>
         <w:pStyle w:val="Heading3"/>
       </w:pPr>
-      <w:bookmarkStart w:id="83" w:name="_Toc78033589"/>
+      <w:bookmarkStart w:id="82" w:name="_Toc78033589"/>
       <w:r>
         <w:t>Raising the Exception</w:t>
       </w:r>
-      <w:bookmarkEnd w:id="83"/>
+      <w:bookmarkEnd w:id="82"/>
     </w:p>
     <w:p>
       <w:pPr>
@@ -19277,35 +18842,35 @@
       <w:pPr>
         <w:pStyle w:val="Heading3"/>
       </w:pPr>
-      <w:bookmarkStart w:id="84" w:name="_Toc78033590"/>
+      <w:bookmarkStart w:id="83" w:name="_Toc78033590"/>
       <w:r>
         <w:t>Catching Exceptions</w:t>
       </w:r>
+      <w:bookmarkEnd w:id="83"/>
+    </w:p>
+    <w:p>
+      <w:pPr>
+        <w:pStyle w:val="Heading3"/>
+      </w:pPr>
+      <w:bookmarkStart w:id="84" w:name="_Toc78033591"/>
+      <w:r>
+        <w:t>Using a finally and else block</w:t>
+      </w:r>
       <w:bookmarkEnd w:id="84"/>
     </w:p>
     <w:p>
       <w:pPr>
-        <w:pStyle w:val="Heading3"/>
-      </w:pPr>
-      <w:bookmarkStart w:id="85" w:name="_Toc78033591"/>
-      <w:r>
-        <w:t>Using a finally and else block</w:t>
-      </w:r>
+        <w:pStyle w:val="Heading2"/>
+      </w:pPr>
+      <w:bookmarkStart w:id="85" w:name="_The_Para-C_Pre-Processor"/>
+      <w:bookmarkStart w:id="86" w:name="_The_Para_Language"/>
+      <w:bookmarkStart w:id="87" w:name="_Toc78033592"/>
       <w:bookmarkEnd w:id="85"/>
-    </w:p>
-    <w:p>
-      <w:pPr>
-        <w:pStyle w:val="Heading2"/>
-      </w:pPr>
-      <w:bookmarkStart w:id="86" w:name="_The_Para-C_Pre-Processor"/>
-      <w:bookmarkStart w:id="87" w:name="_The_Para_Language"/>
-      <w:bookmarkStart w:id="88" w:name="_Toc78033592"/>
       <w:bookmarkEnd w:id="86"/>
+      <w:r>
+        <w:t>Built-In Reserved Identifiers</w:t>
+      </w:r>
       <w:bookmarkEnd w:id="87"/>
-      <w:r>
-        <w:t>Built-In Reserved Identifiers</w:t>
-      </w:r>
-      <w:bookmarkEnd w:id="88"/>
     </w:p>
     <w:p>
       <w:pPr>
@@ -19323,22 +18888,22 @@
           <w:numId w:val="11"/>
         </w:numPr>
       </w:pPr>
-      <w:bookmarkStart w:id="89" w:name="_Toc78033593"/>
+      <w:bookmarkStart w:id="88" w:name="_Toc78033593"/>
       <w:r>
         <w:t>Magic Values in the C source code</w:t>
       </w:r>
+      <w:bookmarkEnd w:id="88"/>
+    </w:p>
+    <w:p/>
+    <w:p>
+      <w:pPr>
+        <w:pStyle w:val="Heading2"/>
+      </w:pPr>
+      <w:bookmarkStart w:id="89" w:name="_Toc78033594"/>
+      <w:r>
+        <w:t>Style Conventions</w:t>
+      </w:r>
       <w:bookmarkEnd w:id="89"/>
-    </w:p>
-    <w:p/>
-    <w:p>
-      <w:pPr>
-        <w:pStyle w:val="Heading2"/>
-      </w:pPr>
-      <w:bookmarkStart w:id="90" w:name="_Toc78033594"/>
-      <w:r>
-        <w:t>Style Conventions</w:t>
-      </w:r>
-      <w:bookmarkEnd w:id="90"/>
     </w:p>
     <w:p>
       <w:pPr>
@@ -19563,6 +19128,7 @@
         <w:rPr>
           <w:rFonts w:ascii="Consolas" w:hAnsi="Consolas"/>
           <w:shd w:val="clear" w:color="auto" w:fill="DFDFDF" w:themeFill="background2" w:themeFillShade="E6"/>
+          <w:lang w:val="de-AT"/>
         </w:rPr>
       </w:pPr>
       <w:r>
@@ -19576,6 +19142,7 @@
         <w:rPr>
           <w:rFonts w:ascii="Consolas" w:hAnsi="Consolas"/>
           <w:shd w:val="clear" w:color="auto" w:fill="DFDFDF" w:themeFill="background2" w:themeFillShade="E6"/>
+          <w:lang w:val="de-AT"/>
         </w:rPr>
         <w:t>int arg1,</w:t>
       </w:r>
@@ -19588,12 +19155,14 @@
         <w:rPr>
           <w:rFonts w:ascii="Consolas" w:hAnsi="Consolas"/>
           <w:shd w:val="clear" w:color="auto" w:fill="DFDFDF" w:themeFill="background2" w:themeFillShade="E6"/>
-        </w:rPr>
-      </w:pPr>
-      <w:r>
-        <w:rPr>
-          <w:rFonts w:ascii="Consolas" w:hAnsi="Consolas"/>
-          <w:shd w:val="clear" w:color="auto" w:fill="DFDFDF" w:themeFill="background2" w:themeFillShade="E6"/>
+          <w:lang w:val="de-AT"/>
+        </w:rPr>
+      </w:pPr>
+      <w:r>
+        <w:rPr>
+          <w:rFonts w:ascii="Consolas" w:hAnsi="Consolas"/>
+          <w:shd w:val="clear" w:color="auto" w:fill="DFDFDF" w:themeFill="background2" w:themeFillShade="E6"/>
+          <w:lang w:val="de-AT"/>
         </w:rPr>
         <w:t xml:space="preserve">    int arg2,</w:t>
       </w:r>
@@ -19606,12 +19175,14 @@
         <w:rPr>
           <w:rFonts w:ascii="Consolas" w:hAnsi="Consolas"/>
           <w:shd w:val="clear" w:color="auto" w:fill="DFDFDF" w:themeFill="background2" w:themeFillShade="E6"/>
-        </w:rPr>
-      </w:pPr>
-      <w:r>
-        <w:rPr>
-          <w:rFonts w:ascii="Consolas" w:hAnsi="Consolas"/>
-          <w:shd w:val="clear" w:color="auto" w:fill="DFDFDF" w:themeFill="background2" w:themeFillShade="E6"/>
+          <w:lang w:val="de-AT"/>
+        </w:rPr>
+      </w:pPr>
+      <w:r>
+        <w:rPr>
+          <w:rFonts w:ascii="Consolas" w:hAnsi="Consolas"/>
+          <w:shd w:val="clear" w:color="auto" w:fill="DFDFDF" w:themeFill="background2" w:themeFillShade="E6"/>
+          <w:lang w:val="de-AT"/>
         </w:rPr>
         <w:t xml:space="preserve">    int arg3,</w:t>
       </w:r>
@@ -19630,6 +19201,7 @@
         <w:rPr>
           <w:rFonts w:ascii="Consolas" w:hAnsi="Consolas"/>
           <w:shd w:val="clear" w:color="auto" w:fill="DFDFDF" w:themeFill="background2" w:themeFillShade="E6"/>
+          <w:lang w:val="de-AT"/>
         </w:rPr>
         <w:t xml:space="preserve">    </w:t>
       </w:r>
@@ -19913,11 +19485,11 @@
       <w:pPr>
         <w:pStyle w:val="Heading3"/>
       </w:pPr>
-      <w:bookmarkStart w:id="91" w:name="_Toc78033595"/>
+      <w:bookmarkStart w:id="90" w:name="_Toc78033595"/>
       <w:r>
         <w:t>Naming Conventions</w:t>
       </w:r>
-      <w:bookmarkEnd w:id="91"/>
+      <w:bookmarkEnd w:id="90"/>
     </w:p>
     <w:tbl>
       <w:tblPr>
@@ -20591,11 +20163,11 @@
       <w:pPr>
         <w:pStyle w:val="Heading2"/>
       </w:pPr>
-      <w:bookmarkStart w:id="92" w:name="_Toc78033596"/>
+      <w:bookmarkStart w:id="91" w:name="_Toc78033596"/>
       <w:r>
         <w:t>Name Mangling</w:t>
       </w:r>
-      <w:bookmarkEnd w:id="92"/>
+      <w:bookmarkEnd w:id="91"/>
     </w:p>
     <w:p>
       <w:pPr>
@@ -20632,11 +20204,11 @@
       <w:pPr>
         <w:pStyle w:val="Heading1"/>
       </w:pPr>
-      <w:bookmarkStart w:id="93" w:name="_Toc78033597"/>
+      <w:bookmarkStart w:id="92" w:name="_Toc78033597"/>
       <w:r>
         <w:t>The Parac Core Library</w:t>
       </w:r>
-      <w:bookmarkEnd w:id="93"/>
+      <w:bookmarkEnd w:id="92"/>
     </w:p>
     <w:p>
       <w:pPr>
@@ -20676,11 +20248,11 @@
       <w:pPr>
         <w:pStyle w:val="Heading2"/>
       </w:pPr>
-      <w:bookmarkStart w:id="94" w:name="_Toc78033598"/>
+      <w:bookmarkStart w:id="93" w:name="_Toc78033598"/>
       <w:r>
         <w:t>List of Libraries in the PCL</w:t>
       </w:r>
-      <w:bookmarkEnd w:id="94"/>
+      <w:bookmarkEnd w:id="93"/>
     </w:p>
     <w:p>
       <w:pPr>
@@ -20797,11 +20369,11 @@
       <w:pPr>
         <w:pStyle w:val="Heading2"/>
       </w:pPr>
-      <w:bookmarkStart w:id="95" w:name="_Toc78033599"/>
+      <w:bookmarkStart w:id="94" w:name="_Toc78033599"/>
       <w:r>
         <w:t>PCL Imports inside C</w:t>
       </w:r>
-      <w:bookmarkEnd w:id="95"/>
+      <w:bookmarkEnd w:id="94"/>
     </w:p>
     <w:p>
       <w:pPr>
@@ -20839,22 +20411,54 @@
       <w:pPr>
         <w:pStyle w:val="Heading1"/>
       </w:pPr>
-      <w:bookmarkStart w:id="96" w:name="_Toc78033600"/>
+      <w:bookmarkStart w:id="95" w:name="_Toc78033600"/>
       <w:r>
         <w:t xml:space="preserve">The Para </w:t>
       </w:r>
       <w:r>
         <w:t>Language Extensions</w:t>
       </w:r>
+      <w:bookmarkEnd w:id="95"/>
+    </w:p>
+    <w:p>
+      <w:pPr>
+        <w:pStyle w:val="Heading2"/>
+      </w:pPr>
+      <w:bookmarkStart w:id="96" w:name="_Toc78033601"/>
+      <w:r>
+        <w:t>Overview</w:t>
+      </w:r>
       <w:bookmarkEnd w:id="96"/>
     </w:p>
     <w:p>
       <w:pPr>
+        <w:ind w:left="113" w:firstLine="0"/>
+      </w:pPr>
+      <w:r>
+        <w:t xml:space="preserve">The Para Language Extensions are extensions for integrating other programming languages into Para-C. Using </w:t>
+      </w:r>
+      <w:r>
+        <w:t>Extension task</w:t>
+      </w:r>
+      <w:r>
+        <w:t>s, a program can be embedded into the Para-C Program and called with parameters. The Program will wait until the Process has finished and return its returned data if they are given.</w:t>
+      </w:r>
+    </w:p>
+    <w:p>
+      <w:pPr>
+        <w:ind w:left="113" w:firstLine="0"/>
+      </w:pPr>
+      <w:r>
+        <w:t>These Processes are compiled with the main program, meaning the binaries are created and able to be shipped with the entire Project. The only requirements are that the compiler or interpreter of the language is added and that the compiler knows how to embed the process into the Para-C program. This is done using the installable extensions and libraries inside the language.</w:t>
+      </w:r>
+    </w:p>
+    <w:p>
+      <w:pPr>
         <w:pStyle w:val="Heading2"/>
       </w:pPr>
-      <w:bookmarkStart w:id="97" w:name="_Toc78033601"/>
-      <w:r>
-        <w:t>Overview</w:t>
+      <w:bookmarkStart w:id="97" w:name="_Toc78033602"/>
+      <w:r>
+        <w:t>Syntax</w:t>
       </w:r>
       <w:bookmarkEnd w:id="97"/>
     </w:p>
@@ -20863,71 +20467,39 @@
         <w:ind w:left="113" w:firstLine="0"/>
       </w:pPr>
       <w:r>
-        <w:t xml:space="preserve">The Para Language Extensions are extensions for integrating other programming languages into Para-C. Using </w:t>
-      </w:r>
-      <w:r>
-        <w:t>Extension task</w:t>
-      </w:r>
-      <w:r>
-        <w:t>s, a program can be embedded into the Para-C Program and called with parameters. The Program will wait until the Process has finished and return its returned data if they are given.</w:t>
-      </w:r>
-    </w:p>
-    <w:p>
-      <w:pPr>
-        <w:ind w:left="113" w:firstLine="0"/>
-      </w:pPr>
-      <w:r>
-        <w:t>These Processes are compiled with the main program, meaning the binaries are created and able to be shipped with the entire Project. The only requirements are that the compiler or interpreter of the language is added and that the compiler knows how to embed the process into the Para-C program. This is done using the installable extensions and libraries inside the language.</w:t>
-      </w:r>
-    </w:p>
-    <w:p>
-      <w:pPr>
-        <w:pStyle w:val="Heading2"/>
-      </w:pPr>
-      <w:bookmarkStart w:id="98" w:name="_Toc78033602"/>
-      <w:r>
-        <w:t>Syntax</w:t>
+        <w:t xml:space="preserve">The Language Extension Syntax is relatively simple and consists of the </w:t>
+      </w:r>
+      <w:r>
+        <w:t>extension task</w:t>
+      </w:r>
+      <w:r>
+        <w:t xml:space="preserve"> declaration that defines code from another language that should be embedded and the call for that </w:t>
+      </w:r>
+      <w:r>
+        <w:t>task</w:t>
+      </w:r>
+      <w:r>
+        <w:t>.</w:t>
+      </w:r>
+    </w:p>
+    <w:p>
+      <w:pPr>
+        <w:pStyle w:val="Heading3"/>
+      </w:pPr>
+      <w:bookmarkStart w:id="98" w:name="_Toc78033603"/>
+      <w:r>
+        <w:t>Declaring a</w:t>
+      </w:r>
+      <w:r>
+        <w:t>n</w:t>
+      </w:r>
+      <w:r>
+        <w:t xml:space="preserve"> </w:t>
+      </w:r>
+      <w:r>
+        <w:t>extension task</w:t>
       </w:r>
       <w:bookmarkEnd w:id="98"/>
-    </w:p>
-    <w:p>
-      <w:pPr>
-        <w:ind w:left="113" w:firstLine="0"/>
-      </w:pPr>
-      <w:r>
-        <w:t xml:space="preserve">The Language Extension Syntax is relatively simple and consists of the </w:t>
-      </w:r>
-      <w:r>
-        <w:t>extension task</w:t>
-      </w:r>
-      <w:r>
-        <w:t xml:space="preserve"> declaration that defines code from another language that should be embedded and the call for that </w:t>
-      </w:r>
-      <w:r>
-        <w:t>task</w:t>
-      </w:r>
-      <w:r>
-        <w:t>.</w:t>
-      </w:r>
-    </w:p>
-    <w:p>
-      <w:pPr>
-        <w:pStyle w:val="Heading3"/>
-      </w:pPr>
-      <w:bookmarkStart w:id="99" w:name="_Toc78033603"/>
-      <w:r>
-        <w:t>Declaring a</w:t>
-      </w:r>
-      <w:r>
-        <w:t>n</w:t>
-      </w:r>
-      <w:r>
-        <w:t xml:space="preserve"> </w:t>
-      </w:r>
-      <w:r>
-        <w:t>extension task</w:t>
-      </w:r>
-      <w:bookmarkEnd w:id="99"/>
     </w:p>
     <w:p>
       <w:pPr>
@@ -21273,7 +20845,7 @@
       <w:pPr>
         <w:pStyle w:val="Heading3"/>
       </w:pPr>
-      <w:bookmarkStart w:id="100" w:name="_Toc78033604"/>
+      <w:bookmarkStart w:id="99" w:name="_Toc78033604"/>
       <w:r>
         <w:t>Calling a</w:t>
       </w:r>
@@ -21286,7 +20858,7 @@
       <w:r>
         <w:t>extension task</w:t>
       </w:r>
-      <w:bookmarkEnd w:id="100"/>
+      <w:bookmarkEnd w:id="99"/>
     </w:p>
     <w:p>
       <w:pPr>
@@ -21525,49 +21097,49 @@
       <w:pPr>
         <w:pStyle w:val="Heading2"/>
       </w:pPr>
-      <w:bookmarkStart w:id="101" w:name="_Toc78033605"/>
+      <w:bookmarkStart w:id="100" w:name="_Toc78033605"/>
       <w:r>
         <w:t>Process Management</w:t>
       </w:r>
+      <w:bookmarkEnd w:id="100"/>
+    </w:p>
+    <w:p>
+      <w:pPr>
+        <w:pStyle w:val="Heading2"/>
+      </w:pPr>
+      <w:bookmarkStart w:id="101" w:name="_Toc78033606"/>
+      <w:r>
+        <w:t>Return Dat</w:t>
+      </w:r>
+      <w:r>
+        <w:t>a</w:t>
+      </w:r>
       <w:bookmarkEnd w:id="101"/>
     </w:p>
     <w:p>
       <w:pPr>
+        <w:pStyle w:val="Heading1"/>
+      </w:pPr>
+      <w:bookmarkStart w:id="102" w:name="_The_Para-C_Pre-Processor_1"/>
+      <w:bookmarkStart w:id="103" w:name="_Toc78033607"/>
+      <w:bookmarkEnd w:id="102"/>
+      <w:r>
+        <w:t>The Para-C Pre-Processo</w:t>
+      </w:r>
+      <w:r>
+        <w:t>r</w:t>
+      </w:r>
+      <w:bookmarkEnd w:id="103"/>
+    </w:p>
+    <w:p>
+      <w:pPr>
         <w:pStyle w:val="Heading2"/>
       </w:pPr>
-      <w:bookmarkStart w:id="102" w:name="_Toc78033606"/>
-      <w:r>
-        <w:t>Return Dat</w:t>
-      </w:r>
-      <w:r>
-        <w:t>a</w:t>
-      </w:r>
-      <w:bookmarkEnd w:id="102"/>
-    </w:p>
-    <w:p>
-      <w:pPr>
-        <w:pStyle w:val="Heading1"/>
-      </w:pPr>
-      <w:bookmarkStart w:id="103" w:name="_The_Para-C_Pre-Processor_1"/>
-      <w:bookmarkStart w:id="104" w:name="_Toc78033607"/>
-      <w:bookmarkEnd w:id="103"/>
-      <w:r>
-        <w:t>The Para-C Pre-Processo</w:t>
-      </w:r>
-      <w:r>
-        <w:t>r</w:t>
+      <w:bookmarkStart w:id="104" w:name="_Toc78033608"/>
+      <w:r>
+        <w:t>Overview</w:t>
       </w:r>
       <w:bookmarkEnd w:id="104"/>
-    </w:p>
-    <w:p>
-      <w:pPr>
-        <w:pStyle w:val="Heading2"/>
-      </w:pPr>
-      <w:bookmarkStart w:id="105" w:name="_Toc78033608"/>
-      <w:r>
-        <w:t>Overview</w:t>
-      </w:r>
-      <w:bookmarkEnd w:id="105"/>
     </w:p>
     <w:p>
       <w:pPr>
@@ -21607,9 +21179,9 @@
       <w:pPr>
         <w:pStyle w:val="Heading2"/>
       </w:pPr>
-      <w:bookmarkStart w:id="106" w:name="_Algorithm_and_Parsing"/>
-      <w:bookmarkStart w:id="107" w:name="_Toc78033609"/>
-      <w:bookmarkEnd w:id="106"/>
+      <w:bookmarkStart w:id="105" w:name="_Algorithm_and_Parsing"/>
+      <w:bookmarkStart w:id="106" w:name="_Toc78033609"/>
+      <w:bookmarkEnd w:id="105"/>
       <w:r>
         <w:lastRenderedPageBreak/>
         <w:t>Algorithm</w:t>
@@ -21617,7 +21189,7 @@
       <w:r>
         <w:t xml:space="preserve"> and Parsing</w:t>
       </w:r>
-      <w:bookmarkEnd w:id="107"/>
+      <w:bookmarkEnd w:id="106"/>
     </w:p>
     <w:p>
       <w:pPr>
@@ -21878,33 +21450,33 @@
       <w:pPr>
         <w:pStyle w:val="Heading2"/>
       </w:pPr>
-      <w:bookmarkStart w:id="108" w:name="_Toc78033610"/>
+      <w:bookmarkStart w:id="107" w:name="_Toc78033610"/>
       <w:r>
         <w:t>Usage of Pre-Processor Directives</w:t>
       </w:r>
+      <w:bookmarkEnd w:id="107"/>
+    </w:p>
+    <w:p>
+      <w:pPr>
+        <w:pStyle w:val="Heading1"/>
+      </w:pPr>
+      <w:bookmarkStart w:id="108" w:name="_The_Para-C_Compiler"/>
+      <w:bookmarkStart w:id="109" w:name="_Toc78033611"/>
       <w:bookmarkEnd w:id="108"/>
-    </w:p>
-    <w:p>
-      <w:pPr>
-        <w:pStyle w:val="Heading1"/>
-      </w:pPr>
-      <w:bookmarkStart w:id="109" w:name="_The_Para-C_Compiler"/>
-      <w:bookmarkStart w:id="110" w:name="_Toc78033611"/>
+      <w:r>
+        <w:t>The Para-C Compiler</w:t>
+      </w:r>
       <w:bookmarkEnd w:id="109"/>
-      <w:r>
-        <w:t>The Para-C Compiler</w:t>
+    </w:p>
+    <w:p>
+      <w:pPr>
+        <w:pStyle w:val="Heading2"/>
+      </w:pPr>
+      <w:bookmarkStart w:id="110" w:name="_Toc78033612"/>
+      <w:r>
+        <w:t>Overview</w:t>
       </w:r>
       <w:bookmarkEnd w:id="110"/>
-    </w:p>
-    <w:p>
-      <w:pPr>
-        <w:pStyle w:val="Heading2"/>
-      </w:pPr>
-      <w:bookmarkStart w:id="111" w:name="_Toc78033612"/>
-      <w:r>
-        <w:t>Overview</w:t>
-      </w:r>
-      <w:bookmarkEnd w:id="111"/>
     </w:p>
     <w:p>
       <w:pPr>
@@ -22044,7 +21616,7 @@
         <w:t>are tools though that merge these into a single executable, to make shipping the code easier.</w:t>
       </w:r>
     </w:p>
-    <w:bookmarkStart w:id="112" w:name="_Toc78033613"/>
+    <w:bookmarkStart w:id="111" w:name="_Toc78033613"/>
     <w:p>
       <w:pPr>
         <w:pStyle w:val="Heading2"/>
@@ -22274,7 +21846,7 @@
       <w:r>
         <w:t>Structure</w:t>
       </w:r>
-      <w:bookmarkEnd w:id="112"/>
+      <w:bookmarkEnd w:id="111"/>
     </w:p>
     <w:p>
       <w:pPr>
@@ -22578,24 +22150,24 @@
       <w:pPr>
         <w:pStyle w:val="Heading2"/>
       </w:pPr>
-      <w:bookmarkStart w:id="113" w:name="_Lexer_and_Parser"/>
-      <w:bookmarkStart w:id="114" w:name="_Toc78033614"/>
-      <w:bookmarkEnd w:id="113"/>
+      <w:bookmarkStart w:id="112" w:name="_Lexer_and_Parser"/>
+      <w:bookmarkStart w:id="113" w:name="_Toc78033614"/>
+      <w:bookmarkEnd w:id="112"/>
       <w:r>
         <w:lastRenderedPageBreak/>
         <w:t>Lexer and Parser</w:t>
       </w:r>
+      <w:bookmarkEnd w:id="113"/>
+    </w:p>
+    <w:p>
+      <w:pPr>
+        <w:pStyle w:val="Heading3"/>
+      </w:pPr>
+      <w:bookmarkStart w:id="114" w:name="_Toc78033615"/>
+      <w:r>
+        <w:t>Overview</w:t>
+      </w:r>
       <w:bookmarkEnd w:id="114"/>
-    </w:p>
-    <w:p>
-      <w:pPr>
-        <w:pStyle w:val="Heading3"/>
-      </w:pPr>
-      <w:bookmarkStart w:id="115" w:name="_Toc78033615"/>
-      <w:r>
-        <w:t>Overview</w:t>
-      </w:r>
-      <w:bookmarkEnd w:id="115"/>
     </w:p>
     <w:p>
       <w:pPr>
@@ -22689,14 +22261,14 @@
       <w:pPr>
         <w:pStyle w:val="Heading3"/>
       </w:pPr>
-      <w:bookmarkStart w:id="116" w:name="_Toc78033616"/>
+      <w:bookmarkStart w:id="115" w:name="_Toc78033616"/>
       <w:r>
         <w:t>Antlr4</w:t>
       </w:r>
       <w:r>
         <w:t xml:space="preserve"> Structure (Parsing Tree Components)</w:t>
       </w:r>
-      <w:bookmarkEnd w:id="116"/>
+      <w:bookmarkEnd w:id="115"/>
     </w:p>
     <w:p>
       <w:pPr>
@@ -22775,14 +22347,14 @@
       <w:pPr>
         <w:pStyle w:val="Heading3"/>
       </w:pPr>
-      <w:bookmarkStart w:id="117" w:name="_Toc78033617"/>
+      <w:bookmarkStart w:id="116" w:name="_Toc78033617"/>
       <w:r>
         <w:t>Pre-Processor</w:t>
       </w:r>
       <w:r>
         <w:t xml:space="preserve"> Grammar</w:t>
       </w:r>
-      <w:bookmarkEnd w:id="117"/>
+      <w:bookmarkEnd w:id="116"/>
     </w:p>
     <w:p>
       <w:pPr>
@@ -22869,11 +22441,11 @@
       <w:pPr>
         <w:pStyle w:val="Heading2"/>
       </w:pPr>
-      <w:bookmarkStart w:id="118" w:name="_Semantic_Analyser_(Single-File)"/>
-      <w:bookmarkStart w:id="119" w:name="_Single-File_Semantic_Analyser"/>
-      <w:bookmarkStart w:id="120" w:name="_Toc78033618"/>
+      <w:bookmarkStart w:id="117" w:name="_Semantic_Analyser_(Single-File)"/>
+      <w:bookmarkStart w:id="118" w:name="_Single-File_Semantic_Analyser"/>
+      <w:bookmarkStart w:id="119" w:name="_Toc78033618"/>
+      <w:bookmarkEnd w:id="117"/>
       <w:bookmarkEnd w:id="118"/>
-      <w:bookmarkEnd w:id="119"/>
       <w:r>
         <w:lastRenderedPageBreak/>
         <w:t xml:space="preserve">Single-File </w:t>
@@ -22881,17 +22453,17 @@
       <w:r>
         <w:t>Semantic Analyser</w:t>
       </w:r>
+      <w:bookmarkEnd w:id="119"/>
+    </w:p>
+    <w:p>
+      <w:pPr>
+        <w:pStyle w:val="Heading3"/>
+      </w:pPr>
+      <w:bookmarkStart w:id="120" w:name="_Toc78033619"/>
+      <w:r>
+        <w:t>Overview</w:t>
+      </w:r>
       <w:bookmarkEnd w:id="120"/>
-    </w:p>
-    <w:p>
-      <w:pPr>
-        <w:pStyle w:val="Heading3"/>
-      </w:pPr>
-      <w:bookmarkStart w:id="121" w:name="_Toc78033619"/>
-      <w:r>
-        <w:t>Overview</w:t>
-      </w:r>
-      <w:bookmarkEnd w:id="121"/>
     </w:p>
     <w:p>
       <w:pPr>
@@ -22939,11 +22511,11 @@
       <w:pPr>
         <w:pStyle w:val="Heading3"/>
       </w:pPr>
-      <w:bookmarkStart w:id="122" w:name="_Toc78033620"/>
+      <w:bookmarkStart w:id="121" w:name="_Toc78033620"/>
       <w:r>
         <w:t>Algorithmic structure</w:t>
       </w:r>
-      <w:bookmarkEnd w:id="122"/>
+      <w:bookmarkEnd w:id="121"/>
     </w:p>
     <w:p>
       <w:pPr>
@@ -22955,143 +22527,143 @@
       <w:r>
         <w:t xml:space="preserve">The Semantic Analysis will go </w:t>
       </w:r>
-      <w:bookmarkStart w:id="123" w:name="_File_Linker"/>
+      <w:bookmarkStart w:id="122" w:name="_File_Linker"/>
+      <w:bookmarkEnd w:id="122"/>
+      <w:r>
+        <w:t xml:space="preserve">through each </w:t>
+      </w:r>
+      <w:r>
+        <w:rPr>
+          <w:rStyle w:val="Emphasis"/>
+          <w:rFonts w:ascii="Consolas" w:hAnsi="Consolas"/>
+        </w:rPr>
+        <w:t>externalDeclaration</w:t>
+      </w:r>
+      <w:r>
+        <w:rPr>
+          <w:rStyle w:val="Emphasis"/>
+          <w:rFonts w:ascii="Consolas" w:hAnsi="Consolas"/>
+        </w:rPr>
+        <w:t xml:space="preserve"> </w:t>
+      </w:r>
+      <w:r>
+        <w:t xml:space="preserve">(Can be either a </w:t>
+      </w:r>
+      <w:r>
+        <w:rPr>
+          <w:rStyle w:val="Emphasis"/>
+          <w:rFonts w:ascii="Consolas" w:hAnsi="Consolas"/>
+        </w:rPr>
+        <w:t>declaration</w:t>
+      </w:r>
+      <w:r>
+        <w:t xml:space="preserve"> </w:t>
+      </w:r>
+      <w:r>
+        <w:t xml:space="preserve">or </w:t>
+      </w:r>
+      <w:r>
+        <w:rPr>
+          <w:rStyle w:val="Emphasis"/>
+          <w:rFonts w:ascii="Consolas" w:hAnsi="Consolas"/>
+        </w:rPr>
+        <w:t>function</w:t>
+      </w:r>
+      <w:r>
+        <w:rPr>
+          <w:rStyle w:val="Emphasis"/>
+          <w:rFonts w:ascii="Consolas" w:hAnsi="Consolas"/>
+        </w:rPr>
+        <w:t>D</w:t>
+      </w:r>
+      <w:r>
+        <w:rPr>
+          <w:rStyle w:val="Emphasis"/>
+          <w:rFonts w:ascii="Consolas" w:hAnsi="Consolas"/>
+        </w:rPr>
+        <w:t>efinition</w:t>
+      </w:r>
+      <w:r>
+        <w:t>)</w:t>
+      </w:r>
+      <w:r>
+        <w:t xml:space="preserve"> and go through each block individually and check for logical correctness. If a function is called, both external function definition and Para-C function definition, the Compiler will only validate arguments and correct usage of the function. Pre-Processor statements will be already ignored and ‘removed’ in this state sin</w:t>
+      </w:r>
+      <w:r>
+        <w:t>ce the Pre-Processor already altered the code approp</w:t>
+      </w:r>
+      <w:r>
+        <w:t>r</w:t>
+      </w:r>
+      <w:r>
+        <w:t>iately.</w:t>
+      </w:r>
+    </w:p>
+    <w:p>
+      <w:pPr>
+        <w:pStyle w:val="Heading2"/>
+      </w:pPr>
+      <w:bookmarkStart w:id="123" w:name="_File_Linker_1"/>
+      <w:bookmarkStart w:id="124" w:name="_Toc78033621"/>
       <w:bookmarkEnd w:id="123"/>
       <w:r>
-        <w:t xml:space="preserve">through each </w:t>
-      </w:r>
-      <w:r>
-        <w:rPr>
-          <w:rStyle w:val="Emphasis"/>
-          <w:rFonts w:ascii="Consolas" w:hAnsi="Consolas"/>
-        </w:rPr>
-        <w:t>externalDeclaration</w:t>
-      </w:r>
-      <w:r>
-        <w:rPr>
-          <w:rStyle w:val="Emphasis"/>
-          <w:rFonts w:ascii="Consolas" w:hAnsi="Consolas"/>
-        </w:rPr>
+        <w:t>File Linker</w:t>
+      </w:r>
+      <w:bookmarkEnd w:id="124"/>
+    </w:p>
+    <w:p>
+      <w:pPr>
+        <w:pStyle w:val="Heading2"/>
+      </w:pPr>
+      <w:bookmarkStart w:id="125" w:name="_Semantic_Analyser_(Entire"/>
+      <w:bookmarkStart w:id="126" w:name="_Multi-File_Semantic_Analyser"/>
+      <w:bookmarkStart w:id="127" w:name="_Toc78033622"/>
+      <w:bookmarkEnd w:id="125"/>
+      <w:bookmarkEnd w:id="126"/>
+      <w:r>
+        <w:t xml:space="preserve">Multi-File </w:t>
+      </w:r>
+      <w:r>
+        <w:t>Semantic Analyser</w:t>
+      </w:r>
+      <w:bookmarkEnd w:id="127"/>
+      <w:r>
         <w:t xml:space="preserve"> </w:t>
       </w:r>
-      <w:r>
-        <w:t xml:space="preserve">(Can be either a </w:t>
-      </w:r>
-      <w:r>
-        <w:rPr>
-          <w:rStyle w:val="Emphasis"/>
-          <w:rFonts w:ascii="Consolas" w:hAnsi="Consolas"/>
-        </w:rPr>
-        <w:t>declaration</w:t>
-      </w:r>
-      <w:r>
-        <w:t xml:space="preserve"> </w:t>
-      </w:r>
-      <w:r>
-        <w:t xml:space="preserve">or </w:t>
-      </w:r>
-      <w:r>
-        <w:rPr>
-          <w:rStyle w:val="Emphasis"/>
-          <w:rFonts w:ascii="Consolas" w:hAnsi="Consolas"/>
-        </w:rPr>
-        <w:t>function</w:t>
-      </w:r>
-      <w:r>
-        <w:rPr>
-          <w:rStyle w:val="Emphasis"/>
-          <w:rFonts w:ascii="Consolas" w:hAnsi="Consolas"/>
-        </w:rPr>
-        <w:t>D</w:t>
-      </w:r>
-      <w:r>
-        <w:rPr>
-          <w:rStyle w:val="Emphasis"/>
-          <w:rFonts w:ascii="Consolas" w:hAnsi="Consolas"/>
-        </w:rPr>
-        <w:t>efinition</w:t>
-      </w:r>
-      <w:r>
-        <w:t>)</w:t>
-      </w:r>
-      <w:r>
-        <w:t xml:space="preserve"> and go through each block individually and check for logical correctness. If a function is called, both external function definition and Para-C function definition, the Compiler will only validate arguments and correct usage of the function. Pre-Processor statements will be already ignored and ‘removed’ in this state sin</w:t>
-      </w:r>
-      <w:r>
-        <w:t>ce the Pre-Processor already altered the code approp</w:t>
-      </w:r>
-      <w:r>
-        <w:t>r</w:t>
-      </w:r>
-      <w:r>
-        <w:t>iately.</w:t>
-      </w:r>
     </w:p>
     <w:p>
       <w:pPr>
         <w:pStyle w:val="Heading2"/>
       </w:pPr>
-      <w:bookmarkStart w:id="124" w:name="_File_Linker_1"/>
-      <w:bookmarkStart w:id="125" w:name="_Toc78033621"/>
-      <w:bookmarkEnd w:id="124"/>
-      <w:r>
-        <w:t>File Linker</w:t>
-      </w:r>
-      <w:bookmarkEnd w:id="125"/>
+      <w:bookmarkStart w:id="128" w:name="_Code_Optimiser"/>
+      <w:bookmarkStart w:id="129" w:name="_Toc78033623"/>
+      <w:bookmarkEnd w:id="128"/>
+      <w:r>
+        <w:t>Code Optimiser</w:t>
+      </w:r>
+      <w:bookmarkEnd w:id="129"/>
     </w:p>
     <w:p>
       <w:pPr>
         <w:pStyle w:val="Heading2"/>
       </w:pPr>
-      <w:bookmarkStart w:id="126" w:name="_Semantic_Analyser_(Entire"/>
-      <w:bookmarkStart w:id="127" w:name="_Multi-File_Semantic_Analyser"/>
-      <w:bookmarkStart w:id="128" w:name="_Toc78033622"/>
-      <w:bookmarkEnd w:id="126"/>
-      <w:bookmarkEnd w:id="127"/>
-      <w:r>
-        <w:t xml:space="preserve">Multi-File </w:t>
-      </w:r>
-      <w:r>
-        <w:t>Semantic Analyser</w:t>
-      </w:r>
-      <w:bookmarkEnd w:id="128"/>
-      <w:r>
-        <w:t xml:space="preserve"> </w:t>
-      </w:r>
+      <w:bookmarkStart w:id="130" w:name="_Code_Generator"/>
+      <w:bookmarkStart w:id="131" w:name="_Toc78033624"/>
+      <w:bookmarkEnd w:id="130"/>
+      <w:r>
+        <w:t>Code Generator</w:t>
+      </w:r>
+      <w:bookmarkEnd w:id="131"/>
     </w:p>
     <w:p>
       <w:pPr>
         <w:pStyle w:val="Heading2"/>
       </w:pPr>
-      <w:bookmarkStart w:id="129" w:name="_Code_Optimiser"/>
-      <w:bookmarkStart w:id="130" w:name="_Toc78033623"/>
-      <w:bookmarkEnd w:id="129"/>
-      <w:r>
-        <w:t>Code Optimiser</w:t>
-      </w:r>
-      <w:bookmarkEnd w:id="130"/>
-    </w:p>
-    <w:p>
-      <w:pPr>
-        <w:pStyle w:val="Heading2"/>
-      </w:pPr>
-      <w:bookmarkStart w:id="131" w:name="_Code_Generator"/>
-      <w:bookmarkStart w:id="132" w:name="_Toc78033624"/>
-      <w:bookmarkEnd w:id="131"/>
-      <w:r>
-        <w:t>Code Generator</w:t>
+      <w:bookmarkStart w:id="132" w:name="_Toc78033625"/>
+      <w:r>
+        <w:t>Compiler Warnings</w:t>
       </w:r>
       <w:bookmarkEnd w:id="132"/>
-    </w:p>
-    <w:p>
-      <w:pPr>
-        <w:pStyle w:val="Heading2"/>
-      </w:pPr>
-      <w:bookmarkStart w:id="133" w:name="_Toc78033625"/>
-      <w:r>
-        <w:t>Compiler Warnings</w:t>
-      </w:r>
-      <w:bookmarkEnd w:id="133"/>
     </w:p>
     <w:p>
       <w:pPr>
@@ -23154,11 +22726,11 @@
           <w:numId w:val="11"/>
         </w:numPr>
       </w:pPr>
-      <w:bookmarkStart w:id="134" w:name="_Toc78033626"/>
+      <w:bookmarkStart w:id="133" w:name="_Toc78033626"/>
       <w:r>
         <w:t>Compiler Exceptions</w:t>
       </w:r>
-      <w:bookmarkEnd w:id="134"/>
+      <w:bookmarkEnd w:id="133"/>
     </w:p>
     <w:p>
       <w:pPr>
@@ -23260,11 +22832,11 @@
           <w:numId w:val="11"/>
         </w:numPr>
       </w:pPr>
-      <w:bookmarkStart w:id="135" w:name="_Toc78033627"/>
+      <w:bookmarkStart w:id="134" w:name="_Toc78033627"/>
       <w:r>
         <w:t>Error-Codes</w:t>
       </w:r>
-      <w:bookmarkEnd w:id="135"/>
+      <w:bookmarkEnd w:id="134"/>
     </w:p>
     <w:p>
       <w:pPr>
@@ -24132,21 +23704,21 @@
       <w:pPr>
         <w:pStyle w:val="Heading2"/>
       </w:pPr>
-      <w:bookmarkStart w:id="136" w:name="_Toc78033628"/>
+      <w:bookmarkStart w:id="135" w:name="_Toc78033628"/>
       <w:r>
         <w:t>Tokens</w:t>
       </w:r>
+      <w:bookmarkEnd w:id="135"/>
+    </w:p>
+    <w:p>
+      <w:pPr>
+        <w:pStyle w:val="Heading3"/>
+      </w:pPr>
+      <w:bookmarkStart w:id="136" w:name="_Toc78033629"/>
+      <w:r>
+        <w:t>C Keywords</w:t>
+      </w:r>
       <w:bookmarkEnd w:id="136"/>
-    </w:p>
-    <w:p>
-      <w:pPr>
-        <w:pStyle w:val="Heading3"/>
-      </w:pPr>
-      <w:bookmarkStart w:id="137" w:name="_Toc78033629"/>
-      <w:r>
-        <w:t>C Keywords</w:t>
-      </w:r>
-      <w:bookmarkEnd w:id="137"/>
     </w:p>
     <w:p>
       <w:pPr>
@@ -24963,11 +24535,11 @@
           <w:numId w:val="11"/>
         </w:numPr>
       </w:pPr>
-      <w:bookmarkStart w:id="138" w:name="_Toc78033630"/>
+      <w:bookmarkStart w:id="137" w:name="_Toc78033630"/>
       <w:r>
         <w:t>Para-C Keywords</w:t>
       </w:r>
-      <w:bookmarkEnd w:id="138"/>
+      <w:bookmarkEnd w:id="137"/>
     </w:p>
     <w:p>
       <w:pPr>
@@ -25186,11 +24758,11 @@
       <w:pPr>
         <w:pStyle w:val="Heading3"/>
       </w:pPr>
-      <w:bookmarkStart w:id="139" w:name="_Toc78033631"/>
+      <w:bookmarkStart w:id="138" w:name="_Toc78033631"/>
       <w:r>
         <w:t>Special Symbols</w:t>
       </w:r>
-      <w:bookmarkEnd w:id="139"/>
+      <w:bookmarkEnd w:id="138"/>
       <w:r>
         <w:t xml:space="preserve"> </w:t>
       </w:r>
@@ -26131,13 +25703,13 @@
       <w:pPr>
         <w:pStyle w:val="Heading3"/>
       </w:pPr>
-      <w:bookmarkStart w:id="140" w:name="_Pre-Processor_Directives"/>
-      <w:bookmarkStart w:id="141" w:name="_Toc78033632"/>
+      <w:bookmarkStart w:id="139" w:name="_Pre-Processor_Directives"/>
+      <w:bookmarkStart w:id="140" w:name="_Toc78033632"/>
+      <w:bookmarkEnd w:id="139"/>
+      <w:r>
+        <w:t>Pre-Processor Directives</w:t>
+      </w:r>
       <w:bookmarkEnd w:id="140"/>
-      <w:r>
-        <w:t>Pre-Processor Directives</w:t>
-      </w:r>
-      <w:bookmarkEnd w:id="141"/>
     </w:p>
     <w:tbl>
       <w:tblPr>
@@ -26645,17 +26217,17 @@
           <w:vertAlign w:val="baseline"/>
         </w:rPr>
       </w:pPr>
-      <w:bookmarkStart w:id="142" w:name="_Toc71660374"/>
-      <w:bookmarkStart w:id="143" w:name="_Toc78033643"/>
+      <w:bookmarkStart w:id="141" w:name="_Toc71660374"/>
+      <w:bookmarkStart w:id="142" w:name="_Toc78033643"/>
       <w:r>
         <w:lastRenderedPageBreak/>
         <w:t>E</w:t>
       </w:r>
+      <w:bookmarkEnd w:id="141"/>
+      <w:r>
+        <w:t>ndnotes</w:t>
+      </w:r>
       <w:bookmarkEnd w:id="142"/>
-      <w:r>
-        <w:t>ndnotes</w:t>
-      </w:r>
-      <w:bookmarkEnd w:id="143"/>
     </w:p>
     <w:sectPr>
       <w:headerReference w:type="default" r:id="rId12"/>
@@ -32410,6 +31982,7 @@
     <w:rsid w:val="005D4BF7"/>
     <w:rsid w:val="005D73C3"/>
     <w:rsid w:val="00600C0E"/>
+    <w:rsid w:val="0068274D"/>
     <w:rsid w:val="006B3C80"/>
     <w:rsid w:val="00725696"/>
     <w:rsid w:val="0073399F"/>

</xml_diff>

<commit_message>
Updated ParaC-Luna-Klatzer.docx (section on the PBL)  and added reference for naming and styling
</commit_message>
<xml_diff>
--- a/doc/ParaC-Luna-Klatzer.docx
+++ b/doc/ParaC-Luna-Klatzer.docx
@@ -147,7 +147,7 @@
           <w:noProof/>
           <w:lang w:val="de-AT"/>
         </w:rPr>
-        <w:t>30.09.2021</w:t>
+        <w:t>21.10.2021</w:t>
       </w:r>
       <w:r>
         <w:rPr>
@@ -364,7 +364,7 @@
           <w:sz w:val="24"/>
           <w:szCs w:val="24"/>
         </w:rPr>
-        <w:t>functions</w:t>
+        <w:t>functions, decorators,</w:t>
       </w:r>
       <w:r>
         <w:rPr>
@@ -373,7 +373,7 @@
           <w:sz w:val="24"/>
           <w:szCs w:val="24"/>
         </w:rPr>
-        <w:t xml:space="preserve">, </w:t>
+        <w:t xml:space="preserve"> memory-management,</w:t>
       </w:r>
       <w:r>
         <w:rPr>
@@ -382,7 +382,7 @@
           <w:sz w:val="24"/>
           <w:szCs w:val="24"/>
         </w:rPr>
-        <w:t>libraries</w:t>
+        <w:t xml:space="preserve"> </w:t>
       </w:r>
       <w:r>
         <w:rPr>
@@ -391,7 +391,7 @@
           <w:sz w:val="24"/>
           <w:szCs w:val="24"/>
         </w:rPr>
-        <w:t>,</w:t>
+        <w:t xml:space="preserve">additional </w:t>
       </w:r>
       <w:r>
         <w:rPr>
@@ -400,7 +400,7 @@
           <w:sz w:val="24"/>
           <w:szCs w:val="24"/>
         </w:rPr>
-        <w:t xml:space="preserve"> </w:t>
+        <w:t>function-handling,</w:t>
       </w:r>
       <w:r>
         <w:rPr>
@@ -409,7 +409,7 @@
           <w:sz w:val="24"/>
           <w:szCs w:val="24"/>
         </w:rPr>
-        <w:t xml:space="preserve">struct-like </w:t>
+        <w:t xml:space="preserve"> </w:t>
       </w:r>
       <w:r>
         <w:rPr>
@@ -418,7 +418,7 @@
           <w:sz w:val="24"/>
           <w:szCs w:val="24"/>
         </w:rPr>
-        <w:t>data structures, decorators,</w:t>
+        <w:t xml:space="preserve">and additional project-management features. </w:t>
       </w:r>
       <w:r>
         <w:rPr>
@@ -427,97 +427,7 @@
           <w:sz w:val="24"/>
           <w:szCs w:val="24"/>
         </w:rPr>
-        <w:t xml:space="preserve"> memory-management, console handling with management for stdin, stdout and stderr,</w:t>
-      </w:r>
-      <w:r>
-        <w:rPr>
-          <w:rFonts w:ascii="Arial Nova Light" w:eastAsiaTheme="minorEastAsia" w:hAnsi="Arial Nova Light" w:cstheme="minorBidi"/>
-          <w:b w:val="0"/>
-          <w:sz w:val="24"/>
-          <w:szCs w:val="24"/>
-        </w:rPr>
-        <w:t xml:space="preserve"> </w:t>
-      </w:r>
-      <w:r>
-        <w:rPr>
-          <w:rFonts w:ascii="Arial Nova Light" w:eastAsiaTheme="minorEastAsia" w:hAnsi="Arial Nova Light" w:cstheme="minorBidi"/>
-          <w:b w:val="0"/>
-          <w:sz w:val="24"/>
-          <w:szCs w:val="24"/>
-        </w:rPr>
-        <w:t xml:space="preserve">additional </w:t>
-      </w:r>
-      <w:r>
-        <w:rPr>
-          <w:rFonts w:ascii="Arial Nova Light" w:eastAsiaTheme="minorEastAsia" w:hAnsi="Arial Nova Light" w:cstheme="minorBidi"/>
-          <w:b w:val="0"/>
-          <w:sz w:val="24"/>
-          <w:szCs w:val="24"/>
-        </w:rPr>
-        <w:t>function-handling,</w:t>
-      </w:r>
-      <w:r>
-        <w:rPr>
-          <w:rFonts w:ascii="Arial Nova Light" w:eastAsiaTheme="minorEastAsia" w:hAnsi="Arial Nova Light" w:cstheme="minorBidi"/>
-          <w:b w:val="0"/>
-          <w:sz w:val="24"/>
-          <w:szCs w:val="24"/>
-        </w:rPr>
-        <w:t xml:space="preserve"> </w:t>
-      </w:r>
-      <w:r>
-        <w:rPr>
-          <w:rFonts w:ascii="Arial Nova Light" w:eastAsiaTheme="minorEastAsia" w:hAnsi="Arial Nova Light" w:cstheme="minorBidi"/>
-          <w:b w:val="0"/>
-          <w:sz w:val="24"/>
-          <w:szCs w:val="24"/>
-        </w:rPr>
-        <w:t xml:space="preserve">lightweight </w:t>
-      </w:r>
-      <w:r>
-        <w:rPr>
-          <w:rFonts w:ascii="Arial Nova Light" w:eastAsiaTheme="minorEastAsia" w:hAnsi="Arial Nova Light" w:cstheme="minorBidi"/>
-          <w:b w:val="0"/>
-          <w:sz w:val="24"/>
-          <w:szCs w:val="24"/>
-        </w:rPr>
-        <w:t>OOP</w:t>
-      </w:r>
-      <w:r>
-        <w:rPr>
-          <w:rFonts w:ascii="Arial Nova Light" w:eastAsiaTheme="minorEastAsia" w:hAnsi="Arial Nova Light" w:cstheme="minorBidi"/>
-          <w:b w:val="0"/>
-          <w:sz w:val="24"/>
-          <w:szCs w:val="24"/>
-        </w:rPr>
-        <w:t xml:space="preserve"> </w:t>
-      </w:r>
-      <w:r>
-        <w:rPr>
-          <w:rFonts w:ascii="Arial Nova Light" w:eastAsiaTheme="minorEastAsia" w:hAnsi="Arial Nova Light" w:cstheme="minorBidi"/>
-          <w:b w:val="0"/>
-          <w:sz w:val="24"/>
-          <w:szCs w:val="24"/>
-        </w:rPr>
-        <w:t>structures</w:t>
-      </w:r>
-      <w:r>
-        <w:rPr>
-          <w:rFonts w:ascii="Arial Nova Light" w:eastAsiaTheme="minorEastAsia" w:hAnsi="Arial Nova Light" w:cstheme="minorBidi"/>
-          <w:b w:val="0"/>
-          <w:sz w:val="24"/>
-          <w:szCs w:val="24"/>
-        </w:rPr>
-        <w:t xml:space="preserve">, </w:t>
-      </w:r>
-      <w:r>
-        <w:rPr>
-          <w:rFonts w:ascii="Arial Nova Light" w:eastAsiaTheme="minorEastAsia" w:hAnsi="Arial Nova Light" w:cstheme="minorBidi"/>
-          <w:b w:val="0"/>
-          <w:sz w:val="24"/>
-          <w:szCs w:val="24"/>
-        </w:rPr>
-        <w:t xml:space="preserve">and additional project-management features. </w:t>
+        <w:t xml:space="preserve">To summarise, Para-C will be a simplified and extended C, without the complications of C++ and more straight-forward to code.  </w:t>
       </w:r>
     </w:p>
     <w:p>
@@ -12718,7 +12628,7 @@
         <w:rPr>
           <w:rFonts w:ascii="Consolas" w:hAnsi="Consolas"/>
         </w:rPr>
-        <w:t>__pbl_</w:t>
+        <w:t>pbl_</w:t>
       </w:r>
       <w:r>
         <w:rPr>
@@ -12727,34 +12637,10 @@
         <w:t>”</w:t>
       </w:r>
       <w:r>
-        <w:t xml:space="preserve"> and </w:t>
-      </w:r>
-      <w:r>
-        <w:t xml:space="preserve">the </w:t>
-      </w:r>
-      <w:r>
-        <w:t xml:space="preserve">suffix </w:t>
-      </w:r>
-      <w:r>
-        <w:rPr>
-          <w:rFonts w:ascii="Consolas" w:hAnsi="Consolas"/>
-        </w:rPr>
-        <w:t>“</w:t>
-      </w:r>
-      <w:r>
-        <w:rPr>
-          <w:rFonts w:ascii="Consolas" w:hAnsi="Consolas"/>
-        </w:rPr>
-        <w:t>__</w:t>
-      </w:r>
-      <w:r>
-        <w:rPr>
-          <w:rFonts w:ascii="Consolas" w:hAnsi="Consolas"/>
-        </w:rPr>
-        <w:t>”</w:t>
-      </w:r>
-      <w:r>
-        <w:t xml:space="preserve"> (pbl = </w:t>
+        <w:t xml:space="preserve"> </w:t>
+      </w:r>
+      <w:r>
+        <w:t xml:space="preserve">(pbl = </w:t>
       </w:r>
       <w:r>
         <w:t>parac base library</w:t>
@@ -12776,6 +12662,47 @@
       </w:r>
       <w:r>
         <w:t xml:space="preserve"> using comments to separate user and compiler code. </w:t>
+      </w:r>
+    </w:p>
+    <w:p>
+      <w:pPr>
+        <w:ind w:left="226" w:firstLine="0"/>
+      </w:pPr>
+      <w:r>
+        <w:t xml:space="preserve">If </w:t>
+      </w:r>
+      <w:r>
+        <w:t>the Para-C compiler declares new variables, calls new functions or updates values that are not part of the user</w:t>
+      </w:r>
+      <w:r>
+        <w:t xml:space="preserve"> </w:t>
+      </w:r>
+      <w:r>
+        <w:t xml:space="preserve">code, but required for other functionality, such as new keywords, special function calls etc. </w:t>
+      </w:r>
+      <w:r>
+        <w:t>the compiler will attempt to</w:t>
+      </w:r>
+      <w:r>
+        <w:t xml:space="preserve"> add a</w:t>
+      </w:r>
+      <w:r>
+        <w:t xml:space="preserve"> comment </w:t>
+      </w:r>
+      <w:r>
+        <w:t xml:space="preserve">with additional information </w:t>
+      </w:r>
+      <w:r>
+        <w:t>and separate them clearly from the user cod</w:t>
+      </w:r>
+      <w:r>
+        <w:t>e.</w:t>
+      </w:r>
+      <w:r>
+        <w:t xml:space="preserve"> </w:t>
+      </w:r>
+      <w:r>
+        <w:t xml:space="preserve"> </w:t>
       </w:r>
     </w:p>
     <w:p>
@@ -12791,84 +12718,35 @@
           <w:i/>
           <w:iCs/>
         </w:rPr>
-        <w:t>Note: To not be confused with the reserved identifiers in C, the Para-C identifiers have the suffix of two underscores instead</w:t>
+        <w:t>Inside the PBL, s</w:t>
       </w:r>
       <w:r>
         <w:rPr>
           <w:i/>
           <w:iCs/>
         </w:rPr>
-        <w:t xml:space="preserve"> of just the regular prefix of one or two which are reserved by the C-conventions.</w:t>
+        <w:t xml:space="preserve">tyling and naming are applied </w:t>
       </w:r>
       <w:r>
         <w:rPr>
           <w:i/>
           <w:iCs/>
         </w:rPr>
-        <w:t xml:space="preserve"> (See </w:t>
+        <w:t>based on</w:t>
       </w:r>
       <w:r>
         <w:rPr>
           <w:i/>
           <w:iCs/>
         </w:rPr>
-        <w:t>C11 – 7.1.3 Reserved Identifiers</w:t>
-      </w:r>
-      <w:r>
-        <w:rPr>
-          <w:rStyle w:val="EndnoteReference"/>
+        <w:t xml:space="preserve"> the Google C++ style guide</w:t>
+      </w:r>
+      <w:r>
+        <w:rPr>
           <w:i/>
           <w:iCs/>
         </w:rPr>
-        <w:endnoteReference w:id="2"/>
-      </w:r>
-      <w:r>
-        <w:rPr>
-          <w:i/>
-          <w:iCs/>
-        </w:rPr>
-        <w:t>)</w:t>
-      </w:r>
-    </w:p>
-    <w:p>
-      <w:pPr>
-        <w:ind w:left="226" w:firstLine="0"/>
-      </w:pPr>
-      <w:r>
-        <w:t xml:space="preserve">If </w:t>
-      </w:r>
-      <w:r>
-        <w:t>the Para-C compiler declares new variables, calls new functions or updates values that are not part of the user</w:t>
-      </w:r>
-      <w:r>
-        <w:t xml:space="preserve"> </w:t>
-      </w:r>
-      <w:r>
-        <w:t xml:space="preserve">code, but required for other functionality, such as new keywords, special function calls etc. </w:t>
-      </w:r>
-      <w:r>
-        <w:t>the compiler will attempt to</w:t>
-      </w:r>
-      <w:r>
-        <w:t xml:space="preserve"> add a</w:t>
-      </w:r>
-      <w:r>
-        <w:t xml:space="preserve"> comment </w:t>
-      </w:r>
-      <w:r>
-        <w:t xml:space="preserve">with additional information </w:t>
-      </w:r>
-      <w:r>
-        <w:t>and separate them clearly from the user cod</w:t>
-      </w:r>
-      <w:r>
-        <w:t>e.</w:t>
-      </w:r>
-      <w:r>
-        <w:t xml:space="preserve"> </w:t>
-      </w:r>
-      <w:r>
-        <w:t xml:space="preserve"> </w:t>
+        <w:t>.</w:t>
       </w:r>
     </w:p>
     <w:p>
@@ -12923,7 +12801,6 @@
           <w:rFonts w:ascii="Consolas" w:hAnsi="Consolas"/>
           <w:shd w:val="clear" w:color="auto" w:fill="E0E0E0" w:themeFill="accent2" w:themeFillTint="66"/>
         </w:rPr>
-        <w:lastRenderedPageBreak/>
         <w:t>&lt;filen</w:t>
       </w:r>
       <w:r>
@@ -12968,6 +12845,7 @@
           <w:i/>
           <w:iCs/>
         </w:rPr>
+        <w:lastRenderedPageBreak/>
         <w:t>Examples</w:t>
       </w:r>
       <w:r>
@@ -21616,11 +21494,11 @@
         <w:t>are tools though that merge these into a single executable, to make shipping the code easier.</w:t>
       </w:r>
     </w:p>
-    <w:bookmarkStart w:id="111" w:name="_Toc78033613"/>
     <w:p>
       <w:pPr>
         <w:pStyle w:val="Heading2"/>
       </w:pPr>
+      <w:bookmarkStart w:id="111" w:name="_Toc78033613"/>
       <w:r>
         <w:rPr>
           <w:noProof/>
@@ -21721,11 +21599,7 @@
           </mc:Choice>
           <mc:Fallback>
             <w:pict>
-              <v:shapetype w14:anchorId="110097C4" id="_x0000_t202" coordsize="21600,21600" o:spt="202" path="m,l,21600r21600,l21600,xe">
-                <v:stroke joinstyle="miter"/>
-                <v:path gradientshapeok="t" o:connecttype="rect"/>
-              </v:shapetype>
-              <v:shape id="Text Box 1" o:spid="_x0000_s1026" type="#_x0000_t202" style="position:absolute;left:0;text-align:left;margin-left:8.35pt;margin-top:170.9pt;width:449.1pt;height:.05pt;z-index:251661312;visibility:visible;mso-wrap-style:square;mso-width-percent:0;mso-wrap-distance-left:9pt;mso-wrap-distance-top:0;mso-wrap-distance-right:9pt;mso-wrap-distance-bottom:0;mso-position-horizontal:absolute;mso-position-horizontal-relative:text;mso-position-vertical:absolute;mso-position-vertical-relative:text;mso-width-percent:0;mso-width-relative:margin;v-text-anchor:top" o:gfxdata="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" stroked="f">
+              <v:shape w14:anchorId="110097C4" id="Text Box 1" o:spid="_x0000_s1028" type="#_x0000_t202" style="position:absolute;left:0;text-align:left;margin-left:8.35pt;margin-top:170.9pt;width:449.1pt;height:.05pt;z-index:251661312;visibility:visible;mso-wrap-style:square;mso-width-percent:0;mso-wrap-distance-left:9pt;mso-wrap-distance-top:0;mso-wrap-distance-right:9pt;mso-wrap-distance-bottom:0;mso-position-horizontal:absolute;mso-position-horizontal-relative:text;mso-position-vertical:absolute;mso-position-vertical-relative:text;mso-width-percent:0;mso-width-relative:margin;v-text-anchor:top" o:gfxdata="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" stroked="f">
                 <v:textbox style="mso-fit-shape-to-text:t" inset="0,0,0,0">
                   <w:txbxContent>
                     <w:p>
@@ -23741,7 +23615,7 @@
           <w:i/>
           <w:iCs/>
         </w:rPr>
-        <w:endnoteReference w:id="3"/>
+        <w:endnoteReference w:id="2"/>
       </w:r>
     </w:p>
     <w:p>
@@ -26315,45 +26189,9 @@
         <w:endnoteRef/>
       </w:r>
       <w:r>
-        <w:t xml:space="preserve"> C11– Draft April 12, 2011: </w:t>
+        <w:t xml:space="preserve"> C Keywords: </w:t>
       </w:r>
       <w:hyperlink r:id="rId2" w:history="1">
-        <w:r>
-          <w:rPr>
-            <w:rStyle w:val="Hyperlink"/>
-          </w:rPr>
-          <w:t>[</w:t>
-        </w:r>
-        <w:r>
-          <w:rPr>
-            <w:rStyle w:val="Hyperlink"/>
-          </w:rPr>
-          <w:t>link</w:t>
-        </w:r>
-        <w:r>
-          <w:rPr>
-            <w:rStyle w:val="Hyperlink"/>
-          </w:rPr>
-          <w:t>]</w:t>
-        </w:r>
-      </w:hyperlink>
-    </w:p>
-  </w:endnote>
-  <w:endnote w:id="3">
-    <w:p>
-      <w:pPr>
-        <w:pStyle w:val="EndnoteText"/>
-      </w:pPr>
-      <w:r>
-        <w:rPr>
-          <w:rStyle w:val="EndnoteReference"/>
-        </w:rPr>
-        <w:endnoteRef/>
-      </w:r>
-      <w:r>
-        <w:t xml:space="preserve"> C Keywords: </w:t>
-      </w:r>
-      <w:hyperlink r:id="rId3" w:history="1">
         <w:r>
           <w:rPr>
             <w:rStyle w:val="Hyperlink"/>
@@ -31979,6 +31817,7 @@
     <w:rsid w:val="0058000D"/>
     <w:rsid w:val="00583CEA"/>
     <w:rsid w:val="00596E0A"/>
+    <w:rsid w:val="005A6B39"/>
     <w:rsid w:val="005D4BF7"/>
     <w:rsid w:val="005D73C3"/>
     <w:rsid w:val="00600C0E"/>

</xml_diff>

<commit_message>
Added struct `pblStdStream` and `pblFileDescriptor`
</commit_message>
<xml_diff>
--- a/doc/ParaC-Luna-Klatzer.docx
+++ b/doc/ParaC-Luna-Klatzer.docx
@@ -147,7 +147,7 @@
           <w:noProof/>
           <w:lang w:val="de-AT"/>
         </w:rPr>
-        <w:t>21.10.2021</w:t>
+        <w:t>22.10.2021</w:t>
       </w:r>
       <w:r>
         <w:rPr>
@@ -12628,7 +12628,7 @@
         <w:rPr>
           <w:rFonts w:ascii="Consolas" w:hAnsi="Consolas"/>
         </w:rPr>
-        <w:t>pbl_</w:t>
+        <w:t>pbl</w:t>
       </w:r>
       <w:r>
         <w:rPr>
@@ -21494,11 +21494,11 @@
         <w:t>are tools though that merge these into a single executable, to make shipping the code easier.</w:t>
       </w:r>
     </w:p>
+    <w:bookmarkStart w:id="111" w:name="_Toc78033613"/>
     <w:p>
       <w:pPr>
         <w:pStyle w:val="Heading2"/>
       </w:pPr>
-      <w:bookmarkStart w:id="111" w:name="_Toc78033613"/>
       <w:r>
         <w:rPr>
           <w:noProof/>
@@ -31833,6 +31833,7 @@
     <w:rsid w:val="008134AC"/>
     <w:rsid w:val="008373DD"/>
     <w:rsid w:val="00890105"/>
+    <w:rsid w:val="0092582C"/>
     <w:rsid w:val="00930981"/>
     <w:rsid w:val="009343C0"/>
     <w:rsid w:val="00936B9E"/>

</xml_diff>

<commit_message>
Added Para-C Base types (with implementation and defaults), stream/file implementation and proper meta tracking
</commit_message>
<xml_diff>
--- a/doc/ParaC-Luna-Klatzer.docx
+++ b/doc/ParaC-Luna-Klatzer.docx
@@ -147,7 +147,7 @@
           <w:noProof/>
           <w:lang w:val="de-AT"/>
         </w:rPr>
-        <w:t>22.10.2021</w:t>
+        <w:t>23.10.2021</w:t>
       </w:r>
       <w:r>
         <w:rPr>
@@ -12707,50 +12707,6 @@
     </w:p>
     <w:p>
       <w:pPr>
-        <w:ind w:left="226" w:firstLine="0"/>
-        <w:rPr>
-          <w:i/>
-          <w:iCs/>
-        </w:rPr>
-      </w:pPr>
-      <w:r>
-        <w:rPr>
-          <w:i/>
-          <w:iCs/>
-        </w:rPr>
-        <w:t>Inside the PBL, s</w:t>
-      </w:r>
-      <w:r>
-        <w:rPr>
-          <w:i/>
-          <w:iCs/>
-        </w:rPr>
-        <w:t xml:space="preserve">tyling and naming are applied </w:t>
-      </w:r>
-      <w:r>
-        <w:rPr>
-          <w:i/>
-          <w:iCs/>
-        </w:rPr>
-        <w:t>based on</w:t>
-      </w:r>
-      <w:r>
-        <w:rPr>
-          <w:i/>
-          <w:iCs/>
-        </w:rPr>
-        <w:t xml:space="preserve"> the Google C++ style guide</w:t>
-      </w:r>
-      <w:r>
-        <w:rPr>
-          <w:i/>
-          <w:iCs/>
-        </w:rPr>
-        <w:t>.</w:t>
-      </w:r>
-    </w:p>
-    <w:p>
-      <w:pPr>
         <w:pStyle w:val="Heading3"/>
       </w:pPr>
       <w:bookmarkStart w:id="11" w:name="_Managing_C_code"/>
@@ -12845,7 +12801,6 @@
           <w:i/>
           <w:iCs/>
         </w:rPr>
-        <w:lastRenderedPageBreak/>
         <w:t>Examples</w:t>
       </w:r>
       <w:r>
@@ -12878,6 +12833,7 @@
           <w:rFonts w:ascii="Consolas" w:hAnsi="Consolas"/>
           <w:shd w:val="clear" w:color="auto" w:fill="E0E0E0" w:themeFill="accent2" w:themeFillTint="66"/>
         </w:rPr>
+        <w:lastRenderedPageBreak/>
         <w:t>name.para</w:t>
       </w:r>
       <w:r>
@@ -18801,7 +18757,13 @@
         <w:ind w:left="833"/>
       </w:pPr>
       <w:r>
-        <w:t>Line-Length Limit is 79 characters for one line</w:t>
+        <w:t xml:space="preserve">Line-Length Limit is </w:t>
+      </w:r>
+      <w:r>
+        <w:t>120</w:t>
+      </w:r>
+      <w:r>
+        <w:t xml:space="preserve"> characters for one line</w:t>
       </w:r>
     </w:p>
     <w:p>
@@ -18814,7 +18776,10 @@
         <w:ind w:left="833"/>
       </w:pPr>
       <w:r>
-        <w:t>4 Spaces per Indentation</w:t>
+        <w:t>2</w:t>
+      </w:r>
+      <w:r>
+        <w:t xml:space="preserve"> Spaces per Indentation</w:t>
       </w:r>
     </w:p>
     <w:p>
@@ -19494,7 +19459,7 @@
               <w:contextualSpacing/>
             </w:pPr>
             <w:r>
-              <w:t>snake_case</w:t>
+              <w:t>Any</w:t>
             </w:r>
           </w:p>
         </w:tc>
@@ -19541,7 +19506,7 @@
               <w:contextualSpacing/>
             </w:pPr>
             <w:r>
-              <w:t>snake_case</w:t>
+              <w:t>Any</w:t>
             </w:r>
           </w:p>
         </w:tc>
@@ -19685,7 +19650,7 @@
               <w:contextualSpacing/>
             </w:pPr>
             <w:r>
-              <w:t>snake_case</w:t>
+              <w:t>PascalCase</w:t>
             </w:r>
           </w:p>
         </w:tc>
@@ -19838,7 +19803,10 @@
               <w:contextualSpacing/>
             </w:pPr>
             <w:r>
-              <w:t>snake_case</w:t>
+              <w:t>snake_cas</w:t>
+            </w:r>
+            <w:r>
+              <w:t>e</w:t>
             </w:r>
           </w:p>
         </w:tc>
@@ -19888,7 +19856,20 @@
               <w:contextualSpacing/>
             </w:pPr>
             <w:r>
-              <w:t>SNAKE_CASE</w:t>
+              <w:t xml:space="preserve">PascalCase with a </w:t>
+            </w:r>
+            <w:r>
+              <w:t>leading</w:t>
+            </w:r>
+            <w:r>
+              <w:t xml:space="preserve"> </w:t>
+            </w:r>
+            <w:r>
+              <w:rPr>
+                <w:i/>
+                <w:iCs/>
+              </w:rPr>
+              <w:t>k</w:t>
             </w:r>
           </w:p>
         </w:tc>
@@ -19992,6 +19973,16 @@
             </w:pPr>
             <w:r>
               <w:t>PascalCase</w:t>
+            </w:r>
+            <w:r>
+              <w:t xml:space="preserve"> with a trailing </w:t>
+            </w:r>
+            <w:r>
+              <w:rPr>
+                <w:i/>
+                <w:iCs/>
+              </w:rPr>
+              <w:t>_T</w:t>
             </w:r>
           </w:p>
         </w:tc>
@@ -31823,6 +31814,7 @@
     <w:rsid w:val="00600C0E"/>
     <w:rsid w:val="0068274D"/>
     <w:rsid w:val="006B3C80"/>
+    <w:rsid w:val="006C28C8"/>
     <w:rsid w:val="00725696"/>
     <w:rsid w:val="0073399F"/>
     <w:rsid w:val="00744F66"/>
@@ -31832,6 +31824,7 @@
     <w:rsid w:val="007E3FEA"/>
     <w:rsid w:val="008134AC"/>
     <w:rsid w:val="008373DD"/>
+    <w:rsid w:val="00844C03"/>
     <w:rsid w:val="00890105"/>
     <w:rsid w:val="0092582C"/>
     <w:rsid w:val="00930981"/>
@@ -31864,6 +31857,7 @@
     <w:rsid w:val="00DC0CC3"/>
     <w:rsid w:val="00DC4F84"/>
     <w:rsid w:val="00DE300B"/>
+    <w:rsid w:val="00DE3FFA"/>
     <w:rsid w:val="00EC3CC1"/>
     <w:rsid w:val="00F2089C"/>
     <w:rsid w:val="00F2508F"/>

</xml_diff>

<commit_message>
Updated compiler structure section in ParaC-Luna-Klatzer.docx
</commit_message>
<xml_diff>
--- a/doc/ParaC-Luna-Klatzer.docx
+++ b/doc/ParaC-Luna-Klatzer.docx
@@ -147,7 +147,7 @@
           <w:noProof/>
           <w:lang w:val="de-AT"/>
         </w:rPr>
-        <w:t>23.10.2021</w:t>
+        <w:t>31.10.2021</w:t>
       </w:r>
       <w:r>
         <w:rPr>
@@ -18221,19 +18221,13 @@
         <w:t xml:space="preserve">Raising an exception is </w:t>
       </w:r>
       <w:r>
-        <w:t>relatively simple and requir</w:t>
-      </w:r>
-      <w:r>
-        <w:t xml:space="preserve">es, like in other languages, the </w:t>
-      </w:r>
-      <w:r>
-        <w:t xml:space="preserve">creation of a struct, with set values and error-message that can be displayed. (Inheriting errors and creating error trees like in other languages is not supported in Para-C, but it might be added in later updates with </w:t>
-      </w:r>
-      <w:r>
-        <w:t xml:space="preserve">the integration of </w:t>
-      </w:r>
-      <w:r>
-        <w:t xml:space="preserve">GObject.) </w:t>
+        <w:t xml:space="preserve">relatively </w:t>
+      </w:r>
+      <w:r>
+        <w:t>simple, though unlike implementations like Python, not type-secured, meaning that there is only a single exception type that may be used to initialise an exception.</w:t>
+      </w:r>
+      <w:r>
+        <w:t xml:space="preserve"> </w:t>
       </w:r>
     </w:p>
     <w:p>
@@ -18241,216 +18235,70 @@
         <w:ind w:left="226" w:firstLine="0"/>
       </w:pPr>
       <w:r>
-        <w:t>A simple error-struct only required the following basic structure:</w:t>
-      </w:r>
-    </w:p>
-    <w:p>
-      <w:pPr>
-        <w:shd w:val="clear" w:color="auto" w:fill="DFDFDF" w:themeFill="background2" w:themeFillShade="E6"/>
-        <w:spacing w:after="0" w:line="240" w:lineRule="auto"/>
-        <w:ind w:left="302" w:firstLine="0"/>
-        <w:rPr>
-          <w:rFonts w:ascii="Consolas" w:hAnsi="Consolas"/>
-          <w:shd w:val="clear" w:color="auto" w:fill="DFDFDF" w:themeFill="background2" w:themeFillShade="E6"/>
-        </w:rPr>
-      </w:pPr>
-      <w:r>
-        <w:rPr>
-          <w:rFonts w:ascii="Consolas" w:hAnsi="Consolas"/>
-          <w:shd w:val="clear" w:color="auto" w:fill="DFDFDF" w:themeFill="background2" w:themeFillShade="E6"/>
-        </w:rPr>
-        <w:t>struct CustomError {</w:t>
-      </w:r>
-    </w:p>
-    <w:p>
-      <w:pPr>
-        <w:shd w:val="clear" w:color="auto" w:fill="DFDFDF" w:themeFill="background2" w:themeFillShade="E6"/>
-        <w:spacing w:after="0" w:line="240" w:lineRule="auto"/>
-        <w:ind w:left="302" w:firstLine="0"/>
-        <w:rPr>
-          <w:rFonts w:ascii="Consolas" w:hAnsi="Consolas"/>
-          <w:shd w:val="clear" w:color="auto" w:fill="DFDFDF" w:themeFill="background2" w:themeFillShade="E6"/>
-        </w:rPr>
-      </w:pPr>
-      <w:r>
-        <w:rPr>
-          <w:rFonts w:ascii="Consolas" w:hAnsi="Consolas"/>
-          <w:shd w:val="clear" w:color="auto" w:fill="DFDFDF" w:themeFill="background2" w:themeFillShade="E6"/>
-        </w:rPr>
-        <w:tab/>
-        <w:t>string error_msg;</w:t>
-      </w:r>
-    </w:p>
-    <w:p>
-      <w:pPr>
-        <w:shd w:val="clear" w:color="auto" w:fill="DFDFDF" w:themeFill="background2" w:themeFillShade="E6"/>
-        <w:spacing w:after="0" w:line="240" w:lineRule="auto"/>
-        <w:ind w:left="302" w:firstLine="0"/>
-        <w:rPr>
-          <w:rFonts w:ascii="Consolas" w:hAnsi="Consolas"/>
-          <w:shd w:val="clear" w:color="auto" w:fill="DFDFDF" w:themeFill="background2" w:themeFillShade="E6"/>
-        </w:rPr>
-      </w:pPr>
-      <w:r>
-        <w:rPr>
-          <w:rFonts w:ascii="Consolas" w:hAnsi="Consolas"/>
-          <w:shd w:val="clear" w:color="auto" w:fill="DFDFDF" w:themeFill="background2" w:themeFillShade="E6"/>
-        </w:rPr>
-        <w:tab/>
-        <w:t>string display_name;</w:t>
-      </w:r>
-    </w:p>
-    <w:p>
-      <w:pPr>
-        <w:shd w:val="clear" w:color="auto" w:fill="DFDFDF" w:themeFill="background2" w:themeFillShade="E6"/>
-        <w:spacing w:line="240" w:lineRule="auto"/>
-        <w:ind w:left="302" w:firstLine="0"/>
-        <w:rPr>
-          <w:rFonts w:ascii="Consolas" w:hAnsi="Consolas"/>
-          <w:shd w:val="clear" w:color="auto" w:fill="DFDFDF" w:themeFill="background2" w:themeFillShade="E6"/>
-        </w:rPr>
-      </w:pPr>
-      <w:r>
-        <w:rPr>
-          <w:rFonts w:ascii="Consolas" w:hAnsi="Consolas"/>
-          <w:shd w:val="clear" w:color="auto" w:fill="DFDFDF" w:themeFill="background2" w:themeFillShade="E6"/>
-        </w:rPr>
-        <w:t>};</w:t>
-      </w:r>
-    </w:p>
-    <w:p>
-      <w:pPr>
-        <w:ind w:left="226" w:firstLine="0"/>
-      </w:pPr>
-      <w:r>
-        <w:t>o</w:t>
-      </w:r>
-      <w:r>
-        <w:t>r</w:t>
-      </w:r>
-      <w:r>
-        <w:t xml:space="preserve"> with </w:t>
-      </w:r>
-      <w:r>
-        <w:rPr>
-          <w:rStyle w:val="Emphasis"/>
-          <w:rFonts w:ascii="Consolas" w:hAnsi="Consolas"/>
-        </w:rPr>
-        <w:t>typedef</w:t>
-      </w:r>
-    </w:p>
-    <w:p>
-      <w:pPr>
-        <w:shd w:val="clear" w:color="auto" w:fill="DFDFDF" w:themeFill="background2" w:themeFillShade="E6"/>
-        <w:spacing w:after="0" w:line="240" w:lineRule="auto"/>
-        <w:ind w:left="302" w:firstLine="0"/>
-        <w:rPr>
-          <w:rFonts w:ascii="Consolas" w:hAnsi="Consolas"/>
-          <w:shd w:val="clear" w:color="auto" w:fill="DFDFDF" w:themeFill="background2" w:themeFillShade="E6"/>
-        </w:rPr>
-      </w:pPr>
-      <w:r>
-        <w:rPr>
-          <w:rFonts w:ascii="Consolas" w:hAnsi="Consolas"/>
-          <w:shd w:val="clear" w:color="auto" w:fill="DFDFDF" w:themeFill="background2" w:themeFillShade="E6"/>
-        </w:rPr>
-        <w:t>typedef struct CustomError {</w:t>
-      </w:r>
-    </w:p>
-    <w:p>
-      <w:pPr>
-        <w:shd w:val="clear" w:color="auto" w:fill="DFDFDF" w:themeFill="background2" w:themeFillShade="E6"/>
-        <w:spacing w:after="0" w:line="240" w:lineRule="auto"/>
-        <w:ind w:left="302" w:firstLine="0"/>
-        <w:rPr>
-          <w:rFonts w:ascii="Consolas" w:hAnsi="Consolas"/>
-          <w:shd w:val="clear" w:color="auto" w:fill="DFDFDF" w:themeFill="background2" w:themeFillShade="E6"/>
-        </w:rPr>
-      </w:pPr>
-      <w:r>
-        <w:rPr>
-          <w:rFonts w:ascii="Consolas" w:hAnsi="Consolas"/>
-          <w:shd w:val="clear" w:color="auto" w:fill="DFDFDF" w:themeFill="background2" w:themeFillShade="E6"/>
-        </w:rPr>
-        <w:tab/>
-        <w:t>string error_msg;</w:t>
-      </w:r>
-    </w:p>
-    <w:p>
-      <w:pPr>
-        <w:shd w:val="clear" w:color="auto" w:fill="DFDFDF" w:themeFill="background2" w:themeFillShade="E6"/>
-        <w:spacing w:after="0" w:line="240" w:lineRule="auto"/>
-        <w:ind w:left="302" w:firstLine="0"/>
-        <w:rPr>
-          <w:rFonts w:ascii="Consolas" w:hAnsi="Consolas"/>
-          <w:shd w:val="clear" w:color="auto" w:fill="DFDFDF" w:themeFill="background2" w:themeFillShade="E6"/>
-        </w:rPr>
-      </w:pPr>
-      <w:r>
-        <w:rPr>
-          <w:rFonts w:ascii="Consolas" w:hAnsi="Consolas"/>
-          <w:shd w:val="clear" w:color="auto" w:fill="DFDFDF" w:themeFill="background2" w:themeFillShade="E6"/>
-        </w:rPr>
-        <w:tab/>
-        <w:t>string display_name;</w:t>
-      </w:r>
-    </w:p>
-    <w:p>
-      <w:pPr>
-        <w:shd w:val="clear" w:color="auto" w:fill="DFDFDF" w:themeFill="background2" w:themeFillShade="E6"/>
-        <w:spacing w:line="240" w:lineRule="auto"/>
-        <w:ind w:left="302" w:firstLine="0"/>
-        <w:rPr>
-          <w:rFonts w:ascii="Consolas" w:hAnsi="Consolas"/>
-          <w:shd w:val="clear" w:color="auto" w:fill="DFDFDF" w:themeFill="background2" w:themeFillShade="E6"/>
-        </w:rPr>
-      </w:pPr>
-      <w:r>
-        <w:rPr>
-          <w:rFonts w:ascii="Consolas" w:hAnsi="Consolas"/>
-          <w:shd w:val="clear" w:color="auto" w:fill="DFDFDF" w:themeFill="background2" w:themeFillShade="E6"/>
-        </w:rPr>
-        <w:t>} CustomError;</w:t>
-      </w:r>
-    </w:p>
-    <w:p>
-      <w:pPr>
-        <w:tabs>
-          <w:tab w:val="left" w:pos="284"/>
-        </w:tabs>
-        <w:ind w:left="302" w:firstLine="0"/>
-      </w:pPr>
-      <w:r>
-        <w:t>If wanted</w:t>
-      </w:r>
-      <w:r>
-        <w:t>,</w:t>
-      </w:r>
-      <w:r>
-        <w:t xml:space="preserve"> a field </w:t>
-      </w:r>
-      <w:r>
-        <w:rPr>
-          <w:rStyle w:val="Emphasis"/>
-          <w:rFonts w:ascii="Consolas" w:hAnsi="Consolas"/>
-        </w:rPr>
-        <w:t>error_code</w:t>
-      </w:r>
-      <w:r>
-        <w:t xml:space="preserve"> of type </w:t>
-      </w:r>
-      <w:r>
-        <w:rPr>
-          <w:rStyle w:val="Emphasis"/>
-          <w:rFonts w:ascii="Consolas" w:hAnsi="Consolas"/>
-        </w:rPr>
-        <w:t>int</w:t>
-      </w:r>
-      <w:r>
-        <w:t xml:space="preserve"> can be added</w:t>
-      </w:r>
-      <w:r>
-        <w:t>, which will represent an error code that, if the program crashes with that error, will be used as the exit code, which can be used for additional information for the program status.</w:t>
+        <w:t>The following properties may be set for the exception</w:t>
+      </w:r>
+      <w:r>
+        <w:t>:</w:t>
+      </w:r>
+    </w:p>
+    <w:p>
+      <w:pPr>
+        <w:pStyle w:val="ListParagraph"/>
+        <w:numPr>
+          <w:ilvl w:val="0"/>
+          <w:numId w:val="24"/>
+        </w:numPr>
+      </w:pPr>
+      <w:r>
+        <w:t>msg</w:t>
+      </w:r>
+    </w:p>
+    <w:p>
+      <w:pPr>
+        <w:pStyle w:val="ListParagraph"/>
+        <w:numPr>
+          <w:ilvl w:val="0"/>
+          <w:numId w:val="24"/>
+        </w:numPr>
+      </w:pPr>
+      <w:r>
+        <w:t>name</w:t>
+      </w:r>
+    </w:p>
+    <w:p>
+      <w:pPr>
+        <w:pStyle w:val="ListParagraph"/>
+        <w:numPr>
+          <w:ilvl w:val="0"/>
+          <w:numId w:val="24"/>
+        </w:numPr>
+      </w:pPr>
+      <w:r>
+        <w:t>filename</w:t>
+      </w:r>
+    </w:p>
+    <w:p>
+      <w:pPr>
+        <w:pStyle w:val="ListParagraph"/>
+        <w:numPr>
+          <w:ilvl w:val="0"/>
+          <w:numId w:val="24"/>
+        </w:numPr>
+      </w:pPr>
+      <w:r>
+        <w:t>line</w:t>
+      </w:r>
+    </w:p>
+    <w:p>
+      <w:pPr>
+        <w:pStyle w:val="ListParagraph"/>
+        <w:numPr>
+          <w:ilvl w:val="0"/>
+          <w:numId w:val="24"/>
+        </w:numPr>
+      </w:pPr>
+      <w:r>
+        <w:t>line_content</w:t>
       </w:r>
     </w:p>
     <w:p>
@@ -18485,7 +18333,6 @@
         <w:ind w:left="226" w:firstLine="0"/>
       </w:pPr>
       <w:r>
-        <w:lastRenderedPageBreak/>
         <w:t>Example with variable creation:</w:t>
       </w:r>
     </w:p>
@@ -18613,6 +18460,7 @@
           <w:rFonts w:ascii="Consolas" w:hAnsi="Consolas"/>
           <w:shd w:val="clear" w:color="auto" w:fill="DFDFDF" w:themeFill="background2" w:themeFillShade="E6"/>
         </w:rPr>
+        <w:lastRenderedPageBreak/>
         <w:t xml:space="preserve">raise (CustomError) { </w:t>
       </w:r>
     </w:p>
@@ -18832,7 +18680,7 @@
           <w:rFonts w:ascii="Consolas" w:hAnsi="Consolas"/>
           <w:shd w:val="clear" w:color="auto" w:fill="DFDFDF" w:themeFill="background2" w:themeFillShade="E6"/>
         </w:rPr>
-        <w:t>my_function</w:t>
+        <w:t>MyFunction</w:t>
       </w:r>
       <w:r>
         <w:rPr>
@@ -18857,7 +18705,6 @@
           <w:rFonts w:ascii="Consolas" w:hAnsi="Consolas"/>
           <w:shd w:val="clear" w:color="auto" w:fill="DFDFDF" w:themeFill="background2" w:themeFillShade="E6"/>
         </w:rPr>
-        <w:lastRenderedPageBreak/>
         <w:t xml:space="preserve">    </w:t>
       </w:r>
       <w:r>
@@ -19071,6 +18918,7 @@
           <w:rFonts w:ascii="Consolas" w:hAnsi="Consolas"/>
           <w:shd w:val="clear" w:color="auto" w:fill="DFDFDF" w:themeFill="background2" w:themeFillShade="E6"/>
         </w:rPr>
+        <w:lastRenderedPageBreak/>
         <w:t>); // Tab before the arguments</w:t>
       </w:r>
     </w:p>
@@ -20017,7 +19865,6 @@
           <w:i/>
           <w:iCs/>
         </w:rPr>
-        <w:lastRenderedPageBreak/>
         <w:t>* Internal in this context means variables inside a file, function or structure that should be seen as “private”</w:t>
       </w:r>
       <w:r>
@@ -20034,6 +19881,7 @@
       </w:pPr>
       <w:bookmarkStart w:id="91" w:name="_Toc78033596"/>
       <w:r>
+        <w:lastRenderedPageBreak/>
         <w:t>Name Mangling</w:t>
       </w:r>
       <w:bookmarkEnd w:id="91"/>
@@ -20272,8 +20120,19 @@
         <w:ind w:left="113" w:firstLine="0"/>
       </w:pPr>
       <w:r>
+        <w:t>For clarification reasons, the compiler will still log errors for imports for unknown identifiers inside Para-C even if they are imported in another file. That means if a library is imported in one file and another file wants to access it without importing it, it will fail due to the compiler not finding the import in the associated file.</w:t>
+      </w:r>
+    </w:p>
+    <w:p>
+      <w:pPr>
+        <w:ind w:left="113" w:firstLine="0"/>
+      </w:pPr>
+      <w:r>
         <w:lastRenderedPageBreak/>
-        <w:t>For clarification reasons, the compiler will still log errors for imports for unknown identifiers inside Para-C even if they are imported in another file. That means if a library is imported in one file and another file wants to access it without importing it, it will fail due to the compiler not finding the import in the associated file.</w:t>
+        <w:t>This means the user will have to properly manage inclusion, so that the linker can properly merge the files in the end to the resulting c-file</w:t>
+      </w:r>
+      <w:r>
+        <w:t>.</w:t>
       </w:r>
     </w:p>
     <w:p>
@@ -20537,7 +20396,6 @@
           <w:iCs/>
           <w:shd w:val="clear" w:color="auto" w:fill="DFDFDF" w:themeFill="background2" w:themeFillShade="E6"/>
         </w:rPr>
-        <w:lastRenderedPageBreak/>
         <w:t>ext</w:t>
       </w:r>
       <w:r>
@@ -20611,6 +20469,7 @@
           <w:rFonts w:ascii="Consolas" w:hAnsi="Consolas"/>
           <w:shd w:val="clear" w:color="auto" w:fill="DFDFDF" w:themeFill="background2" w:themeFillShade="E6"/>
         </w:rPr>
+        <w:lastRenderedPageBreak/>
         <w:t>e</w:t>
       </w:r>
       <w:r>
@@ -21052,62 +20911,65 @@
       <w:bookmarkStart w:id="106" w:name="_Toc78033609"/>
       <w:bookmarkEnd w:id="105"/>
       <w:r>
+        <w:t>Algorithm</w:t>
+      </w:r>
+      <w:r>
+        <w:t xml:space="preserve"> and Parsing</w:t>
+      </w:r>
+      <w:bookmarkEnd w:id="106"/>
+    </w:p>
+    <w:p>
+      <w:pPr>
+        <w:ind w:left="113" w:firstLine="0"/>
+      </w:pPr>
+      <w:r>
+        <w:t>The Pre-Processor utilises</w:t>
+      </w:r>
+      <w:r>
+        <w:t>,</w:t>
+      </w:r>
+      <w:r>
+        <w:t xml:space="preserve"> </w:t>
+      </w:r>
+      <w:r>
+        <w:t>like the</w:t>
+      </w:r>
+      <w:r>
+        <w:t xml:space="preserve"> </w:t>
+      </w:r>
+      <w:r>
+        <w:t>c</w:t>
+      </w:r>
+      <w:r>
+        <w:t xml:space="preserve">ore </w:t>
+      </w:r>
+      <w:r>
+        <w:t>l</w:t>
+      </w:r>
+      <w:r>
+        <w:t>anguage</w:t>
+      </w:r>
+      <w:r>
+        <w:t>,</w:t>
+      </w:r>
+      <w:r>
+        <w:t xml:space="preserve"> Antlr4 as the Parser and Lexer, but in this case</w:t>
+      </w:r>
+      <w:r>
+        <w:t>,</w:t>
+      </w:r>
+      <w:r>
+        <w:t xml:space="preserve"> the Para-C code will be “ignored” and only the </w:t>
+      </w:r>
+      <w:r>
+        <w:t>pre-processor</w:t>
+      </w:r>
+      <w:r>
+        <w:t xml:space="preserve"> directives </w:t>
+      </w:r>
+      <w:r>
         <w:lastRenderedPageBreak/>
-        <w:t>Algorithm</w:t>
-      </w:r>
-      <w:r>
-        <w:t xml:space="preserve"> and Parsing</w:t>
-      </w:r>
-      <w:bookmarkEnd w:id="106"/>
-    </w:p>
-    <w:p>
-      <w:pPr>
-        <w:ind w:left="113" w:firstLine="0"/>
-      </w:pPr>
-      <w:r>
-        <w:t>The Pre-Processor utilises</w:t>
-      </w:r>
-      <w:r>
-        <w:t>,</w:t>
-      </w:r>
-      <w:r>
-        <w:t xml:space="preserve"> </w:t>
-      </w:r>
-      <w:r>
-        <w:t>like the</w:t>
-      </w:r>
-      <w:r>
-        <w:t xml:space="preserve"> </w:t>
-      </w:r>
-      <w:r>
-        <w:t>c</w:t>
-      </w:r>
-      <w:r>
-        <w:t xml:space="preserve">ore </w:t>
-      </w:r>
-      <w:r>
-        <w:t>l</w:t>
-      </w:r>
-      <w:r>
-        <w:t>anguage</w:t>
-      </w:r>
-      <w:r>
-        <w:t>,</w:t>
-      </w:r>
-      <w:r>
-        <w:t xml:space="preserve"> Antlr4 as the Parser and Lexer, but in this case</w:t>
-      </w:r>
-      <w:r>
-        <w:t>,</w:t>
-      </w:r>
-      <w:r>
-        <w:t xml:space="preserve"> the Para-C code will be “ignored” and only the </w:t>
-      </w:r>
-      <w:r>
-        <w:t>pre-processor</w:t>
-      </w:r>
-      <w:r>
-        <w:t xml:space="preserve"> directives are going to be parsed and then used to process the file. Meaning the Pre-Processor will use the context and the stored lines to create the resulting file</w:t>
+        <w:t>are going to be parsed and then used to process the file. Meaning the Pre-Processor will use the context and the stored lines to create the resulting file</w:t>
       </w:r>
       <w:r>
         <w:t>/files</w:t>
@@ -21474,21 +21336,91 @@
           <w:i/>
           <w:iCs/>
         </w:rPr>
-        <w:t xml:space="preserve">There </w:t>
-      </w:r>
-      <w:r>
+        <w:t>There are tools though that merge these into a single executable, to make shipping the code easier.</w:t>
+      </w:r>
+    </w:p>
+    <w:p>
+      <w:pPr>
+        <w:pStyle w:val="Heading2"/>
+      </w:pPr>
+      <w:bookmarkStart w:id="111" w:name="_Toc78033613"/>
+      <w:r>
+        <w:lastRenderedPageBreak/>
+        <w:t>Structure</w:t>
+      </w:r>
+      <w:bookmarkEnd w:id="111"/>
+    </w:p>
+    <w:p>
+      <w:r>
+        <w:rPr>
+          <w:noProof/>
+        </w:rPr>
+        <w:drawing>
+          <wp:anchor distT="0" distB="0" distL="114300" distR="114300" simplePos="0" relativeHeight="251668480" behindDoc="0" locked="0" layoutInCell="1" allowOverlap="1" wp14:anchorId="3F6499B4" wp14:editId="63839FFA">
+            <wp:simplePos x="0" y="0"/>
+            <wp:positionH relativeFrom="column">
+              <wp:posOffset>0</wp:posOffset>
+            </wp:positionH>
+            <wp:positionV relativeFrom="paragraph">
+              <wp:posOffset>-635</wp:posOffset>
+            </wp:positionV>
+            <wp:extent cx="5731510" cy="1800225"/>
+            <wp:effectExtent l="0" t="0" r="2540" b="9525"/>
+            <wp:wrapNone/>
+            <wp:docPr id="8" name="Picture 8"/>
+            <wp:cNvGraphicFramePr>
+              <a:graphicFrameLocks xmlns:a="http://schemas.openxmlformats.org/drawingml/2006/main" noChangeAspect="1"/>
+            </wp:cNvGraphicFramePr>
+            <a:graphic xmlns:a="http://schemas.openxmlformats.org/drawingml/2006/main">
+              <a:graphicData uri="http://schemas.openxmlformats.org/drawingml/2006/picture">
+                <pic:pic xmlns:pic="http://schemas.openxmlformats.org/drawingml/2006/picture">
+                  <pic:nvPicPr>
+                    <pic:cNvPr id="8" name="Picture 8"/>
+                    <pic:cNvPicPr/>
+                  </pic:nvPicPr>
+                  <pic:blipFill>
+                    <a:blip r:embed="rId11">
+                      <a:extLst>
+                        <a:ext uri="{28A0092B-C50C-407E-A947-70E740481C1C}">
+                          <a14:useLocalDpi xmlns:a14="http://schemas.microsoft.com/office/drawing/2010/main" val="0"/>
+                        </a:ext>
+                      </a:extLst>
+                    </a:blip>
+                    <a:stretch>
+                      <a:fillRect/>
+                    </a:stretch>
+                  </pic:blipFill>
+                  <pic:spPr>
+                    <a:xfrm>
+                      <a:off x="0" y="0"/>
+                      <a:ext cx="5731510" cy="1800225"/>
+                    </a:xfrm>
+                    <a:prstGeom prst="rect">
+                      <a:avLst/>
+                    </a:prstGeom>
+                  </pic:spPr>
+                </pic:pic>
+              </a:graphicData>
+            </a:graphic>
+          </wp:anchor>
+        </w:drawing>
+      </w:r>
+    </w:p>
+    <w:p>
+      <w:pPr>
+        <w:ind w:left="113" w:firstLine="0"/>
+      </w:pPr>
+      <w:r>
+        <w:t>The Structure of the Compiler is made up of multiple components and modules, which have specified jobs assigned e.g. components will not interact with each other and the compiler will use the components to put all pieces together, which in the end make up the finished program.</w:t>
+      </w:r>
+    </w:p>
+    <w:p>
+      <w:pPr>
+        <w:ind w:left="113" w:firstLine="0"/>
         <w:rPr>
           <w:i/>
           <w:iCs/>
         </w:rPr>
-        <w:lastRenderedPageBreak/>
-        <w:t>are tools though that merge these into a single executable, to make shipping the code easier.</w:t>
-      </w:r>
-    </w:p>
-    <w:bookmarkStart w:id="111" w:name="_Toc78033613"/>
-    <w:p>
-      <w:pPr>
-        <w:pStyle w:val="Heading2"/>
       </w:pPr>
       <w:r>
         <w:rPr>
@@ -21497,13 +21429,13 @@
         <mc:AlternateContent>
           <mc:Choice Requires="wps">
             <w:drawing>
-              <wp:anchor distT="0" distB="0" distL="114300" distR="114300" simplePos="0" relativeHeight="251661312" behindDoc="0" locked="0" layoutInCell="1" allowOverlap="1" wp14:anchorId="110097C4" wp14:editId="5C9974AC">
+              <wp:anchor distT="0" distB="0" distL="114300" distR="114300" simplePos="0" relativeHeight="251661312" behindDoc="0" locked="0" layoutInCell="1" allowOverlap="1" wp14:anchorId="110097C4" wp14:editId="30F44959">
                 <wp:simplePos x="0" y="0"/>
                 <wp:positionH relativeFrom="column">
-                  <wp:posOffset>106045</wp:posOffset>
+                  <wp:posOffset>-281</wp:posOffset>
                 </wp:positionH>
                 <wp:positionV relativeFrom="paragraph">
-                  <wp:posOffset>2170430</wp:posOffset>
+                  <wp:posOffset>343180</wp:posOffset>
                 </wp:positionV>
                 <wp:extent cx="5703570" cy="635"/>
                 <wp:effectExtent l="0" t="0" r="0" b="8890"/>
@@ -21590,7 +21522,7 @@
           </mc:Choice>
           <mc:Fallback>
             <w:pict>
-              <v:shape w14:anchorId="110097C4" id="Text Box 1" o:spid="_x0000_s1028" type="#_x0000_t202" style="position:absolute;left:0;text-align:left;margin-left:8.35pt;margin-top:170.9pt;width:449.1pt;height:.05pt;z-index:251661312;visibility:visible;mso-wrap-style:square;mso-width-percent:0;mso-wrap-distance-left:9pt;mso-wrap-distance-top:0;mso-wrap-distance-right:9pt;mso-wrap-distance-bottom:0;mso-position-horizontal:absolute;mso-position-horizontal-relative:text;mso-position-vertical:absolute;mso-position-vertical-relative:text;mso-width-percent:0;mso-width-relative:margin;v-text-anchor:top" o:gfxdata="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" stroked="f">
+              <v:shape w14:anchorId="110097C4" id="Text Box 1" o:spid="_x0000_s1028" type="#_x0000_t202" style="position:absolute;left:0;text-align:left;margin-left:0;margin-top:27pt;width:449.1pt;height:.05pt;z-index:251661312;visibility:visible;mso-wrap-style:square;mso-width-percent:0;mso-wrap-distance-left:9pt;mso-wrap-distance-top:0;mso-wrap-distance-right:9pt;mso-wrap-distance-bottom:0;mso-position-horizontal:absolute;mso-position-horizontal-relative:text;mso-position-vertical:absolute;mso-position-vertical-relative:text;mso-width-percent:0;mso-width-relative:margin;v-text-anchor:top" o:gfxdata="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" stroked="f">
                 <v:textbox style="mso-fit-shape-to-text:t" inset="0,0,0,0">
                   <w:txbxContent>
                     <w:p>
@@ -21643,94 +21575,6 @@
       </w:r>
       <w:r>
         <w:rPr>
-          <w:noProof/>
-        </w:rPr>
-        <w:drawing>
-          <wp:anchor distT="0" distB="0" distL="114300" distR="114300" simplePos="0" relativeHeight="251659264" behindDoc="0" locked="0" layoutInCell="1" allowOverlap="1" wp14:anchorId="1C6ABA12" wp14:editId="08763F2D">
-            <wp:simplePos x="0" y="0"/>
-            <wp:positionH relativeFrom="column">
-              <wp:posOffset>0</wp:posOffset>
-            </wp:positionH>
-            <wp:positionV relativeFrom="paragraph">
-              <wp:posOffset>399415</wp:posOffset>
-            </wp:positionV>
-            <wp:extent cx="5757545" cy="1714500"/>
-            <wp:effectExtent l="0" t="0" r="0" b="0"/>
-            <wp:wrapTopAndBottom/>
-            <wp:docPr id="2" name="Picture 2"/>
-            <wp:cNvGraphicFramePr>
-              <a:graphicFrameLocks xmlns:a="http://schemas.openxmlformats.org/drawingml/2006/main" noChangeAspect="1"/>
-            </wp:cNvGraphicFramePr>
-            <a:graphic xmlns:a="http://schemas.openxmlformats.org/drawingml/2006/main">
-              <a:graphicData uri="http://schemas.openxmlformats.org/drawingml/2006/picture">
-                <pic:pic xmlns:pic="http://schemas.openxmlformats.org/drawingml/2006/picture">
-                  <pic:nvPicPr>
-                    <pic:cNvPr id="0" name="Picture 3"/>
-                    <pic:cNvPicPr>
-                      <a:picLocks noChangeAspect="1" noChangeArrowheads="1"/>
-                    </pic:cNvPicPr>
-                  </pic:nvPicPr>
-                  <pic:blipFill>
-                    <a:blip r:embed="rId11" cstate="print">
-                      <a:extLst>
-                        <a:ext uri="{28A0092B-C50C-407E-A947-70E740481C1C}">
-                          <a14:useLocalDpi xmlns:a14="http://schemas.microsoft.com/office/drawing/2010/main" val="0"/>
-                        </a:ext>
-                      </a:extLst>
-                    </a:blip>
-                    <a:srcRect/>
-                    <a:stretch>
-                      <a:fillRect/>
-                    </a:stretch>
-                  </pic:blipFill>
-                  <pic:spPr bwMode="auto">
-                    <a:xfrm>
-                      <a:off x="0" y="0"/>
-                      <a:ext cx="5757545" cy="1714500"/>
-                    </a:xfrm>
-                    <a:prstGeom prst="rect">
-                      <a:avLst/>
-                    </a:prstGeom>
-                    <a:noFill/>
-                    <a:ln>
-                      <a:noFill/>
-                    </a:ln>
-                  </pic:spPr>
-                </pic:pic>
-              </a:graphicData>
-            </a:graphic>
-            <wp14:sizeRelH relativeFrom="page">
-              <wp14:pctWidth>0</wp14:pctWidth>
-            </wp14:sizeRelH>
-            <wp14:sizeRelV relativeFrom="page">
-              <wp14:pctHeight>0</wp14:pctHeight>
-            </wp14:sizeRelV>
-          </wp:anchor>
-        </w:drawing>
-      </w:r>
-      <w:r>
-        <w:t>Structure</w:t>
-      </w:r>
-      <w:bookmarkEnd w:id="111"/>
-    </w:p>
-    <w:p>
-      <w:pPr>
-        <w:ind w:left="113" w:firstLine="0"/>
-      </w:pPr>
-      <w:r>
-        <w:t>The Structure of the Compiler is made up of multiple components and modules, which have specified jobs assigned e.g. components will not interact with each other and the compiler will use the components to put all pieces together, which in the end make up the finished program.</w:t>
-      </w:r>
-    </w:p>
-    <w:p>
-      <w:pPr>
-        <w:ind w:left="113" w:firstLine="0"/>
-        <w:rPr>
-          <w:i/>
-          <w:iCs/>
-        </w:rPr>
-      </w:pPr>
-      <w:r>
-        <w:rPr>
           <w:i/>
           <w:iCs/>
         </w:rPr>
@@ -21905,48 +21749,6 @@
         </w:numPr>
       </w:pPr>
       <w:r>
-        <w:t>The Multi-File (Program-Wide) Semantic Analyser</w:t>
-      </w:r>
-      <w:r>
-        <w:t xml:space="preserve"> (</w:t>
-      </w:r>
-      <w:r>
-        <w:rPr>
-          <w:i/>
-          <w:iCs/>
-        </w:rPr>
-        <w:t>See</w:t>
-      </w:r>
-      <w:r>
-        <w:rPr>
-          <w:i/>
-          <w:iCs/>
-        </w:rPr>
-        <w:t xml:space="preserve"> </w:t>
-      </w:r>
-      <w:hyperlink w:anchor="_Semantic_Analyser_(Entire" w:history="1">
-        <w:r>
-          <w:rPr>
-            <w:rStyle w:val="Hyperlink"/>
-            <w:i/>
-            <w:iCs/>
-          </w:rPr>
-          <w:t>Multi-File Semantic Analyser</w:t>
-        </w:r>
-      </w:hyperlink>
-      <w:r>
-        <w:t>)</w:t>
-      </w:r>
-    </w:p>
-    <w:p>
-      <w:pPr>
-        <w:pStyle w:val="ListParagraph"/>
-        <w:numPr>
-          <w:ilvl w:val="0"/>
-          <w:numId w:val="18"/>
-        </w:numPr>
-      </w:pPr>
-      <w:r>
         <w:t>The Code Optimiser</w:t>
       </w:r>
       <w:r>
@@ -22019,7 +21821,6 @@
       <w:bookmarkStart w:id="113" w:name="_Toc78033614"/>
       <w:bookmarkEnd w:id="112"/>
       <w:r>
-        <w:lastRenderedPageBreak/>
         <w:t>Lexer and Parser</w:t>
       </w:r>
       <w:bookmarkEnd w:id="113"/>
@@ -22101,6 +21902,7 @@
         <w:ind w:left="226" w:firstLine="0"/>
       </w:pPr>
       <w:r>
+        <w:lastRenderedPageBreak/>
         <w:t xml:space="preserve">The Lexer and Parser will start by </w:t>
       </w:r>
       <w:r>
@@ -22116,7 +21918,7 @@
         <w:t>will be passed by the Pre-Processor)</w:t>
       </w:r>
       <w:r>
-        <w:t>. These will then be wrapped and passed to the Semantic Analyser (Both Single and Multi-File)</w:t>
+        <w:t>. These will then be wrapped and passed to the Semantic Analyser</w:t>
       </w:r>
       <w:r>
         <w:t>.</w:t>
@@ -22205,7 +22007,25 @@
         <w:t>s</w:t>
       </w:r>
       <w:r>
-        <w:t>, which can be either stray Semicolumns(;), definitions or function definitions.</w:t>
+        <w:t xml:space="preserve">, which can be either </w:t>
+      </w:r>
+      <w:r>
+        <w:t xml:space="preserve">a </w:t>
+      </w:r>
+      <w:r>
+        <w:t>stray Semicolumns(;)</w:t>
+      </w:r>
+      <w:r>
+        <w:t xml:space="preserve"> or </w:t>
+      </w:r>
+      <w:r>
+        <w:t xml:space="preserve">a </w:t>
+      </w:r>
+      <w:r>
+        <w:t>declaration/definition of a variable or function</w:t>
+      </w:r>
+      <w:r>
+        <w:t>.</w:t>
       </w:r>
     </w:p>
     <w:p>
@@ -22226,52 +22046,13 @@
         <w:ind w:left="226" w:firstLine="0"/>
       </w:pPr>
       <w:r>
-        <w:t>Since the C Pre-Processor is syntax-wise different than the standard C language, mainly notic</w:t>
-      </w:r>
-      <w:r>
-        <w:t>e</w:t>
-      </w:r>
-      <w:r>
-        <w:t>able due to the line endings (pre-processor statements with hard</w:t>
-      </w:r>
-      <w:r>
-        <w:t>-</w:t>
-      </w:r>
-      <w:r>
-        <w:t>line endings</w:t>
-      </w:r>
-      <w:r>
-        <w:t xml:space="preserve"> (</w:t>
-      </w:r>
-      <w:r>
-        <w:rPr>
-          <w:rStyle w:val="Emphasis"/>
-          <w:rFonts w:ascii="Consolas" w:hAnsi="Consolas"/>
-        </w:rPr>
-        <w:t>\n</w:t>
-      </w:r>
-      <w:r>
-        <w:t xml:space="preserve"> or </w:t>
-      </w:r>
-      <w:r>
-        <w:rPr>
-          <w:rStyle w:val="Emphasis"/>
-          <w:rFonts w:ascii="Consolas" w:hAnsi="Consolas"/>
-        </w:rPr>
-        <w:t>\r\n</w:t>
-      </w:r>
-      <w:r>
-        <w:t>, while the normal lines use declared line breaks in form of a Semicolumns(</w:t>
-      </w:r>
-      <w:r>
-        <w:rPr>
-          <w:rStyle w:val="Emphasis"/>
-          <w:rFonts w:ascii="Consolas" w:hAnsi="Consolas"/>
-        </w:rPr>
-        <w:t>;</w:t>
-      </w:r>
-      <w:r>
-        <w:t xml:space="preserve">)), the Para-C Pre-Processor (See </w:t>
+        <w:t>Since the Pre-Processor</w:t>
+      </w:r>
+      <w:r>
+        <w:t xml:space="preserve"> </w:t>
+      </w:r>
+      <w:r>
+        <w:t xml:space="preserve">(See </w:t>
       </w:r>
       <w:hyperlink w:anchor="_The_Para-C_Pre-Processor" w:history="1">
         <w:r>
@@ -22282,24 +22063,82 @@
         </w:r>
       </w:hyperlink>
       <w:r>
-        <w:t>)</w:t>
-      </w:r>
-      <w:r>
-        <w:t xml:space="preserve"> uses its grammar file, lexer and parser, which will correctly parse everything and pass it onto the Compiler.</w:t>
-      </w:r>
-      <w:r>
-        <w:t xml:space="preserve"> (For more info see </w:t>
-      </w:r>
-      <w:hyperlink w:anchor="_Algorithm_and_Parsing" w:history="1">
-        <w:r>
-          <w:rPr>
-            <w:rStyle w:val="Hyperlink"/>
-          </w:rPr>
-          <w:t>Algorithm and Parsing</w:t>
-        </w:r>
-      </w:hyperlink>
-      <w:r>
-        <w:t>)</w:t>
+        <w:t xml:space="preserve">) </w:t>
+      </w:r>
+      <w:r>
+        <w:t xml:space="preserve"> is syntax-wise different than the standard language, mainly notic</w:t>
+      </w:r>
+      <w:r>
+        <w:t>e</w:t>
+      </w:r>
+      <w:r>
+        <w:t>able due to the line endings (pre-processor statements with hard</w:t>
+      </w:r>
+      <w:r>
+        <w:t>-</w:t>
+      </w:r>
+      <w:r>
+        <w:t>line endings</w:t>
+      </w:r>
+      <w:r>
+        <w:t xml:space="preserve"> (</w:t>
+      </w:r>
+      <w:r>
+        <w:rPr>
+          <w:rStyle w:val="Emphasis"/>
+          <w:rFonts w:ascii="Consolas" w:hAnsi="Consolas"/>
+        </w:rPr>
+        <w:t>\n</w:t>
+      </w:r>
+      <w:r>
+        <w:t xml:space="preserve"> or </w:t>
+      </w:r>
+      <w:r>
+        <w:rPr>
+          <w:rStyle w:val="Emphasis"/>
+          <w:rFonts w:ascii="Consolas" w:hAnsi="Consolas"/>
+        </w:rPr>
+        <w:t>\r\n</w:t>
+      </w:r>
+      <w:r>
+        <w:t>, while the normal lines use declared line breaks in form of a Semicolumns(</w:t>
+      </w:r>
+      <w:r>
+        <w:rPr>
+          <w:rStyle w:val="Emphasis"/>
+          <w:rFonts w:ascii="Consolas" w:hAnsi="Consolas"/>
+        </w:rPr>
+        <w:t>;</w:t>
+      </w:r>
+      <w:r>
+        <w:t xml:space="preserve">)), </w:t>
+      </w:r>
+      <w:r>
+        <w:t xml:space="preserve">it </w:t>
+      </w:r>
+      <w:r>
+        <w:t>uses its</w:t>
+      </w:r>
+      <w:r>
+        <w:t xml:space="preserve"> own independent</w:t>
+      </w:r>
+      <w:r>
+        <w:t xml:space="preserve"> grammar file, </w:t>
+      </w:r>
+      <w:r>
+        <w:t xml:space="preserve">and as such </w:t>
+      </w:r>
+      <w:r>
+        <w:t>lexer and parser</w:t>
+      </w:r>
+      <w:r>
+        <w:t>. Those</w:t>
+      </w:r>
+      <w:r>
+        <w:t xml:space="preserve"> will parse everything </w:t>
+      </w:r>
+      <w:r>
+        <w:t>and pass onto the Pre-Processor itself to generate the altered files.</w:t>
       </w:r>
     </w:p>
     <w:p>
@@ -22312,10 +22151,6 @@
       <w:bookmarkEnd w:id="117"/>
       <w:bookmarkEnd w:id="118"/>
       <w:r>
-        <w:lastRenderedPageBreak/>
-        <w:t xml:space="preserve">Single-File </w:t>
-      </w:r>
-      <w:r>
         <w:t>Semantic Analyser</w:t>
       </w:r>
       <w:bookmarkEnd w:id="119"/>
@@ -22333,43 +22168,90 @@
     <w:p>
       <w:pPr>
         <w:ind w:left="226" w:firstLine="0"/>
+      </w:pPr>
+      <w:r>
+        <w:t xml:space="preserve">The Semantic Analyser </w:t>
+      </w:r>
+      <w:r>
+        <w:t xml:space="preserve">is </w:t>
+      </w:r>
+      <w:r>
+        <w:t xml:space="preserve">the first step after the parsing process, which will introduce logical checking on the file and validate whether statements are valid or not. </w:t>
+      </w:r>
+    </w:p>
+    <w:p>
+      <w:pPr>
+        <w:ind w:left="226" w:firstLine="0"/>
+      </w:pPr>
+      <w:r>
+        <w:t>This step will mainly work on</w:t>
+      </w:r>
+      <w:r>
+        <w:t xml:space="preserve"> converting the code into the specific internal tokens that then can be used to properly process and link all files together.</w:t>
+      </w:r>
+      <w:r>
+        <w:t xml:space="preserve"> </w:t>
+      </w:r>
+      <w:r>
+        <w:t>This task as a whole is then split into these two separate items:</w:t>
+      </w:r>
+    </w:p>
+    <w:p>
+      <w:pPr>
+        <w:pStyle w:val="ListParagraph"/>
+        <w:numPr>
+          <w:ilvl w:val="0"/>
+          <w:numId w:val="36"/>
+        </w:numPr>
         <w:rPr>
           <w:i/>
           <w:iCs/>
         </w:rPr>
       </w:pPr>
       <w:r>
-        <w:t xml:space="preserve">The Semantic Analyser (Single-File) is the first step after the parsing process, which will introduce logical checking on the file and validate whether statements are valid or not. This is limited though in certain cases, specifically identifiers, which are not defined inside the file, since there can be the case of an identifier being imported and so the Single-File Analyser can not check for the existence in other files. (This step is moved to the </w:t>
-      </w:r>
-      <w:hyperlink w:anchor="_File_Linker" w:history="1">
-        <w:r>
-          <w:rPr>
-            <w:rStyle w:val="Hyperlink"/>
-            <w:i/>
-            <w:iCs/>
-          </w:rPr>
-          <w:t>File Linker</w:t>
-        </w:r>
-      </w:hyperlink>
-      <w:r>
-        <w:t xml:space="preserve"> and </w:t>
-      </w:r>
-      <w:hyperlink w:anchor="_Semantic_Analyser_(Entire" w:history="1">
-        <w:r>
-          <w:rPr>
-            <w:rStyle w:val="Hyperlink"/>
-            <w:i/>
-            <w:iCs/>
-          </w:rPr>
-          <w:t>Semantic Analyser (Entire Program)</w:t>
-        </w:r>
-      </w:hyperlink>
-      <w:r>
+        <w:t>Processing the core file, where all inclusions were placed and so all declarations must be available for the logical checking</w:t>
+      </w:r>
+      <w:r>
+        <w:t xml:space="preserve"> step aka. type-checking and logical cohesion</w:t>
+      </w:r>
+      <w:r>
+        <w:t>.</w:t>
+      </w:r>
+    </w:p>
+    <w:p>
+      <w:pPr>
+        <w:pStyle w:val="ListParagraph"/>
+        <w:numPr>
+          <w:ilvl w:val="0"/>
+          <w:numId w:val="36"/>
+        </w:numPr>
         <w:rPr>
           <w:i/>
           <w:iCs/>
         </w:rPr>
-        <w:t>).</w:t>
+      </w:pPr>
+      <w:r>
+        <w:lastRenderedPageBreak/>
+        <w:t xml:space="preserve">Processing all files that were mentioned by the header aka. all source files where the definitions should </w:t>
+      </w:r>
+      <w:r>
+        <w:t xml:space="preserve">be placed. Those files will be all independently processed and their inclusions will also be placed inside the files. Here it’s important to note though, that due to this logic, there may </w:t>
+      </w:r>
+      <w:r>
+        <w:rPr>
+          <w:b/>
+          <w:bCs/>
+        </w:rPr>
+        <w:t xml:space="preserve">never </w:t>
+      </w:r>
+      <w:r>
+        <w:t xml:space="preserve">be definitions in headers, as such they would cause errors later in the linker, as it can not predict </w:t>
+      </w:r>
+      <w:r>
+        <w:t>which</w:t>
+      </w:r>
+      <w:r>
+        <w:t xml:space="preserve"> value is to be used.</w:t>
       </w:r>
     </w:p>
     <w:p>
@@ -22452,16 +22334,13 @@
         <w:t>)</w:t>
       </w:r>
       <w:r>
-        <w:t xml:space="preserve"> and go through each block individually and check for logical correctness. If a function is called, both external function definition and Para-C function definition, the Compiler will only validate arguments and correct usage of the function. Pre-Processor statements will be already ignored and ‘removed’ in this state sin</w:t>
-      </w:r>
-      <w:r>
-        <w:t>ce the Pre-Processor already altered the code approp</w:t>
-      </w:r>
-      <w:r>
-        <w:t>r</w:t>
-      </w:r>
-      <w:r>
-        <w:t>iately.</w:t>
+        <w:t xml:space="preserve"> and go through each block individually and check for logical correctness</w:t>
+      </w:r>
+      <w:r>
+        <w:t xml:space="preserve">. This means that it will treat each function block as a single token to handle and validate each in their own context. </w:t>
+      </w:r>
+      <w:r>
+        <w:t xml:space="preserve"> </w:t>
       </w:r>
     </w:p>
     <w:p>
@@ -22478,60 +22357,131 @@
     </w:p>
     <w:p>
       <w:pPr>
+        <w:ind w:left="113" w:firstLine="0"/>
+      </w:pPr>
+      <w:r>
+        <w:t xml:space="preserve">File linking in Para-C is similar to C, with the key-difference being though, that the result of the generation is a single C file, not byte code. This means that the linker has the main task to fetch all </w:t>
+      </w:r>
+      <w:r>
+        <w:t>definitions</w:t>
+      </w:r>
+      <w:r>
+        <w:t xml:space="preserve"> and link them together creating in the end the </w:t>
+      </w:r>
+      <w:r>
+        <w:t>resulting C-f</w:t>
+      </w:r>
+      <w:r>
+        <w:t>ile (This will be though managed by the code generator)</w:t>
+      </w:r>
+      <w:r>
+        <w:t xml:space="preserve">. </w:t>
+      </w:r>
+    </w:p>
+    <w:p>
+      <w:pPr>
+        <w:ind w:left="113" w:firstLine="0"/>
+      </w:pPr>
+      <w:r>
+        <w:t xml:space="preserve">All definitions will be placed in the </w:t>
+      </w:r>
+      <w:r>
+        <w:t>C</w:t>
+      </w:r>
+      <w:r>
+        <w:t>-</w:t>
+      </w:r>
+      <w:r>
+        <w:t xml:space="preserve">file, as well as the declarations in the </w:t>
+      </w:r>
+      <w:r>
+        <w:t>C-H</w:t>
+      </w:r>
+      <w:r>
+        <w:t>eader. This to preserve the declaration logic, and avoid reference errors in the C code.</w:t>
+      </w:r>
+    </w:p>
+    <w:p>
+      <w:pPr>
         <w:pStyle w:val="Heading2"/>
       </w:pPr>
       <w:bookmarkStart w:id="125" w:name="_Semantic_Analyser_(Entire"/>
       <w:bookmarkStart w:id="126" w:name="_Multi-File_Semantic_Analyser"/>
-      <w:bookmarkStart w:id="127" w:name="_Toc78033622"/>
+      <w:bookmarkStart w:id="127" w:name="_Code_Optimiser"/>
+      <w:bookmarkStart w:id="128" w:name="_Toc78033623"/>
       <w:bookmarkEnd w:id="125"/>
       <w:bookmarkEnd w:id="126"/>
-      <w:r>
-        <w:t xml:space="preserve">Multi-File </w:t>
-      </w:r>
-      <w:r>
-        <w:t>Semantic Analyser</w:t>
-      </w:r>
       <w:bookmarkEnd w:id="127"/>
       <w:r>
+        <w:t>Code Optimiser</w:t>
+      </w:r>
+      <w:bookmarkEnd w:id="128"/>
+    </w:p>
+    <w:p>
+      <w:pPr>
+        <w:ind w:left="113" w:firstLine="0"/>
+      </w:pPr>
+      <w:r>
+        <w:t>The Code Optimiser will be the last step when processing everything</w:t>
+      </w:r>
+      <w:r>
+        <w:t xml:space="preserve">, and attempt to check for duplicate declarations, unnecessary variable calls and in general things that just are not that necessary to be in source-code. Here it will still utilise the Para-C </w:t>
+      </w:r>
+      <w:r>
+        <w:t xml:space="preserve">logic </w:t>
+      </w:r>
+      <w:r>
+        <w:t>tokens, and pass them to the Code generator, which will compile the Para-C</w:t>
+      </w:r>
+      <w:r>
         <w:t xml:space="preserve"> </w:t>
       </w:r>
+      <w:r>
+        <w:t>logic</w:t>
+      </w:r>
+      <w:r>
+        <w:t xml:space="preserve"> tokens into C logic tokens.</w:t>
+      </w:r>
     </w:p>
     <w:p>
       <w:pPr>
         <w:pStyle w:val="Heading2"/>
       </w:pPr>
-      <w:bookmarkStart w:id="128" w:name="_Code_Optimiser"/>
-      <w:bookmarkStart w:id="129" w:name="_Toc78033623"/>
-      <w:bookmarkEnd w:id="128"/>
-      <w:r>
-        <w:t>Code Optimiser</w:t>
-      </w:r>
+      <w:bookmarkStart w:id="129" w:name="_Code_Generator"/>
+      <w:bookmarkStart w:id="130" w:name="_Toc78033624"/>
       <w:bookmarkEnd w:id="129"/>
+      <w:r>
+        <w:t>Code Generator</w:t>
+      </w:r>
+      <w:bookmarkEnd w:id="130"/>
+    </w:p>
+    <w:p>
+      <w:pPr>
+        <w:ind w:left="113" w:firstLine="0"/>
+      </w:pPr>
+      <w:r>
+        <w:t xml:space="preserve">As the name states, the code generator will convert the compiled C </w:t>
+      </w:r>
+      <w:r>
+        <w:t xml:space="preserve">logic </w:t>
+      </w:r>
+      <w:r>
+        <w:t>tokens into stable code, by adding all required references and creating the required structure for the functionality to work.</w:t>
+      </w:r>
     </w:p>
     <w:p>
       <w:pPr>
         <w:pStyle w:val="Heading2"/>
       </w:pPr>
-      <w:bookmarkStart w:id="130" w:name="_Code_Generator"/>
-      <w:bookmarkStart w:id="131" w:name="_Toc78033624"/>
-      <w:bookmarkEnd w:id="130"/>
-      <w:r>
-        <w:t>Code Generator</w:t>
+      <w:bookmarkStart w:id="131" w:name="_Toc78033625"/>
+      <w:r>
+        <w:lastRenderedPageBreak/>
+        <w:t>Compiler Warnings</w:t>
       </w:r>
       <w:bookmarkEnd w:id="131"/>
     </w:p>
     <w:p>
       <w:pPr>
-        <w:pStyle w:val="Heading2"/>
-      </w:pPr>
-      <w:bookmarkStart w:id="132" w:name="_Toc78033625"/>
-      <w:r>
-        <w:t>Compiler Warnings</w:t>
-      </w:r>
-      <w:bookmarkEnd w:id="132"/>
-    </w:p>
-    <w:p>
-      <w:pPr>
         <w:ind w:left="113" w:firstLine="0"/>
       </w:pPr>
       <w:r>
@@ -22564,11 +22514,7 @@
         <w:t xml:space="preserve"> be reported, as a help to avoid causing inconsistent writing and style. </w:t>
       </w:r>
       <w:r>
-        <w:t xml:space="preserve">This also includes </w:t>
-      </w:r>
-      <w:r>
-        <w:lastRenderedPageBreak/>
-        <w:t>the partly</w:t>
+        <w:t>This also includes the partly</w:t>
       </w:r>
       <w:r>
         <w:t xml:space="preserve"> </w:t>
@@ -22591,11 +22537,11 @@
           <w:numId w:val="11"/>
         </w:numPr>
       </w:pPr>
-      <w:bookmarkStart w:id="133" w:name="_Toc78033626"/>
+      <w:bookmarkStart w:id="132" w:name="_Toc78033626"/>
       <w:r>
         <w:t>Compiler Exceptions</w:t>
       </w:r>
-      <w:bookmarkEnd w:id="133"/>
+      <w:bookmarkEnd w:id="132"/>
     </w:p>
     <w:p>
       <w:pPr>
@@ -22686,7 +22632,35 @@
           <w:i/>
           <w:iCs/>
         </w:rPr>
-        <w:t xml:space="preserve"> return codes should not exceed the 128 (8-Bits) range)</w:t>
+        <w:t xml:space="preserve"> return codes should not exceed the</w:t>
+      </w:r>
+      <w:r>
+        <w:rPr>
+          <w:i/>
+          <w:iCs/>
+        </w:rPr>
+        <w:t xml:space="preserve"> 256</w:t>
+      </w:r>
+      <w:r>
+        <w:rPr>
+          <w:i/>
+          <w:iCs/>
+        </w:rPr>
+        <w:t xml:space="preserve"> (</w:t>
+      </w:r>
+      <w:r>
+        <w:rPr>
+          <w:i/>
+          <w:iCs/>
+        </w:rPr>
+        <w:t>8</w:t>
+      </w:r>
+      <w:r>
+        <w:rPr>
+          <w:i/>
+          <w:iCs/>
+        </w:rPr>
+        <w:t>-Bits) range</w:t>
       </w:r>
     </w:p>
     <w:p>
@@ -22697,11 +22671,11 @@
           <w:numId w:val="11"/>
         </w:numPr>
       </w:pPr>
-      <w:bookmarkStart w:id="134" w:name="_Toc78033627"/>
+      <w:bookmarkStart w:id="133" w:name="_Toc78033627"/>
       <w:r>
         <w:t>Error-Codes</w:t>
       </w:r>
-      <w:bookmarkEnd w:id="134"/>
+      <w:bookmarkEnd w:id="133"/>
     </w:p>
     <w:p>
       <w:pPr>
@@ -22757,6 +22731,7 @@
           <w:rStyle w:val="Emphasis"/>
           <w:rFonts w:ascii="Consolas" w:hAnsi="Consolas"/>
         </w:rPr>
+        <w:lastRenderedPageBreak/>
         <w:t>99</w:t>
       </w:r>
       <w:r>
@@ -22882,7 +22857,6 @@
           <w:rStyle w:val="Emphasis"/>
           <w:rFonts w:ascii="Consolas" w:hAnsi="Consolas"/>
         </w:rPr>
-        <w:lastRenderedPageBreak/>
         <w:t>102</w:t>
       </w:r>
       <w:r>
@@ -23341,6 +23315,7 @@
           <w:rStyle w:val="Emphasis"/>
           <w:rFonts w:ascii="Consolas" w:hAnsi="Consolas"/>
         </w:rPr>
+        <w:lastRenderedPageBreak/>
         <w:t>400</w:t>
       </w:r>
       <w:r>
@@ -23442,7 +23417,6 @@
         <w:rPr>
           <w:rFonts w:ascii="Arial Nova" w:hAnsi="Arial Nova"/>
         </w:rPr>
-        <w:lastRenderedPageBreak/>
         <w:t>6** Linker Error</w:t>
       </w:r>
       <w:r>
@@ -23569,21 +23543,21 @@
       <w:pPr>
         <w:pStyle w:val="Heading2"/>
       </w:pPr>
-      <w:bookmarkStart w:id="135" w:name="_Toc78033628"/>
+      <w:bookmarkStart w:id="134" w:name="_Toc78033628"/>
       <w:r>
         <w:t>Tokens</w:t>
       </w:r>
+      <w:bookmarkEnd w:id="134"/>
+    </w:p>
+    <w:p>
+      <w:pPr>
+        <w:pStyle w:val="Heading3"/>
+      </w:pPr>
+      <w:bookmarkStart w:id="135" w:name="_Toc78033629"/>
+      <w:r>
+        <w:t>C Keywords</w:t>
+      </w:r>
       <w:bookmarkEnd w:id="135"/>
-    </w:p>
-    <w:p>
-      <w:pPr>
-        <w:pStyle w:val="Heading3"/>
-      </w:pPr>
-      <w:bookmarkStart w:id="136" w:name="_Toc78033629"/>
-      <w:r>
-        <w:t>C Keywords</w:t>
-      </w:r>
-      <w:bookmarkEnd w:id="136"/>
     </w:p>
     <w:p>
       <w:pPr>
@@ -23722,6 +23696,7 @@
           <w:iCs/>
           <w:shd w:val="clear" w:color="auto" w:fill="DFDFDF" w:themeFill="background2" w:themeFillShade="E6"/>
         </w:rPr>
+        <w:lastRenderedPageBreak/>
         <w:t>struct</w:t>
       </w:r>
       <w:r>
@@ -23796,7 +23771,6 @@
           <w:iCs/>
           <w:shd w:val="clear" w:color="auto" w:fill="DFDFDF" w:themeFill="background2" w:themeFillShade="E6"/>
         </w:rPr>
-        <w:lastRenderedPageBreak/>
         <w:t>else</w:t>
       </w:r>
       <w:r>
@@ -24055,6 +24029,7 @@
           <w:iCs/>
           <w:shd w:val="clear" w:color="auto" w:fill="DFDFDF" w:themeFill="background2" w:themeFillShade="E6"/>
         </w:rPr>
+        <w:lastRenderedPageBreak/>
         <w:t>register</w:t>
       </w:r>
       <w:r>
@@ -24140,11 +24115,7 @@
         <w:t>volatile</w:t>
       </w:r>
       <w:r>
-        <w:t xml:space="preserve"> – Keyword used to signalise that the keyword can be changed in an unspecified way by the hardware. This also means that the compiler will not do any </w:t>
-      </w:r>
-      <w:r>
-        <w:lastRenderedPageBreak/>
-        <w:t>optimisations based on the logic of the program, since the value might change during runtime even if the compiler does not see that.</w:t>
+        <w:t xml:space="preserve"> – Keyword used to signalise that the keyword can be changed in an unspecified way by the hardware. This also means that the compiler will not do any optimisations based on the logic of the program, since the value might change during runtime even if the compiler does not see that.</w:t>
       </w:r>
     </w:p>
     <w:p>
@@ -24366,6 +24337,7 @@
           <w:iCs/>
           <w:shd w:val="clear" w:color="auto" w:fill="DFDFDF" w:themeFill="background2" w:themeFillShade="E6"/>
         </w:rPr>
+        <w:lastRenderedPageBreak/>
         <w:t>while</w:t>
       </w:r>
       <w:r>
@@ -24400,11 +24372,11 @@
           <w:numId w:val="11"/>
         </w:numPr>
       </w:pPr>
-      <w:bookmarkStart w:id="137" w:name="_Toc78033630"/>
+      <w:bookmarkStart w:id="136" w:name="_Toc78033630"/>
       <w:r>
         <w:t>Para-C Keywords</w:t>
       </w:r>
-      <w:bookmarkEnd w:id="137"/>
+      <w:bookmarkEnd w:id="136"/>
     </w:p>
     <w:p>
       <w:pPr>
@@ -24466,7 +24438,6 @@
           <w:iCs/>
           <w:shd w:val="clear" w:color="auto" w:fill="DFDFDF" w:themeFill="background2" w:themeFillShade="E6"/>
         </w:rPr>
-        <w:lastRenderedPageBreak/>
         <w:t>r</w:t>
       </w:r>
       <w:r>
@@ -24623,11 +24594,12 @@
       <w:pPr>
         <w:pStyle w:val="Heading3"/>
       </w:pPr>
-      <w:bookmarkStart w:id="138" w:name="_Toc78033631"/>
-      <w:r>
+      <w:bookmarkStart w:id="137" w:name="_Toc78033631"/>
+      <w:r>
+        <w:lastRenderedPageBreak/>
         <w:t>Special Symbols</w:t>
       </w:r>
-      <w:bookmarkEnd w:id="138"/>
+      <w:bookmarkEnd w:id="137"/>
       <w:r>
         <w:t xml:space="preserve"> </w:t>
       </w:r>
@@ -24902,7 +24874,6 @@
               <w:ind w:firstLine="0"/>
             </w:pPr>
             <w:r>
-              <w:lastRenderedPageBreak/>
               <w:t>Special</w:t>
             </w:r>
             <w:r>
@@ -25568,13 +25539,14 @@
       <w:pPr>
         <w:pStyle w:val="Heading3"/>
       </w:pPr>
-      <w:bookmarkStart w:id="139" w:name="_Pre-Processor_Directives"/>
-      <w:bookmarkStart w:id="140" w:name="_Toc78033632"/>
+      <w:bookmarkStart w:id="138" w:name="_Pre-Processor_Directives"/>
+      <w:bookmarkStart w:id="139" w:name="_Toc78033632"/>
+      <w:bookmarkEnd w:id="138"/>
+      <w:r>
+        <w:lastRenderedPageBreak/>
+        <w:t>Pre-Processor Directives</w:t>
+      </w:r>
       <w:bookmarkEnd w:id="139"/>
-      <w:r>
-        <w:t>Pre-Processor Directives</w:t>
-      </w:r>
-      <w:bookmarkEnd w:id="140"/>
     </w:p>
     <w:tbl>
       <w:tblPr>
@@ -25805,7 +25777,6 @@
               <w:ind w:firstLine="0"/>
             </w:pPr>
             <w:r>
-              <w:lastRenderedPageBreak/>
               <w:t>#</w:t>
             </w:r>
             <w:r>
@@ -26082,17 +26053,17 @@
           <w:vertAlign w:val="baseline"/>
         </w:rPr>
       </w:pPr>
-      <w:bookmarkStart w:id="141" w:name="_Toc71660374"/>
-      <w:bookmarkStart w:id="142" w:name="_Toc78033643"/>
+      <w:bookmarkStart w:id="140" w:name="_Toc71660374"/>
+      <w:bookmarkStart w:id="141" w:name="_Toc78033643"/>
       <w:r>
         <w:lastRenderedPageBreak/>
         <w:t>E</w:t>
       </w:r>
+      <w:bookmarkEnd w:id="140"/>
+      <w:r>
+        <w:t>ndnotes</w:t>
+      </w:r>
       <w:bookmarkEnd w:id="141"/>
-      <w:r>
-        <w:t>ndnotes</w:t>
-      </w:r>
-      <w:bookmarkEnd w:id="142"/>
     </w:p>
     <w:sectPr>
       <w:headerReference w:type="default" r:id="rId12"/>
@@ -27153,7 +27124,7 @@
   <w:abstractNum w:abstractNumId="15" w15:restartNumberingAfterBreak="0">
     <w:nsid w:val="27621264"/>
     <w:multiLevelType w:val="hybridMultilevel"/>
-    <w:tmpl w:val="84CCEA98"/>
+    <w:tmpl w:val="F9A0054A"/>
     <w:lvl w:ilvl="0" w:tplc="08090001">
       <w:start w:val="1"/>
       <w:numFmt w:val="bullet"/>
@@ -27377,6 +27348,119 @@
     </w:lvl>
   </w:abstractNum>
   <w:abstractNum w:abstractNumId="17" w15:restartNumberingAfterBreak="0">
+    <w:nsid w:val="32F817FE"/>
+    <w:multiLevelType w:val="hybridMultilevel"/>
+    <w:tmpl w:val="4CE41E46"/>
+    <w:lvl w:ilvl="0" w:tplc="08090001">
+      <w:start w:val="1"/>
+      <w:numFmt w:val="bullet"/>
+      <w:lvlText w:val=""/>
+      <w:lvlJc w:val="left"/>
+      <w:pPr>
+        <w:ind w:left="946" w:hanging="360"/>
+      </w:pPr>
+      <w:rPr>
+        <w:rFonts w:ascii="Symbol" w:hAnsi="Symbol" w:hint="default"/>
+      </w:rPr>
+    </w:lvl>
+    <w:lvl w:ilvl="1" w:tplc="08090003" w:tentative="1">
+      <w:start w:val="1"/>
+      <w:numFmt w:val="bullet"/>
+      <w:lvlText w:val="o"/>
+      <w:lvlJc w:val="left"/>
+      <w:pPr>
+        <w:ind w:left="1666" w:hanging="360"/>
+      </w:pPr>
+      <w:rPr>
+        <w:rFonts w:ascii="Courier New" w:hAnsi="Courier New" w:cs="Courier New" w:hint="default"/>
+      </w:rPr>
+    </w:lvl>
+    <w:lvl w:ilvl="2" w:tplc="08090005" w:tentative="1">
+      <w:start w:val="1"/>
+      <w:numFmt w:val="bullet"/>
+      <w:lvlText w:val=""/>
+      <w:lvlJc w:val="left"/>
+      <w:pPr>
+        <w:ind w:left="2386" w:hanging="360"/>
+      </w:pPr>
+      <w:rPr>
+        <w:rFonts w:ascii="Wingdings" w:hAnsi="Wingdings" w:hint="default"/>
+      </w:rPr>
+    </w:lvl>
+    <w:lvl w:ilvl="3" w:tplc="08090001" w:tentative="1">
+      <w:start w:val="1"/>
+      <w:numFmt w:val="bullet"/>
+      <w:lvlText w:val=""/>
+      <w:lvlJc w:val="left"/>
+      <w:pPr>
+        <w:ind w:left="3106" w:hanging="360"/>
+      </w:pPr>
+      <w:rPr>
+        <w:rFonts w:ascii="Symbol" w:hAnsi="Symbol" w:hint="default"/>
+      </w:rPr>
+    </w:lvl>
+    <w:lvl w:ilvl="4" w:tplc="08090003" w:tentative="1">
+      <w:start w:val="1"/>
+      <w:numFmt w:val="bullet"/>
+      <w:lvlText w:val="o"/>
+      <w:lvlJc w:val="left"/>
+      <w:pPr>
+        <w:ind w:left="3826" w:hanging="360"/>
+      </w:pPr>
+      <w:rPr>
+        <w:rFonts w:ascii="Courier New" w:hAnsi="Courier New" w:cs="Courier New" w:hint="default"/>
+      </w:rPr>
+    </w:lvl>
+    <w:lvl w:ilvl="5" w:tplc="08090005" w:tentative="1">
+      <w:start w:val="1"/>
+      <w:numFmt w:val="bullet"/>
+      <w:lvlText w:val=""/>
+      <w:lvlJc w:val="left"/>
+      <w:pPr>
+        <w:ind w:left="4546" w:hanging="360"/>
+      </w:pPr>
+      <w:rPr>
+        <w:rFonts w:ascii="Wingdings" w:hAnsi="Wingdings" w:hint="default"/>
+      </w:rPr>
+    </w:lvl>
+    <w:lvl w:ilvl="6" w:tplc="08090001" w:tentative="1">
+      <w:start w:val="1"/>
+      <w:numFmt w:val="bullet"/>
+      <w:lvlText w:val=""/>
+      <w:lvlJc w:val="left"/>
+      <w:pPr>
+        <w:ind w:left="5266" w:hanging="360"/>
+      </w:pPr>
+      <w:rPr>
+        <w:rFonts w:ascii="Symbol" w:hAnsi="Symbol" w:hint="default"/>
+      </w:rPr>
+    </w:lvl>
+    <w:lvl w:ilvl="7" w:tplc="08090003" w:tentative="1">
+      <w:start w:val="1"/>
+      <w:numFmt w:val="bullet"/>
+      <w:lvlText w:val="o"/>
+      <w:lvlJc w:val="left"/>
+      <w:pPr>
+        <w:ind w:left="5986" w:hanging="360"/>
+      </w:pPr>
+      <w:rPr>
+        <w:rFonts w:ascii="Courier New" w:hAnsi="Courier New" w:cs="Courier New" w:hint="default"/>
+      </w:rPr>
+    </w:lvl>
+    <w:lvl w:ilvl="8" w:tplc="08090005" w:tentative="1">
+      <w:start w:val="1"/>
+      <w:numFmt w:val="bullet"/>
+      <w:lvlText w:val=""/>
+      <w:lvlJc w:val="left"/>
+      <w:pPr>
+        <w:ind w:left="6706" w:hanging="360"/>
+      </w:pPr>
+      <w:rPr>
+        <w:rFonts w:ascii="Wingdings" w:hAnsi="Wingdings" w:hint="default"/>
+      </w:rPr>
+    </w:lvl>
+  </w:abstractNum>
+  <w:abstractNum w:abstractNumId="18" w15:restartNumberingAfterBreak="0">
     <w:nsid w:val="39C20758"/>
     <w:multiLevelType w:val="hybridMultilevel"/>
     <w:tmpl w:val="D7F680F6"/>
@@ -27489,7 +27573,7 @@
       </w:rPr>
     </w:lvl>
   </w:abstractNum>
-  <w:abstractNum w:abstractNumId="18" w15:restartNumberingAfterBreak="0">
+  <w:abstractNum w:abstractNumId="19" w15:restartNumberingAfterBreak="0">
     <w:nsid w:val="3BBE1632"/>
     <w:multiLevelType w:val="hybridMultilevel"/>
     <w:tmpl w:val="79065938"/>
@@ -27602,7 +27686,7 @@
       </w:rPr>
     </w:lvl>
   </w:abstractNum>
-  <w:abstractNum w:abstractNumId="19" w15:restartNumberingAfterBreak="0">
+  <w:abstractNum w:abstractNumId="20" w15:restartNumberingAfterBreak="0">
     <w:nsid w:val="539676B6"/>
     <w:multiLevelType w:val="hybridMultilevel"/>
     <w:tmpl w:val="DAD47B22"/>
@@ -27715,7 +27799,7 @@
       </w:rPr>
     </w:lvl>
   </w:abstractNum>
-  <w:abstractNum w:abstractNumId="20" w15:restartNumberingAfterBreak="0">
+  <w:abstractNum w:abstractNumId="21" w15:restartNumberingAfterBreak="0">
     <w:nsid w:val="568331F1"/>
     <w:multiLevelType w:val="hybridMultilevel"/>
     <w:tmpl w:val="2B362480"/>
@@ -27828,7 +27912,7 @@
       </w:rPr>
     </w:lvl>
   </w:abstractNum>
-  <w:abstractNum w:abstractNumId="21" w15:restartNumberingAfterBreak="0">
+  <w:abstractNum w:abstractNumId="22" w15:restartNumberingAfterBreak="0">
     <w:nsid w:val="607A61EA"/>
     <w:multiLevelType w:val="multilevel"/>
     <w:tmpl w:val="336E67BA"/>
@@ -27959,7 +28043,7 @@
       </w:rPr>
     </w:lvl>
   </w:abstractNum>
-  <w:abstractNum w:abstractNumId="22" w15:restartNumberingAfterBreak="0">
+  <w:abstractNum w:abstractNumId="23" w15:restartNumberingAfterBreak="0">
     <w:nsid w:val="607B24F2"/>
     <w:multiLevelType w:val="hybridMultilevel"/>
     <w:tmpl w:val="008C7DD4"/>
@@ -28072,7 +28156,7 @@
       </w:rPr>
     </w:lvl>
   </w:abstractNum>
-  <w:abstractNum w:abstractNumId="23" w15:restartNumberingAfterBreak="0">
+  <w:abstractNum w:abstractNumId="24" w15:restartNumberingAfterBreak="0">
     <w:nsid w:val="62325C17"/>
     <w:multiLevelType w:val="hybridMultilevel"/>
     <w:tmpl w:val="5CBAC7E2"/>
@@ -28185,7 +28269,7 @@
       </w:rPr>
     </w:lvl>
   </w:abstractNum>
-  <w:abstractNum w:abstractNumId="24" w15:restartNumberingAfterBreak="0">
+  <w:abstractNum w:abstractNumId="25" w15:restartNumberingAfterBreak="0">
     <w:nsid w:val="647F308F"/>
     <w:multiLevelType w:val="hybridMultilevel"/>
     <w:tmpl w:val="F3B2BE4A"/>
@@ -28298,7 +28382,7 @@
       </w:rPr>
     </w:lvl>
   </w:abstractNum>
-  <w:abstractNum w:abstractNumId="25" w15:restartNumberingAfterBreak="0">
+  <w:abstractNum w:abstractNumId="26" w15:restartNumberingAfterBreak="0">
     <w:nsid w:val="70F40D9A"/>
     <w:multiLevelType w:val="hybridMultilevel"/>
     <w:tmpl w:val="17BC106E"/>
@@ -28384,7 +28468,7 @@
       </w:pPr>
     </w:lvl>
   </w:abstractNum>
-  <w:abstractNum w:abstractNumId="26" w15:restartNumberingAfterBreak="0">
+  <w:abstractNum w:abstractNumId="27" w15:restartNumberingAfterBreak="0">
     <w:nsid w:val="7908010E"/>
     <w:multiLevelType w:val="hybridMultilevel"/>
     <w:tmpl w:val="3CA84BAC"/>
@@ -28497,7 +28581,7 @@
       </w:rPr>
     </w:lvl>
   </w:abstractNum>
-  <w:abstractNum w:abstractNumId="27" w15:restartNumberingAfterBreak="0">
+  <w:abstractNum w:abstractNumId="28" w15:restartNumberingAfterBreak="0">
     <w:nsid w:val="7B29322E"/>
     <w:multiLevelType w:val="hybridMultilevel"/>
     <w:tmpl w:val="AA3C35A8"/>
@@ -28610,7 +28694,7 @@
       </w:rPr>
     </w:lvl>
   </w:abstractNum>
-  <w:abstractNum w:abstractNumId="28" w15:restartNumberingAfterBreak="0">
+  <w:abstractNum w:abstractNumId="29" w15:restartNumberingAfterBreak="0">
     <w:nsid w:val="7B7171F4"/>
     <w:multiLevelType w:val="hybridMultilevel"/>
     <w:tmpl w:val="BF9EAD80"/>
@@ -28754,34 +28838,34 @@
     <w:abstractNumId w:val="0"/>
   </w:num>
   <w:num w:numId="11">
-    <w:abstractNumId w:val="21"/>
+    <w:abstractNumId w:val="22"/>
   </w:num>
   <w:num w:numId="12">
-    <w:abstractNumId w:val="21"/>
+    <w:abstractNumId w:val="22"/>
   </w:num>
   <w:num w:numId="13">
-    <w:abstractNumId w:val="23"/>
+    <w:abstractNumId w:val="24"/>
   </w:num>
   <w:num w:numId="14">
     <w:abstractNumId w:val="14"/>
   </w:num>
   <w:num w:numId="15">
-    <w:abstractNumId w:val="17"/>
+    <w:abstractNumId w:val="18"/>
   </w:num>
   <w:num w:numId="16">
-    <w:abstractNumId w:val="24"/>
+    <w:abstractNumId w:val="25"/>
   </w:num>
   <w:num w:numId="17">
-    <w:abstractNumId w:val="20"/>
+    <w:abstractNumId w:val="21"/>
   </w:num>
   <w:num w:numId="18">
-    <w:abstractNumId w:val="18"/>
+    <w:abstractNumId w:val="19"/>
   </w:num>
   <w:num w:numId="19">
-    <w:abstractNumId w:val="22"/>
+    <w:abstractNumId w:val="23"/>
   </w:num>
   <w:num w:numId="20">
-    <w:abstractNumId w:val="21"/>
+    <w:abstractNumId w:val="22"/>
     <w:lvlOverride w:ilvl="0"/>
     <w:lvlOverride w:ilvl="1">
       <w:startOverride w:val="1"/>
@@ -28809,7 +28893,7 @@
     </w:lvlOverride>
   </w:num>
   <w:num w:numId="21">
-    <w:abstractNumId w:val="21"/>
+    <w:abstractNumId w:val="22"/>
     <w:lvlOverride w:ilvl="0"/>
     <w:lvlOverride w:ilvl="1">
       <w:startOverride w:val="1"/>
@@ -28837,7 +28921,7 @@
     </w:lvlOverride>
   </w:num>
   <w:num w:numId="22">
-    <w:abstractNumId w:val="21"/>
+    <w:abstractNumId w:val="22"/>
     <w:lvlOverride w:ilvl="0"/>
     <w:lvlOverride w:ilvl="1">
       <w:startOverride w:val="1"/>
@@ -28871,7 +28955,7 @@
     <w:abstractNumId w:val="15"/>
   </w:num>
   <w:num w:numId="25">
-    <w:abstractNumId w:val="21"/>
+    <w:abstractNumId w:val="22"/>
     <w:lvlOverride w:ilvl="0"/>
     <w:lvlOverride w:ilvl="1">
       <w:startOverride w:val="1"/>
@@ -28899,16 +28983,16 @@
     </w:lvlOverride>
   </w:num>
   <w:num w:numId="26">
-    <w:abstractNumId w:val="26"/>
+    <w:abstractNumId w:val="27"/>
   </w:num>
   <w:num w:numId="27">
     <w:abstractNumId w:val="16"/>
   </w:num>
   <w:num w:numId="28">
-    <w:abstractNumId w:val="28"/>
+    <w:abstractNumId w:val="29"/>
   </w:num>
   <w:num w:numId="29">
-    <w:abstractNumId w:val="27"/>
+    <w:abstractNumId w:val="28"/>
   </w:num>
   <w:num w:numId="30">
     <w:abstractNumId w:val="12"/>
@@ -28917,7 +29001,7 @@
     <w:abstractNumId w:val="10"/>
   </w:num>
   <w:num w:numId="32">
-    <w:abstractNumId w:val="21"/>
+    <w:abstractNumId w:val="22"/>
     <w:lvlOverride w:ilvl="0"/>
     <w:lvlOverride w:ilvl="1">
       <w:startOverride w:val="1"/>
@@ -28945,13 +29029,16 @@
     </w:lvlOverride>
   </w:num>
   <w:num w:numId="33">
-    <w:abstractNumId w:val="19"/>
+    <w:abstractNumId w:val="20"/>
   </w:num>
   <w:num w:numId="34">
-    <w:abstractNumId w:val="25"/>
+    <w:abstractNumId w:val="26"/>
   </w:num>
   <w:num w:numId="35">
     <w:abstractNumId w:val="13"/>
+  </w:num>
+  <w:num w:numId="36">
+    <w:abstractNumId w:val="17"/>
   </w:num>
   <w:numIdMacAtCleanup w:val="23"/>
 </w:numbering>
@@ -31861,6 +31948,7 @@
     <w:rsid w:val="00EC3CC1"/>
     <w:rsid w:val="00F2089C"/>
     <w:rsid w:val="00F2508F"/>
+    <w:rsid w:val="00F41A82"/>
     <w:rsid w:val="00FC41B0"/>
   </w:rsids>
   <m:mathPr>

</xml_diff>

<commit_message>
Updated sections `Lifetime`, `Scopes` and `Declarations and Definitions`
</commit_message>
<xml_diff>
--- a/doc/ParaC-Luna-Klatzer.docx
+++ b/doc/ParaC-Luna-Klatzer.docx
@@ -147,7 +147,7 @@
           <w:noProof/>
           <w:lang w:val="de-AT"/>
         </w:rPr>
-        <w:t>09.12.2021</w:t>
+        <w:t>12.12.2021</w:t>
       </w:r>
       <w:r>
         <w:rPr>
@@ -183,7 +183,21 @@
           <w:rStyle w:val="Emphasis"/>
           <w:rFonts w:ascii="Arial" w:hAnsi="Arial" w:cs="Arial"/>
         </w:rPr>
-        <w:t>v0.1</w:t>
+        <w:t xml:space="preserve">for </w:t>
+      </w:r>
+      <w:r>
+        <w:rPr>
+          <w:rStyle w:val="Emphasis"/>
+          <w:rFonts w:ascii="Arial" w:hAnsi="Arial" w:cs="Arial"/>
+        </w:rPr>
+        <w:t>v</w:t>
+      </w:r>
+      <w:r>
+        <w:rPr>
+          <w:rStyle w:val="Emphasis"/>
+          <w:rFonts w:ascii="Arial" w:hAnsi="Arial" w:cs="Arial"/>
+        </w:rPr>
+        <w:t>1.0</w:t>
       </w:r>
     </w:p>
     <w:p>
@@ -427,7 +441,7 @@
           <w:sz w:val="24"/>
           <w:szCs w:val="24"/>
         </w:rPr>
-        <w:t xml:space="preserve">To summarise, Para-C will be a simplified and extended C, without the complications of C++ and more straight-forward to code.  </w:t>
+        <w:t xml:space="preserve">To summarise, Para-C will be a simplified and extended C, without the complications of C++ and more straightforward to code.  </w:t>
       </w:r>
     </w:p>
     <w:p>
@@ -1768,7 +1782,21 @@
                 <w:rStyle w:val="Hyperlink"/>
                 <w:noProof/>
               </w:rPr>
-              <w:t>Relative file names</w:t>
+              <w:t xml:space="preserve">Relative file </w:t>
+            </w:r>
+            <w:r>
+              <w:rPr>
+                <w:rStyle w:val="Hyperlink"/>
+                <w:noProof/>
+              </w:rPr>
+              <w:t>n</w:t>
+            </w:r>
+            <w:r>
+              <w:rPr>
+                <w:rStyle w:val="Hyperlink"/>
+                <w:noProof/>
+              </w:rPr>
+              <w:t>ames</w:t>
             </w:r>
             <w:r>
               <w:rPr>
@@ -10963,7 +10991,7 @@
                 <v:stroke joinstyle="miter"/>
                 <v:path gradientshapeok="t" o:connecttype="rect"/>
               </v:shapetype>
-              <v:shape id="Text Box 4" o:spid="_x0000_s1026" type="#_x0000_t202" style="position:absolute;margin-left:0;margin-top:240.3pt;width:472.15pt;height:.05pt;z-index:251664384;visibility:visible;mso-wrap-style:square;mso-wrap-distance-left:9pt;mso-wrap-distance-top:0;mso-wrap-distance-right:9pt;mso-wrap-distance-bottom:0;mso-position-horizontal:absolute;mso-position-horizontal-relative:text;mso-position-vertical:absolute;mso-position-vertical-relative:text;v-text-anchor:top" o:gfxdata="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" stroked="f">
+              <v:shape id="Text Box 4" o:spid="_x0000_s1026" type="#_x0000_t202" style="position:absolute;margin-left:0;margin-top:240.3pt;width:472.15pt;height:.05pt;z-index:251664384;visibility:visible;mso-wrap-style:square;mso-wrap-distance-left:9pt;mso-wrap-distance-top:0;mso-wrap-distance-right:9pt;mso-wrap-distance-bottom:0;mso-position-horizontal:absolute;mso-position-horizontal-relative:text;mso-position-vertical:absolute;mso-position-vertical-relative:text;v-text-anchor:top" o:gfxdata="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" stroked="f">
                 <v:textbox style="mso-fit-shape-to-text:t" inset="0,0,0,0">
                   <w:txbxContent>
                     <w:p>
@@ -11212,7 +11240,7 @@
           </mc:Choice>
           <mc:Fallback>
             <w:pict>
-              <v:shape w14:anchorId="376B1CC4" id="Text Box 6" o:spid="_x0000_s1027" type="#_x0000_t202" style="position:absolute;margin-left:0;margin-top:373.5pt;width:451.3pt;height:.05pt;z-index:251667456;visibility:visible;mso-wrap-style:square;mso-wrap-distance-left:9pt;mso-wrap-distance-top:0;mso-wrap-distance-right:9pt;mso-wrap-distance-bottom:0;mso-position-horizontal:absolute;mso-position-horizontal-relative:text;mso-position-vertical:absolute;mso-position-vertical-relative:text;v-text-anchor:top" o:gfxdata="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" stroked="f">
+              <v:shape w14:anchorId="376B1CC4" id="Text Box 6" o:spid="_x0000_s1027" type="#_x0000_t202" style="position:absolute;margin-left:0;margin-top:373.5pt;width:451.3pt;height:.05pt;z-index:251667456;visibility:visible;mso-wrap-style:square;mso-wrap-distance-left:9pt;mso-wrap-distance-top:0;mso-wrap-distance-right:9pt;mso-wrap-distance-bottom:0;mso-position-horizontal:absolute;mso-position-horizontal-relative:text;mso-position-vertical:absolute;mso-position-vertical-relative:text;v-text-anchor:top" o:gfxdata="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" stroked="f">
                 <v:textbox style="mso-fit-shape-to-text:t" inset="0,0,0,0">
                   <w:txbxContent>
                     <w:p>
@@ -11385,13 +11413,13 @@
         <w:pStyle w:val="Heading2"/>
       </w:pPr>
       <w:bookmarkStart w:id="10" w:name="_Implementation_of_Para-C"/>
-      <w:bookmarkStart w:id="11" w:name="_Hlk72147223"/>
-      <w:bookmarkStart w:id="12" w:name="_Toc89955631"/>
+      <w:bookmarkStart w:id="11" w:name="_Toc89955631"/>
+      <w:bookmarkStart w:id="12" w:name="_Hlk72147223"/>
       <w:bookmarkEnd w:id="10"/>
       <w:r>
         <w:t>Implementation</w:t>
       </w:r>
-      <w:bookmarkEnd w:id="12"/>
+      <w:bookmarkEnd w:id="11"/>
     </w:p>
     <w:p>
       <w:pPr>
@@ -11465,7 +11493,7 @@
         <w:t xml:space="preserve"> and will build upon it to implement functionality, though perhaps the Visual Studio Compiler may be used for Windows, especially if advanced threading needs to be implemented.</w:t>
       </w:r>
     </w:p>
-    <w:bookmarkEnd w:id="11"/>
+    <w:bookmarkEnd w:id="12"/>
     <w:p>
       <w:pPr>
         <w:ind w:left="113" w:firstLine="0"/>
@@ -11895,9 +11923,24 @@
         <w:t>”</w:t>
       </w:r>
       <w:r>
+        <w:rPr>
+          <w:rFonts w:ascii="Consolas" w:hAnsi="Consolas"/>
+        </w:rPr>
         <w:t xml:space="preserve"> </w:t>
       </w:r>
       <w:r>
+        <w:t>or</w:t>
+      </w:r>
+      <w:r>
+        <w:rPr>
+          <w:rFonts w:ascii="Consolas" w:hAnsi="Consolas"/>
+        </w:rPr>
+        <w:t xml:space="preserve"> “Pbl”</w:t>
+      </w:r>
+      <w:r>
+        <w:t xml:space="preserve"> </w:t>
+      </w:r>
+      <w:r>
         <w:t xml:space="preserve">(pbl = </w:t>
       </w:r>
       <w:r>
@@ -11959,8 +12002,13 @@
       <w:r>
         <w:t xml:space="preserve"> </w:t>
       </w:r>
-      <w:r>
-        <w:t xml:space="preserve"> </w:t>
+    </w:p>
+    <w:p>
+      <w:pPr>
+        <w:ind w:left="226" w:firstLine="0"/>
+      </w:pPr>
+      <w:r>
+        <w:t>These should though usually be hidden behind PBL macros or functions.</w:t>
       </w:r>
     </w:p>
     <w:p>
@@ -11980,13 +12028,47 @@
         <w:ind w:left="226" w:firstLine="0"/>
       </w:pPr>
       <w:r>
-        <w:t>One of the fundamental goals of Para-C is to allow usage of C libraries and content to make Para-C usable as an addition to already written C code or manage C code. This means that inside Para-C</w:t>
-      </w:r>
-      <w:r>
-        <w:t>, C-headers can be imported without experiencing any issues, with the only exception being that validating the C syntax and files is passed onto the GCC Compiler</w:t>
-      </w:r>
-      <w:r>
-        <w:t>, meaning a normal compilation will not validate the included headers and the user must make sure they are functional.</w:t>
+        <w:t xml:space="preserve">Since due to an </w:t>
+      </w:r>
+      <w:hyperlink r:id="rId11" w:history="1">
+        <w:r>
+          <w:rPr>
+            <w:rStyle w:val="Hyperlink"/>
+          </w:rPr>
+          <w:t>issue</w:t>
+        </w:r>
+      </w:hyperlink>
+      <w:r>
+        <w:t xml:space="preserve"> where it was uncertain on how to manage the array syntax, either using the C syntax, implementing the C# syntax to make an array a type or implement both for compatibility, the decision was reached to entirely move onto C# syntax and abandon most of the C-intended support. </w:t>
+      </w:r>
+    </w:p>
+    <w:p>
+      <w:pPr>
+        <w:ind w:left="226" w:firstLine="0"/>
+      </w:pPr>
+      <w:r>
+        <w:t xml:space="preserve">This does not though mean you can not use C code inside Para-C using </w:t>
+      </w:r>
+      <w:hyperlink w:anchor="_The_Para_Language_1" w:history="1">
+        <w:r>
+          <w:rPr>
+            <w:rStyle w:val="Hyperlink"/>
+          </w:rPr>
+          <w:t>Extension Tasks</w:t>
+        </w:r>
+      </w:hyperlink>
+      <w:r>
+        <w:t xml:space="preserve">, though, for the most part, Para-C will intend to not redundantly support C, as Para-C is already more intended for writing new overhead and management code, to simply certain applications, rather than allow for a higher-level implementation of older code. This means that you </w:t>
+      </w:r>
+      <w:r>
+        <w:rPr>
+          <w:i/>
+          <w:iCs/>
+        </w:rPr>
+        <w:t>can</w:t>
+      </w:r>
+      <w:r>
+        <w:t xml:space="preserve"> use C, or if needed migrate to Para-C, as the syntax is very similar, with a few exceptions as explained in the issue with the array syntax.</w:t>
       </w:r>
     </w:p>
     <w:p>
@@ -12007,7 +12089,11 @@
         <w:t>In Para-C the implementation of name mangling means that file names are also relative to their name and place</w:t>
       </w:r>
       <w:r>
-        <w:t xml:space="preserve">. The relative name of a file is represented by their parents and its name without the file extensions. The root path or project path will be the starting point, meaning that a file inside that directory will have the relative name </w:t>
+        <w:t xml:space="preserve">. The relative name of a file is represented by their </w:t>
+      </w:r>
+      <w:r>
+        <w:lastRenderedPageBreak/>
+        <w:t xml:space="preserve">parents and its name without the file extensions. The root path or project path will be the starting point, meaning that a file inside that directory will have the relative name </w:t>
       </w:r>
       <w:r>
         <w:rPr>
@@ -12091,7 +12177,6 @@
           <w:rFonts w:ascii="Consolas" w:hAnsi="Consolas"/>
           <w:shd w:val="clear" w:color="auto" w:fill="E0E0E0" w:themeFill="accent2" w:themeFillTint="66"/>
         </w:rPr>
-        <w:lastRenderedPageBreak/>
         <w:t>name.para</w:t>
       </w:r>
       <w:r>
@@ -12442,7 +12527,11 @@
         <w:t>main.para</w:t>
       </w:r>
       <w:r>
-        <w:t xml:space="preserve"> file they were included. If they were not, then the compiler would ignore these as they are not visibly needed in the program).</w:t>
+        <w:t xml:space="preserve"> file they were </w:t>
+      </w:r>
+      <w:r>
+        <w:lastRenderedPageBreak/>
+        <w:t>included. If they were not, then the compiler would ignore these as they are not visibly needed in the program).</w:t>
       </w:r>
     </w:p>
     <w:p>
@@ -12450,16 +12539,15 @@
         <w:pStyle w:val="Heading3"/>
       </w:pPr>
       <w:bookmarkStart w:id="20" w:name="_Using_the_parac-config.json"/>
-      <w:bookmarkStart w:id="21" w:name="_Hlk72598768"/>
-      <w:bookmarkStart w:id="22" w:name="_Toc89955638"/>
+      <w:bookmarkStart w:id="21" w:name="_Toc89955638"/>
+      <w:bookmarkStart w:id="22" w:name="_Hlk72598768"/>
       <w:bookmarkEnd w:id="20"/>
       <w:r>
-        <w:lastRenderedPageBreak/>
         <w:t>Project Configuration</w:t>
       </w:r>
-      <w:bookmarkEnd w:id="22"/>
-    </w:p>
-    <w:bookmarkEnd w:id="21"/>
+      <w:bookmarkEnd w:id="21"/>
+    </w:p>
+    <w:bookmarkEnd w:id="22"/>
     <w:p>
       <w:pPr>
         <w:ind w:left="226" w:firstLine="0"/>
@@ -13011,6 +13099,7 @@
           <w:iCs/>
           <w:shd w:val="clear" w:color="auto" w:fill="DFDFDF" w:themeFill="background2" w:themeFillShade="E6"/>
         </w:rPr>
+        <w:lastRenderedPageBreak/>
         <w:t>compiler-options</w:t>
       </w:r>
       <w:r>
@@ -13046,7 +13135,6 @@
           <w:iCs/>
           <w:shd w:val="clear" w:color="auto" w:fill="DFDFDF" w:themeFill="background2" w:themeFillShade="E6"/>
         </w:rPr>
-        <w:lastRenderedPageBreak/>
         <w:t>c-compiler-options</w:t>
       </w:r>
       <w:r>
@@ -13072,6 +13160,271 @@
         <w:t>Declarations and Definitions</w:t>
       </w:r>
       <w:bookmarkEnd w:id="23"/>
+    </w:p>
+    <w:p>
+      <w:pPr>
+        <w:ind w:left="226" w:firstLine="0"/>
+      </w:pPr>
+      <w:r>
+        <w:t>Like in C, Para-C uses declarations and definitions to manage its variables</w:t>
+      </w:r>
+      <w:r>
+        <w:t xml:space="preserve">: </w:t>
+      </w:r>
+    </w:p>
+    <w:p>
+      <w:pPr>
+        <w:pStyle w:val="ListParagraph"/>
+        <w:numPr>
+          <w:ilvl w:val="0"/>
+          <w:numId w:val="40"/>
+        </w:numPr>
+      </w:pPr>
+      <w:r>
+        <w:t xml:space="preserve">Declarations may be used as prototypes and definitions of </w:t>
+      </w:r>
+      <w:r>
+        <w:rPr>
+          <w:i/>
+          <w:iCs/>
+        </w:rPr>
+        <w:t>the scope of a variable</w:t>
+      </w:r>
+      <w:r>
+        <w:t xml:space="preserve">, but not assigning a value and allowing for the option of it being re-declared again as many times as wanted. </w:t>
+      </w:r>
+      <w:r>
+        <w:t>These declarations look exactly like in C and are simply made up of the type and the variable_identifier.</w:t>
+      </w:r>
+    </w:p>
+    <w:p>
+      <w:pPr>
+        <w:pStyle w:val="ListParagraph"/>
+        <w:shd w:val="clear" w:color="auto" w:fill="DFDFDF" w:themeFill="background2" w:themeFillShade="E6"/>
+        <w:spacing w:after="240" w:line="240" w:lineRule="auto"/>
+        <w:ind w:left="946"/>
+        <w:rPr>
+          <w:rFonts w:ascii="Consolas" w:hAnsi="Consolas"/>
+          <w:shd w:val="clear" w:color="auto" w:fill="DFDFDF" w:themeFill="background2" w:themeFillShade="E6"/>
+        </w:rPr>
+      </w:pPr>
+      <w:r>
+        <w:rPr>
+          <w:rFonts w:ascii="Consolas" w:hAnsi="Consolas"/>
+          <w:shd w:val="clear" w:color="auto" w:fill="DFDFDF" w:themeFill="background2" w:themeFillShade="E6"/>
+        </w:rPr>
+        <w:t xml:space="preserve">type </w:t>
+      </w:r>
+      <w:r>
+        <w:rPr>
+          <w:rFonts w:ascii="Consolas" w:hAnsi="Consolas"/>
+          <w:shd w:val="clear" w:color="auto" w:fill="DFDFDF" w:themeFill="background2" w:themeFillShade="E6"/>
+        </w:rPr>
+        <w:t>identifier</w:t>
+      </w:r>
+      <w:r>
+        <w:rPr>
+          <w:rFonts w:ascii="Consolas" w:hAnsi="Consolas"/>
+          <w:shd w:val="clear" w:color="auto" w:fill="DFDFDF" w:themeFill="background2" w:themeFillShade="E6"/>
+        </w:rPr>
+        <w:t>;</w:t>
+      </w:r>
+    </w:p>
+    <w:p>
+      <w:pPr>
+        <w:pStyle w:val="ListParagraph"/>
+        <w:numPr>
+          <w:ilvl w:val="0"/>
+          <w:numId w:val="40"/>
+        </w:numPr>
+      </w:pPr>
+      <w:r>
+        <w:t>Definitions are the default and required way of assigning a value to a variable, like in C, a variable may be declared and defined at the same moment, creating the following syntax:</w:t>
+      </w:r>
+    </w:p>
+    <w:p>
+      <w:pPr>
+        <w:shd w:val="clear" w:color="auto" w:fill="DFDFDF" w:themeFill="background2" w:themeFillShade="E6"/>
+        <w:spacing w:line="240" w:lineRule="auto"/>
+        <w:ind w:left="946" w:firstLine="0"/>
+        <w:rPr>
+          <w:rFonts w:ascii="Consolas" w:hAnsi="Consolas"/>
+          <w:shd w:val="clear" w:color="auto" w:fill="DFDFDF" w:themeFill="background2" w:themeFillShade="E6"/>
+        </w:rPr>
+      </w:pPr>
+      <w:r>
+        <w:rPr>
+          <w:rFonts w:ascii="Consolas" w:hAnsi="Consolas"/>
+          <w:shd w:val="clear" w:color="auto" w:fill="DFDFDF" w:themeFill="background2" w:themeFillShade="E6"/>
+        </w:rPr>
+        <w:t xml:space="preserve">type </w:t>
+      </w:r>
+      <w:r>
+        <w:rPr>
+          <w:rFonts w:ascii="Consolas" w:hAnsi="Consolas"/>
+          <w:shd w:val="clear" w:color="auto" w:fill="DFDFDF" w:themeFill="background2" w:themeFillShade="E6"/>
+        </w:rPr>
+        <w:t>identifier</w:t>
+      </w:r>
+      <w:r>
+        <w:rPr>
+          <w:rFonts w:ascii="Consolas" w:hAnsi="Consolas"/>
+          <w:shd w:val="clear" w:color="auto" w:fill="DFDFDF" w:themeFill="background2" w:themeFillShade="E6"/>
+        </w:rPr>
+        <w:t xml:space="preserve"> = value;</w:t>
+      </w:r>
+    </w:p>
+    <w:p>
+      <w:pPr>
+        <w:ind w:left="226" w:firstLine="0"/>
+      </w:pPr>
+      <w:r>
+        <w:t xml:space="preserve">Though unlike in C in Para-C, there is usually no </w:t>
+      </w:r>
+      <w:r>
+        <w:rPr>
+          <w:i/>
+          <w:iCs/>
+        </w:rPr>
+        <w:t>real</w:t>
+      </w:r>
+      <w:r>
+        <w:t xml:space="preserve"> declared variable</w:t>
+      </w:r>
+      <w:r>
+        <w:t xml:space="preserve">, except </w:t>
+      </w:r>
+      <w:r>
+        <w:t>partially</w:t>
+      </w:r>
+      <w:r>
+        <w:t xml:space="preserve"> in header</w:t>
+      </w:r>
+      <w:r>
+        <w:t>s, due to it being intended as a prototype file</w:t>
+      </w:r>
+      <w:r>
+        <w:t>. This</w:t>
+      </w:r>
+      <w:r>
+        <w:t xml:space="preserve"> </w:t>
+      </w:r>
+      <w:r>
+        <w:t>should</w:t>
+      </w:r>
+      <w:r>
+        <w:t xml:space="preserve"> be easily visible in the P</w:t>
+      </w:r>
+      <w:r>
+        <w:t>BL</w:t>
+      </w:r>
+      <w:r>
+        <w:t xml:space="preserve">, as the Macros intended for declaring variables </w:t>
+      </w:r>
+      <w:r>
+        <w:t xml:space="preserve">are </w:t>
+      </w:r>
+      <w:r>
+        <w:t>already allocate</w:t>
+      </w:r>
+      <w:r>
+        <w:t>d</w:t>
+      </w:r>
+      <w:r>
+        <w:t xml:space="preserve"> and assign</w:t>
+      </w:r>
+      <w:r>
+        <w:t>ed</w:t>
+      </w:r>
+      <w:r>
+        <w:t xml:space="preserve"> a default value. This is to prevent issues with accessing </w:t>
+      </w:r>
+      <w:r>
+        <w:t xml:space="preserve">declared variables in C </w:t>
+      </w:r>
+      <w:r>
+        <w:t xml:space="preserve">/ </w:t>
+      </w:r>
+      <w:r>
+        <w:t xml:space="preserve">unassigned and unset memory, which is </w:t>
+      </w:r>
+      <w:r>
+        <w:t xml:space="preserve">in C </w:t>
+      </w:r>
+      <w:r>
+        <w:t>undefined behaviour.</w:t>
+      </w:r>
+    </w:p>
+    <w:p>
+      <w:pPr>
+        <w:ind w:left="226" w:firstLine="0"/>
+      </w:pPr>
+      <w:r>
+        <w:t xml:space="preserve">This also means that all types are defined with a </w:t>
+      </w:r>
+      <w:r>
+        <w:rPr>
+          <w:rFonts w:ascii="Consolas" w:hAnsi="Consolas"/>
+          <w:i/>
+          <w:iCs/>
+          <w:shd w:val="clear" w:color="auto" w:fill="DFDFDF" w:themeFill="background2" w:themeFillShade="E6"/>
+        </w:rPr>
+        <w:t>meta</w:t>
+      </w:r>
+      <w:r>
+        <w:t xml:space="preserve"> </w:t>
+      </w:r>
+      <w:r>
+        <w:t>property</w:t>
+      </w:r>
+      <w:r>
+        <w:t xml:space="preserve"> (Of type </w:t>
+      </w:r>
+      <w:r>
+        <w:rPr>
+          <w:rFonts w:ascii="Consolas" w:hAnsi="Consolas"/>
+          <w:i/>
+          <w:iCs/>
+          <w:shd w:val="clear" w:color="auto" w:fill="DFDFDF" w:themeFill="background2" w:themeFillShade="E6"/>
+        </w:rPr>
+        <w:t>PblVarMetaData_T</w:t>
+      </w:r>
+      <w:r>
+        <w:t>)</w:t>
+      </w:r>
+      <w:r>
+        <w:t xml:space="preserve">, which has </w:t>
+      </w:r>
+      <w:r>
+        <w:t xml:space="preserve">itself </w:t>
+      </w:r>
+      <w:r>
+        <w:t xml:space="preserve">the property </w:t>
+      </w:r>
+      <w:r>
+        <w:rPr>
+          <w:rFonts w:ascii="Consolas" w:hAnsi="Consolas"/>
+          <w:i/>
+          <w:iCs/>
+          <w:shd w:val="clear" w:color="auto" w:fill="DFDFDF" w:themeFill="background2" w:themeFillShade="E6"/>
+        </w:rPr>
+        <w:t>defined</w:t>
+      </w:r>
+      <w:r>
+        <w:t xml:space="preserve">, which if </w:t>
+      </w:r>
+      <w:r>
+        <w:rPr>
+          <w:rFonts w:ascii="Consolas" w:hAnsi="Consolas"/>
+          <w:i/>
+          <w:iCs/>
+          <w:shd w:val="clear" w:color="auto" w:fill="DFDFDF" w:themeFill="background2" w:themeFillShade="E6"/>
+        </w:rPr>
+        <w:t>false</w:t>
+      </w:r>
+      <w:r>
+        <w:t xml:space="preserve"> means the value of the type is not initialised / commonly NULL.</w:t>
+      </w:r>
     </w:p>
     <w:p>
       <w:pPr>
@@ -13118,7 +13471,11 @@
         <w:t>in</w:t>
       </w:r>
       <w:r>
-        <w:t xml:space="preserve"> Para-C is not designed to be able to compile files without an entry-point or reference on how the program should be run. This is because the compiler goes out from the entry-point file and from there handles all name mangling and imports. This means that to compile a project or file, the entry-file must be explicitly marked as an entry-point. All files and headers used will be compiled as well, but unused files will be ignored even if they are in the same folder, due to uncertainty about how to handle them.</w:t>
+        <w:t xml:space="preserve"> Para-C is not designed to be able to compile files without an entry-point or reference on how the program should be run. This is because the </w:t>
+      </w:r>
+      <w:r>
+        <w:lastRenderedPageBreak/>
+        <w:t>compiler goes out from the entry-point file and from there handles all name mangling and imports. This means that to compile a project or file, the entry-file must be explicitly marked as an entry-point. All files and headers used will be compiled as well, but unused files will be ignored even if they are in the same folder, due to uncertainty about how to handle them.</w:t>
       </w:r>
     </w:p>
     <w:p>
@@ -13248,7 +13605,6 @@
         <w:ind w:left="226" w:firstLine="0"/>
       </w:pPr>
       <w:r>
-        <w:lastRenderedPageBreak/>
         <w:t>Example:</w:t>
       </w:r>
     </w:p>
@@ -13378,6 +13734,7 @@
           <w:i/>
           <w:iCs/>
         </w:rPr>
+        <w:lastRenderedPageBreak/>
         <w:t>Note: All functions are automatically wrapped using a status return to integrate exception returns and calling</w:t>
       </w:r>
       <w:r>
@@ -13445,7 +13802,30 @@
         <w:t xml:space="preserve"> </w:t>
       </w:r>
       <w:r>
-        <w:t>is also valid. However, it is recommended to use it.</w:t>
+        <w:t xml:space="preserve">is also valid. </w:t>
+      </w:r>
+    </w:p>
+    <w:p>
+      <w:pPr>
+        <w:ind w:left="226" w:firstLine="0"/>
+      </w:pPr>
+      <w:r>
+        <w:t xml:space="preserve">However, it is recommended to use </w:t>
+      </w:r>
+      <w:r>
+        <w:t xml:space="preserve">the standard identifier </w:t>
+      </w:r>
+      <w:r>
+        <w:rPr>
+          <w:rFonts w:ascii="Consolas" w:hAnsi="Consolas"/>
+          <w:i/>
+          <w:iCs/>
+          <w:shd w:val="clear" w:color="auto" w:fill="DFDFDF" w:themeFill="background2" w:themeFillShade="E6"/>
+        </w:rPr>
+        <w:t>Main</w:t>
+      </w:r>
+      <w:r>
+        <w:t>.</w:t>
       </w:r>
     </w:p>
     <w:p>
@@ -13475,22 +13855,14 @@
         <w:pStyle w:val="ListParagraph"/>
         <w:numPr>
           <w:ilvl w:val="0"/>
-          <w:numId w:val="38"/>
+          <w:numId w:val="39"/>
         </w:numPr>
       </w:pPr>
       <w:r>
-        <w:t xml:space="preserve">Global Scope (Header Inclusion Scope – See </w:t>
-      </w:r>
-      <w:hyperlink w:anchor="_Language_Separation" w:history="1">
-        <w:r>
-          <w:rPr>
-            <w:rStyle w:val="Hyperlink"/>
-          </w:rPr>
-          <w:t>Importing Para-Files</w:t>
-        </w:r>
-      </w:hyperlink>
-      <w:r>
-        <w:t>)</w:t>
+        <w:t>“Project/Global Scope” - The scope that inclusion is handled, which may be accessed by all files that are connected. This is though in reality accessing the scope of another file and importing it into the local file one using the pre-processor</w:t>
+      </w:r>
+      <w:r>
+        <w:t>.</w:t>
       </w:r>
     </w:p>
     <w:p>
@@ -13498,11 +13870,20 @@
         <w:pStyle w:val="ListParagraph"/>
         <w:numPr>
           <w:ilvl w:val="0"/>
-          <w:numId w:val="38"/>
+          <w:numId w:val="39"/>
         </w:numPr>
       </w:pPr>
       <w:r>
-        <w:t>Local Static Scope (File Scope, where variables may be referenced in a header to make it available in the header inclusion scope)</w:t>
+        <w:t>Local File Scope (Local</w:t>
+      </w:r>
+      <w:r>
+        <w:t>-</w:t>
+      </w:r>
+      <w:r>
+        <w:t>Global Scope) - Local File scope, which defines the local variables, which may be accessed by all function scopes and compound scopes in this file</w:t>
+      </w:r>
+      <w:r>
+        <w:t>.</w:t>
       </w:r>
     </w:p>
     <w:p>
@@ -13510,11 +13891,14 @@
         <w:pStyle w:val="ListParagraph"/>
         <w:numPr>
           <w:ilvl w:val="0"/>
-          <w:numId w:val="38"/>
+          <w:numId w:val="39"/>
         </w:numPr>
       </w:pPr>
       <w:r>
-        <w:t>Function Scope</w:t>
+        <w:t>Function Scope / Function Definition Scope</w:t>
+      </w:r>
+      <w:r>
+        <w:t>.</w:t>
       </w:r>
     </w:p>
     <w:p>
@@ -13522,11 +13906,14 @@
         <w:pStyle w:val="ListParagraph"/>
         <w:numPr>
           <w:ilvl w:val="0"/>
-          <w:numId w:val="38"/>
+          <w:numId w:val="39"/>
         </w:numPr>
       </w:pPr>
       <w:r>
-        <w:t>Compound Statement Scope</w:t>
+        <w:t>Compound Statement ({ })</w:t>
+      </w:r>
+      <w:r>
+        <w:t>.</w:t>
       </w:r>
     </w:p>
     <w:p>
@@ -13534,30 +13921,115 @@
         <w:ind w:left="226" w:firstLine="0"/>
       </w:pPr>
       <w:r>
-        <w:t xml:space="preserve">Important to note with scopes is that it also defines the lifetime of a variable, and as such, it should be watched out for that a pointer does not point to a variable that was </w:t>
-      </w:r>
+        <w:t xml:space="preserve">Important to note with scopes is that it also defines the lifetime of a variable, and as such, it should be watched out for that a pointer does not point to a variable that was already de-allocated / reached </w:t>
+      </w:r>
+      <w:r>
+        <w:t>the</w:t>
+      </w:r>
+      <w:r>
+        <w:t xml:space="preserve"> end of its lifetime. Para-C like C does not handle</w:t>
+      </w:r>
+      <w:r>
+        <w:t xml:space="preserve"> dangling pointers, though will attempt to raise a warning when a possible dangling pointer is encountered.</w:t>
+      </w:r>
+    </w:p>
+    <w:p>
+      <w:pPr>
+        <w:pStyle w:val="Heading3"/>
+      </w:pPr>
+      <w:bookmarkStart w:id="30" w:name="_Toc89955645"/>
+      <w:bookmarkStart w:id="31" w:name="_Toc89955647"/>
       <w:r>
         <w:lastRenderedPageBreak/>
-        <w:t xml:space="preserve">already de-allocated / reached </w:t>
-      </w:r>
-      <w:r>
-        <w:t>the</w:t>
-      </w:r>
-      <w:r>
-        <w:t xml:space="preserve"> end of its lifetime. Para-C like C does not handle</w:t>
-      </w:r>
-      <w:r>
-        <w:t xml:space="preserve"> dangling pointers, though will attempt to raise a warning when a possible dangling pointer is encountered.</w:t>
+        <w:t>Lifetime</w:t>
+      </w:r>
+      <w:bookmarkEnd w:id="30"/>
+    </w:p>
+    <w:p>
+      <w:pPr>
+        <w:ind w:left="226" w:firstLine="0"/>
+      </w:pPr>
+      <w:r>
+        <w:t xml:space="preserve">The lifetime of a variable is the period of program execution time, where the variable may be accessed by the user code. This is an important thing </w:t>
+      </w:r>
+      <w:r>
+        <w:t>for</w:t>
+      </w:r>
+      <w:r>
+        <w:t xml:space="preserve"> Para-C, as it utilises a Garbage Collector for collecting un-used variables, </w:t>
+      </w:r>
+      <w:r>
+        <w:t>and to</w:t>
+      </w:r>
+      <w:r>
+        <w:t xml:space="preserve"> remove</w:t>
+      </w:r>
+      <w:r>
+        <w:t>/free</w:t>
+      </w:r>
+      <w:r>
+        <w:t xml:space="preserve"> memory as soon as possible, </w:t>
+      </w:r>
+      <w:r>
+        <w:t>to</w:t>
+      </w:r>
+      <w:r>
+        <w:t xml:space="preserve"> not waste memory while </w:t>
+      </w:r>
+      <w:r>
+        <w:t>executing the program</w:t>
+      </w:r>
+      <w:r>
+        <w:t>. Especially for long-running programs, the lifetime should be kept short and variables only used in the scope it is needed.</w:t>
+      </w:r>
+    </w:p>
+    <w:p>
+      <w:pPr>
+        <w:ind w:left="226" w:firstLine="0"/>
+      </w:pPr>
+      <w:r>
+        <w:t>Para-C</w:t>
+      </w:r>
+      <w:r>
+        <w:t xml:space="preserve">, </w:t>
+      </w:r>
+      <w:r>
+        <w:t>in this case, will with large</w:t>
+      </w:r>
+      <w:r>
+        <w:t xml:space="preserve"> allocations especially inside struct types</w:t>
+      </w:r>
+      <w:r>
+        <w:t xml:space="preserve"> (type-definitions using structs) </w:t>
+      </w:r>
+      <w:r>
+        <w:t>give the</w:t>
+      </w:r>
+      <w:r>
+        <w:t xml:space="preserve"> freeing</w:t>
+      </w:r>
+      <w:r>
+        <w:t xml:space="preserve"> task to</w:t>
+      </w:r>
+      <w:r>
+        <w:t xml:space="preserve"> the Garbage Collector</w:t>
+      </w:r>
+      <w:r>
+        <w:t>, which will run every few execution cycles and clean up what it can find</w:t>
+      </w:r>
+      <w:r>
+        <w:t>.</w:t>
+      </w:r>
+      <w:r>
+        <w:t xml:space="preserve"> </w:t>
       </w:r>
     </w:p>
     <w:p>
       <w:pPr>
         <w:pStyle w:val="Heading3"/>
       </w:pPr>
-      <w:bookmarkStart w:id="30" w:name="_Toc89955647"/>
-      <w:bookmarkStart w:id="31" w:name="_Toc89955645"/>
-      <w:r>
-        <w:t>Lifetime</w:t>
+      <w:r>
+        <w:t>Linkage of Variables</w:t>
       </w:r>
       <w:bookmarkEnd w:id="31"/>
     </w:p>
@@ -13565,72 +14037,24 @@
       <w:pPr>
         <w:ind w:left="226" w:firstLine="0"/>
       </w:pPr>
-      <w:r>
-        <w:t>The lifetime of a variable is the period of program execution time, where the variable may be accessed by the user code. This is an important thing inside Para-C, as it utilises a Garbage Collector for collecting un-used variables, to remove memory as soon as possible, and not waste memory while execution. Especially for long-running programs, the lifetime should be kept short and variables only used in the scope it is needed.</w:t>
-      </w:r>
+    </w:p>
+    <w:p>
+      <w:pPr>
+        <w:pStyle w:val="Heading3"/>
+      </w:pPr>
+      <w:bookmarkStart w:id="32" w:name="_Toc89955648"/>
+      <w:r>
+        <w:t>Para-C Pragmas</w:t>
+      </w:r>
+      <w:bookmarkEnd w:id="32"/>
     </w:p>
     <w:p>
       <w:pPr>
         <w:ind w:left="226" w:firstLine="0"/>
       </w:pPr>
       <w:r>
-        <w:t>Para-C</w:t>
-      </w:r>
-      <w:r>
-        <w:t>, in this case,</w:t>
-      </w:r>
-      <w:r>
-        <w:t xml:space="preserve"> will attempt to clean up local variables when the end of its scope was reached, while larger allocations especially inside struct types (type-definitions using structs) will be managed by the Garbage Collector.</w:t>
-      </w:r>
-      <w:r>
-        <w:t xml:space="preserve"> For local allocations, Para-C will use the C </w:t>
-      </w:r>
-      <w:r>
-        <w:t>cleanup attribute (</w:t>
-      </w:r>
-      <w:r>
-        <w:rPr>
-          <w:rStyle w:val="Emphasis"/>
-          <w:rFonts w:ascii="Consolas" w:hAnsi="Consolas"/>
-          <w:shd w:val="clear" w:color="auto" w:fill="E0E0E0" w:themeFill="accent2" w:themeFillTint="66"/>
-        </w:rPr>
-        <w:t>__attribute__ ((__cleanup__</w:t>
-      </w:r>
-      <w:r>
-        <w:rPr>
-          <w:rStyle w:val="Emphasis"/>
-          <w:rFonts w:ascii="Consolas" w:hAnsi="Consolas"/>
-          <w:shd w:val="clear" w:color="auto" w:fill="E0E0E0" w:themeFill="accent2" w:themeFillTint="66"/>
-        </w:rPr>
-        <w:t>(&lt;func&gt;))</w:t>
-      </w:r>
-      <w:r>
-        <w:t>, which will call the cleanup function de-allocating the type when the end of its lifetime was reached (aka. The variable went out of scope).</w:t>
-      </w:r>
-    </w:p>
-    <w:p>
-      <w:pPr>
-        <w:pStyle w:val="Heading3"/>
-      </w:pPr>
-      <w:r>
-        <w:t>Linkage of Variables</w:t>
-      </w:r>
-      <w:bookmarkEnd w:id="30"/>
-    </w:p>
-    <w:p>
-      <w:pPr>
-        <w:ind w:left="226" w:firstLine="0"/>
-      </w:pPr>
-    </w:p>
-    <w:p>
-      <w:pPr>
-        <w:pStyle w:val="Heading3"/>
-      </w:pPr>
-      <w:bookmarkStart w:id="32" w:name="_Toc89955648"/>
-      <w:r>
-        <w:t>Para-C Pragmas</w:t>
-      </w:r>
-      <w:bookmarkEnd w:id="32"/>
+        <w:t>At the moment, there are no specific pragmas available yet, though with later updates there may be ones.</w:t>
+      </w:r>
     </w:p>
     <w:p>
       <w:pPr>
@@ -13840,7 +14264,11 @@
       </w:r>
       <w:bookmarkEnd w:id="44"/>
     </w:p>
-    <w:p/>
+    <w:p>
+      <w:pPr>
+        <w:ind w:left="113" w:firstLine="0"/>
+      </w:pPr>
+    </w:p>
     <w:p>
       <w:pPr>
         <w:pStyle w:val="Heading2"/>
@@ -15616,457 +16044,6 @@
     </w:p>
     <w:p>
       <w:pPr>
-        <w:spacing w:after="0"/>
-        <w:ind w:left="339" w:firstLine="0"/>
-        <w:rPr>
-          <w:b/>
-          <w:bCs/>
-        </w:rPr>
-      </w:pPr>
-      <w:r>
-        <w:rPr>
-          <w:b/>
-          <w:bCs/>
-        </w:rPr>
-        <w:t>Implementation Reference:</w:t>
-      </w:r>
-    </w:p>
-    <w:p>
-      <w:pPr>
-        <w:ind w:left="339" w:firstLine="0"/>
-        <w:rPr>
-          <w:i/>
-          <w:iCs/>
-        </w:rPr>
-      </w:pPr>
-      <w:r>
-        <w:rPr>
-          <w:i/>
-          <w:iCs/>
-        </w:rPr>
-        <w:t>AnyType typedef:</w:t>
-      </w:r>
-    </w:p>
-    <w:p>
-      <w:pPr>
-        <w:shd w:val="clear" w:color="auto" w:fill="DFDFDF" w:themeFill="background2" w:themeFillShade="E6"/>
-        <w:spacing w:line="240" w:lineRule="auto"/>
-        <w:ind w:left="339" w:firstLine="0"/>
-        <w:rPr>
-          <w:rFonts w:ascii="Consolas" w:hAnsi="Consolas"/>
-          <w:shd w:val="clear" w:color="auto" w:fill="DFDFDF" w:themeFill="background2" w:themeFillShade="E6"/>
-        </w:rPr>
-      </w:pPr>
-      <w:r>
-        <w:rPr>
-          <w:rFonts w:ascii="Consolas" w:hAnsi="Consolas"/>
-          <w:shd w:val="clear" w:color="auto" w:fill="DFDFDF" w:themeFill="background2" w:themeFillShade="E6"/>
-        </w:rPr>
-        <w:t>typedef struct AnyType {</w:t>
-      </w:r>
-      <w:r>
-        <w:rPr>
-          <w:rFonts w:ascii="Consolas" w:hAnsi="Consolas"/>
-          <w:shd w:val="clear" w:color="auto" w:fill="DFDFDF" w:themeFill="background2" w:themeFillShade="E6"/>
-        </w:rPr>
-        <w:br/>
-        <w:t xml:space="preserve">    void* var_pointer;</w:t>
-      </w:r>
-      <w:r>
-        <w:rPr>
-          <w:rFonts w:ascii="Consolas" w:hAnsi="Consolas"/>
-          <w:shd w:val="clear" w:color="auto" w:fill="DFDFDF" w:themeFill="background2" w:themeFillShade="E6"/>
-        </w:rPr>
-        <w:br/>
-        <w:t xml:space="preserve">    char* type_name;</w:t>
-      </w:r>
-      <w:r>
-        <w:rPr>
-          <w:rFonts w:ascii="Consolas" w:hAnsi="Consolas"/>
-          <w:shd w:val="clear" w:color="auto" w:fill="DFDFDF" w:themeFill="background2" w:themeFillShade="E6"/>
-        </w:rPr>
-        <w:br/>
-        <w:t xml:space="preserve">    bool built_in_type;</w:t>
-      </w:r>
-      <w:r>
-        <w:rPr>
-          <w:rFonts w:ascii="Consolas" w:hAnsi="Consolas"/>
-          <w:shd w:val="clear" w:color="auto" w:fill="DFDFDF" w:themeFill="background2" w:themeFillShade="E6"/>
-        </w:rPr>
-        <w:br/>
-        <w:t xml:space="preserve">    size_t byte_size;</w:t>
-      </w:r>
-      <w:r>
-        <w:rPr>
-          <w:rFonts w:ascii="Consolas" w:hAnsi="Consolas"/>
-          <w:shd w:val="clear" w:color="auto" w:fill="DFDFDF" w:themeFill="background2" w:themeFillShade="E6"/>
-        </w:rPr>
-        <w:br/>
-        <w:t>} AnyType;</w:t>
-      </w:r>
-    </w:p>
-    <w:p>
-      <w:pPr>
-        <w:ind w:left="339" w:firstLine="0"/>
-        <w:rPr>
-          <w:i/>
-          <w:iCs/>
-        </w:rPr>
-      </w:pPr>
-      <w:r>
-        <w:rPr>
-          <w:i/>
-          <w:iCs/>
-        </w:rPr>
-        <w:lastRenderedPageBreak/>
-        <w:t>Change type and reallocate memory:</w:t>
-      </w:r>
-    </w:p>
-    <w:p>
-      <w:pPr>
-        <w:shd w:val="clear" w:color="auto" w:fill="DFDFDF" w:themeFill="background2" w:themeFillShade="E6"/>
-        <w:spacing w:after="0" w:line="240" w:lineRule="auto"/>
-        <w:ind w:left="339" w:firstLine="0"/>
-        <w:rPr>
-          <w:rFonts w:ascii="Consolas" w:hAnsi="Consolas"/>
-          <w:shd w:val="clear" w:color="auto" w:fill="DFDFDF" w:themeFill="background2" w:themeFillShade="E6"/>
-        </w:rPr>
-      </w:pPr>
-      <w:r>
-        <w:rPr>
-          <w:rFonts w:ascii="Consolas" w:hAnsi="Consolas"/>
-          <w:shd w:val="clear" w:color="auto" w:fill="DFDFDF" w:themeFill="background2" w:themeFillShade="E6"/>
-        </w:rPr>
-        <w:t>ph_AnyType* ChangeTypeAny(</w:t>
-      </w:r>
-    </w:p>
-    <w:p>
-      <w:pPr>
-        <w:shd w:val="clear" w:color="auto" w:fill="DFDFDF" w:themeFill="background2" w:themeFillShade="E6"/>
-        <w:spacing w:after="0" w:line="240" w:lineRule="auto"/>
-        <w:ind w:left="339" w:firstLine="294"/>
-        <w:rPr>
-          <w:rFonts w:ascii="Consolas" w:hAnsi="Consolas"/>
-          <w:shd w:val="clear" w:color="auto" w:fill="DFDFDF" w:themeFill="background2" w:themeFillShade="E6"/>
-        </w:rPr>
-      </w:pPr>
-      <w:r>
-        <w:rPr>
-          <w:rFonts w:ascii="Consolas" w:hAnsi="Consolas"/>
-          <w:shd w:val="clear" w:color="auto" w:fill="DFDFDF" w:themeFill="background2" w:themeFillShade="E6"/>
-        </w:rPr>
-        <w:t>ph_AnyType *lvalue,</w:t>
-      </w:r>
-    </w:p>
-    <w:p>
-      <w:pPr>
-        <w:shd w:val="clear" w:color="auto" w:fill="DFDFDF" w:themeFill="background2" w:themeFillShade="E6"/>
-        <w:spacing w:after="0" w:line="240" w:lineRule="auto"/>
-        <w:ind w:left="339" w:firstLine="294"/>
-        <w:rPr>
-          <w:rFonts w:ascii="Consolas" w:hAnsi="Consolas"/>
-          <w:shd w:val="clear" w:color="auto" w:fill="DFDFDF" w:themeFill="background2" w:themeFillShade="E6"/>
-        </w:rPr>
-      </w:pPr>
-      <w:r>
-        <w:rPr>
-          <w:rFonts w:ascii="Consolas" w:hAnsi="Consolas"/>
-          <w:shd w:val="clear" w:color="auto" w:fill="DFDFDF" w:themeFill="background2" w:themeFillShade="E6"/>
-        </w:rPr>
-        <w:t xml:space="preserve">char *type_name, </w:t>
-      </w:r>
-    </w:p>
-    <w:p>
-      <w:pPr>
-        <w:shd w:val="clear" w:color="auto" w:fill="DFDFDF" w:themeFill="background2" w:themeFillShade="E6"/>
-        <w:spacing w:after="0" w:line="240" w:lineRule="auto"/>
-        <w:ind w:left="339" w:firstLine="294"/>
-        <w:rPr>
-          <w:rFonts w:ascii="Consolas" w:hAnsi="Consolas"/>
-          <w:shd w:val="clear" w:color="auto" w:fill="DFDFDF" w:themeFill="background2" w:themeFillShade="E6"/>
-        </w:rPr>
-      </w:pPr>
-      <w:r>
-        <w:rPr>
-          <w:rFonts w:ascii="Consolas" w:hAnsi="Consolas"/>
-          <w:shd w:val="clear" w:color="auto" w:fill="DFDFDF" w:themeFill="background2" w:themeFillShade="E6"/>
-        </w:rPr>
-        <w:t>size_t byte_size,</w:t>
-      </w:r>
-    </w:p>
-    <w:p>
-      <w:pPr>
-        <w:shd w:val="clear" w:color="auto" w:fill="DFDFDF" w:themeFill="background2" w:themeFillShade="E6"/>
-        <w:spacing w:after="0" w:line="240" w:lineRule="auto"/>
-        <w:ind w:left="339" w:firstLine="294"/>
-        <w:rPr>
-          <w:rFonts w:ascii="Consolas" w:hAnsi="Consolas"/>
-          <w:shd w:val="clear" w:color="auto" w:fill="DFDFDF" w:themeFill="background2" w:themeFillShade="E6"/>
-        </w:rPr>
-      </w:pPr>
-      <w:r>
-        <w:rPr>
-          <w:rFonts w:ascii="Consolas" w:hAnsi="Consolas"/>
-          <w:shd w:val="clear" w:color="auto" w:fill="DFDFDF" w:themeFill="background2" w:themeFillShade="E6"/>
-        </w:rPr>
-        <w:t>bool built_in_type</w:t>
-      </w:r>
-    </w:p>
-    <w:p>
-      <w:pPr>
-        <w:shd w:val="clear" w:color="auto" w:fill="DFDFDF" w:themeFill="background2" w:themeFillShade="E6"/>
-        <w:spacing w:after="0" w:line="240" w:lineRule="auto"/>
-        <w:ind w:left="339" w:firstLine="0"/>
-        <w:rPr>
-          <w:rFonts w:ascii="Consolas" w:hAnsi="Consolas"/>
-          <w:shd w:val="clear" w:color="auto" w:fill="DFDFDF" w:themeFill="background2" w:themeFillShade="E6"/>
-        </w:rPr>
-      </w:pPr>
-      <w:r>
-        <w:rPr>
-          <w:rFonts w:ascii="Consolas" w:hAnsi="Consolas"/>
-          <w:shd w:val="clear" w:color="auto" w:fill="DFDFDF" w:themeFill="background2" w:themeFillShade="E6"/>
-        </w:rPr>
-        <w:t>)</w:t>
-      </w:r>
-      <w:r>
-        <w:rPr>
-          <w:rFonts w:ascii="Consolas" w:hAnsi="Consolas"/>
-          <w:shd w:val="clear" w:color="auto" w:fill="DFDFDF" w:themeFill="background2" w:themeFillShade="E6"/>
-        </w:rPr>
-        <w:br/>
-        <w:t>{</w:t>
-      </w:r>
-      <w:r>
-        <w:rPr>
-          <w:rFonts w:ascii="Consolas" w:hAnsi="Consolas"/>
-          <w:shd w:val="clear" w:color="auto" w:fill="DFDFDF" w:themeFill="background2" w:themeFillShade="E6"/>
-        </w:rPr>
-        <w:br/>
-        <w:t xml:space="preserve">    lvalue-&gt;var_pointer = realloc(</w:t>
-      </w:r>
-    </w:p>
-    <w:p>
-      <w:pPr>
-        <w:shd w:val="clear" w:color="auto" w:fill="DFDFDF" w:themeFill="background2" w:themeFillShade="E6"/>
-        <w:spacing w:after="0" w:line="240" w:lineRule="auto"/>
-        <w:ind w:left="339" w:firstLine="294"/>
-        <w:rPr>
-          <w:rFonts w:ascii="Consolas" w:hAnsi="Consolas"/>
-          <w:shd w:val="clear" w:color="auto" w:fill="DFDFDF" w:themeFill="background2" w:themeFillShade="E6"/>
-        </w:rPr>
-      </w:pPr>
-      <w:r>
-        <w:rPr>
-          <w:rFonts w:ascii="Consolas" w:hAnsi="Consolas"/>
-          <w:shd w:val="clear" w:color="auto" w:fill="DFDFDF" w:themeFill="background2" w:themeFillShade="E6"/>
-        </w:rPr>
-        <w:t xml:space="preserve">  </w:t>
-      </w:r>
-      <w:r>
-        <w:rPr>
-          <w:rFonts w:ascii="Consolas" w:hAnsi="Consolas"/>
-          <w:shd w:val="clear" w:color="auto" w:fill="DFDFDF" w:themeFill="background2" w:themeFillShade="E6"/>
-        </w:rPr>
-        <w:tab/>
-      </w:r>
-      <w:r>
-        <w:rPr>
-          <w:rFonts w:ascii="Consolas" w:hAnsi="Consolas"/>
-          <w:shd w:val="clear" w:color="auto" w:fill="DFDFDF" w:themeFill="background2" w:themeFillShade="E6"/>
-        </w:rPr>
-        <w:t>lvalue-&gt;var_pointer,</w:t>
-      </w:r>
-    </w:p>
-    <w:p>
-      <w:pPr>
-        <w:shd w:val="clear" w:color="auto" w:fill="DFDFDF" w:themeFill="background2" w:themeFillShade="E6"/>
-        <w:spacing w:after="0" w:line="240" w:lineRule="auto"/>
-        <w:ind w:left="339" w:firstLine="294"/>
-        <w:rPr>
-          <w:rFonts w:ascii="Consolas" w:hAnsi="Consolas"/>
-          <w:shd w:val="clear" w:color="auto" w:fill="DFDFDF" w:themeFill="background2" w:themeFillShade="E6"/>
-        </w:rPr>
-      </w:pPr>
-      <w:r>
-        <w:rPr>
-          <w:rFonts w:ascii="Consolas" w:hAnsi="Consolas"/>
-          <w:shd w:val="clear" w:color="auto" w:fill="DFDFDF" w:themeFill="background2" w:themeFillShade="E6"/>
-        </w:rPr>
-        <w:t xml:space="preserve">  </w:t>
-      </w:r>
-      <w:r>
-        <w:rPr>
-          <w:rFonts w:ascii="Consolas" w:hAnsi="Consolas"/>
-          <w:shd w:val="clear" w:color="auto" w:fill="DFDFDF" w:themeFill="background2" w:themeFillShade="E6"/>
-        </w:rPr>
-        <w:tab/>
-      </w:r>
-      <w:r>
-        <w:rPr>
-          <w:rFonts w:ascii="Consolas" w:hAnsi="Consolas"/>
-          <w:shd w:val="clear" w:color="auto" w:fill="DFDFDF" w:themeFill="background2" w:themeFillShade="E6"/>
-        </w:rPr>
-        <w:t>byte_size</w:t>
-      </w:r>
-    </w:p>
-    <w:p>
-      <w:pPr>
-        <w:shd w:val="clear" w:color="auto" w:fill="DFDFDF" w:themeFill="background2" w:themeFillShade="E6"/>
-        <w:spacing w:line="240" w:lineRule="auto"/>
-        <w:ind w:left="339" w:firstLine="294"/>
-        <w:rPr>
-          <w:rFonts w:ascii="Consolas" w:hAnsi="Consolas"/>
-          <w:shd w:val="clear" w:color="auto" w:fill="DFDFDF" w:themeFill="background2" w:themeFillShade="E6"/>
-        </w:rPr>
-      </w:pPr>
-      <w:r>
-        <w:rPr>
-          <w:rFonts w:ascii="Consolas" w:hAnsi="Consolas"/>
-          <w:shd w:val="clear" w:color="auto" w:fill="DFDFDF" w:themeFill="background2" w:themeFillShade="E6"/>
-        </w:rPr>
-        <w:t xml:space="preserve">  </w:t>
-      </w:r>
-      <w:r>
-        <w:rPr>
-          <w:rFonts w:ascii="Consolas" w:hAnsi="Consolas"/>
-          <w:shd w:val="clear" w:color="auto" w:fill="DFDFDF" w:themeFill="background2" w:themeFillShade="E6"/>
-        </w:rPr>
-        <w:t>);</w:t>
-      </w:r>
-      <w:r>
-        <w:rPr>
-          <w:rFonts w:ascii="Consolas" w:hAnsi="Consolas"/>
-          <w:shd w:val="clear" w:color="auto" w:fill="DFDFDF" w:themeFill="background2" w:themeFillShade="E6"/>
-        </w:rPr>
-        <w:br/>
-        <w:t xml:space="preserve">    lvalue-&gt;type_name = type_name;</w:t>
-      </w:r>
-      <w:r>
-        <w:rPr>
-          <w:rFonts w:ascii="Consolas" w:hAnsi="Consolas"/>
-          <w:shd w:val="clear" w:color="auto" w:fill="DFDFDF" w:themeFill="background2" w:themeFillShade="E6"/>
-        </w:rPr>
-        <w:br/>
-        <w:t xml:space="preserve">    lvalue-&gt;byte_size = byte_size;</w:t>
-      </w:r>
-      <w:r>
-        <w:rPr>
-          <w:rFonts w:ascii="Consolas" w:hAnsi="Consolas"/>
-          <w:shd w:val="clear" w:color="auto" w:fill="DFDFDF" w:themeFill="background2" w:themeFillShade="E6"/>
-        </w:rPr>
-        <w:br/>
-        <w:t xml:space="preserve">    lvalue-&gt;built_in_type = built_in_type;</w:t>
-      </w:r>
-      <w:r>
-        <w:rPr>
-          <w:rFonts w:ascii="Consolas" w:hAnsi="Consolas"/>
-          <w:shd w:val="clear" w:color="auto" w:fill="DFDFDF" w:themeFill="background2" w:themeFillShade="E6"/>
-        </w:rPr>
-        <w:br/>
-        <w:t xml:space="preserve">    return lvalue;</w:t>
-      </w:r>
-      <w:r>
-        <w:rPr>
-          <w:rFonts w:ascii="Consolas" w:hAnsi="Consolas"/>
-          <w:shd w:val="clear" w:color="auto" w:fill="DFDFDF" w:themeFill="background2" w:themeFillShade="E6"/>
-        </w:rPr>
-        <w:br/>
-        <w:t>}</w:t>
-      </w:r>
-    </w:p>
-    <w:p>
-      <w:pPr>
-        <w:ind w:left="339" w:firstLine="0"/>
-        <w:rPr>
-          <w:i/>
-          <w:iCs/>
-        </w:rPr>
-      </w:pPr>
-      <w:r>
-        <w:rPr>
-          <w:i/>
-          <w:iCs/>
-        </w:rPr>
-        <w:t>Deallocate and “defuse” the any-type:</w:t>
-      </w:r>
-    </w:p>
-    <w:p>
-      <w:pPr>
-        <w:shd w:val="clear" w:color="auto" w:fill="DFDFDF" w:themeFill="background2" w:themeFillShade="E6"/>
-        <w:spacing w:line="240" w:lineRule="auto"/>
-        <w:ind w:left="339" w:firstLine="0"/>
-        <w:rPr>
-          <w:rFonts w:ascii="Consolas" w:hAnsi="Consolas"/>
-          <w:shd w:val="clear" w:color="auto" w:fill="DFDFDF" w:themeFill="background2" w:themeFillShade="E6"/>
-        </w:rPr>
-      </w:pPr>
-      <w:r>
-        <w:rPr>
-          <w:rFonts w:ascii="Consolas" w:hAnsi="Consolas"/>
-          <w:shd w:val="clear" w:color="auto" w:fill="DFDFDF" w:themeFill="background2" w:themeFillShade="E6"/>
-        </w:rPr>
-        <w:t>void DeallocateAny(ph_AnyType *lvalue)</w:t>
-      </w:r>
-      <w:r>
-        <w:rPr>
-          <w:rFonts w:ascii="Consolas" w:hAnsi="Consolas"/>
-          <w:shd w:val="clear" w:color="auto" w:fill="DFDFDF" w:themeFill="background2" w:themeFillShade="E6"/>
-        </w:rPr>
-        <w:br/>
-        <w:t>{</w:t>
-      </w:r>
-      <w:r>
-        <w:rPr>
-          <w:rFonts w:ascii="Consolas" w:hAnsi="Consolas"/>
-          <w:shd w:val="clear" w:color="auto" w:fill="DFDFDF" w:themeFill="background2" w:themeFillShade="E6"/>
-        </w:rPr>
-        <w:br/>
-        <w:t xml:space="preserve">    free(lvalue-&gt;var_pointer);</w:t>
-      </w:r>
-      <w:r>
-        <w:rPr>
-          <w:rFonts w:ascii="Consolas" w:hAnsi="Consolas"/>
-          <w:shd w:val="clear" w:color="auto" w:fill="DFDFDF" w:themeFill="background2" w:themeFillShade="E6"/>
-        </w:rPr>
-        <w:br/>
-        <w:t xml:space="preserve">    lvalue-&gt;var_pointer = NULL;</w:t>
-      </w:r>
-      <w:r>
-        <w:rPr>
-          <w:rFonts w:ascii="Consolas" w:hAnsi="Consolas"/>
-          <w:shd w:val="clear" w:color="auto" w:fill="DFDFDF" w:themeFill="background2" w:themeFillShade="E6"/>
-        </w:rPr>
-        <w:br/>
-        <w:t xml:space="preserve">    lvalue-&gt;type_name = VAR_NAME_DEALLOCATED;</w:t>
-      </w:r>
-      <w:r>
-        <w:rPr>
-          <w:rFonts w:ascii="Consolas" w:hAnsi="Consolas"/>
-          <w:shd w:val="clear" w:color="auto" w:fill="DFDFDF" w:themeFill="background2" w:themeFillShade="E6"/>
-        </w:rPr>
-        <w:br/>
-        <w:t xml:space="preserve">    lvalue-&gt;byte_size = sizeof(NULL);</w:t>
-      </w:r>
-      <w:r>
-        <w:rPr>
-          <w:rFonts w:ascii="Consolas" w:hAnsi="Consolas"/>
-          <w:shd w:val="clear" w:color="auto" w:fill="DFDFDF" w:themeFill="background2" w:themeFillShade="E6"/>
-        </w:rPr>
-        <w:br/>
-        <w:t xml:space="preserve">    lvalue-&gt;built_in_type = true;</w:t>
-      </w:r>
-      <w:r>
-        <w:rPr>
-          <w:rFonts w:ascii="Consolas" w:hAnsi="Consolas"/>
-          <w:shd w:val="clear" w:color="auto" w:fill="DFDFDF" w:themeFill="background2" w:themeFillShade="E6"/>
-        </w:rPr>
-        <w:br/>
-        <w:t>}</w:t>
-      </w:r>
-    </w:p>
-    <w:p>
-      <w:pPr>
         <w:pStyle w:val="Heading4"/>
       </w:pPr>
       <w:r>
@@ -16110,7 +16087,15 @@
           <w:i/>
           <w:iCs/>
         </w:rPr>
-        <w:t>mean it will allow any variable! It needs to be specified whether an array or simple value since a normal any-type can only hold one single value at one moment.</w:t>
+        <w:t xml:space="preserve">mean it will allow any variable! It needs to be specified </w:t>
+      </w:r>
+      <w:r>
+        <w:rPr>
+          <w:i/>
+          <w:iCs/>
+        </w:rPr>
+        <w:lastRenderedPageBreak/>
+        <w:t>whether an array or simple value since a normal any-type can only hold one single value at one moment.</w:t>
       </w:r>
     </w:p>
     <w:p>
@@ -16218,7 +16203,6 @@
           <w:rFonts w:ascii="Consolas" w:hAnsi="Consolas"/>
           <w:shd w:val="clear" w:color="auto" w:fill="DFDFDF" w:themeFill="background2" w:themeFillShade="E6"/>
         </w:rPr>
-        <w:lastRenderedPageBreak/>
         <w:t>any variable = “3”;</w:t>
       </w:r>
     </w:p>
@@ -16674,6 +16658,7 @@
           <w:rFonts w:ascii="Consolas" w:hAnsi="Consolas"/>
           <w:shd w:val="clear" w:color="auto" w:fill="DFDFDF" w:themeFill="background2" w:themeFillShade="E6"/>
         </w:rPr>
+        <w:lastRenderedPageBreak/>
         <w:t>int variable_2 = “3” as typeof(variable); // =&gt; 3</w:t>
       </w:r>
     </w:p>
@@ -16765,7 +16750,6 @@
       </w:pPr>
       <w:bookmarkStart w:id="68" w:name="_Toc89955672"/>
       <w:r>
-        <w:lastRenderedPageBreak/>
         <w:t>Sizeof</w:t>
       </w:r>
       <w:bookmarkEnd w:id="68"/>
@@ -16889,6 +16873,7 @@
       </w:pPr>
       <w:bookmarkStart w:id="80" w:name="_Toc89955681"/>
       <w:r>
+        <w:lastRenderedPageBreak/>
         <w:t>Ellipsis</w:t>
       </w:r>
       <w:r>
@@ -16926,11 +16911,7 @@
         </w:r>
       </w:hyperlink>
       <w:r>
-        <w:t xml:space="preserve">, can be passed onto a variable and called </w:t>
-      </w:r>
-      <w:r>
-        <w:lastRenderedPageBreak/>
-        <w:t>like any other regular function. A lambda function in this case can also be used with a decorator (</w:t>
+        <w:t>, can be passed onto a variable and called like any other regular function. A lambda function in this case can also be used with a decorator (</w:t>
       </w:r>
       <w:r>
         <w:rPr>
@@ -17214,6 +17195,7 @@
         <w:pStyle w:val="Heading4"/>
       </w:pPr>
       <w:r>
+        <w:lastRenderedPageBreak/>
         <w:t>The lambda&lt;T&gt; type</w:t>
       </w:r>
     </w:p>
@@ -17304,7 +17286,6 @@
         <w:ind w:left="339" w:firstLine="0"/>
       </w:pPr>
       <w:r>
-        <w:lastRenderedPageBreak/>
         <w:t>1. If wanted, the argument names can also be explicitly declared. This does not alter the functionality though, but only provides the option to name the arguments when calling the function (</w:t>
       </w:r>
       <w:r>
@@ -17512,6 +17493,7 @@
           <w:iCs/>
           <w:shd w:val="clear" w:color="auto" w:fill="DFDFDF" w:themeFill="background2" w:themeFillShade="E6"/>
         </w:rPr>
+        <w:lastRenderedPageBreak/>
         <w:t>try</w:t>
       </w:r>
       <w:r>
@@ -17572,7 +17554,6 @@
           <w:iCs/>
           <w:shd w:val="clear" w:color="auto" w:fill="DFDFDF" w:themeFill="background2" w:themeFillShade="E6"/>
         </w:rPr>
-        <w:lastRenderedPageBreak/>
         <w:t>else</w:t>
       </w:r>
       <w:r>
@@ -17875,6 +17856,7 @@
           <w:rFonts w:ascii="Consolas" w:hAnsi="Consolas"/>
           <w:shd w:val="clear" w:color="auto" w:fill="DFDFDF" w:themeFill="background2" w:themeFillShade="E6"/>
         </w:rPr>
+        <w:lastRenderedPageBreak/>
         <w:t xml:space="preserve">raise (CustomError) { </w:t>
       </w:r>
     </w:p>
@@ -17940,7 +17922,6 @@
       </w:pPr>
       <w:bookmarkStart w:id="87" w:name="_Toc89955687"/>
       <w:r>
-        <w:lastRenderedPageBreak/>
         <w:t>Catching Exceptions</w:t>
       </w:r>
       <w:bookmarkEnd w:id="87"/>
@@ -18333,6 +18314,7 @@
           <w:rFonts w:ascii="Consolas" w:hAnsi="Consolas"/>
           <w:shd w:val="clear" w:color="auto" w:fill="DFDFDF" w:themeFill="background2" w:themeFillShade="E6"/>
         </w:rPr>
+        <w:lastRenderedPageBreak/>
         <w:t>); // Tab before the arguments</w:t>
       </w:r>
     </w:p>
@@ -18379,7 +18361,6 @@
           <w:rFonts w:ascii="Consolas" w:hAnsi="Consolas"/>
           <w:shd w:val="clear" w:color="auto" w:fill="DFDFDF" w:themeFill="background2" w:themeFillShade="E6"/>
         </w:rPr>
-        <w:lastRenderedPageBreak/>
         <w:t>// One Liner (if it doesn’t exceed the line limit again)</w:t>
       </w:r>
     </w:p>
@@ -19296,6 +19277,7 @@
       </w:pPr>
       <w:bookmarkStart w:id="95" w:name="_Toc89955693"/>
       <w:r>
+        <w:lastRenderedPageBreak/>
         <w:t>Name Mangling</w:t>
       </w:r>
       <w:bookmarkEnd w:id="95"/>
@@ -19305,11 +19287,7 @@
         <w:ind w:left="113" w:firstLine="0"/>
       </w:pPr>
       <w:r>
-        <w:t xml:space="preserve">Para-C applies, like C++, name mangling to its variables and identifiers, the only exception being pre-processor directives or defines, meaning that the user can generate two functions with the same name, but different parameter types (also called function overloading). To that, names that are included from other files will be wrapped with the specific file name and place to differentiate it from variables with the same </w:t>
-      </w:r>
-      <w:r>
-        <w:lastRenderedPageBreak/>
-        <w:t>name. This allows that imported names are renamed, or referenced using their parent header name (</w:t>
+        <w:t>Para-C applies, like C++, name mangling to its variables and identifiers, the only exception being pre-processor directives or defines, meaning that the user can generate two functions with the same name, but different parameter types (also called function overloading). To that, names that are included from other files will be wrapped with the specific file name and place to differentiate it from variables with the same name. This allows that imported names are renamed, or referenced using their parent header name (</w:t>
       </w:r>
       <w:r>
         <w:rPr>
@@ -19546,6 +19524,7 @@
         <w:ind w:left="113" w:firstLine="0"/>
       </w:pPr>
       <w:r>
+        <w:lastRenderedPageBreak/>
         <w:t>This means the user will have to properly manage inclusion so that the linker can properly merge the files in the end to the resulting c-file</w:t>
       </w:r>
       <w:r>
@@ -19557,8 +19536,9 @@
         <w:pStyle w:val="Heading1"/>
       </w:pPr>
       <w:bookmarkStart w:id="99" w:name="_Toc89955697"/>
-      <w:r>
-        <w:lastRenderedPageBreak/>
+      <w:bookmarkStart w:id="100" w:name="_The_Para_Language_1"/>
+      <w:bookmarkEnd w:id="100"/>
+      <w:r>
         <w:t xml:space="preserve">The Para </w:t>
       </w:r>
       <w:r>
@@ -19570,11 +19550,11 @@
       <w:pPr>
         <w:pStyle w:val="Heading2"/>
       </w:pPr>
-      <w:bookmarkStart w:id="100" w:name="_Toc89955698"/>
+      <w:bookmarkStart w:id="101" w:name="_Toc89955698"/>
       <w:r>
         <w:t>Overview</w:t>
       </w:r>
-      <w:bookmarkEnd w:id="100"/>
+      <w:bookmarkEnd w:id="101"/>
     </w:p>
     <w:p>
       <w:pPr>
@@ -19602,11 +19582,11 @@
       <w:pPr>
         <w:pStyle w:val="Heading2"/>
       </w:pPr>
-      <w:bookmarkStart w:id="101" w:name="_Toc89955699"/>
+      <w:bookmarkStart w:id="102" w:name="_Toc89955699"/>
       <w:r>
         <w:t>Syntax</w:t>
       </w:r>
-      <w:bookmarkEnd w:id="101"/>
+      <w:bookmarkEnd w:id="102"/>
     </w:p>
     <w:p>
       <w:pPr>
@@ -19632,7 +19612,7 @@
       <w:pPr>
         <w:pStyle w:val="Heading3"/>
       </w:pPr>
-      <w:bookmarkStart w:id="102" w:name="_Toc89955700"/>
+      <w:bookmarkStart w:id="103" w:name="_Toc89955700"/>
       <w:r>
         <w:t>Declaring a</w:t>
       </w:r>
@@ -19645,7 +19625,7 @@
       <w:r>
         <w:t>extension task</w:t>
       </w:r>
-      <w:bookmarkEnd w:id="102"/>
+      <w:bookmarkEnd w:id="103"/>
     </w:p>
     <w:p>
       <w:pPr>
@@ -19887,6 +19867,7 @@
           <w:rFonts w:ascii="Consolas" w:hAnsi="Consolas"/>
           <w:shd w:val="clear" w:color="auto" w:fill="DFDFDF" w:themeFill="background2" w:themeFillShade="E6"/>
         </w:rPr>
+        <w:lastRenderedPageBreak/>
         <w:t>e</w:t>
       </w:r>
       <w:r>
@@ -19990,9 +19971,8 @@
       <w:pPr>
         <w:pStyle w:val="Heading3"/>
       </w:pPr>
-      <w:bookmarkStart w:id="103" w:name="_Toc89955701"/>
-      <w:r>
-        <w:lastRenderedPageBreak/>
+      <w:bookmarkStart w:id="104" w:name="_Toc89955701"/>
+      <w:r>
         <w:t>Calling a</w:t>
       </w:r>
       <w:r>
@@ -20004,7 +19984,7 @@
       <w:r>
         <w:t>extension task</w:t>
       </w:r>
-      <w:bookmarkEnd w:id="103"/>
+      <w:bookmarkEnd w:id="104"/>
     </w:p>
     <w:p>
       <w:pPr>
@@ -20243,49 +20223,49 @@
       <w:pPr>
         <w:pStyle w:val="Heading2"/>
       </w:pPr>
-      <w:bookmarkStart w:id="104" w:name="_Toc89955702"/>
+      <w:bookmarkStart w:id="105" w:name="_Toc89955702"/>
       <w:r>
         <w:t>Process Management</w:t>
       </w:r>
-      <w:bookmarkEnd w:id="104"/>
+      <w:bookmarkEnd w:id="105"/>
     </w:p>
     <w:p>
       <w:pPr>
         <w:pStyle w:val="Heading2"/>
       </w:pPr>
-      <w:bookmarkStart w:id="105" w:name="_Toc89955703"/>
+      <w:bookmarkStart w:id="106" w:name="_Toc89955703"/>
       <w:r>
         <w:t>Return Dat</w:t>
       </w:r>
       <w:r>
         <w:t>a</w:t>
       </w:r>
-      <w:bookmarkEnd w:id="105"/>
+      <w:bookmarkEnd w:id="106"/>
     </w:p>
     <w:p>
       <w:pPr>
         <w:pStyle w:val="Heading1"/>
       </w:pPr>
-      <w:bookmarkStart w:id="106" w:name="_The_Para-C_Pre-Processor_1"/>
-      <w:bookmarkStart w:id="107" w:name="_Toc89955704"/>
-      <w:bookmarkEnd w:id="106"/>
+      <w:bookmarkStart w:id="107" w:name="_The_Para-C_Pre-Processor_1"/>
+      <w:bookmarkStart w:id="108" w:name="_Toc89955704"/>
+      <w:bookmarkEnd w:id="107"/>
       <w:r>
         <w:t>The Para-C Pre-Processo</w:t>
       </w:r>
       <w:r>
         <w:t>r</w:t>
       </w:r>
-      <w:bookmarkEnd w:id="107"/>
+      <w:bookmarkEnd w:id="108"/>
     </w:p>
     <w:p>
       <w:pPr>
         <w:pStyle w:val="Heading2"/>
       </w:pPr>
-      <w:bookmarkStart w:id="108" w:name="_Toc89955705"/>
+      <w:bookmarkStart w:id="109" w:name="_Toc89955705"/>
       <w:r>
         <w:t>Overview</w:t>
       </w:r>
-      <w:bookmarkEnd w:id="108"/>
+      <w:bookmarkEnd w:id="109"/>
     </w:p>
     <w:p>
       <w:pPr>
@@ -20325,16 +20305,16 @@
       <w:pPr>
         <w:pStyle w:val="Heading2"/>
       </w:pPr>
-      <w:bookmarkStart w:id="109" w:name="_Algorithm_and_Parsing"/>
-      <w:bookmarkStart w:id="110" w:name="_Toc89955706"/>
-      <w:bookmarkEnd w:id="109"/>
+      <w:bookmarkStart w:id="110" w:name="_Algorithm_and_Parsing"/>
+      <w:bookmarkStart w:id="111" w:name="_Toc89955706"/>
+      <w:bookmarkEnd w:id="110"/>
       <w:r>
         <w:t>Algorithm</w:t>
       </w:r>
       <w:r>
         <w:t xml:space="preserve"> and Parsing</w:t>
       </w:r>
-      <w:bookmarkEnd w:id="110"/>
+      <w:bookmarkEnd w:id="111"/>
     </w:p>
     <w:p>
       <w:pPr>
@@ -20383,7 +20363,11 @@
         <w:t>pre-processor</w:t>
       </w:r>
       <w:r>
-        <w:t xml:space="preserve"> directives are going to be parsed and then used to process the file. Meaning the Pre-Processor will use the context and the stored lines to create the resulting file</w:t>
+        <w:t xml:space="preserve"> directives </w:t>
+      </w:r>
+      <w:r>
+        <w:lastRenderedPageBreak/>
+        <w:t>are going to be parsed and then used to process the file. Meaning the Pre-Processor will use the context and the stored lines to create the resulting file</w:t>
       </w:r>
       <w:r>
         <w:t>/files</w:t>
@@ -20430,11 +20414,7 @@
         <w:t xml:space="preserve"> to correctly apply </w:t>
       </w:r>
       <w:r>
-        <w:t>pre-</w:t>
-      </w:r>
-      <w:r>
-        <w:lastRenderedPageBreak/>
-        <w:t>processor</w:t>
+        <w:t>pre-processor</w:t>
       </w:r>
       <w:r>
         <w:t xml:space="preserve"> effects. </w:t>
@@ -20599,33 +20579,33 @@
       <w:pPr>
         <w:pStyle w:val="Heading2"/>
       </w:pPr>
-      <w:bookmarkStart w:id="111" w:name="_Toc89955707"/>
+      <w:bookmarkStart w:id="112" w:name="_Toc89955707"/>
       <w:r>
         <w:t>Usage of Pre-Processor Directives</w:t>
       </w:r>
-      <w:bookmarkEnd w:id="111"/>
+      <w:bookmarkEnd w:id="112"/>
     </w:p>
     <w:p>
       <w:pPr>
         <w:pStyle w:val="Heading1"/>
       </w:pPr>
-      <w:bookmarkStart w:id="112" w:name="_The_Para-C_Compiler"/>
-      <w:bookmarkStart w:id="113" w:name="_Toc89955708"/>
-      <w:bookmarkEnd w:id="112"/>
+      <w:bookmarkStart w:id="113" w:name="_The_Para-C_Compiler"/>
+      <w:bookmarkStart w:id="114" w:name="_Toc89955708"/>
+      <w:bookmarkEnd w:id="113"/>
       <w:r>
         <w:t>The Para-C Compiler</w:t>
       </w:r>
-      <w:bookmarkEnd w:id="113"/>
+      <w:bookmarkEnd w:id="114"/>
     </w:p>
     <w:p>
       <w:pPr>
         <w:pStyle w:val="Heading2"/>
       </w:pPr>
-      <w:bookmarkStart w:id="114" w:name="_Toc89955709"/>
+      <w:bookmarkStart w:id="115" w:name="_Toc89955709"/>
       <w:r>
         <w:t>Overview</w:t>
       </w:r>
-      <w:bookmarkEnd w:id="114"/>
+      <w:bookmarkEnd w:id="115"/>
     </w:p>
     <w:p>
       <w:pPr>
@@ -20761,11 +20741,12 @@
       <w:pPr>
         <w:pStyle w:val="Heading2"/>
       </w:pPr>
-      <w:bookmarkStart w:id="115" w:name="_Toc89955710"/>
-      <w:r>
+      <w:bookmarkStart w:id="116" w:name="_Toc89955710"/>
+      <w:r>
+        <w:lastRenderedPageBreak/>
         <w:t>Structure</w:t>
       </w:r>
-      <w:bookmarkEnd w:id="115"/>
+      <w:bookmarkEnd w:id="116"/>
     </w:p>
     <w:p>
       <w:r>
@@ -20796,7 +20777,7 @@
                     <pic:cNvPicPr/>
                   </pic:nvPicPr>
                   <pic:blipFill>
-                    <a:blip r:embed="rId11">
+                    <a:blip r:embed="rId12">
                       <a:extLst>
                         <a:ext uri="{28A0092B-C50C-407E-A947-70E740481C1C}">
                           <a14:useLocalDpi xmlns:a14="http://schemas.microsoft.com/office/drawing/2010/main" val="0"/>
@@ -20828,11 +20809,7 @@
         <w:ind w:left="113" w:firstLine="0"/>
       </w:pPr>
       <w:r>
-        <w:t xml:space="preserve">The Structure of the Compiler is made up of multiple components and modules, which have specified jobs assigned e.g. components will not interact with each other and the </w:t>
-      </w:r>
-      <w:r>
-        <w:lastRenderedPageBreak/>
-        <w:t>compiler will use the components to put all pieces together, which in the end make up the finished program.</w:t>
+        <w:t>The Structure of the Compiler is made up of multiple components and modules, which have specified jobs assigned e.g. components will not interact with each other and the compiler will use the components to put all pieces together, which in the end make up the finished program.</w:t>
       </w:r>
     </w:p>
     <w:p>
@@ -20943,7 +20920,7 @@
           </mc:Choice>
           <mc:Fallback>
             <w:pict>
-              <v:shape w14:anchorId="110097C4" id="Text Box 1" o:spid="_x0000_s1028" type="#_x0000_t202" style="position:absolute;left:0;text-align:left;margin-left:0;margin-top:27pt;width:449.1pt;height:.05pt;z-index:251661312;visibility:visible;mso-wrap-style:square;mso-width-percent:0;mso-wrap-distance-left:9pt;mso-wrap-distance-top:0;mso-wrap-distance-right:9pt;mso-wrap-distance-bottom:0;mso-position-horizontal:absolute;mso-position-horizontal-relative:text;mso-position-vertical:absolute;mso-position-vertical-relative:text;mso-width-percent:0;mso-width-relative:margin;v-text-anchor:top" o:gfxdata="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" stroked="f">
+              <v:shape w14:anchorId="110097C4" id="Text Box 1" o:spid="_x0000_s1028" type="#_x0000_t202" style="position:absolute;left:0;text-align:left;margin-left:0;margin-top:27pt;width:449.1pt;height:.05pt;z-index:251661312;visibility:visible;mso-wrap-style:square;mso-width-percent:0;mso-wrap-distance-left:9pt;mso-wrap-distance-top:0;mso-wrap-distance-right:9pt;mso-wrap-distance-bottom:0;mso-position-horizontal:absolute;mso-position-horizontal-relative:text;mso-position-vertical:absolute;mso-position-vertical-relative:text;mso-width-percent:0;mso-width-relative:margin;v-text-anchor:top" o:gfxdata="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" stroked="f">
                 <v:textbox style="mso-fit-shape-to-text:t" inset="0,0,0,0">
                   <w:txbxContent>
                     <w:p>
@@ -21238,23 +21215,23 @@
       <w:pPr>
         <w:pStyle w:val="Heading2"/>
       </w:pPr>
-      <w:bookmarkStart w:id="116" w:name="_Lexer_and_Parser"/>
-      <w:bookmarkStart w:id="117" w:name="_Toc89955711"/>
-      <w:bookmarkEnd w:id="116"/>
+      <w:bookmarkStart w:id="117" w:name="_Lexer_and_Parser"/>
+      <w:bookmarkStart w:id="118" w:name="_Toc89955711"/>
+      <w:bookmarkEnd w:id="117"/>
       <w:r>
         <w:t>Lexer and Parser</w:t>
       </w:r>
-      <w:bookmarkEnd w:id="117"/>
+      <w:bookmarkEnd w:id="118"/>
     </w:p>
     <w:p>
       <w:pPr>
         <w:pStyle w:val="Heading3"/>
       </w:pPr>
-      <w:bookmarkStart w:id="118" w:name="_Toc89955712"/>
+      <w:bookmarkStart w:id="119" w:name="_Toc89955712"/>
       <w:r>
         <w:t>Overview</w:t>
       </w:r>
-      <w:bookmarkEnd w:id="118"/>
+      <w:bookmarkEnd w:id="119"/>
     </w:p>
     <w:p>
       <w:pPr>
@@ -21323,6 +21300,7 @@
         <w:ind w:left="226" w:firstLine="0"/>
       </w:pPr>
       <w:r>
+        <w:lastRenderedPageBreak/>
         <w:t xml:space="preserve">The Lexer and Parser will start by </w:t>
       </w:r>
       <w:r>
@@ -21348,14 +21326,14 @@
       <w:pPr>
         <w:pStyle w:val="Heading3"/>
       </w:pPr>
-      <w:bookmarkStart w:id="119" w:name="_Toc89955713"/>
+      <w:bookmarkStart w:id="120" w:name="_Toc89955713"/>
       <w:r>
         <w:t>Antlr4</w:t>
       </w:r>
       <w:r>
         <w:t xml:space="preserve"> Structure (Parsing Tree Components)</w:t>
       </w:r>
-      <w:bookmarkEnd w:id="119"/>
+      <w:bookmarkEnd w:id="120"/>
     </w:p>
     <w:p>
       <w:pPr>
@@ -21381,7 +21359,6 @@
         <w:t xml:space="preserve">, </w:t>
       </w:r>
       <w:r>
-        <w:lastRenderedPageBreak/>
         <w:t>one layer under that</w:t>
       </w:r>
       <w:r>
@@ -21453,14 +21430,14 @@
       <w:pPr>
         <w:pStyle w:val="Heading3"/>
       </w:pPr>
-      <w:bookmarkStart w:id="120" w:name="_Toc89955714"/>
+      <w:bookmarkStart w:id="121" w:name="_Toc89955714"/>
       <w:r>
         <w:t>Pre-Processor</w:t>
       </w:r>
       <w:r>
         <w:t xml:space="preserve"> Grammar</w:t>
       </w:r>
-      <w:bookmarkEnd w:id="120"/>
+      <w:bookmarkEnd w:id="121"/>
     </w:p>
     <w:p>
       <w:pPr>
@@ -21575,25 +21552,25 @@
       <w:pPr>
         <w:pStyle w:val="Heading2"/>
       </w:pPr>
-      <w:bookmarkStart w:id="121" w:name="_Semantic_Analyser_(Single-File)"/>
-      <w:bookmarkStart w:id="122" w:name="_Single-File_Semantic_Analyser"/>
-      <w:bookmarkStart w:id="123" w:name="_Toc89955715"/>
-      <w:bookmarkEnd w:id="121"/>
+      <w:bookmarkStart w:id="122" w:name="_Semantic_Analyser_(Single-File)"/>
+      <w:bookmarkStart w:id="123" w:name="_Single-File_Semantic_Analyser"/>
+      <w:bookmarkStart w:id="124" w:name="_Toc89955715"/>
       <w:bookmarkEnd w:id="122"/>
+      <w:bookmarkEnd w:id="123"/>
       <w:r>
         <w:t>Semantic Analyser</w:t>
       </w:r>
-      <w:bookmarkEnd w:id="123"/>
+      <w:bookmarkEnd w:id="124"/>
     </w:p>
     <w:p>
       <w:pPr>
         <w:pStyle w:val="Heading3"/>
       </w:pPr>
-      <w:bookmarkStart w:id="124" w:name="_Toc89955716"/>
+      <w:bookmarkStart w:id="125" w:name="_Toc89955716"/>
       <w:r>
         <w:t>Overview</w:t>
       </w:r>
-      <w:bookmarkEnd w:id="124"/>
+      <w:bookmarkEnd w:id="125"/>
     </w:p>
     <w:p>
       <w:pPr>
@@ -21661,6 +21638,7 @@
         </w:rPr>
       </w:pPr>
       <w:r>
+        <w:lastRenderedPageBreak/>
         <w:t xml:space="preserve">Processing all files that were mentioned by the header aka. all source files where the definitions should </w:t>
       </w:r>
       <w:r>
@@ -21687,12 +21665,11 @@
       <w:pPr>
         <w:pStyle w:val="Heading3"/>
       </w:pPr>
-      <w:bookmarkStart w:id="125" w:name="_Toc89955717"/>
-      <w:r>
-        <w:lastRenderedPageBreak/>
+      <w:bookmarkStart w:id="126" w:name="_Toc89955717"/>
+      <w:r>
         <w:t>Algorithmic structure</w:t>
       </w:r>
-      <w:bookmarkEnd w:id="125"/>
+      <w:bookmarkEnd w:id="126"/>
     </w:p>
     <w:p>
       <w:pPr>
@@ -21704,8 +21681,8 @@
       <w:r>
         <w:t xml:space="preserve">The Semantic Analysis will go </w:t>
       </w:r>
-      <w:bookmarkStart w:id="126" w:name="_File_Linker"/>
-      <w:bookmarkEnd w:id="126"/>
+      <w:bookmarkStart w:id="127" w:name="_File_Linker"/>
+      <w:bookmarkEnd w:id="127"/>
       <w:r>
         <w:t xml:space="preserve">through each </w:t>
       </w:r>
@@ -21783,13 +21760,13 @@
       <w:pPr>
         <w:pStyle w:val="Heading2"/>
       </w:pPr>
-      <w:bookmarkStart w:id="127" w:name="_File_Linker_1"/>
-      <w:bookmarkStart w:id="128" w:name="_Toc89955718"/>
-      <w:bookmarkEnd w:id="127"/>
+      <w:bookmarkStart w:id="128" w:name="_File_Linker_1"/>
+      <w:bookmarkStart w:id="129" w:name="_Toc89955718"/>
+      <w:bookmarkEnd w:id="128"/>
       <w:r>
         <w:t>File Linker</w:t>
       </w:r>
-      <w:bookmarkEnd w:id="128"/>
+      <w:bookmarkEnd w:id="129"/>
     </w:p>
     <w:p>
       <w:pPr>
@@ -21859,17 +21836,17 @@
       <w:pPr>
         <w:pStyle w:val="Heading2"/>
       </w:pPr>
-      <w:bookmarkStart w:id="129" w:name="_Semantic_Analyser_(Entire"/>
-      <w:bookmarkStart w:id="130" w:name="_Multi-File_Semantic_Analyser"/>
-      <w:bookmarkStart w:id="131" w:name="_Code_Optimiser"/>
-      <w:bookmarkStart w:id="132" w:name="_Toc89955719"/>
-      <w:bookmarkEnd w:id="129"/>
+      <w:bookmarkStart w:id="130" w:name="_Semantic_Analyser_(Entire"/>
+      <w:bookmarkStart w:id="131" w:name="_Multi-File_Semantic_Analyser"/>
+      <w:bookmarkStart w:id="132" w:name="_Code_Optimiser"/>
+      <w:bookmarkStart w:id="133" w:name="_Toc89955719"/>
       <w:bookmarkEnd w:id="130"/>
       <w:bookmarkEnd w:id="131"/>
+      <w:bookmarkEnd w:id="132"/>
       <w:r>
         <w:t>Code Optimiser</w:t>
       </w:r>
-      <w:bookmarkEnd w:id="132"/>
+      <w:bookmarkEnd w:id="133"/>
     </w:p>
     <w:p>
       <w:pPr>
@@ -21901,13 +21878,13 @@
       <w:pPr>
         <w:pStyle w:val="Heading2"/>
       </w:pPr>
-      <w:bookmarkStart w:id="133" w:name="_Code_Generator"/>
-      <w:bookmarkStart w:id="134" w:name="_Toc89955720"/>
-      <w:bookmarkEnd w:id="133"/>
+      <w:bookmarkStart w:id="134" w:name="_Code_Generator"/>
+      <w:bookmarkStart w:id="135" w:name="_Toc89955720"/>
+      <w:bookmarkEnd w:id="134"/>
       <w:r>
         <w:t>Code Generator</w:t>
       </w:r>
-      <w:bookmarkEnd w:id="134"/>
+      <w:bookmarkEnd w:id="135"/>
     </w:p>
     <w:p>
       <w:pPr>
@@ -21927,11 +21904,12 @@
       <w:pPr>
         <w:pStyle w:val="Heading2"/>
       </w:pPr>
-      <w:bookmarkStart w:id="135" w:name="_Toc89955721"/>
-      <w:r>
+      <w:bookmarkStart w:id="136" w:name="_Toc89955721"/>
+      <w:r>
+        <w:lastRenderedPageBreak/>
         <w:t>Compiler Warnings</w:t>
       </w:r>
-      <w:bookmarkEnd w:id="135"/>
+      <w:bookmarkEnd w:id="136"/>
     </w:p>
     <w:p>
       <w:pPr>
@@ -21946,7 +21924,6 @@
         <w:ind w:left="113" w:firstLine="0"/>
       </w:pPr>
       <w:r>
-        <w:lastRenderedPageBreak/>
         <w:t>To that, syntax warnings for non-fatal f</w:t>
       </w:r>
       <w:r>
@@ -21991,11 +21968,11 @@
           <w:numId w:val="11"/>
         </w:numPr>
       </w:pPr>
-      <w:bookmarkStart w:id="136" w:name="_Toc89955722"/>
+      <w:bookmarkStart w:id="137" w:name="_Toc89955722"/>
       <w:r>
         <w:t>Compiler Exceptions</w:t>
       </w:r>
-      <w:bookmarkEnd w:id="136"/>
+      <w:bookmarkEnd w:id="137"/>
     </w:p>
     <w:p>
       <w:pPr>
@@ -22125,11 +22102,11 @@
           <w:numId w:val="11"/>
         </w:numPr>
       </w:pPr>
-      <w:bookmarkStart w:id="137" w:name="_Toc89955723"/>
+      <w:bookmarkStart w:id="138" w:name="_Toc89955723"/>
       <w:r>
         <w:t>Error-Codes</w:t>
       </w:r>
-      <w:bookmarkEnd w:id="137"/>
+      <w:bookmarkEnd w:id="138"/>
     </w:p>
     <w:p>
       <w:pPr>
@@ -22185,6 +22162,7 @@
           <w:rStyle w:val="Emphasis"/>
           <w:rFonts w:ascii="Consolas" w:hAnsi="Consolas"/>
         </w:rPr>
+        <w:lastRenderedPageBreak/>
         <w:t>99</w:t>
       </w:r>
       <w:r>
@@ -22255,7 +22233,6 @@
           <w:rStyle w:val="Emphasis"/>
           <w:rFonts w:ascii="Consolas" w:hAnsi="Consolas"/>
         </w:rPr>
-        <w:lastRenderedPageBreak/>
         <w:t>101</w:t>
       </w:r>
       <w:r>
@@ -22769,6 +22746,7 @@
           <w:rStyle w:val="Emphasis"/>
           <w:rFonts w:ascii="Consolas" w:hAnsi="Consolas"/>
         </w:rPr>
+        <w:lastRenderedPageBreak/>
         <w:t>400</w:t>
       </w:r>
       <w:r>
@@ -22839,7 +22817,6 @@
           <w:rStyle w:val="Emphasis"/>
           <w:rFonts w:ascii="Consolas" w:hAnsi="Consolas"/>
         </w:rPr>
-        <w:lastRenderedPageBreak/>
         <w:t>500</w:t>
       </w:r>
       <w:r>
@@ -22997,21 +22974,21 @@
       <w:pPr>
         <w:pStyle w:val="Heading2"/>
       </w:pPr>
-      <w:bookmarkStart w:id="138" w:name="_Toc89955724"/>
+      <w:bookmarkStart w:id="139" w:name="_Toc89955724"/>
       <w:r>
         <w:t>Tokens</w:t>
       </w:r>
-      <w:bookmarkEnd w:id="138"/>
+      <w:bookmarkEnd w:id="139"/>
     </w:p>
     <w:p>
       <w:pPr>
         <w:pStyle w:val="Heading3"/>
       </w:pPr>
-      <w:bookmarkStart w:id="139" w:name="_Toc89955725"/>
+      <w:bookmarkStart w:id="140" w:name="_Toc89955725"/>
       <w:r>
         <w:t>C Keywords</w:t>
       </w:r>
-      <w:bookmarkEnd w:id="139"/>
+      <w:bookmarkEnd w:id="140"/>
     </w:p>
     <w:p>
       <w:pPr>
@@ -23150,6 +23127,7 @@
           <w:iCs/>
           <w:shd w:val="clear" w:color="auto" w:fill="DFDFDF" w:themeFill="background2" w:themeFillShade="E6"/>
         </w:rPr>
+        <w:lastRenderedPageBreak/>
         <w:t>struct</w:t>
       </w:r>
       <w:r>
@@ -23207,7 +23185,6 @@
           <w:iCs/>
           <w:shd w:val="clear" w:color="auto" w:fill="DFDFDF" w:themeFill="background2" w:themeFillShade="E6"/>
         </w:rPr>
-        <w:lastRenderedPageBreak/>
         <w:t>continue</w:t>
       </w:r>
       <w:r>
@@ -23483,6 +23460,7 @@
           <w:iCs/>
           <w:shd w:val="clear" w:color="auto" w:fill="DFDFDF" w:themeFill="background2" w:themeFillShade="E6"/>
         </w:rPr>
+        <w:lastRenderedPageBreak/>
         <w:t>register</w:t>
       </w:r>
       <w:r>
@@ -23565,7 +23543,6 @@
           <w:iCs/>
           <w:shd w:val="clear" w:color="auto" w:fill="DFDFDF" w:themeFill="background2" w:themeFillShade="E6"/>
         </w:rPr>
-        <w:lastRenderedPageBreak/>
         <w:t>volatile</w:t>
       </w:r>
       <w:r>
@@ -23791,6 +23768,7 @@
           <w:iCs/>
           <w:shd w:val="clear" w:color="auto" w:fill="DFDFDF" w:themeFill="background2" w:themeFillShade="E6"/>
         </w:rPr>
+        <w:lastRenderedPageBreak/>
         <w:t>while</w:t>
       </w:r>
       <w:r>
@@ -23825,11 +23803,11 @@
           <w:numId w:val="11"/>
         </w:numPr>
       </w:pPr>
-      <w:bookmarkStart w:id="140" w:name="_Toc89955726"/>
+      <w:bookmarkStart w:id="141" w:name="_Toc89955726"/>
       <w:r>
         <w:t>Para-C Keywords</w:t>
       </w:r>
-      <w:bookmarkEnd w:id="140"/>
+      <w:bookmarkEnd w:id="141"/>
     </w:p>
     <w:p>
       <w:pPr>
@@ -23865,7 +23843,6 @@
           <w:iCs/>
           <w:shd w:val="clear" w:color="auto" w:fill="DFDFDF" w:themeFill="background2" w:themeFillShade="E6"/>
         </w:rPr>
-        <w:lastRenderedPageBreak/>
         <w:t>s</w:t>
       </w:r>
       <w:r>
@@ -24048,11 +24025,12 @@
       <w:pPr>
         <w:pStyle w:val="Heading3"/>
       </w:pPr>
-      <w:bookmarkStart w:id="141" w:name="_Toc89955727"/>
-      <w:r>
+      <w:bookmarkStart w:id="142" w:name="_Toc89955727"/>
+      <w:r>
+        <w:lastRenderedPageBreak/>
         <w:t>Special Symbols</w:t>
       </w:r>
-      <w:bookmarkEnd w:id="141"/>
+      <w:bookmarkEnd w:id="142"/>
       <w:r>
         <w:t xml:space="preserve"> </w:t>
       </w:r>
@@ -24293,7 +24271,6 @@
               <w:ind w:firstLine="0"/>
             </w:pPr>
             <w:r>
-              <w:lastRenderedPageBreak/>
               <w:t>Assignment</w:t>
             </w:r>
           </w:p>
@@ -24993,13 +24970,14 @@
       <w:pPr>
         <w:pStyle w:val="Heading3"/>
       </w:pPr>
-      <w:bookmarkStart w:id="142" w:name="_Pre-Processor_Directives"/>
-      <w:bookmarkStart w:id="143" w:name="_Toc89955728"/>
-      <w:bookmarkEnd w:id="142"/>
-      <w:r>
+      <w:bookmarkStart w:id="143" w:name="_Pre-Processor_Directives"/>
+      <w:bookmarkStart w:id="144" w:name="_Toc89955728"/>
+      <w:bookmarkEnd w:id="143"/>
+      <w:r>
+        <w:lastRenderedPageBreak/>
         <w:t>Pre-Processor Directives</w:t>
       </w:r>
-      <w:bookmarkEnd w:id="143"/>
+      <w:bookmarkEnd w:id="144"/>
     </w:p>
     <w:tbl>
       <w:tblPr>
@@ -25202,7 +25180,6 @@
               <w:ind w:firstLine="0"/>
             </w:pPr>
             <w:r>
-              <w:lastRenderedPageBreak/>
               <w:t>#elifdef</w:t>
             </w:r>
           </w:p>
@@ -25507,22 +25484,22 @@
           <w:vertAlign w:val="baseline"/>
         </w:rPr>
       </w:pPr>
-      <w:bookmarkStart w:id="144" w:name="_Toc71660374"/>
-      <w:bookmarkStart w:id="145" w:name="_Toc89955729"/>
+      <w:bookmarkStart w:id="145" w:name="_Toc71660374"/>
+      <w:bookmarkStart w:id="146" w:name="_Toc89955729"/>
       <w:r>
         <w:lastRenderedPageBreak/>
         <w:t>E</w:t>
       </w:r>
-      <w:bookmarkEnd w:id="144"/>
+      <w:bookmarkEnd w:id="145"/>
       <w:r>
         <w:t>ndnotes</w:t>
       </w:r>
-      <w:bookmarkEnd w:id="145"/>
+      <w:bookmarkEnd w:id="146"/>
     </w:p>
     <w:sectPr>
-      <w:headerReference w:type="default" r:id="rId12"/>
-      <w:headerReference w:type="first" r:id="rId13"/>
-      <w:footerReference w:type="first" r:id="rId14"/>
+      <w:headerReference w:type="default" r:id="rId13"/>
+      <w:headerReference w:type="first" r:id="rId14"/>
+      <w:footerReference w:type="first" r:id="rId15"/>
       <w:footnotePr>
         <w:pos w:val="beneathText"/>
       </w:footnotePr>
@@ -26011,16 +25988,16 @@
     </w:lvl>
   </w:abstractNum>
   <w:abstractNum w:abstractNumId="10" w15:restartNumberingAfterBreak="0">
-    <w:nsid w:val="0B171E1E"/>
+    <w:nsid w:val="02ED6932"/>
     <w:multiLevelType w:val="hybridMultilevel"/>
-    <w:tmpl w:val="4952388C"/>
+    <w:tmpl w:val="0002C708"/>
     <w:lvl w:ilvl="0" w:tplc="08090001">
       <w:start w:val="1"/>
       <w:numFmt w:val="bullet"/>
       <w:lvlText w:val=""/>
       <w:lvlJc w:val="left"/>
       <w:pPr>
-        <w:ind w:left="1004" w:hanging="360"/>
+        <w:ind w:left="946" w:hanging="360"/>
       </w:pPr>
       <w:rPr>
         <w:rFonts w:ascii="Symbol" w:hAnsi="Symbol" w:hint="default"/>
@@ -26032,7 +26009,7 @@
       <w:lvlText w:val="o"/>
       <w:lvlJc w:val="left"/>
       <w:pPr>
-        <w:ind w:left="1724" w:hanging="360"/>
+        <w:ind w:left="1666" w:hanging="360"/>
       </w:pPr>
       <w:rPr>
         <w:rFonts w:ascii="Courier New" w:hAnsi="Courier New" w:cs="Courier New" w:hint="default"/>
@@ -26044,7 +26021,7 @@
       <w:lvlText w:val=""/>
       <w:lvlJc w:val="left"/>
       <w:pPr>
-        <w:ind w:left="2444" w:hanging="360"/>
+        <w:ind w:left="2386" w:hanging="360"/>
       </w:pPr>
       <w:rPr>
         <w:rFonts w:ascii="Wingdings" w:hAnsi="Wingdings" w:hint="default"/>
@@ -26056,7 +26033,7 @@
       <w:lvlText w:val=""/>
       <w:lvlJc w:val="left"/>
       <w:pPr>
-        <w:ind w:left="3164" w:hanging="360"/>
+        <w:ind w:left="3106" w:hanging="360"/>
       </w:pPr>
       <w:rPr>
         <w:rFonts w:ascii="Symbol" w:hAnsi="Symbol" w:hint="default"/>
@@ -26068,7 +26045,7 @@
       <w:lvlText w:val="o"/>
       <w:lvlJc w:val="left"/>
       <w:pPr>
-        <w:ind w:left="3884" w:hanging="360"/>
+        <w:ind w:left="3826" w:hanging="360"/>
       </w:pPr>
       <w:rPr>
         <w:rFonts w:ascii="Courier New" w:hAnsi="Courier New" w:cs="Courier New" w:hint="default"/>
@@ -26080,7 +26057,7 @@
       <w:lvlText w:val=""/>
       <w:lvlJc w:val="left"/>
       <w:pPr>
-        <w:ind w:left="4604" w:hanging="360"/>
+        <w:ind w:left="4546" w:hanging="360"/>
       </w:pPr>
       <w:rPr>
         <w:rFonts w:ascii="Wingdings" w:hAnsi="Wingdings" w:hint="default"/>
@@ -26092,7 +26069,7 @@
       <w:lvlText w:val=""/>
       <w:lvlJc w:val="left"/>
       <w:pPr>
-        <w:ind w:left="5324" w:hanging="360"/>
+        <w:ind w:left="5266" w:hanging="360"/>
       </w:pPr>
       <w:rPr>
         <w:rFonts w:ascii="Symbol" w:hAnsi="Symbol" w:hint="default"/>
@@ -26104,7 +26081,7 @@
       <w:lvlText w:val="o"/>
       <w:lvlJc w:val="left"/>
       <w:pPr>
-        <w:ind w:left="6044" w:hanging="360"/>
+        <w:ind w:left="5986" w:hanging="360"/>
       </w:pPr>
       <w:rPr>
         <w:rFonts w:ascii="Courier New" w:hAnsi="Courier New" w:cs="Courier New" w:hint="default"/>
@@ -26116,7 +26093,7 @@
       <w:lvlText w:val=""/>
       <w:lvlJc w:val="left"/>
       <w:pPr>
-        <w:ind w:left="6764" w:hanging="360"/>
+        <w:ind w:left="6706" w:hanging="360"/>
       </w:pPr>
       <w:rPr>
         <w:rFonts w:ascii="Wingdings" w:hAnsi="Wingdings" w:hint="default"/>
@@ -26124,16 +26101,16 @@
     </w:lvl>
   </w:abstractNum>
   <w:abstractNum w:abstractNumId="11" w15:restartNumberingAfterBreak="0">
-    <w:nsid w:val="0EF73AF7"/>
+    <w:nsid w:val="0B171E1E"/>
     <w:multiLevelType w:val="hybridMultilevel"/>
-    <w:tmpl w:val="CE52A5B8"/>
+    <w:tmpl w:val="4952388C"/>
     <w:lvl w:ilvl="0" w:tplc="08090001">
       <w:start w:val="1"/>
       <w:numFmt w:val="bullet"/>
       <w:lvlText w:val=""/>
       <w:lvlJc w:val="left"/>
       <w:pPr>
-        <w:ind w:left="502" w:hanging="360"/>
+        <w:ind w:left="1004" w:hanging="360"/>
       </w:pPr>
       <w:rPr>
         <w:rFonts w:ascii="Symbol" w:hAnsi="Symbol" w:hint="default"/>
@@ -26145,7 +26122,7 @@
       <w:lvlText w:val="o"/>
       <w:lvlJc w:val="left"/>
       <w:pPr>
-        <w:ind w:left="1222" w:hanging="360"/>
+        <w:ind w:left="1724" w:hanging="360"/>
       </w:pPr>
       <w:rPr>
         <w:rFonts w:ascii="Courier New" w:hAnsi="Courier New" w:cs="Courier New" w:hint="default"/>
@@ -26157,7 +26134,7 @@
       <w:lvlText w:val=""/>
       <w:lvlJc w:val="left"/>
       <w:pPr>
-        <w:ind w:left="1942" w:hanging="360"/>
+        <w:ind w:left="2444" w:hanging="360"/>
       </w:pPr>
       <w:rPr>
         <w:rFonts w:ascii="Wingdings" w:hAnsi="Wingdings" w:hint="default"/>
@@ -26169,7 +26146,7 @@
       <w:lvlText w:val=""/>
       <w:lvlJc w:val="left"/>
       <w:pPr>
-        <w:ind w:left="2662" w:hanging="360"/>
+        <w:ind w:left="3164" w:hanging="360"/>
       </w:pPr>
       <w:rPr>
         <w:rFonts w:ascii="Symbol" w:hAnsi="Symbol" w:hint="default"/>
@@ -26181,7 +26158,7 @@
       <w:lvlText w:val="o"/>
       <w:lvlJc w:val="left"/>
       <w:pPr>
-        <w:ind w:left="3382" w:hanging="360"/>
+        <w:ind w:left="3884" w:hanging="360"/>
       </w:pPr>
       <w:rPr>
         <w:rFonts w:ascii="Courier New" w:hAnsi="Courier New" w:cs="Courier New" w:hint="default"/>
@@ -26193,7 +26170,7 @@
       <w:lvlText w:val=""/>
       <w:lvlJc w:val="left"/>
       <w:pPr>
-        <w:ind w:left="4102" w:hanging="360"/>
+        <w:ind w:left="4604" w:hanging="360"/>
       </w:pPr>
       <w:rPr>
         <w:rFonts w:ascii="Wingdings" w:hAnsi="Wingdings" w:hint="default"/>
@@ -26205,7 +26182,7 @@
       <w:lvlText w:val=""/>
       <w:lvlJc w:val="left"/>
       <w:pPr>
-        <w:ind w:left="4822" w:hanging="360"/>
+        <w:ind w:left="5324" w:hanging="360"/>
       </w:pPr>
       <w:rPr>
         <w:rFonts w:ascii="Symbol" w:hAnsi="Symbol" w:hint="default"/>
@@ -26217,7 +26194,7 @@
       <w:lvlText w:val="o"/>
       <w:lvlJc w:val="left"/>
       <w:pPr>
-        <w:ind w:left="5542" w:hanging="360"/>
+        <w:ind w:left="6044" w:hanging="360"/>
       </w:pPr>
       <w:rPr>
         <w:rFonts w:ascii="Courier New" w:hAnsi="Courier New" w:cs="Courier New" w:hint="default"/>
@@ -26229,7 +26206,7 @@
       <w:lvlText w:val=""/>
       <w:lvlJc w:val="left"/>
       <w:pPr>
-        <w:ind w:left="6262" w:hanging="360"/>
+        <w:ind w:left="6764" w:hanging="360"/>
       </w:pPr>
       <w:rPr>
         <w:rFonts w:ascii="Wingdings" w:hAnsi="Wingdings" w:hint="default"/>
@@ -26237,6 +26214,119 @@
     </w:lvl>
   </w:abstractNum>
   <w:abstractNum w:abstractNumId="12" w15:restartNumberingAfterBreak="0">
+    <w:nsid w:val="0EF73AF7"/>
+    <w:multiLevelType w:val="hybridMultilevel"/>
+    <w:tmpl w:val="CE52A5B8"/>
+    <w:lvl w:ilvl="0" w:tplc="08090001">
+      <w:start w:val="1"/>
+      <w:numFmt w:val="bullet"/>
+      <w:lvlText w:val=""/>
+      <w:lvlJc w:val="left"/>
+      <w:pPr>
+        <w:ind w:left="502" w:hanging="360"/>
+      </w:pPr>
+      <w:rPr>
+        <w:rFonts w:ascii="Symbol" w:hAnsi="Symbol" w:hint="default"/>
+      </w:rPr>
+    </w:lvl>
+    <w:lvl w:ilvl="1" w:tplc="08090003" w:tentative="1">
+      <w:start w:val="1"/>
+      <w:numFmt w:val="bullet"/>
+      <w:lvlText w:val="o"/>
+      <w:lvlJc w:val="left"/>
+      <w:pPr>
+        <w:ind w:left="1222" w:hanging="360"/>
+      </w:pPr>
+      <w:rPr>
+        <w:rFonts w:ascii="Courier New" w:hAnsi="Courier New" w:cs="Courier New" w:hint="default"/>
+      </w:rPr>
+    </w:lvl>
+    <w:lvl w:ilvl="2" w:tplc="08090005" w:tentative="1">
+      <w:start w:val="1"/>
+      <w:numFmt w:val="bullet"/>
+      <w:lvlText w:val=""/>
+      <w:lvlJc w:val="left"/>
+      <w:pPr>
+        <w:ind w:left="1942" w:hanging="360"/>
+      </w:pPr>
+      <w:rPr>
+        <w:rFonts w:ascii="Wingdings" w:hAnsi="Wingdings" w:hint="default"/>
+      </w:rPr>
+    </w:lvl>
+    <w:lvl w:ilvl="3" w:tplc="08090001" w:tentative="1">
+      <w:start w:val="1"/>
+      <w:numFmt w:val="bullet"/>
+      <w:lvlText w:val=""/>
+      <w:lvlJc w:val="left"/>
+      <w:pPr>
+        <w:ind w:left="2662" w:hanging="360"/>
+      </w:pPr>
+      <w:rPr>
+        <w:rFonts w:ascii="Symbol" w:hAnsi="Symbol" w:hint="default"/>
+      </w:rPr>
+    </w:lvl>
+    <w:lvl w:ilvl="4" w:tplc="08090003" w:tentative="1">
+      <w:start w:val="1"/>
+      <w:numFmt w:val="bullet"/>
+      <w:lvlText w:val="o"/>
+      <w:lvlJc w:val="left"/>
+      <w:pPr>
+        <w:ind w:left="3382" w:hanging="360"/>
+      </w:pPr>
+      <w:rPr>
+        <w:rFonts w:ascii="Courier New" w:hAnsi="Courier New" w:cs="Courier New" w:hint="default"/>
+      </w:rPr>
+    </w:lvl>
+    <w:lvl w:ilvl="5" w:tplc="08090005" w:tentative="1">
+      <w:start w:val="1"/>
+      <w:numFmt w:val="bullet"/>
+      <w:lvlText w:val=""/>
+      <w:lvlJc w:val="left"/>
+      <w:pPr>
+        <w:ind w:left="4102" w:hanging="360"/>
+      </w:pPr>
+      <w:rPr>
+        <w:rFonts w:ascii="Wingdings" w:hAnsi="Wingdings" w:hint="default"/>
+      </w:rPr>
+    </w:lvl>
+    <w:lvl w:ilvl="6" w:tplc="08090001" w:tentative="1">
+      <w:start w:val="1"/>
+      <w:numFmt w:val="bullet"/>
+      <w:lvlText w:val=""/>
+      <w:lvlJc w:val="left"/>
+      <w:pPr>
+        <w:ind w:left="4822" w:hanging="360"/>
+      </w:pPr>
+      <w:rPr>
+        <w:rFonts w:ascii="Symbol" w:hAnsi="Symbol" w:hint="default"/>
+      </w:rPr>
+    </w:lvl>
+    <w:lvl w:ilvl="7" w:tplc="08090003" w:tentative="1">
+      <w:start w:val="1"/>
+      <w:numFmt w:val="bullet"/>
+      <w:lvlText w:val="o"/>
+      <w:lvlJc w:val="left"/>
+      <w:pPr>
+        <w:ind w:left="5542" w:hanging="360"/>
+      </w:pPr>
+      <w:rPr>
+        <w:rFonts w:ascii="Courier New" w:hAnsi="Courier New" w:cs="Courier New" w:hint="default"/>
+      </w:rPr>
+    </w:lvl>
+    <w:lvl w:ilvl="8" w:tplc="08090005" w:tentative="1">
+      <w:start w:val="1"/>
+      <w:numFmt w:val="bullet"/>
+      <w:lvlText w:val=""/>
+      <w:lvlJc w:val="left"/>
+      <w:pPr>
+        <w:ind w:left="6262" w:hanging="360"/>
+      </w:pPr>
+      <w:rPr>
+        <w:rFonts w:ascii="Wingdings" w:hAnsi="Wingdings" w:hint="default"/>
+      </w:rPr>
+    </w:lvl>
+  </w:abstractNum>
+  <w:abstractNum w:abstractNumId="13" w15:restartNumberingAfterBreak="0">
     <w:nsid w:val="11691FFE"/>
     <w:multiLevelType w:val="multilevel"/>
     <w:tmpl w:val="3E4420E8"/>
@@ -26349,7 +26439,7 @@
       </w:rPr>
     </w:lvl>
   </w:abstractNum>
-  <w:abstractNum w:abstractNumId="13" w15:restartNumberingAfterBreak="0">
+  <w:abstractNum w:abstractNumId="14" w15:restartNumberingAfterBreak="0">
     <w:nsid w:val="120E4A80"/>
     <w:multiLevelType w:val="hybridMultilevel"/>
     <w:tmpl w:val="C3FADB40"/>
@@ -26462,7 +26552,7 @@
       </w:rPr>
     </w:lvl>
   </w:abstractNum>
-  <w:abstractNum w:abstractNumId="14" w15:restartNumberingAfterBreak="0">
+  <w:abstractNum w:abstractNumId="15" w15:restartNumberingAfterBreak="0">
     <w:nsid w:val="17460035"/>
     <w:multiLevelType w:val="hybridMultilevel"/>
     <w:tmpl w:val="99A024A2"/>
@@ -26575,7 +26665,7 @@
       </w:rPr>
     </w:lvl>
   </w:abstractNum>
-  <w:abstractNum w:abstractNumId="15" w15:restartNumberingAfterBreak="0">
+  <w:abstractNum w:abstractNumId="16" w15:restartNumberingAfterBreak="0">
     <w:nsid w:val="20307DC5"/>
     <w:multiLevelType w:val="hybridMultilevel"/>
     <w:tmpl w:val="605C31F6"/>
@@ -26688,7 +26778,7 @@
       </w:rPr>
     </w:lvl>
   </w:abstractNum>
-  <w:abstractNum w:abstractNumId="16" w15:restartNumberingAfterBreak="0">
+  <w:abstractNum w:abstractNumId="17" w15:restartNumberingAfterBreak="0">
     <w:nsid w:val="27621264"/>
     <w:multiLevelType w:val="hybridMultilevel"/>
     <w:tmpl w:val="F9A0054A"/>
@@ -26801,7 +26891,7 @@
       </w:rPr>
     </w:lvl>
   </w:abstractNum>
-  <w:abstractNum w:abstractNumId="17" w15:restartNumberingAfterBreak="0">
+  <w:abstractNum w:abstractNumId="18" w15:restartNumberingAfterBreak="0">
     <w:nsid w:val="27E66A95"/>
     <w:multiLevelType w:val="hybridMultilevel"/>
     <w:tmpl w:val="55620CEA"/>
@@ -26914,7 +27004,7 @@
       </w:rPr>
     </w:lvl>
   </w:abstractNum>
-  <w:abstractNum w:abstractNumId="18" w15:restartNumberingAfterBreak="0">
+  <w:abstractNum w:abstractNumId="19" w15:restartNumberingAfterBreak="0">
     <w:nsid w:val="32F817FE"/>
     <w:multiLevelType w:val="hybridMultilevel"/>
     <w:tmpl w:val="4CE41E46"/>
@@ -27027,7 +27117,120 @@
       </w:rPr>
     </w:lvl>
   </w:abstractNum>
-  <w:abstractNum w:abstractNumId="19" w15:restartNumberingAfterBreak="0">
+  <w:abstractNum w:abstractNumId="20" w15:restartNumberingAfterBreak="0">
+    <w:nsid w:val="36D36D6F"/>
+    <w:multiLevelType w:val="hybridMultilevel"/>
+    <w:tmpl w:val="0B1C8634"/>
+    <w:lvl w:ilvl="0" w:tplc="08090001">
+      <w:start w:val="1"/>
+      <w:numFmt w:val="bullet"/>
+      <w:lvlText w:val=""/>
+      <w:lvlJc w:val="left"/>
+      <w:pPr>
+        <w:ind w:left="946" w:hanging="360"/>
+      </w:pPr>
+      <w:rPr>
+        <w:rFonts w:ascii="Symbol" w:hAnsi="Symbol" w:hint="default"/>
+      </w:rPr>
+    </w:lvl>
+    <w:lvl w:ilvl="1" w:tplc="08090003" w:tentative="1">
+      <w:start w:val="1"/>
+      <w:numFmt w:val="bullet"/>
+      <w:lvlText w:val="o"/>
+      <w:lvlJc w:val="left"/>
+      <w:pPr>
+        <w:ind w:left="1666" w:hanging="360"/>
+      </w:pPr>
+      <w:rPr>
+        <w:rFonts w:ascii="Courier New" w:hAnsi="Courier New" w:cs="Courier New" w:hint="default"/>
+      </w:rPr>
+    </w:lvl>
+    <w:lvl w:ilvl="2" w:tplc="08090005" w:tentative="1">
+      <w:start w:val="1"/>
+      <w:numFmt w:val="bullet"/>
+      <w:lvlText w:val=""/>
+      <w:lvlJc w:val="left"/>
+      <w:pPr>
+        <w:ind w:left="2386" w:hanging="360"/>
+      </w:pPr>
+      <w:rPr>
+        <w:rFonts w:ascii="Wingdings" w:hAnsi="Wingdings" w:hint="default"/>
+      </w:rPr>
+    </w:lvl>
+    <w:lvl w:ilvl="3" w:tplc="08090001" w:tentative="1">
+      <w:start w:val="1"/>
+      <w:numFmt w:val="bullet"/>
+      <w:lvlText w:val=""/>
+      <w:lvlJc w:val="left"/>
+      <w:pPr>
+        <w:ind w:left="3106" w:hanging="360"/>
+      </w:pPr>
+      <w:rPr>
+        <w:rFonts w:ascii="Symbol" w:hAnsi="Symbol" w:hint="default"/>
+      </w:rPr>
+    </w:lvl>
+    <w:lvl w:ilvl="4" w:tplc="08090003" w:tentative="1">
+      <w:start w:val="1"/>
+      <w:numFmt w:val="bullet"/>
+      <w:lvlText w:val="o"/>
+      <w:lvlJc w:val="left"/>
+      <w:pPr>
+        <w:ind w:left="3826" w:hanging="360"/>
+      </w:pPr>
+      <w:rPr>
+        <w:rFonts w:ascii="Courier New" w:hAnsi="Courier New" w:cs="Courier New" w:hint="default"/>
+      </w:rPr>
+    </w:lvl>
+    <w:lvl w:ilvl="5" w:tplc="08090005" w:tentative="1">
+      <w:start w:val="1"/>
+      <w:numFmt w:val="bullet"/>
+      <w:lvlText w:val=""/>
+      <w:lvlJc w:val="left"/>
+      <w:pPr>
+        <w:ind w:left="4546" w:hanging="360"/>
+      </w:pPr>
+      <w:rPr>
+        <w:rFonts w:ascii="Wingdings" w:hAnsi="Wingdings" w:hint="default"/>
+      </w:rPr>
+    </w:lvl>
+    <w:lvl w:ilvl="6" w:tplc="08090001" w:tentative="1">
+      <w:start w:val="1"/>
+      <w:numFmt w:val="bullet"/>
+      <w:lvlText w:val=""/>
+      <w:lvlJc w:val="left"/>
+      <w:pPr>
+        <w:ind w:left="5266" w:hanging="360"/>
+      </w:pPr>
+      <w:rPr>
+        <w:rFonts w:ascii="Symbol" w:hAnsi="Symbol" w:hint="default"/>
+      </w:rPr>
+    </w:lvl>
+    <w:lvl w:ilvl="7" w:tplc="08090003" w:tentative="1">
+      <w:start w:val="1"/>
+      <w:numFmt w:val="bullet"/>
+      <w:lvlText w:val="o"/>
+      <w:lvlJc w:val="left"/>
+      <w:pPr>
+        <w:ind w:left="5986" w:hanging="360"/>
+      </w:pPr>
+      <w:rPr>
+        <w:rFonts w:ascii="Courier New" w:hAnsi="Courier New" w:cs="Courier New" w:hint="default"/>
+      </w:rPr>
+    </w:lvl>
+    <w:lvl w:ilvl="8" w:tplc="08090005" w:tentative="1">
+      <w:start w:val="1"/>
+      <w:numFmt w:val="bullet"/>
+      <w:lvlText w:val=""/>
+      <w:lvlJc w:val="left"/>
+      <w:pPr>
+        <w:ind w:left="6706" w:hanging="360"/>
+      </w:pPr>
+      <w:rPr>
+        <w:rFonts w:ascii="Wingdings" w:hAnsi="Wingdings" w:hint="default"/>
+      </w:rPr>
+    </w:lvl>
+  </w:abstractNum>
+  <w:abstractNum w:abstractNumId="21" w15:restartNumberingAfterBreak="0">
     <w:nsid w:val="39C20758"/>
     <w:multiLevelType w:val="hybridMultilevel"/>
     <w:tmpl w:val="D7F680F6"/>
@@ -27140,7 +27343,7 @@
       </w:rPr>
     </w:lvl>
   </w:abstractNum>
-  <w:abstractNum w:abstractNumId="20" w15:restartNumberingAfterBreak="0">
+  <w:abstractNum w:abstractNumId="22" w15:restartNumberingAfterBreak="0">
     <w:nsid w:val="3BBE1632"/>
     <w:multiLevelType w:val="hybridMultilevel"/>
     <w:tmpl w:val="79065938"/>
@@ -27253,7 +27456,7 @@
       </w:rPr>
     </w:lvl>
   </w:abstractNum>
-  <w:abstractNum w:abstractNumId="21" w15:restartNumberingAfterBreak="0">
+  <w:abstractNum w:abstractNumId="23" w15:restartNumberingAfterBreak="0">
     <w:nsid w:val="539676B6"/>
     <w:multiLevelType w:val="hybridMultilevel"/>
     <w:tmpl w:val="DAD47B22"/>
@@ -27366,7 +27569,7 @@
       </w:rPr>
     </w:lvl>
   </w:abstractNum>
-  <w:abstractNum w:abstractNumId="22" w15:restartNumberingAfterBreak="0">
+  <w:abstractNum w:abstractNumId="24" w15:restartNumberingAfterBreak="0">
     <w:nsid w:val="568331F1"/>
     <w:multiLevelType w:val="hybridMultilevel"/>
     <w:tmpl w:val="2B362480"/>
@@ -27479,7 +27682,7 @@
       </w:rPr>
     </w:lvl>
   </w:abstractNum>
-  <w:abstractNum w:abstractNumId="23" w15:restartNumberingAfterBreak="0">
+  <w:abstractNum w:abstractNumId="25" w15:restartNumberingAfterBreak="0">
     <w:nsid w:val="56A124B9"/>
     <w:multiLevelType w:val="hybridMultilevel"/>
     <w:tmpl w:val="086C9848"/>
@@ -27592,7 +27795,7 @@
       </w:rPr>
     </w:lvl>
   </w:abstractNum>
-  <w:abstractNum w:abstractNumId="24" w15:restartNumberingAfterBreak="0">
+  <w:abstractNum w:abstractNumId="26" w15:restartNumberingAfterBreak="0">
     <w:nsid w:val="607A61EA"/>
     <w:multiLevelType w:val="multilevel"/>
     <w:tmpl w:val="336E67BA"/>
@@ -27723,7 +27926,7 @@
       </w:rPr>
     </w:lvl>
   </w:abstractNum>
-  <w:abstractNum w:abstractNumId="25" w15:restartNumberingAfterBreak="0">
+  <w:abstractNum w:abstractNumId="27" w15:restartNumberingAfterBreak="0">
     <w:nsid w:val="607B24F2"/>
     <w:multiLevelType w:val="hybridMultilevel"/>
     <w:tmpl w:val="008C7DD4"/>
@@ -27836,7 +28039,7 @@
       </w:rPr>
     </w:lvl>
   </w:abstractNum>
-  <w:abstractNum w:abstractNumId="26" w15:restartNumberingAfterBreak="0">
+  <w:abstractNum w:abstractNumId="28" w15:restartNumberingAfterBreak="0">
     <w:nsid w:val="62325C17"/>
     <w:multiLevelType w:val="hybridMultilevel"/>
     <w:tmpl w:val="5CBAC7E2"/>
@@ -27949,7 +28152,7 @@
       </w:rPr>
     </w:lvl>
   </w:abstractNum>
-  <w:abstractNum w:abstractNumId="27" w15:restartNumberingAfterBreak="0">
+  <w:abstractNum w:abstractNumId="29" w15:restartNumberingAfterBreak="0">
     <w:nsid w:val="647F308F"/>
     <w:multiLevelType w:val="hybridMultilevel"/>
     <w:tmpl w:val="F3B2BE4A"/>
@@ -28062,7 +28265,7 @@
       </w:rPr>
     </w:lvl>
   </w:abstractNum>
-  <w:abstractNum w:abstractNumId="28" w15:restartNumberingAfterBreak="0">
+  <w:abstractNum w:abstractNumId="30" w15:restartNumberingAfterBreak="0">
     <w:nsid w:val="70F40D9A"/>
     <w:multiLevelType w:val="hybridMultilevel"/>
     <w:tmpl w:val="17BC106E"/>
@@ -28148,7 +28351,7 @@
       </w:pPr>
     </w:lvl>
   </w:abstractNum>
-  <w:abstractNum w:abstractNumId="29" w15:restartNumberingAfterBreak="0">
+  <w:abstractNum w:abstractNumId="31" w15:restartNumberingAfterBreak="0">
     <w:nsid w:val="7908010E"/>
     <w:multiLevelType w:val="hybridMultilevel"/>
     <w:tmpl w:val="3CA84BAC"/>
@@ -28261,7 +28464,7 @@
       </w:rPr>
     </w:lvl>
   </w:abstractNum>
-  <w:abstractNum w:abstractNumId="30" w15:restartNumberingAfterBreak="0">
+  <w:abstractNum w:abstractNumId="32" w15:restartNumberingAfterBreak="0">
     <w:nsid w:val="7B29322E"/>
     <w:multiLevelType w:val="hybridMultilevel"/>
     <w:tmpl w:val="AA3C35A8"/>
@@ -28374,7 +28577,7 @@
       </w:rPr>
     </w:lvl>
   </w:abstractNum>
-  <w:abstractNum w:abstractNumId="31" w15:restartNumberingAfterBreak="0">
+  <w:abstractNum w:abstractNumId="33" w15:restartNumberingAfterBreak="0">
     <w:nsid w:val="7B7171F4"/>
     <w:multiLevelType w:val="hybridMultilevel"/>
     <w:tmpl w:val="BF9EAD80"/>
@@ -28518,34 +28721,34 @@
     <w:abstractNumId w:val="0"/>
   </w:num>
   <w:num w:numId="11">
+    <w:abstractNumId w:val="26"/>
+  </w:num>
+  <w:num w:numId="12">
+    <w:abstractNumId w:val="26"/>
+  </w:num>
+  <w:num w:numId="13">
+    <w:abstractNumId w:val="28"/>
+  </w:num>
+  <w:num w:numId="14">
+    <w:abstractNumId w:val="15"/>
+  </w:num>
+  <w:num w:numId="15">
+    <w:abstractNumId w:val="21"/>
+  </w:num>
+  <w:num w:numId="16">
+    <w:abstractNumId w:val="29"/>
+  </w:num>
+  <w:num w:numId="17">
     <w:abstractNumId w:val="24"/>
   </w:num>
-  <w:num w:numId="12">
-    <w:abstractNumId w:val="24"/>
+  <w:num w:numId="18">
+    <w:abstractNumId w:val="22"/>
   </w:num>
-  <w:num w:numId="13">
-    <w:abstractNumId w:val="26"/>
-  </w:num>
-  <w:num w:numId="14">
-    <w:abstractNumId w:val="14"/>
-  </w:num>
-  <w:num w:numId="15">
-    <w:abstractNumId w:val="19"/>
-  </w:num>
-  <w:num w:numId="16">
+  <w:num w:numId="19">
     <w:abstractNumId w:val="27"/>
   </w:num>
-  <w:num w:numId="17">
-    <w:abstractNumId w:val="22"/>
-  </w:num>
-  <w:num w:numId="18">
-    <w:abstractNumId w:val="20"/>
-  </w:num>
-  <w:num w:numId="19">
-    <w:abstractNumId w:val="25"/>
-  </w:num>
   <w:num w:numId="20">
-    <w:abstractNumId w:val="24"/>
+    <w:abstractNumId w:val="26"/>
     <w:lvlOverride w:ilvl="0"/>
     <w:lvlOverride w:ilvl="1">
       <w:startOverride w:val="1"/>
@@ -28573,7 +28776,7 @@
     </w:lvlOverride>
   </w:num>
   <w:num w:numId="21">
-    <w:abstractNumId w:val="24"/>
+    <w:abstractNumId w:val="26"/>
     <w:lvlOverride w:ilvl="0"/>
     <w:lvlOverride w:ilvl="1">
       <w:startOverride w:val="1"/>
@@ -28601,7 +28804,7 @@
     </w:lvlOverride>
   </w:num>
   <w:num w:numId="22">
-    <w:abstractNumId w:val="24"/>
+    <w:abstractNumId w:val="26"/>
     <w:lvlOverride w:ilvl="0"/>
     <w:lvlOverride w:ilvl="1">
       <w:startOverride w:val="1"/>
@@ -28629,13 +28832,13 @@
     </w:lvlOverride>
   </w:num>
   <w:num w:numId="23">
-    <w:abstractNumId w:val="11"/>
+    <w:abstractNumId w:val="12"/>
   </w:num>
   <w:num w:numId="24">
-    <w:abstractNumId w:val="16"/>
+    <w:abstractNumId w:val="17"/>
   </w:num>
   <w:num w:numId="25">
-    <w:abstractNumId w:val="24"/>
+    <w:abstractNumId w:val="26"/>
     <w:lvlOverride w:ilvl="0"/>
     <w:lvlOverride w:ilvl="1">
       <w:startOverride w:val="1"/>
@@ -28663,25 +28866,25 @@
     </w:lvlOverride>
   </w:num>
   <w:num w:numId="26">
-    <w:abstractNumId w:val="29"/>
+    <w:abstractNumId w:val="31"/>
   </w:num>
   <w:num w:numId="27">
-    <w:abstractNumId w:val="17"/>
+    <w:abstractNumId w:val="18"/>
   </w:num>
   <w:num w:numId="28">
-    <w:abstractNumId w:val="31"/>
+    <w:abstractNumId w:val="33"/>
   </w:num>
   <w:num w:numId="29">
-    <w:abstractNumId w:val="30"/>
+    <w:abstractNumId w:val="32"/>
   </w:num>
   <w:num w:numId="30">
-    <w:abstractNumId w:val="12"/>
+    <w:abstractNumId w:val="13"/>
   </w:num>
   <w:num w:numId="31">
-    <w:abstractNumId w:val="10"/>
+    <w:abstractNumId w:val="11"/>
   </w:num>
   <w:num w:numId="32">
-    <w:abstractNumId w:val="24"/>
+    <w:abstractNumId w:val="26"/>
     <w:lvlOverride w:ilvl="0"/>
     <w:lvlOverride w:ilvl="1">
       <w:startOverride w:val="1"/>
@@ -28709,22 +28912,28 @@
     </w:lvlOverride>
   </w:num>
   <w:num w:numId="33">
-    <w:abstractNumId w:val="21"/>
+    <w:abstractNumId w:val="23"/>
   </w:num>
   <w:num w:numId="34">
-    <w:abstractNumId w:val="28"/>
+    <w:abstractNumId w:val="30"/>
   </w:num>
   <w:num w:numId="35">
-    <w:abstractNumId w:val="13"/>
+    <w:abstractNumId w:val="14"/>
   </w:num>
   <w:num w:numId="36">
-    <w:abstractNumId w:val="18"/>
+    <w:abstractNumId w:val="19"/>
   </w:num>
   <w:num w:numId="37">
-    <w:abstractNumId w:val="15"/>
+    <w:abstractNumId w:val="16"/>
   </w:num>
   <w:num w:numId="38">
-    <w:abstractNumId w:val="23"/>
+    <w:abstractNumId w:val="25"/>
+  </w:num>
+  <w:num w:numId="39">
+    <w:abstractNumId w:val="10"/>
+  </w:num>
+  <w:num w:numId="40">
+    <w:abstractNumId w:val="20"/>
   </w:num>
   <w:numIdMacAtCleanup w:val="23"/>
 </w:numbering>
@@ -29129,7 +29338,7 @@
   <w:style w:type="paragraph" w:default="1" w:styleId="Normal">
     <w:name w:val="Normal"/>
     <w:qFormat/>
-    <w:rsid w:val="000E74E2"/>
+    <w:rsid w:val="00DB7109"/>
     <w:pPr>
       <w:spacing w:after="120" w:line="360" w:lineRule="auto"/>
     </w:pPr>
@@ -31575,6 +31784,7 @@
     <w:rsid w:val="003708B4"/>
     <w:rsid w:val="003761BF"/>
     <w:rsid w:val="00405F80"/>
+    <w:rsid w:val="00416925"/>
     <w:rsid w:val="004A6B73"/>
     <w:rsid w:val="004B3160"/>
     <w:rsid w:val="00571137"/>

</xml_diff>

<commit_message>
Pushing last update of ParaC-Luna-Klatzer.docx, as it will be retired soon and replaced
</commit_message>
<xml_diff>
--- a/doc/ParaC-Luna-Klatzer.docx
+++ b/doc/ParaC-Luna-Klatzer.docx
@@ -147,7 +147,7 @@
           <w:noProof/>
           <w:lang w:val="de-AT"/>
         </w:rPr>
-        <w:t>12.12.2021</w:t>
+        <w:t>21.01.2022</w:t>
       </w:r>
       <w:r>
         <w:rPr>
@@ -1782,21 +1782,7 @@
                 <w:rStyle w:val="Hyperlink"/>
                 <w:noProof/>
               </w:rPr>
-              <w:t xml:space="preserve">Relative file </w:t>
-            </w:r>
-            <w:r>
-              <w:rPr>
-                <w:rStyle w:val="Hyperlink"/>
-                <w:noProof/>
-              </w:rPr>
-              <w:t>n</w:t>
-            </w:r>
-            <w:r>
-              <w:rPr>
-                <w:rStyle w:val="Hyperlink"/>
-                <w:noProof/>
-              </w:rPr>
-              <w:t>ames</w:t>
+              <w:t>Relative file names</w:t>
             </w:r>
             <w:r>
               <w:rPr>
@@ -13257,21 +13243,7 @@
           <w:rFonts w:ascii="Consolas" w:hAnsi="Consolas"/>
           <w:shd w:val="clear" w:color="auto" w:fill="DFDFDF" w:themeFill="background2" w:themeFillShade="E6"/>
         </w:rPr>
-        <w:t xml:space="preserve">type </w:t>
-      </w:r>
-      <w:r>
-        <w:rPr>
-          <w:rFonts w:ascii="Consolas" w:hAnsi="Consolas"/>
-          <w:shd w:val="clear" w:color="auto" w:fill="DFDFDF" w:themeFill="background2" w:themeFillShade="E6"/>
-        </w:rPr>
-        <w:t>identifier</w:t>
-      </w:r>
-      <w:r>
-        <w:rPr>
-          <w:rFonts w:ascii="Consolas" w:hAnsi="Consolas"/>
-          <w:shd w:val="clear" w:color="auto" w:fill="DFDFDF" w:themeFill="background2" w:themeFillShade="E6"/>
-        </w:rPr>
-        <w:t xml:space="preserve"> = value;</w:t>
+        <w:t>type identifier = value;</w:t>
       </w:r>
     </w:p>
     <w:p>
@@ -13454,9 +13426,9 @@
       <w:pPr>
         <w:pStyle w:val="Heading3"/>
       </w:pPr>
-      <w:bookmarkStart w:id="26" w:name="_Toc89955642"/>
-      <w:r>
-        <w:t>Entry-File</w:t>
+      <w:bookmarkStart w:id="26" w:name="_Toc89955644"/>
+      <w:r>
+        <w:t>Specifying an entry-point function</w:t>
       </w:r>
       <w:bookmarkEnd w:id="26"/>
     </w:p>
@@ -13465,41 +13437,7 @@
         <w:ind w:left="226" w:firstLine="0"/>
       </w:pPr>
       <w:r>
-        <w:t xml:space="preserve">Unlike in C, the compiler </w:t>
-      </w:r>
-      <w:r>
-        <w:t>in</w:t>
-      </w:r>
-      <w:r>
-        <w:t xml:space="preserve"> Para-C is not designed to be able to compile files without an entry-point or reference on how the program should be run. This is because the </w:t>
-      </w:r>
-      <w:r>
-        <w:lastRenderedPageBreak/>
-        <w:t>compiler goes out from the entry-point file and from there handles all name mangling and imports. This means that to compile a project or file, the entry-file must be explicitly marked as an entry-point. All files and headers used will be compiled as well, but unused files will be ignored even if they are in the same folder, due to uncertainty about how to handle them.</w:t>
-      </w:r>
-    </w:p>
-    <w:p>
-      <w:pPr>
-        <w:ind w:left="226" w:firstLine="0"/>
-      </w:pPr>
-      <w:r>
-        <w:t xml:space="preserve">This entry-point file can be either set in the </w:t>
-      </w:r>
-      <w:r>
-        <w:rPr>
-          <w:rFonts w:ascii="Consolas" w:hAnsi="Consolas"/>
-        </w:rPr>
-        <w:t>parac-config.json</w:t>
-      </w:r>
-      <w:r>
-        <w:t xml:space="preserve"> file or using the</w:t>
-      </w:r>
-      <w:r>
-        <w:rPr>
-          <w:rFonts w:ascii="Consolas" w:hAnsi="Consolas"/>
-          <w:shd w:val="clear" w:color="auto" w:fill="DFDFDF" w:themeFill="background2" w:themeFillShade="E6"/>
-        </w:rPr>
-        <w:t xml:space="preserve"> </w:t>
+        <w:t xml:space="preserve">In Para-C declaring the entry-point with the C-standard </w:t>
       </w:r>
       <w:r>
         <w:rPr>
@@ -13508,62 +13446,6 @@
           <w:iCs/>
           <w:shd w:val="clear" w:color="auto" w:fill="DFDFDF" w:themeFill="background2" w:themeFillShade="E6"/>
         </w:rPr>
-        <w:t>parac compile</w:t>
-      </w:r>
-      <w:r>
-        <w:t xml:space="preserve"> command where the prompt will ask for the wanted configuration and entry-point.</w:t>
-      </w:r>
-    </w:p>
-    <w:p>
-      <w:pPr>
-        <w:pStyle w:val="Heading3"/>
-      </w:pPr>
-      <w:bookmarkStart w:id="27" w:name="_Toc89955643"/>
-      <w:r>
-        <w:t>Runtime Entry-Point Function</w:t>
-      </w:r>
-      <w:bookmarkEnd w:id="27"/>
-    </w:p>
-    <w:p>
-      <w:pPr>
-        <w:ind w:left="226" w:firstLine="0"/>
-      </w:pPr>
-      <w:r>
-        <w:t xml:space="preserve">An entry-point in the program is the function that should be called on runtime, to start the entire program. It is not necessarily needed, for example in library code, where the code is imported into another program. </w:t>
-      </w:r>
-    </w:p>
-    <w:p>
-      <w:pPr>
-        <w:ind w:left="226" w:firstLine="0"/>
-      </w:pPr>
-      <w:r>
-        <w:t xml:space="preserve">Para-C will also allow pre-compilation of library code, where the user wants to use them in a C-environment and avoid Para-C mangling and runtime handling. </w:t>
-      </w:r>
-    </w:p>
-    <w:p>
-      <w:pPr>
-        <w:pStyle w:val="Heading3"/>
-      </w:pPr>
-      <w:bookmarkStart w:id="28" w:name="_Toc89955644"/>
-      <w:r>
-        <w:t>Specifying an entry-point function</w:t>
-      </w:r>
-      <w:bookmarkEnd w:id="28"/>
-    </w:p>
-    <w:p>
-      <w:pPr>
-        <w:ind w:left="226" w:firstLine="0"/>
-      </w:pPr>
-      <w:r>
-        <w:t xml:space="preserve">In Para-C declaring the entry-point with the C-standard </w:t>
-      </w:r>
-      <w:r>
-        <w:rPr>
-          <w:rFonts w:ascii="Consolas" w:hAnsi="Consolas"/>
-          <w:i/>
-          <w:iCs/>
-          <w:shd w:val="clear" w:color="auto" w:fill="DFDFDF" w:themeFill="background2" w:themeFillShade="E6"/>
-        </w:rPr>
         <w:t>int main()</w:t>
       </w:r>
       <w:r>
@@ -13576,7 +13458,11 @@
         <w:t>main()</w:t>
       </w:r>
       <w:r>
-        <w:t xml:space="preserve"> function itself based on the program and requirements. Therefore, it uses instead a new syntax where the entry-point function is declared using </w:t>
+        <w:t xml:space="preserve"> function itself based on the </w:t>
+      </w:r>
+      <w:r>
+        <w:lastRenderedPageBreak/>
+        <w:t xml:space="preserve">program and requirements. Therefore, it uses instead a new syntax where the entry-point function is declared using </w:t>
       </w:r>
       <w:r>
         <w:rPr>
@@ -13685,19 +13571,13 @@
         <w:ind w:left="226" w:firstLine="0"/>
       </w:pPr>
       <w:r>
-        <w:t xml:space="preserve">Entry, in this case, is a new keyword like </w:t>
-      </w:r>
-      <w:r>
         <w:rPr>
           <w:rFonts w:ascii="Consolas" w:hAnsi="Consolas"/>
           <w:i/>
           <w:iCs/>
           <w:shd w:val="clear" w:color="auto" w:fill="DFDFDF" w:themeFill="background2" w:themeFillShade="E6"/>
         </w:rPr>
-        <w:t>static</w:t>
-      </w:r>
-      <w:r>
-        <w:t xml:space="preserve">, which hints to the compiler that this function is the entry-point function. The keyword </w:t>
+        <w:t>e</w:t>
       </w:r>
       <w:r>
         <w:rPr>
@@ -13706,7 +13586,10 @@
           <w:iCs/>
           <w:shd w:val="clear" w:color="auto" w:fill="DFDFDF" w:themeFill="background2" w:themeFillShade="E6"/>
         </w:rPr>
-        <w:t>s</w:t>
+        <w:t>ntry</w:t>
+      </w:r>
+      <w:r>
+        <w:t xml:space="preserve">, in this case, is a new keyword like </w:t>
       </w:r>
       <w:r>
         <w:rPr>
@@ -13715,61 +13598,93 @@
           <w:iCs/>
           <w:shd w:val="clear" w:color="auto" w:fill="DFDFDF" w:themeFill="background2" w:themeFillShade="E6"/>
         </w:rPr>
-        <w:t>tatus</w:t>
-      </w:r>
-      <w:r>
-        <w:t xml:space="preserve"> is here a new built-in datatype, which should be returned from the function. This data type is a struct, which can contain status-code, additional stdout or an entire exception that should be raised. This data type is not restricted to Main alone but can be used inside other functions as well. </w:t>
-      </w:r>
-    </w:p>
-    <w:p>
-      <w:pPr>
-        <w:ind w:left="226" w:firstLine="0"/>
-        <w:rPr>
+        <w:t>static</w:t>
+      </w:r>
+      <w:r>
+        <w:t xml:space="preserve">, which hints to the compiler that this function is the entry-point function. The keyword </w:t>
+      </w:r>
+      <w:r>
+        <w:rPr>
+          <w:rFonts w:ascii="Consolas" w:hAnsi="Consolas"/>
           <w:i/>
           <w:iCs/>
-        </w:rPr>
-      </w:pPr>
-      <w:r>
-        <w:rPr>
+          <w:shd w:val="clear" w:color="auto" w:fill="DFDFDF" w:themeFill="background2" w:themeFillShade="E6"/>
+        </w:rPr>
+        <w:t>s</w:t>
+      </w:r>
+      <w:r>
+        <w:rPr>
+          <w:rFonts w:ascii="Consolas" w:hAnsi="Consolas"/>
           <w:i/>
           <w:iCs/>
-        </w:rPr>
-        <w:lastRenderedPageBreak/>
-        <w:t>Note: All functions are automatically wrapped using a status return to integrate exception returns and calling</w:t>
-      </w:r>
-      <w:r>
+          <w:shd w:val="clear" w:color="auto" w:fill="DFDFDF" w:themeFill="background2" w:themeFillShade="E6"/>
+        </w:rPr>
+        <w:t>tatus</w:t>
+      </w:r>
+      <w:r>
+        <w:t xml:space="preserve"> is here a new built-in </w:t>
+      </w:r>
+      <w:r>
+        <w:t>type</w:t>
+      </w:r>
+      <w:r>
+        <w:t>, which should be returned from the function. This data type is a struct, which can contain status-code, additional stdout</w:t>
+      </w:r>
+      <w:r>
+        <w:t xml:space="preserve"> strings</w:t>
+      </w:r>
+      <w:r>
+        <w:t xml:space="preserve"> or an entire exception that should be raised.</w:t>
+      </w:r>
+    </w:p>
+    <w:p>
+      <w:pPr>
+        <w:ind w:left="226" w:firstLine="0"/>
         <w:rPr>
           <w:i/>
           <w:iCs/>
         </w:rPr>
-        <w:t xml:space="preserve"> </w:t>
-      </w:r>
+      </w:pPr>
       <w:r>
         <w:rPr>
           <w:i/>
           <w:iCs/>
         </w:rPr>
-        <w:t>stacks</w:t>
+        <w:t>Note: All functions are automatically wrapped using a status return to integrate exception returns and calling</w:t>
       </w:r>
       <w:r>
         <w:rPr>
           <w:i/>
           <w:iCs/>
         </w:rPr>
-        <w:t>. I</w:t>
+        <w:t xml:space="preserve"> </w:t>
       </w:r>
       <w:r>
         <w:rPr>
           <w:i/>
           <w:iCs/>
         </w:rPr>
-        <w:t>f the code is hinted to be native C</w:t>
+        <w:t>stacks</w:t>
       </w:r>
       <w:r>
         <w:rPr>
           <w:i/>
           <w:iCs/>
         </w:rPr>
+        <w:t>. I</w:t>
+      </w:r>
+      <w:r>
+        <w:rPr>
+          <w:i/>
+          <w:iCs/>
+        </w:rPr>
+        <w:t>f the code is hinted to be native C</w:t>
+      </w:r>
+      <w:r>
+        <w:rPr>
+          <w:i/>
+          <w:iCs/>
+        </w:rPr>
         <w:t>, automatically the return is the actual type specified.</w:t>
       </w:r>
     </w:p>
@@ -13778,7 +13693,22 @@
         <w:ind w:left="226" w:firstLine="0"/>
       </w:pPr>
       <w:r>
-        <w:t xml:space="preserve">The reason for this seemingly odd decision is partly based on the Para-C language structure, which automatically builds in exception-catching and additional return functionality. The PBL, therefore, provides the entry-point function, which runs the specified entry-point function with additional wrapping and checking that is hidden from the user code. Because of that defining the entry-point does not require the method name to be explicitly Main, meaning a name like </w:t>
+        <w:t>The reason for this seemingly odd decision is partly based on the Para-C language structure, which automatically builds in exception-catching and additional return functionality. The</w:t>
+      </w:r>
+      <w:r>
+        <w:t>refore, the</w:t>
+      </w:r>
+      <w:r>
+        <w:t xml:space="preserve"> </w:t>
+      </w:r>
+      <w:r>
+        <w:t>language itself</w:t>
+      </w:r>
+      <w:r>
+        <w:t xml:space="preserve"> </w:t>
+      </w:r>
+      <w:r>
+        <w:t xml:space="preserve">provides the entry-point function, which runs the specified entry-point function with additional wrapping and checking that is hidden from the user code. Because of that defining the entry-point does not require the method name to be explicitly Main, meaning a name like </w:t>
       </w:r>
       <w:r>
         <w:rPr>
@@ -13836,11 +13766,11 @@
           <w:numId w:val="11"/>
         </w:numPr>
       </w:pPr>
-      <w:bookmarkStart w:id="29" w:name="_Toc89955646"/>
+      <w:bookmarkStart w:id="27" w:name="_Toc89955646"/>
       <w:r>
         <w:t>Scope and Visibility</w:t>
       </w:r>
-      <w:bookmarkEnd w:id="29"/>
+      <w:bookmarkEnd w:id="27"/>
     </w:p>
     <w:p>
       <w:pPr>
@@ -13859,10 +13789,7 @@
         </w:numPr>
       </w:pPr>
       <w:r>
-        <w:t>“Project/Global Scope” - The scope that inclusion is handled, which may be accessed by all files that are connected. This is though in reality accessing the scope of another file and importing it into the local file one using the pre-processor</w:t>
-      </w:r>
-      <w:r>
-        <w:t>.</w:t>
+        <w:t>“Project/Global Scope” - The scope that inclusion is handled, which may be accessed by all files that are connected. This is though in reality accessing the scope of another file and importing it into the local file one using the pre-processor.</w:t>
       </w:r>
     </w:p>
     <w:p>
@@ -13874,16 +13801,8 @@
         </w:numPr>
       </w:pPr>
       <w:r>
-        <w:t>Local File Scope (Local</w:t>
-      </w:r>
-      <w:r>
-        <w:t>-</w:t>
-      </w:r>
-      <w:r>
-        <w:t>Global Scope) - Local File scope, which defines the local variables, which may be accessed by all function scopes and compound scopes in this file</w:t>
-      </w:r>
-      <w:r>
-        <w:t>.</w:t>
+        <w:lastRenderedPageBreak/>
+        <w:t>Local File Scope (Local-Global Scope) - Local File scope, which defines the local variables, which may be accessed by all function scopes and compound scopes in this file.</w:t>
       </w:r>
     </w:p>
     <w:p>
@@ -13895,10 +13814,7 @@
         </w:numPr>
       </w:pPr>
       <w:r>
-        <w:t>Function Scope / Function Definition Scope</w:t>
-      </w:r>
-      <w:r>
-        <w:t>.</w:t>
+        <w:t>Function Scope / Function Definition Scope.</w:t>
       </w:r>
     </w:p>
     <w:p>
@@ -13910,38 +13826,137 @@
         </w:numPr>
       </w:pPr>
       <w:r>
-        <w:t>Compound Statement ({ })</w:t>
+        <w:t>Compound Statement ({ }).</w:t>
+      </w:r>
+    </w:p>
+    <w:p>
+      <w:pPr>
+        <w:ind w:left="226" w:firstLine="0"/>
+      </w:pPr>
+      <w:r>
+        <w:t xml:space="preserve">Important to note with scopes is that it also defines the lifetime of a variable, and as such, it should be watched out for that a pointer does not point to a variable that was already de-allocated / reached </w:t>
+      </w:r>
+      <w:r>
+        <w:t>the</w:t>
+      </w:r>
+      <w:r>
+        <w:t xml:space="preserve"> end of its lifetime. Para-C like C does not handle</w:t>
+      </w:r>
+      <w:r>
+        <w:t xml:space="preserve"> dangling pointers, though will attempt to raise a warning when a possible dangling pointer is encountered.</w:t>
+      </w:r>
+    </w:p>
+    <w:p>
+      <w:pPr>
+        <w:pStyle w:val="Heading3"/>
+      </w:pPr>
+      <w:bookmarkStart w:id="28" w:name="_Toc89955645"/>
+      <w:bookmarkStart w:id="29" w:name="_Toc89955647"/>
+      <w:r>
+        <w:t>Lifetime</w:t>
+      </w:r>
+      <w:bookmarkEnd w:id="28"/>
+    </w:p>
+    <w:p>
+      <w:pPr>
+        <w:ind w:left="226" w:firstLine="0"/>
+      </w:pPr>
+      <w:r>
+        <w:t xml:space="preserve">The lifetime of a variable is the period of program execution time, where the variable may be accessed by the user code. This is an important thing </w:t>
+      </w:r>
+      <w:r>
+        <w:t>for</w:t>
+      </w:r>
+      <w:r>
+        <w:t xml:space="preserve"> Para-C, as it utilises a Garbage Collector for collecting un-used variables, </w:t>
+      </w:r>
+      <w:r>
+        <w:t>and to</w:t>
+      </w:r>
+      <w:r>
+        <w:t xml:space="preserve"> remove</w:t>
+      </w:r>
+      <w:r>
+        <w:t>/free</w:t>
+      </w:r>
+      <w:r>
+        <w:t xml:space="preserve"> memory as soon as possible </w:t>
+      </w:r>
+      <w:r>
+        <w:t>to</w:t>
+      </w:r>
+      <w:r>
+        <w:t xml:space="preserve"> not waste memory while </w:t>
+      </w:r>
+      <w:r>
+        <w:t>executing the program</w:t>
+      </w:r>
+      <w:r>
+        <w:t>. Especially for long-running programs, the lifetime should be kept short and variables only used in the scope it is needed.</w:t>
+      </w:r>
+    </w:p>
+    <w:p>
+      <w:pPr>
+        <w:ind w:left="226" w:firstLine="0"/>
+      </w:pPr>
+      <w:r>
+        <w:t>Para-C</w:t>
+      </w:r>
+      <w:r>
+        <w:t xml:space="preserve">, </w:t>
+      </w:r>
+      <w:r>
+        <w:t>in this case, will with large</w:t>
+      </w:r>
+      <w:r>
+        <w:t xml:space="preserve"> allocations especially inside struct types</w:t>
+      </w:r>
+      <w:r>
+        <w:t xml:space="preserve"> (type-definitions using structs) </w:t>
+      </w:r>
+      <w:r>
+        <w:t>give the</w:t>
+      </w:r>
+      <w:r>
+        <w:t xml:space="preserve"> freeing</w:t>
+      </w:r>
+      <w:r>
+        <w:t xml:space="preserve"> task to</w:t>
+      </w:r>
+      <w:r>
+        <w:t xml:space="preserve"> the Garbage Collector</w:t>
+      </w:r>
+      <w:r>
+        <w:t>, which will run every few execution cycles and clean up what it can find</w:t>
       </w:r>
       <w:r>
         <w:t>.</w:t>
       </w:r>
+      <w:r>
+        <w:t xml:space="preserve"> </w:t>
+      </w:r>
+    </w:p>
+    <w:p>
+      <w:pPr>
+        <w:pStyle w:val="Heading3"/>
+      </w:pPr>
+      <w:r>
+        <w:t>Linkage of Variables</w:t>
+      </w:r>
+      <w:bookmarkEnd w:id="29"/>
     </w:p>
     <w:p>
       <w:pPr>
         <w:ind w:left="226" w:firstLine="0"/>
       </w:pPr>
-      <w:r>
-        <w:t xml:space="preserve">Important to note with scopes is that it also defines the lifetime of a variable, and as such, it should be watched out for that a pointer does not point to a variable that was already de-allocated / reached </w:t>
-      </w:r>
-      <w:r>
-        <w:t>the</w:t>
-      </w:r>
-      <w:r>
-        <w:t xml:space="preserve"> end of its lifetime. Para-C like C does not handle</w:t>
-      </w:r>
-      <w:r>
-        <w:t xml:space="preserve"> dangling pointers, though will attempt to raise a warning when a possible dangling pointer is encountered.</w:t>
-      </w:r>
     </w:p>
     <w:p>
       <w:pPr>
         <w:pStyle w:val="Heading3"/>
       </w:pPr>
-      <w:bookmarkStart w:id="30" w:name="_Toc89955645"/>
-      <w:bookmarkStart w:id="31" w:name="_Toc89955647"/>
-      <w:r>
-        <w:lastRenderedPageBreak/>
-        <w:t>Lifetime</w:t>
+      <w:bookmarkStart w:id="30" w:name="_Toc89955648"/>
+      <w:r>
+        <w:t>Para-C Pragmas</w:t>
       </w:r>
       <w:bookmarkEnd w:id="30"/>
     </w:p>
@@ -13950,121 +13965,18 @@
         <w:ind w:left="226" w:firstLine="0"/>
       </w:pPr>
       <w:r>
-        <w:t xml:space="preserve">The lifetime of a variable is the period of program execution time, where the variable may be accessed by the user code. This is an important thing </w:t>
-      </w:r>
-      <w:r>
-        <w:t>for</w:t>
-      </w:r>
-      <w:r>
-        <w:t xml:space="preserve"> Para-C, as it utilises a Garbage Collector for collecting un-used variables, </w:t>
-      </w:r>
-      <w:r>
-        <w:t>and to</w:t>
-      </w:r>
-      <w:r>
-        <w:t xml:space="preserve"> remove</w:t>
-      </w:r>
-      <w:r>
-        <w:t>/free</w:t>
-      </w:r>
-      <w:r>
-        <w:t xml:space="preserve"> memory as soon as possible, </w:t>
-      </w:r>
-      <w:r>
-        <w:t>to</w:t>
-      </w:r>
-      <w:r>
-        <w:t xml:space="preserve"> not waste memory while </w:t>
-      </w:r>
-      <w:r>
-        <w:t>executing the program</w:t>
-      </w:r>
-      <w:r>
-        <w:t>. Especially for long-running programs, the lifetime should be kept short and variables only used in the scope it is needed.</w:t>
-      </w:r>
-    </w:p>
-    <w:p>
-      <w:pPr>
-        <w:ind w:left="226" w:firstLine="0"/>
-      </w:pPr>
-      <w:r>
-        <w:t>Para-C</w:t>
-      </w:r>
-      <w:r>
-        <w:t xml:space="preserve">, </w:t>
-      </w:r>
-      <w:r>
-        <w:t>in this case, will with large</w:t>
-      </w:r>
-      <w:r>
-        <w:t xml:space="preserve"> allocations especially inside struct types</w:t>
-      </w:r>
-      <w:r>
-        <w:t xml:space="preserve"> (type-definitions using structs) </w:t>
-      </w:r>
-      <w:r>
-        <w:t>give the</w:t>
-      </w:r>
-      <w:r>
-        <w:t xml:space="preserve"> freeing</w:t>
-      </w:r>
-      <w:r>
-        <w:t xml:space="preserve"> task to</w:t>
-      </w:r>
-      <w:r>
-        <w:t xml:space="preserve"> the Garbage Collector</w:t>
-      </w:r>
-      <w:r>
-        <w:t>, which will run every few execution cycles and clean up what it can find</w:t>
-      </w:r>
-      <w:r>
-        <w:t>.</w:t>
-      </w:r>
-      <w:r>
-        <w:t xml:space="preserve"> </w:t>
+        <w:t>At the moment, there are no specific pragmas available yet, though with later updates there may be ones.</w:t>
       </w:r>
     </w:p>
     <w:p>
       <w:pPr>
         <w:pStyle w:val="Heading3"/>
       </w:pPr>
-      <w:r>
-        <w:t>Linkage of Variables</w:t>
+      <w:bookmarkStart w:id="31" w:name="_Toc89955649"/>
+      <w:r>
+        <w:t>Additional Notes</w:t>
       </w:r>
       <w:bookmarkEnd w:id="31"/>
-    </w:p>
-    <w:p>
-      <w:pPr>
-        <w:ind w:left="226" w:firstLine="0"/>
-      </w:pPr>
-    </w:p>
-    <w:p>
-      <w:pPr>
-        <w:pStyle w:val="Heading3"/>
-      </w:pPr>
-      <w:bookmarkStart w:id="32" w:name="_Toc89955648"/>
-      <w:r>
-        <w:t>Para-C Pragmas</w:t>
-      </w:r>
-      <w:bookmarkEnd w:id="32"/>
-    </w:p>
-    <w:p>
-      <w:pPr>
-        <w:ind w:left="226" w:firstLine="0"/>
-      </w:pPr>
-      <w:r>
-        <w:t>At the moment, there are no specific pragmas available yet, though with later updates there may be ones.</w:t>
-      </w:r>
-    </w:p>
-    <w:p>
-      <w:pPr>
-        <w:pStyle w:val="Heading3"/>
-      </w:pPr>
-      <w:bookmarkStart w:id="33" w:name="_Toc89955649"/>
-      <w:r>
-        <w:t>Additional Notes</w:t>
-      </w:r>
-      <w:bookmarkEnd w:id="33"/>
     </w:p>
     <w:p>
       <w:pPr>
@@ -14136,6 +14048,7 @@
         </w:numPr>
       </w:pPr>
       <w:r>
+        <w:lastRenderedPageBreak/>
         <w:t>Comments ar</w:t>
       </w:r>
       <w:r>
@@ -14156,59 +14069,58 @@
       <w:pPr>
         <w:pStyle w:val="Heading2"/>
       </w:pPr>
-      <w:bookmarkStart w:id="34" w:name="_Toc89955650"/>
+      <w:bookmarkStart w:id="32" w:name="_Toc89955650"/>
       <w:r>
         <w:t>Integration of Processes</w:t>
       </w:r>
       <w:r>
         <w:t xml:space="preserve"> and Programs</w:t>
       </w:r>
+      <w:bookmarkEnd w:id="32"/>
+    </w:p>
+    <w:p/>
+    <w:p>
+      <w:pPr>
+        <w:pStyle w:val="Heading2"/>
+      </w:pPr>
+      <w:bookmarkStart w:id="33" w:name="_Toc89955651"/>
+      <w:r>
+        <w:t>Precedence and associativity of operators</w:t>
+      </w:r>
+      <w:bookmarkEnd w:id="33"/>
+    </w:p>
+    <w:p/>
+    <w:p>
+      <w:pPr>
+        <w:pStyle w:val="Heading2"/>
+      </w:pPr>
+      <w:bookmarkStart w:id="34" w:name="_Toc89955652"/>
+      <w:r>
+        <w:t>Lexical Conventions</w:t>
+      </w:r>
       <w:bookmarkEnd w:id="34"/>
     </w:p>
-    <w:p/>
     <w:p>
       <w:pPr>
         <w:pStyle w:val="Heading2"/>
       </w:pPr>
-      <w:bookmarkStart w:id="35" w:name="_Toc89955651"/>
-      <w:r>
-        <w:t>Precedence and associativity of operators</w:t>
-      </w:r>
+      <w:bookmarkStart w:id="35" w:name="_File_structure"/>
+      <w:bookmarkStart w:id="36" w:name="_Toc89955653"/>
       <w:bookmarkEnd w:id="35"/>
-    </w:p>
-    <w:p/>
-    <w:p>
-      <w:pPr>
-        <w:pStyle w:val="Heading2"/>
-      </w:pPr>
-      <w:bookmarkStart w:id="36" w:name="_Toc89955652"/>
-      <w:r>
-        <w:lastRenderedPageBreak/>
-        <w:t>Lexical Conventions</w:t>
+      <w:r>
+        <w:t>Statements</w:t>
       </w:r>
       <w:bookmarkEnd w:id="36"/>
     </w:p>
     <w:p>
       <w:pPr>
-        <w:pStyle w:val="Heading2"/>
-      </w:pPr>
-      <w:bookmarkStart w:id="37" w:name="_File_structure"/>
-      <w:bookmarkStart w:id="38" w:name="_Toc89955653"/>
+        <w:pStyle w:val="Heading3"/>
+      </w:pPr>
+      <w:bookmarkStart w:id="37" w:name="_Toc89955654"/>
+      <w:r>
+        <w:t>Selection Statements</w:t>
+      </w:r>
       <w:bookmarkEnd w:id="37"/>
-      <w:r>
-        <w:t>Statements</w:t>
-      </w:r>
-      <w:bookmarkEnd w:id="38"/>
-    </w:p>
-    <w:p>
-      <w:pPr>
-        <w:pStyle w:val="Heading3"/>
-      </w:pPr>
-      <w:bookmarkStart w:id="39" w:name="_Toc89955654"/>
-      <w:r>
-        <w:t>Selection Statements</w:t>
-      </w:r>
-      <w:bookmarkEnd w:id="39"/>
     </w:p>
     <w:p>
       <w:pPr>
@@ -14218,521 +14130,254 @@
           <w:numId w:val="11"/>
         </w:numPr>
       </w:pPr>
-      <w:bookmarkStart w:id="40" w:name="_Toc89955655"/>
+      <w:bookmarkStart w:id="38" w:name="_Toc89955655"/>
       <w:r>
         <w:t>Iteration Statements</w:t>
       </w:r>
+      <w:bookmarkEnd w:id="38"/>
+    </w:p>
+    <w:p>
+      <w:pPr>
+        <w:pStyle w:val="Heading3"/>
+      </w:pPr>
+      <w:bookmarkStart w:id="39" w:name="_Toc89955656"/>
+      <w:r>
+        <w:t>Compound Statement</w:t>
+      </w:r>
+      <w:bookmarkEnd w:id="39"/>
+    </w:p>
+    <w:p>
+      <w:pPr>
+        <w:pStyle w:val="Heading3"/>
+      </w:pPr>
+      <w:bookmarkStart w:id="40" w:name="_Toc89955657"/>
+      <w:r>
+        <w:t>Expression Statement</w:t>
+      </w:r>
       <w:bookmarkEnd w:id="40"/>
     </w:p>
     <w:p>
       <w:pPr>
         <w:pStyle w:val="Heading3"/>
       </w:pPr>
-      <w:bookmarkStart w:id="41" w:name="_Toc89955656"/>
-      <w:r>
-        <w:t>Compound Statement</w:t>
+      <w:bookmarkStart w:id="41" w:name="_Toc89955658"/>
+      <w:r>
+        <w:t>Null Statement</w:t>
       </w:r>
       <w:bookmarkEnd w:id="41"/>
     </w:p>
     <w:p>
       <w:pPr>
-        <w:pStyle w:val="Heading3"/>
-      </w:pPr>
-      <w:bookmarkStart w:id="42" w:name="_Toc89955657"/>
-      <w:r>
-        <w:t>Expression Statement</w:t>
+        <w:pStyle w:val="Heading2"/>
+      </w:pPr>
+      <w:bookmarkStart w:id="42" w:name="_Toc89955659"/>
+      <w:r>
+        <w:t>Operators</w:t>
       </w:r>
       <w:bookmarkEnd w:id="42"/>
     </w:p>
     <w:p>
       <w:pPr>
-        <w:pStyle w:val="Heading3"/>
-      </w:pPr>
-      <w:bookmarkStart w:id="43" w:name="_Toc89955658"/>
-      <w:r>
-        <w:t>Null Statement</w:t>
-      </w:r>
+        <w:pStyle w:val="Heading2"/>
+      </w:pPr>
+      <w:bookmarkStart w:id="43" w:name="_Toc89955660"/>
+      <w:r>
+        <w:t>Namespaces and file management</w:t>
+      </w:r>
+      <w:bookmarkStart w:id="44" w:name="_Language_Separation"/>
+      <w:bookmarkStart w:id="45" w:name="_Importing_PARA-files"/>
+      <w:bookmarkStart w:id="46" w:name="_Toc89955665"/>
       <w:bookmarkEnd w:id="43"/>
-    </w:p>
-    <w:p>
-      <w:pPr>
-        <w:pStyle w:val="Heading2"/>
-      </w:pPr>
-      <w:bookmarkStart w:id="44" w:name="_Toc89955659"/>
-      <w:r>
-        <w:t>Operators</w:t>
-      </w:r>
       <w:bookmarkEnd w:id="44"/>
+      <w:bookmarkEnd w:id="45"/>
     </w:p>
     <w:p>
       <w:pPr>
         <w:ind w:left="113" w:firstLine="0"/>
-      </w:pPr>
-    </w:p>
-    <w:p>
-      <w:pPr>
-        <w:pStyle w:val="Heading2"/>
-      </w:pPr>
-      <w:bookmarkStart w:id="45" w:name="_Toc89955660"/>
-      <w:r>
-        <w:t>Namespaces and file management</w:t>
-      </w:r>
-      <w:bookmarkEnd w:id="45"/>
-    </w:p>
-    <w:p>
-      <w:pPr>
-        <w:pStyle w:val="Heading3"/>
-      </w:pPr>
-      <w:bookmarkStart w:id="46" w:name="_Language_Separation"/>
-      <w:bookmarkStart w:id="47" w:name="_Importing_PARA-files"/>
-      <w:bookmarkStart w:id="48" w:name="_Toc71660362"/>
-      <w:bookmarkStart w:id="49" w:name="_Toc89955661"/>
-      <w:bookmarkEnd w:id="46"/>
-      <w:bookmarkEnd w:id="47"/>
-      <w:r>
-        <w:t>Importing PARA</w:t>
-      </w:r>
-      <w:bookmarkEnd w:id="48"/>
-      <w:r>
-        <w:t>-files</w:t>
-      </w:r>
-      <w:bookmarkEnd w:id="49"/>
-    </w:p>
-    <w:p>
-      <w:pPr>
-        <w:ind w:left="226" w:firstLine="0"/>
-      </w:pPr>
-      <w:r>
-        <w:t>The standard in-code importing system will not be different from C and will base on a standard header file. In this header, all publicly available identifiers can be specified, which are then either written in the header itself or the source file (</w:t>
-      </w:r>
-      <w:r>
-        <w:rPr>
-          <w:rFonts w:ascii="Consolas" w:hAnsi="Consolas"/>
-          <w:shd w:val="clear" w:color="auto" w:fill="FFFFFF" w:themeFill="background1"/>
-        </w:rPr>
-        <w:t>.para</w:t>
-      </w:r>
-      <w:r>
-        <w:t>). This header can be either included inside your file or another header, which can then be included as well.</w:t>
-      </w:r>
-    </w:p>
-    <w:p>
-      <w:pPr>
-        <w:ind w:left="226" w:firstLine="0"/>
-      </w:pPr>
-      <w:r>
-        <w:t xml:space="preserve">The only difference Para-C is introducing is the way you handle variable names and name mangling. That means Para-C will introduce new syntax to handle specific cases and provide the option if needed to rename identifiers to avoid duplicate naming. </w:t>
-      </w:r>
-    </w:p>
-    <w:p>
-      <w:pPr>
-        <w:pStyle w:val="Heading4"/>
-      </w:pPr>
-      <w:r>
-        <w:t>Importing entire headers</w:t>
-      </w:r>
-    </w:p>
-    <w:p>
-      <w:pPr>
-        <w:ind w:left="339" w:firstLine="0"/>
-      </w:pPr>
-      <w:r>
-        <w:t xml:space="preserve">For Libraries in Para-C, the simple </w:t>
-      </w:r>
-      <w:r>
-        <w:rPr>
-          <w:rFonts w:ascii="Consolas" w:hAnsi="Consolas"/>
-          <w:shd w:val="clear" w:color="auto" w:fill="DFDFDF" w:themeFill="background2" w:themeFillShade="E6"/>
-        </w:rPr>
-        <w:t>#include &lt;</w:t>
-      </w:r>
-      <w:r>
-        <w:rPr>
-          <w:rFonts w:ascii="Consolas" w:hAnsi="Consolas"/>
-          <w:shd w:val="clear" w:color="auto" w:fill="DFDFDF" w:themeFill="background2" w:themeFillShade="E6"/>
-        </w:rPr>
-        <w:t>library.h</w:t>
-      </w:r>
-      <w:r>
-        <w:rPr>
-          <w:rFonts w:ascii="Consolas" w:hAnsi="Consolas"/>
-          <w:shd w:val="clear" w:color="auto" w:fill="DFDFDF" w:themeFill="background2" w:themeFillShade="E6"/>
-        </w:rPr>
-        <w:t>&gt;</w:t>
-      </w:r>
-      <w:r>
-        <w:t xml:space="preserve"> can be used, but for C library imports additional commenting is required. (</w:t>
-      </w:r>
-      <w:r>
         <w:rPr>
           <w:i/>
           <w:iCs/>
         </w:rPr>
-        <w:t xml:space="preserve">See </w:t>
-      </w:r>
-      <w:hyperlink w:anchor="_Importing_C-libraries_or" w:history="1">
+      </w:pPr>
+      <w:r>
+        <w:rPr>
+          <w:i/>
+          <w:iCs/>
+        </w:rPr>
+        <w:t>This entire section needs to be reworked!</w:t>
+      </w:r>
+      <w:r>
+        <w:rPr>
+          <w:i/>
+          <w:iCs/>
+        </w:rPr>
+        <w:t xml:space="preserve"> See </w:t>
+      </w:r>
+      <w:hyperlink r:id="rId12" w:history="1">
         <w:r>
           <w:rPr>
             <w:rStyle w:val="Hyperlink"/>
             <w:i/>
             <w:iCs/>
           </w:rPr>
-          <w:t>Importing C-libraries or headers</w:t>
+          <w:t>https://github.com/Para-C/Para-C/issues/74</w:t>
         </w:r>
       </w:hyperlink>
-      <w:r>
-        <w:t>)</w:t>
-      </w:r>
-    </w:p>
-    <w:p>
-      <w:pPr>
-        <w:ind w:left="339" w:firstLine="0"/>
+    </w:p>
+    <w:p>
+      <w:pPr>
+        <w:pStyle w:val="Heading2"/>
       </w:pPr>
       <w:r>
         <w:lastRenderedPageBreak/>
-        <w:t>Example:</w:t>
-      </w:r>
-    </w:p>
-    <w:p>
-      <w:pPr>
-        <w:pStyle w:val="ListParagraph"/>
-        <w:numPr>
-          <w:ilvl w:val="0"/>
-          <w:numId w:val="19"/>
-        </w:numPr>
-        <w:shd w:val="clear" w:color="auto" w:fill="FFFFFF" w:themeFill="background1"/>
-        <w:spacing w:after="100" w:afterAutospacing="1" w:line="240" w:lineRule="auto"/>
-        <w:ind w:left="1419"/>
-        <w:rPr>
-          <w:rFonts w:ascii="Consolas" w:hAnsi="Consolas"/>
-          <w:shd w:val="clear" w:color="auto" w:fill="DFDFDF" w:themeFill="background2" w:themeFillShade="E6"/>
-        </w:rPr>
-      </w:pPr>
-      <w:r>
-        <w:t>Standard Header:</w:t>
-      </w:r>
-      <w:r>
-        <w:t xml:space="preserve"> </w:t>
-      </w:r>
-      <w:r>
-        <w:rPr>
-          <w:rFonts w:ascii="Consolas" w:hAnsi="Consolas"/>
-          <w:shd w:val="clear" w:color="auto" w:fill="DFDFDF" w:themeFill="background2" w:themeFillShade="E6"/>
-        </w:rPr>
-        <w:t>#include “header.ph”</w:t>
-      </w:r>
-    </w:p>
-    <w:p>
-      <w:pPr>
-        <w:pStyle w:val="ListParagraph"/>
-        <w:numPr>
-          <w:ilvl w:val="0"/>
-          <w:numId w:val="19"/>
-        </w:numPr>
-        <w:shd w:val="clear" w:color="auto" w:fill="FFFFFF" w:themeFill="background1"/>
-        <w:spacing w:after="100" w:afterAutospacing="1" w:line="240" w:lineRule="auto"/>
-        <w:ind w:left="1419"/>
-        <w:rPr>
-          <w:rFonts w:ascii="Consolas" w:hAnsi="Consolas"/>
-          <w:shd w:val="clear" w:color="auto" w:fill="DFDFDF" w:themeFill="background2" w:themeFillShade="E6"/>
-        </w:rPr>
-      </w:pPr>
-      <w:r>
-        <w:t xml:space="preserve">PBL Library Header: </w:t>
-      </w:r>
-      <w:r>
-        <w:rPr>
-          <w:rFonts w:ascii="Consolas" w:hAnsi="Consolas"/>
-          <w:shd w:val="clear" w:color="auto" w:fill="DFDFDF" w:themeFill="background2" w:themeFillShade="E6"/>
-        </w:rPr>
-        <w:t>#include &lt;library.ph&gt;</w:t>
-      </w:r>
-      <w:bookmarkStart w:id="50" w:name="_Renaming_included_identifiers"/>
-      <w:bookmarkEnd w:id="50"/>
-    </w:p>
-    <w:p>
-      <w:pPr>
-        <w:ind w:left="339" w:firstLine="0"/>
-      </w:pPr>
-      <w:r>
-        <w:t xml:space="preserve">This will, unlike in C, </w:t>
-      </w:r>
-      <w:r>
+        <w:t>Declaration and Types</w:t>
+      </w:r>
+      <w:bookmarkEnd w:id="46"/>
+    </w:p>
+    <w:p>
+      <w:pPr>
+        <w:pStyle w:val="Heading3"/>
+      </w:pPr>
+      <w:r>
+        <w:t>Type Allocatio</w:t>
+      </w:r>
+      <w:r>
+        <w:t>n and Management</w:t>
+      </w:r>
+    </w:p>
+    <w:p>
+      <w:pPr>
+        <w:pStyle w:val="Heading3"/>
+      </w:pPr>
+      <w:bookmarkStart w:id="47" w:name="_Properties_of_types"/>
+      <w:bookmarkStart w:id="48" w:name="_Toc89955666"/>
+      <w:bookmarkEnd w:id="47"/>
+      <w:r>
+        <w:t>Properties of Types</w:t>
+      </w:r>
+      <w:bookmarkEnd w:id="48"/>
+    </w:p>
+    <w:p>
+      <w:pPr>
+        <w:pStyle w:val="Heading3"/>
+      </w:pPr>
+      <w:bookmarkStart w:id="49" w:name="_Toc89955667"/>
+      <w:r>
+        <w:t>Iterable</w:t>
+      </w:r>
+      <w:r>
+        <w:t xml:space="preserve"> Type</w:t>
+      </w:r>
+      <w:bookmarkEnd w:id="49"/>
+    </w:p>
+    <w:p>
+      <w:pPr>
+        <w:ind w:left="226" w:firstLine="0"/>
+      </w:pPr>
+      <w:r>
+        <w:t xml:space="preserve">Inside Para-C, </w:t>
+      </w:r>
+      <w:r>
+        <w:t xml:space="preserve">the iterable type is a combination of </w:t>
+      </w:r>
+      <w:r>
+        <w:t xml:space="preserve">a </w:t>
+      </w:r>
+      <w:r>
+        <w:t>standard C</w:t>
+      </w:r>
+      <w:r>
+        <w:t xml:space="preserve"> array and </w:t>
+      </w:r>
+      <w:r>
+        <w:t xml:space="preserve">a </w:t>
+      </w:r>
+      <w:r>
+        <w:t>dynamic list</w:t>
+      </w:r>
+      <w:r>
+        <w:t>. This means,</w:t>
+      </w:r>
+      <w:r>
+        <w:t xml:space="preserve"> using </w:t>
+      </w:r>
+      <w:r>
+        <w:rPr>
+          <w:rStyle w:val="Emphasis"/>
+          <w:rFonts w:ascii="Consolas" w:hAnsi="Consolas"/>
+          <w:shd w:val="clear" w:color="auto" w:fill="E0E0E0" w:themeFill="accent2" w:themeFillTint="66"/>
+        </w:rPr>
+        <w:t>type</w:t>
+      </w:r>
+      <w:r>
+        <w:rPr>
+          <w:rStyle w:val="Emphasis"/>
+          <w:rFonts w:ascii="Consolas" w:hAnsi="Consolas"/>
+          <w:shd w:val="clear" w:color="auto" w:fill="E0E0E0" w:themeFill="accent2" w:themeFillTint="66"/>
+        </w:rPr>
+        <w:t>[]</w:t>
+      </w:r>
+      <w:r>
+        <w:rPr>
+          <w:rStyle w:val="Emphasis"/>
+          <w:rFonts w:ascii="Consolas" w:hAnsi="Consolas"/>
+          <w:shd w:val="clear" w:color="auto" w:fill="E0E0E0" w:themeFill="accent2" w:themeFillTint="66"/>
+        </w:rPr>
+        <w:t xml:space="preserve"> identifier</w:t>
+      </w:r>
+      <w:r>
+        <w:t xml:space="preserve"> w</w:t>
+      </w:r>
+      <w:r>
+        <w:t xml:space="preserve">ill result automatically in a dynamic list/array, but if it is never resized it will practically </w:t>
+      </w:r>
+      <w:r>
+        <w:t>be</w:t>
+      </w:r>
+      <w:r>
+        <w:t xml:space="preserve"> a standard arra</w:t>
+      </w:r>
+      <w:r>
+        <w:t>y.</w:t>
+      </w:r>
+    </w:p>
+    <w:p>
+      <w:pPr>
+        <w:ind w:left="226" w:firstLine="0"/>
+      </w:pPr>
+      <w:r>
+        <w:t>This also means that there is no need for conversion between lists and arrays since in both cases functions for the list can be applied without any need for conversion.</w:t>
+      </w:r>
+    </w:p>
+    <w:p>
+      <w:pPr>
+        <w:ind w:left="226" w:firstLine="0"/>
+      </w:pPr>
+      <w:r>
+        <w:t>When specifying the length of an iterable, the length will be used to predefine defaults, meaning that if length 7 is specified and only 3 items are passed, the left 4 will be the default value. This also occurs when passing no items, but passing a length.</w:t>
+      </w:r>
+    </w:p>
+    <w:p>
+      <w:pPr>
+        <w:ind w:left="226" w:firstLine="0"/>
         <w:rPr>
           <w:i/>
           <w:iCs/>
         </w:rPr>
-        <w:t xml:space="preserve">not </w:t>
-      </w:r>
-      <w:r>
-        <w:t>include all identifiers from that header, but rather tell the compiler a specific header reference that should be used inside the file. This means the user will need to specify the wanted header or specify imported variables (Explained in the next section).</w:t>
-      </w:r>
-    </w:p>
-    <w:p>
-      <w:pPr>
-        <w:ind w:left="339" w:firstLine="0"/>
-      </w:pPr>
-      <w:r>
-        <w:t>To specify the header the namespace syntax (</w:t>
-      </w:r>
+      </w:pPr>
       <w:r>
         <w:rPr>
           <w:i/>
           <w:iCs/>
         </w:rPr>
-        <w:t xml:space="preserve">See </w:t>
-      </w:r>
-      <w:hyperlink w:anchor="_Namespaces" w:history="1">
-        <w:r>
-          <w:rPr>
-            <w:rStyle w:val="Hyperlink"/>
-            <w:i/>
-            <w:iCs/>
-          </w:rPr>
-          <w:t>Namespaces</w:t>
-        </w:r>
-      </w:hyperlink>
+        <w:t>Example</w:t>
+      </w:r>
       <w:r>
         <w:rPr>
           <w:i/>
           <w:iCs/>
         </w:rPr>
-        <w:t xml:space="preserve"> for more info</w:t>
-      </w:r>
-      <w:r>
-        <w:t>) needs to be used:</w:t>
-      </w:r>
-    </w:p>
-    <w:p>
-      <w:pPr>
-        <w:shd w:val="clear" w:color="auto" w:fill="DFDFDF" w:themeFill="background2" w:themeFillShade="E6"/>
-        <w:spacing w:after="100" w:afterAutospacing="1" w:line="240" w:lineRule="auto"/>
-        <w:ind w:left="339" w:firstLine="0"/>
-        <w:rPr>
-          <w:rFonts w:ascii="Consolas" w:hAnsi="Consolas"/>
-          <w:shd w:val="clear" w:color="auto" w:fill="DFDFDF" w:themeFill="background2" w:themeFillShade="E6"/>
-        </w:rPr>
-      </w:pPr>
-      <w:r>
-        <w:rPr>
-          <w:rFonts w:ascii="Consolas" w:hAnsi="Consolas"/>
-          <w:shd w:val="clear" w:color="auto" w:fill="DFDFDF" w:themeFill="background2" w:themeFillShade="E6"/>
-        </w:rPr>
-        <w:t>headername::variable</w:t>
-      </w:r>
-    </w:p>
-    <w:p>
-      <w:pPr>
-        <w:pStyle w:val="Heading4"/>
-      </w:pPr>
-      <w:r>
-        <w:t>Specifying imported variables</w:t>
-      </w:r>
-    </w:p>
-    <w:p>
-      <w:pPr>
-        <w:ind w:left="339" w:firstLine="0"/>
-      </w:pPr>
-      <w:r>
-        <w:t>To specify what variable should be imported or recognised inside a file, a specific syntax can be used:</w:t>
-      </w:r>
-    </w:p>
-    <w:p>
-      <w:pPr>
-        <w:shd w:val="clear" w:color="auto" w:fill="DFDFDF" w:themeFill="background2" w:themeFillShade="E6"/>
-        <w:spacing w:after="100" w:afterAutospacing="1" w:line="240" w:lineRule="auto"/>
-        <w:ind w:left="339" w:firstLine="0"/>
-        <w:rPr>
-          <w:rFonts w:ascii="Consolas" w:hAnsi="Consolas"/>
-          <w:shd w:val="clear" w:color="auto" w:fill="DFDFDF" w:themeFill="background2" w:themeFillShade="E6"/>
-        </w:rPr>
-      </w:pPr>
-      <w:r>
-        <w:rPr>
-          <w:rFonts w:ascii="Consolas" w:hAnsi="Consolas"/>
-          <w:shd w:val="clear" w:color="auto" w:fill="DFDFDF" w:themeFill="background2" w:themeFillShade="E6"/>
-        </w:rPr>
-        <w:t>#</w:t>
-      </w:r>
-      <w:r>
-        <w:rPr>
-          <w:rFonts w:ascii="Consolas" w:hAnsi="Consolas"/>
-          <w:shd w:val="clear" w:color="auto" w:fill="DFDFDF" w:themeFill="background2" w:themeFillShade="E6"/>
-        </w:rPr>
-        <w:t>include</w:t>
-      </w:r>
-      <w:r>
-        <w:rPr>
-          <w:rFonts w:ascii="Consolas" w:hAnsi="Consolas"/>
-          <w:shd w:val="clear" w:color="auto" w:fill="DFDFDF" w:themeFill="background2" w:themeFillShade="E6"/>
-        </w:rPr>
-        <w:t xml:space="preserve"> </w:t>
-      </w:r>
-      <w:r>
-        <w:rPr>
-          <w:rFonts w:ascii="Consolas" w:hAnsi="Consolas"/>
-          <w:shd w:val="clear" w:color="auto" w:fill="DFDFDF" w:themeFill="background2" w:themeFillShade="E6"/>
-        </w:rPr>
-        <w:t>variable-name</w:t>
-      </w:r>
-      <w:r>
-        <w:rPr>
-          <w:rFonts w:ascii="Consolas" w:hAnsi="Consolas"/>
-          <w:shd w:val="clear" w:color="auto" w:fill="DFDFDF" w:themeFill="background2" w:themeFillShade="E6"/>
-        </w:rPr>
-        <w:t xml:space="preserve"> </w:t>
-      </w:r>
-      <w:r>
-        <w:rPr>
-          <w:rFonts w:ascii="Consolas" w:hAnsi="Consolas"/>
-          <w:shd w:val="clear" w:color="auto" w:fill="DFDFDF" w:themeFill="background2" w:themeFillShade="E6"/>
-        </w:rPr>
-        <w:t xml:space="preserve">from </w:t>
-      </w:r>
-      <w:r>
-        <w:rPr>
-          <w:rFonts w:ascii="Consolas" w:hAnsi="Consolas"/>
-          <w:shd w:val="clear" w:color="auto" w:fill="DFDFDF" w:themeFill="background2" w:themeFillShade="E6"/>
-        </w:rPr>
-        <w:t>“&lt;header-file&gt;”</w:t>
-      </w:r>
-    </w:p>
-    <w:p>
-      <w:pPr>
-        <w:ind w:left="339" w:firstLine="0"/>
-      </w:pPr>
-      <w:r>
-        <w:t>In the case, the variable-name is already taken and the user wants to “rename it”, the following pre-processor directive can be used.</w:t>
-      </w:r>
-    </w:p>
-    <w:p>
-      <w:pPr>
-        <w:shd w:val="clear" w:color="auto" w:fill="DFDFDF" w:themeFill="background2" w:themeFillShade="E6"/>
-        <w:spacing w:after="100" w:afterAutospacing="1" w:line="240" w:lineRule="auto"/>
-        <w:ind w:left="339" w:firstLine="0"/>
-        <w:rPr>
-          <w:rFonts w:ascii="Consolas" w:hAnsi="Consolas"/>
-          <w:shd w:val="clear" w:color="auto" w:fill="DFDFDF" w:themeFill="background2" w:themeFillShade="E6"/>
-        </w:rPr>
-      </w:pPr>
-      <w:r>
-        <w:rPr>
-          <w:rFonts w:ascii="Consolas" w:hAnsi="Consolas"/>
-          <w:shd w:val="clear" w:color="auto" w:fill="DFDFDF" w:themeFill="background2" w:themeFillShade="E6"/>
-        </w:rPr>
-        <w:t xml:space="preserve">#include &lt;variable-name&gt; </w:t>
-      </w:r>
-      <w:r>
-        <w:rPr>
-          <w:rFonts w:ascii="Consolas" w:hAnsi="Consolas"/>
-          <w:shd w:val="clear" w:color="auto" w:fill="DFDFDF" w:themeFill="background2" w:themeFillShade="E6"/>
-        </w:rPr>
-        <w:t xml:space="preserve">from </w:t>
-      </w:r>
-      <w:r>
-        <w:rPr>
-          <w:rFonts w:ascii="Consolas" w:hAnsi="Consolas"/>
-          <w:shd w:val="clear" w:color="auto" w:fill="DFDFDF" w:themeFill="background2" w:themeFillShade="E6"/>
-        </w:rPr>
-        <w:t>“&lt;header-file&gt;”</w:t>
-      </w:r>
-      <w:r>
-        <w:rPr>
-          <w:rFonts w:ascii="Consolas" w:hAnsi="Consolas"/>
-          <w:shd w:val="clear" w:color="auto" w:fill="DFDFDF" w:themeFill="background2" w:themeFillShade="E6"/>
-        </w:rPr>
-        <w:t xml:space="preserve"> </w:t>
-      </w:r>
-      <w:r>
-        <w:rPr>
-          <w:rFonts w:ascii="Consolas" w:hAnsi="Consolas"/>
-          <w:shd w:val="clear" w:color="auto" w:fill="DFDFDF" w:themeFill="background2" w:themeFillShade="E6"/>
-        </w:rPr>
-        <w:t>as &lt;new-name&gt;</w:t>
-      </w:r>
-    </w:p>
-    <w:p>
-      <w:pPr>
-        <w:ind w:left="339" w:firstLine="0"/>
-      </w:pPr>
-      <w:r>
-        <w:t>This will signalise the compiler that this new variable name will point to that mangled name and every occurrence should be replaced with the mangled name/the actual name in the included header. The mangled variable will still be imported in the C-version of the code, but in the Para-C version, it will no longer interfere with existing variables.</w:t>
-      </w:r>
-    </w:p>
-    <w:p>
-      <w:pPr>
-        <w:pStyle w:val="Heading3"/>
-      </w:pPr>
-      <w:bookmarkStart w:id="51" w:name="_Importing_C-libraries_or"/>
-      <w:bookmarkStart w:id="52" w:name="_Namespaces"/>
-      <w:bookmarkStart w:id="53" w:name="_Toc89955662"/>
-      <w:bookmarkEnd w:id="51"/>
-      <w:bookmarkEnd w:id="52"/>
-      <w:r>
-        <w:t>Namespaces</w:t>
-      </w:r>
-      <w:bookmarkEnd w:id="53"/>
-    </w:p>
-    <w:p>
-      <w:pPr>
-        <w:pStyle w:val="Heading3"/>
-      </w:pPr>
-      <w:bookmarkStart w:id="54" w:name="_Language_Separation_1"/>
-      <w:bookmarkStart w:id="55" w:name="_Toc71660363"/>
-      <w:bookmarkStart w:id="56" w:name="_Toc89955663"/>
-      <w:bookmarkEnd w:id="54"/>
-      <w:r>
-        <w:t>Including</w:t>
-      </w:r>
-      <w:r>
-        <w:t xml:space="preserve"> C-</w:t>
-      </w:r>
-      <w:bookmarkEnd w:id="55"/>
-      <w:r>
-        <w:t>libraries or headers</w:t>
-      </w:r>
-      <w:bookmarkEnd w:id="56"/>
-    </w:p>
-    <w:p>
-      <w:pPr>
-        <w:ind w:left="226" w:firstLine="0"/>
-        <w:rPr>
-          <w:i/>
-          <w:iCs/>
-        </w:rPr>
-      </w:pPr>
-      <w:r>
-        <w:t>Since Para-C is based on C and backwards compatibility, C-code can be included in Para-C, by just either importing the library/header which should be available in the standard C-library or including the header file specified.</w:t>
-      </w:r>
-    </w:p>
-    <w:p>
-      <w:pPr>
-        <w:ind w:left="226" w:firstLine="0"/>
-      </w:pPr>
-      <w:r>
-        <w:t xml:space="preserve">The headers from the C standard library will be prefixed with </w:t>
-      </w:r>
-      <w:r>
-        <w:rPr>
-          <w:rFonts w:ascii="Consolas" w:hAnsi="Consolas"/>
-        </w:rPr>
-        <w:t>c-</w:t>
-      </w:r>
-    </w:p>
-    <w:p>
-      <w:pPr>
-        <w:ind w:left="226" w:firstLine="0"/>
-      </w:pPr>
-      <w:r>
-        <w:lastRenderedPageBreak/>
-        <w:t>Example:</w:t>
-      </w:r>
-      <w:r>
-        <w:rPr>
-          <w:rFonts w:ascii="Consolas" w:hAnsi="Consolas"/>
-          <w:shd w:val="clear" w:color="auto" w:fill="DFDFDF" w:themeFill="background2" w:themeFillShade="E6"/>
-        </w:rPr>
-        <w:t xml:space="preserve"> </w:t>
+        <w:t>s:</w:t>
       </w:r>
     </w:p>
     <w:p>
@@ -14750,490 +14395,49 @@
           <w:rFonts w:ascii="Consolas" w:hAnsi="Consolas"/>
           <w:shd w:val="clear" w:color="auto" w:fill="DFDFDF" w:themeFill="background2" w:themeFillShade="E6"/>
         </w:rPr>
-        <w:t>#include &lt;</w:t>
-      </w:r>
-      <w:r>
-        <w:rPr>
-          <w:rFonts w:ascii="Consolas" w:hAnsi="Consolas"/>
-          <w:shd w:val="clear" w:color="auto" w:fill="DFDFDF" w:themeFill="background2" w:themeFillShade="E6"/>
-        </w:rPr>
-        <w:t>c-</w:t>
-      </w:r>
-      <w:r>
-        <w:rPr>
-          <w:rFonts w:ascii="Consolas" w:hAnsi="Consolas"/>
-          <w:shd w:val="clear" w:color="auto" w:fill="DFDFDF" w:themeFill="background2" w:themeFillShade="E6"/>
-        </w:rPr>
-        <w:t>stdio.h&gt;</w:t>
-      </w:r>
-    </w:p>
-    <w:p>
-      <w:pPr>
-        <w:shd w:val="clear" w:color="auto" w:fill="DFDFDF" w:themeFill="background2" w:themeFillShade="E6"/>
-        <w:spacing w:line="240" w:lineRule="auto"/>
-        <w:ind w:left="226" w:firstLine="0"/>
-        <w:rPr>
-          <w:rFonts w:ascii="Consolas" w:hAnsi="Consolas"/>
-          <w:shd w:val="clear" w:color="auto" w:fill="DFDFDF" w:themeFill="background2" w:themeFillShade="E6"/>
-        </w:rPr>
-      </w:pPr>
-      <w:r>
-        <w:rPr>
-          <w:rFonts w:ascii="Consolas" w:hAnsi="Consolas"/>
-          <w:shd w:val="clear" w:color="auto" w:fill="DFDFDF" w:themeFill="background2" w:themeFillShade="E6"/>
-        </w:rPr>
-        <w:t>#include &lt;</w:t>
-      </w:r>
-      <w:r>
-        <w:rPr>
-          <w:rFonts w:ascii="Consolas" w:hAnsi="Consolas"/>
-          <w:shd w:val="clear" w:color="auto" w:fill="DFDFDF" w:themeFill="background2" w:themeFillShade="E6"/>
-        </w:rPr>
-        <w:t>c-</w:t>
-      </w:r>
-      <w:r>
-        <w:rPr>
-          <w:rFonts w:ascii="Consolas" w:hAnsi="Consolas"/>
-          <w:shd w:val="clear" w:color="auto" w:fill="DFDFDF" w:themeFill="background2" w:themeFillShade="E6"/>
-        </w:rPr>
-        <w:t>stdbool.h&gt;</w:t>
-      </w:r>
-    </w:p>
-    <w:p>
-      <w:pPr>
-        <w:pStyle w:val="Heading3"/>
-      </w:pPr>
-      <w:bookmarkStart w:id="57" w:name="_Toc89955664"/>
-      <w:r>
-        <w:t>Compiled code management</w:t>
-      </w:r>
-      <w:bookmarkEnd w:id="57"/>
-    </w:p>
-    <w:p>
-      <w:pPr>
-        <w:pStyle w:val="Heading4"/>
-        <w:numPr>
-          <w:ilvl w:val="3"/>
-          <w:numId w:val="21"/>
-        </w:numPr>
-      </w:pPr>
-      <w:r>
-        <w:t>Dependency and Header Management</w:t>
-      </w:r>
-    </w:p>
-    <w:p>
-      <w:pPr>
-        <w:ind w:left="339" w:firstLine="0"/>
-      </w:pPr>
-      <w:r>
-        <w:t xml:space="preserve">In the compiled code managing headers and dependencies will depend on the compiler-generated </w:t>
-      </w:r>
-      <w:r>
-        <w:rPr>
-          <w:rFonts w:ascii="Consolas" w:hAnsi="Consolas"/>
-        </w:rPr>
-        <w:t>__parac__.</w:t>
-      </w:r>
-      <w:r>
-        <w:rPr>
-          <w:rFonts w:ascii="Consolas" w:hAnsi="Consolas"/>
-        </w:rPr>
-        <w:t>c/h</w:t>
-      </w:r>
-      <w:r>
-        <w:t xml:space="preserve"> files. The compiler-generated source file </w:t>
-      </w:r>
-      <w:r>
-        <w:rPr>
-          <w:rFonts w:ascii="Consolas" w:hAnsi="Consolas"/>
-        </w:rPr>
-        <w:t>__parac__</w:t>
-      </w:r>
-      <w:r>
-        <w:rPr>
-          <w:rFonts w:ascii="Consolas" w:hAnsi="Consolas"/>
-        </w:rPr>
-        <w:t>.c</w:t>
-      </w:r>
-      <w:r>
-        <w:rPr>
-          <w:rFonts w:ascii="Consolas" w:hAnsi="Consolas"/>
+        <w:t>int</w:t>
+      </w:r>
+      <w:r>
+        <w:rPr>
+          <w:rFonts w:ascii="Consolas" w:hAnsi="Consolas"/>
+          <w:shd w:val="clear" w:color="auto" w:fill="DFDFDF" w:themeFill="background2" w:themeFillShade="E6"/>
+        </w:rPr>
+        <w:t>[3]</w:t>
+      </w:r>
+      <w:r>
+        <w:rPr>
+          <w:rFonts w:ascii="Consolas" w:hAnsi="Consolas"/>
+          <w:shd w:val="clear" w:color="auto" w:fill="DFDFDF" w:themeFill="background2" w:themeFillShade="E6"/>
+        </w:rPr>
+        <w:t xml:space="preserve"> x</w:t>
+      </w:r>
+      <w:r>
+        <w:rPr>
+          <w:rFonts w:ascii="Consolas" w:hAnsi="Consolas"/>
+          <w:shd w:val="clear" w:color="auto" w:fill="DFDFDF" w:themeFill="background2" w:themeFillShade="E6"/>
+        </w:rPr>
+        <w:t>;</w:t>
+      </w:r>
+      <w:r>
+        <w:rPr>
+          <w:rFonts w:ascii="Consolas" w:hAnsi="Consolas"/>
+          <w:shd w:val="clear" w:color="auto" w:fill="DFDFDF" w:themeFill="background2" w:themeFillShade="E6"/>
+        </w:rPr>
+        <w:t>// Uninitialised, meaning that the length does not</w:t>
+      </w:r>
+      <w:r>
+        <w:rPr>
+          <w:rFonts w:ascii="Consolas" w:hAnsi="Consolas"/>
+          <w:shd w:val="clear" w:color="auto" w:fill="DFDFDF" w:themeFill="background2" w:themeFillShade="E6"/>
         </w:rPr>
         <w:t xml:space="preserve"> </w:t>
       </w:r>
       <w:r>
-        <w:t xml:space="preserve">will define important identifiers inside Para-C which are used throughout the compiled code, while </w:t>
-      </w:r>
-      <w:r>
-        <w:rPr>
-          <w:rFonts w:ascii="Consolas" w:hAnsi="Consolas"/>
-        </w:rPr>
-        <w:t>__parac__.h</w:t>
-      </w:r>
-      <w:r>
-        <w:t xml:space="preserve"> will define types and macros. </w:t>
-      </w:r>
-    </w:p>
-    <w:p>
-      <w:pPr>
-        <w:ind w:left="339" w:firstLine="0"/>
-      </w:pPr>
-      <w:r>
-        <w:t xml:space="preserve">That means the compiler will fetch all required imports, paths and additional data and insert them into the files. These will then be placed at the highest level of the project path hierarchy, meaning the directory of the defined </w:t>
-      </w:r>
-      <w:r>
-        <w:rPr>
-          <w:rFonts w:ascii="Consolas" w:hAnsi="Consolas"/>
-        </w:rPr>
-        <w:t>entry-point</w:t>
-      </w:r>
-      <w:r>
-        <w:t xml:space="preserve"> (</w:t>
-      </w:r>
-      <w:r>
-        <w:rPr>
-          <w:i/>
-          <w:iCs/>
-        </w:rPr>
-        <w:t>S</w:t>
-      </w:r>
-      <w:r>
-        <w:rPr>
-          <w:i/>
-          <w:iCs/>
-        </w:rPr>
-        <w:t xml:space="preserve">ee </w:t>
-      </w:r>
-      <w:hyperlink w:anchor="_Using_the_parac-config.json" w:history="1">
-        <w:r>
-          <w:rPr>
-            <w:rStyle w:val="Hyperlink"/>
-            <w:i/>
-            <w:iCs/>
-          </w:rPr>
-          <w:t>Using the parac-config.json file</w:t>
-        </w:r>
-      </w:hyperlink>
-      <w:r>
-        <w:t>) will be used in the output directory.</w:t>
-      </w:r>
-    </w:p>
-    <w:p>
-      <w:pPr>
-        <w:pStyle w:val="Heading4"/>
-        <w:numPr>
-          <w:ilvl w:val="3"/>
-          <w:numId w:val="21"/>
-        </w:numPr>
-      </w:pPr>
-      <w:r>
-        <w:t>Modifying the __parac__.c/h file</w:t>
-      </w:r>
-      <w:r>
-        <w:t xml:space="preserve"> </w:t>
-      </w:r>
-    </w:p>
-    <w:p>
-      <w:pPr>
-        <w:ind w:left="339" w:firstLine="0"/>
-      </w:pPr>
-      <w:r>
-        <w:t>These files can be modified if the user intends to do so. However, it is discouraged to change</w:t>
-      </w:r>
-      <w:r>
-        <w:t xml:space="preserve"> </w:t>
-      </w:r>
-      <w:r>
-        <w:t>t</w:t>
-      </w:r>
-      <w:r>
-        <w:t>he</w:t>
-      </w:r>
-      <w:r>
-        <w:t>m</w:t>
-      </w:r>
-      <w:r>
-        <w:t xml:space="preserve">, </w:t>
-      </w:r>
-      <w:r>
-        <w:t>and instead use the non-os-dependent</w:t>
-      </w:r>
-      <w:r>
-        <w:t xml:space="preserve"> </w:t>
-      </w:r>
-      <w:r>
-        <w:rPr>
-          <w:rFonts w:ascii="Consolas" w:hAnsi="Consolas"/>
-        </w:rPr>
-        <w:t>parac-config.json</w:t>
-      </w:r>
-      <w:r>
-        <w:rPr>
-          <w:rFonts w:ascii="Consolas" w:hAnsi="Consolas"/>
-        </w:rPr>
-        <w:t xml:space="preserve"> </w:t>
-      </w:r>
-      <w:r>
-        <w:t>file</w:t>
-      </w:r>
-      <w:r>
-        <w:t xml:space="preserve"> for general configuration or use the normal </w:t>
-      </w:r>
-      <w:r>
-        <w:rPr>
-          <w:rFonts w:ascii="Consolas" w:hAnsi="Consolas"/>
-        </w:rPr>
-        <w:t>.parac</w:t>
-      </w:r>
-      <w:r>
-        <w:t xml:space="preserve"> source files.</w:t>
-      </w:r>
-      <w:r>
-        <w:t xml:space="preserve"> </w:t>
-      </w:r>
-      <w:r>
-        <w:rPr>
-          <w:i/>
-          <w:iCs/>
-        </w:rPr>
-        <w:t>(S</w:t>
-      </w:r>
-      <w:r>
-        <w:rPr>
-          <w:i/>
-          <w:iCs/>
-        </w:rPr>
-        <w:t xml:space="preserve">ee </w:t>
-      </w:r>
-      <w:hyperlink w:anchor="_Using_the_parac-config.json" w:history="1">
-        <w:r>
-          <w:rPr>
-            <w:rStyle w:val="Hyperlink"/>
-            <w:i/>
-            <w:iCs/>
-          </w:rPr>
-          <w:t>Using the parac-config.json file</w:t>
-        </w:r>
-      </w:hyperlink>
-      <w:r>
-        <w:rPr>
-          <w:i/>
-          <w:iCs/>
-        </w:rPr>
-        <w:t>)</w:t>
-      </w:r>
-      <w:r>
-        <w:t xml:space="preserve">. </w:t>
-      </w:r>
-    </w:p>
-    <w:p>
-      <w:pPr>
-        <w:ind w:left="339" w:firstLine="0"/>
-      </w:pPr>
-      <w:r>
-        <w:t xml:space="preserve">The </w:t>
-      </w:r>
-      <w:r>
-        <w:t xml:space="preserve">compiled header </w:t>
-      </w:r>
-      <w:r>
-        <w:t xml:space="preserve">file should only be changed if </w:t>
-      </w:r>
-      <w:r>
-        <w:t>it is necessary</w:t>
-      </w:r>
-      <w:r>
-        <w:t xml:space="preserve"> </w:t>
-      </w:r>
-      <w:r>
-        <w:t>for</w:t>
-      </w:r>
-      <w:r>
-        <w:t xml:space="preserve"> specific changes</w:t>
-      </w:r>
-      <w:r>
-        <w:t xml:space="preserve"> that</w:t>
-      </w:r>
-      <w:r>
-        <w:t xml:space="preserve"> need to be done that are not available in the normal </w:t>
-      </w:r>
-      <w:r>
-        <w:rPr>
-          <w:rFonts w:ascii="Consolas" w:hAnsi="Consolas"/>
-        </w:rPr>
-        <w:t>parac-config.json</w:t>
-      </w:r>
-      <w:r>
-        <w:t xml:space="preserve"> file</w:t>
-      </w:r>
-      <w:r>
-        <w:t xml:space="preserve">. This is because the </w:t>
-      </w:r>
-      <w:r>
-        <w:rPr>
-          <w:rFonts w:ascii="Consolas" w:hAnsi="Consolas"/>
-        </w:rPr>
-        <w:t>__parac__.h</w:t>
-      </w:r>
-      <w:r>
-        <w:t xml:space="preserve"> is configured for the specific system and compiler where the compilation was run. Import paths will likely or almost always not work on other systems and the program will fail to compile or unwanted results are going to occur.</w:t>
-      </w:r>
-    </w:p>
-    <w:p>
-      <w:pPr>
-        <w:pStyle w:val="Heading2"/>
-      </w:pPr>
-      <w:bookmarkStart w:id="58" w:name="_Toc89955665"/>
-      <w:r>
-        <w:lastRenderedPageBreak/>
-        <w:t>Declaration and Types</w:t>
-      </w:r>
-      <w:bookmarkEnd w:id="58"/>
-    </w:p>
-    <w:p>
-      <w:pPr>
-        <w:pStyle w:val="Heading3"/>
-      </w:pPr>
-      <w:r>
-        <w:t>Type Allocatio</w:t>
-      </w:r>
-      <w:r>
-        <w:t>n and Management</w:t>
-      </w:r>
-    </w:p>
-    <w:p>
-      <w:pPr>
-        <w:pStyle w:val="Heading3"/>
-      </w:pPr>
-      <w:bookmarkStart w:id="59" w:name="_Properties_of_types"/>
-      <w:bookmarkStart w:id="60" w:name="_Toc89955666"/>
-      <w:bookmarkEnd w:id="59"/>
-      <w:r>
-        <w:t>Properties of Types</w:t>
-      </w:r>
-      <w:bookmarkEnd w:id="60"/>
-    </w:p>
-    <w:p>
-      <w:pPr>
-        <w:pStyle w:val="Heading3"/>
-      </w:pPr>
-      <w:bookmarkStart w:id="61" w:name="_Toc89955667"/>
-      <w:r>
-        <w:t>Iterable</w:t>
-      </w:r>
-      <w:r>
-        <w:t xml:space="preserve"> Type</w:t>
-      </w:r>
-      <w:bookmarkEnd w:id="61"/>
-    </w:p>
-    <w:p>
-      <w:pPr>
-        <w:ind w:left="226" w:firstLine="0"/>
-      </w:pPr>
-      <w:r>
-        <w:t xml:space="preserve">Inside Para-C, </w:t>
-      </w:r>
-      <w:r>
-        <w:t xml:space="preserve">the iterable type is a combination of </w:t>
-      </w:r>
-      <w:r>
-        <w:t xml:space="preserve">a </w:t>
-      </w:r>
-      <w:r>
-        <w:t>standard C</w:t>
-      </w:r>
-      <w:r>
-        <w:t xml:space="preserve"> array and </w:t>
-      </w:r>
-      <w:r>
-        <w:t xml:space="preserve">a </w:t>
-      </w:r>
-      <w:r>
-        <w:t>dynamic list</w:t>
-      </w:r>
-      <w:r>
-        <w:t>. This means,</w:t>
-      </w:r>
-      <w:r>
-        <w:t xml:space="preserve"> using </w:t>
-      </w:r>
-      <w:r>
-        <w:rPr>
-          <w:rStyle w:val="Emphasis"/>
-          <w:rFonts w:ascii="Consolas" w:hAnsi="Consolas"/>
-          <w:shd w:val="clear" w:color="auto" w:fill="E0E0E0" w:themeFill="accent2" w:themeFillTint="66"/>
-        </w:rPr>
-        <w:t>type</w:t>
-      </w:r>
-      <w:r>
-        <w:rPr>
-          <w:rStyle w:val="Emphasis"/>
-          <w:rFonts w:ascii="Consolas" w:hAnsi="Consolas"/>
-          <w:shd w:val="clear" w:color="auto" w:fill="E0E0E0" w:themeFill="accent2" w:themeFillTint="66"/>
-        </w:rPr>
-        <w:t>[]</w:t>
-      </w:r>
-      <w:r>
-        <w:rPr>
-          <w:rStyle w:val="Emphasis"/>
-          <w:rFonts w:ascii="Consolas" w:hAnsi="Consolas"/>
-          <w:shd w:val="clear" w:color="auto" w:fill="E0E0E0" w:themeFill="accent2" w:themeFillTint="66"/>
-        </w:rPr>
-        <w:t xml:space="preserve"> identifier</w:t>
-      </w:r>
-      <w:r>
-        <w:t xml:space="preserve"> w</w:t>
-      </w:r>
-      <w:r>
-        <w:t xml:space="preserve">ill result automatically in a dynamic list/array, but if it is never resized it will practically </w:t>
-      </w:r>
-      <w:r>
-        <w:t>be</w:t>
-      </w:r>
-      <w:r>
-        <w:t xml:space="preserve"> a standard arra</w:t>
-      </w:r>
-      <w:r>
-        <w:t>y.</w:t>
-      </w:r>
-    </w:p>
-    <w:p>
-      <w:pPr>
-        <w:ind w:left="226" w:firstLine="0"/>
-      </w:pPr>
-      <w:r>
-        <w:t>This also means that there is no need for conversion between lists and arrays since in both cases functions for the list can be applied without any need for conversion.</w:t>
-      </w:r>
-    </w:p>
-    <w:p>
-      <w:pPr>
-        <w:ind w:left="226" w:firstLine="0"/>
-      </w:pPr>
-      <w:r>
-        <w:t>When specifying the length of an iterable, the length will be used to predefine defaults, meaning that if length 7 is specified and only 3 items are passed, the left 4 will be the default value. This also occurs when passing no items, but passing a length.</w:t>
-      </w:r>
-    </w:p>
-    <w:p>
-      <w:pPr>
-        <w:ind w:left="226" w:firstLine="0"/>
-        <w:rPr>
-          <w:i/>
-          <w:iCs/>
-        </w:rPr>
-      </w:pPr>
-      <w:r>
-        <w:rPr>
-          <w:i/>
-          <w:iCs/>
-        </w:rPr>
-        <w:t>Example</w:t>
-      </w:r>
-      <w:r>
-        <w:rPr>
-          <w:i/>
-          <w:iCs/>
-        </w:rPr>
-        <w:t>s:</w:t>
+        <w:rPr>
+          <w:rFonts w:ascii="Consolas" w:hAnsi="Consolas"/>
+          <w:shd w:val="clear" w:color="auto" w:fill="DFDFDF" w:themeFill="background2" w:themeFillShade="E6"/>
+        </w:rPr>
+        <w:t>matter</w:t>
       </w:r>
     </w:p>
     <w:p>
@@ -15258,42 +14462,21 @@
           <w:rFonts w:ascii="Consolas" w:hAnsi="Consolas"/>
           <w:shd w:val="clear" w:color="auto" w:fill="DFDFDF" w:themeFill="background2" w:themeFillShade="E6"/>
         </w:rPr>
-        <w:t>[3]</w:t>
-      </w:r>
-      <w:r>
-        <w:rPr>
-          <w:rFonts w:ascii="Consolas" w:hAnsi="Consolas"/>
-          <w:shd w:val="clear" w:color="auto" w:fill="DFDFDF" w:themeFill="background2" w:themeFillShade="E6"/>
-        </w:rPr>
-        <w:t xml:space="preserve"> x</w:t>
-      </w:r>
-      <w:r>
-        <w:rPr>
-          <w:rFonts w:ascii="Consolas" w:hAnsi="Consolas"/>
-          <w:shd w:val="clear" w:color="auto" w:fill="DFDFDF" w:themeFill="background2" w:themeFillShade="E6"/>
-        </w:rPr>
-        <w:t>;</w:t>
-      </w:r>
-      <w:r>
-        <w:rPr>
-          <w:rFonts w:ascii="Consolas" w:hAnsi="Consolas"/>
-          <w:shd w:val="clear" w:color="auto" w:fill="DFDFDF" w:themeFill="background2" w:themeFillShade="E6"/>
-        </w:rPr>
-        <w:t>// Uninitialised, meaning that the length does not</w:t>
-      </w:r>
-      <w:r>
-        <w:rPr>
-          <w:rFonts w:ascii="Consolas" w:hAnsi="Consolas"/>
-          <w:shd w:val="clear" w:color="auto" w:fill="DFDFDF" w:themeFill="background2" w:themeFillShade="E6"/>
-        </w:rPr>
-        <w:t xml:space="preserve"> </w:t>
-      </w:r>
-      <w:r>
-        <w:rPr>
-          <w:rFonts w:ascii="Consolas" w:hAnsi="Consolas"/>
-          <w:shd w:val="clear" w:color="auto" w:fill="DFDFDF" w:themeFill="background2" w:themeFillShade="E6"/>
-        </w:rPr>
-        <w:t>matter</w:t>
+        <w:t>[0]</w:t>
+      </w:r>
+      <w:r>
+        <w:rPr>
+          <w:rFonts w:ascii="Consolas" w:hAnsi="Consolas"/>
+          <w:shd w:val="clear" w:color="auto" w:fill="DFDFDF" w:themeFill="background2" w:themeFillShade="E6"/>
+        </w:rPr>
+        <w:t xml:space="preserve"> x = { }; // Empty iterable </w:t>
+      </w:r>
+      <w:r>
+        <w:rPr>
+          <w:rFonts w:ascii="Consolas" w:hAnsi="Consolas"/>
+          <w:shd w:val="clear" w:color="auto" w:fill="DFDFDF" w:themeFill="background2" w:themeFillShade="E6"/>
+        </w:rPr>
+        <w:t>with length 0</w:t>
       </w:r>
     </w:p>
     <w:p>
@@ -15318,21 +14501,14 @@
           <w:rFonts w:ascii="Consolas" w:hAnsi="Consolas"/>
           <w:shd w:val="clear" w:color="auto" w:fill="DFDFDF" w:themeFill="background2" w:themeFillShade="E6"/>
         </w:rPr>
-        <w:t>[0]</w:t>
-      </w:r>
-      <w:r>
-        <w:rPr>
-          <w:rFonts w:ascii="Consolas" w:hAnsi="Consolas"/>
-          <w:shd w:val="clear" w:color="auto" w:fill="DFDFDF" w:themeFill="background2" w:themeFillShade="E6"/>
-        </w:rPr>
-        <w:t xml:space="preserve"> x = { }; // Empty iterable </w:t>
-      </w:r>
-      <w:r>
-        <w:rPr>
-          <w:rFonts w:ascii="Consolas" w:hAnsi="Consolas"/>
-          <w:shd w:val="clear" w:color="auto" w:fill="DFDFDF" w:themeFill="background2" w:themeFillShade="E6"/>
-        </w:rPr>
-        <w:t>with length 0</w:t>
+        <w:t>[5]</w:t>
+      </w:r>
+      <w:r>
+        <w:rPr>
+          <w:rFonts w:ascii="Consolas" w:hAnsi="Consolas"/>
+          <w:shd w:val="clear" w:color="auto" w:fill="DFDFDF" w:themeFill="background2" w:themeFillShade="E6"/>
+        </w:rPr>
+        <w:t xml:space="preserve"> x = { 1, 2, 3, 4, 5 }; // Creating item with length 5 (would result in the same without the length specifier) </w:t>
       </w:r>
     </w:p>
     <w:p>
@@ -15357,38 +14533,6 @@
           <w:rFonts w:ascii="Consolas" w:hAnsi="Consolas"/>
           <w:shd w:val="clear" w:color="auto" w:fill="DFDFDF" w:themeFill="background2" w:themeFillShade="E6"/>
         </w:rPr>
-        <w:t>[5]</w:t>
-      </w:r>
-      <w:r>
-        <w:rPr>
-          <w:rFonts w:ascii="Consolas" w:hAnsi="Consolas"/>
-          <w:shd w:val="clear" w:color="auto" w:fill="DFDFDF" w:themeFill="background2" w:themeFillShade="E6"/>
-        </w:rPr>
-        <w:t xml:space="preserve"> x = { 1, 2, 3, 4, 5 }; // Creating item with length 5 (would result in the same without the length specifier) </w:t>
-      </w:r>
-    </w:p>
-    <w:p>
-      <w:pPr>
-        <w:shd w:val="clear" w:color="auto" w:fill="DFDFDF" w:themeFill="background2" w:themeFillShade="E6"/>
-        <w:spacing w:after="0" w:line="240" w:lineRule="auto"/>
-        <w:ind w:left="226" w:firstLine="0"/>
-        <w:rPr>
-          <w:rFonts w:ascii="Consolas" w:hAnsi="Consolas"/>
-          <w:shd w:val="clear" w:color="auto" w:fill="DFDFDF" w:themeFill="background2" w:themeFillShade="E6"/>
-        </w:rPr>
-      </w:pPr>
-      <w:r>
-        <w:rPr>
-          <w:rFonts w:ascii="Consolas" w:hAnsi="Consolas"/>
-          <w:shd w:val="clear" w:color="auto" w:fill="DFDFDF" w:themeFill="background2" w:themeFillShade="E6"/>
-        </w:rPr>
-        <w:t>int</w:t>
-      </w:r>
-      <w:r>
-        <w:rPr>
-          <w:rFonts w:ascii="Consolas" w:hAnsi="Consolas"/>
-          <w:shd w:val="clear" w:color="auto" w:fill="DFDFDF" w:themeFill="background2" w:themeFillShade="E6"/>
-        </w:rPr>
         <w:t>[]</w:t>
       </w:r>
       <w:r>
@@ -15410,13 +14554,13 @@
       <w:pPr>
         <w:pStyle w:val="Heading3"/>
       </w:pPr>
-      <w:bookmarkStart w:id="62" w:name="_Typeof"/>
-      <w:bookmarkStart w:id="63" w:name="_Toc89955668"/>
-      <w:bookmarkEnd w:id="62"/>
+      <w:bookmarkStart w:id="50" w:name="_Typeof"/>
+      <w:bookmarkStart w:id="51" w:name="_Toc89955668"/>
+      <w:bookmarkEnd w:id="50"/>
       <w:r>
         <w:t>Casting and Type-Conversion</w:t>
       </w:r>
-      <w:bookmarkEnd w:id="63"/>
+      <w:bookmarkEnd w:id="51"/>
     </w:p>
     <w:p>
       <w:pPr>
@@ -15454,11 +14598,11 @@
         </w:rPr>
         <w:t>s</w:t>
       </w:r>
-      <w:bookmarkStart w:id="64" w:name="_Hlk77378785"/>
+      <w:bookmarkStart w:id="52" w:name="_Hlk77378785"/>
       <w:r>
         <w:t>“</w:t>
       </w:r>
-      <w:bookmarkEnd w:id="64"/>
+      <w:bookmarkEnd w:id="52"/>
       <w:r>
         <w:t xml:space="preserve"> expression</w:t>
       </w:r>
@@ -15760,11 +14904,11 @@
           <w:numId w:val="25"/>
         </w:numPr>
       </w:pPr>
-      <w:bookmarkStart w:id="65" w:name="_Toc89955669"/>
+      <w:bookmarkStart w:id="53" w:name="_Toc89955669"/>
       <w:r>
         <w:t>The Any-type</w:t>
       </w:r>
-      <w:bookmarkEnd w:id="65"/>
+      <w:bookmarkEnd w:id="53"/>
     </w:p>
     <w:p>
       <w:pPr>
@@ -16666,14 +15810,14 @@
       <w:pPr>
         <w:pStyle w:val="Heading3"/>
       </w:pPr>
-      <w:bookmarkStart w:id="66" w:name="_Toc89955670"/>
+      <w:bookmarkStart w:id="54" w:name="_Toc89955670"/>
       <w:r>
         <w:t>T</w:t>
       </w:r>
       <w:r>
         <w:t>ypeof</w:t>
       </w:r>
-      <w:bookmarkEnd w:id="66"/>
+      <w:bookmarkEnd w:id="54"/>
       <w:r>
         <w:t xml:space="preserve"> </w:t>
       </w:r>
@@ -16712,14 +15856,14 @@
       <w:pPr>
         <w:pStyle w:val="Heading3"/>
       </w:pPr>
-      <w:bookmarkStart w:id="67" w:name="_Toc89955671"/>
+      <w:bookmarkStart w:id="55" w:name="_Toc89955671"/>
       <w:r>
         <w:t>T</w:t>
       </w:r>
       <w:r>
         <w:t>ypedef</w:t>
       </w:r>
-      <w:bookmarkEnd w:id="67"/>
+      <w:bookmarkEnd w:id="55"/>
     </w:p>
     <w:p>
       <w:pPr>
@@ -16748,11 +15892,11 @@
       <w:pPr>
         <w:pStyle w:val="Heading3"/>
       </w:pPr>
-      <w:bookmarkStart w:id="68" w:name="_Toc89955672"/>
+      <w:bookmarkStart w:id="56" w:name="_Toc89955672"/>
       <w:r>
         <w:t>Sizeof</w:t>
       </w:r>
-      <w:bookmarkEnd w:id="68"/>
+      <w:bookmarkEnd w:id="56"/>
     </w:p>
     <w:p>
       <w:pPr>
@@ -16774,104 +15918,104 @@
       <w:pPr>
         <w:pStyle w:val="Heading3"/>
       </w:pPr>
-      <w:bookmarkStart w:id="69" w:name="_Toc89955673"/>
+      <w:bookmarkStart w:id="57" w:name="_Toc89955673"/>
       <w:r>
         <w:t>Pointers</w:t>
       </w:r>
-      <w:bookmarkEnd w:id="69"/>
+      <w:bookmarkEnd w:id="57"/>
     </w:p>
     <w:p/>
     <w:p>
       <w:pPr>
         <w:pStyle w:val="Heading2"/>
       </w:pPr>
-      <w:bookmarkStart w:id="70" w:name="_Toc89955674"/>
+      <w:bookmarkStart w:id="58" w:name="_Toc89955674"/>
       <w:r>
         <w:t>Structures and Simple Classes</w:t>
       </w:r>
-      <w:bookmarkEnd w:id="70"/>
+      <w:bookmarkEnd w:id="58"/>
     </w:p>
     <w:p/>
     <w:p>
       <w:pPr>
         <w:pStyle w:val="Heading2"/>
       </w:pPr>
-      <w:bookmarkStart w:id="71" w:name="_Toc89955675"/>
+      <w:bookmarkStart w:id="59" w:name="_Toc89955675"/>
       <w:r>
         <w:t>Enumerators</w:t>
       </w:r>
-      <w:bookmarkEnd w:id="71"/>
+      <w:bookmarkEnd w:id="59"/>
     </w:p>
     <w:p/>
     <w:p>
       <w:pPr>
         <w:pStyle w:val="Heading2"/>
       </w:pPr>
-      <w:bookmarkStart w:id="72" w:name="_Functions"/>
-      <w:bookmarkStart w:id="73" w:name="_Toc89955676"/>
-      <w:bookmarkEnd w:id="72"/>
+      <w:bookmarkStart w:id="60" w:name="_Functions"/>
+      <w:bookmarkStart w:id="61" w:name="_Toc89955676"/>
+      <w:bookmarkEnd w:id="60"/>
       <w:r>
         <w:t>Functions</w:t>
       </w:r>
-      <w:bookmarkEnd w:id="73"/>
+      <w:bookmarkEnd w:id="61"/>
     </w:p>
     <w:p/>
     <w:p>
       <w:pPr>
         <w:pStyle w:val="Heading3"/>
       </w:pPr>
-      <w:bookmarkStart w:id="74" w:name="_Toc89955677"/>
+      <w:bookmarkStart w:id="62" w:name="_Toc89955677"/>
       <w:r>
         <w:t>Function Overloadin</w:t>
       </w:r>
       <w:r>
         <w:t>g</w:t>
       </w:r>
-      <w:bookmarkEnd w:id="74"/>
+      <w:bookmarkEnd w:id="62"/>
     </w:p>
     <w:p/>
     <w:p>
       <w:pPr>
         <w:pStyle w:val="Heading3"/>
       </w:pPr>
-      <w:bookmarkStart w:id="75" w:name="_Toc89955678"/>
+      <w:bookmarkStart w:id="63" w:name="_Toc89955678"/>
       <w:r>
         <w:t>Simple-Functions</w:t>
       </w:r>
-      <w:bookmarkEnd w:id="75"/>
+      <w:bookmarkEnd w:id="63"/>
     </w:p>
     <w:p/>
     <w:p>
       <w:pPr>
         <w:pStyle w:val="Heading3"/>
       </w:pPr>
-      <w:bookmarkStart w:id="76" w:name="_Decorators"/>
-      <w:bookmarkStart w:id="77" w:name="_Toc89955679"/>
-      <w:bookmarkEnd w:id="76"/>
+      <w:bookmarkStart w:id="64" w:name="_Decorators"/>
+      <w:bookmarkStart w:id="65" w:name="_Toc89955679"/>
+      <w:bookmarkEnd w:id="64"/>
       <w:r>
         <w:t>Decorators</w:t>
       </w:r>
-      <w:bookmarkEnd w:id="77"/>
+      <w:bookmarkEnd w:id="65"/>
     </w:p>
     <w:p/>
     <w:p>
       <w:pPr>
         <w:pStyle w:val="Heading3"/>
       </w:pPr>
-      <w:bookmarkStart w:id="78" w:name="_Named_Arguments"/>
-      <w:bookmarkStart w:id="79" w:name="_Toc89955680"/>
-      <w:bookmarkEnd w:id="78"/>
+      <w:bookmarkStart w:id="66" w:name="_Named_Arguments"/>
+      <w:bookmarkStart w:id="67" w:name="_Toc89955680"/>
+      <w:bookmarkEnd w:id="66"/>
       <w:r>
         <w:t>Named Arguments</w:t>
       </w:r>
-      <w:bookmarkEnd w:id="79"/>
+      <w:bookmarkEnd w:id="67"/>
     </w:p>
     <w:p/>
     <w:p>
       <w:pPr>
         <w:pStyle w:val="Heading3"/>
       </w:pPr>
-      <w:bookmarkStart w:id="80" w:name="_Toc89955681"/>
+      <w:bookmarkStart w:id="68" w:name="_Toc89955681"/>
       <w:r>
         <w:lastRenderedPageBreak/>
         <w:t>Ellipsis</w:t>
@@ -16882,18 +16026,18 @@
       <w:r>
         <w:t>s</w:t>
       </w:r>
-      <w:bookmarkEnd w:id="80"/>
+      <w:bookmarkEnd w:id="68"/>
     </w:p>
     <w:p/>
     <w:p>
       <w:pPr>
         <w:pStyle w:val="Heading3"/>
       </w:pPr>
-      <w:bookmarkStart w:id="81" w:name="_Toc89955682"/>
+      <w:bookmarkStart w:id="69" w:name="_Toc89955682"/>
       <w:r>
         <w:t>Lambda Functions</w:t>
       </w:r>
-      <w:bookmarkEnd w:id="81"/>
+      <w:bookmarkEnd w:id="69"/>
     </w:p>
     <w:p>
       <w:pPr>
@@ -17396,16 +16540,16 @@
       <w:pPr>
         <w:pStyle w:val="Heading2"/>
       </w:pPr>
-      <w:bookmarkStart w:id="82" w:name="_Lambda_Functions"/>
-      <w:bookmarkStart w:id="83" w:name="_Toc89955683"/>
-      <w:bookmarkEnd w:id="82"/>
+      <w:bookmarkStart w:id="70" w:name="_Lambda_Functions"/>
+      <w:bookmarkStart w:id="71" w:name="_Toc89955683"/>
+      <w:bookmarkEnd w:id="70"/>
       <w:r>
         <w:t>In-Code</w:t>
       </w:r>
       <w:r>
         <w:t xml:space="preserve"> Exceptions</w:t>
       </w:r>
-      <w:bookmarkEnd w:id="83"/>
+      <w:bookmarkEnd w:id="71"/>
     </w:p>
     <w:p>
       <w:pPr>
@@ -17447,11 +16591,11 @@
       <w:pPr>
         <w:pStyle w:val="Heading3"/>
       </w:pPr>
-      <w:bookmarkStart w:id="84" w:name="_Toc89955684"/>
+      <w:bookmarkStart w:id="72" w:name="_Toc89955684"/>
       <w:r>
         <w:t>Keywords</w:t>
       </w:r>
-      <w:bookmarkEnd w:id="84"/>
+      <w:bookmarkEnd w:id="72"/>
     </w:p>
     <w:p>
       <w:pPr>
@@ -17573,7 +16717,7 @@
       <w:pPr>
         <w:pStyle w:val="Heading3"/>
       </w:pPr>
-      <w:bookmarkStart w:id="85" w:name="_Toc89955685"/>
+      <w:bookmarkStart w:id="73" w:name="_Toc89955685"/>
       <w:r>
         <w:t xml:space="preserve">Creating </w:t>
       </w:r>
@@ -17583,7 +16727,7 @@
       <w:r>
         <w:t xml:space="preserve"> Exceptions</w:t>
       </w:r>
-      <w:bookmarkEnd w:id="85"/>
+      <w:bookmarkEnd w:id="73"/>
     </w:p>
     <w:p>
       <w:pPr>
@@ -17677,11 +16821,11 @@
       <w:pPr>
         <w:pStyle w:val="Heading3"/>
       </w:pPr>
-      <w:bookmarkStart w:id="86" w:name="_Toc89955686"/>
+      <w:bookmarkStart w:id="74" w:name="_Toc89955686"/>
       <w:r>
         <w:t>Raising the Exception</w:t>
       </w:r>
-      <w:bookmarkEnd w:id="86"/>
+      <w:bookmarkEnd w:id="74"/>
     </w:p>
     <w:p>
       <w:pPr>
@@ -17920,35 +17064,35 @@
       <w:pPr>
         <w:pStyle w:val="Heading3"/>
       </w:pPr>
-      <w:bookmarkStart w:id="87" w:name="_Toc89955687"/>
+      <w:bookmarkStart w:id="75" w:name="_Toc89955687"/>
       <w:r>
         <w:t>Catching Exceptions</w:t>
       </w:r>
-      <w:bookmarkEnd w:id="87"/>
+      <w:bookmarkEnd w:id="75"/>
     </w:p>
     <w:p>
       <w:pPr>
         <w:pStyle w:val="Heading3"/>
       </w:pPr>
-      <w:bookmarkStart w:id="88" w:name="_Toc89955688"/>
+      <w:bookmarkStart w:id="76" w:name="_Toc89955688"/>
       <w:r>
         <w:t>Using a finally and else block</w:t>
       </w:r>
-      <w:bookmarkEnd w:id="88"/>
+      <w:bookmarkEnd w:id="76"/>
     </w:p>
     <w:p>
       <w:pPr>
         <w:pStyle w:val="Heading2"/>
       </w:pPr>
-      <w:bookmarkStart w:id="89" w:name="_The_Para-C_Pre-Processor"/>
-      <w:bookmarkStart w:id="90" w:name="_The_Para_Language"/>
-      <w:bookmarkStart w:id="91" w:name="_Toc89955689"/>
-      <w:bookmarkEnd w:id="89"/>
-      <w:bookmarkEnd w:id="90"/>
+      <w:bookmarkStart w:id="77" w:name="_The_Para-C_Pre-Processor"/>
+      <w:bookmarkStart w:id="78" w:name="_The_Para_Language"/>
+      <w:bookmarkStart w:id="79" w:name="_Toc89955689"/>
+      <w:bookmarkEnd w:id="77"/>
+      <w:bookmarkEnd w:id="78"/>
       <w:r>
         <w:t>Built-In Reserved Identifiers</w:t>
       </w:r>
-      <w:bookmarkEnd w:id="91"/>
+      <w:bookmarkEnd w:id="79"/>
     </w:p>
     <w:p>
       <w:pPr>
@@ -17966,22 +17110,22 @@
           <w:numId w:val="11"/>
         </w:numPr>
       </w:pPr>
-      <w:bookmarkStart w:id="92" w:name="_Toc89955690"/>
+      <w:bookmarkStart w:id="80" w:name="_Toc89955690"/>
       <w:r>
         <w:t>Magic Values in the C source code</w:t>
       </w:r>
-      <w:bookmarkEnd w:id="92"/>
+      <w:bookmarkEnd w:id="80"/>
     </w:p>
     <w:p/>
     <w:p>
       <w:pPr>
         <w:pStyle w:val="Heading2"/>
       </w:pPr>
-      <w:bookmarkStart w:id="93" w:name="_Toc89955691"/>
+      <w:bookmarkStart w:id="81" w:name="_Toc89955691"/>
       <w:r>
         <w:t>Style Conventions</w:t>
       </w:r>
-      <w:bookmarkEnd w:id="93"/>
+      <w:bookmarkEnd w:id="81"/>
     </w:p>
     <w:p>
       <w:pPr>
@@ -18572,11 +17716,11 @@
       <w:pPr>
         <w:pStyle w:val="Heading3"/>
       </w:pPr>
-      <w:bookmarkStart w:id="94" w:name="_Toc89955692"/>
+      <w:bookmarkStart w:id="82" w:name="_Toc89955692"/>
       <w:r>
         <w:t>Naming Conventions</w:t>
       </w:r>
-      <w:bookmarkEnd w:id="94"/>
+      <w:bookmarkEnd w:id="82"/>
     </w:p>
     <w:tbl>
       <w:tblPr>
@@ -19275,12 +18419,12 @@
       <w:pPr>
         <w:pStyle w:val="Heading2"/>
       </w:pPr>
-      <w:bookmarkStart w:id="95" w:name="_Toc89955693"/>
+      <w:bookmarkStart w:id="83" w:name="_Toc89955693"/>
       <w:r>
         <w:lastRenderedPageBreak/>
         <w:t>Name Mangling</w:t>
       </w:r>
-      <w:bookmarkEnd w:id="95"/>
+      <w:bookmarkEnd w:id="83"/>
     </w:p>
     <w:p>
       <w:pPr>
@@ -19317,11 +18461,11 @@
       <w:pPr>
         <w:pStyle w:val="Heading1"/>
       </w:pPr>
-      <w:bookmarkStart w:id="96" w:name="_Toc89955694"/>
+      <w:bookmarkStart w:id="84" w:name="_Toc89955694"/>
       <w:r>
         <w:t>The Parac Core Library</w:t>
       </w:r>
-      <w:bookmarkEnd w:id="96"/>
+      <w:bookmarkEnd w:id="84"/>
     </w:p>
     <w:p>
       <w:pPr>
@@ -19361,11 +18505,11 @@
       <w:pPr>
         <w:pStyle w:val="Heading2"/>
       </w:pPr>
-      <w:bookmarkStart w:id="97" w:name="_Toc89955695"/>
+      <w:bookmarkStart w:id="85" w:name="_Toc89955695"/>
       <w:r>
         <w:t>List of Libraries in the PCL</w:t>
       </w:r>
-      <w:bookmarkEnd w:id="97"/>
+      <w:bookmarkEnd w:id="85"/>
     </w:p>
     <w:p>
       <w:pPr>
@@ -19482,11 +18626,11 @@
       <w:pPr>
         <w:pStyle w:val="Heading2"/>
       </w:pPr>
-      <w:bookmarkStart w:id="98" w:name="_Toc89955696"/>
+      <w:bookmarkStart w:id="86" w:name="_Toc89955696"/>
       <w:r>
         <w:t>PCL Imports inside C</w:t>
       </w:r>
-      <w:bookmarkEnd w:id="98"/>
+      <w:bookmarkEnd w:id="86"/>
     </w:p>
     <w:p>
       <w:pPr>
@@ -19535,26 +18679,26 @@
       <w:pPr>
         <w:pStyle w:val="Heading1"/>
       </w:pPr>
-      <w:bookmarkStart w:id="99" w:name="_Toc89955697"/>
-      <w:bookmarkStart w:id="100" w:name="_The_Para_Language_1"/>
-      <w:bookmarkEnd w:id="100"/>
+      <w:bookmarkStart w:id="87" w:name="_The_Para_Language_1"/>
+      <w:bookmarkStart w:id="88" w:name="_Toc89955697"/>
+      <w:bookmarkEnd w:id="87"/>
       <w:r>
         <w:t xml:space="preserve">The Para </w:t>
       </w:r>
       <w:r>
         <w:t>Language Extensions</w:t>
       </w:r>
-      <w:bookmarkEnd w:id="99"/>
+      <w:bookmarkEnd w:id="88"/>
     </w:p>
     <w:p>
       <w:pPr>
         <w:pStyle w:val="Heading2"/>
       </w:pPr>
-      <w:bookmarkStart w:id="101" w:name="_Toc89955698"/>
+      <w:bookmarkStart w:id="89" w:name="_Toc89955698"/>
       <w:r>
         <w:t>Overview</w:t>
       </w:r>
-      <w:bookmarkEnd w:id="101"/>
+      <w:bookmarkEnd w:id="89"/>
     </w:p>
     <w:p>
       <w:pPr>
@@ -19582,11 +18726,11 @@
       <w:pPr>
         <w:pStyle w:val="Heading2"/>
       </w:pPr>
-      <w:bookmarkStart w:id="102" w:name="_Toc89955699"/>
+      <w:bookmarkStart w:id="90" w:name="_Toc89955699"/>
       <w:r>
         <w:t>Syntax</w:t>
       </w:r>
-      <w:bookmarkEnd w:id="102"/>
+      <w:bookmarkEnd w:id="90"/>
     </w:p>
     <w:p>
       <w:pPr>
@@ -19612,7 +18756,7 @@
       <w:pPr>
         <w:pStyle w:val="Heading3"/>
       </w:pPr>
-      <w:bookmarkStart w:id="103" w:name="_Toc89955700"/>
+      <w:bookmarkStart w:id="91" w:name="_Toc89955700"/>
       <w:r>
         <w:t>Declaring a</w:t>
       </w:r>
@@ -19625,7 +18769,7 @@
       <w:r>
         <w:t>extension task</w:t>
       </w:r>
-      <w:bookmarkEnd w:id="103"/>
+      <w:bookmarkEnd w:id="91"/>
     </w:p>
     <w:p>
       <w:pPr>
@@ -19971,7 +19115,7 @@
       <w:pPr>
         <w:pStyle w:val="Heading3"/>
       </w:pPr>
-      <w:bookmarkStart w:id="104" w:name="_Toc89955701"/>
+      <w:bookmarkStart w:id="92" w:name="_Toc89955701"/>
       <w:r>
         <w:t>Calling a</w:t>
       </w:r>
@@ -19984,7 +19128,7 @@
       <w:r>
         <w:t>extension task</w:t>
       </w:r>
-      <w:bookmarkEnd w:id="104"/>
+      <w:bookmarkEnd w:id="92"/>
     </w:p>
     <w:p>
       <w:pPr>
@@ -20223,49 +19367,49 @@
       <w:pPr>
         <w:pStyle w:val="Heading2"/>
       </w:pPr>
-      <w:bookmarkStart w:id="105" w:name="_Toc89955702"/>
+      <w:bookmarkStart w:id="93" w:name="_Toc89955702"/>
       <w:r>
         <w:t>Process Management</w:t>
       </w:r>
-      <w:bookmarkEnd w:id="105"/>
+      <w:bookmarkEnd w:id="93"/>
     </w:p>
     <w:p>
       <w:pPr>
         <w:pStyle w:val="Heading2"/>
       </w:pPr>
-      <w:bookmarkStart w:id="106" w:name="_Toc89955703"/>
+      <w:bookmarkStart w:id="94" w:name="_Toc89955703"/>
       <w:r>
         <w:t>Return Dat</w:t>
       </w:r>
       <w:r>
         <w:t>a</w:t>
       </w:r>
-      <w:bookmarkEnd w:id="106"/>
+      <w:bookmarkEnd w:id="94"/>
     </w:p>
     <w:p>
       <w:pPr>
         <w:pStyle w:val="Heading1"/>
       </w:pPr>
-      <w:bookmarkStart w:id="107" w:name="_The_Para-C_Pre-Processor_1"/>
-      <w:bookmarkStart w:id="108" w:name="_Toc89955704"/>
-      <w:bookmarkEnd w:id="107"/>
+      <w:bookmarkStart w:id="95" w:name="_The_Para-C_Pre-Processor_1"/>
+      <w:bookmarkStart w:id="96" w:name="_Toc89955704"/>
+      <w:bookmarkEnd w:id="95"/>
       <w:r>
         <w:t>The Para-C Pre-Processo</w:t>
       </w:r>
       <w:r>
         <w:t>r</w:t>
       </w:r>
-      <w:bookmarkEnd w:id="108"/>
+      <w:bookmarkEnd w:id="96"/>
     </w:p>
     <w:p>
       <w:pPr>
         <w:pStyle w:val="Heading2"/>
       </w:pPr>
-      <w:bookmarkStart w:id="109" w:name="_Toc89955705"/>
+      <w:bookmarkStart w:id="97" w:name="_Toc89955705"/>
       <w:r>
         <w:t>Overview</w:t>
       </w:r>
-      <w:bookmarkEnd w:id="109"/>
+      <w:bookmarkEnd w:id="97"/>
     </w:p>
     <w:p>
       <w:pPr>
@@ -20305,16 +19449,16 @@
       <w:pPr>
         <w:pStyle w:val="Heading2"/>
       </w:pPr>
-      <w:bookmarkStart w:id="110" w:name="_Algorithm_and_Parsing"/>
-      <w:bookmarkStart w:id="111" w:name="_Toc89955706"/>
-      <w:bookmarkEnd w:id="110"/>
+      <w:bookmarkStart w:id="98" w:name="_Algorithm_and_Parsing"/>
+      <w:bookmarkStart w:id="99" w:name="_Toc89955706"/>
+      <w:bookmarkEnd w:id="98"/>
       <w:r>
         <w:t>Algorithm</w:t>
       </w:r>
       <w:r>
         <w:t xml:space="preserve"> and Parsing</w:t>
       </w:r>
-      <w:bookmarkEnd w:id="111"/>
+      <w:bookmarkEnd w:id="99"/>
     </w:p>
     <w:p>
       <w:pPr>
@@ -20579,33 +19723,33 @@
       <w:pPr>
         <w:pStyle w:val="Heading2"/>
       </w:pPr>
-      <w:bookmarkStart w:id="112" w:name="_Toc89955707"/>
+      <w:bookmarkStart w:id="100" w:name="_Toc89955707"/>
       <w:r>
         <w:t>Usage of Pre-Processor Directives</w:t>
       </w:r>
-      <w:bookmarkEnd w:id="112"/>
+      <w:bookmarkEnd w:id="100"/>
     </w:p>
     <w:p>
       <w:pPr>
         <w:pStyle w:val="Heading1"/>
       </w:pPr>
-      <w:bookmarkStart w:id="113" w:name="_The_Para-C_Compiler"/>
-      <w:bookmarkStart w:id="114" w:name="_Toc89955708"/>
-      <w:bookmarkEnd w:id="113"/>
+      <w:bookmarkStart w:id="101" w:name="_The_Para-C_Compiler"/>
+      <w:bookmarkStart w:id="102" w:name="_Toc89955708"/>
+      <w:bookmarkEnd w:id="101"/>
       <w:r>
         <w:t>The Para-C Compiler</w:t>
       </w:r>
-      <w:bookmarkEnd w:id="114"/>
+      <w:bookmarkEnd w:id="102"/>
     </w:p>
     <w:p>
       <w:pPr>
         <w:pStyle w:val="Heading2"/>
       </w:pPr>
-      <w:bookmarkStart w:id="115" w:name="_Toc89955709"/>
+      <w:bookmarkStart w:id="103" w:name="_Toc89955709"/>
       <w:r>
         <w:t>Overview</w:t>
       </w:r>
-      <w:bookmarkEnd w:id="115"/>
+      <w:bookmarkEnd w:id="103"/>
     </w:p>
     <w:p>
       <w:pPr>
@@ -20741,12 +19885,12 @@
       <w:pPr>
         <w:pStyle w:val="Heading2"/>
       </w:pPr>
-      <w:bookmarkStart w:id="116" w:name="_Toc89955710"/>
+      <w:bookmarkStart w:id="104" w:name="_Toc89955710"/>
       <w:r>
         <w:lastRenderedPageBreak/>
         <w:t>Structure</w:t>
       </w:r>
-      <w:bookmarkEnd w:id="116"/>
+      <w:bookmarkEnd w:id="104"/>
     </w:p>
     <w:p>
       <w:r>
@@ -20777,7 +19921,7 @@
                     <pic:cNvPicPr/>
                   </pic:nvPicPr>
                   <pic:blipFill>
-                    <a:blip r:embed="rId12">
+                    <a:blip r:embed="rId13">
                       <a:extLst>
                         <a:ext uri="{28A0092B-C50C-407E-A947-70E740481C1C}">
                           <a14:useLocalDpi xmlns:a14="http://schemas.microsoft.com/office/drawing/2010/main" val="0"/>
@@ -21215,23 +20359,23 @@
       <w:pPr>
         <w:pStyle w:val="Heading2"/>
       </w:pPr>
-      <w:bookmarkStart w:id="117" w:name="_Lexer_and_Parser"/>
-      <w:bookmarkStart w:id="118" w:name="_Toc89955711"/>
-      <w:bookmarkEnd w:id="117"/>
+      <w:bookmarkStart w:id="105" w:name="_Lexer_and_Parser"/>
+      <w:bookmarkStart w:id="106" w:name="_Toc89955711"/>
+      <w:bookmarkEnd w:id="105"/>
       <w:r>
         <w:t>Lexer and Parser</w:t>
       </w:r>
-      <w:bookmarkEnd w:id="118"/>
+      <w:bookmarkEnd w:id="106"/>
     </w:p>
     <w:p>
       <w:pPr>
         <w:pStyle w:val="Heading3"/>
       </w:pPr>
-      <w:bookmarkStart w:id="119" w:name="_Toc89955712"/>
+      <w:bookmarkStart w:id="107" w:name="_Toc89955712"/>
       <w:r>
         <w:t>Overview</w:t>
       </w:r>
-      <w:bookmarkEnd w:id="119"/>
+      <w:bookmarkEnd w:id="107"/>
     </w:p>
     <w:p>
       <w:pPr>
@@ -21326,14 +20470,14 @@
       <w:pPr>
         <w:pStyle w:val="Heading3"/>
       </w:pPr>
-      <w:bookmarkStart w:id="120" w:name="_Toc89955713"/>
+      <w:bookmarkStart w:id="108" w:name="_Toc89955713"/>
       <w:r>
         <w:t>Antlr4</w:t>
       </w:r>
       <w:r>
         <w:t xml:space="preserve"> Structure (Parsing Tree Components)</w:t>
       </w:r>
-      <w:bookmarkEnd w:id="120"/>
+      <w:bookmarkEnd w:id="108"/>
     </w:p>
     <w:p>
       <w:pPr>
@@ -21430,14 +20574,14 @@
       <w:pPr>
         <w:pStyle w:val="Heading3"/>
       </w:pPr>
-      <w:bookmarkStart w:id="121" w:name="_Toc89955714"/>
+      <w:bookmarkStart w:id="109" w:name="_Toc89955714"/>
       <w:r>
         <w:t>Pre-Processor</w:t>
       </w:r>
       <w:r>
         <w:t xml:space="preserve"> Grammar</w:t>
       </w:r>
-      <w:bookmarkEnd w:id="121"/>
+      <w:bookmarkEnd w:id="109"/>
     </w:p>
     <w:p>
       <w:pPr>
@@ -21552,25 +20696,25 @@
       <w:pPr>
         <w:pStyle w:val="Heading2"/>
       </w:pPr>
-      <w:bookmarkStart w:id="122" w:name="_Semantic_Analyser_(Single-File)"/>
-      <w:bookmarkStart w:id="123" w:name="_Single-File_Semantic_Analyser"/>
-      <w:bookmarkStart w:id="124" w:name="_Toc89955715"/>
-      <w:bookmarkEnd w:id="122"/>
-      <w:bookmarkEnd w:id="123"/>
+      <w:bookmarkStart w:id="110" w:name="_Semantic_Analyser_(Single-File)"/>
+      <w:bookmarkStart w:id="111" w:name="_Single-File_Semantic_Analyser"/>
+      <w:bookmarkStart w:id="112" w:name="_Toc89955715"/>
+      <w:bookmarkEnd w:id="110"/>
+      <w:bookmarkEnd w:id="111"/>
       <w:r>
         <w:t>Semantic Analyser</w:t>
       </w:r>
-      <w:bookmarkEnd w:id="124"/>
+      <w:bookmarkEnd w:id="112"/>
     </w:p>
     <w:p>
       <w:pPr>
         <w:pStyle w:val="Heading3"/>
       </w:pPr>
-      <w:bookmarkStart w:id="125" w:name="_Toc89955716"/>
+      <w:bookmarkStart w:id="113" w:name="_Toc89955716"/>
       <w:r>
         <w:t>Overview</w:t>
       </w:r>
-      <w:bookmarkEnd w:id="125"/>
+      <w:bookmarkEnd w:id="113"/>
     </w:p>
     <w:p>
       <w:pPr>
@@ -21665,11 +20809,11 @@
       <w:pPr>
         <w:pStyle w:val="Heading3"/>
       </w:pPr>
-      <w:bookmarkStart w:id="126" w:name="_Toc89955717"/>
+      <w:bookmarkStart w:id="114" w:name="_Toc89955717"/>
       <w:r>
         <w:t>Algorithmic structure</w:t>
       </w:r>
-      <w:bookmarkEnd w:id="126"/>
+      <w:bookmarkEnd w:id="114"/>
     </w:p>
     <w:p>
       <w:pPr>
@@ -21681,8 +20825,8 @@
       <w:r>
         <w:t xml:space="preserve">The Semantic Analysis will go </w:t>
       </w:r>
-      <w:bookmarkStart w:id="127" w:name="_File_Linker"/>
-      <w:bookmarkEnd w:id="127"/>
+      <w:bookmarkStart w:id="115" w:name="_File_Linker"/>
+      <w:bookmarkEnd w:id="115"/>
       <w:r>
         <w:t xml:space="preserve">through each </w:t>
       </w:r>
@@ -21760,13 +20904,13 @@
       <w:pPr>
         <w:pStyle w:val="Heading2"/>
       </w:pPr>
-      <w:bookmarkStart w:id="128" w:name="_File_Linker_1"/>
-      <w:bookmarkStart w:id="129" w:name="_Toc89955718"/>
-      <w:bookmarkEnd w:id="128"/>
+      <w:bookmarkStart w:id="116" w:name="_File_Linker_1"/>
+      <w:bookmarkStart w:id="117" w:name="_Toc89955718"/>
+      <w:bookmarkEnd w:id="116"/>
       <w:r>
         <w:t>File Linker</w:t>
       </w:r>
-      <w:bookmarkEnd w:id="129"/>
+      <w:bookmarkEnd w:id="117"/>
     </w:p>
     <w:p>
       <w:pPr>
@@ -21836,17 +20980,17 @@
       <w:pPr>
         <w:pStyle w:val="Heading2"/>
       </w:pPr>
-      <w:bookmarkStart w:id="130" w:name="_Semantic_Analyser_(Entire"/>
-      <w:bookmarkStart w:id="131" w:name="_Multi-File_Semantic_Analyser"/>
-      <w:bookmarkStart w:id="132" w:name="_Code_Optimiser"/>
-      <w:bookmarkStart w:id="133" w:name="_Toc89955719"/>
-      <w:bookmarkEnd w:id="130"/>
-      <w:bookmarkEnd w:id="131"/>
-      <w:bookmarkEnd w:id="132"/>
+      <w:bookmarkStart w:id="118" w:name="_Semantic_Analyser_(Entire"/>
+      <w:bookmarkStart w:id="119" w:name="_Multi-File_Semantic_Analyser"/>
+      <w:bookmarkStart w:id="120" w:name="_Code_Optimiser"/>
+      <w:bookmarkStart w:id="121" w:name="_Toc89955719"/>
+      <w:bookmarkEnd w:id="118"/>
+      <w:bookmarkEnd w:id="119"/>
+      <w:bookmarkEnd w:id="120"/>
       <w:r>
         <w:t>Code Optimiser</w:t>
       </w:r>
-      <w:bookmarkEnd w:id="133"/>
+      <w:bookmarkEnd w:id="121"/>
     </w:p>
     <w:p>
       <w:pPr>
@@ -21878,13 +21022,13 @@
       <w:pPr>
         <w:pStyle w:val="Heading2"/>
       </w:pPr>
-      <w:bookmarkStart w:id="134" w:name="_Code_Generator"/>
-      <w:bookmarkStart w:id="135" w:name="_Toc89955720"/>
-      <w:bookmarkEnd w:id="134"/>
+      <w:bookmarkStart w:id="122" w:name="_Code_Generator"/>
+      <w:bookmarkStart w:id="123" w:name="_Toc89955720"/>
+      <w:bookmarkEnd w:id="122"/>
       <w:r>
         <w:t>Code Generator</w:t>
       </w:r>
-      <w:bookmarkEnd w:id="135"/>
+      <w:bookmarkEnd w:id="123"/>
     </w:p>
     <w:p>
       <w:pPr>
@@ -21904,12 +21048,12 @@
       <w:pPr>
         <w:pStyle w:val="Heading2"/>
       </w:pPr>
-      <w:bookmarkStart w:id="136" w:name="_Toc89955721"/>
+      <w:bookmarkStart w:id="124" w:name="_Toc89955721"/>
       <w:r>
         <w:lastRenderedPageBreak/>
         <w:t>Compiler Warnings</w:t>
       </w:r>
-      <w:bookmarkEnd w:id="136"/>
+      <w:bookmarkEnd w:id="124"/>
     </w:p>
     <w:p>
       <w:pPr>
@@ -21968,11 +21112,11 @@
           <w:numId w:val="11"/>
         </w:numPr>
       </w:pPr>
-      <w:bookmarkStart w:id="137" w:name="_Toc89955722"/>
+      <w:bookmarkStart w:id="125" w:name="_Toc89955722"/>
       <w:r>
         <w:t>Compiler Exceptions</w:t>
       </w:r>
-      <w:bookmarkEnd w:id="137"/>
+      <w:bookmarkEnd w:id="125"/>
     </w:p>
     <w:p>
       <w:pPr>
@@ -22102,11 +21246,11 @@
           <w:numId w:val="11"/>
         </w:numPr>
       </w:pPr>
-      <w:bookmarkStart w:id="138" w:name="_Toc89955723"/>
+      <w:bookmarkStart w:id="126" w:name="_Toc89955723"/>
       <w:r>
         <w:t>Error-Codes</w:t>
       </w:r>
-      <w:bookmarkEnd w:id="138"/>
+      <w:bookmarkEnd w:id="126"/>
     </w:p>
     <w:p>
       <w:pPr>
@@ -22974,21 +22118,21 @@
       <w:pPr>
         <w:pStyle w:val="Heading2"/>
       </w:pPr>
-      <w:bookmarkStart w:id="139" w:name="_Toc89955724"/>
+      <w:bookmarkStart w:id="127" w:name="_Toc89955724"/>
       <w:r>
         <w:t>Tokens</w:t>
       </w:r>
-      <w:bookmarkEnd w:id="139"/>
+      <w:bookmarkEnd w:id="127"/>
     </w:p>
     <w:p>
       <w:pPr>
         <w:pStyle w:val="Heading3"/>
       </w:pPr>
-      <w:bookmarkStart w:id="140" w:name="_Toc89955725"/>
+      <w:bookmarkStart w:id="128" w:name="_Toc89955725"/>
       <w:r>
         <w:t>C Keywords</w:t>
       </w:r>
-      <w:bookmarkEnd w:id="140"/>
+      <w:bookmarkEnd w:id="128"/>
     </w:p>
     <w:p>
       <w:pPr>
@@ -23803,11 +22947,11 @@
           <w:numId w:val="11"/>
         </w:numPr>
       </w:pPr>
-      <w:bookmarkStart w:id="141" w:name="_Toc89955726"/>
+      <w:bookmarkStart w:id="129" w:name="_Toc89955726"/>
       <w:r>
         <w:t>Para-C Keywords</w:t>
       </w:r>
-      <w:bookmarkEnd w:id="141"/>
+      <w:bookmarkEnd w:id="129"/>
     </w:p>
     <w:p>
       <w:pPr>
@@ -24025,12 +23169,12 @@
       <w:pPr>
         <w:pStyle w:val="Heading3"/>
       </w:pPr>
-      <w:bookmarkStart w:id="142" w:name="_Toc89955727"/>
+      <w:bookmarkStart w:id="130" w:name="_Toc89955727"/>
       <w:r>
         <w:lastRenderedPageBreak/>
         <w:t>Special Symbols</w:t>
       </w:r>
-      <w:bookmarkEnd w:id="142"/>
+      <w:bookmarkEnd w:id="130"/>
       <w:r>
         <w:t xml:space="preserve"> </w:t>
       </w:r>
@@ -24970,14 +24114,14 @@
       <w:pPr>
         <w:pStyle w:val="Heading3"/>
       </w:pPr>
-      <w:bookmarkStart w:id="143" w:name="_Pre-Processor_Directives"/>
-      <w:bookmarkStart w:id="144" w:name="_Toc89955728"/>
-      <w:bookmarkEnd w:id="143"/>
+      <w:bookmarkStart w:id="131" w:name="_Pre-Processor_Directives"/>
+      <w:bookmarkStart w:id="132" w:name="_Toc89955728"/>
+      <w:bookmarkEnd w:id="131"/>
       <w:r>
         <w:lastRenderedPageBreak/>
         <w:t>Pre-Processor Directives</w:t>
       </w:r>
-      <w:bookmarkEnd w:id="144"/>
+      <w:bookmarkEnd w:id="132"/>
     </w:p>
     <w:tbl>
       <w:tblPr>
@@ -25484,22 +24628,22 @@
           <w:vertAlign w:val="baseline"/>
         </w:rPr>
       </w:pPr>
-      <w:bookmarkStart w:id="145" w:name="_Toc71660374"/>
-      <w:bookmarkStart w:id="146" w:name="_Toc89955729"/>
+      <w:bookmarkStart w:id="133" w:name="_Toc71660374"/>
+      <w:bookmarkStart w:id="134" w:name="_Toc89955729"/>
       <w:r>
         <w:lastRenderedPageBreak/>
         <w:t>E</w:t>
       </w:r>
-      <w:bookmarkEnd w:id="145"/>
+      <w:bookmarkEnd w:id="133"/>
       <w:r>
         <w:t>ndnotes</w:t>
       </w:r>
-      <w:bookmarkEnd w:id="146"/>
+      <w:bookmarkEnd w:id="134"/>
     </w:p>
     <w:sectPr>
-      <w:headerReference w:type="default" r:id="rId13"/>
-      <w:headerReference w:type="first" r:id="rId14"/>
-      <w:footerReference w:type="first" r:id="rId15"/>
+      <w:headerReference w:type="default" r:id="rId14"/>
+      <w:headerReference w:type="first" r:id="rId15"/>
+      <w:footerReference w:type="first" r:id="rId16"/>
       <w:footnotePr>
         <w:pos w:val="beneathText"/>
       </w:footnotePr>
@@ -31804,6 +30948,7 @@
     <w:rsid w:val="00780D19"/>
     <w:rsid w:val="007A0189"/>
     <w:rsid w:val="007A6A13"/>
+    <w:rsid w:val="007B171F"/>
     <w:rsid w:val="007E3FEA"/>
     <w:rsid w:val="008134AC"/>
     <w:rsid w:val="008373DD"/>

</xml_diff>